<commit_message>
Tesina: Lingua dei segni (prima bozza)
</commit_message>
<xml_diff>
--- a/TESINA.docx
+++ b/TESINA.docx
@@ -110,12 +110,14 @@
           <w:rFonts w:ascii="Century Schoolbook" w:hAnsi="Century Schoolbook"/>
         </w:rPr>
       </w:pPr>
+      <w:proofErr w:type="spellStart"/>
       <w:r>
         <w:rPr>
           <w:rFonts w:ascii="Century Schoolbook" w:hAnsi="Century Schoolbook"/>
         </w:rPr>
         <w:t>MediaPipe</w:t>
       </w:r>
+      <w:proofErr w:type="spellEnd"/>
     </w:p>
     <w:p>
       <w:pPr>
@@ -244,18 +246,27 @@
           <w:lang w:val="en-US"/>
         </w:rPr>
       </w:pPr>
+      <w:proofErr w:type="spellStart"/>
       <w:r>
         <w:rPr>
           <w:rFonts w:ascii="Century Schoolbook" w:hAnsi="Century Schoolbook"/>
           <w:lang w:val="en-US"/>
         </w:rPr>
-        <w:t xml:space="preserve">Requisiti </w:t>
-      </w:r>
+        <w:t>Requisiti</w:t>
+      </w:r>
+      <w:proofErr w:type="spellEnd"/>
       <w:r>
         <w:rPr>
           <w:rFonts w:ascii="Century Schoolbook" w:hAnsi="Century Schoolbook"/>
           <w:lang w:val="en-US"/>
         </w:rPr>
+        <w:t xml:space="preserve"> </w:t>
+      </w:r>
+      <w:r>
+        <w:rPr>
+          <w:rFonts w:ascii="Century Schoolbook" w:hAnsi="Century Schoolbook"/>
+          <w:lang w:val="en-US"/>
+        </w:rPr>
         <w:t>Hardware and Software</w:t>
       </w:r>
     </w:p>
@@ -266,6 +277,852 @@
           <w:rFonts w:ascii="Century Schoolbook" w:hAnsi="Century Schoolbook"/>
         </w:rPr>
       </w:pPr>
+    </w:p>
+    <w:p>
+      <w:pPr>
+        <w:ind w:left="66"/>
+        <w:rPr>
+          <w:rFonts w:ascii="Century Schoolbook" w:hAnsi="Century Schoolbook"/>
+        </w:rPr>
+      </w:pPr>
+    </w:p>
+    <w:p>
+      <w:pPr>
+        <w:ind w:left="66"/>
+        <w:rPr>
+          <w:rFonts w:ascii="Century Schoolbook" w:hAnsi="Century Schoolbook"/>
+        </w:rPr>
+      </w:pPr>
+    </w:p>
+    <w:p>
+      <w:pPr>
+        <w:ind w:left="66"/>
+        <w:rPr>
+          <w:rFonts w:ascii="Century Schoolbook" w:hAnsi="Century Schoolbook"/>
+        </w:rPr>
+      </w:pPr>
+    </w:p>
+    <w:p>
+      <w:pPr>
+        <w:ind w:left="66"/>
+        <w:rPr>
+          <w:rFonts w:ascii="Century Schoolbook" w:hAnsi="Century Schoolbook"/>
+        </w:rPr>
+      </w:pPr>
+    </w:p>
+    <w:p>
+      <w:pPr>
+        <w:ind w:left="66"/>
+        <w:rPr>
+          <w:rFonts w:ascii="Century Schoolbook" w:hAnsi="Century Schoolbook"/>
+        </w:rPr>
+      </w:pPr>
+    </w:p>
+    <w:p>
+      <w:pPr>
+        <w:ind w:left="66"/>
+        <w:rPr>
+          <w:rFonts w:ascii="Century Schoolbook" w:hAnsi="Century Schoolbook"/>
+        </w:rPr>
+      </w:pPr>
+    </w:p>
+    <w:p>
+      <w:pPr>
+        <w:ind w:left="66"/>
+        <w:rPr>
+          <w:rFonts w:ascii="Century Schoolbook" w:hAnsi="Century Schoolbook"/>
+        </w:rPr>
+      </w:pPr>
+    </w:p>
+    <w:p>
+      <w:pPr>
+        <w:ind w:left="66"/>
+        <w:rPr>
+          <w:rFonts w:ascii="Century Schoolbook" w:hAnsi="Century Schoolbook"/>
+        </w:rPr>
+      </w:pPr>
+    </w:p>
+    <w:p>
+      <w:pPr>
+        <w:ind w:left="66"/>
+        <w:rPr>
+          <w:rFonts w:ascii="Century Schoolbook" w:hAnsi="Century Schoolbook"/>
+        </w:rPr>
+      </w:pPr>
+    </w:p>
+    <w:p>
+      <w:pPr>
+        <w:ind w:left="66"/>
+        <w:rPr>
+          <w:rFonts w:ascii="Century Schoolbook" w:hAnsi="Century Schoolbook"/>
+        </w:rPr>
+      </w:pPr>
+    </w:p>
+    <w:p>
+      <w:pPr>
+        <w:ind w:left="66"/>
+        <w:rPr>
+          <w:rFonts w:ascii="Century Schoolbook" w:hAnsi="Century Schoolbook"/>
+        </w:rPr>
+      </w:pPr>
+    </w:p>
+    <w:p>
+      <w:pPr>
+        <w:ind w:left="66"/>
+        <w:rPr>
+          <w:rFonts w:ascii="Century Schoolbook" w:hAnsi="Century Schoolbook"/>
+        </w:rPr>
+      </w:pPr>
+    </w:p>
+    <w:p>
+      <w:pPr>
+        <w:ind w:left="66"/>
+        <w:rPr>
+          <w:rFonts w:ascii="Century Schoolbook" w:hAnsi="Century Schoolbook"/>
+        </w:rPr>
+      </w:pPr>
+    </w:p>
+    <w:p>
+      <w:pPr>
+        <w:ind w:left="66"/>
+        <w:rPr>
+          <w:rFonts w:ascii="Century Schoolbook" w:hAnsi="Century Schoolbook"/>
+        </w:rPr>
+      </w:pPr>
+    </w:p>
+    <w:p>
+      <w:pPr>
+        <w:ind w:left="66"/>
+        <w:rPr>
+          <w:rFonts w:ascii="Century Schoolbook" w:hAnsi="Century Schoolbook"/>
+        </w:rPr>
+      </w:pPr>
+    </w:p>
+    <w:p>
+      <w:pPr>
+        <w:ind w:left="66"/>
+        <w:rPr>
+          <w:rFonts w:ascii="Century Schoolbook" w:hAnsi="Century Schoolbook"/>
+        </w:rPr>
+      </w:pPr>
+    </w:p>
+    <w:p>
+      <w:pPr>
+        <w:ind w:left="66"/>
+        <w:rPr>
+          <w:rFonts w:ascii="Century Schoolbook" w:hAnsi="Century Schoolbook"/>
+        </w:rPr>
+      </w:pPr>
+    </w:p>
+    <w:p>
+      <w:pPr>
+        <w:ind w:left="66"/>
+        <w:rPr>
+          <w:rFonts w:ascii="Century Schoolbook" w:hAnsi="Century Schoolbook"/>
+        </w:rPr>
+      </w:pPr>
+    </w:p>
+    <w:p>
+      <w:pPr>
+        <w:ind w:left="66"/>
+        <w:rPr>
+          <w:rFonts w:ascii="Century Schoolbook" w:hAnsi="Century Schoolbook"/>
+        </w:rPr>
+      </w:pPr>
+    </w:p>
+    <w:p>
+      <w:pPr>
+        <w:ind w:left="66"/>
+        <w:rPr>
+          <w:rFonts w:ascii="Century Schoolbook" w:hAnsi="Century Schoolbook"/>
+        </w:rPr>
+      </w:pPr>
+    </w:p>
+    <w:p>
+      <w:pPr>
+        <w:ind w:left="66"/>
+        <w:rPr>
+          <w:rFonts w:ascii="Century Schoolbook" w:hAnsi="Century Schoolbook"/>
+        </w:rPr>
+      </w:pPr>
+    </w:p>
+    <w:p>
+      <w:pPr>
+        <w:ind w:left="66"/>
+        <w:rPr>
+          <w:rFonts w:ascii="Century Schoolbook" w:hAnsi="Century Schoolbook"/>
+        </w:rPr>
+      </w:pPr>
+    </w:p>
+    <w:p>
+      <w:pPr>
+        <w:ind w:left="66"/>
+        <w:rPr>
+          <w:rFonts w:ascii="Century Schoolbook" w:hAnsi="Century Schoolbook"/>
+        </w:rPr>
+      </w:pPr>
+    </w:p>
+    <w:p>
+      <w:pPr>
+        <w:ind w:left="66"/>
+        <w:rPr>
+          <w:rFonts w:ascii="Century Schoolbook" w:hAnsi="Century Schoolbook"/>
+          <w:b/>
+          <w:bCs/>
+        </w:rPr>
+      </w:pPr>
+      <w:r>
+        <w:rPr>
+          <w:rFonts w:ascii="Century Schoolbook" w:hAnsi="Century Schoolbook"/>
+          <w:b/>
+          <w:bCs/>
+        </w:rPr>
+        <w:lastRenderedPageBreak/>
+        <w:t>2. Linguaggio dei Segni</w:t>
+      </w:r>
+    </w:p>
+    <w:p>
+      <w:pPr>
+        <w:spacing w:after="0"/>
+        <w:ind w:left="66"/>
+        <w:rPr>
+          <w:rFonts w:ascii="Century Schoolbook" w:hAnsi="Century Schoolbook"/>
+        </w:rPr>
+      </w:pPr>
+      <w:r>
+        <w:rPr>
+          <w:rFonts w:ascii="Century Schoolbook" w:hAnsi="Century Schoolbook"/>
+        </w:rPr>
+        <w:t>Le lingue dei segni sono lingue che veicolano i propri significati attraverso un sistema codificato di segni delle mani, espressioni del viso e movimenti del corpo. Sono utilizzate dalle comunità dei segnanti a cui appartengono in maggioranza persone sorde</w:t>
+      </w:r>
+      <w:r>
+        <w:rPr>
+          <w:rFonts w:ascii="Century Schoolbook" w:hAnsi="Century Schoolbook"/>
+        </w:rPr>
+        <w:t>.</w:t>
+      </w:r>
+    </w:p>
+    <w:p>
+      <w:pPr>
+        <w:spacing w:after="0"/>
+        <w:ind w:left="66"/>
+        <w:rPr>
+          <w:rFonts w:ascii="Century Schoolbook" w:hAnsi="Century Schoolbook"/>
+        </w:rPr>
+      </w:pPr>
+    </w:p>
+    <w:p>
+      <w:pPr>
+        <w:spacing w:after="0"/>
+        <w:ind w:left="66"/>
+        <w:rPr>
+          <w:rFonts w:ascii="Century Schoolbook" w:hAnsi="Century Schoolbook"/>
+        </w:rPr>
+      </w:pPr>
+      <w:r>
+        <w:rPr>
+          <w:rFonts w:ascii="Century Schoolbook" w:hAnsi="Century Schoolbook"/>
+        </w:rPr>
+        <w:t>La comunicazione attraverso la lingua dei segni</w:t>
+      </w:r>
+      <w:r>
+        <w:rPr>
+          <w:rFonts w:ascii="Century Schoolbook" w:hAnsi="Century Schoolbook"/>
+        </w:rPr>
+        <w:t xml:space="preserve"> avviene</w:t>
+      </w:r>
+      <w:r>
+        <w:rPr>
+          <w:rFonts w:ascii="Century Schoolbook" w:hAnsi="Century Schoolbook"/>
+        </w:rPr>
+        <w:t xml:space="preserve"> tramite il canale visivo-gestuale, </w:t>
+      </w:r>
+      <w:r>
+        <w:rPr>
+          <w:rFonts w:ascii="Century Schoolbook" w:hAnsi="Century Schoolbook"/>
+        </w:rPr>
+        <w:t>producendo dei segni</w:t>
+      </w:r>
+      <w:r>
+        <w:rPr>
+          <w:rFonts w:ascii="Century Schoolbook" w:hAnsi="Century Schoolbook"/>
+        </w:rPr>
+        <w:t xml:space="preserve"> precisi</w:t>
+      </w:r>
+      <w:r>
+        <w:rPr>
+          <w:rFonts w:ascii="Century Schoolbook" w:hAnsi="Century Schoolbook"/>
+        </w:rPr>
+        <w:t>,</w:t>
+      </w:r>
+      <w:r>
+        <w:rPr>
+          <w:rFonts w:ascii="Century Schoolbook" w:hAnsi="Century Schoolbook"/>
+        </w:rPr>
+        <w:t xml:space="preserve"> compiuti con una o entrambe le mani</w:t>
+      </w:r>
+      <w:r>
+        <w:rPr>
+          <w:rFonts w:ascii="Century Schoolbook" w:hAnsi="Century Schoolbook"/>
+        </w:rPr>
+        <w:t>, aventi</w:t>
+      </w:r>
+      <w:r>
+        <w:rPr>
+          <w:rFonts w:ascii="Century Schoolbook" w:hAnsi="Century Schoolbook"/>
+        </w:rPr>
+        <w:t xml:space="preserve"> un significato specifico</w:t>
+      </w:r>
+      <w:r>
+        <w:rPr>
+          <w:rFonts w:ascii="Century Schoolbook" w:hAnsi="Century Schoolbook"/>
+        </w:rPr>
+        <w:t xml:space="preserve"> </w:t>
+      </w:r>
+      <w:r>
+        <w:rPr>
+          <w:rFonts w:ascii="Century Schoolbook" w:hAnsi="Century Schoolbook"/>
+        </w:rPr>
+        <w:t xml:space="preserve">e assodato, come avviene per le parole. </w:t>
+      </w:r>
+    </w:p>
+    <w:p>
+      <w:pPr>
+        <w:spacing w:after="0"/>
+        <w:ind w:left="66"/>
+        <w:rPr>
+          <w:rFonts w:ascii="Century Schoolbook" w:hAnsi="Century Schoolbook"/>
+        </w:rPr>
+      </w:pPr>
+      <w:r>
+        <w:rPr>
+          <w:rFonts w:ascii="Century Schoolbook" w:hAnsi="Century Schoolbook"/>
+        </w:rPr>
+        <w:t>I</w:t>
+      </w:r>
+      <w:r>
+        <w:rPr>
+          <w:rFonts w:ascii="Century Schoolbook" w:hAnsi="Century Schoolbook"/>
+        </w:rPr>
+        <w:t xml:space="preserve"> segn</w:t>
+      </w:r>
+      <w:r>
+        <w:rPr>
+          <w:rFonts w:ascii="Century Schoolbook" w:hAnsi="Century Schoolbook"/>
+        </w:rPr>
+        <w:t>i</w:t>
+      </w:r>
+      <w:r>
+        <w:rPr>
+          <w:rFonts w:ascii="Century Schoolbook" w:hAnsi="Century Schoolbook"/>
+        </w:rPr>
+        <w:t xml:space="preserve"> di ogni lingua dei segni p</w:t>
+      </w:r>
+      <w:r>
+        <w:rPr>
+          <w:rFonts w:ascii="Century Schoolbook" w:hAnsi="Century Schoolbook"/>
+        </w:rPr>
+        <w:t>ossono</w:t>
+      </w:r>
+      <w:r>
+        <w:rPr>
+          <w:rFonts w:ascii="Century Schoolbook" w:hAnsi="Century Schoolbook"/>
+        </w:rPr>
+        <w:t xml:space="preserve"> essere scompost</w:t>
+      </w:r>
+      <w:r>
+        <w:rPr>
+          <w:rFonts w:ascii="Century Schoolbook" w:hAnsi="Century Schoolbook"/>
+        </w:rPr>
+        <w:t>i</w:t>
+      </w:r>
+      <w:r>
+        <w:rPr>
+          <w:rFonts w:ascii="Century Schoolbook" w:hAnsi="Century Schoolbook"/>
+        </w:rPr>
+        <w:t xml:space="preserve"> in </w:t>
+      </w:r>
+      <w:proofErr w:type="gramStart"/>
+      <w:r>
+        <w:rPr>
+          <w:rFonts w:ascii="Century Schoolbook" w:hAnsi="Century Schoolbook"/>
+        </w:rPr>
+        <w:t>4</w:t>
+      </w:r>
+      <w:proofErr w:type="gramEnd"/>
+      <w:r>
+        <w:rPr>
+          <w:rFonts w:ascii="Century Schoolbook" w:hAnsi="Century Schoolbook"/>
+        </w:rPr>
+        <w:t xml:space="preserve"> componenti essenziali:</w:t>
+      </w:r>
+    </w:p>
+    <w:p>
+      <w:pPr>
+        <w:numPr>
+          <w:ilvl w:val="0"/>
+          <w:numId w:val="3"/>
+        </w:numPr>
+        <w:spacing w:after="0"/>
+        <w:rPr>
+          <w:rFonts w:ascii="Century Schoolbook" w:hAnsi="Century Schoolbook"/>
+        </w:rPr>
+      </w:pPr>
+      <w:r>
+        <w:rPr>
+          <w:rFonts w:ascii="Century Schoolbook" w:hAnsi="Century Schoolbook"/>
+        </w:rPr>
+        <w:t>movimento,</w:t>
+      </w:r>
+    </w:p>
+    <w:p>
+      <w:pPr>
+        <w:numPr>
+          <w:ilvl w:val="0"/>
+          <w:numId w:val="3"/>
+        </w:numPr>
+        <w:spacing w:after="0"/>
+        <w:rPr>
+          <w:rFonts w:ascii="Century Schoolbook" w:hAnsi="Century Schoolbook"/>
+        </w:rPr>
+      </w:pPr>
+      <w:r>
+        <w:rPr>
+          <w:rFonts w:ascii="Century Schoolbook" w:hAnsi="Century Schoolbook"/>
+        </w:rPr>
+        <w:t>orientamento,</w:t>
+      </w:r>
+    </w:p>
+    <w:p>
+      <w:pPr>
+        <w:numPr>
+          <w:ilvl w:val="0"/>
+          <w:numId w:val="3"/>
+        </w:numPr>
+        <w:spacing w:after="0"/>
+        <w:rPr>
+          <w:rFonts w:ascii="Century Schoolbook" w:hAnsi="Century Schoolbook"/>
+        </w:rPr>
+      </w:pPr>
+      <w:r>
+        <w:rPr>
+          <w:rFonts w:ascii="Century Schoolbook" w:hAnsi="Century Schoolbook"/>
+        </w:rPr>
+        <w:t>configurazione,</w:t>
+      </w:r>
+    </w:p>
+    <w:p>
+      <w:pPr>
+        <w:numPr>
+          <w:ilvl w:val="0"/>
+          <w:numId w:val="3"/>
+        </w:numPr>
+        <w:spacing w:after="0"/>
+        <w:rPr>
+          <w:rFonts w:ascii="Century Schoolbook" w:hAnsi="Century Schoolbook"/>
+        </w:rPr>
+      </w:pPr>
+      <w:r>
+        <w:rPr>
+          <w:rFonts w:ascii="Century Schoolbook" w:hAnsi="Century Schoolbook"/>
+        </w:rPr>
+        <w:t>luogo</w:t>
+      </w:r>
+    </w:p>
+    <w:p>
+      <w:pPr>
+        <w:spacing w:after="0"/>
+        <w:ind w:left="66"/>
+        <w:rPr>
+          <w:rFonts w:ascii="Century Schoolbook" w:hAnsi="Century Schoolbook"/>
+        </w:rPr>
+      </w:pPr>
+      <w:r>
+        <w:rPr>
+          <w:rFonts w:ascii="Century Schoolbook" w:hAnsi="Century Schoolbook"/>
+        </w:rPr>
+        <w:t>(ossia le quattro componenti manuali del segno)</w:t>
+      </w:r>
+    </w:p>
+    <w:p>
+      <w:pPr>
+        <w:spacing w:after="0"/>
+        <w:ind w:left="66"/>
+        <w:rPr>
+          <w:rFonts w:ascii="Century Schoolbook" w:hAnsi="Century Schoolbook"/>
+        </w:rPr>
+      </w:pPr>
+    </w:p>
+    <w:p>
+      <w:pPr>
+        <w:spacing w:after="0"/>
+        <w:ind w:left="66"/>
+        <w:rPr>
+          <w:rFonts w:ascii="Century Schoolbook" w:hAnsi="Century Schoolbook"/>
+        </w:rPr>
+      </w:pPr>
+      <w:r>
+        <w:rPr>
+          <w:rFonts w:ascii="Century Schoolbook" w:hAnsi="Century Schoolbook"/>
+        </w:rPr>
+        <w:t>Le lingue dei segni sono lingue complete con una propria grammatica e un proprio dizionario</w:t>
+      </w:r>
+      <w:r>
+        <w:rPr>
+          <w:rFonts w:ascii="Century Schoolbook" w:hAnsi="Century Schoolbook"/>
+        </w:rPr>
+        <w:t>, ma ne parliamo al plurale in quanto ad ogni nazione corrispondono diverse lingue dei segni</w:t>
+      </w:r>
+      <w:r>
+        <w:rPr>
+          <w:rFonts w:ascii="Century Schoolbook" w:hAnsi="Century Schoolbook"/>
+        </w:rPr>
+        <w:t>; in Italia troviamo la Lingua dei Segni Italiana (LIS), negli S</w:t>
+      </w:r>
+      <w:r>
+        <w:rPr>
+          <w:rFonts w:ascii="Century Schoolbook" w:hAnsi="Century Schoolbook"/>
+        </w:rPr>
+        <w:t xml:space="preserve">tati Uniti la </w:t>
+      </w:r>
+      <w:r>
+        <w:rPr>
+          <w:rFonts w:ascii="Century Schoolbook" w:hAnsi="Century Schoolbook"/>
+        </w:rPr>
+        <w:t>l</w:t>
+      </w:r>
+      <w:r>
+        <w:rPr>
+          <w:rFonts w:ascii="Century Schoolbook" w:hAnsi="Century Schoolbook"/>
+        </w:rPr>
+        <w:t xml:space="preserve">ingua dei </w:t>
+      </w:r>
+      <w:r>
+        <w:rPr>
+          <w:rFonts w:ascii="Century Schoolbook" w:hAnsi="Century Schoolbook"/>
+        </w:rPr>
+        <w:t>s</w:t>
+      </w:r>
+      <w:r>
+        <w:rPr>
+          <w:rFonts w:ascii="Century Schoolbook" w:hAnsi="Century Schoolbook"/>
+        </w:rPr>
+        <w:t xml:space="preserve">egni </w:t>
+      </w:r>
+      <w:r>
+        <w:rPr>
+          <w:rFonts w:ascii="Century Schoolbook" w:hAnsi="Century Schoolbook"/>
+        </w:rPr>
+        <w:t>a</w:t>
+      </w:r>
+      <w:r>
+        <w:rPr>
+          <w:rFonts w:ascii="Century Schoolbook" w:hAnsi="Century Schoolbook"/>
+        </w:rPr>
+        <w:t>mericana</w:t>
+      </w:r>
+      <w:r>
+        <w:rPr>
+          <w:rFonts w:ascii="Century Schoolbook" w:hAnsi="Century Schoolbook"/>
+        </w:rPr>
+        <w:t xml:space="preserve"> (ASL)</w:t>
+      </w:r>
+      <w:r>
+        <w:rPr>
+          <w:rFonts w:ascii="Century Schoolbook" w:hAnsi="Century Schoolbook"/>
+        </w:rPr>
+        <w:t>, n</w:t>
+      </w:r>
+      <w:r>
+        <w:rPr>
+          <w:rFonts w:ascii="Century Schoolbook" w:hAnsi="Century Schoolbook"/>
+        </w:rPr>
+        <w:t>el </w:t>
+      </w:r>
+      <w:hyperlink r:id="rId6" w:tooltip="Regno Unito" w:history="1">
+        <w:r>
+          <w:rPr>
+            <w:rFonts w:ascii="Century Schoolbook" w:hAnsi="Century Schoolbook"/>
+          </w:rPr>
+          <w:t>Regno Unito</w:t>
+        </w:r>
+      </w:hyperlink>
+      <w:r>
+        <w:rPr>
+          <w:rFonts w:ascii="Century Schoolbook" w:hAnsi="Century Schoolbook"/>
+        </w:rPr>
+        <w:t xml:space="preserve"> </w:t>
+      </w:r>
+      <w:r>
+        <w:rPr>
+          <w:rFonts w:ascii="Century Schoolbook" w:hAnsi="Century Schoolbook"/>
+        </w:rPr>
+        <w:t>la </w:t>
+      </w:r>
+      <w:hyperlink r:id="rId7" w:tooltip="Lingua dei segni britannica" w:history="1">
+        <w:r>
+          <w:rPr>
+            <w:rFonts w:ascii="Century Schoolbook" w:hAnsi="Century Schoolbook"/>
+          </w:rPr>
+          <w:t>lingua dei segni britannica</w:t>
+        </w:r>
+      </w:hyperlink>
+      <w:r>
+        <w:rPr>
+          <w:rFonts w:ascii="Century Schoolbook" w:hAnsi="Century Schoolbook"/>
+        </w:rPr>
+        <w:t> (BSL)</w:t>
+      </w:r>
+      <w:r>
+        <w:rPr>
+          <w:rFonts w:ascii="Century Schoolbook" w:hAnsi="Century Schoolbook"/>
+        </w:rPr>
+        <w:t>, … e</w:t>
+      </w:r>
+      <w:r>
+        <w:rPr>
+          <w:rFonts w:ascii="Century Schoolbook" w:hAnsi="Century Schoolbook"/>
+        </w:rPr>
+        <w:t xml:space="preserve"> così via. </w:t>
+      </w:r>
+      <w:r>
+        <w:rPr>
+          <w:rFonts w:ascii="Century Schoolbook" w:hAnsi="Century Schoolbook"/>
+        </w:rPr>
+        <w:t xml:space="preserve"> </w:t>
+      </w:r>
+    </w:p>
+    <w:p>
+      <w:pPr>
+        <w:spacing w:after="0"/>
+        <w:ind w:left="66"/>
+        <w:rPr>
+          <w:rFonts w:ascii="Century Schoolbook" w:hAnsi="Century Schoolbook"/>
+        </w:rPr>
+      </w:pPr>
+    </w:p>
+    <w:p>
+      <w:pPr>
+        <w:spacing w:after="0"/>
+        <w:ind w:left="66"/>
+        <w:rPr>
+          <w:rFonts w:ascii="Century Schoolbook" w:hAnsi="Century Schoolbook"/>
+        </w:rPr>
+      </w:pPr>
+      <w:r>
+        <w:rPr>
+          <w:rFonts w:ascii="Century Schoolbook" w:hAnsi="Century Schoolbook"/>
+        </w:rPr>
+        <w:t xml:space="preserve">Motivo per cui è </w:t>
+      </w:r>
+      <w:r>
+        <w:rPr>
+          <w:rFonts w:ascii="Century Schoolbook" w:hAnsi="Century Schoolbook"/>
+        </w:rPr>
+        <w:t>stato deciso di codificare una lista di segni "internazionali", che facilitasse il superamento delle </w:t>
+      </w:r>
+      <w:hyperlink r:id="rId8" w:tooltip="Barriera linguistica" w:history="1">
+        <w:r>
+          <w:t>barrier</w:t>
+        </w:r>
+        <w:r>
+          <w:t>e</w:t>
+        </w:r>
+      </w:hyperlink>
+      <w:r>
+        <w:rPr>
+          <w:rFonts w:ascii="Century Schoolbook" w:hAnsi="Century Schoolbook"/>
+        </w:rPr>
+        <w:t xml:space="preserve"> linguistiche</w:t>
+      </w:r>
+      <w:r>
+        <w:rPr>
+          <w:rFonts w:ascii="Century Schoolbook" w:hAnsi="Century Schoolbook"/>
+        </w:rPr>
+        <w:t xml:space="preserve">. </w:t>
+      </w:r>
+    </w:p>
+    <w:p>
+      <w:pPr>
+        <w:spacing w:after="0"/>
+        <w:ind w:left="66"/>
+        <w:rPr>
+          <w:rFonts w:ascii="Century Schoolbook" w:hAnsi="Century Schoolbook"/>
+        </w:rPr>
+      </w:pPr>
+      <w:r>
+        <w:rPr>
+          <w:rFonts w:ascii="Century Schoolbook" w:hAnsi="Century Schoolbook"/>
+        </w:rPr>
+        <w:t xml:space="preserve">Prende il nome di </w:t>
+      </w:r>
+      <w:proofErr w:type="spellStart"/>
+      <w:r>
+        <w:rPr>
+          <w:rFonts w:ascii="Century Schoolbook" w:hAnsi="Century Schoolbook"/>
+        </w:rPr>
+        <w:t>Signuno</w:t>
+      </w:r>
+      <w:proofErr w:type="spellEnd"/>
+      <w:r>
+        <w:rPr>
+          <w:rFonts w:ascii="Century Schoolbook" w:hAnsi="Century Schoolbook"/>
+        </w:rPr>
+        <w:t xml:space="preserve"> o </w:t>
+      </w:r>
+      <w:proofErr w:type="spellStart"/>
+      <w:r>
+        <w:rPr>
+          <w:rFonts w:ascii="Century Schoolbook" w:hAnsi="Century Schoolbook"/>
+        </w:rPr>
+        <w:t>Gestuno</w:t>
+      </w:r>
+      <w:proofErr w:type="spellEnd"/>
+      <w:r>
+        <w:rPr>
+          <w:rFonts w:ascii="Century Schoolbook" w:hAnsi="Century Schoolbook"/>
+        </w:rPr>
+        <w:t xml:space="preserve"> ed è la Lingua dei Segni Internazionale</w:t>
+      </w:r>
+      <w:r>
+        <w:rPr>
+          <w:rFonts w:ascii="Century Schoolbook" w:hAnsi="Century Schoolbook"/>
+        </w:rPr>
+        <w:t>,</w:t>
+      </w:r>
+      <w:r>
+        <w:rPr>
+          <w:rFonts w:ascii="Century Schoolbook" w:hAnsi="Century Schoolbook"/>
+        </w:rPr>
+        <w:t xml:space="preserve"> </w:t>
+      </w:r>
+      <w:r>
+        <w:rPr>
+          <w:rFonts w:ascii="Century Schoolbook" w:hAnsi="Century Schoolbook"/>
+        </w:rPr>
+        <w:t xml:space="preserve">sviluppata </w:t>
+      </w:r>
+      <w:r>
+        <w:rPr>
+          <w:rFonts w:ascii="Century Schoolbook" w:hAnsi="Century Schoolbook"/>
+        </w:rPr>
+        <w:t>d</w:t>
+      </w:r>
+      <w:r>
+        <w:rPr>
+          <w:rFonts w:ascii="Century Schoolbook" w:hAnsi="Century Schoolbook"/>
+        </w:rPr>
+        <w:t xml:space="preserve">alla World Federation of </w:t>
+      </w:r>
+      <w:proofErr w:type="spellStart"/>
+      <w:r>
+        <w:rPr>
+          <w:rFonts w:ascii="Century Schoolbook" w:hAnsi="Century Schoolbook"/>
+        </w:rPr>
+        <w:t>Deaf</w:t>
+      </w:r>
+      <w:proofErr w:type="spellEnd"/>
+      <w:r>
+        <w:rPr>
+          <w:rFonts w:ascii="Century Schoolbook" w:hAnsi="Century Schoolbook"/>
+        </w:rPr>
+        <w:t xml:space="preserve"> negli anni ’50, per permette la comunicazione tra persone sorde anche se di diversa nazionalità, e quindi usanti diverse lingue dei segni. </w:t>
+      </w:r>
+    </w:p>
+    <w:p>
+      <w:pPr>
+        <w:spacing w:after="0"/>
+        <w:ind w:left="66"/>
+        <w:rPr>
+          <w:rFonts w:ascii="Century Schoolbook" w:hAnsi="Century Schoolbook"/>
+        </w:rPr>
+      </w:pPr>
+      <w:r>
+        <w:rPr>
+          <w:rFonts w:ascii="Century Schoolbook" w:hAnsi="Century Schoolbook"/>
+          <w:noProof/>
+        </w:rPr>
+        <w:drawing>
+          <wp:anchor distT="0" distB="0" distL="114300" distR="114300" simplePos="0" relativeHeight="251658240" behindDoc="0" locked="0" layoutInCell="1" allowOverlap="1" wp14:anchorId="64FAB7BE" wp14:editId="6FF63C2E">
+            <wp:simplePos x="0" y="0"/>
+            <wp:positionH relativeFrom="margin">
+              <wp:align>center</wp:align>
+            </wp:positionH>
+            <wp:positionV relativeFrom="paragraph">
+              <wp:posOffset>749300</wp:posOffset>
+            </wp:positionV>
+            <wp:extent cx="5807075" cy="3164840"/>
+            <wp:effectExtent l="0" t="0" r="3175" b="0"/>
+            <wp:wrapSquare wrapText="bothSides"/>
+            <wp:docPr id="1" name="Immagine 1" descr="Immagine che contiene gatto, galleria, vecchio, bianco&#10;&#10;Descrizione generata automaticamente"/>
+            <wp:cNvGraphicFramePr>
+              <a:graphicFrameLocks xmlns:a="http://schemas.openxmlformats.org/drawingml/2006/main" noChangeAspect="1"/>
+            </wp:cNvGraphicFramePr>
+            <a:graphic xmlns:a="http://schemas.openxmlformats.org/drawingml/2006/main">
+              <a:graphicData uri="http://schemas.openxmlformats.org/drawingml/2006/picture">
+                <pic:pic xmlns:pic="http://schemas.openxmlformats.org/drawingml/2006/picture">
+                  <pic:nvPicPr>
+                    <pic:cNvPr id="1" name="Immagine 1" descr="Immagine che contiene gatto, galleria, vecchio, bianco&#10;&#10;Descrizione generata automaticamente"/>
+                    <pic:cNvPicPr/>
+                  </pic:nvPicPr>
+                  <pic:blipFill>
+                    <a:blip r:embed="rId9">
+                      <a:extLst>
+                        <a:ext uri="{28A0092B-C50C-407E-A947-70E740481C1C}">
+                          <a14:useLocalDpi xmlns:a14="http://schemas.microsoft.com/office/drawing/2010/main" val="0"/>
+                        </a:ext>
+                      </a:extLst>
+                    </a:blip>
+                    <a:stretch>
+                      <a:fillRect/>
+                    </a:stretch>
+                  </pic:blipFill>
+                  <pic:spPr>
+                    <a:xfrm>
+                      <a:off x="0" y="0"/>
+                      <a:ext cx="5807075" cy="3164840"/>
+                    </a:xfrm>
+                    <a:prstGeom prst="rect">
+                      <a:avLst/>
+                    </a:prstGeom>
+                  </pic:spPr>
+                </pic:pic>
+              </a:graphicData>
+            </a:graphic>
+            <wp14:sizeRelH relativeFrom="margin">
+              <wp14:pctWidth>0</wp14:pctWidth>
+            </wp14:sizeRelH>
+            <wp14:sizeRelV relativeFrom="margin">
+              <wp14:pctHeight>0</wp14:pctHeight>
+            </wp14:sizeRelV>
+          </wp:anchor>
+        </w:drawing>
+      </w:r>
+      <w:r>
+        <w:rPr>
+          <w:rFonts w:ascii="Century Schoolbook" w:hAnsi="Century Schoolbook"/>
+        </w:rPr>
+        <w:t xml:space="preserve">Trattandosi di una proposta esclusivamente lessicale, </w:t>
+      </w:r>
+      <w:r>
+        <w:rPr>
+          <w:rFonts w:ascii="Century Schoolbook" w:hAnsi="Century Schoolbook"/>
+        </w:rPr>
+        <w:t>fu utilizzato</w:t>
+      </w:r>
+      <w:r>
+        <w:rPr>
+          <w:rFonts w:ascii="Century Schoolbook" w:hAnsi="Century Schoolbook"/>
+        </w:rPr>
+        <w:t>, talvolta, in contesti di incontri internazionali, senza però acquisire mai le caratteristiche di una vera e propria lingua.</w:t>
+      </w:r>
+      <w:r>
+        <w:rPr>
+          <w:rFonts w:ascii="Century Schoolbook" w:hAnsi="Century Schoolbook"/>
+          <w:noProof/>
+        </w:rPr>
+        <w:t xml:space="preserve"> </w:t>
+      </w:r>
     </w:p>
     <w:sectPr>
       <w:pgSz w:w="11906" w:h="16838"/>
@@ -372,8 +1229,580 @@
       </w:pPr>
     </w:lvl>
   </w:abstractNum>
+  <w:abstractNum w:abstractNumId="1" w15:restartNumberingAfterBreak="0">
+    <w:nsid w:val="41DD0EF1"/>
+    <w:multiLevelType w:val="multilevel"/>
+    <w:tmpl w:val="AAFC0AA4"/>
+    <w:lvl w:ilvl="0">
+      <w:start w:val="1"/>
+      <w:numFmt w:val="bullet"/>
+      <w:lvlText w:val=""/>
+      <w:lvlJc w:val="left"/>
+      <w:pPr>
+        <w:tabs>
+          <w:tab w:val="num" w:pos="720"/>
+        </w:tabs>
+        <w:ind w:left="720" w:hanging="360"/>
+      </w:pPr>
+      <w:rPr>
+        <w:rFonts w:ascii="Symbol" w:hAnsi="Symbol" w:hint="default"/>
+        <w:sz w:val="20"/>
+      </w:rPr>
+    </w:lvl>
+    <w:lvl w:ilvl="1" w:tentative="1">
+      <w:start w:val="1"/>
+      <w:numFmt w:val="bullet"/>
+      <w:lvlText w:val="o"/>
+      <w:lvlJc w:val="left"/>
+      <w:pPr>
+        <w:tabs>
+          <w:tab w:val="num" w:pos="1440"/>
+        </w:tabs>
+        <w:ind w:left="1440" w:hanging="360"/>
+      </w:pPr>
+      <w:rPr>
+        <w:rFonts w:ascii="Courier New" w:hAnsi="Courier New" w:hint="default"/>
+        <w:sz w:val="20"/>
+      </w:rPr>
+    </w:lvl>
+    <w:lvl w:ilvl="2" w:tentative="1">
+      <w:start w:val="1"/>
+      <w:numFmt w:val="bullet"/>
+      <w:lvlText w:val=""/>
+      <w:lvlJc w:val="left"/>
+      <w:pPr>
+        <w:tabs>
+          <w:tab w:val="num" w:pos="2160"/>
+        </w:tabs>
+        <w:ind w:left="2160" w:hanging="360"/>
+      </w:pPr>
+      <w:rPr>
+        <w:rFonts w:ascii="Wingdings" w:hAnsi="Wingdings" w:hint="default"/>
+        <w:sz w:val="20"/>
+      </w:rPr>
+    </w:lvl>
+    <w:lvl w:ilvl="3" w:tentative="1">
+      <w:start w:val="1"/>
+      <w:numFmt w:val="bullet"/>
+      <w:lvlText w:val=""/>
+      <w:lvlJc w:val="left"/>
+      <w:pPr>
+        <w:tabs>
+          <w:tab w:val="num" w:pos="2880"/>
+        </w:tabs>
+        <w:ind w:left="2880" w:hanging="360"/>
+      </w:pPr>
+      <w:rPr>
+        <w:rFonts w:ascii="Wingdings" w:hAnsi="Wingdings" w:hint="default"/>
+        <w:sz w:val="20"/>
+      </w:rPr>
+    </w:lvl>
+    <w:lvl w:ilvl="4" w:tentative="1">
+      <w:start w:val="1"/>
+      <w:numFmt w:val="bullet"/>
+      <w:lvlText w:val=""/>
+      <w:lvlJc w:val="left"/>
+      <w:pPr>
+        <w:tabs>
+          <w:tab w:val="num" w:pos="3600"/>
+        </w:tabs>
+        <w:ind w:left="3600" w:hanging="360"/>
+      </w:pPr>
+      <w:rPr>
+        <w:rFonts w:ascii="Wingdings" w:hAnsi="Wingdings" w:hint="default"/>
+        <w:sz w:val="20"/>
+      </w:rPr>
+    </w:lvl>
+    <w:lvl w:ilvl="5" w:tentative="1">
+      <w:start w:val="1"/>
+      <w:numFmt w:val="bullet"/>
+      <w:lvlText w:val=""/>
+      <w:lvlJc w:val="left"/>
+      <w:pPr>
+        <w:tabs>
+          <w:tab w:val="num" w:pos="4320"/>
+        </w:tabs>
+        <w:ind w:left="4320" w:hanging="360"/>
+      </w:pPr>
+      <w:rPr>
+        <w:rFonts w:ascii="Wingdings" w:hAnsi="Wingdings" w:hint="default"/>
+        <w:sz w:val="20"/>
+      </w:rPr>
+    </w:lvl>
+    <w:lvl w:ilvl="6" w:tentative="1">
+      <w:start w:val="1"/>
+      <w:numFmt w:val="bullet"/>
+      <w:lvlText w:val=""/>
+      <w:lvlJc w:val="left"/>
+      <w:pPr>
+        <w:tabs>
+          <w:tab w:val="num" w:pos="5040"/>
+        </w:tabs>
+        <w:ind w:left="5040" w:hanging="360"/>
+      </w:pPr>
+      <w:rPr>
+        <w:rFonts w:ascii="Wingdings" w:hAnsi="Wingdings" w:hint="default"/>
+        <w:sz w:val="20"/>
+      </w:rPr>
+    </w:lvl>
+    <w:lvl w:ilvl="7" w:tentative="1">
+      <w:start w:val="1"/>
+      <w:numFmt w:val="bullet"/>
+      <w:lvlText w:val=""/>
+      <w:lvlJc w:val="left"/>
+      <w:pPr>
+        <w:tabs>
+          <w:tab w:val="num" w:pos="5760"/>
+        </w:tabs>
+        <w:ind w:left="5760" w:hanging="360"/>
+      </w:pPr>
+      <w:rPr>
+        <w:rFonts w:ascii="Wingdings" w:hAnsi="Wingdings" w:hint="default"/>
+        <w:sz w:val="20"/>
+      </w:rPr>
+    </w:lvl>
+    <w:lvl w:ilvl="8" w:tentative="1">
+      <w:start w:val="1"/>
+      <w:numFmt w:val="bullet"/>
+      <w:lvlText w:val=""/>
+      <w:lvlJc w:val="left"/>
+      <w:pPr>
+        <w:tabs>
+          <w:tab w:val="num" w:pos="6480"/>
+        </w:tabs>
+        <w:ind w:left="6480" w:hanging="360"/>
+      </w:pPr>
+      <w:rPr>
+        <w:rFonts w:ascii="Wingdings" w:hAnsi="Wingdings" w:hint="default"/>
+        <w:sz w:val="20"/>
+      </w:rPr>
+    </w:lvl>
+  </w:abstractNum>
+  <w:abstractNum w:abstractNumId="2" w15:restartNumberingAfterBreak="0">
+    <w:nsid w:val="56235642"/>
+    <w:multiLevelType w:val="hybridMultilevel"/>
+    <w:tmpl w:val="DD6618F2"/>
+    <w:lvl w:ilvl="0" w:tplc="54CA225E">
+      <w:start w:val="2"/>
+      <w:numFmt w:val="bullet"/>
+      <w:lvlText w:val="-"/>
+      <w:lvlJc w:val="left"/>
+      <w:pPr>
+        <w:ind w:left="426" w:hanging="360"/>
+      </w:pPr>
+      <w:rPr>
+        <w:rFonts w:ascii="Century Schoolbook" w:eastAsiaTheme="minorHAnsi" w:hAnsi="Century Schoolbook" w:cstheme="minorBidi" w:hint="default"/>
+      </w:rPr>
+    </w:lvl>
+    <w:lvl w:ilvl="1" w:tplc="04100003" w:tentative="1">
+      <w:start w:val="1"/>
+      <w:numFmt w:val="bullet"/>
+      <w:lvlText w:val="o"/>
+      <w:lvlJc w:val="left"/>
+      <w:pPr>
+        <w:ind w:left="1146" w:hanging="360"/>
+      </w:pPr>
+      <w:rPr>
+        <w:rFonts w:ascii="Courier New" w:hAnsi="Courier New" w:cs="Courier New" w:hint="default"/>
+      </w:rPr>
+    </w:lvl>
+    <w:lvl w:ilvl="2" w:tplc="04100005" w:tentative="1">
+      <w:start w:val="1"/>
+      <w:numFmt w:val="bullet"/>
+      <w:lvlText w:val=""/>
+      <w:lvlJc w:val="left"/>
+      <w:pPr>
+        <w:ind w:left="1866" w:hanging="360"/>
+      </w:pPr>
+      <w:rPr>
+        <w:rFonts w:ascii="Wingdings" w:hAnsi="Wingdings" w:hint="default"/>
+      </w:rPr>
+    </w:lvl>
+    <w:lvl w:ilvl="3" w:tplc="04100001" w:tentative="1">
+      <w:start w:val="1"/>
+      <w:numFmt w:val="bullet"/>
+      <w:lvlText w:val=""/>
+      <w:lvlJc w:val="left"/>
+      <w:pPr>
+        <w:ind w:left="2586" w:hanging="360"/>
+      </w:pPr>
+      <w:rPr>
+        <w:rFonts w:ascii="Symbol" w:hAnsi="Symbol" w:hint="default"/>
+      </w:rPr>
+    </w:lvl>
+    <w:lvl w:ilvl="4" w:tplc="04100003" w:tentative="1">
+      <w:start w:val="1"/>
+      <w:numFmt w:val="bullet"/>
+      <w:lvlText w:val="o"/>
+      <w:lvlJc w:val="left"/>
+      <w:pPr>
+        <w:ind w:left="3306" w:hanging="360"/>
+      </w:pPr>
+      <w:rPr>
+        <w:rFonts w:ascii="Courier New" w:hAnsi="Courier New" w:cs="Courier New" w:hint="default"/>
+      </w:rPr>
+    </w:lvl>
+    <w:lvl w:ilvl="5" w:tplc="04100005" w:tentative="1">
+      <w:start w:val="1"/>
+      <w:numFmt w:val="bullet"/>
+      <w:lvlText w:val=""/>
+      <w:lvlJc w:val="left"/>
+      <w:pPr>
+        <w:ind w:left="4026" w:hanging="360"/>
+      </w:pPr>
+      <w:rPr>
+        <w:rFonts w:ascii="Wingdings" w:hAnsi="Wingdings" w:hint="default"/>
+      </w:rPr>
+    </w:lvl>
+    <w:lvl w:ilvl="6" w:tplc="04100001" w:tentative="1">
+      <w:start w:val="1"/>
+      <w:numFmt w:val="bullet"/>
+      <w:lvlText w:val=""/>
+      <w:lvlJc w:val="left"/>
+      <w:pPr>
+        <w:ind w:left="4746" w:hanging="360"/>
+      </w:pPr>
+      <w:rPr>
+        <w:rFonts w:ascii="Symbol" w:hAnsi="Symbol" w:hint="default"/>
+      </w:rPr>
+    </w:lvl>
+    <w:lvl w:ilvl="7" w:tplc="04100003" w:tentative="1">
+      <w:start w:val="1"/>
+      <w:numFmt w:val="bullet"/>
+      <w:lvlText w:val="o"/>
+      <w:lvlJc w:val="left"/>
+      <w:pPr>
+        <w:ind w:left="5466" w:hanging="360"/>
+      </w:pPr>
+      <w:rPr>
+        <w:rFonts w:ascii="Courier New" w:hAnsi="Courier New" w:cs="Courier New" w:hint="default"/>
+      </w:rPr>
+    </w:lvl>
+    <w:lvl w:ilvl="8" w:tplc="04100005" w:tentative="1">
+      <w:start w:val="1"/>
+      <w:numFmt w:val="bullet"/>
+      <w:lvlText w:val=""/>
+      <w:lvlJc w:val="left"/>
+      <w:pPr>
+        <w:ind w:left="6186" w:hanging="360"/>
+      </w:pPr>
+      <w:rPr>
+        <w:rFonts w:ascii="Wingdings" w:hAnsi="Wingdings" w:hint="default"/>
+      </w:rPr>
+    </w:lvl>
+  </w:abstractNum>
+  <w:abstractNum w:abstractNumId="3" w15:restartNumberingAfterBreak="0">
+    <w:nsid w:val="5CE05191"/>
+    <w:multiLevelType w:val="multilevel"/>
+    <w:tmpl w:val="C60677A8"/>
+    <w:lvl w:ilvl="0">
+      <w:start w:val="1"/>
+      <w:numFmt w:val="bullet"/>
+      <w:lvlText w:val=""/>
+      <w:lvlJc w:val="left"/>
+      <w:pPr>
+        <w:tabs>
+          <w:tab w:val="num" w:pos="720"/>
+        </w:tabs>
+        <w:ind w:left="720" w:hanging="360"/>
+      </w:pPr>
+      <w:rPr>
+        <w:rFonts w:ascii="Symbol" w:hAnsi="Symbol" w:hint="default"/>
+        <w:sz w:val="20"/>
+      </w:rPr>
+    </w:lvl>
+    <w:lvl w:ilvl="1" w:tentative="1">
+      <w:start w:val="1"/>
+      <w:numFmt w:val="bullet"/>
+      <w:lvlText w:val="o"/>
+      <w:lvlJc w:val="left"/>
+      <w:pPr>
+        <w:tabs>
+          <w:tab w:val="num" w:pos="1440"/>
+        </w:tabs>
+        <w:ind w:left="1440" w:hanging="360"/>
+      </w:pPr>
+      <w:rPr>
+        <w:rFonts w:ascii="Courier New" w:hAnsi="Courier New" w:hint="default"/>
+        <w:sz w:val="20"/>
+      </w:rPr>
+    </w:lvl>
+    <w:lvl w:ilvl="2" w:tentative="1">
+      <w:start w:val="1"/>
+      <w:numFmt w:val="bullet"/>
+      <w:lvlText w:val=""/>
+      <w:lvlJc w:val="left"/>
+      <w:pPr>
+        <w:tabs>
+          <w:tab w:val="num" w:pos="2160"/>
+        </w:tabs>
+        <w:ind w:left="2160" w:hanging="360"/>
+      </w:pPr>
+      <w:rPr>
+        <w:rFonts w:ascii="Wingdings" w:hAnsi="Wingdings" w:hint="default"/>
+        <w:sz w:val="20"/>
+      </w:rPr>
+    </w:lvl>
+    <w:lvl w:ilvl="3" w:tentative="1">
+      <w:start w:val="1"/>
+      <w:numFmt w:val="bullet"/>
+      <w:lvlText w:val=""/>
+      <w:lvlJc w:val="left"/>
+      <w:pPr>
+        <w:tabs>
+          <w:tab w:val="num" w:pos="2880"/>
+        </w:tabs>
+        <w:ind w:left="2880" w:hanging="360"/>
+      </w:pPr>
+      <w:rPr>
+        <w:rFonts w:ascii="Wingdings" w:hAnsi="Wingdings" w:hint="default"/>
+        <w:sz w:val="20"/>
+      </w:rPr>
+    </w:lvl>
+    <w:lvl w:ilvl="4" w:tentative="1">
+      <w:start w:val="1"/>
+      <w:numFmt w:val="bullet"/>
+      <w:lvlText w:val=""/>
+      <w:lvlJc w:val="left"/>
+      <w:pPr>
+        <w:tabs>
+          <w:tab w:val="num" w:pos="3600"/>
+        </w:tabs>
+        <w:ind w:left="3600" w:hanging="360"/>
+      </w:pPr>
+      <w:rPr>
+        <w:rFonts w:ascii="Wingdings" w:hAnsi="Wingdings" w:hint="default"/>
+        <w:sz w:val="20"/>
+      </w:rPr>
+    </w:lvl>
+    <w:lvl w:ilvl="5" w:tentative="1">
+      <w:start w:val="1"/>
+      <w:numFmt w:val="bullet"/>
+      <w:lvlText w:val=""/>
+      <w:lvlJc w:val="left"/>
+      <w:pPr>
+        <w:tabs>
+          <w:tab w:val="num" w:pos="4320"/>
+        </w:tabs>
+        <w:ind w:left="4320" w:hanging="360"/>
+      </w:pPr>
+      <w:rPr>
+        <w:rFonts w:ascii="Wingdings" w:hAnsi="Wingdings" w:hint="default"/>
+        <w:sz w:val="20"/>
+      </w:rPr>
+    </w:lvl>
+    <w:lvl w:ilvl="6" w:tentative="1">
+      <w:start w:val="1"/>
+      <w:numFmt w:val="bullet"/>
+      <w:lvlText w:val=""/>
+      <w:lvlJc w:val="left"/>
+      <w:pPr>
+        <w:tabs>
+          <w:tab w:val="num" w:pos="5040"/>
+        </w:tabs>
+        <w:ind w:left="5040" w:hanging="360"/>
+      </w:pPr>
+      <w:rPr>
+        <w:rFonts w:ascii="Wingdings" w:hAnsi="Wingdings" w:hint="default"/>
+        <w:sz w:val="20"/>
+      </w:rPr>
+    </w:lvl>
+    <w:lvl w:ilvl="7" w:tentative="1">
+      <w:start w:val="1"/>
+      <w:numFmt w:val="bullet"/>
+      <w:lvlText w:val=""/>
+      <w:lvlJc w:val="left"/>
+      <w:pPr>
+        <w:tabs>
+          <w:tab w:val="num" w:pos="5760"/>
+        </w:tabs>
+        <w:ind w:left="5760" w:hanging="360"/>
+      </w:pPr>
+      <w:rPr>
+        <w:rFonts w:ascii="Wingdings" w:hAnsi="Wingdings" w:hint="default"/>
+        <w:sz w:val="20"/>
+      </w:rPr>
+    </w:lvl>
+    <w:lvl w:ilvl="8" w:tentative="1">
+      <w:start w:val="1"/>
+      <w:numFmt w:val="bullet"/>
+      <w:lvlText w:val=""/>
+      <w:lvlJc w:val="left"/>
+      <w:pPr>
+        <w:tabs>
+          <w:tab w:val="num" w:pos="6480"/>
+        </w:tabs>
+        <w:ind w:left="6480" w:hanging="360"/>
+      </w:pPr>
+      <w:rPr>
+        <w:rFonts w:ascii="Wingdings" w:hAnsi="Wingdings" w:hint="default"/>
+        <w:sz w:val="20"/>
+      </w:rPr>
+    </w:lvl>
+  </w:abstractNum>
+  <w:abstractNum w:abstractNumId="4" w15:restartNumberingAfterBreak="0">
+    <w:nsid w:val="78407897"/>
+    <w:multiLevelType w:val="multilevel"/>
+    <w:tmpl w:val="388E0A6A"/>
+    <w:lvl w:ilvl="0">
+      <w:start w:val="1"/>
+      <w:numFmt w:val="bullet"/>
+      <w:lvlText w:val=""/>
+      <w:lvlJc w:val="left"/>
+      <w:pPr>
+        <w:tabs>
+          <w:tab w:val="num" w:pos="720"/>
+        </w:tabs>
+        <w:ind w:left="720" w:hanging="360"/>
+      </w:pPr>
+      <w:rPr>
+        <w:rFonts w:ascii="Symbol" w:hAnsi="Symbol" w:hint="default"/>
+        <w:sz w:val="20"/>
+      </w:rPr>
+    </w:lvl>
+    <w:lvl w:ilvl="1" w:tentative="1">
+      <w:start w:val="1"/>
+      <w:numFmt w:val="bullet"/>
+      <w:lvlText w:val="o"/>
+      <w:lvlJc w:val="left"/>
+      <w:pPr>
+        <w:tabs>
+          <w:tab w:val="num" w:pos="1440"/>
+        </w:tabs>
+        <w:ind w:left="1440" w:hanging="360"/>
+      </w:pPr>
+      <w:rPr>
+        <w:rFonts w:ascii="Courier New" w:hAnsi="Courier New" w:hint="default"/>
+        <w:sz w:val="20"/>
+      </w:rPr>
+    </w:lvl>
+    <w:lvl w:ilvl="2" w:tentative="1">
+      <w:start w:val="1"/>
+      <w:numFmt w:val="bullet"/>
+      <w:lvlText w:val=""/>
+      <w:lvlJc w:val="left"/>
+      <w:pPr>
+        <w:tabs>
+          <w:tab w:val="num" w:pos="2160"/>
+        </w:tabs>
+        <w:ind w:left="2160" w:hanging="360"/>
+      </w:pPr>
+      <w:rPr>
+        <w:rFonts w:ascii="Wingdings" w:hAnsi="Wingdings" w:hint="default"/>
+        <w:sz w:val="20"/>
+      </w:rPr>
+    </w:lvl>
+    <w:lvl w:ilvl="3" w:tentative="1">
+      <w:start w:val="1"/>
+      <w:numFmt w:val="bullet"/>
+      <w:lvlText w:val=""/>
+      <w:lvlJc w:val="left"/>
+      <w:pPr>
+        <w:tabs>
+          <w:tab w:val="num" w:pos="2880"/>
+        </w:tabs>
+        <w:ind w:left="2880" w:hanging="360"/>
+      </w:pPr>
+      <w:rPr>
+        <w:rFonts w:ascii="Wingdings" w:hAnsi="Wingdings" w:hint="default"/>
+        <w:sz w:val="20"/>
+      </w:rPr>
+    </w:lvl>
+    <w:lvl w:ilvl="4" w:tentative="1">
+      <w:start w:val="1"/>
+      <w:numFmt w:val="bullet"/>
+      <w:lvlText w:val=""/>
+      <w:lvlJc w:val="left"/>
+      <w:pPr>
+        <w:tabs>
+          <w:tab w:val="num" w:pos="3600"/>
+        </w:tabs>
+        <w:ind w:left="3600" w:hanging="360"/>
+      </w:pPr>
+      <w:rPr>
+        <w:rFonts w:ascii="Wingdings" w:hAnsi="Wingdings" w:hint="default"/>
+        <w:sz w:val="20"/>
+      </w:rPr>
+    </w:lvl>
+    <w:lvl w:ilvl="5" w:tentative="1">
+      <w:start w:val="1"/>
+      <w:numFmt w:val="bullet"/>
+      <w:lvlText w:val=""/>
+      <w:lvlJc w:val="left"/>
+      <w:pPr>
+        <w:tabs>
+          <w:tab w:val="num" w:pos="4320"/>
+        </w:tabs>
+        <w:ind w:left="4320" w:hanging="360"/>
+      </w:pPr>
+      <w:rPr>
+        <w:rFonts w:ascii="Wingdings" w:hAnsi="Wingdings" w:hint="default"/>
+        <w:sz w:val="20"/>
+      </w:rPr>
+    </w:lvl>
+    <w:lvl w:ilvl="6" w:tentative="1">
+      <w:start w:val="1"/>
+      <w:numFmt w:val="bullet"/>
+      <w:lvlText w:val=""/>
+      <w:lvlJc w:val="left"/>
+      <w:pPr>
+        <w:tabs>
+          <w:tab w:val="num" w:pos="5040"/>
+        </w:tabs>
+        <w:ind w:left="5040" w:hanging="360"/>
+      </w:pPr>
+      <w:rPr>
+        <w:rFonts w:ascii="Wingdings" w:hAnsi="Wingdings" w:hint="default"/>
+        <w:sz w:val="20"/>
+      </w:rPr>
+    </w:lvl>
+    <w:lvl w:ilvl="7" w:tentative="1">
+      <w:start w:val="1"/>
+      <w:numFmt w:val="bullet"/>
+      <w:lvlText w:val=""/>
+      <w:lvlJc w:val="left"/>
+      <w:pPr>
+        <w:tabs>
+          <w:tab w:val="num" w:pos="5760"/>
+        </w:tabs>
+        <w:ind w:left="5760" w:hanging="360"/>
+      </w:pPr>
+      <w:rPr>
+        <w:rFonts w:ascii="Wingdings" w:hAnsi="Wingdings" w:hint="default"/>
+        <w:sz w:val="20"/>
+      </w:rPr>
+    </w:lvl>
+    <w:lvl w:ilvl="8" w:tentative="1">
+      <w:start w:val="1"/>
+      <w:numFmt w:val="bullet"/>
+      <w:lvlText w:val=""/>
+      <w:lvlJc w:val="left"/>
+      <w:pPr>
+        <w:tabs>
+          <w:tab w:val="num" w:pos="6480"/>
+        </w:tabs>
+        <w:ind w:left="6480" w:hanging="360"/>
+      </w:pPr>
+      <w:rPr>
+        <w:rFonts w:ascii="Wingdings" w:hAnsi="Wingdings" w:hint="default"/>
+        <w:sz w:val="20"/>
+      </w:rPr>
+    </w:lvl>
+  </w:abstractNum>
   <w:num w:numId="1" w16cid:durableId="77363923">
     <w:abstractNumId w:val="0"/>
+  </w:num>
+  <w:num w:numId="2" w16cid:durableId="1526940710">
+    <w:abstractNumId w:val="2"/>
+  </w:num>
+  <w:num w:numId="3" w16cid:durableId="625082581">
+    <w:abstractNumId w:val="3"/>
+  </w:num>
+  <w:num w:numId="4" w16cid:durableId="574055219">
+    <w:abstractNumId w:val="1"/>
+  </w:num>
+  <w:num w:numId="5" w16cid:durableId="1483347806">
+    <w:abstractNumId w:val="4"/>
   </w:num>
 </w:numbering>
 </file>
@@ -864,6 +2293,29 @@
       <w:lang w:eastAsia="it-IT"/>
     </w:rPr>
   </w:style>
+  <w:style w:type="character" w:styleId="Collegamentoipertestuale">
+    <w:name w:val="Hyperlink"/>
+    <w:basedOn w:val="Carpredefinitoparagrafo"/>
+    <w:uiPriority w:val="99"/>
+    <w:unhideWhenUsed/>
+    <w:rsid w:val="003D5E6D"/>
+    <w:rPr>
+      <w:color w:val="0563C1" w:themeColor="hyperlink"/>
+      <w:u w:val="single"/>
+    </w:rPr>
+  </w:style>
+  <w:style w:type="character" w:styleId="Menzionenonrisolta">
+    <w:name w:val="Unresolved Mention"/>
+    <w:basedOn w:val="Carpredefinitoparagrafo"/>
+    <w:uiPriority w:val="99"/>
+    <w:semiHidden/>
+    <w:unhideWhenUsed/>
+    <w:rsid w:val="003D5E6D"/>
+    <w:rPr>
+      <w:color w:val="605E5C"/>
+      <w:shd w:val="clear" w:color="auto" w:fill="E1DFDD"/>
+    </w:rPr>
+  </w:style>
 </w:styles>
 </file>
 

</xml_diff>

<commit_message>
Tesina Updated with Theory about orientation
</commit_message>
<xml_diff>
--- a/TESINA.docx
+++ b/TESINA.docx
@@ -1347,21 +1347,7 @@
           <w:rFonts w:ascii="Times New Roman" w:hAnsi="Times New Roman" w:cs="Times New Roman"/>
           <w:color w:val="000000" w:themeColor="text1"/>
         </w:rPr>
-        <w:t>Fig.</w:t>
-      </w:r>
-      <w:r>
-        <w:rPr>
-          <w:rFonts w:ascii="Times New Roman" w:hAnsi="Times New Roman" w:cs="Times New Roman"/>
-          <w:color w:val="000000" w:themeColor="text1"/>
-        </w:rPr>
-        <w:t xml:space="preserve"> 2</w:t>
-      </w:r>
-      <w:r>
-        <w:rPr>
-          <w:rFonts w:ascii="Times New Roman" w:hAnsi="Times New Roman" w:cs="Times New Roman"/>
-          <w:color w:val="000000" w:themeColor="text1"/>
-        </w:rPr>
-        <w:t>.1</w:t>
+        <w:t>Fig. 2.1</w:t>
       </w:r>
     </w:p>
     <w:p>
@@ -2257,6 +2243,4476 @@
     <w:p>
       <w:pPr>
         <w:pStyle w:val="Paragrafoelenco"/>
+        <w:numPr>
+          <w:ilvl w:val="1"/>
+          <w:numId w:val="6"/>
+        </w:numPr>
+        <w:ind w:left="851"/>
+        <w:jc w:val="both"/>
+        <w:rPr>
+          <w:rFonts w:ascii="Times New Roman" w:hAnsi="Times New Roman" w:cs="Times New Roman"/>
+          <w:color w:val="C00000"/>
+          <w:sz w:val="24"/>
+          <w:szCs w:val="24"/>
+        </w:rPr>
+      </w:pPr>
+      <w:r>
+        <w:rPr>
+          <w:rFonts w:ascii="Times New Roman" w:hAnsi="Times New Roman" w:cs="Times New Roman"/>
+          <w:color w:val="C00000"/>
+          <w:sz w:val="24"/>
+          <w:szCs w:val="24"/>
+        </w:rPr>
+        <w:t>HandTrackingModule.py</w:t>
+      </w:r>
+    </w:p>
+    <w:p>
+      <w:pPr>
+        <w:pStyle w:val="Paragrafoelenco"/>
+        <w:numPr>
+          <w:ilvl w:val="2"/>
+          <w:numId w:val="6"/>
+        </w:numPr>
+        <w:ind w:left="1560"/>
+        <w:jc w:val="both"/>
+        <w:rPr>
+          <w:rFonts w:ascii="Times New Roman" w:hAnsi="Times New Roman" w:cs="Times New Roman"/>
+          <w:color w:val="C00000"/>
+        </w:rPr>
+      </w:pPr>
+      <w:r>
+        <w:rPr>
+          <w:rFonts w:ascii="Times New Roman" w:hAnsi="Times New Roman" w:cs="Times New Roman"/>
+          <w:color w:val="C00000"/>
+        </w:rPr>
+        <w:t>Orientamento</w:t>
+      </w:r>
+    </w:p>
+    <w:p>
+      <w:pPr>
+        <w:pStyle w:val="Paragrafoelenco"/>
+        <w:ind w:left="1560"/>
+        <w:jc w:val="both"/>
+        <w:rPr>
+          <w:rFonts w:ascii="Times New Roman" w:hAnsi="Times New Roman" w:cs="Times New Roman"/>
+          <w:color w:val="000000" w:themeColor="text1"/>
+        </w:rPr>
+      </w:pPr>
+      <w:r>
+        <w:rPr>
+          <w:rFonts w:ascii="Times New Roman" w:hAnsi="Times New Roman" w:cs="Times New Roman"/>
+          <w:color w:val="000000" w:themeColor="text1"/>
+        </w:rPr>
+        <w:t>Per semplicità consideriamo il seguente sistema di riferimento, rappresentando i nodi 0, 1 e 17 della mano</w:t>
+      </w:r>
+      <w:r>
+        <w:rPr>
+          <w:rFonts w:ascii="Times New Roman" w:hAnsi="Times New Roman" w:cs="Times New Roman"/>
+          <w:color w:val="000000" w:themeColor="text1"/>
+        </w:rPr>
+        <w:t>, l’asse x è coerente col modello utilizzato da MediaPipe, mentre l’asse y no, i quanto la massima coordinata y, in MediaPipe, si raggiunge in corrispondenza del punto 0</w:t>
+      </w:r>
+      <w:r>
+        <w:rPr>
+          <w:rFonts w:ascii="Times New Roman" w:hAnsi="Times New Roman" w:cs="Times New Roman"/>
+          <w:color w:val="000000" w:themeColor="text1"/>
+        </w:rPr>
+        <w:t>.</w:t>
+      </w:r>
+    </w:p>
+    <w:p>
+      <w:pPr>
+        <w:pStyle w:val="Paragrafoelenco"/>
+        <w:ind w:left="1560"/>
+        <w:jc w:val="center"/>
+        <w:rPr>
+          <w:rFonts w:ascii="Times New Roman" w:hAnsi="Times New Roman" w:cs="Times New Roman"/>
+          <w:color w:val="C00000"/>
+        </w:rPr>
+      </w:pPr>
+      <w:r>
+        <w:rPr>
+          <w:rFonts w:ascii="Times New Roman" w:hAnsi="Times New Roman" w:cs="Times New Roman"/>
+          <w:noProof/>
+          <w:color w:val="C00000"/>
+        </w:rPr>
+        <mc:AlternateContent>
+          <mc:Choice Requires="wps">
+            <w:drawing>
+              <wp:anchor distT="0" distB="0" distL="114300" distR="114300" simplePos="0" relativeHeight="251659264" behindDoc="0" locked="0" layoutInCell="1" allowOverlap="1" wp14:anchorId="0CE85B1F" wp14:editId="37399E34">
+                <wp:simplePos x="0" y="0"/>
+                <wp:positionH relativeFrom="column">
+                  <wp:posOffset>1941048</wp:posOffset>
+                </wp:positionH>
+                <wp:positionV relativeFrom="paragraph">
+                  <wp:posOffset>503458</wp:posOffset>
+                </wp:positionV>
+                <wp:extent cx="1371600" cy="433754"/>
+                <wp:effectExtent l="0" t="0" r="19050" b="23495"/>
+                <wp:wrapNone/>
+                <wp:docPr id="4" name="Casella di testo 4"/>
+                <wp:cNvGraphicFramePr/>
+                <a:graphic xmlns:a="http://schemas.openxmlformats.org/drawingml/2006/main">
+                  <a:graphicData uri="http://schemas.microsoft.com/office/word/2010/wordprocessingShape">
+                    <wps:wsp>
+                      <wps:cNvSpPr txBox="1"/>
+                      <wps:spPr>
+                        <a:xfrm>
+                          <a:off x="0" y="0"/>
+                          <a:ext cx="1371600" cy="433754"/>
+                        </a:xfrm>
+                        <a:prstGeom prst="rect">
+                          <a:avLst/>
+                        </a:prstGeom>
+                        <a:solidFill>
+                          <a:schemeClr val="lt1"/>
+                        </a:solidFill>
+                        <a:ln w="6350">
+                          <a:solidFill>
+                            <a:prstClr val="black"/>
+                          </a:solidFill>
+                        </a:ln>
+                      </wps:spPr>
+                      <wps:txbx>
+                        <w:txbxContent>
+                          <w:p>
+                            <w:pPr>
+                              <w:pStyle w:val="Paragrafoelenco"/>
+                              <w:ind w:left="0"/>
+                              <w:jc w:val="both"/>
+                              <w:rPr>
+                                <w:rFonts w:ascii="Times New Roman" w:eastAsiaTheme="minorEastAsia" w:hAnsi="Times New Roman" w:cs="Times New Roman"/>
+                                <w:b/>
+                                <w:bCs/>
+                                <w:color w:val="000000" w:themeColor="text1"/>
+                              </w:rPr>
+                            </w:pPr>
+                            <m:oMathPara>
+                              <m:oMathParaPr>
+                                <m:jc m:val="left"/>
+                              </m:oMathParaPr>
+                              <m:oMath>
+                                <m:r>
+                                  <m:rPr>
+                                    <m:sty m:val="bi"/>
+                                  </m:rPr>
+                                  <w:rPr>
+                                    <w:rFonts w:ascii="Cambria Math" w:hAnsi="Cambria Math" w:cs="Times New Roman"/>
+                                    <w:color w:val="000000" w:themeColor="text1"/>
+                                  </w:rPr>
+                                  <m:t>right=</m:t>
+                                </m:r>
+                                <m:sSub>
+                                  <m:sSubPr>
+                                    <m:ctrlPr>
+                                      <w:rPr>
+                                        <w:rFonts w:ascii="Cambria Math" w:hAnsi="Cambria Math" w:cs="Times New Roman"/>
+                                        <w:b/>
+                                        <w:bCs/>
+                                        <w:i/>
+                                        <w:color w:val="000000" w:themeColor="text1"/>
+                                      </w:rPr>
+                                    </m:ctrlPr>
+                                  </m:sSubPr>
+                                  <m:e>
+                                    <m:r>
+                                      <m:rPr>
+                                        <m:sty m:val="bi"/>
+                                      </m:rPr>
+                                      <w:rPr>
+                                        <w:rFonts w:ascii="Cambria Math" w:hAnsi="Cambria Math" w:cs="Times New Roman"/>
+                                        <w:color w:val="000000" w:themeColor="text1"/>
+                                      </w:rPr>
+                                      <m:t>x</m:t>
+                                    </m:r>
+                                  </m:e>
+                                  <m:sub>
+                                    <m:r>
+                                      <m:rPr>
+                                        <m:sty m:val="bi"/>
+                                      </m:rPr>
+                                      <w:rPr>
+                                        <w:rFonts w:ascii="Cambria Math" w:hAnsi="Cambria Math" w:cs="Times New Roman"/>
+                                        <w:color w:val="000000" w:themeColor="text1"/>
+                                      </w:rPr>
+                                      <m:t>17</m:t>
+                                    </m:r>
+                                  </m:sub>
+                                </m:sSub>
+                                <m:r>
+                                  <m:rPr>
+                                    <m:sty m:val="bi"/>
+                                  </m:rPr>
+                                  <w:rPr>
+                                    <w:rFonts w:ascii="Cambria Math" w:hAnsi="Cambria Math" w:cs="Times New Roman"/>
+                                    <w:color w:val="000000" w:themeColor="text1"/>
+                                  </w:rPr>
+                                  <m:t>-</m:t>
+                                </m:r>
+                                <m:sSub>
+                                  <m:sSubPr>
+                                    <m:ctrlPr>
+                                      <w:rPr>
+                                        <w:rFonts w:ascii="Cambria Math" w:hAnsi="Cambria Math" w:cs="Times New Roman"/>
+                                        <w:b/>
+                                        <w:bCs/>
+                                        <w:i/>
+                                        <w:color w:val="000000" w:themeColor="text1"/>
+                                      </w:rPr>
+                                    </m:ctrlPr>
+                                  </m:sSubPr>
+                                  <m:e>
+                                    <m:r>
+                                      <m:rPr>
+                                        <m:sty m:val="bi"/>
+                                      </m:rPr>
+                                      <w:rPr>
+                                        <w:rFonts w:ascii="Cambria Math" w:hAnsi="Cambria Math" w:cs="Times New Roman"/>
+                                        <w:color w:val="000000" w:themeColor="text1"/>
+                                      </w:rPr>
+                                      <m:t>x</m:t>
+                                    </m:r>
+                                  </m:e>
+                                  <m:sub>
+                                    <m:r>
+                                      <m:rPr>
+                                        <m:sty m:val="bi"/>
+                                      </m:rPr>
+                                      <w:rPr>
+                                        <w:rFonts w:ascii="Cambria Math" w:hAnsi="Cambria Math" w:cs="Times New Roman"/>
+                                        <w:color w:val="000000" w:themeColor="text1"/>
+                                      </w:rPr>
+                                      <m:t>0</m:t>
+                                    </m:r>
+                                  </m:sub>
+                                </m:sSub>
+                              </m:oMath>
+                            </m:oMathPara>
+                          </w:p>
+                          <w:p>
+                            <w:pPr>
+                              <w:pStyle w:val="Paragrafoelenco"/>
+                              <w:ind w:left="0"/>
+                              <w:jc w:val="both"/>
+                              <w:rPr>
+                                <w:rFonts w:ascii="Times New Roman" w:eastAsiaTheme="minorEastAsia" w:hAnsi="Times New Roman" w:cs="Times New Roman"/>
+                                <w:b/>
+                                <w:bCs/>
+                                <w:color w:val="000000" w:themeColor="text1"/>
+                              </w:rPr>
+                            </w:pPr>
+                            <m:oMathPara>
+                              <m:oMathParaPr>
+                                <m:jc m:val="left"/>
+                              </m:oMathParaPr>
+                              <m:oMath>
+                                <m:r>
+                                  <m:rPr>
+                                    <m:sty m:val="bi"/>
+                                  </m:rPr>
+                                  <w:rPr>
+                                    <w:rFonts w:ascii="Cambria Math" w:hAnsi="Cambria Math" w:cs="Times New Roman"/>
+                                    <w:color w:val="000000" w:themeColor="text1"/>
+                                  </w:rPr>
+                                  <m:t>left=</m:t>
+                                </m:r>
+                                <m:sSub>
+                                  <m:sSubPr>
+                                    <m:ctrlPr>
+                                      <w:rPr>
+                                        <w:rFonts w:ascii="Cambria Math" w:hAnsi="Cambria Math" w:cs="Times New Roman"/>
+                                        <w:b/>
+                                        <w:bCs/>
+                                        <w:i/>
+                                        <w:color w:val="000000" w:themeColor="text1"/>
+                                      </w:rPr>
+                                    </m:ctrlPr>
+                                  </m:sSubPr>
+                                  <m:e>
+                                    <m:r>
+                                      <m:rPr>
+                                        <m:sty m:val="bi"/>
+                                      </m:rPr>
+                                      <w:rPr>
+                                        <w:rFonts w:ascii="Cambria Math" w:hAnsi="Cambria Math" w:cs="Times New Roman"/>
+                                        <w:color w:val="000000" w:themeColor="text1"/>
+                                      </w:rPr>
+                                      <m:t>x</m:t>
+                                    </m:r>
+                                  </m:e>
+                                  <m:sub>
+                                    <m:r>
+                                      <m:rPr>
+                                        <m:sty m:val="bi"/>
+                                      </m:rPr>
+                                      <w:rPr>
+                                        <w:rFonts w:ascii="Cambria Math" w:hAnsi="Cambria Math" w:cs="Times New Roman"/>
+                                        <w:color w:val="000000" w:themeColor="text1"/>
+                                      </w:rPr>
+                                      <m:t>0</m:t>
+                                    </m:r>
+                                  </m:sub>
+                                </m:sSub>
+                                <m:r>
+                                  <m:rPr>
+                                    <m:sty m:val="bi"/>
+                                  </m:rPr>
+                                  <w:rPr>
+                                    <w:rFonts w:ascii="Cambria Math" w:hAnsi="Cambria Math" w:cs="Times New Roman"/>
+                                    <w:color w:val="000000" w:themeColor="text1"/>
+                                  </w:rPr>
+                                  <m:t>-</m:t>
+                                </m:r>
+                                <m:sSub>
+                                  <m:sSubPr>
+                                    <m:ctrlPr>
+                                      <w:rPr>
+                                        <w:rFonts w:ascii="Cambria Math" w:hAnsi="Cambria Math" w:cs="Times New Roman"/>
+                                        <w:b/>
+                                        <w:bCs/>
+                                        <w:i/>
+                                        <w:color w:val="000000" w:themeColor="text1"/>
+                                      </w:rPr>
+                                    </m:ctrlPr>
+                                  </m:sSubPr>
+                                  <m:e>
+                                    <m:r>
+                                      <m:rPr>
+                                        <m:sty m:val="bi"/>
+                                      </m:rPr>
+                                      <w:rPr>
+                                        <w:rFonts w:ascii="Cambria Math" w:hAnsi="Cambria Math" w:cs="Times New Roman"/>
+                                        <w:color w:val="000000" w:themeColor="text1"/>
+                                      </w:rPr>
+                                      <m:t>x</m:t>
+                                    </m:r>
+                                  </m:e>
+                                  <m:sub>
+                                    <m:r>
+                                      <m:rPr>
+                                        <m:sty m:val="bi"/>
+                                      </m:rPr>
+                                      <w:rPr>
+                                        <w:rFonts w:ascii="Cambria Math" w:hAnsi="Cambria Math" w:cs="Times New Roman"/>
+                                        <w:color w:val="000000" w:themeColor="text1"/>
+                                      </w:rPr>
+                                      <m:t>1</m:t>
+                                    </m:r>
+                                  </m:sub>
+                                </m:sSub>
+                              </m:oMath>
+                            </m:oMathPara>
+                          </w:p>
+                          <w:p/>
+                        </w:txbxContent>
+                      </wps:txbx>
+                      <wps:bodyPr rot="0" spcFirstLastPara="0" vertOverflow="overflow" horzOverflow="overflow" vert="horz" wrap="square" lIns="91440" tIns="45720" rIns="91440" bIns="45720" numCol="1" spcCol="0" rtlCol="0" fromWordArt="0" anchor="t" anchorCtr="0" forceAA="0" compatLnSpc="1">
+                        <a:prstTxWarp prst="textNoShape">
+                          <a:avLst/>
+                        </a:prstTxWarp>
+                        <a:noAutofit/>
+                      </wps:bodyPr>
+                    </wps:wsp>
+                  </a:graphicData>
+                </a:graphic>
+                <wp14:sizeRelH relativeFrom="margin">
+                  <wp14:pctWidth>0</wp14:pctWidth>
+                </wp14:sizeRelH>
+                <wp14:sizeRelV relativeFrom="margin">
+                  <wp14:pctHeight>0</wp14:pctHeight>
+                </wp14:sizeRelV>
+              </wp:anchor>
+            </w:drawing>
+          </mc:Choice>
+          <mc:Fallback>
+            <w:pict>
+              <v:shapetype w14:anchorId="0CE85B1F" id="_x0000_t202" coordsize="21600,21600" o:spt="202" path="m,l,21600r21600,l21600,xe">
+                <v:stroke joinstyle="miter"/>
+                <v:path gradientshapeok="t" o:connecttype="rect"/>
+              </v:shapetype>
+              <v:shape id="Casella di testo 4" o:spid="_x0000_s1026" type="#_x0000_t202" style="position:absolute;left:0;text-align:left;margin-left:152.85pt;margin-top:39.65pt;width:108pt;height:34.15pt;z-index:251659264;visibility:visible;mso-wrap-style:square;mso-width-percent:0;mso-height-percent:0;mso-wrap-distance-left:9pt;mso-wrap-distance-top:0;mso-wrap-distance-right:9pt;mso-wrap-distance-bottom:0;mso-position-horizontal:absolute;mso-position-horizontal-relative:text;mso-position-vertical:absolute;mso-position-vertical-relative:text;mso-width-percent:0;mso-height-percent:0;mso-width-relative:margin;mso-height-relative:margin;v-text-anchor:top" o:gfxdata="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" fillcolor="white [3201]" strokeweight=".5pt">
+                <v:textbox>
+                  <w:txbxContent>
+                    <w:p>
+                      <w:pPr>
+                        <w:pStyle w:val="Paragrafoelenco"/>
+                        <w:ind w:left="0"/>
+                        <w:jc w:val="both"/>
+                        <w:rPr>
+                          <w:rFonts w:ascii="Times New Roman" w:eastAsiaTheme="minorEastAsia" w:hAnsi="Times New Roman" w:cs="Times New Roman"/>
+                          <w:b/>
+                          <w:bCs/>
+                          <w:color w:val="000000" w:themeColor="text1"/>
+                        </w:rPr>
+                      </w:pPr>
+                      <m:oMathPara>
+                        <m:oMathParaPr>
+                          <m:jc m:val="left"/>
+                        </m:oMathParaPr>
+                        <m:oMath>
+                          <m:r>
+                            <m:rPr>
+                              <m:sty m:val="bi"/>
+                            </m:rPr>
+                            <w:rPr>
+                              <w:rFonts w:ascii="Cambria Math" w:hAnsi="Cambria Math" w:cs="Times New Roman"/>
+                              <w:color w:val="000000" w:themeColor="text1"/>
+                            </w:rPr>
+                            <m:t>right=</m:t>
+                          </m:r>
+                          <m:sSub>
+                            <m:sSubPr>
+                              <m:ctrlPr>
+                                <w:rPr>
+                                  <w:rFonts w:ascii="Cambria Math" w:hAnsi="Cambria Math" w:cs="Times New Roman"/>
+                                  <w:b/>
+                                  <w:bCs/>
+                                  <w:i/>
+                                  <w:color w:val="000000" w:themeColor="text1"/>
+                                </w:rPr>
+                              </m:ctrlPr>
+                            </m:sSubPr>
+                            <m:e>
+                              <m:r>
+                                <m:rPr>
+                                  <m:sty m:val="bi"/>
+                                </m:rPr>
+                                <w:rPr>
+                                  <w:rFonts w:ascii="Cambria Math" w:hAnsi="Cambria Math" w:cs="Times New Roman"/>
+                                  <w:color w:val="000000" w:themeColor="text1"/>
+                                </w:rPr>
+                                <m:t>x</m:t>
+                              </m:r>
+                            </m:e>
+                            <m:sub>
+                              <m:r>
+                                <m:rPr>
+                                  <m:sty m:val="bi"/>
+                                </m:rPr>
+                                <w:rPr>
+                                  <w:rFonts w:ascii="Cambria Math" w:hAnsi="Cambria Math" w:cs="Times New Roman"/>
+                                  <w:color w:val="000000" w:themeColor="text1"/>
+                                </w:rPr>
+                                <m:t>17</m:t>
+                              </m:r>
+                            </m:sub>
+                          </m:sSub>
+                          <m:r>
+                            <m:rPr>
+                              <m:sty m:val="bi"/>
+                            </m:rPr>
+                            <w:rPr>
+                              <w:rFonts w:ascii="Cambria Math" w:hAnsi="Cambria Math" w:cs="Times New Roman"/>
+                              <w:color w:val="000000" w:themeColor="text1"/>
+                            </w:rPr>
+                            <m:t>-</m:t>
+                          </m:r>
+                          <m:sSub>
+                            <m:sSubPr>
+                              <m:ctrlPr>
+                                <w:rPr>
+                                  <w:rFonts w:ascii="Cambria Math" w:hAnsi="Cambria Math" w:cs="Times New Roman"/>
+                                  <w:b/>
+                                  <w:bCs/>
+                                  <w:i/>
+                                  <w:color w:val="000000" w:themeColor="text1"/>
+                                </w:rPr>
+                              </m:ctrlPr>
+                            </m:sSubPr>
+                            <m:e>
+                              <m:r>
+                                <m:rPr>
+                                  <m:sty m:val="bi"/>
+                                </m:rPr>
+                                <w:rPr>
+                                  <w:rFonts w:ascii="Cambria Math" w:hAnsi="Cambria Math" w:cs="Times New Roman"/>
+                                  <w:color w:val="000000" w:themeColor="text1"/>
+                                </w:rPr>
+                                <m:t>x</m:t>
+                              </m:r>
+                            </m:e>
+                            <m:sub>
+                              <m:r>
+                                <m:rPr>
+                                  <m:sty m:val="bi"/>
+                                </m:rPr>
+                                <w:rPr>
+                                  <w:rFonts w:ascii="Cambria Math" w:hAnsi="Cambria Math" w:cs="Times New Roman"/>
+                                  <w:color w:val="000000" w:themeColor="text1"/>
+                                </w:rPr>
+                                <m:t>0</m:t>
+                              </m:r>
+                            </m:sub>
+                          </m:sSub>
+                        </m:oMath>
+                      </m:oMathPara>
+                    </w:p>
+                    <w:p>
+                      <w:pPr>
+                        <w:pStyle w:val="Paragrafoelenco"/>
+                        <w:ind w:left="0"/>
+                        <w:jc w:val="both"/>
+                        <w:rPr>
+                          <w:rFonts w:ascii="Times New Roman" w:eastAsiaTheme="minorEastAsia" w:hAnsi="Times New Roman" w:cs="Times New Roman"/>
+                          <w:b/>
+                          <w:bCs/>
+                          <w:color w:val="000000" w:themeColor="text1"/>
+                        </w:rPr>
+                      </w:pPr>
+                      <m:oMathPara>
+                        <m:oMathParaPr>
+                          <m:jc m:val="left"/>
+                        </m:oMathParaPr>
+                        <m:oMath>
+                          <m:r>
+                            <m:rPr>
+                              <m:sty m:val="bi"/>
+                            </m:rPr>
+                            <w:rPr>
+                              <w:rFonts w:ascii="Cambria Math" w:hAnsi="Cambria Math" w:cs="Times New Roman"/>
+                              <w:color w:val="000000" w:themeColor="text1"/>
+                            </w:rPr>
+                            <m:t>left=</m:t>
+                          </m:r>
+                          <m:sSub>
+                            <m:sSubPr>
+                              <m:ctrlPr>
+                                <w:rPr>
+                                  <w:rFonts w:ascii="Cambria Math" w:hAnsi="Cambria Math" w:cs="Times New Roman"/>
+                                  <w:b/>
+                                  <w:bCs/>
+                                  <w:i/>
+                                  <w:color w:val="000000" w:themeColor="text1"/>
+                                </w:rPr>
+                              </m:ctrlPr>
+                            </m:sSubPr>
+                            <m:e>
+                              <m:r>
+                                <m:rPr>
+                                  <m:sty m:val="bi"/>
+                                </m:rPr>
+                                <w:rPr>
+                                  <w:rFonts w:ascii="Cambria Math" w:hAnsi="Cambria Math" w:cs="Times New Roman"/>
+                                  <w:color w:val="000000" w:themeColor="text1"/>
+                                </w:rPr>
+                                <m:t>x</m:t>
+                              </m:r>
+                            </m:e>
+                            <m:sub>
+                              <m:r>
+                                <m:rPr>
+                                  <m:sty m:val="bi"/>
+                                </m:rPr>
+                                <w:rPr>
+                                  <w:rFonts w:ascii="Cambria Math" w:hAnsi="Cambria Math" w:cs="Times New Roman"/>
+                                  <w:color w:val="000000" w:themeColor="text1"/>
+                                </w:rPr>
+                                <m:t>0</m:t>
+                              </m:r>
+                            </m:sub>
+                          </m:sSub>
+                          <m:r>
+                            <m:rPr>
+                              <m:sty m:val="bi"/>
+                            </m:rPr>
+                            <w:rPr>
+                              <w:rFonts w:ascii="Cambria Math" w:hAnsi="Cambria Math" w:cs="Times New Roman"/>
+                              <w:color w:val="000000" w:themeColor="text1"/>
+                            </w:rPr>
+                            <m:t>-</m:t>
+                          </m:r>
+                          <m:sSub>
+                            <m:sSubPr>
+                              <m:ctrlPr>
+                                <w:rPr>
+                                  <w:rFonts w:ascii="Cambria Math" w:hAnsi="Cambria Math" w:cs="Times New Roman"/>
+                                  <w:b/>
+                                  <w:bCs/>
+                                  <w:i/>
+                                  <w:color w:val="000000" w:themeColor="text1"/>
+                                </w:rPr>
+                              </m:ctrlPr>
+                            </m:sSubPr>
+                            <m:e>
+                              <m:r>
+                                <m:rPr>
+                                  <m:sty m:val="bi"/>
+                                </m:rPr>
+                                <w:rPr>
+                                  <w:rFonts w:ascii="Cambria Math" w:hAnsi="Cambria Math" w:cs="Times New Roman"/>
+                                  <w:color w:val="000000" w:themeColor="text1"/>
+                                </w:rPr>
+                                <m:t>x</m:t>
+                              </m:r>
+                            </m:e>
+                            <m:sub>
+                              <m:r>
+                                <m:rPr>
+                                  <m:sty m:val="bi"/>
+                                </m:rPr>
+                                <w:rPr>
+                                  <w:rFonts w:ascii="Cambria Math" w:hAnsi="Cambria Math" w:cs="Times New Roman"/>
+                                  <w:color w:val="000000" w:themeColor="text1"/>
+                                </w:rPr>
+                                <m:t>1</m:t>
+                              </m:r>
+                            </m:sub>
+                          </m:sSub>
+                        </m:oMath>
+                      </m:oMathPara>
+                    </w:p>
+                    <w:p/>
+                  </w:txbxContent>
+                </v:textbox>
+              </v:shape>
+            </w:pict>
+          </mc:Fallback>
+        </mc:AlternateContent>
+      </w:r>
+      <w:r>
+        <w:rPr>
+          <w:rFonts w:ascii="Times New Roman" w:hAnsi="Times New Roman" w:cs="Times New Roman"/>
+          <w:noProof/>
+          <w:color w:val="C00000"/>
+        </w:rPr>
+        <w:drawing>
+          <wp:inline distT="0" distB="0" distL="0" distR="0" wp14:anchorId="1447B2AD" wp14:editId="20304B22">
+            <wp:extent cx="5146431" cy="3735750"/>
+            <wp:effectExtent l="0" t="0" r="0" b="0"/>
+            <wp:docPr id="1" name="Immagine 1"/>
+            <wp:cNvGraphicFramePr>
+              <a:graphicFrameLocks xmlns:a="http://schemas.openxmlformats.org/drawingml/2006/main" noChangeAspect="1"/>
+            </wp:cNvGraphicFramePr>
+            <a:graphic xmlns:a="http://schemas.openxmlformats.org/drawingml/2006/main">
+              <a:graphicData uri="http://schemas.openxmlformats.org/drawingml/2006/picture">
+                <pic:pic xmlns:pic="http://schemas.openxmlformats.org/drawingml/2006/picture">
+                  <pic:nvPicPr>
+                    <pic:cNvPr id="1" name=""/>
+                    <pic:cNvPicPr/>
+                  </pic:nvPicPr>
+                  <pic:blipFill rotWithShape="1">
+                    <a:blip r:embed="rId11"/>
+                    <a:srcRect l="3122" r="4028"/>
+                    <a:stretch/>
+                  </pic:blipFill>
+                  <pic:spPr bwMode="auto">
+                    <a:xfrm>
+                      <a:off x="0" y="0"/>
+                      <a:ext cx="5184956" cy="3763715"/>
+                    </a:xfrm>
+                    <a:prstGeom prst="rect">
+                      <a:avLst/>
+                    </a:prstGeom>
+                    <a:ln>
+                      <a:noFill/>
+                    </a:ln>
+                    <a:extLst>
+                      <a:ext uri="{53640926-AAD7-44D8-BBD7-CCE9431645EC}">
+                        <a14:shadowObscured xmlns:a14="http://schemas.microsoft.com/office/drawing/2010/main"/>
+                      </a:ext>
+                    </a:extLst>
+                  </pic:spPr>
+                </pic:pic>
+              </a:graphicData>
+            </a:graphic>
+          </wp:inline>
+        </w:drawing>
+      </w:r>
+    </w:p>
+    <w:p>
+      <w:pPr>
+        <w:pStyle w:val="Paragrafoelenco"/>
+        <w:ind w:left="1560"/>
+        <w:jc w:val="both"/>
+        <w:rPr>
+          <w:rFonts w:ascii="Times New Roman" w:eastAsiaTheme="minorEastAsia" w:hAnsi="Times New Roman" w:cs="Times New Roman"/>
+          <w:color w:val="000000" w:themeColor="text1"/>
+        </w:rPr>
+      </w:pPr>
+      <w:r>
+        <w:rPr>
+          <w:rFonts w:ascii="Times New Roman" w:eastAsiaTheme="minorEastAsia" w:hAnsi="Times New Roman" w:cs="Times New Roman"/>
+          <w:color w:val="000000" w:themeColor="text1"/>
+        </w:rPr>
+        <w:t>Per il Teorema di Pitagora abbiamo che:</w:t>
+      </w:r>
+    </w:p>
+    <w:p>
+      <w:pPr>
+        <w:pStyle w:val="Paragrafoelenco"/>
+        <w:ind w:left="1560"/>
+        <w:jc w:val="both"/>
+        <w:rPr>
+          <w:rFonts w:ascii="Cambria Math" w:eastAsiaTheme="minorEastAsia" w:hAnsi="Cambria Math" w:cs="Times New Roman"/>
+          <w:color w:val="000000" w:themeColor="text1"/>
+          <w:oMath/>
+        </w:rPr>
+        <w:sectPr>
+          <w:pgSz w:w="11906" w:h="16838"/>
+          <w:pgMar w:top="1417" w:right="1134" w:bottom="1134" w:left="1134" w:header="708" w:footer="708" w:gutter="0"/>
+          <w:cols w:space="708"/>
+          <w:docGrid w:linePitch="360"/>
+        </w:sectPr>
+      </w:pPr>
+    </w:p>
+    <w:p>
+      <w:pPr>
+        <w:pStyle w:val="Paragrafoelenco"/>
+        <w:ind w:left="1560"/>
+        <w:jc w:val="both"/>
+        <w:rPr>
+          <w:rFonts w:ascii="Times New Roman" w:eastAsiaTheme="minorEastAsia" w:hAnsi="Times New Roman" w:cs="Times New Roman"/>
+          <w:b/>
+          <w:bCs/>
+          <w:color w:val="000000" w:themeColor="text1"/>
+        </w:rPr>
+      </w:pPr>
+      <m:oMathPara>
+        <m:oMathParaPr>
+          <m:jc m:val="left"/>
+        </m:oMathParaPr>
+        <m:oMath>
+          <m:sSup>
+            <m:sSupPr>
+              <m:ctrlPr>
+                <w:rPr>
+                  <w:rFonts w:ascii="Cambria Math" w:eastAsiaTheme="minorEastAsia" w:hAnsi="Cambria Math" w:cs="Times New Roman"/>
+                  <w:b/>
+                  <w:bCs/>
+                  <w:i/>
+                  <w:color w:val="000000" w:themeColor="text1"/>
+                </w:rPr>
+              </m:ctrlPr>
+            </m:sSupPr>
+            <m:e>
+              <m:r>
+                <m:rPr>
+                  <m:sty m:val="bi"/>
+                </m:rPr>
+                <w:rPr>
+                  <w:rFonts w:ascii="Cambria Math" w:eastAsiaTheme="minorEastAsia" w:hAnsi="Cambria Math" w:cs="Times New Roman"/>
+                  <w:color w:val="000000" w:themeColor="text1"/>
+                </w:rPr>
+                <m:t>right</m:t>
+              </m:r>
+            </m:e>
+            <m:sup>
+              <m:r>
+                <m:rPr>
+                  <m:sty m:val="bi"/>
+                </m:rPr>
+                <w:rPr>
+                  <w:rFonts w:ascii="Cambria Math" w:eastAsiaTheme="minorEastAsia" w:hAnsi="Cambria Math" w:cs="Times New Roman"/>
+                  <w:color w:val="000000" w:themeColor="text1"/>
+                </w:rPr>
+                <m:t>2</m:t>
+              </m:r>
+            </m:sup>
+          </m:sSup>
+          <m:r>
+            <m:rPr>
+              <m:sty m:val="bi"/>
+            </m:rPr>
+            <w:rPr>
+              <w:rFonts w:ascii="Cambria Math" w:eastAsiaTheme="minorEastAsia" w:hAnsi="Cambria Math" w:cs="Times New Roman"/>
+              <w:color w:val="000000" w:themeColor="text1"/>
+            </w:rPr>
+            <m:t>+</m:t>
+          </m:r>
+          <m:sSup>
+            <m:sSupPr>
+              <m:ctrlPr>
+                <w:rPr>
+                  <w:rFonts w:ascii="Cambria Math" w:eastAsiaTheme="minorEastAsia" w:hAnsi="Cambria Math" w:cs="Times New Roman"/>
+                  <w:b/>
+                  <w:bCs/>
+                  <w:i/>
+                  <w:color w:val="000000" w:themeColor="text1"/>
+                </w:rPr>
+              </m:ctrlPr>
+            </m:sSupPr>
+            <m:e>
+              <m:d>
+                <m:dPr>
+                  <m:ctrlPr>
+                    <w:rPr>
+                      <w:rFonts w:ascii="Cambria Math" w:eastAsiaTheme="minorEastAsia" w:hAnsi="Cambria Math" w:cs="Times New Roman"/>
+                      <w:b/>
+                      <w:bCs/>
+                      <w:i/>
+                      <w:color w:val="000000" w:themeColor="text1"/>
+                    </w:rPr>
+                  </m:ctrlPr>
+                </m:dPr>
+                <m:e>
+                  <m:sSub>
+                    <m:sSubPr>
+                      <m:ctrlPr>
+                        <w:rPr>
+                          <w:rFonts w:ascii="Cambria Math" w:eastAsiaTheme="minorEastAsia" w:hAnsi="Cambria Math" w:cs="Times New Roman"/>
+                          <w:b/>
+                          <w:bCs/>
+                          <w:i/>
+                          <w:color w:val="000000" w:themeColor="text1"/>
+                        </w:rPr>
+                      </m:ctrlPr>
+                    </m:sSubPr>
+                    <m:e>
+                      <m:r>
+                        <m:rPr>
+                          <m:sty m:val="bi"/>
+                        </m:rPr>
+                        <w:rPr>
+                          <w:rFonts w:ascii="Cambria Math" w:eastAsiaTheme="minorEastAsia" w:hAnsi="Cambria Math" w:cs="Times New Roman"/>
+                          <w:color w:val="000000" w:themeColor="text1"/>
+                        </w:rPr>
+                        <m:t>y</m:t>
+                      </m:r>
+                    </m:e>
+                    <m:sub>
+                      <m:r>
+                        <m:rPr>
+                          <m:sty m:val="bi"/>
+                        </m:rPr>
+                        <w:rPr>
+                          <w:rFonts w:ascii="Cambria Math" w:eastAsiaTheme="minorEastAsia" w:hAnsi="Cambria Math" w:cs="Times New Roman"/>
+                          <w:color w:val="000000" w:themeColor="text1"/>
+                        </w:rPr>
+                        <m:t>17</m:t>
+                      </m:r>
+                    </m:sub>
+                  </m:sSub>
+                  <m:r>
+                    <m:rPr>
+                      <m:sty m:val="bi"/>
+                    </m:rPr>
+                    <w:rPr>
+                      <w:rFonts w:ascii="Cambria Math" w:eastAsiaTheme="minorEastAsia" w:hAnsi="Cambria Math" w:cs="Times New Roman"/>
+                      <w:color w:val="000000" w:themeColor="text1"/>
+                    </w:rPr>
+                    <m:t>-</m:t>
+                  </m:r>
+                  <m:sSub>
+                    <m:sSubPr>
+                      <m:ctrlPr>
+                        <w:rPr>
+                          <w:rFonts w:ascii="Cambria Math" w:eastAsiaTheme="minorEastAsia" w:hAnsi="Cambria Math" w:cs="Times New Roman"/>
+                          <w:b/>
+                          <w:bCs/>
+                          <w:i/>
+                          <w:color w:val="000000" w:themeColor="text1"/>
+                        </w:rPr>
+                      </m:ctrlPr>
+                    </m:sSubPr>
+                    <m:e>
+                      <m:r>
+                        <m:rPr>
+                          <m:sty m:val="bi"/>
+                        </m:rPr>
+                        <w:rPr>
+                          <w:rFonts w:ascii="Cambria Math" w:eastAsiaTheme="minorEastAsia" w:hAnsi="Cambria Math" w:cs="Times New Roman"/>
+                          <w:color w:val="000000" w:themeColor="text1"/>
+                        </w:rPr>
+                        <m:t>y</m:t>
+                      </m:r>
+                    </m:e>
+                    <m:sub>
+                      <m:r>
+                        <m:rPr>
+                          <m:sty m:val="bi"/>
+                        </m:rPr>
+                        <w:rPr>
+                          <w:rFonts w:ascii="Cambria Math" w:eastAsiaTheme="minorEastAsia" w:hAnsi="Cambria Math" w:cs="Times New Roman"/>
+                          <w:color w:val="000000" w:themeColor="text1"/>
+                        </w:rPr>
+                        <m:t>0</m:t>
+                      </m:r>
+                    </m:sub>
+                  </m:sSub>
+                </m:e>
+              </m:d>
+            </m:e>
+            <m:sup>
+              <m:r>
+                <m:rPr>
+                  <m:sty m:val="bi"/>
+                </m:rPr>
+                <w:rPr>
+                  <w:rFonts w:ascii="Cambria Math" w:eastAsiaTheme="minorEastAsia" w:hAnsi="Cambria Math" w:cs="Times New Roman"/>
+                  <w:color w:val="000000" w:themeColor="text1"/>
+                </w:rPr>
+                <m:t>2</m:t>
+              </m:r>
+            </m:sup>
+          </m:sSup>
+          <m:r>
+            <m:rPr>
+              <m:sty m:val="bi"/>
+            </m:rPr>
+            <w:rPr>
+              <w:rFonts w:ascii="Cambria Math" w:eastAsiaTheme="minorEastAsia" w:hAnsi="Cambria Math" w:cs="Times New Roman"/>
+              <w:color w:val="000000" w:themeColor="text1"/>
+            </w:rPr>
+            <m:t>=</m:t>
+          </m:r>
+          <m:sSubSup>
+            <m:sSubSupPr>
+              <m:ctrlPr>
+                <w:rPr>
+                  <w:rFonts w:ascii="Cambria Math" w:eastAsiaTheme="minorEastAsia" w:hAnsi="Cambria Math" w:cs="Times New Roman"/>
+                  <w:b/>
+                  <w:bCs/>
+                  <w:i/>
+                  <w:color w:val="000000" w:themeColor="text1"/>
+                </w:rPr>
+              </m:ctrlPr>
+            </m:sSubSupPr>
+            <m:e>
+              <m:r>
+                <m:rPr>
+                  <m:sty m:val="bi"/>
+                </m:rPr>
+                <w:rPr>
+                  <w:rFonts w:ascii="Cambria Math" w:eastAsiaTheme="minorEastAsia" w:hAnsi="Cambria Math" w:cs="Times New Roman"/>
+                  <w:color w:val="000000" w:themeColor="text1"/>
+                </w:rPr>
+                <m:t>l</m:t>
+              </m:r>
+            </m:e>
+            <m:sub>
+              <m:r>
+                <m:rPr>
+                  <m:sty m:val="bi"/>
+                </m:rPr>
+                <w:rPr>
+                  <w:rFonts w:ascii="Cambria Math" w:eastAsiaTheme="minorEastAsia" w:hAnsi="Cambria Math" w:cs="Times New Roman"/>
+                  <w:color w:val="000000" w:themeColor="text1"/>
+                </w:rPr>
+                <m:t>r</m:t>
+              </m:r>
+            </m:sub>
+            <m:sup>
+              <m:r>
+                <m:rPr>
+                  <m:sty m:val="bi"/>
+                </m:rPr>
+                <w:rPr>
+                  <w:rFonts w:ascii="Cambria Math" w:eastAsiaTheme="minorEastAsia" w:hAnsi="Cambria Math" w:cs="Times New Roman"/>
+                  <w:color w:val="000000" w:themeColor="text1"/>
+                </w:rPr>
+                <m:t>2</m:t>
+              </m:r>
+            </m:sup>
+          </m:sSubSup>
+        </m:oMath>
+      </m:oMathPara>
+    </w:p>
+    <w:p>
+      <w:pPr>
+        <w:pStyle w:val="Paragrafoelenco"/>
+        <w:ind w:left="1560"/>
+        <w:jc w:val="both"/>
+        <w:rPr>
+          <w:rFonts w:ascii="Times New Roman" w:eastAsiaTheme="minorEastAsia" w:hAnsi="Times New Roman" w:cs="Times New Roman"/>
+          <w:b/>
+          <w:bCs/>
+          <w:color w:val="000000" w:themeColor="text1"/>
+          <w:sz w:val="10"/>
+          <w:szCs w:val="10"/>
+        </w:rPr>
+      </w:pPr>
+    </w:p>
+    <w:p>
+      <w:pPr>
+        <w:pStyle w:val="Paragrafoelenco"/>
+        <w:ind w:left="1560"/>
+        <w:jc w:val="both"/>
+        <w:rPr>
+          <w:rFonts w:ascii="Times New Roman" w:eastAsiaTheme="minorEastAsia" w:hAnsi="Times New Roman" w:cs="Times New Roman"/>
+          <w:b/>
+          <w:bCs/>
+          <w:color w:val="000000" w:themeColor="text1"/>
+        </w:rPr>
+      </w:pPr>
+      <m:oMathPara>
+        <m:oMathParaPr>
+          <m:jc m:val="left"/>
+        </m:oMathParaPr>
+        <m:oMath>
+          <m:sSup>
+            <m:sSupPr>
+              <m:ctrlPr>
+                <w:rPr>
+                  <w:rFonts w:ascii="Cambria Math" w:eastAsiaTheme="minorEastAsia" w:hAnsi="Cambria Math" w:cs="Times New Roman"/>
+                  <w:b/>
+                  <w:bCs/>
+                  <w:i/>
+                  <w:color w:val="000000" w:themeColor="text1"/>
+                </w:rPr>
+              </m:ctrlPr>
+            </m:sSupPr>
+            <m:e>
+              <m:r>
+                <m:rPr>
+                  <m:sty m:val="bi"/>
+                </m:rPr>
+                <w:rPr>
+                  <w:rFonts w:ascii="Cambria Math" w:eastAsiaTheme="minorEastAsia" w:hAnsi="Cambria Math" w:cs="Times New Roman"/>
+                  <w:color w:val="000000" w:themeColor="text1"/>
+                </w:rPr>
+                <m:t>left</m:t>
+              </m:r>
+            </m:e>
+            <m:sup>
+              <m:r>
+                <m:rPr>
+                  <m:sty m:val="bi"/>
+                </m:rPr>
+                <w:rPr>
+                  <w:rFonts w:ascii="Cambria Math" w:eastAsiaTheme="minorEastAsia" w:hAnsi="Cambria Math" w:cs="Times New Roman"/>
+                  <w:color w:val="000000" w:themeColor="text1"/>
+                </w:rPr>
+                <m:t>2</m:t>
+              </m:r>
+            </m:sup>
+          </m:sSup>
+          <m:r>
+            <m:rPr>
+              <m:sty m:val="bi"/>
+            </m:rPr>
+            <w:rPr>
+              <w:rFonts w:ascii="Cambria Math" w:eastAsiaTheme="minorEastAsia" w:hAnsi="Cambria Math" w:cs="Times New Roman"/>
+              <w:color w:val="000000" w:themeColor="text1"/>
+            </w:rPr>
+            <m:t>+</m:t>
+          </m:r>
+          <m:sSup>
+            <m:sSupPr>
+              <m:ctrlPr>
+                <w:rPr>
+                  <w:rFonts w:ascii="Cambria Math" w:eastAsiaTheme="minorEastAsia" w:hAnsi="Cambria Math" w:cs="Times New Roman"/>
+                  <w:b/>
+                  <w:bCs/>
+                  <w:i/>
+                  <w:color w:val="000000" w:themeColor="text1"/>
+                </w:rPr>
+              </m:ctrlPr>
+            </m:sSupPr>
+            <m:e>
+              <m:d>
+                <m:dPr>
+                  <m:ctrlPr>
+                    <w:rPr>
+                      <w:rFonts w:ascii="Cambria Math" w:eastAsiaTheme="minorEastAsia" w:hAnsi="Cambria Math" w:cs="Times New Roman"/>
+                      <w:b/>
+                      <w:bCs/>
+                      <w:i/>
+                      <w:color w:val="000000" w:themeColor="text1"/>
+                    </w:rPr>
+                  </m:ctrlPr>
+                </m:dPr>
+                <m:e>
+                  <m:sSub>
+                    <m:sSubPr>
+                      <m:ctrlPr>
+                        <w:rPr>
+                          <w:rFonts w:ascii="Cambria Math" w:eastAsiaTheme="minorEastAsia" w:hAnsi="Cambria Math" w:cs="Times New Roman"/>
+                          <w:b/>
+                          <w:bCs/>
+                          <w:i/>
+                          <w:color w:val="000000" w:themeColor="text1"/>
+                        </w:rPr>
+                      </m:ctrlPr>
+                    </m:sSubPr>
+                    <m:e>
+                      <m:r>
+                        <m:rPr>
+                          <m:sty m:val="bi"/>
+                        </m:rPr>
+                        <w:rPr>
+                          <w:rFonts w:ascii="Cambria Math" w:eastAsiaTheme="minorEastAsia" w:hAnsi="Cambria Math" w:cs="Times New Roman"/>
+                          <w:color w:val="000000" w:themeColor="text1"/>
+                        </w:rPr>
+                        <m:t>y</m:t>
+                      </m:r>
+                    </m:e>
+                    <m:sub>
+                      <m:r>
+                        <m:rPr>
+                          <m:sty m:val="bi"/>
+                        </m:rPr>
+                        <w:rPr>
+                          <w:rFonts w:ascii="Cambria Math" w:eastAsiaTheme="minorEastAsia" w:hAnsi="Cambria Math" w:cs="Times New Roman"/>
+                          <w:color w:val="000000" w:themeColor="text1"/>
+                        </w:rPr>
+                        <m:t>1</m:t>
+                      </m:r>
+                    </m:sub>
+                  </m:sSub>
+                  <m:r>
+                    <m:rPr>
+                      <m:sty m:val="bi"/>
+                    </m:rPr>
+                    <w:rPr>
+                      <w:rFonts w:ascii="Cambria Math" w:eastAsiaTheme="minorEastAsia" w:hAnsi="Cambria Math" w:cs="Times New Roman"/>
+                      <w:color w:val="000000" w:themeColor="text1"/>
+                    </w:rPr>
+                    <m:t>-</m:t>
+                  </m:r>
+                  <m:sSub>
+                    <m:sSubPr>
+                      <m:ctrlPr>
+                        <w:rPr>
+                          <w:rFonts w:ascii="Cambria Math" w:eastAsiaTheme="minorEastAsia" w:hAnsi="Cambria Math" w:cs="Times New Roman"/>
+                          <w:b/>
+                          <w:bCs/>
+                          <w:i/>
+                          <w:color w:val="000000" w:themeColor="text1"/>
+                        </w:rPr>
+                      </m:ctrlPr>
+                    </m:sSubPr>
+                    <m:e>
+                      <m:r>
+                        <m:rPr>
+                          <m:sty m:val="bi"/>
+                        </m:rPr>
+                        <w:rPr>
+                          <w:rFonts w:ascii="Cambria Math" w:eastAsiaTheme="minorEastAsia" w:hAnsi="Cambria Math" w:cs="Times New Roman"/>
+                          <w:color w:val="000000" w:themeColor="text1"/>
+                        </w:rPr>
+                        <m:t>y</m:t>
+                      </m:r>
+                    </m:e>
+                    <m:sub>
+                      <m:r>
+                        <m:rPr>
+                          <m:sty m:val="bi"/>
+                        </m:rPr>
+                        <w:rPr>
+                          <w:rFonts w:ascii="Cambria Math" w:eastAsiaTheme="minorEastAsia" w:hAnsi="Cambria Math" w:cs="Times New Roman"/>
+                          <w:color w:val="000000" w:themeColor="text1"/>
+                        </w:rPr>
+                        <m:t>0</m:t>
+                      </m:r>
+                    </m:sub>
+                  </m:sSub>
+                </m:e>
+              </m:d>
+            </m:e>
+            <m:sup>
+              <m:r>
+                <m:rPr>
+                  <m:sty m:val="bi"/>
+                </m:rPr>
+                <w:rPr>
+                  <w:rFonts w:ascii="Cambria Math" w:eastAsiaTheme="minorEastAsia" w:hAnsi="Cambria Math" w:cs="Times New Roman"/>
+                  <w:color w:val="000000" w:themeColor="text1"/>
+                </w:rPr>
+                <m:t>2</m:t>
+              </m:r>
+            </m:sup>
+          </m:sSup>
+          <m:r>
+            <m:rPr>
+              <m:sty m:val="bi"/>
+            </m:rPr>
+            <w:rPr>
+              <w:rFonts w:ascii="Cambria Math" w:eastAsiaTheme="minorEastAsia" w:hAnsi="Cambria Math" w:cs="Times New Roman"/>
+              <w:color w:val="000000" w:themeColor="text1"/>
+            </w:rPr>
+            <m:t>=</m:t>
+          </m:r>
+          <m:sSubSup>
+            <m:sSubSupPr>
+              <m:ctrlPr>
+                <w:rPr>
+                  <w:rFonts w:ascii="Cambria Math" w:eastAsiaTheme="minorEastAsia" w:hAnsi="Cambria Math" w:cs="Times New Roman"/>
+                  <w:b/>
+                  <w:bCs/>
+                  <w:i/>
+                  <w:color w:val="000000" w:themeColor="text1"/>
+                </w:rPr>
+              </m:ctrlPr>
+            </m:sSubSupPr>
+            <m:e>
+              <m:r>
+                <m:rPr>
+                  <m:sty m:val="bi"/>
+                </m:rPr>
+                <w:rPr>
+                  <w:rFonts w:ascii="Cambria Math" w:eastAsiaTheme="minorEastAsia" w:hAnsi="Cambria Math" w:cs="Times New Roman"/>
+                  <w:color w:val="000000" w:themeColor="text1"/>
+                </w:rPr>
+                <m:t>l</m:t>
+              </m:r>
+            </m:e>
+            <m:sub>
+              <m:r>
+                <m:rPr>
+                  <m:sty m:val="bi"/>
+                </m:rPr>
+                <w:rPr>
+                  <w:rFonts w:ascii="Cambria Math" w:eastAsiaTheme="minorEastAsia" w:hAnsi="Cambria Math" w:cs="Times New Roman"/>
+                  <w:color w:val="000000" w:themeColor="text1"/>
+                </w:rPr>
+                <m:t>l</m:t>
+              </m:r>
+            </m:sub>
+            <m:sup>
+              <m:r>
+                <m:rPr>
+                  <m:sty m:val="bi"/>
+                </m:rPr>
+                <w:rPr>
+                  <w:rFonts w:ascii="Cambria Math" w:eastAsiaTheme="minorEastAsia" w:hAnsi="Cambria Math" w:cs="Times New Roman"/>
+                  <w:color w:val="000000" w:themeColor="text1"/>
+                </w:rPr>
+                <m:t>2</m:t>
+              </m:r>
+            </m:sup>
+          </m:sSubSup>
+        </m:oMath>
+      </m:oMathPara>
+    </w:p>
+    <w:p>
+      <w:pPr>
+        <w:pStyle w:val="Paragrafoelenco"/>
+        <w:ind w:left="1560"/>
+        <w:jc w:val="both"/>
+        <w:rPr>
+          <w:rFonts w:ascii="Times New Roman" w:eastAsiaTheme="minorEastAsia" w:hAnsi="Times New Roman" w:cs="Times New Roman"/>
+          <w:b/>
+          <w:bCs/>
+          <w:color w:val="000000" w:themeColor="text1"/>
+        </w:rPr>
+        <w:sectPr>
+          <w:type w:val="continuous"/>
+          <w:pgSz w:w="11906" w:h="16838"/>
+          <w:pgMar w:top="1417" w:right="1134" w:bottom="1134" w:left="1134" w:header="708" w:footer="708" w:gutter="0"/>
+          <w:cols w:num="2" w:space="708"/>
+          <w:docGrid w:linePitch="360"/>
+        </w:sectPr>
+      </w:pPr>
+    </w:p>
+    <w:p>
+      <w:pPr>
+        <w:pStyle w:val="Paragrafoelenco"/>
+        <w:ind w:left="1560"/>
+        <w:jc w:val="both"/>
+        <w:rPr>
+          <w:rFonts w:ascii="Times New Roman" w:eastAsiaTheme="minorEastAsia" w:hAnsi="Times New Roman" w:cs="Times New Roman"/>
+          <w:color w:val="000000" w:themeColor="text1"/>
+          <w:sz w:val="16"/>
+          <w:szCs w:val="16"/>
+        </w:rPr>
+      </w:pPr>
+    </w:p>
+    <w:p>
+      <w:pPr>
+        <w:pStyle w:val="Paragrafoelenco"/>
+        <w:ind w:left="1560"/>
+        <w:jc w:val="both"/>
+        <w:rPr>
+          <w:rFonts w:ascii="Times New Roman" w:eastAsiaTheme="minorEastAsia" w:hAnsi="Times New Roman" w:cs="Times New Roman"/>
+          <w:color w:val="000000" w:themeColor="text1"/>
+        </w:rPr>
+      </w:pPr>
+      <w:r>
+        <w:rPr>
+          <w:rFonts w:ascii="Times New Roman" w:eastAsiaTheme="minorEastAsia" w:hAnsi="Times New Roman" w:cs="Times New Roman"/>
+          <w:color w:val="000000" w:themeColor="text1"/>
+        </w:rPr>
+        <w:t>Quindi si ha che:</w:t>
+      </w:r>
+    </w:p>
+    <w:p>
+      <w:pPr>
+        <w:pStyle w:val="Paragrafoelenco"/>
+        <w:ind w:left="1560"/>
+        <w:jc w:val="both"/>
+        <w:rPr>
+          <w:rFonts w:ascii="Times New Roman" w:eastAsiaTheme="minorEastAsia" w:hAnsi="Times New Roman" w:cs="Times New Roman"/>
+          <w:b/>
+          <w:bCs/>
+          <w:color w:val="000000" w:themeColor="text1"/>
+        </w:rPr>
+      </w:pPr>
+      <m:oMathPara>
+        <m:oMathParaPr>
+          <m:jc m:val="left"/>
+        </m:oMathParaPr>
+        <m:oMath>
+          <m:sSup>
+            <m:sSupPr>
+              <m:ctrlPr>
+                <w:rPr>
+                  <w:rFonts w:ascii="Cambria Math" w:eastAsiaTheme="minorEastAsia" w:hAnsi="Cambria Math" w:cs="Times New Roman"/>
+                  <w:b/>
+                  <w:bCs/>
+                  <w:i/>
+                  <w:color w:val="000000" w:themeColor="text1"/>
+                </w:rPr>
+              </m:ctrlPr>
+            </m:sSupPr>
+            <m:e>
+              <m:d>
+                <m:dPr>
+                  <m:ctrlPr>
+                    <w:rPr>
+                      <w:rFonts w:ascii="Cambria Math" w:eastAsiaTheme="minorEastAsia" w:hAnsi="Cambria Math" w:cs="Times New Roman"/>
+                      <w:b/>
+                      <w:bCs/>
+                      <w:i/>
+                      <w:color w:val="000000" w:themeColor="text1"/>
+                    </w:rPr>
+                  </m:ctrlPr>
+                </m:dPr>
+                <m:e>
+                  <m:sSub>
+                    <m:sSubPr>
+                      <m:ctrlPr>
+                        <w:rPr>
+                          <w:rFonts w:ascii="Cambria Math" w:eastAsiaTheme="minorEastAsia" w:hAnsi="Cambria Math" w:cs="Times New Roman"/>
+                          <w:b/>
+                          <w:bCs/>
+                          <w:i/>
+                          <w:color w:val="000000" w:themeColor="text1"/>
+                        </w:rPr>
+                      </m:ctrlPr>
+                    </m:sSubPr>
+                    <m:e>
+                      <m:r>
+                        <m:rPr>
+                          <m:sty m:val="bi"/>
+                        </m:rPr>
+                        <w:rPr>
+                          <w:rFonts w:ascii="Cambria Math" w:eastAsiaTheme="minorEastAsia" w:hAnsi="Cambria Math" w:cs="Times New Roman"/>
+                          <w:color w:val="000000" w:themeColor="text1"/>
+                        </w:rPr>
+                        <m:t>x</m:t>
+                      </m:r>
+                    </m:e>
+                    <m:sub>
+                      <m:r>
+                        <m:rPr>
+                          <m:sty m:val="bi"/>
+                        </m:rPr>
+                        <w:rPr>
+                          <w:rFonts w:ascii="Cambria Math" w:eastAsiaTheme="minorEastAsia" w:hAnsi="Cambria Math" w:cs="Times New Roman"/>
+                          <w:color w:val="000000" w:themeColor="text1"/>
+                        </w:rPr>
+                        <m:t>17</m:t>
+                      </m:r>
+                    </m:sub>
+                  </m:sSub>
+                  <m:r>
+                    <m:rPr>
+                      <m:sty m:val="bi"/>
+                    </m:rPr>
+                    <w:rPr>
+                      <w:rFonts w:ascii="Cambria Math" w:eastAsiaTheme="minorEastAsia" w:hAnsi="Cambria Math" w:cs="Times New Roman"/>
+                      <w:color w:val="000000" w:themeColor="text1"/>
+                    </w:rPr>
+                    <m:t>-</m:t>
+                  </m:r>
+                  <m:sSub>
+                    <m:sSubPr>
+                      <m:ctrlPr>
+                        <w:rPr>
+                          <w:rFonts w:ascii="Cambria Math" w:eastAsiaTheme="minorEastAsia" w:hAnsi="Cambria Math" w:cs="Times New Roman"/>
+                          <w:b/>
+                          <w:bCs/>
+                          <w:i/>
+                          <w:color w:val="000000" w:themeColor="text1"/>
+                        </w:rPr>
+                      </m:ctrlPr>
+                    </m:sSubPr>
+                    <m:e>
+                      <m:r>
+                        <m:rPr>
+                          <m:sty m:val="bi"/>
+                        </m:rPr>
+                        <w:rPr>
+                          <w:rFonts w:ascii="Cambria Math" w:eastAsiaTheme="minorEastAsia" w:hAnsi="Cambria Math" w:cs="Times New Roman"/>
+                          <w:color w:val="000000" w:themeColor="text1"/>
+                        </w:rPr>
+                        <m:t>x</m:t>
+                      </m:r>
+                    </m:e>
+                    <m:sub>
+                      <m:r>
+                        <m:rPr>
+                          <m:sty m:val="bi"/>
+                        </m:rPr>
+                        <w:rPr>
+                          <w:rFonts w:ascii="Cambria Math" w:eastAsiaTheme="minorEastAsia" w:hAnsi="Cambria Math" w:cs="Times New Roman"/>
+                          <w:color w:val="000000" w:themeColor="text1"/>
+                        </w:rPr>
+                        <m:t>0</m:t>
+                      </m:r>
+                    </m:sub>
+                  </m:sSub>
+                </m:e>
+              </m:d>
+            </m:e>
+            <m:sup>
+              <m:r>
+                <m:rPr>
+                  <m:sty m:val="bi"/>
+                </m:rPr>
+                <w:rPr>
+                  <w:rFonts w:ascii="Cambria Math" w:eastAsiaTheme="minorEastAsia" w:hAnsi="Cambria Math" w:cs="Times New Roman"/>
+                  <w:color w:val="000000" w:themeColor="text1"/>
+                </w:rPr>
+                <m:t>2</m:t>
+              </m:r>
+            </m:sup>
+          </m:sSup>
+          <m:r>
+            <m:rPr>
+              <m:sty m:val="bi"/>
+            </m:rPr>
+            <w:rPr>
+              <w:rFonts w:ascii="Cambria Math" w:eastAsiaTheme="minorEastAsia" w:hAnsi="Cambria Math" w:cs="Times New Roman"/>
+              <w:color w:val="000000" w:themeColor="text1"/>
+            </w:rPr>
+            <m:t>+</m:t>
+          </m:r>
+          <m:sSup>
+            <m:sSupPr>
+              <m:ctrlPr>
+                <w:rPr>
+                  <w:rFonts w:ascii="Cambria Math" w:eastAsiaTheme="minorEastAsia" w:hAnsi="Cambria Math" w:cs="Times New Roman"/>
+                  <w:b/>
+                  <w:bCs/>
+                  <w:i/>
+                  <w:color w:val="000000" w:themeColor="text1"/>
+                </w:rPr>
+              </m:ctrlPr>
+            </m:sSupPr>
+            <m:e>
+              <m:d>
+                <m:dPr>
+                  <m:ctrlPr>
+                    <w:rPr>
+                      <w:rFonts w:ascii="Cambria Math" w:eastAsiaTheme="minorEastAsia" w:hAnsi="Cambria Math" w:cs="Times New Roman"/>
+                      <w:b/>
+                      <w:bCs/>
+                      <w:i/>
+                      <w:color w:val="000000" w:themeColor="text1"/>
+                    </w:rPr>
+                  </m:ctrlPr>
+                </m:dPr>
+                <m:e>
+                  <m:sSub>
+                    <m:sSubPr>
+                      <m:ctrlPr>
+                        <w:rPr>
+                          <w:rFonts w:ascii="Cambria Math" w:eastAsiaTheme="minorEastAsia" w:hAnsi="Cambria Math" w:cs="Times New Roman"/>
+                          <w:b/>
+                          <w:bCs/>
+                          <w:i/>
+                          <w:color w:val="000000" w:themeColor="text1"/>
+                        </w:rPr>
+                      </m:ctrlPr>
+                    </m:sSubPr>
+                    <m:e>
+                      <m:r>
+                        <m:rPr>
+                          <m:sty m:val="bi"/>
+                        </m:rPr>
+                        <w:rPr>
+                          <w:rFonts w:ascii="Cambria Math" w:eastAsiaTheme="minorEastAsia" w:hAnsi="Cambria Math" w:cs="Times New Roman"/>
+                          <w:color w:val="000000" w:themeColor="text1"/>
+                        </w:rPr>
+                        <m:t>y</m:t>
+                      </m:r>
+                    </m:e>
+                    <m:sub>
+                      <m:r>
+                        <m:rPr>
+                          <m:sty m:val="bi"/>
+                        </m:rPr>
+                        <w:rPr>
+                          <w:rFonts w:ascii="Cambria Math" w:eastAsiaTheme="minorEastAsia" w:hAnsi="Cambria Math" w:cs="Times New Roman"/>
+                          <w:color w:val="000000" w:themeColor="text1"/>
+                        </w:rPr>
+                        <m:t>17</m:t>
+                      </m:r>
+                    </m:sub>
+                  </m:sSub>
+                  <m:r>
+                    <m:rPr>
+                      <m:sty m:val="bi"/>
+                    </m:rPr>
+                    <w:rPr>
+                      <w:rFonts w:ascii="Cambria Math" w:eastAsiaTheme="minorEastAsia" w:hAnsi="Cambria Math" w:cs="Times New Roman"/>
+                      <w:color w:val="000000" w:themeColor="text1"/>
+                    </w:rPr>
+                    <m:t>-</m:t>
+                  </m:r>
+                  <m:sSub>
+                    <m:sSubPr>
+                      <m:ctrlPr>
+                        <w:rPr>
+                          <w:rFonts w:ascii="Cambria Math" w:eastAsiaTheme="minorEastAsia" w:hAnsi="Cambria Math" w:cs="Times New Roman"/>
+                          <w:b/>
+                          <w:bCs/>
+                          <w:i/>
+                          <w:color w:val="000000" w:themeColor="text1"/>
+                        </w:rPr>
+                      </m:ctrlPr>
+                    </m:sSubPr>
+                    <m:e>
+                      <m:r>
+                        <m:rPr>
+                          <m:sty m:val="bi"/>
+                        </m:rPr>
+                        <w:rPr>
+                          <w:rFonts w:ascii="Cambria Math" w:eastAsiaTheme="minorEastAsia" w:hAnsi="Cambria Math" w:cs="Times New Roman"/>
+                          <w:color w:val="000000" w:themeColor="text1"/>
+                        </w:rPr>
+                        <m:t>y</m:t>
+                      </m:r>
+                    </m:e>
+                    <m:sub>
+                      <m:r>
+                        <m:rPr>
+                          <m:sty m:val="bi"/>
+                        </m:rPr>
+                        <w:rPr>
+                          <w:rFonts w:ascii="Cambria Math" w:eastAsiaTheme="minorEastAsia" w:hAnsi="Cambria Math" w:cs="Times New Roman"/>
+                          <w:color w:val="000000" w:themeColor="text1"/>
+                        </w:rPr>
+                        <m:t>0</m:t>
+                      </m:r>
+                    </m:sub>
+                  </m:sSub>
+                </m:e>
+              </m:d>
+            </m:e>
+            <m:sup>
+              <m:r>
+                <m:rPr>
+                  <m:sty m:val="bi"/>
+                </m:rPr>
+                <w:rPr>
+                  <w:rFonts w:ascii="Cambria Math" w:eastAsiaTheme="minorEastAsia" w:hAnsi="Cambria Math" w:cs="Times New Roman"/>
+                  <w:color w:val="000000" w:themeColor="text1"/>
+                </w:rPr>
+                <m:t>2</m:t>
+              </m:r>
+            </m:sup>
+          </m:sSup>
+          <m:r>
+            <m:rPr>
+              <m:sty m:val="bi"/>
+            </m:rPr>
+            <w:rPr>
+              <w:rFonts w:ascii="Cambria Math" w:eastAsiaTheme="minorEastAsia" w:hAnsi="Cambria Math" w:cs="Times New Roman"/>
+              <w:color w:val="000000" w:themeColor="text1"/>
+            </w:rPr>
+            <m:t>=</m:t>
+          </m:r>
+          <m:sSubSup>
+            <m:sSubSupPr>
+              <m:ctrlPr>
+                <w:rPr>
+                  <w:rFonts w:ascii="Cambria Math" w:eastAsiaTheme="minorEastAsia" w:hAnsi="Cambria Math" w:cs="Times New Roman"/>
+                  <w:b/>
+                  <w:bCs/>
+                  <w:i/>
+                  <w:color w:val="000000" w:themeColor="text1"/>
+                </w:rPr>
+              </m:ctrlPr>
+            </m:sSubSupPr>
+            <m:e>
+              <m:r>
+                <m:rPr>
+                  <m:sty m:val="bi"/>
+                </m:rPr>
+                <w:rPr>
+                  <w:rFonts w:ascii="Cambria Math" w:eastAsiaTheme="minorEastAsia" w:hAnsi="Cambria Math" w:cs="Times New Roman"/>
+                  <w:color w:val="000000" w:themeColor="text1"/>
+                </w:rPr>
+                <m:t>l</m:t>
+              </m:r>
+            </m:e>
+            <m:sub>
+              <m:r>
+                <m:rPr>
+                  <m:sty m:val="bi"/>
+                </m:rPr>
+                <w:rPr>
+                  <w:rFonts w:ascii="Cambria Math" w:eastAsiaTheme="minorEastAsia" w:hAnsi="Cambria Math" w:cs="Times New Roman"/>
+                  <w:color w:val="000000" w:themeColor="text1"/>
+                </w:rPr>
+                <m:t>r</m:t>
+              </m:r>
+            </m:sub>
+            <m:sup>
+              <m:r>
+                <m:rPr>
+                  <m:sty m:val="bi"/>
+                </m:rPr>
+                <w:rPr>
+                  <w:rFonts w:ascii="Cambria Math" w:eastAsiaTheme="minorEastAsia" w:hAnsi="Cambria Math" w:cs="Times New Roman"/>
+                  <w:color w:val="000000" w:themeColor="text1"/>
+                </w:rPr>
+                <m:t>2</m:t>
+              </m:r>
+            </m:sup>
+          </m:sSubSup>
+          <m:r>
+            <m:rPr>
+              <m:sty m:val="bi"/>
+            </m:rPr>
+            <w:rPr>
+              <w:rFonts w:ascii="Cambria Math" w:eastAsiaTheme="minorEastAsia" w:hAnsi="Cambria Math" w:cs="Times New Roman"/>
+              <w:color w:val="000000" w:themeColor="text1"/>
+            </w:rPr>
+            <m:t>=</m:t>
+          </m:r>
+          <m:sSup>
+            <m:sSupPr>
+              <m:ctrlPr>
+                <w:rPr>
+                  <w:rFonts w:ascii="Cambria Math" w:eastAsiaTheme="minorEastAsia" w:hAnsi="Cambria Math" w:cs="Times New Roman"/>
+                  <w:b/>
+                  <w:bCs/>
+                  <w:i/>
+                  <w:color w:val="000000" w:themeColor="text1"/>
+                </w:rPr>
+              </m:ctrlPr>
+            </m:sSupPr>
+            <m:e>
+              <m:d>
+                <m:dPr>
+                  <m:ctrlPr>
+                    <w:rPr>
+                      <w:rFonts w:ascii="Cambria Math" w:eastAsiaTheme="minorEastAsia" w:hAnsi="Cambria Math" w:cs="Times New Roman"/>
+                      <w:b/>
+                      <w:bCs/>
+                      <w:i/>
+                      <w:color w:val="000000" w:themeColor="text1"/>
+                    </w:rPr>
+                  </m:ctrlPr>
+                </m:dPr>
+                <m:e>
+                  <m:f>
+                    <m:fPr>
+                      <m:ctrlPr>
+                        <w:rPr>
+                          <w:rFonts w:ascii="Cambria Math" w:eastAsiaTheme="minorEastAsia" w:hAnsi="Cambria Math" w:cs="Times New Roman"/>
+                          <w:b/>
+                          <w:bCs/>
+                          <w:i/>
+                          <w:color w:val="000000" w:themeColor="text1"/>
+                        </w:rPr>
+                      </m:ctrlPr>
+                    </m:fPr>
+                    <m:num>
+                      <m:r>
+                        <m:rPr>
+                          <m:sty m:val="bi"/>
+                        </m:rPr>
+                        <w:rPr>
+                          <w:rFonts w:ascii="Cambria Math" w:eastAsiaTheme="minorEastAsia" w:hAnsi="Cambria Math" w:cs="Times New Roman"/>
+                          <w:color w:val="000000" w:themeColor="text1"/>
+                        </w:rPr>
+                        <m:t>right</m:t>
+                      </m:r>
+                    </m:num>
+                    <m:den>
+                      <m:r>
+                        <m:rPr>
+                          <m:sty m:val="bi"/>
+                        </m:rPr>
+                        <w:rPr>
+                          <w:rFonts w:ascii="Cambria Math" w:eastAsiaTheme="minorEastAsia" w:hAnsi="Cambria Math" w:cs="Times New Roman"/>
+                          <w:color w:val="000000" w:themeColor="text1"/>
+                        </w:rPr>
+                        <m:t>cosθ</m:t>
+                      </m:r>
+                    </m:den>
+                  </m:f>
+                </m:e>
+              </m:d>
+            </m:e>
+            <m:sup>
+              <m:r>
+                <m:rPr>
+                  <m:sty m:val="bi"/>
+                </m:rPr>
+                <w:rPr>
+                  <w:rFonts w:ascii="Cambria Math" w:eastAsiaTheme="minorEastAsia" w:hAnsi="Cambria Math" w:cs="Times New Roman"/>
+                  <w:color w:val="000000" w:themeColor="text1"/>
+                </w:rPr>
+                <m:t>2</m:t>
+              </m:r>
+            </m:sup>
+          </m:sSup>
+        </m:oMath>
+      </m:oMathPara>
+    </w:p>
+    <w:p>
+      <w:pPr>
+        <w:pStyle w:val="Paragrafoelenco"/>
+        <w:ind w:left="1560"/>
+        <w:jc w:val="both"/>
+        <w:rPr>
+          <w:rFonts w:ascii="Times New Roman" w:eastAsiaTheme="minorEastAsia" w:hAnsi="Times New Roman" w:cs="Times New Roman"/>
+          <w:b/>
+          <w:bCs/>
+          <w:color w:val="000000" w:themeColor="text1"/>
+          <w:sz w:val="16"/>
+          <w:szCs w:val="16"/>
+        </w:rPr>
+      </w:pPr>
+    </w:p>
+    <w:p>
+      <w:pPr>
+        <w:pStyle w:val="Paragrafoelenco"/>
+        <w:ind w:left="1560"/>
+        <w:jc w:val="both"/>
+        <w:rPr>
+          <w:rFonts w:ascii="Times New Roman" w:eastAsiaTheme="minorEastAsia" w:hAnsi="Times New Roman" w:cs="Times New Roman"/>
+          <w:b/>
+          <w:bCs/>
+          <w:color w:val="000000" w:themeColor="text1"/>
+        </w:rPr>
+      </w:pPr>
+      <m:oMathPara>
+        <m:oMathParaPr>
+          <m:jc m:val="left"/>
+        </m:oMathParaPr>
+        <m:oMath>
+          <m:sSup>
+            <m:sSupPr>
+              <m:ctrlPr>
+                <w:rPr>
+                  <w:rFonts w:ascii="Cambria Math" w:eastAsiaTheme="minorEastAsia" w:hAnsi="Cambria Math" w:cs="Times New Roman"/>
+                  <w:b/>
+                  <w:bCs/>
+                  <w:i/>
+                  <w:color w:val="000000" w:themeColor="text1"/>
+                </w:rPr>
+              </m:ctrlPr>
+            </m:sSupPr>
+            <m:e>
+              <m:d>
+                <m:dPr>
+                  <m:ctrlPr>
+                    <w:rPr>
+                      <w:rFonts w:ascii="Cambria Math" w:eastAsiaTheme="minorEastAsia" w:hAnsi="Cambria Math" w:cs="Times New Roman"/>
+                      <w:b/>
+                      <w:bCs/>
+                      <w:i/>
+                      <w:color w:val="000000" w:themeColor="text1"/>
+                    </w:rPr>
+                  </m:ctrlPr>
+                </m:dPr>
+                <m:e>
+                  <m:sSub>
+                    <m:sSubPr>
+                      <m:ctrlPr>
+                        <w:rPr>
+                          <w:rFonts w:ascii="Cambria Math" w:eastAsiaTheme="minorEastAsia" w:hAnsi="Cambria Math" w:cs="Times New Roman"/>
+                          <w:b/>
+                          <w:bCs/>
+                          <w:i/>
+                          <w:color w:val="000000" w:themeColor="text1"/>
+                        </w:rPr>
+                      </m:ctrlPr>
+                    </m:sSubPr>
+                    <m:e>
+                      <m:r>
+                        <m:rPr>
+                          <m:sty m:val="bi"/>
+                        </m:rPr>
+                        <w:rPr>
+                          <w:rFonts w:ascii="Cambria Math" w:eastAsiaTheme="minorEastAsia" w:hAnsi="Cambria Math" w:cs="Times New Roman"/>
+                          <w:color w:val="000000" w:themeColor="text1"/>
+                        </w:rPr>
+                        <m:t>x</m:t>
+                      </m:r>
+                    </m:e>
+                    <m:sub>
+                      <m:r>
+                        <m:rPr>
+                          <m:sty m:val="bi"/>
+                        </m:rPr>
+                        <w:rPr>
+                          <w:rFonts w:ascii="Cambria Math" w:eastAsiaTheme="minorEastAsia" w:hAnsi="Cambria Math" w:cs="Times New Roman"/>
+                          <w:color w:val="000000" w:themeColor="text1"/>
+                        </w:rPr>
+                        <m:t>0</m:t>
+                      </m:r>
+                    </m:sub>
+                  </m:sSub>
+                  <m:r>
+                    <m:rPr>
+                      <m:sty m:val="bi"/>
+                    </m:rPr>
+                    <w:rPr>
+                      <w:rFonts w:ascii="Cambria Math" w:eastAsiaTheme="minorEastAsia" w:hAnsi="Cambria Math" w:cs="Times New Roman"/>
+                      <w:color w:val="000000" w:themeColor="text1"/>
+                    </w:rPr>
+                    <m:t>-</m:t>
+                  </m:r>
+                  <m:sSub>
+                    <m:sSubPr>
+                      <m:ctrlPr>
+                        <w:rPr>
+                          <w:rFonts w:ascii="Cambria Math" w:eastAsiaTheme="minorEastAsia" w:hAnsi="Cambria Math" w:cs="Times New Roman"/>
+                          <w:b/>
+                          <w:bCs/>
+                          <w:i/>
+                          <w:color w:val="000000" w:themeColor="text1"/>
+                        </w:rPr>
+                      </m:ctrlPr>
+                    </m:sSubPr>
+                    <m:e>
+                      <m:r>
+                        <m:rPr>
+                          <m:sty m:val="bi"/>
+                        </m:rPr>
+                        <w:rPr>
+                          <w:rFonts w:ascii="Cambria Math" w:eastAsiaTheme="minorEastAsia" w:hAnsi="Cambria Math" w:cs="Times New Roman"/>
+                          <w:color w:val="000000" w:themeColor="text1"/>
+                        </w:rPr>
+                        <m:t>x</m:t>
+                      </m:r>
+                    </m:e>
+                    <m:sub>
+                      <m:r>
+                        <m:rPr>
+                          <m:sty m:val="bi"/>
+                        </m:rPr>
+                        <w:rPr>
+                          <w:rFonts w:ascii="Cambria Math" w:eastAsiaTheme="minorEastAsia" w:hAnsi="Cambria Math" w:cs="Times New Roman"/>
+                          <w:color w:val="000000" w:themeColor="text1"/>
+                        </w:rPr>
+                        <m:t>1</m:t>
+                      </m:r>
+                    </m:sub>
+                  </m:sSub>
+                </m:e>
+              </m:d>
+            </m:e>
+            <m:sup>
+              <m:r>
+                <m:rPr>
+                  <m:sty m:val="bi"/>
+                </m:rPr>
+                <w:rPr>
+                  <w:rFonts w:ascii="Cambria Math" w:eastAsiaTheme="minorEastAsia" w:hAnsi="Cambria Math" w:cs="Times New Roman"/>
+                  <w:color w:val="000000" w:themeColor="text1"/>
+                </w:rPr>
+                <m:t>2</m:t>
+              </m:r>
+            </m:sup>
+          </m:sSup>
+          <m:r>
+            <m:rPr>
+              <m:sty m:val="bi"/>
+            </m:rPr>
+            <w:rPr>
+              <w:rFonts w:ascii="Cambria Math" w:eastAsiaTheme="minorEastAsia" w:hAnsi="Cambria Math" w:cs="Times New Roman"/>
+              <w:color w:val="000000" w:themeColor="text1"/>
+            </w:rPr>
+            <m:t>+</m:t>
+          </m:r>
+          <m:sSup>
+            <m:sSupPr>
+              <m:ctrlPr>
+                <w:rPr>
+                  <w:rFonts w:ascii="Cambria Math" w:eastAsiaTheme="minorEastAsia" w:hAnsi="Cambria Math" w:cs="Times New Roman"/>
+                  <w:b/>
+                  <w:bCs/>
+                  <w:i/>
+                  <w:color w:val="000000" w:themeColor="text1"/>
+                </w:rPr>
+              </m:ctrlPr>
+            </m:sSupPr>
+            <m:e>
+              <m:d>
+                <m:dPr>
+                  <m:ctrlPr>
+                    <w:rPr>
+                      <w:rFonts w:ascii="Cambria Math" w:eastAsiaTheme="minorEastAsia" w:hAnsi="Cambria Math" w:cs="Times New Roman"/>
+                      <w:b/>
+                      <w:bCs/>
+                      <w:i/>
+                      <w:color w:val="000000" w:themeColor="text1"/>
+                    </w:rPr>
+                  </m:ctrlPr>
+                </m:dPr>
+                <m:e>
+                  <m:sSub>
+                    <m:sSubPr>
+                      <m:ctrlPr>
+                        <w:rPr>
+                          <w:rFonts w:ascii="Cambria Math" w:eastAsiaTheme="minorEastAsia" w:hAnsi="Cambria Math" w:cs="Times New Roman"/>
+                          <w:b/>
+                          <w:bCs/>
+                          <w:i/>
+                          <w:color w:val="000000" w:themeColor="text1"/>
+                        </w:rPr>
+                      </m:ctrlPr>
+                    </m:sSubPr>
+                    <m:e>
+                      <m:r>
+                        <m:rPr>
+                          <m:sty m:val="bi"/>
+                        </m:rPr>
+                        <w:rPr>
+                          <w:rFonts w:ascii="Cambria Math" w:eastAsiaTheme="minorEastAsia" w:hAnsi="Cambria Math" w:cs="Times New Roman"/>
+                          <w:color w:val="000000" w:themeColor="text1"/>
+                        </w:rPr>
+                        <m:t>y</m:t>
+                      </m:r>
+                    </m:e>
+                    <m:sub>
+                      <m:r>
+                        <m:rPr>
+                          <m:sty m:val="bi"/>
+                        </m:rPr>
+                        <w:rPr>
+                          <w:rFonts w:ascii="Cambria Math" w:eastAsiaTheme="minorEastAsia" w:hAnsi="Cambria Math" w:cs="Times New Roman"/>
+                          <w:color w:val="000000" w:themeColor="text1"/>
+                        </w:rPr>
+                        <m:t>1</m:t>
+                      </m:r>
+                    </m:sub>
+                  </m:sSub>
+                  <m:r>
+                    <m:rPr>
+                      <m:sty m:val="bi"/>
+                    </m:rPr>
+                    <w:rPr>
+                      <w:rFonts w:ascii="Cambria Math" w:eastAsiaTheme="minorEastAsia" w:hAnsi="Cambria Math" w:cs="Times New Roman"/>
+                      <w:color w:val="000000" w:themeColor="text1"/>
+                    </w:rPr>
+                    <m:t>-</m:t>
+                  </m:r>
+                  <m:sSub>
+                    <m:sSubPr>
+                      <m:ctrlPr>
+                        <w:rPr>
+                          <w:rFonts w:ascii="Cambria Math" w:eastAsiaTheme="minorEastAsia" w:hAnsi="Cambria Math" w:cs="Times New Roman"/>
+                          <w:b/>
+                          <w:bCs/>
+                          <w:i/>
+                          <w:color w:val="000000" w:themeColor="text1"/>
+                        </w:rPr>
+                      </m:ctrlPr>
+                    </m:sSubPr>
+                    <m:e>
+                      <m:r>
+                        <m:rPr>
+                          <m:sty m:val="bi"/>
+                        </m:rPr>
+                        <w:rPr>
+                          <w:rFonts w:ascii="Cambria Math" w:eastAsiaTheme="minorEastAsia" w:hAnsi="Cambria Math" w:cs="Times New Roman"/>
+                          <w:color w:val="000000" w:themeColor="text1"/>
+                        </w:rPr>
+                        <m:t>y</m:t>
+                      </m:r>
+                    </m:e>
+                    <m:sub>
+                      <m:r>
+                        <m:rPr>
+                          <m:sty m:val="bi"/>
+                        </m:rPr>
+                        <w:rPr>
+                          <w:rFonts w:ascii="Cambria Math" w:eastAsiaTheme="minorEastAsia" w:hAnsi="Cambria Math" w:cs="Times New Roman"/>
+                          <w:color w:val="000000" w:themeColor="text1"/>
+                        </w:rPr>
+                        <m:t>0</m:t>
+                      </m:r>
+                    </m:sub>
+                  </m:sSub>
+                </m:e>
+              </m:d>
+            </m:e>
+            <m:sup>
+              <m:r>
+                <m:rPr>
+                  <m:sty m:val="bi"/>
+                </m:rPr>
+                <w:rPr>
+                  <w:rFonts w:ascii="Cambria Math" w:eastAsiaTheme="minorEastAsia" w:hAnsi="Cambria Math" w:cs="Times New Roman"/>
+                  <w:color w:val="000000" w:themeColor="text1"/>
+                </w:rPr>
+                <m:t>2</m:t>
+              </m:r>
+            </m:sup>
+          </m:sSup>
+          <m:r>
+            <m:rPr>
+              <m:sty m:val="bi"/>
+            </m:rPr>
+            <w:rPr>
+              <w:rFonts w:ascii="Cambria Math" w:eastAsiaTheme="minorEastAsia" w:hAnsi="Cambria Math" w:cs="Times New Roman"/>
+              <w:color w:val="000000" w:themeColor="text1"/>
+            </w:rPr>
+            <m:t>=</m:t>
+          </m:r>
+          <m:sSubSup>
+            <m:sSubSupPr>
+              <m:ctrlPr>
+                <w:rPr>
+                  <w:rFonts w:ascii="Cambria Math" w:eastAsiaTheme="minorEastAsia" w:hAnsi="Cambria Math" w:cs="Times New Roman"/>
+                  <w:b/>
+                  <w:bCs/>
+                  <w:i/>
+                  <w:color w:val="000000" w:themeColor="text1"/>
+                </w:rPr>
+              </m:ctrlPr>
+            </m:sSubSupPr>
+            <m:e>
+              <m:r>
+                <m:rPr>
+                  <m:sty m:val="bi"/>
+                </m:rPr>
+                <w:rPr>
+                  <w:rFonts w:ascii="Cambria Math" w:eastAsiaTheme="minorEastAsia" w:hAnsi="Cambria Math" w:cs="Times New Roman"/>
+                  <w:color w:val="000000" w:themeColor="text1"/>
+                </w:rPr>
+                <m:t>l</m:t>
+              </m:r>
+            </m:e>
+            <m:sub>
+              <m:r>
+                <m:rPr>
+                  <m:sty m:val="bi"/>
+                </m:rPr>
+                <w:rPr>
+                  <w:rFonts w:ascii="Cambria Math" w:eastAsiaTheme="minorEastAsia" w:hAnsi="Cambria Math" w:cs="Times New Roman"/>
+                  <w:color w:val="000000" w:themeColor="text1"/>
+                </w:rPr>
+                <m:t>l</m:t>
+              </m:r>
+            </m:sub>
+            <m:sup>
+              <m:r>
+                <m:rPr>
+                  <m:sty m:val="bi"/>
+                </m:rPr>
+                <w:rPr>
+                  <w:rFonts w:ascii="Cambria Math" w:eastAsiaTheme="minorEastAsia" w:hAnsi="Cambria Math" w:cs="Times New Roman"/>
+                  <w:color w:val="000000" w:themeColor="text1"/>
+                </w:rPr>
+                <m:t>2</m:t>
+              </m:r>
+            </m:sup>
+          </m:sSubSup>
+          <m:r>
+            <m:rPr>
+              <m:sty m:val="bi"/>
+            </m:rPr>
+            <w:rPr>
+              <w:rFonts w:ascii="Cambria Math" w:eastAsiaTheme="minorEastAsia" w:hAnsi="Cambria Math" w:cs="Times New Roman"/>
+              <w:color w:val="000000" w:themeColor="text1"/>
+            </w:rPr>
+            <m:t>=</m:t>
+          </m:r>
+          <m:sSup>
+            <m:sSupPr>
+              <m:ctrlPr>
+                <w:rPr>
+                  <w:rFonts w:ascii="Cambria Math" w:eastAsiaTheme="minorEastAsia" w:hAnsi="Cambria Math" w:cs="Times New Roman"/>
+                  <w:b/>
+                  <w:bCs/>
+                  <w:i/>
+                  <w:color w:val="000000" w:themeColor="text1"/>
+                </w:rPr>
+              </m:ctrlPr>
+            </m:sSupPr>
+            <m:e>
+              <m:d>
+                <m:dPr>
+                  <m:ctrlPr>
+                    <w:rPr>
+                      <w:rFonts w:ascii="Cambria Math" w:eastAsiaTheme="minorEastAsia" w:hAnsi="Cambria Math" w:cs="Times New Roman"/>
+                      <w:b/>
+                      <w:bCs/>
+                      <w:i/>
+                      <w:color w:val="000000" w:themeColor="text1"/>
+                    </w:rPr>
+                  </m:ctrlPr>
+                </m:dPr>
+                <m:e>
+                  <m:f>
+                    <m:fPr>
+                      <m:ctrlPr>
+                        <w:rPr>
+                          <w:rFonts w:ascii="Cambria Math" w:eastAsiaTheme="minorEastAsia" w:hAnsi="Cambria Math" w:cs="Times New Roman"/>
+                          <w:b/>
+                          <w:bCs/>
+                          <w:i/>
+                          <w:color w:val="000000" w:themeColor="text1"/>
+                        </w:rPr>
+                      </m:ctrlPr>
+                    </m:fPr>
+                    <m:num>
+                      <m:r>
+                        <m:rPr>
+                          <m:sty m:val="bi"/>
+                        </m:rPr>
+                        <w:rPr>
+                          <w:rFonts w:ascii="Cambria Math" w:eastAsiaTheme="minorEastAsia" w:hAnsi="Cambria Math" w:cs="Times New Roman"/>
+                          <w:color w:val="000000" w:themeColor="text1"/>
+                        </w:rPr>
+                        <m:t>left</m:t>
+                      </m:r>
+                    </m:num>
+                    <m:den>
+                      <m:r>
+                        <m:rPr>
+                          <m:sty m:val="bi"/>
+                        </m:rPr>
+                        <w:rPr>
+                          <w:rFonts w:ascii="Cambria Math" w:eastAsiaTheme="minorEastAsia" w:hAnsi="Cambria Math" w:cs="Times New Roman"/>
+                          <w:color w:val="000000" w:themeColor="text1"/>
+                        </w:rPr>
+                        <m:t>cosγ</m:t>
+                      </m:r>
+                    </m:den>
+                  </m:f>
+                </m:e>
+              </m:d>
+            </m:e>
+            <m:sup>
+              <m:r>
+                <m:rPr>
+                  <m:sty m:val="bi"/>
+                </m:rPr>
+                <w:rPr>
+                  <w:rFonts w:ascii="Cambria Math" w:eastAsiaTheme="minorEastAsia" w:hAnsi="Cambria Math" w:cs="Times New Roman"/>
+                  <w:color w:val="000000" w:themeColor="text1"/>
+                </w:rPr>
+                <m:t>2</m:t>
+              </m:r>
+            </m:sup>
+          </m:sSup>
+        </m:oMath>
+      </m:oMathPara>
+    </w:p>
+    <w:p>
+      <w:pPr>
+        <w:pStyle w:val="Paragrafoelenco"/>
+        <w:ind w:left="1560"/>
+        <w:jc w:val="both"/>
+        <w:rPr>
+          <w:rFonts w:ascii="Times New Roman" w:eastAsiaTheme="minorEastAsia" w:hAnsi="Times New Roman" w:cs="Times New Roman"/>
+          <w:color w:val="000000" w:themeColor="text1"/>
+        </w:rPr>
+      </w:pPr>
+    </w:p>
+    <w:p>
+      <w:pPr>
+        <w:pStyle w:val="Paragrafoelenco"/>
+        <w:ind w:left="1560"/>
+        <w:jc w:val="both"/>
+        <w:rPr>
+          <w:rFonts w:ascii="Times New Roman" w:eastAsiaTheme="minorEastAsia" w:hAnsi="Times New Roman" w:cs="Times New Roman"/>
+          <w:color w:val="000000" w:themeColor="text1"/>
+        </w:rPr>
+      </w:pPr>
+      <w:r>
+        <w:rPr>
+          <w:rFonts w:ascii="Times New Roman" w:eastAsiaTheme="minorEastAsia" w:hAnsi="Times New Roman" w:cs="Times New Roman"/>
+          <w:color w:val="000000" w:themeColor="text1"/>
+        </w:rPr>
+        <w:t>Sostituendo:</w:t>
+      </w:r>
+    </w:p>
+    <w:p>
+      <w:pPr>
+        <w:pStyle w:val="Paragrafoelenco"/>
+        <w:ind w:left="1560"/>
+        <w:jc w:val="both"/>
+        <w:rPr>
+          <w:rFonts w:ascii="Times New Roman" w:eastAsiaTheme="minorEastAsia" w:hAnsi="Times New Roman" w:cs="Times New Roman"/>
+          <w:b/>
+          <w:bCs/>
+          <w:color w:val="000000" w:themeColor="text1"/>
+        </w:rPr>
+      </w:pPr>
+      <m:oMathPara>
+        <m:oMathParaPr>
+          <m:jc m:val="left"/>
+        </m:oMathParaPr>
+        <m:oMath>
+          <m:sSup>
+            <m:sSupPr>
+              <m:ctrlPr>
+                <w:rPr>
+                  <w:rFonts w:ascii="Cambria Math" w:eastAsiaTheme="minorEastAsia" w:hAnsi="Cambria Math" w:cs="Times New Roman"/>
+                  <w:b/>
+                  <w:bCs/>
+                  <w:i/>
+                  <w:color w:val="000000" w:themeColor="text1"/>
+                </w:rPr>
+              </m:ctrlPr>
+            </m:sSupPr>
+            <m:e>
+              <m:d>
+                <m:dPr>
+                  <m:ctrlPr>
+                    <w:rPr>
+                      <w:rFonts w:ascii="Cambria Math" w:eastAsiaTheme="minorEastAsia" w:hAnsi="Cambria Math" w:cs="Times New Roman"/>
+                      <w:b/>
+                      <w:bCs/>
+                      <w:i/>
+                      <w:color w:val="000000" w:themeColor="text1"/>
+                    </w:rPr>
+                  </m:ctrlPr>
+                </m:dPr>
+                <m:e>
+                  <m:sSub>
+                    <m:sSubPr>
+                      <m:ctrlPr>
+                        <w:rPr>
+                          <w:rFonts w:ascii="Cambria Math" w:eastAsiaTheme="minorEastAsia" w:hAnsi="Cambria Math" w:cs="Times New Roman"/>
+                          <w:b/>
+                          <w:bCs/>
+                          <w:i/>
+                          <w:color w:val="000000" w:themeColor="text1"/>
+                        </w:rPr>
+                      </m:ctrlPr>
+                    </m:sSubPr>
+                    <m:e>
+                      <m:r>
+                        <m:rPr>
+                          <m:sty m:val="bi"/>
+                        </m:rPr>
+                        <w:rPr>
+                          <w:rFonts w:ascii="Cambria Math" w:eastAsiaTheme="minorEastAsia" w:hAnsi="Cambria Math" w:cs="Times New Roman"/>
+                          <w:color w:val="000000" w:themeColor="text1"/>
+                        </w:rPr>
+                        <m:t>x</m:t>
+                      </m:r>
+                    </m:e>
+                    <m:sub>
+                      <m:r>
+                        <m:rPr>
+                          <m:sty m:val="bi"/>
+                        </m:rPr>
+                        <w:rPr>
+                          <w:rFonts w:ascii="Cambria Math" w:eastAsiaTheme="minorEastAsia" w:hAnsi="Cambria Math" w:cs="Times New Roman"/>
+                          <w:color w:val="000000" w:themeColor="text1"/>
+                        </w:rPr>
+                        <m:t>17</m:t>
+                      </m:r>
+                    </m:sub>
+                  </m:sSub>
+                  <m:r>
+                    <m:rPr>
+                      <m:sty m:val="bi"/>
+                    </m:rPr>
+                    <w:rPr>
+                      <w:rFonts w:ascii="Cambria Math" w:eastAsiaTheme="minorEastAsia" w:hAnsi="Cambria Math" w:cs="Times New Roman"/>
+                      <w:color w:val="000000" w:themeColor="text1"/>
+                    </w:rPr>
+                    <m:t>-</m:t>
+                  </m:r>
+                  <m:sSub>
+                    <m:sSubPr>
+                      <m:ctrlPr>
+                        <w:rPr>
+                          <w:rFonts w:ascii="Cambria Math" w:eastAsiaTheme="minorEastAsia" w:hAnsi="Cambria Math" w:cs="Times New Roman"/>
+                          <w:b/>
+                          <w:bCs/>
+                          <w:i/>
+                          <w:color w:val="000000" w:themeColor="text1"/>
+                        </w:rPr>
+                      </m:ctrlPr>
+                    </m:sSubPr>
+                    <m:e>
+                      <m:r>
+                        <m:rPr>
+                          <m:sty m:val="bi"/>
+                        </m:rPr>
+                        <w:rPr>
+                          <w:rFonts w:ascii="Cambria Math" w:eastAsiaTheme="minorEastAsia" w:hAnsi="Cambria Math" w:cs="Times New Roman"/>
+                          <w:color w:val="000000" w:themeColor="text1"/>
+                        </w:rPr>
+                        <m:t>x</m:t>
+                      </m:r>
+                    </m:e>
+                    <m:sub>
+                      <m:r>
+                        <m:rPr>
+                          <m:sty m:val="bi"/>
+                        </m:rPr>
+                        <w:rPr>
+                          <w:rFonts w:ascii="Cambria Math" w:eastAsiaTheme="minorEastAsia" w:hAnsi="Cambria Math" w:cs="Times New Roman"/>
+                          <w:color w:val="000000" w:themeColor="text1"/>
+                        </w:rPr>
+                        <m:t>0</m:t>
+                      </m:r>
+                    </m:sub>
+                  </m:sSub>
+                </m:e>
+              </m:d>
+            </m:e>
+            <m:sup>
+              <m:r>
+                <m:rPr>
+                  <m:sty m:val="bi"/>
+                </m:rPr>
+                <w:rPr>
+                  <w:rFonts w:ascii="Cambria Math" w:eastAsiaTheme="minorEastAsia" w:hAnsi="Cambria Math" w:cs="Times New Roman"/>
+                  <w:color w:val="000000" w:themeColor="text1"/>
+                </w:rPr>
+                <m:t>2</m:t>
+              </m:r>
+            </m:sup>
+          </m:sSup>
+          <m:r>
+            <m:rPr>
+              <m:sty m:val="bi"/>
+            </m:rPr>
+            <w:rPr>
+              <w:rFonts w:ascii="Cambria Math" w:eastAsiaTheme="minorEastAsia" w:hAnsi="Cambria Math" w:cs="Times New Roman"/>
+              <w:color w:val="000000" w:themeColor="text1"/>
+            </w:rPr>
+            <m:t>+</m:t>
+          </m:r>
+          <m:sSup>
+            <m:sSupPr>
+              <m:ctrlPr>
+                <w:rPr>
+                  <w:rFonts w:ascii="Cambria Math" w:eastAsiaTheme="minorEastAsia" w:hAnsi="Cambria Math" w:cs="Times New Roman"/>
+                  <w:b/>
+                  <w:bCs/>
+                  <w:i/>
+                  <w:color w:val="000000" w:themeColor="text1"/>
+                </w:rPr>
+              </m:ctrlPr>
+            </m:sSupPr>
+            <m:e>
+              <m:d>
+                <m:dPr>
+                  <m:ctrlPr>
+                    <w:rPr>
+                      <w:rFonts w:ascii="Cambria Math" w:eastAsiaTheme="minorEastAsia" w:hAnsi="Cambria Math" w:cs="Times New Roman"/>
+                      <w:b/>
+                      <w:bCs/>
+                      <w:i/>
+                      <w:color w:val="000000" w:themeColor="text1"/>
+                    </w:rPr>
+                  </m:ctrlPr>
+                </m:dPr>
+                <m:e>
+                  <m:sSub>
+                    <m:sSubPr>
+                      <m:ctrlPr>
+                        <w:rPr>
+                          <w:rFonts w:ascii="Cambria Math" w:eastAsiaTheme="minorEastAsia" w:hAnsi="Cambria Math" w:cs="Times New Roman"/>
+                          <w:b/>
+                          <w:bCs/>
+                          <w:i/>
+                          <w:color w:val="000000" w:themeColor="text1"/>
+                        </w:rPr>
+                      </m:ctrlPr>
+                    </m:sSubPr>
+                    <m:e>
+                      <m:r>
+                        <m:rPr>
+                          <m:sty m:val="bi"/>
+                        </m:rPr>
+                        <w:rPr>
+                          <w:rFonts w:ascii="Cambria Math" w:eastAsiaTheme="minorEastAsia" w:hAnsi="Cambria Math" w:cs="Times New Roman"/>
+                          <w:color w:val="000000" w:themeColor="text1"/>
+                        </w:rPr>
+                        <m:t>y</m:t>
+                      </m:r>
+                    </m:e>
+                    <m:sub>
+                      <m:r>
+                        <m:rPr>
+                          <m:sty m:val="bi"/>
+                        </m:rPr>
+                        <w:rPr>
+                          <w:rFonts w:ascii="Cambria Math" w:eastAsiaTheme="minorEastAsia" w:hAnsi="Cambria Math" w:cs="Times New Roman"/>
+                          <w:color w:val="000000" w:themeColor="text1"/>
+                        </w:rPr>
+                        <m:t>17</m:t>
+                      </m:r>
+                    </m:sub>
+                  </m:sSub>
+                  <m:r>
+                    <m:rPr>
+                      <m:sty m:val="bi"/>
+                    </m:rPr>
+                    <w:rPr>
+                      <w:rFonts w:ascii="Cambria Math" w:eastAsiaTheme="minorEastAsia" w:hAnsi="Cambria Math" w:cs="Times New Roman"/>
+                      <w:color w:val="000000" w:themeColor="text1"/>
+                    </w:rPr>
+                    <m:t>-</m:t>
+                  </m:r>
+                  <m:sSub>
+                    <m:sSubPr>
+                      <m:ctrlPr>
+                        <w:rPr>
+                          <w:rFonts w:ascii="Cambria Math" w:eastAsiaTheme="minorEastAsia" w:hAnsi="Cambria Math" w:cs="Times New Roman"/>
+                          <w:b/>
+                          <w:bCs/>
+                          <w:i/>
+                          <w:color w:val="000000" w:themeColor="text1"/>
+                        </w:rPr>
+                      </m:ctrlPr>
+                    </m:sSubPr>
+                    <m:e>
+                      <m:r>
+                        <m:rPr>
+                          <m:sty m:val="bi"/>
+                        </m:rPr>
+                        <w:rPr>
+                          <w:rFonts w:ascii="Cambria Math" w:eastAsiaTheme="minorEastAsia" w:hAnsi="Cambria Math" w:cs="Times New Roman"/>
+                          <w:color w:val="000000" w:themeColor="text1"/>
+                        </w:rPr>
+                        <m:t>y</m:t>
+                      </m:r>
+                    </m:e>
+                    <m:sub>
+                      <m:r>
+                        <m:rPr>
+                          <m:sty m:val="bi"/>
+                        </m:rPr>
+                        <w:rPr>
+                          <w:rFonts w:ascii="Cambria Math" w:eastAsiaTheme="minorEastAsia" w:hAnsi="Cambria Math" w:cs="Times New Roman"/>
+                          <w:color w:val="000000" w:themeColor="text1"/>
+                        </w:rPr>
+                        <m:t>0</m:t>
+                      </m:r>
+                    </m:sub>
+                  </m:sSub>
+                </m:e>
+              </m:d>
+            </m:e>
+            <m:sup>
+              <m:r>
+                <m:rPr>
+                  <m:sty m:val="bi"/>
+                </m:rPr>
+                <w:rPr>
+                  <w:rFonts w:ascii="Cambria Math" w:eastAsiaTheme="minorEastAsia" w:hAnsi="Cambria Math" w:cs="Times New Roman"/>
+                  <w:color w:val="000000" w:themeColor="text1"/>
+                </w:rPr>
+                <m:t>2</m:t>
+              </m:r>
+            </m:sup>
+          </m:sSup>
+          <m:r>
+            <m:rPr>
+              <m:sty m:val="bi"/>
+            </m:rPr>
+            <w:rPr>
+              <w:rFonts w:ascii="Cambria Math" w:eastAsiaTheme="minorEastAsia" w:hAnsi="Cambria Math" w:cs="Times New Roman"/>
+              <w:color w:val="000000" w:themeColor="text1"/>
+            </w:rPr>
+            <m:t>=</m:t>
+          </m:r>
+          <m:f>
+            <m:fPr>
+              <m:ctrlPr>
+                <w:rPr>
+                  <w:rFonts w:ascii="Cambria Math" w:eastAsiaTheme="minorEastAsia" w:hAnsi="Cambria Math" w:cs="Times New Roman"/>
+                  <w:b/>
+                  <w:bCs/>
+                  <w:i/>
+                  <w:color w:val="000000" w:themeColor="text1"/>
+                </w:rPr>
+              </m:ctrlPr>
+            </m:fPr>
+            <m:num>
+              <m:sSup>
+                <m:sSupPr>
+                  <m:ctrlPr>
+                    <w:rPr>
+                      <w:rFonts w:ascii="Cambria Math" w:eastAsiaTheme="minorEastAsia" w:hAnsi="Cambria Math" w:cs="Times New Roman"/>
+                      <w:b/>
+                      <w:bCs/>
+                      <w:i/>
+                      <w:color w:val="000000" w:themeColor="text1"/>
+                    </w:rPr>
+                  </m:ctrlPr>
+                </m:sSupPr>
+                <m:e>
+                  <m:d>
+                    <m:dPr>
+                      <m:ctrlPr>
+                        <w:rPr>
+                          <w:rFonts w:ascii="Cambria Math" w:eastAsiaTheme="minorEastAsia" w:hAnsi="Cambria Math" w:cs="Times New Roman"/>
+                          <w:b/>
+                          <w:bCs/>
+                          <w:i/>
+                          <w:color w:val="000000" w:themeColor="text1"/>
+                        </w:rPr>
+                      </m:ctrlPr>
+                    </m:dPr>
+                    <m:e>
+                      <m:sSub>
+                        <m:sSubPr>
+                          <m:ctrlPr>
+                            <w:rPr>
+                              <w:rFonts w:ascii="Cambria Math" w:eastAsiaTheme="minorEastAsia" w:hAnsi="Cambria Math" w:cs="Times New Roman"/>
+                              <w:b/>
+                              <w:bCs/>
+                              <w:i/>
+                              <w:color w:val="000000" w:themeColor="text1"/>
+                            </w:rPr>
+                          </m:ctrlPr>
+                        </m:sSubPr>
+                        <m:e>
+                          <m:r>
+                            <m:rPr>
+                              <m:sty m:val="bi"/>
+                            </m:rPr>
+                            <w:rPr>
+                              <w:rFonts w:ascii="Cambria Math" w:eastAsiaTheme="minorEastAsia" w:hAnsi="Cambria Math" w:cs="Times New Roman"/>
+                              <w:color w:val="000000" w:themeColor="text1"/>
+                            </w:rPr>
+                            <m:t>x</m:t>
+                          </m:r>
+                        </m:e>
+                        <m:sub>
+                          <m:r>
+                            <m:rPr>
+                              <m:sty m:val="bi"/>
+                            </m:rPr>
+                            <w:rPr>
+                              <w:rFonts w:ascii="Cambria Math" w:eastAsiaTheme="minorEastAsia" w:hAnsi="Cambria Math" w:cs="Times New Roman"/>
+                              <w:color w:val="000000" w:themeColor="text1"/>
+                            </w:rPr>
+                            <m:t>17</m:t>
+                          </m:r>
+                        </m:sub>
+                      </m:sSub>
+                      <m:r>
+                        <m:rPr>
+                          <m:sty m:val="bi"/>
+                        </m:rPr>
+                        <w:rPr>
+                          <w:rFonts w:ascii="Cambria Math" w:eastAsiaTheme="minorEastAsia" w:hAnsi="Cambria Math" w:cs="Times New Roman"/>
+                          <w:color w:val="000000" w:themeColor="text1"/>
+                        </w:rPr>
+                        <m:t>-</m:t>
+                      </m:r>
+                      <m:sSub>
+                        <m:sSubPr>
+                          <m:ctrlPr>
+                            <w:rPr>
+                              <w:rFonts w:ascii="Cambria Math" w:eastAsiaTheme="minorEastAsia" w:hAnsi="Cambria Math" w:cs="Times New Roman"/>
+                              <w:b/>
+                              <w:bCs/>
+                              <w:i/>
+                              <w:color w:val="000000" w:themeColor="text1"/>
+                            </w:rPr>
+                          </m:ctrlPr>
+                        </m:sSubPr>
+                        <m:e>
+                          <m:r>
+                            <m:rPr>
+                              <m:sty m:val="bi"/>
+                            </m:rPr>
+                            <w:rPr>
+                              <w:rFonts w:ascii="Cambria Math" w:eastAsiaTheme="minorEastAsia" w:hAnsi="Cambria Math" w:cs="Times New Roman"/>
+                              <w:color w:val="000000" w:themeColor="text1"/>
+                            </w:rPr>
+                            <m:t>x</m:t>
+                          </m:r>
+                        </m:e>
+                        <m:sub>
+                          <m:r>
+                            <m:rPr>
+                              <m:sty m:val="bi"/>
+                            </m:rPr>
+                            <w:rPr>
+                              <w:rFonts w:ascii="Cambria Math" w:eastAsiaTheme="minorEastAsia" w:hAnsi="Cambria Math" w:cs="Times New Roman"/>
+                              <w:color w:val="000000" w:themeColor="text1"/>
+                            </w:rPr>
+                            <m:t>0</m:t>
+                          </m:r>
+                        </m:sub>
+                      </m:sSub>
+                    </m:e>
+                  </m:d>
+                </m:e>
+                <m:sup>
+                  <m:r>
+                    <m:rPr>
+                      <m:sty m:val="bi"/>
+                    </m:rPr>
+                    <w:rPr>
+                      <w:rFonts w:ascii="Cambria Math" w:eastAsiaTheme="minorEastAsia" w:hAnsi="Cambria Math" w:cs="Times New Roman"/>
+                      <w:color w:val="000000" w:themeColor="text1"/>
+                    </w:rPr>
+                    <m:t>2</m:t>
+                  </m:r>
+                </m:sup>
+              </m:sSup>
+            </m:num>
+            <m:den>
+              <m:sSup>
+                <m:sSupPr>
+                  <m:ctrlPr>
+                    <w:rPr>
+                      <w:rFonts w:ascii="Cambria Math" w:eastAsiaTheme="minorEastAsia" w:hAnsi="Cambria Math" w:cs="Times New Roman"/>
+                      <w:b/>
+                      <w:bCs/>
+                      <w:i/>
+                      <w:color w:val="000000" w:themeColor="text1"/>
+                    </w:rPr>
+                  </m:ctrlPr>
+                </m:sSupPr>
+                <m:e>
+                  <m:r>
+                    <m:rPr>
+                      <m:sty m:val="bi"/>
+                    </m:rPr>
+                    <w:rPr>
+                      <w:rFonts w:ascii="Cambria Math" w:eastAsiaTheme="minorEastAsia" w:hAnsi="Cambria Math" w:cs="Times New Roman"/>
+                      <w:color w:val="000000" w:themeColor="text1"/>
+                    </w:rPr>
+                    <m:t>cos</m:t>
+                  </m:r>
+                </m:e>
+                <m:sup>
+                  <m:r>
+                    <m:rPr>
+                      <m:sty m:val="bi"/>
+                    </m:rPr>
+                    <w:rPr>
+                      <w:rFonts w:ascii="Cambria Math" w:eastAsiaTheme="minorEastAsia" w:hAnsi="Cambria Math" w:cs="Times New Roman"/>
+                      <w:color w:val="000000" w:themeColor="text1"/>
+                    </w:rPr>
+                    <m:t>2</m:t>
+                  </m:r>
+                </m:sup>
+              </m:sSup>
+              <m:r>
+                <m:rPr>
+                  <m:sty m:val="bi"/>
+                </m:rPr>
+                <w:rPr>
+                  <w:rFonts w:ascii="Cambria Math" w:eastAsiaTheme="minorEastAsia" w:hAnsi="Cambria Math" w:cs="Times New Roman"/>
+                  <w:color w:val="000000" w:themeColor="text1"/>
+                </w:rPr>
+                <m:t>θ</m:t>
+              </m:r>
+            </m:den>
+          </m:f>
+          <m:r>
+            <m:rPr>
+              <m:sty m:val="bi"/>
+            </m:rPr>
+            <w:rPr>
+              <w:rFonts w:ascii="Cambria Math" w:eastAsiaTheme="minorEastAsia" w:hAnsi="Cambria Math" w:cs="Times New Roman"/>
+              <w:color w:val="000000" w:themeColor="text1"/>
+            </w:rPr>
+            <m:t xml:space="preserve">   →   </m:t>
+          </m:r>
+          <m:f>
+            <m:fPr>
+              <m:ctrlPr>
+                <w:rPr>
+                  <w:rFonts w:ascii="Cambria Math" w:eastAsiaTheme="minorEastAsia" w:hAnsi="Cambria Math" w:cs="Times New Roman"/>
+                  <w:b/>
+                  <w:bCs/>
+                  <w:i/>
+                  <w:color w:val="000000" w:themeColor="text1"/>
+                </w:rPr>
+              </m:ctrlPr>
+            </m:fPr>
+            <m:num>
+              <m:sSup>
+                <m:sSupPr>
+                  <m:ctrlPr>
+                    <w:rPr>
+                      <w:rFonts w:ascii="Cambria Math" w:eastAsiaTheme="minorEastAsia" w:hAnsi="Cambria Math" w:cs="Times New Roman"/>
+                      <w:b/>
+                      <w:bCs/>
+                      <w:i/>
+                      <w:color w:val="000000" w:themeColor="text1"/>
+                    </w:rPr>
+                  </m:ctrlPr>
+                </m:sSupPr>
+                <m:e>
+                  <m:d>
+                    <m:dPr>
+                      <m:ctrlPr>
+                        <w:rPr>
+                          <w:rFonts w:ascii="Cambria Math" w:eastAsiaTheme="minorEastAsia" w:hAnsi="Cambria Math" w:cs="Times New Roman"/>
+                          <w:b/>
+                          <w:bCs/>
+                          <w:i/>
+                          <w:color w:val="000000" w:themeColor="text1"/>
+                        </w:rPr>
+                      </m:ctrlPr>
+                    </m:dPr>
+                    <m:e>
+                      <m:sSub>
+                        <m:sSubPr>
+                          <m:ctrlPr>
+                            <w:rPr>
+                              <w:rFonts w:ascii="Cambria Math" w:eastAsiaTheme="minorEastAsia" w:hAnsi="Cambria Math" w:cs="Times New Roman"/>
+                              <w:b/>
+                              <w:bCs/>
+                              <w:i/>
+                              <w:color w:val="000000" w:themeColor="text1"/>
+                            </w:rPr>
+                          </m:ctrlPr>
+                        </m:sSubPr>
+                        <m:e>
+                          <m:r>
+                            <m:rPr>
+                              <m:sty m:val="bi"/>
+                            </m:rPr>
+                            <w:rPr>
+                              <w:rFonts w:ascii="Cambria Math" w:eastAsiaTheme="minorEastAsia" w:hAnsi="Cambria Math" w:cs="Times New Roman"/>
+                              <w:color w:val="000000" w:themeColor="text1"/>
+                            </w:rPr>
+                            <m:t>x</m:t>
+                          </m:r>
+                        </m:e>
+                        <m:sub>
+                          <m:r>
+                            <m:rPr>
+                              <m:sty m:val="bi"/>
+                            </m:rPr>
+                            <w:rPr>
+                              <w:rFonts w:ascii="Cambria Math" w:eastAsiaTheme="minorEastAsia" w:hAnsi="Cambria Math" w:cs="Times New Roman"/>
+                              <w:color w:val="000000" w:themeColor="text1"/>
+                            </w:rPr>
+                            <m:t>17</m:t>
+                          </m:r>
+                        </m:sub>
+                      </m:sSub>
+                      <m:r>
+                        <m:rPr>
+                          <m:sty m:val="bi"/>
+                        </m:rPr>
+                        <w:rPr>
+                          <w:rFonts w:ascii="Cambria Math" w:eastAsiaTheme="minorEastAsia" w:hAnsi="Cambria Math" w:cs="Times New Roman"/>
+                          <w:color w:val="000000" w:themeColor="text1"/>
+                        </w:rPr>
+                        <m:t>-</m:t>
+                      </m:r>
+                      <m:sSub>
+                        <m:sSubPr>
+                          <m:ctrlPr>
+                            <w:rPr>
+                              <w:rFonts w:ascii="Cambria Math" w:eastAsiaTheme="minorEastAsia" w:hAnsi="Cambria Math" w:cs="Times New Roman"/>
+                              <w:b/>
+                              <w:bCs/>
+                              <w:i/>
+                              <w:color w:val="000000" w:themeColor="text1"/>
+                            </w:rPr>
+                          </m:ctrlPr>
+                        </m:sSubPr>
+                        <m:e>
+                          <m:r>
+                            <m:rPr>
+                              <m:sty m:val="bi"/>
+                            </m:rPr>
+                            <w:rPr>
+                              <w:rFonts w:ascii="Cambria Math" w:eastAsiaTheme="minorEastAsia" w:hAnsi="Cambria Math" w:cs="Times New Roman"/>
+                              <w:color w:val="000000" w:themeColor="text1"/>
+                            </w:rPr>
+                            <m:t>x</m:t>
+                          </m:r>
+                        </m:e>
+                        <m:sub>
+                          <m:r>
+                            <m:rPr>
+                              <m:sty m:val="bi"/>
+                            </m:rPr>
+                            <w:rPr>
+                              <w:rFonts w:ascii="Cambria Math" w:eastAsiaTheme="minorEastAsia" w:hAnsi="Cambria Math" w:cs="Times New Roman"/>
+                              <w:color w:val="000000" w:themeColor="text1"/>
+                            </w:rPr>
+                            <m:t>0</m:t>
+                          </m:r>
+                        </m:sub>
+                      </m:sSub>
+                    </m:e>
+                  </m:d>
+                </m:e>
+                <m:sup>
+                  <m:r>
+                    <m:rPr>
+                      <m:sty m:val="bi"/>
+                    </m:rPr>
+                    <w:rPr>
+                      <w:rFonts w:ascii="Cambria Math" w:eastAsiaTheme="minorEastAsia" w:hAnsi="Cambria Math" w:cs="Times New Roman"/>
+                      <w:color w:val="000000" w:themeColor="text1"/>
+                    </w:rPr>
+                    <m:t>2</m:t>
+                  </m:r>
+                </m:sup>
+              </m:sSup>
+            </m:num>
+            <m:den>
+              <m:sSup>
+                <m:sSupPr>
+                  <m:ctrlPr>
+                    <w:rPr>
+                      <w:rFonts w:ascii="Cambria Math" w:eastAsiaTheme="minorEastAsia" w:hAnsi="Cambria Math" w:cs="Times New Roman"/>
+                      <w:b/>
+                      <w:bCs/>
+                      <w:i/>
+                      <w:color w:val="000000" w:themeColor="text1"/>
+                    </w:rPr>
+                  </m:ctrlPr>
+                </m:sSupPr>
+                <m:e>
+                  <m:d>
+                    <m:dPr>
+                      <m:ctrlPr>
+                        <w:rPr>
+                          <w:rFonts w:ascii="Cambria Math" w:eastAsiaTheme="minorEastAsia" w:hAnsi="Cambria Math" w:cs="Times New Roman"/>
+                          <w:b/>
+                          <w:bCs/>
+                          <w:i/>
+                          <w:color w:val="000000" w:themeColor="text1"/>
+                        </w:rPr>
+                      </m:ctrlPr>
+                    </m:dPr>
+                    <m:e>
+                      <m:sSub>
+                        <m:sSubPr>
+                          <m:ctrlPr>
+                            <w:rPr>
+                              <w:rFonts w:ascii="Cambria Math" w:eastAsiaTheme="minorEastAsia" w:hAnsi="Cambria Math" w:cs="Times New Roman"/>
+                              <w:b/>
+                              <w:bCs/>
+                              <w:i/>
+                              <w:color w:val="000000" w:themeColor="text1"/>
+                            </w:rPr>
+                          </m:ctrlPr>
+                        </m:sSubPr>
+                        <m:e>
+                          <m:r>
+                            <m:rPr>
+                              <m:sty m:val="bi"/>
+                            </m:rPr>
+                            <w:rPr>
+                              <w:rFonts w:ascii="Cambria Math" w:eastAsiaTheme="minorEastAsia" w:hAnsi="Cambria Math" w:cs="Times New Roman"/>
+                              <w:color w:val="000000" w:themeColor="text1"/>
+                            </w:rPr>
+                            <m:t>x</m:t>
+                          </m:r>
+                        </m:e>
+                        <m:sub>
+                          <m:r>
+                            <m:rPr>
+                              <m:sty m:val="bi"/>
+                            </m:rPr>
+                            <w:rPr>
+                              <w:rFonts w:ascii="Cambria Math" w:eastAsiaTheme="minorEastAsia" w:hAnsi="Cambria Math" w:cs="Times New Roman"/>
+                              <w:color w:val="000000" w:themeColor="text1"/>
+                            </w:rPr>
+                            <m:t>17</m:t>
+                          </m:r>
+                        </m:sub>
+                      </m:sSub>
+                      <m:r>
+                        <m:rPr>
+                          <m:sty m:val="bi"/>
+                        </m:rPr>
+                        <w:rPr>
+                          <w:rFonts w:ascii="Cambria Math" w:eastAsiaTheme="minorEastAsia" w:hAnsi="Cambria Math" w:cs="Times New Roman"/>
+                          <w:color w:val="000000" w:themeColor="text1"/>
+                        </w:rPr>
+                        <m:t>-</m:t>
+                      </m:r>
+                      <m:sSub>
+                        <m:sSubPr>
+                          <m:ctrlPr>
+                            <w:rPr>
+                              <w:rFonts w:ascii="Cambria Math" w:eastAsiaTheme="minorEastAsia" w:hAnsi="Cambria Math" w:cs="Times New Roman"/>
+                              <w:b/>
+                              <w:bCs/>
+                              <w:i/>
+                              <w:color w:val="000000" w:themeColor="text1"/>
+                            </w:rPr>
+                          </m:ctrlPr>
+                        </m:sSubPr>
+                        <m:e>
+                          <m:r>
+                            <m:rPr>
+                              <m:sty m:val="bi"/>
+                            </m:rPr>
+                            <w:rPr>
+                              <w:rFonts w:ascii="Cambria Math" w:eastAsiaTheme="minorEastAsia" w:hAnsi="Cambria Math" w:cs="Times New Roman"/>
+                              <w:color w:val="000000" w:themeColor="text1"/>
+                            </w:rPr>
+                            <m:t>x</m:t>
+                          </m:r>
+                        </m:e>
+                        <m:sub>
+                          <m:r>
+                            <m:rPr>
+                              <m:sty m:val="bi"/>
+                            </m:rPr>
+                            <w:rPr>
+                              <w:rFonts w:ascii="Cambria Math" w:eastAsiaTheme="minorEastAsia" w:hAnsi="Cambria Math" w:cs="Times New Roman"/>
+                              <w:color w:val="000000" w:themeColor="text1"/>
+                            </w:rPr>
+                            <m:t>0</m:t>
+                          </m:r>
+                        </m:sub>
+                      </m:sSub>
+                    </m:e>
+                  </m:d>
+                </m:e>
+                <m:sup>
+                  <m:r>
+                    <m:rPr>
+                      <m:sty m:val="bi"/>
+                    </m:rPr>
+                    <w:rPr>
+                      <w:rFonts w:ascii="Cambria Math" w:eastAsiaTheme="minorEastAsia" w:hAnsi="Cambria Math" w:cs="Times New Roman"/>
+                      <w:color w:val="000000" w:themeColor="text1"/>
+                    </w:rPr>
+                    <m:t>2</m:t>
+                  </m:r>
+                </m:sup>
+              </m:sSup>
+              <m:r>
+                <m:rPr>
+                  <m:sty m:val="bi"/>
+                </m:rPr>
+                <w:rPr>
+                  <w:rFonts w:ascii="Cambria Math" w:eastAsiaTheme="minorEastAsia" w:hAnsi="Cambria Math" w:cs="Times New Roman"/>
+                  <w:color w:val="000000" w:themeColor="text1"/>
+                </w:rPr>
+                <m:t>+</m:t>
+              </m:r>
+              <m:sSup>
+                <m:sSupPr>
+                  <m:ctrlPr>
+                    <w:rPr>
+                      <w:rFonts w:ascii="Cambria Math" w:eastAsiaTheme="minorEastAsia" w:hAnsi="Cambria Math" w:cs="Times New Roman"/>
+                      <w:b/>
+                      <w:bCs/>
+                      <w:i/>
+                      <w:color w:val="000000" w:themeColor="text1"/>
+                    </w:rPr>
+                  </m:ctrlPr>
+                </m:sSupPr>
+                <m:e>
+                  <m:d>
+                    <m:dPr>
+                      <m:ctrlPr>
+                        <w:rPr>
+                          <w:rFonts w:ascii="Cambria Math" w:eastAsiaTheme="minorEastAsia" w:hAnsi="Cambria Math" w:cs="Times New Roman"/>
+                          <w:b/>
+                          <w:bCs/>
+                          <w:i/>
+                          <w:color w:val="000000" w:themeColor="text1"/>
+                        </w:rPr>
+                      </m:ctrlPr>
+                    </m:dPr>
+                    <m:e>
+                      <m:sSub>
+                        <m:sSubPr>
+                          <m:ctrlPr>
+                            <w:rPr>
+                              <w:rFonts w:ascii="Cambria Math" w:eastAsiaTheme="minorEastAsia" w:hAnsi="Cambria Math" w:cs="Times New Roman"/>
+                              <w:b/>
+                              <w:bCs/>
+                              <w:i/>
+                              <w:color w:val="000000" w:themeColor="text1"/>
+                            </w:rPr>
+                          </m:ctrlPr>
+                        </m:sSubPr>
+                        <m:e>
+                          <m:r>
+                            <m:rPr>
+                              <m:sty m:val="bi"/>
+                            </m:rPr>
+                            <w:rPr>
+                              <w:rFonts w:ascii="Cambria Math" w:eastAsiaTheme="minorEastAsia" w:hAnsi="Cambria Math" w:cs="Times New Roman"/>
+                              <w:color w:val="000000" w:themeColor="text1"/>
+                            </w:rPr>
+                            <m:t>y</m:t>
+                          </m:r>
+                        </m:e>
+                        <m:sub>
+                          <m:r>
+                            <m:rPr>
+                              <m:sty m:val="bi"/>
+                            </m:rPr>
+                            <w:rPr>
+                              <w:rFonts w:ascii="Cambria Math" w:eastAsiaTheme="minorEastAsia" w:hAnsi="Cambria Math" w:cs="Times New Roman"/>
+                              <w:color w:val="000000" w:themeColor="text1"/>
+                            </w:rPr>
+                            <m:t>17</m:t>
+                          </m:r>
+                        </m:sub>
+                      </m:sSub>
+                      <m:r>
+                        <m:rPr>
+                          <m:sty m:val="bi"/>
+                        </m:rPr>
+                        <w:rPr>
+                          <w:rFonts w:ascii="Cambria Math" w:eastAsiaTheme="minorEastAsia" w:hAnsi="Cambria Math" w:cs="Times New Roman"/>
+                          <w:color w:val="000000" w:themeColor="text1"/>
+                        </w:rPr>
+                        <m:t>-</m:t>
+                      </m:r>
+                      <m:sSub>
+                        <m:sSubPr>
+                          <m:ctrlPr>
+                            <w:rPr>
+                              <w:rFonts w:ascii="Cambria Math" w:eastAsiaTheme="minorEastAsia" w:hAnsi="Cambria Math" w:cs="Times New Roman"/>
+                              <w:b/>
+                              <w:bCs/>
+                              <w:i/>
+                              <w:color w:val="000000" w:themeColor="text1"/>
+                            </w:rPr>
+                          </m:ctrlPr>
+                        </m:sSubPr>
+                        <m:e>
+                          <m:r>
+                            <m:rPr>
+                              <m:sty m:val="bi"/>
+                            </m:rPr>
+                            <w:rPr>
+                              <w:rFonts w:ascii="Cambria Math" w:eastAsiaTheme="minorEastAsia" w:hAnsi="Cambria Math" w:cs="Times New Roman"/>
+                              <w:color w:val="000000" w:themeColor="text1"/>
+                            </w:rPr>
+                            <m:t>y</m:t>
+                          </m:r>
+                        </m:e>
+                        <m:sub>
+                          <m:r>
+                            <m:rPr>
+                              <m:sty m:val="bi"/>
+                            </m:rPr>
+                            <w:rPr>
+                              <w:rFonts w:ascii="Cambria Math" w:eastAsiaTheme="minorEastAsia" w:hAnsi="Cambria Math" w:cs="Times New Roman"/>
+                              <w:color w:val="000000" w:themeColor="text1"/>
+                            </w:rPr>
+                            <m:t>0</m:t>
+                          </m:r>
+                        </m:sub>
+                      </m:sSub>
+                    </m:e>
+                  </m:d>
+                </m:e>
+                <m:sup>
+                  <m:r>
+                    <m:rPr>
+                      <m:sty m:val="bi"/>
+                    </m:rPr>
+                    <w:rPr>
+                      <w:rFonts w:ascii="Cambria Math" w:eastAsiaTheme="minorEastAsia" w:hAnsi="Cambria Math" w:cs="Times New Roman"/>
+                      <w:color w:val="000000" w:themeColor="text1"/>
+                    </w:rPr>
+                    <m:t>2</m:t>
+                  </m:r>
+                </m:sup>
+              </m:sSup>
+            </m:den>
+          </m:f>
+          <m:r>
+            <m:rPr>
+              <m:sty m:val="bi"/>
+            </m:rPr>
+            <w:rPr>
+              <w:rFonts w:ascii="Cambria Math" w:eastAsiaTheme="minorEastAsia" w:hAnsi="Cambria Math" w:cs="Times New Roman"/>
+              <w:color w:val="000000" w:themeColor="text1"/>
+            </w:rPr>
+            <m:t>=</m:t>
+          </m:r>
+          <m:sSup>
+            <m:sSupPr>
+              <m:ctrlPr>
+                <w:rPr>
+                  <w:rFonts w:ascii="Cambria Math" w:eastAsiaTheme="minorEastAsia" w:hAnsi="Cambria Math" w:cs="Times New Roman"/>
+                  <w:b/>
+                  <w:bCs/>
+                  <w:i/>
+                  <w:color w:val="000000" w:themeColor="text1"/>
+                </w:rPr>
+              </m:ctrlPr>
+            </m:sSupPr>
+            <m:e>
+              <m:r>
+                <m:rPr>
+                  <m:sty m:val="bi"/>
+                </m:rPr>
+                <w:rPr>
+                  <w:rFonts w:ascii="Cambria Math" w:eastAsiaTheme="minorEastAsia" w:hAnsi="Cambria Math" w:cs="Times New Roman"/>
+                  <w:color w:val="000000" w:themeColor="text1"/>
+                </w:rPr>
+                <m:t>cos</m:t>
+              </m:r>
+            </m:e>
+            <m:sup>
+              <m:r>
+                <m:rPr>
+                  <m:sty m:val="bi"/>
+                </m:rPr>
+                <w:rPr>
+                  <w:rFonts w:ascii="Cambria Math" w:eastAsiaTheme="minorEastAsia" w:hAnsi="Cambria Math" w:cs="Times New Roman"/>
+                  <w:color w:val="000000" w:themeColor="text1"/>
+                </w:rPr>
+                <m:t>2</m:t>
+              </m:r>
+            </m:sup>
+          </m:sSup>
+          <m:r>
+            <m:rPr>
+              <m:sty m:val="bi"/>
+            </m:rPr>
+            <w:rPr>
+              <w:rFonts w:ascii="Cambria Math" w:eastAsiaTheme="minorEastAsia" w:hAnsi="Cambria Math" w:cs="Times New Roman"/>
+              <w:color w:val="000000" w:themeColor="text1"/>
+            </w:rPr>
+            <m:t>θ</m:t>
+          </m:r>
+        </m:oMath>
+      </m:oMathPara>
+    </w:p>
+    <w:p>
+      <w:pPr>
+        <w:pStyle w:val="Paragrafoelenco"/>
+        <w:ind w:left="1560"/>
+        <w:jc w:val="both"/>
+        <w:rPr>
+          <w:rFonts w:ascii="Times New Roman" w:eastAsiaTheme="minorEastAsia" w:hAnsi="Times New Roman" w:cs="Times New Roman"/>
+          <w:b/>
+          <w:bCs/>
+          <w:color w:val="000000" w:themeColor="text1"/>
+          <w:sz w:val="16"/>
+          <w:szCs w:val="16"/>
+        </w:rPr>
+      </w:pPr>
+    </w:p>
+    <w:p>
+      <w:pPr>
+        <w:pStyle w:val="Paragrafoelenco"/>
+        <w:ind w:left="1560"/>
+        <w:jc w:val="both"/>
+        <w:rPr>
+          <w:rFonts w:ascii="Times New Roman" w:eastAsiaTheme="minorEastAsia" w:hAnsi="Times New Roman" w:cs="Times New Roman"/>
+          <w:b/>
+          <w:bCs/>
+          <w:color w:val="000000" w:themeColor="text1"/>
+        </w:rPr>
+      </w:pPr>
+      <m:oMathPara>
+        <m:oMathParaPr>
+          <m:jc m:val="left"/>
+        </m:oMathParaPr>
+        <m:oMath>
+          <m:sSup>
+            <m:sSupPr>
+              <m:ctrlPr>
+                <w:rPr>
+                  <w:rFonts w:ascii="Cambria Math" w:eastAsiaTheme="minorEastAsia" w:hAnsi="Cambria Math" w:cs="Times New Roman"/>
+                  <w:b/>
+                  <w:bCs/>
+                  <w:i/>
+                  <w:color w:val="000000" w:themeColor="text1"/>
+                </w:rPr>
+              </m:ctrlPr>
+            </m:sSupPr>
+            <m:e>
+              <m:d>
+                <m:dPr>
+                  <m:ctrlPr>
+                    <w:rPr>
+                      <w:rFonts w:ascii="Cambria Math" w:eastAsiaTheme="minorEastAsia" w:hAnsi="Cambria Math" w:cs="Times New Roman"/>
+                      <w:b/>
+                      <w:bCs/>
+                      <w:i/>
+                      <w:color w:val="000000" w:themeColor="text1"/>
+                    </w:rPr>
+                  </m:ctrlPr>
+                </m:dPr>
+                <m:e>
+                  <m:sSub>
+                    <m:sSubPr>
+                      <m:ctrlPr>
+                        <w:rPr>
+                          <w:rFonts w:ascii="Cambria Math" w:eastAsiaTheme="minorEastAsia" w:hAnsi="Cambria Math" w:cs="Times New Roman"/>
+                          <w:b/>
+                          <w:bCs/>
+                          <w:i/>
+                          <w:color w:val="000000" w:themeColor="text1"/>
+                        </w:rPr>
+                      </m:ctrlPr>
+                    </m:sSubPr>
+                    <m:e>
+                      <m:r>
+                        <m:rPr>
+                          <m:sty m:val="bi"/>
+                        </m:rPr>
+                        <w:rPr>
+                          <w:rFonts w:ascii="Cambria Math" w:eastAsiaTheme="minorEastAsia" w:hAnsi="Cambria Math" w:cs="Times New Roman"/>
+                          <w:color w:val="000000" w:themeColor="text1"/>
+                        </w:rPr>
+                        <m:t>x</m:t>
+                      </m:r>
+                    </m:e>
+                    <m:sub>
+                      <m:r>
+                        <m:rPr>
+                          <m:sty m:val="bi"/>
+                        </m:rPr>
+                        <w:rPr>
+                          <w:rFonts w:ascii="Cambria Math" w:eastAsiaTheme="minorEastAsia" w:hAnsi="Cambria Math" w:cs="Times New Roman"/>
+                          <w:color w:val="000000" w:themeColor="text1"/>
+                        </w:rPr>
+                        <m:t>0</m:t>
+                      </m:r>
+                    </m:sub>
+                  </m:sSub>
+                  <m:r>
+                    <m:rPr>
+                      <m:sty m:val="bi"/>
+                    </m:rPr>
+                    <w:rPr>
+                      <w:rFonts w:ascii="Cambria Math" w:eastAsiaTheme="minorEastAsia" w:hAnsi="Cambria Math" w:cs="Times New Roman"/>
+                      <w:color w:val="000000" w:themeColor="text1"/>
+                    </w:rPr>
+                    <m:t>-</m:t>
+                  </m:r>
+                  <m:sSub>
+                    <m:sSubPr>
+                      <m:ctrlPr>
+                        <w:rPr>
+                          <w:rFonts w:ascii="Cambria Math" w:eastAsiaTheme="minorEastAsia" w:hAnsi="Cambria Math" w:cs="Times New Roman"/>
+                          <w:b/>
+                          <w:bCs/>
+                          <w:i/>
+                          <w:color w:val="000000" w:themeColor="text1"/>
+                        </w:rPr>
+                      </m:ctrlPr>
+                    </m:sSubPr>
+                    <m:e>
+                      <m:r>
+                        <m:rPr>
+                          <m:sty m:val="bi"/>
+                        </m:rPr>
+                        <w:rPr>
+                          <w:rFonts w:ascii="Cambria Math" w:eastAsiaTheme="minorEastAsia" w:hAnsi="Cambria Math" w:cs="Times New Roman"/>
+                          <w:color w:val="000000" w:themeColor="text1"/>
+                        </w:rPr>
+                        <m:t>x</m:t>
+                      </m:r>
+                    </m:e>
+                    <m:sub>
+                      <m:r>
+                        <m:rPr>
+                          <m:sty m:val="bi"/>
+                        </m:rPr>
+                        <w:rPr>
+                          <w:rFonts w:ascii="Cambria Math" w:eastAsiaTheme="minorEastAsia" w:hAnsi="Cambria Math" w:cs="Times New Roman"/>
+                          <w:color w:val="000000" w:themeColor="text1"/>
+                        </w:rPr>
+                        <m:t>1</m:t>
+                      </m:r>
+                    </m:sub>
+                  </m:sSub>
+                </m:e>
+              </m:d>
+            </m:e>
+            <m:sup>
+              <m:r>
+                <m:rPr>
+                  <m:sty m:val="bi"/>
+                </m:rPr>
+                <w:rPr>
+                  <w:rFonts w:ascii="Cambria Math" w:eastAsiaTheme="minorEastAsia" w:hAnsi="Cambria Math" w:cs="Times New Roman"/>
+                  <w:color w:val="000000" w:themeColor="text1"/>
+                </w:rPr>
+                <m:t>2</m:t>
+              </m:r>
+            </m:sup>
+          </m:sSup>
+          <m:r>
+            <m:rPr>
+              <m:sty m:val="bi"/>
+            </m:rPr>
+            <w:rPr>
+              <w:rFonts w:ascii="Cambria Math" w:eastAsiaTheme="minorEastAsia" w:hAnsi="Cambria Math" w:cs="Times New Roman"/>
+              <w:color w:val="000000" w:themeColor="text1"/>
+            </w:rPr>
+            <m:t>+</m:t>
+          </m:r>
+          <m:sSup>
+            <m:sSupPr>
+              <m:ctrlPr>
+                <w:rPr>
+                  <w:rFonts w:ascii="Cambria Math" w:eastAsiaTheme="minorEastAsia" w:hAnsi="Cambria Math" w:cs="Times New Roman"/>
+                  <w:b/>
+                  <w:bCs/>
+                  <w:i/>
+                  <w:color w:val="000000" w:themeColor="text1"/>
+                </w:rPr>
+              </m:ctrlPr>
+            </m:sSupPr>
+            <m:e>
+              <m:d>
+                <m:dPr>
+                  <m:ctrlPr>
+                    <w:rPr>
+                      <w:rFonts w:ascii="Cambria Math" w:eastAsiaTheme="minorEastAsia" w:hAnsi="Cambria Math" w:cs="Times New Roman"/>
+                      <w:b/>
+                      <w:bCs/>
+                      <w:i/>
+                      <w:color w:val="000000" w:themeColor="text1"/>
+                    </w:rPr>
+                  </m:ctrlPr>
+                </m:dPr>
+                <m:e>
+                  <m:sSub>
+                    <m:sSubPr>
+                      <m:ctrlPr>
+                        <w:rPr>
+                          <w:rFonts w:ascii="Cambria Math" w:eastAsiaTheme="minorEastAsia" w:hAnsi="Cambria Math" w:cs="Times New Roman"/>
+                          <w:b/>
+                          <w:bCs/>
+                          <w:i/>
+                          <w:color w:val="000000" w:themeColor="text1"/>
+                        </w:rPr>
+                      </m:ctrlPr>
+                    </m:sSubPr>
+                    <m:e>
+                      <m:r>
+                        <m:rPr>
+                          <m:sty m:val="bi"/>
+                        </m:rPr>
+                        <w:rPr>
+                          <w:rFonts w:ascii="Cambria Math" w:eastAsiaTheme="minorEastAsia" w:hAnsi="Cambria Math" w:cs="Times New Roman"/>
+                          <w:color w:val="000000" w:themeColor="text1"/>
+                        </w:rPr>
+                        <m:t>y</m:t>
+                      </m:r>
+                    </m:e>
+                    <m:sub>
+                      <m:r>
+                        <m:rPr>
+                          <m:sty m:val="bi"/>
+                        </m:rPr>
+                        <w:rPr>
+                          <w:rFonts w:ascii="Cambria Math" w:eastAsiaTheme="minorEastAsia" w:hAnsi="Cambria Math" w:cs="Times New Roman"/>
+                          <w:color w:val="000000" w:themeColor="text1"/>
+                        </w:rPr>
+                        <m:t>1</m:t>
+                      </m:r>
+                    </m:sub>
+                  </m:sSub>
+                  <m:r>
+                    <m:rPr>
+                      <m:sty m:val="bi"/>
+                    </m:rPr>
+                    <w:rPr>
+                      <w:rFonts w:ascii="Cambria Math" w:eastAsiaTheme="minorEastAsia" w:hAnsi="Cambria Math" w:cs="Times New Roman"/>
+                      <w:color w:val="000000" w:themeColor="text1"/>
+                    </w:rPr>
+                    <m:t>-</m:t>
+                  </m:r>
+                  <m:sSub>
+                    <m:sSubPr>
+                      <m:ctrlPr>
+                        <w:rPr>
+                          <w:rFonts w:ascii="Cambria Math" w:eastAsiaTheme="minorEastAsia" w:hAnsi="Cambria Math" w:cs="Times New Roman"/>
+                          <w:b/>
+                          <w:bCs/>
+                          <w:i/>
+                          <w:color w:val="000000" w:themeColor="text1"/>
+                        </w:rPr>
+                      </m:ctrlPr>
+                    </m:sSubPr>
+                    <m:e>
+                      <m:r>
+                        <m:rPr>
+                          <m:sty m:val="bi"/>
+                        </m:rPr>
+                        <w:rPr>
+                          <w:rFonts w:ascii="Cambria Math" w:eastAsiaTheme="minorEastAsia" w:hAnsi="Cambria Math" w:cs="Times New Roman"/>
+                          <w:color w:val="000000" w:themeColor="text1"/>
+                        </w:rPr>
+                        <m:t>y</m:t>
+                      </m:r>
+                    </m:e>
+                    <m:sub>
+                      <m:r>
+                        <m:rPr>
+                          <m:sty m:val="bi"/>
+                        </m:rPr>
+                        <w:rPr>
+                          <w:rFonts w:ascii="Cambria Math" w:eastAsiaTheme="minorEastAsia" w:hAnsi="Cambria Math" w:cs="Times New Roman"/>
+                          <w:color w:val="000000" w:themeColor="text1"/>
+                        </w:rPr>
+                        <m:t>0</m:t>
+                      </m:r>
+                    </m:sub>
+                  </m:sSub>
+                </m:e>
+              </m:d>
+            </m:e>
+            <m:sup>
+              <m:r>
+                <m:rPr>
+                  <m:sty m:val="bi"/>
+                </m:rPr>
+                <w:rPr>
+                  <w:rFonts w:ascii="Cambria Math" w:eastAsiaTheme="minorEastAsia" w:hAnsi="Cambria Math" w:cs="Times New Roman"/>
+                  <w:color w:val="000000" w:themeColor="text1"/>
+                </w:rPr>
+                <m:t>2</m:t>
+              </m:r>
+            </m:sup>
+          </m:sSup>
+          <m:r>
+            <m:rPr>
+              <m:sty m:val="bi"/>
+            </m:rPr>
+            <w:rPr>
+              <w:rFonts w:ascii="Cambria Math" w:eastAsiaTheme="minorEastAsia" w:hAnsi="Cambria Math" w:cs="Times New Roman"/>
+              <w:color w:val="000000" w:themeColor="text1"/>
+            </w:rPr>
+            <m:t>=</m:t>
+          </m:r>
+          <m:f>
+            <m:fPr>
+              <m:ctrlPr>
+                <w:rPr>
+                  <w:rFonts w:ascii="Cambria Math" w:eastAsiaTheme="minorEastAsia" w:hAnsi="Cambria Math" w:cs="Times New Roman"/>
+                  <w:b/>
+                  <w:bCs/>
+                  <w:i/>
+                  <w:color w:val="000000" w:themeColor="text1"/>
+                </w:rPr>
+              </m:ctrlPr>
+            </m:fPr>
+            <m:num>
+              <m:sSup>
+                <m:sSupPr>
+                  <m:ctrlPr>
+                    <w:rPr>
+                      <w:rFonts w:ascii="Cambria Math" w:eastAsiaTheme="minorEastAsia" w:hAnsi="Cambria Math" w:cs="Times New Roman"/>
+                      <w:b/>
+                      <w:bCs/>
+                      <w:i/>
+                      <w:color w:val="000000" w:themeColor="text1"/>
+                    </w:rPr>
+                  </m:ctrlPr>
+                </m:sSupPr>
+                <m:e>
+                  <m:d>
+                    <m:dPr>
+                      <m:ctrlPr>
+                        <w:rPr>
+                          <w:rFonts w:ascii="Cambria Math" w:eastAsiaTheme="minorEastAsia" w:hAnsi="Cambria Math" w:cs="Times New Roman"/>
+                          <w:b/>
+                          <w:bCs/>
+                          <w:i/>
+                          <w:color w:val="000000" w:themeColor="text1"/>
+                        </w:rPr>
+                      </m:ctrlPr>
+                    </m:dPr>
+                    <m:e>
+                      <m:sSub>
+                        <m:sSubPr>
+                          <m:ctrlPr>
+                            <w:rPr>
+                              <w:rFonts w:ascii="Cambria Math" w:eastAsiaTheme="minorEastAsia" w:hAnsi="Cambria Math" w:cs="Times New Roman"/>
+                              <w:b/>
+                              <w:bCs/>
+                              <w:i/>
+                              <w:color w:val="000000" w:themeColor="text1"/>
+                            </w:rPr>
+                          </m:ctrlPr>
+                        </m:sSubPr>
+                        <m:e>
+                          <m:r>
+                            <m:rPr>
+                              <m:sty m:val="bi"/>
+                            </m:rPr>
+                            <w:rPr>
+                              <w:rFonts w:ascii="Cambria Math" w:eastAsiaTheme="minorEastAsia" w:hAnsi="Cambria Math" w:cs="Times New Roman"/>
+                              <w:color w:val="000000" w:themeColor="text1"/>
+                            </w:rPr>
+                            <m:t>x</m:t>
+                          </m:r>
+                        </m:e>
+                        <m:sub>
+                          <m:r>
+                            <m:rPr>
+                              <m:sty m:val="bi"/>
+                            </m:rPr>
+                            <w:rPr>
+                              <w:rFonts w:ascii="Cambria Math" w:eastAsiaTheme="minorEastAsia" w:hAnsi="Cambria Math" w:cs="Times New Roman"/>
+                              <w:color w:val="000000" w:themeColor="text1"/>
+                            </w:rPr>
+                            <m:t>0</m:t>
+                          </m:r>
+                        </m:sub>
+                      </m:sSub>
+                      <m:r>
+                        <m:rPr>
+                          <m:sty m:val="bi"/>
+                        </m:rPr>
+                        <w:rPr>
+                          <w:rFonts w:ascii="Cambria Math" w:eastAsiaTheme="minorEastAsia" w:hAnsi="Cambria Math" w:cs="Times New Roman"/>
+                          <w:color w:val="000000" w:themeColor="text1"/>
+                        </w:rPr>
+                        <m:t>-</m:t>
+                      </m:r>
+                      <m:sSub>
+                        <m:sSubPr>
+                          <m:ctrlPr>
+                            <w:rPr>
+                              <w:rFonts w:ascii="Cambria Math" w:eastAsiaTheme="minorEastAsia" w:hAnsi="Cambria Math" w:cs="Times New Roman"/>
+                              <w:b/>
+                              <w:bCs/>
+                              <w:i/>
+                              <w:color w:val="000000" w:themeColor="text1"/>
+                            </w:rPr>
+                          </m:ctrlPr>
+                        </m:sSubPr>
+                        <m:e>
+                          <m:r>
+                            <m:rPr>
+                              <m:sty m:val="bi"/>
+                            </m:rPr>
+                            <w:rPr>
+                              <w:rFonts w:ascii="Cambria Math" w:eastAsiaTheme="minorEastAsia" w:hAnsi="Cambria Math" w:cs="Times New Roman"/>
+                              <w:color w:val="000000" w:themeColor="text1"/>
+                            </w:rPr>
+                            <m:t>x</m:t>
+                          </m:r>
+                        </m:e>
+                        <m:sub>
+                          <m:r>
+                            <m:rPr>
+                              <m:sty m:val="bi"/>
+                            </m:rPr>
+                            <w:rPr>
+                              <w:rFonts w:ascii="Cambria Math" w:eastAsiaTheme="minorEastAsia" w:hAnsi="Cambria Math" w:cs="Times New Roman"/>
+                              <w:color w:val="000000" w:themeColor="text1"/>
+                            </w:rPr>
+                            <m:t>1</m:t>
+                          </m:r>
+                        </m:sub>
+                      </m:sSub>
+                    </m:e>
+                  </m:d>
+                </m:e>
+                <m:sup>
+                  <m:r>
+                    <m:rPr>
+                      <m:sty m:val="bi"/>
+                    </m:rPr>
+                    <w:rPr>
+                      <w:rFonts w:ascii="Cambria Math" w:eastAsiaTheme="minorEastAsia" w:hAnsi="Cambria Math" w:cs="Times New Roman"/>
+                      <w:color w:val="000000" w:themeColor="text1"/>
+                    </w:rPr>
+                    <m:t>2</m:t>
+                  </m:r>
+                </m:sup>
+              </m:sSup>
+            </m:num>
+            <m:den>
+              <m:sSup>
+                <m:sSupPr>
+                  <m:ctrlPr>
+                    <w:rPr>
+                      <w:rFonts w:ascii="Cambria Math" w:eastAsiaTheme="minorEastAsia" w:hAnsi="Cambria Math" w:cs="Times New Roman"/>
+                      <w:b/>
+                      <w:bCs/>
+                      <w:i/>
+                      <w:color w:val="000000" w:themeColor="text1"/>
+                    </w:rPr>
+                  </m:ctrlPr>
+                </m:sSupPr>
+                <m:e>
+                  <m:r>
+                    <m:rPr>
+                      <m:sty m:val="bi"/>
+                    </m:rPr>
+                    <w:rPr>
+                      <w:rFonts w:ascii="Cambria Math" w:eastAsiaTheme="minorEastAsia" w:hAnsi="Cambria Math" w:cs="Times New Roman"/>
+                      <w:color w:val="000000" w:themeColor="text1"/>
+                    </w:rPr>
+                    <m:t>cos</m:t>
+                  </m:r>
+                </m:e>
+                <m:sup>
+                  <m:r>
+                    <m:rPr>
+                      <m:sty m:val="bi"/>
+                    </m:rPr>
+                    <w:rPr>
+                      <w:rFonts w:ascii="Cambria Math" w:eastAsiaTheme="minorEastAsia" w:hAnsi="Cambria Math" w:cs="Times New Roman"/>
+                      <w:color w:val="000000" w:themeColor="text1"/>
+                    </w:rPr>
+                    <m:t>2</m:t>
+                  </m:r>
+                </m:sup>
+              </m:sSup>
+              <m:r>
+                <m:rPr>
+                  <m:sty m:val="bi"/>
+                </m:rPr>
+                <w:rPr>
+                  <w:rFonts w:ascii="Cambria Math" w:eastAsiaTheme="minorEastAsia" w:hAnsi="Cambria Math" w:cs="Times New Roman"/>
+                  <w:color w:val="000000" w:themeColor="text1"/>
+                </w:rPr>
+                <m:t>γ</m:t>
+              </m:r>
+            </m:den>
+          </m:f>
+          <m:r>
+            <m:rPr>
+              <m:sty m:val="bi"/>
+            </m:rPr>
+            <w:rPr>
+              <w:rFonts w:ascii="Cambria Math" w:eastAsiaTheme="minorEastAsia" w:hAnsi="Cambria Math" w:cs="Times New Roman"/>
+              <w:color w:val="000000" w:themeColor="text1"/>
+            </w:rPr>
+            <m:t xml:space="preserve">   →   </m:t>
+          </m:r>
+          <m:f>
+            <m:fPr>
+              <m:ctrlPr>
+                <w:rPr>
+                  <w:rFonts w:ascii="Cambria Math" w:eastAsiaTheme="minorEastAsia" w:hAnsi="Cambria Math" w:cs="Times New Roman"/>
+                  <w:b/>
+                  <w:bCs/>
+                  <w:i/>
+                  <w:color w:val="000000" w:themeColor="text1"/>
+                </w:rPr>
+              </m:ctrlPr>
+            </m:fPr>
+            <m:num>
+              <m:sSup>
+                <m:sSupPr>
+                  <m:ctrlPr>
+                    <w:rPr>
+                      <w:rFonts w:ascii="Cambria Math" w:eastAsiaTheme="minorEastAsia" w:hAnsi="Cambria Math" w:cs="Times New Roman"/>
+                      <w:b/>
+                      <w:bCs/>
+                      <w:i/>
+                      <w:color w:val="000000" w:themeColor="text1"/>
+                    </w:rPr>
+                  </m:ctrlPr>
+                </m:sSupPr>
+                <m:e>
+                  <m:d>
+                    <m:dPr>
+                      <m:ctrlPr>
+                        <w:rPr>
+                          <w:rFonts w:ascii="Cambria Math" w:eastAsiaTheme="minorEastAsia" w:hAnsi="Cambria Math" w:cs="Times New Roman"/>
+                          <w:b/>
+                          <w:bCs/>
+                          <w:i/>
+                          <w:color w:val="000000" w:themeColor="text1"/>
+                        </w:rPr>
+                      </m:ctrlPr>
+                    </m:dPr>
+                    <m:e>
+                      <m:sSub>
+                        <m:sSubPr>
+                          <m:ctrlPr>
+                            <w:rPr>
+                              <w:rFonts w:ascii="Cambria Math" w:eastAsiaTheme="minorEastAsia" w:hAnsi="Cambria Math" w:cs="Times New Roman"/>
+                              <w:b/>
+                              <w:bCs/>
+                              <w:i/>
+                              <w:color w:val="000000" w:themeColor="text1"/>
+                            </w:rPr>
+                          </m:ctrlPr>
+                        </m:sSubPr>
+                        <m:e>
+                          <m:r>
+                            <m:rPr>
+                              <m:sty m:val="bi"/>
+                            </m:rPr>
+                            <w:rPr>
+                              <w:rFonts w:ascii="Cambria Math" w:eastAsiaTheme="minorEastAsia" w:hAnsi="Cambria Math" w:cs="Times New Roman"/>
+                              <w:color w:val="000000" w:themeColor="text1"/>
+                            </w:rPr>
+                            <m:t>x</m:t>
+                          </m:r>
+                        </m:e>
+                        <m:sub>
+                          <m:r>
+                            <m:rPr>
+                              <m:sty m:val="bi"/>
+                            </m:rPr>
+                            <w:rPr>
+                              <w:rFonts w:ascii="Cambria Math" w:eastAsiaTheme="minorEastAsia" w:hAnsi="Cambria Math" w:cs="Times New Roman"/>
+                              <w:color w:val="000000" w:themeColor="text1"/>
+                            </w:rPr>
+                            <m:t>0</m:t>
+                          </m:r>
+                        </m:sub>
+                      </m:sSub>
+                      <m:r>
+                        <m:rPr>
+                          <m:sty m:val="bi"/>
+                        </m:rPr>
+                        <w:rPr>
+                          <w:rFonts w:ascii="Cambria Math" w:eastAsiaTheme="minorEastAsia" w:hAnsi="Cambria Math" w:cs="Times New Roman"/>
+                          <w:color w:val="000000" w:themeColor="text1"/>
+                        </w:rPr>
+                        <m:t>-</m:t>
+                      </m:r>
+                      <m:sSub>
+                        <m:sSubPr>
+                          <m:ctrlPr>
+                            <w:rPr>
+                              <w:rFonts w:ascii="Cambria Math" w:eastAsiaTheme="minorEastAsia" w:hAnsi="Cambria Math" w:cs="Times New Roman"/>
+                              <w:b/>
+                              <w:bCs/>
+                              <w:i/>
+                              <w:color w:val="000000" w:themeColor="text1"/>
+                            </w:rPr>
+                          </m:ctrlPr>
+                        </m:sSubPr>
+                        <m:e>
+                          <m:r>
+                            <m:rPr>
+                              <m:sty m:val="bi"/>
+                            </m:rPr>
+                            <w:rPr>
+                              <w:rFonts w:ascii="Cambria Math" w:eastAsiaTheme="minorEastAsia" w:hAnsi="Cambria Math" w:cs="Times New Roman"/>
+                              <w:color w:val="000000" w:themeColor="text1"/>
+                            </w:rPr>
+                            <m:t>x</m:t>
+                          </m:r>
+                        </m:e>
+                        <m:sub>
+                          <m:r>
+                            <m:rPr>
+                              <m:sty m:val="bi"/>
+                            </m:rPr>
+                            <w:rPr>
+                              <w:rFonts w:ascii="Cambria Math" w:eastAsiaTheme="minorEastAsia" w:hAnsi="Cambria Math" w:cs="Times New Roman"/>
+                              <w:color w:val="000000" w:themeColor="text1"/>
+                            </w:rPr>
+                            <m:t>1</m:t>
+                          </m:r>
+                        </m:sub>
+                      </m:sSub>
+                    </m:e>
+                  </m:d>
+                </m:e>
+                <m:sup>
+                  <m:r>
+                    <m:rPr>
+                      <m:sty m:val="bi"/>
+                    </m:rPr>
+                    <w:rPr>
+                      <w:rFonts w:ascii="Cambria Math" w:eastAsiaTheme="minorEastAsia" w:hAnsi="Cambria Math" w:cs="Times New Roman"/>
+                      <w:color w:val="000000" w:themeColor="text1"/>
+                    </w:rPr>
+                    <m:t>2</m:t>
+                  </m:r>
+                </m:sup>
+              </m:sSup>
+            </m:num>
+            <m:den>
+              <m:sSup>
+                <m:sSupPr>
+                  <m:ctrlPr>
+                    <w:rPr>
+                      <w:rFonts w:ascii="Cambria Math" w:eastAsiaTheme="minorEastAsia" w:hAnsi="Cambria Math" w:cs="Times New Roman"/>
+                      <w:b/>
+                      <w:bCs/>
+                      <w:i/>
+                      <w:color w:val="000000" w:themeColor="text1"/>
+                    </w:rPr>
+                  </m:ctrlPr>
+                </m:sSupPr>
+                <m:e>
+                  <m:d>
+                    <m:dPr>
+                      <m:ctrlPr>
+                        <w:rPr>
+                          <w:rFonts w:ascii="Cambria Math" w:eastAsiaTheme="minorEastAsia" w:hAnsi="Cambria Math" w:cs="Times New Roman"/>
+                          <w:b/>
+                          <w:bCs/>
+                          <w:i/>
+                          <w:color w:val="000000" w:themeColor="text1"/>
+                        </w:rPr>
+                      </m:ctrlPr>
+                    </m:dPr>
+                    <m:e>
+                      <m:sSub>
+                        <m:sSubPr>
+                          <m:ctrlPr>
+                            <w:rPr>
+                              <w:rFonts w:ascii="Cambria Math" w:eastAsiaTheme="minorEastAsia" w:hAnsi="Cambria Math" w:cs="Times New Roman"/>
+                              <w:b/>
+                              <w:bCs/>
+                              <w:i/>
+                              <w:color w:val="000000" w:themeColor="text1"/>
+                            </w:rPr>
+                          </m:ctrlPr>
+                        </m:sSubPr>
+                        <m:e>
+                          <m:r>
+                            <m:rPr>
+                              <m:sty m:val="bi"/>
+                            </m:rPr>
+                            <w:rPr>
+                              <w:rFonts w:ascii="Cambria Math" w:eastAsiaTheme="minorEastAsia" w:hAnsi="Cambria Math" w:cs="Times New Roman"/>
+                              <w:color w:val="000000" w:themeColor="text1"/>
+                            </w:rPr>
+                            <m:t>x</m:t>
+                          </m:r>
+                        </m:e>
+                        <m:sub>
+                          <m:r>
+                            <m:rPr>
+                              <m:sty m:val="bi"/>
+                            </m:rPr>
+                            <w:rPr>
+                              <w:rFonts w:ascii="Cambria Math" w:eastAsiaTheme="minorEastAsia" w:hAnsi="Cambria Math" w:cs="Times New Roman"/>
+                              <w:color w:val="000000" w:themeColor="text1"/>
+                            </w:rPr>
+                            <m:t>0</m:t>
+                          </m:r>
+                        </m:sub>
+                      </m:sSub>
+                      <m:r>
+                        <m:rPr>
+                          <m:sty m:val="bi"/>
+                        </m:rPr>
+                        <w:rPr>
+                          <w:rFonts w:ascii="Cambria Math" w:eastAsiaTheme="minorEastAsia" w:hAnsi="Cambria Math" w:cs="Times New Roman"/>
+                          <w:color w:val="000000" w:themeColor="text1"/>
+                        </w:rPr>
+                        <m:t>-</m:t>
+                      </m:r>
+                      <m:sSub>
+                        <m:sSubPr>
+                          <m:ctrlPr>
+                            <w:rPr>
+                              <w:rFonts w:ascii="Cambria Math" w:eastAsiaTheme="minorEastAsia" w:hAnsi="Cambria Math" w:cs="Times New Roman"/>
+                              <w:b/>
+                              <w:bCs/>
+                              <w:i/>
+                              <w:color w:val="000000" w:themeColor="text1"/>
+                            </w:rPr>
+                          </m:ctrlPr>
+                        </m:sSubPr>
+                        <m:e>
+                          <m:r>
+                            <m:rPr>
+                              <m:sty m:val="bi"/>
+                            </m:rPr>
+                            <w:rPr>
+                              <w:rFonts w:ascii="Cambria Math" w:eastAsiaTheme="minorEastAsia" w:hAnsi="Cambria Math" w:cs="Times New Roman"/>
+                              <w:color w:val="000000" w:themeColor="text1"/>
+                            </w:rPr>
+                            <m:t>x</m:t>
+                          </m:r>
+                        </m:e>
+                        <m:sub>
+                          <m:r>
+                            <m:rPr>
+                              <m:sty m:val="bi"/>
+                            </m:rPr>
+                            <w:rPr>
+                              <w:rFonts w:ascii="Cambria Math" w:eastAsiaTheme="minorEastAsia" w:hAnsi="Cambria Math" w:cs="Times New Roman"/>
+                              <w:color w:val="000000" w:themeColor="text1"/>
+                            </w:rPr>
+                            <m:t>1</m:t>
+                          </m:r>
+                        </m:sub>
+                      </m:sSub>
+                    </m:e>
+                  </m:d>
+                </m:e>
+                <m:sup>
+                  <m:r>
+                    <m:rPr>
+                      <m:sty m:val="bi"/>
+                    </m:rPr>
+                    <w:rPr>
+                      <w:rFonts w:ascii="Cambria Math" w:eastAsiaTheme="minorEastAsia" w:hAnsi="Cambria Math" w:cs="Times New Roman"/>
+                      <w:color w:val="000000" w:themeColor="text1"/>
+                    </w:rPr>
+                    <m:t>2</m:t>
+                  </m:r>
+                </m:sup>
+              </m:sSup>
+              <m:r>
+                <m:rPr>
+                  <m:sty m:val="bi"/>
+                </m:rPr>
+                <w:rPr>
+                  <w:rFonts w:ascii="Cambria Math" w:eastAsiaTheme="minorEastAsia" w:hAnsi="Cambria Math" w:cs="Times New Roman"/>
+                  <w:color w:val="000000" w:themeColor="text1"/>
+                </w:rPr>
+                <m:t>+</m:t>
+              </m:r>
+              <m:sSup>
+                <m:sSupPr>
+                  <m:ctrlPr>
+                    <w:rPr>
+                      <w:rFonts w:ascii="Cambria Math" w:eastAsiaTheme="minorEastAsia" w:hAnsi="Cambria Math" w:cs="Times New Roman"/>
+                      <w:b/>
+                      <w:bCs/>
+                      <w:i/>
+                      <w:color w:val="000000" w:themeColor="text1"/>
+                    </w:rPr>
+                  </m:ctrlPr>
+                </m:sSupPr>
+                <m:e>
+                  <m:d>
+                    <m:dPr>
+                      <m:ctrlPr>
+                        <w:rPr>
+                          <w:rFonts w:ascii="Cambria Math" w:eastAsiaTheme="minorEastAsia" w:hAnsi="Cambria Math" w:cs="Times New Roman"/>
+                          <w:b/>
+                          <w:bCs/>
+                          <w:i/>
+                          <w:color w:val="000000" w:themeColor="text1"/>
+                        </w:rPr>
+                      </m:ctrlPr>
+                    </m:dPr>
+                    <m:e>
+                      <m:sSub>
+                        <m:sSubPr>
+                          <m:ctrlPr>
+                            <w:rPr>
+                              <w:rFonts w:ascii="Cambria Math" w:eastAsiaTheme="minorEastAsia" w:hAnsi="Cambria Math" w:cs="Times New Roman"/>
+                              <w:b/>
+                              <w:bCs/>
+                              <w:i/>
+                              <w:color w:val="000000" w:themeColor="text1"/>
+                            </w:rPr>
+                          </m:ctrlPr>
+                        </m:sSubPr>
+                        <m:e>
+                          <m:r>
+                            <m:rPr>
+                              <m:sty m:val="bi"/>
+                            </m:rPr>
+                            <w:rPr>
+                              <w:rFonts w:ascii="Cambria Math" w:eastAsiaTheme="minorEastAsia" w:hAnsi="Cambria Math" w:cs="Times New Roman"/>
+                              <w:color w:val="000000" w:themeColor="text1"/>
+                            </w:rPr>
+                            <m:t>y</m:t>
+                          </m:r>
+                        </m:e>
+                        <m:sub>
+                          <m:r>
+                            <m:rPr>
+                              <m:sty m:val="bi"/>
+                            </m:rPr>
+                            <w:rPr>
+                              <w:rFonts w:ascii="Cambria Math" w:eastAsiaTheme="minorEastAsia" w:hAnsi="Cambria Math" w:cs="Times New Roman"/>
+                              <w:color w:val="000000" w:themeColor="text1"/>
+                            </w:rPr>
+                            <m:t>1</m:t>
+                          </m:r>
+                        </m:sub>
+                      </m:sSub>
+                      <m:r>
+                        <m:rPr>
+                          <m:sty m:val="bi"/>
+                        </m:rPr>
+                        <w:rPr>
+                          <w:rFonts w:ascii="Cambria Math" w:eastAsiaTheme="minorEastAsia" w:hAnsi="Cambria Math" w:cs="Times New Roman"/>
+                          <w:color w:val="000000" w:themeColor="text1"/>
+                        </w:rPr>
+                        <m:t>-</m:t>
+                      </m:r>
+                      <m:sSub>
+                        <m:sSubPr>
+                          <m:ctrlPr>
+                            <w:rPr>
+                              <w:rFonts w:ascii="Cambria Math" w:eastAsiaTheme="minorEastAsia" w:hAnsi="Cambria Math" w:cs="Times New Roman"/>
+                              <w:b/>
+                              <w:bCs/>
+                              <w:i/>
+                              <w:color w:val="000000" w:themeColor="text1"/>
+                            </w:rPr>
+                          </m:ctrlPr>
+                        </m:sSubPr>
+                        <m:e>
+                          <m:r>
+                            <m:rPr>
+                              <m:sty m:val="bi"/>
+                            </m:rPr>
+                            <w:rPr>
+                              <w:rFonts w:ascii="Cambria Math" w:eastAsiaTheme="minorEastAsia" w:hAnsi="Cambria Math" w:cs="Times New Roman"/>
+                              <w:color w:val="000000" w:themeColor="text1"/>
+                            </w:rPr>
+                            <m:t>y</m:t>
+                          </m:r>
+                        </m:e>
+                        <m:sub>
+                          <m:r>
+                            <m:rPr>
+                              <m:sty m:val="bi"/>
+                            </m:rPr>
+                            <w:rPr>
+                              <w:rFonts w:ascii="Cambria Math" w:eastAsiaTheme="minorEastAsia" w:hAnsi="Cambria Math" w:cs="Times New Roman"/>
+                              <w:color w:val="000000" w:themeColor="text1"/>
+                            </w:rPr>
+                            <m:t>0</m:t>
+                          </m:r>
+                        </m:sub>
+                      </m:sSub>
+                    </m:e>
+                  </m:d>
+                </m:e>
+                <m:sup>
+                  <m:r>
+                    <m:rPr>
+                      <m:sty m:val="bi"/>
+                    </m:rPr>
+                    <w:rPr>
+                      <w:rFonts w:ascii="Cambria Math" w:eastAsiaTheme="minorEastAsia" w:hAnsi="Cambria Math" w:cs="Times New Roman"/>
+                      <w:color w:val="000000" w:themeColor="text1"/>
+                    </w:rPr>
+                    <m:t>2</m:t>
+                  </m:r>
+                </m:sup>
+              </m:sSup>
+            </m:den>
+          </m:f>
+          <m:r>
+            <m:rPr>
+              <m:sty m:val="bi"/>
+            </m:rPr>
+            <w:rPr>
+              <w:rFonts w:ascii="Cambria Math" w:eastAsiaTheme="minorEastAsia" w:hAnsi="Cambria Math" w:cs="Times New Roman"/>
+              <w:color w:val="000000" w:themeColor="text1"/>
+            </w:rPr>
+            <m:t>=</m:t>
+          </m:r>
+          <m:sSup>
+            <m:sSupPr>
+              <m:ctrlPr>
+                <w:rPr>
+                  <w:rFonts w:ascii="Cambria Math" w:eastAsiaTheme="minorEastAsia" w:hAnsi="Cambria Math" w:cs="Times New Roman"/>
+                  <w:b/>
+                  <w:bCs/>
+                  <w:i/>
+                  <w:color w:val="000000" w:themeColor="text1"/>
+                </w:rPr>
+              </m:ctrlPr>
+            </m:sSupPr>
+            <m:e>
+              <m:r>
+                <m:rPr>
+                  <m:sty m:val="bi"/>
+                </m:rPr>
+                <w:rPr>
+                  <w:rFonts w:ascii="Cambria Math" w:eastAsiaTheme="minorEastAsia" w:hAnsi="Cambria Math" w:cs="Times New Roman"/>
+                  <w:color w:val="000000" w:themeColor="text1"/>
+                </w:rPr>
+                <m:t>cos</m:t>
+              </m:r>
+            </m:e>
+            <m:sup>
+              <m:r>
+                <m:rPr>
+                  <m:sty m:val="bi"/>
+                </m:rPr>
+                <w:rPr>
+                  <w:rFonts w:ascii="Cambria Math" w:eastAsiaTheme="minorEastAsia" w:hAnsi="Cambria Math" w:cs="Times New Roman"/>
+                  <w:color w:val="000000" w:themeColor="text1"/>
+                </w:rPr>
+                <m:t>2</m:t>
+              </m:r>
+            </m:sup>
+          </m:sSup>
+          <m:r>
+            <m:rPr>
+              <m:sty m:val="bi"/>
+            </m:rPr>
+            <w:rPr>
+              <w:rFonts w:ascii="Cambria Math" w:eastAsiaTheme="minorEastAsia" w:hAnsi="Cambria Math" w:cs="Times New Roman"/>
+              <w:color w:val="000000" w:themeColor="text1"/>
+            </w:rPr>
+            <m:t>γ</m:t>
+          </m:r>
+        </m:oMath>
+      </m:oMathPara>
+    </w:p>
+    <w:p>
+      <w:pPr>
+        <w:pStyle w:val="Paragrafoelenco"/>
+        <w:ind w:left="1560"/>
+        <w:jc w:val="both"/>
+        <w:rPr>
+          <w:rFonts w:ascii="Times New Roman" w:eastAsiaTheme="minorEastAsia" w:hAnsi="Times New Roman" w:cs="Times New Roman"/>
+          <w:color w:val="000000" w:themeColor="text1"/>
+        </w:rPr>
+      </w:pPr>
+    </w:p>
+    <w:p>
+      <w:pPr>
+        <w:pStyle w:val="Paragrafoelenco"/>
+        <w:ind w:left="1560"/>
+        <w:jc w:val="both"/>
+        <w:rPr>
+          <w:rFonts w:ascii="Times New Roman" w:eastAsiaTheme="minorEastAsia" w:hAnsi="Times New Roman" w:cs="Times New Roman"/>
+          <w:color w:val="000000" w:themeColor="text1"/>
+        </w:rPr>
+      </w:pPr>
+      <w:r>
+        <w:rPr>
+          <w:rFonts w:ascii="Times New Roman" w:eastAsiaTheme="minorEastAsia" w:hAnsi="Times New Roman" w:cs="Times New Roman"/>
+          <w:color w:val="000000" w:themeColor="text1"/>
+        </w:rPr>
+        <w:t xml:space="preserve">Il coseno al quadrato è una funzione limitata nell’intervallo </w:t>
+      </w:r>
+      <m:oMath>
+        <m:d>
+          <m:dPr>
+            <m:begChr m:val="["/>
+            <m:endChr m:val="]"/>
+            <m:ctrlPr>
+              <w:rPr>
+                <w:rFonts w:ascii="Cambria Math" w:eastAsiaTheme="minorEastAsia" w:hAnsi="Cambria Math" w:cs="Times New Roman"/>
+                <w:b/>
+                <w:bCs/>
+                <w:i/>
+                <w:color w:val="000000" w:themeColor="text1"/>
+              </w:rPr>
+            </m:ctrlPr>
+          </m:dPr>
+          <m:e>
+            <m:r>
+              <m:rPr>
+                <m:sty m:val="bi"/>
+              </m:rPr>
+              <w:rPr>
+                <w:rFonts w:ascii="Cambria Math" w:eastAsiaTheme="minorEastAsia" w:hAnsi="Cambria Math" w:cs="Times New Roman"/>
+                <w:color w:val="000000" w:themeColor="text1"/>
+              </w:rPr>
+              <m:t>0,1</m:t>
+            </m:r>
+          </m:e>
+        </m:d>
+      </m:oMath>
+      <w:r>
+        <w:rPr>
+          <w:rFonts w:ascii="Times New Roman" w:eastAsiaTheme="minorEastAsia" w:hAnsi="Times New Roman" w:cs="Times New Roman"/>
+          <w:b/>
+          <w:bCs/>
+          <w:color w:val="000000" w:themeColor="text1"/>
+        </w:rPr>
+        <w:t xml:space="preserve"> </w:t>
+      </w:r>
+      <w:r>
+        <w:rPr>
+          <w:rFonts w:ascii="Times New Roman" w:eastAsiaTheme="minorEastAsia" w:hAnsi="Times New Roman" w:cs="Times New Roman"/>
+          <w:color w:val="000000" w:themeColor="text1"/>
+        </w:rPr>
+        <w:t>per cui basta trovare il giusto intervallo entro cui la mano risulta orientata verticalmente.</w:t>
+      </w:r>
+    </w:p>
+    <w:p>
+      <w:pPr>
+        <w:pStyle w:val="Paragrafoelenco"/>
+        <w:ind w:left="1560"/>
+        <w:jc w:val="both"/>
+        <w:rPr>
+          <w:rFonts w:ascii="Times New Roman" w:eastAsiaTheme="minorEastAsia" w:hAnsi="Times New Roman" w:cs="Times New Roman"/>
+          <w:color w:val="000000" w:themeColor="text1"/>
+          <w:sz w:val="20"/>
+          <w:szCs w:val="20"/>
+        </w:rPr>
+      </w:pPr>
+    </w:p>
+    <w:p>
+      <w:pPr>
+        <w:pStyle w:val="Paragrafoelenco"/>
+        <w:ind w:left="1560"/>
+        <w:jc w:val="both"/>
+        <w:rPr>
+          <w:rFonts w:ascii="Times New Roman" w:eastAsiaTheme="minorEastAsia" w:hAnsi="Times New Roman" w:cs="Times New Roman"/>
+          <w:color w:val="000000" w:themeColor="text1"/>
+        </w:rPr>
+      </w:pPr>
+      <m:oMathPara>
+        <m:oMath>
+          <m:r>
+            <m:rPr>
+              <m:sty m:val="bi"/>
+            </m:rPr>
+            <w:rPr>
+              <w:rFonts w:ascii="Cambria Math" w:eastAsiaTheme="minorEastAsia" w:hAnsi="Cambria Math" w:cs="Times New Roman"/>
+              <w:color w:val="000000" w:themeColor="text1"/>
+            </w:rPr>
+            <m:t>0≤</m:t>
+          </m:r>
+          <m:sSup>
+            <m:sSupPr>
+              <m:ctrlPr>
+                <w:rPr>
+                  <w:rFonts w:ascii="Cambria Math" w:eastAsiaTheme="minorEastAsia" w:hAnsi="Cambria Math" w:cs="Times New Roman"/>
+                  <w:b/>
+                  <w:bCs/>
+                  <w:i/>
+                  <w:color w:val="000000" w:themeColor="text1"/>
+                </w:rPr>
+              </m:ctrlPr>
+            </m:sSupPr>
+            <m:e>
+              <m:r>
+                <m:rPr>
+                  <m:sty m:val="bi"/>
+                </m:rPr>
+                <w:rPr>
+                  <w:rFonts w:ascii="Cambria Math" w:eastAsiaTheme="minorEastAsia" w:hAnsi="Cambria Math" w:cs="Times New Roman"/>
+                  <w:color w:val="000000" w:themeColor="text1"/>
+                </w:rPr>
+                <m:t>cos</m:t>
+              </m:r>
+            </m:e>
+            <m:sup>
+              <m:r>
+                <m:rPr>
+                  <m:sty m:val="bi"/>
+                </m:rPr>
+                <w:rPr>
+                  <w:rFonts w:ascii="Cambria Math" w:eastAsiaTheme="minorEastAsia" w:hAnsi="Cambria Math" w:cs="Times New Roman"/>
+                  <w:color w:val="000000" w:themeColor="text1"/>
+                </w:rPr>
+                <m:t>2</m:t>
+              </m:r>
+            </m:sup>
+          </m:sSup>
+          <m:r>
+            <m:rPr>
+              <m:sty m:val="bi"/>
+            </m:rPr>
+            <w:rPr>
+              <w:rFonts w:ascii="Cambria Math" w:eastAsiaTheme="minorEastAsia" w:hAnsi="Cambria Math" w:cs="Times New Roman"/>
+              <w:color w:val="000000" w:themeColor="text1"/>
+            </w:rPr>
+            <m:t>θ</m:t>
+          </m:r>
+          <m:r>
+            <m:rPr>
+              <m:sty m:val="bi"/>
+            </m:rPr>
+            <w:rPr>
+              <w:rFonts w:ascii="Cambria Math" w:eastAsiaTheme="minorEastAsia" w:hAnsi="Cambria Math" w:cs="Times New Roman"/>
+              <w:color w:val="000000" w:themeColor="text1"/>
+            </w:rPr>
+            <m:t xml:space="preserve">≤1         </m:t>
+          </m:r>
+          <m:r>
+            <m:rPr>
+              <m:sty m:val="bi"/>
+            </m:rPr>
+            <w:rPr>
+              <w:rFonts w:ascii="Cambria Math" w:eastAsiaTheme="minorEastAsia" w:hAnsi="Cambria Math" w:cs="Times New Roman"/>
+              <w:color w:val="000000" w:themeColor="text1"/>
+            </w:rPr>
+            <m:t xml:space="preserve">          </m:t>
+          </m:r>
+          <m:r>
+            <m:rPr>
+              <m:sty m:val="bi"/>
+            </m:rPr>
+            <w:rPr>
+              <w:rFonts w:ascii="Cambria Math" w:eastAsiaTheme="minorEastAsia" w:hAnsi="Cambria Math" w:cs="Times New Roman"/>
+              <w:color w:val="000000" w:themeColor="text1"/>
+            </w:rPr>
+            <m:t xml:space="preserve">             </m:t>
+          </m:r>
+          <m:r>
+            <m:rPr>
+              <m:sty m:val="bi"/>
+            </m:rPr>
+            <w:rPr>
+              <w:rFonts w:ascii="Cambria Math" w:eastAsiaTheme="minorEastAsia" w:hAnsi="Cambria Math" w:cs="Times New Roman"/>
+              <w:color w:val="000000" w:themeColor="text1"/>
+            </w:rPr>
+            <m:t>0≤</m:t>
+          </m:r>
+          <m:sSup>
+            <m:sSupPr>
+              <m:ctrlPr>
+                <w:rPr>
+                  <w:rFonts w:ascii="Cambria Math" w:eastAsiaTheme="minorEastAsia" w:hAnsi="Cambria Math" w:cs="Times New Roman"/>
+                  <w:b/>
+                  <w:bCs/>
+                  <w:i/>
+                  <w:color w:val="000000" w:themeColor="text1"/>
+                </w:rPr>
+              </m:ctrlPr>
+            </m:sSupPr>
+            <m:e>
+              <m:r>
+                <m:rPr>
+                  <m:sty m:val="bi"/>
+                </m:rPr>
+                <w:rPr>
+                  <w:rFonts w:ascii="Cambria Math" w:eastAsiaTheme="minorEastAsia" w:hAnsi="Cambria Math" w:cs="Times New Roman"/>
+                  <w:color w:val="000000" w:themeColor="text1"/>
+                </w:rPr>
+                <m:t>cos</m:t>
+              </m:r>
+            </m:e>
+            <m:sup>
+              <m:r>
+                <m:rPr>
+                  <m:sty m:val="bi"/>
+                </m:rPr>
+                <w:rPr>
+                  <w:rFonts w:ascii="Cambria Math" w:eastAsiaTheme="minorEastAsia" w:hAnsi="Cambria Math" w:cs="Times New Roman"/>
+                  <w:color w:val="000000" w:themeColor="text1"/>
+                </w:rPr>
+                <m:t>2</m:t>
+              </m:r>
+            </m:sup>
+          </m:sSup>
+          <m:r>
+            <m:rPr>
+              <m:sty m:val="bi"/>
+            </m:rPr>
+            <w:rPr>
+              <w:rFonts w:ascii="Cambria Math" w:eastAsiaTheme="minorEastAsia" w:hAnsi="Cambria Math" w:cs="Times New Roman"/>
+              <w:color w:val="000000" w:themeColor="text1"/>
+            </w:rPr>
+            <m:t>γ</m:t>
+          </m:r>
+          <m:r>
+            <m:rPr>
+              <m:sty m:val="bi"/>
+            </m:rPr>
+            <w:rPr>
+              <w:rFonts w:ascii="Cambria Math" w:eastAsiaTheme="minorEastAsia" w:hAnsi="Cambria Math" w:cs="Times New Roman"/>
+              <w:color w:val="000000" w:themeColor="text1"/>
+            </w:rPr>
+            <m:t>≤1</m:t>
+          </m:r>
+        </m:oMath>
+      </m:oMathPara>
+    </w:p>
+    <w:p>
+      <w:pPr>
+        <w:pStyle w:val="Paragrafoelenco"/>
+        <w:ind w:left="1560"/>
+        <w:jc w:val="both"/>
+        <w:rPr>
+          <w:rFonts w:ascii="Times New Roman" w:eastAsiaTheme="minorEastAsia" w:hAnsi="Times New Roman" w:cs="Times New Roman"/>
+          <w:color w:val="000000" w:themeColor="text1"/>
+        </w:rPr>
+      </w:pPr>
+    </w:p>
+    <w:p>
+      <w:pPr>
+        <w:pStyle w:val="Paragrafoelenco"/>
+        <w:ind w:left="1560"/>
+        <w:jc w:val="both"/>
+        <w:rPr>
+          <w:rFonts w:ascii="Times New Roman" w:eastAsiaTheme="minorEastAsia" w:hAnsi="Times New Roman" w:cs="Times New Roman"/>
+          <w:color w:val="000000" w:themeColor="text1"/>
+        </w:rPr>
+      </w:pPr>
+    </w:p>
+    <w:p>
+      <w:pPr>
+        <w:pStyle w:val="Paragrafoelenco"/>
+        <w:numPr>
+          <w:ilvl w:val="2"/>
+          <w:numId w:val="6"/>
+        </w:numPr>
+        <w:ind w:left="1560"/>
+        <w:jc w:val="both"/>
+        <w:rPr>
+          <w:rFonts w:ascii="Times New Roman" w:hAnsi="Times New Roman" w:cs="Times New Roman"/>
+          <w:color w:val="C00000"/>
+        </w:rPr>
+      </w:pPr>
+    </w:p>
+    <w:p>
+      <w:pPr>
+        <w:pStyle w:val="Paragrafoelenco"/>
+        <w:ind w:left="851"/>
+        <w:jc w:val="both"/>
+        <w:rPr>
+          <w:rFonts w:ascii="Times New Roman" w:hAnsi="Times New Roman" w:cs="Times New Roman"/>
+          <w:color w:val="C00000"/>
+          <w:sz w:val="24"/>
+          <w:szCs w:val="24"/>
+        </w:rPr>
+      </w:pPr>
+    </w:p>
+    <w:p>
+      <w:pPr>
+        <w:pStyle w:val="Paragrafoelenco"/>
+        <w:numPr>
+          <w:ilvl w:val="1"/>
+          <w:numId w:val="6"/>
+        </w:numPr>
+        <w:ind w:left="851"/>
+        <w:jc w:val="both"/>
+        <w:rPr>
+          <w:rFonts w:ascii="Times New Roman" w:hAnsi="Times New Roman" w:cs="Times New Roman"/>
+          <w:color w:val="C00000"/>
+          <w:sz w:val="24"/>
+          <w:szCs w:val="24"/>
+        </w:rPr>
+      </w:pPr>
+      <w:r>
+        <w:rPr>
+          <w:rFonts w:ascii="Times New Roman" w:hAnsi="Times New Roman" w:cs="Times New Roman"/>
+          <w:color w:val="C00000"/>
+          <w:sz w:val="24"/>
+          <w:szCs w:val="24"/>
+        </w:rPr>
+        <w:t>Recogniser.py</w:t>
+      </w:r>
+    </w:p>
+    <w:p>
+      <w:pPr>
+        <w:pStyle w:val="Paragrafoelenco"/>
+        <w:numPr>
+          <w:ilvl w:val="1"/>
+          <w:numId w:val="6"/>
+        </w:numPr>
+        <w:ind w:left="851"/>
+        <w:jc w:val="both"/>
+        <w:rPr>
+          <w:rFonts w:ascii="Times New Roman" w:hAnsi="Times New Roman" w:cs="Times New Roman"/>
+          <w:color w:val="C00000"/>
+          <w:sz w:val="24"/>
+          <w:szCs w:val="24"/>
+        </w:rPr>
+      </w:pPr>
+      <w:r>
+        <w:rPr>
+          <w:rFonts w:ascii="Times New Roman" w:hAnsi="Times New Roman" w:cs="Times New Roman"/>
+          <w:color w:val="C00000"/>
+          <w:sz w:val="24"/>
+          <w:szCs w:val="24"/>
+        </w:rPr>
+        <w:t>StoreGestures.py</w:t>
+      </w:r>
+    </w:p>
+    <w:p>
+      <w:pPr>
+        <w:pStyle w:val="Paragrafoelenco"/>
         <w:ind w:left="426"/>
         <w:jc w:val="both"/>
         <w:rPr>
@@ -2264,13 +6720,6 @@
           <w:color w:val="000000" w:themeColor="text1"/>
         </w:rPr>
       </w:pPr>
-      <w:r>
-        <w:rPr>
-          <w:rFonts w:ascii="Times New Roman" w:hAnsi="Times New Roman" w:cs="Times New Roman"/>
-          <w:color w:val="000000" w:themeColor="text1"/>
-        </w:rPr>
-        <w:t>TODO</w:t>
-      </w:r>
     </w:p>
     <w:p>
       <w:pPr>
@@ -2635,6 +7084,7 @@
       </w:pPr>
     </w:p>
     <w:sectPr>
+      <w:type w:val="continuous"/>
       <w:pgSz w:w="11906" w:h="16838"/>
       <w:pgMar w:top="1417" w:right="1134" w:bottom="1134" w:left="1134" w:header="708" w:footer="708" w:gutter="0"/>
       <w:cols w:space="708"/>
@@ -4065,6 +8515,16 @@
       <w:shd w:val="clear" w:color="auto" w:fill="E1DFDD"/>
     </w:rPr>
   </w:style>
+  <w:style w:type="character" w:styleId="Testosegnaposto">
+    <w:name w:val="Placeholder Text"/>
+    <w:basedOn w:val="Carpredefinitoparagrafo"/>
+    <w:uiPriority w:val="99"/>
+    <w:semiHidden/>
+    <w:rsid w:val="003468C0"/>
+    <w:rPr>
+      <w:color w:val="808080"/>
+    </w:rPr>
+  </w:style>
 </w:styles>
 </file>
 

</xml_diff>

<commit_message>
piccolo update nella Tesina
</commit_message>
<xml_diff>
--- a/TESINA.docx
+++ b/TESINA.docx
@@ -1268,6 +1268,38 @@
           <w:noProof/>
         </w:rPr>
       </w:pPr>
+      <w:r>
+        <w:rPr>
+          <w:rFonts w:ascii="Times New Roman" w:hAnsi="Times New Roman" w:cs="Times New Roman"/>
+          <w:noProof/>
+        </w:rPr>
+        <w:t xml:space="preserve">Nell’immagine sottostante è possibile osservare </w:t>
+      </w:r>
+      <w:r>
+        <w:rPr>
+          <w:rFonts w:ascii="Times New Roman" w:hAnsi="Times New Roman" w:cs="Times New Roman"/>
+          <w:noProof/>
+        </w:rPr>
+        <w:t xml:space="preserve">i segni rappresentanti </w:t>
+      </w:r>
+      <w:r>
+        <w:rPr>
+          <w:rFonts w:ascii="Times New Roman" w:hAnsi="Times New Roman" w:cs="Times New Roman"/>
+          <w:noProof/>
+        </w:rPr>
+        <w:t>l’alfabeto del Signuno:</w:t>
+      </w:r>
+    </w:p>
+    <w:p>
+      <w:pPr>
+        <w:spacing w:after="0"/>
+        <w:ind w:left="426"/>
+        <w:jc w:val="both"/>
+        <w:rPr>
+          <w:rFonts w:ascii="Times New Roman" w:hAnsi="Times New Roman" w:cs="Times New Roman"/>
+          <w:noProof/>
+        </w:rPr>
+      </w:pPr>
     </w:p>
     <w:p>
       <w:pPr>
@@ -1347,21 +1379,7 @@
           <w:rFonts w:ascii="Times New Roman" w:hAnsi="Times New Roman" w:cs="Times New Roman"/>
           <w:color w:val="000000" w:themeColor="text1"/>
         </w:rPr>
-        <w:t>Fig.</w:t>
-      </w:r>
-      <w:r>
-        <w:rPr>
-          <w:rFonts w:ascii="Times New Roman" w:hAnsi="Times New Roman" w:cs="Times New Roman"/>
-          <w:color w:val="000000" w:themeColor="text1"/>
-        </w:rPr>
-        <w:t xml:space="preserve"> 2</w:t>
-      </w:r>
-      <w:r>
-        <w:rPr>
-          <w:rFonts w:ascii="Times New Roman" w:hAnsi="Times New Roman" w:cs="Times New Roman"/>
-          <w:color w:val="000000" w:themeColor="text1"/>
-        </w:rPr>
-        <w:t>.1</w:t>
+        <w:t>Fig. 2.1</w:t>
       </w:r>
     </w:p>
     <w:p>
@@ -1401,6 +1419,7 @@
           <w:sz w:val="28"/>
           <w:szCs w:val="28"/>
         </w:rPr>
+        <w:lastRenderedPageBreak/>
         <w:br w:type="page"/>
       </w:r>
     </w:p>

</xml_diff>

<commit_message>
Fix Orientamento e Tesina Updated with correct interval values
</commit_message>
<xml_diff>
--- a/TESINA.docx
+++ b/TESINA.docx
@@ -2340,7 +2340,21 @@
           <w:rFonts w:ascii="Times New Roman" w:hAnsi="Times New Roman" w:cs="Times New Roman"/>
           <w:color w:val="000000" w:themeColor="text1"/>
         </w:rPr>
-        <w:t>, l’asse x è coerente col modello utilizzato da MediaPipe, mentre l’asse y no, i quanto la massima coordinata y, in MediaPipe, si raggiunge in corrispondenza del punto 0</w:t>
+        <w:t>, l’asse x è coerente col modello utilizzato da MediaPipe, mentre l’asse y no, i</w:t>
+      </w:r>
+      <w:r>
+        <w:rPr>
+          <w:rFonts w:ascii="Times New Roman" w:hAnsi="Times New Roman" w:cs="Times New Roman"/>
+          <w:color w:val="000000" w:themeColor="text1"/>
+        </w:rPr>
+        <w:t>n</w:t>
+      </w:r>
+      <w:r>
+        <w:rPr>
+          <w:rFonts w:ascii="Times New Roman" w:hAnsi="Times New Roman" w:cs="Times New Roman"/>
+          <w:color w:val="000000" w:themeColor="text1"/>
+        </w:rPr>
+        <w:t xml:space="preserve"> quanto la massima coordinata y, in MediaPipe, si raggiunge in corrispondenza del punto 0</w:t>
       </w:r>
       <w:r>
         <w:rPr>
@@ -2349,12 +2363,47 @@
         </w:rPr>
         <w:t>.</w:t>
       </w:r>
+      <w:r>
+        <w:rPr>
+          <w:rFonts w:ascii="Times New Roman" w:hAnsi="Times New Roman" w:cs="Times New Roman"/>
+          <w:color w:val="000000" w:themeColor="text1"/>
+        </w:rPr>
+        <w:t xml:space="preserve"> </w:t>
+      </w:r>
+      <w:r>
+        <w:rPr>
+          <w:rFonts w:ascii="Times New Roman" w:hAnsi="Times New Roman" w:cs="Times New Roman"/>
+          <w:color w:val="000000" w:themeColor="text1"/>
+        </w:rPr>
+        <w:t>Tuttavia,</w:t>
+      </w:r>
+      <w:r>
+        <w:rPr>
+          <w:rFonts w:ascii="Times New Roman" w:hAnsi="Times New Roman" w:cs="Times New Roman"/>
+          <w:color w:val="000000" w:themeColor="text1"/>
+        </w:rPr>
+        <w:t xml:space="preserve"> ai fini del calcolo dell’orientamento</w:t>
+      </w:r>
+      <w:r>
+        <w:rPr>
+          <w:rFonts w:ascii="Times New Roman" w:hAnsi="Times New Roman" w:cs="Times New Roman"/>
+          <w:color w:val="000000" w:themeColor="text1"/>
+        </w:rPr>
+        <w:t>,</w:t>
+      </w:r>
+      <w:r>
+        <w:rPr>
+          <w:rFonts w:ascii="Times New Roman" w:hAnsi="Times New Roman" w:cs="Times New Roman"/>
+          <w:color w:val="000000" w:themeColor="text1"/>
+        </w:rPr>
+        <w:t xml:space="preserve"> questa differenza è ininfluente.</w:t>
+      </w:r>
     </w:p>
     <w:p>
       <w:pPr>
         <w:pStyle w:val="Paragrafoelenco"/>
         <w:ind w:left="1560"/>
-        <w:jc w:val="center"/>
+        <w:jc w:val="both"/>
         <w:rPr>
           <w:rFonts w:ascii="Times New Roman" w:hAnsi="Times New Roman" w:cs="Times New Roman"/>
           <w:color w:val="C00000"/>
@@ -2906,9 +2955,9 @@
           <w:color w:val="C00000"/>
         </w:rPr>
         <w:drawing>
-          <wp:inline distT="0" distB="0" distL="0" distR="0" wp14:anchorId="1447B2AD" wp14:editId="20304B22">
-            <wp:extent cx="5146431" cy="3735750"/>
-            <wp:effectExtent l="0" t="0" r="0" b="0"/>
+          <wp:inline distT="0" distB="0" distL="0" distR="0" wp14:anchorId="1447B2AD" wp14:editId="74A646E1">
+            <wp:extent cx="4667250" cy="3387916"/>
+            <wp:effectExtent l="0" t="0" r="0" b="3175"/>
             <wp:docPr id="1" name="Immagine 1"/>
             <wp:cNvGraphicFramePr>
               <a:graphicFrameLocks xmlns:a="http://schemas.openxmlformats.org/drawingml/2006/main" noChangeAspect="1"/>
@@ -2928,7 +2977,7 @@
                   <pic:spPr bwMode="auto">
                     <a:xfrm>
                       <a:off x="0" y="0"/>
-                      <a:ext cx="5184956" cy="3763715"/>
+                      <a:ext cx="4710373" cy="3419219"/>
                     </a:xfrm>
                     <a:prstGeom prst="rect">
                       <a:avLst/>
@@ -6453,7 +6502,21 @@
           <w:rFonts w:ascii="Times New Roman" w:eastAsiaTheme="minorEastAsia" w:hAnsi="Times New Roman" w:cs="Times New Roman"/>
           <w:color w:val="000000" w:themeColor="text1"/>
         </w:rPr>
-        <w:t>per cui basta trovare il giusto intervallo entro cui la mano risulta orientata verticalmente.</w:t>
+        <w:t xml:space="preserve">per cui basta trovare il giusto intervallo entro cui la mano risulta orientata </w:t>
+      </w:r>
+      <w:r>
+        <w:rPr>
+          <w:rFonts w:ascii="Times New Roman" w:eastAsiaTheme="minorEastAsia" w:hAnsi="Times New Roman" w:cs="Times New Roman"/>
+          <w:color w:val="000000" w:themeColor="text1"/>
+        </w:rPr>
+        <w:t xml:space="preserve">più o meno </w:t>
+      </w:r>
+      <w:r>
+        <w:rPr>
+          <w:rFonts w:ascii="Times New Roman" w:eastAsiaTheme="minorEastAsia" w:hAnsi="Times New Roman" w:cs="Times New Roman"/>
+          <w:color w:val="000000" w:themeColor="text1"/>
+        </w:rPr>
+        <w:t>verticalmente.</w:t>
       </w:r>
     </w:p>
     <w:p>
@@ -6481,6 +6544,154 @@
       </w:pPr>
       <m:oMathPara>
         <m:oMath>
+          <m:borderBox>
+            <m:borderBoxPr>
+              <m:ctrlPr>
+                <w:rPr>
+                  <w:rFonts w:ascii="Cambria Math" w:eastAsiaTheme="minorEastAsia" w:hAnsi="Cambria Math" w:cs="Times New Roman"/>
+                  <w:b/>
+                  <w:i/>
+                  <w:color w:val="000000" w:themeColor="text1"/>
+                </w:rPr>
+              </m:ctrlPr>
+            </m:borderBoxPr>
+            <m:e>
+              <m:r>
+                <m:rPr>
+                  <m:sty m:val="bi"/>
+                </m:rPr>
+                <w:rPr>
+                  <w:rFonts w:ascii="Cambria Math" w:eastAsiaTheme="minorEastAsia" w:hAnsi="Cambria Math" w:cs="Times New Roman"/>
+                  <w:color w:val="000000" w:themeColor="text1"/>
+                  <w:highlight w:val="yellow"/>
+                </w:rPr>
+                <m:t>0≤</m:t>
+              </m:r>
+              <m:sSup>
+                <m:sSupPr>
+                  <m:ctrlPr>
+                    <w:rPr>
+                      <w:rFonts w:ascii="Cambria Math" w:eastAsiaTheme="minorEastAsia" w:hAnsi="Cambria Math" w:cs="Times New Roman"/>
+                      <w:b/>
+                      <w:bCs/>
+                      <w:i/>
+                      <w:color w:val="000000" w:themeColor="text1"/>
+                      <w:highlight w:val="yellow"/>
+                    </w:rPr>
+                  </m:ctrlPr>
+                </m:sSupPr>
+                <m:e>
+                  <m:r>
+                    <m:rPr>
+                      <m:sty m:val="bi"/>
+                    </m:rPr>
+                    <w:rPr>
+                      <w:rFonts w:ascii="Cambria Math" w:eastAsiaTheme="minorEastAsia" w:hAnsi="Cambria Math" w:cs="Times New Roman"/>
+                      <w:color w:val="000000" w:themeColor="text1"/>
+                      <w:highlight w:val="yellow"/>
+                    </w:rPr>
+                    <m:t>cos</m:t>
+                  </m:r>
+                </m:e>
+                <m:sup>
+                  <m:r>
+                    <m:rPr>
+                      <m:sty m:val="bi"/>
+                    </m:rPr>
+                    <w:rPr>
+                      <w:rFonts w:ascii="Cambria Math" w:eastAsiaTheme="minorEastAsia" w:hAnsi="Cambria Math" w:cs="Times New Roman"/>
+                      <w:color w:val="000000" w:themeColor="text1"/>
+                      <w:highlight w:val="yellow"/>
+                    </w:rPr>
+                    <m:t>2</m:t>
+                  </m:r>
+                </m:sup>
+              </m:sSup>
+              <m:r>
+                <m:rPr>
+                  <m:sty m:val="bi"/>
+                </m:rPr>
+                <w:rPr>
+                  <w:rFonts w:ascii="Cambria Math" w:eastAsiaTheme="minorEastAsia" w:hAnsi="Cambria Math" w:cs="Times New Roman"/>
+                  <w:color w:val="000000" w:themeColor="text1"/>
+                  <w:highlight w:val="yellow"/>
+                </w:rPr>
+                <m:t>θ=</m:t>
+              </m:r>
+              <m:r>
+                <m:rPr>
+                  <m:sty m:val="bi"/>
+                </m:rPr>
+                <w:rPr>
+                  <w:rFonts w:ascii="Cambria Math" w:eastAsiaTheme="minorEastAsia" w:hAnsi="Cambria Math" w:cs="Times New Roman"/>
+                  <w:color w:val="00B0F0"/>
+                  <w:highlight w:val="yellow"/>
+                </w:rPr>
+                <m:t>co</m:t>
+              </m:r>
+              <m:sSub>
+                <m:sSubPr>
+                  <m:ctrlPr>
+                    <w:rPr>
+                      <w:rFonts w:ascii="Cambria Math" w:eastAsiaTheme="minorEastAsia" w:hAnsi="Cambria Math" w:cs="Times New Roman"/>
+                      <w:b/>
+                      <w:i/>
+                      <w:color w:val="00B0F0"/>
+                      <w:highlight w:val="yellow"/>
+                    </w:rPr>
+                  </m:ctrlPr>
+                </m:sSubPr>
+                <m:e>
+                  <m:r>
+                    <m:rPr>
+                      <m:sty m:val="bi"/>
+                    </m:rPr>
+                    <w:rPr>
+                      <w:rFonts w:ascii="Cambria Math" w:eastAsiaTheme="minorEastAsia" w:hAnsi="Cambria Math" w:cs="Times New Roman"/>
+                      <w:color w:val="00B0F0"/>
+                      <w:highlight w:val="yellow"/>
+                    </w:rPr>
+                    <m:t>s</m:t>
+                  </m:r>
+                </m:e>
+                <m:sub>
+                  <m:r>
+                    <m:rPr>
+                      <m:sty m:val="bi"/>
+                    </m:rPr>
+                    <w:rPr>
+                      <w:rFonts w:ascii="Cambria Math" w:eastAsiaTheme="minorEastAsia" w:hAnsi="Cambria Math" w:cs="Times New Roman"/>
+                      <w:color w:val="00B0F0"/>
+                      <w:highlight w:val="yellow"/>
+                    </w:rPr>
+                    <m:t>right</m:t>
+                  </m:r>
+                </m:sub>
+              </m:sSub>
+              <m:r>
+                <m:rPr>
+                  <m:sty m:val="bi"/>
+                </m:rPr>
+                <w:rPr>
+                  <w:rFonts w:ascii="Cambria Math" w:eastAsiaTheme="minorEastAsia" w:hAnsi="Cambria Math" w:cs="Times New Roman"/>
+                  <w:color w:val="000000" w:themeColor="text1"/>
+                  <w:highlight w:val="yellow"/>
+                </w:rPr>
+                <m:t>≤0.</m:t>
+              </m:r>
+              <m:r>
+                <m:rPr>
+                  <m:sty m:val="bi"/>
+                </m:rPr>
+                <w:rPr>
+                  <w:rFonts w:ascii="Cambria Math" w:eastAsiaTheme="minorEastAsia" w:hAnsi="Cambria Math" w:cs="Times New Roman"/>
+                  <w:color w:val="000000" w:themeColor="text1"/>
+                  <w:highlight w:val="yellow"/>
+                </w:rPr>
+                <m:t>3</m:t>
+              </m:r>
+            </m:e>
+          </m:borderBox>
           <m:r>
             <m:rPr>
               <m:sty m:val="bi"/>
@@ -6489,20 +6700,19 @@
               <w:rFonts w:ascii="Cambria Math" w:eastAsiaTheme="minorEastAsia" w:hAnsi="Cambria Math" w:cs="Times New Roman"/>
               <w:color w:val="000000" w:themeColor="text1"/>
             </w:rPr>
-            <m:t>0≤</m:t>
+            <m:t xml:space="preserve">                                </m:t>
           </m:r>
-          <m:sSup>
-            <m:sSupPr>
+          <m:borderBox>
+            <m:borderBoxPr>
               <m:ctrlPr>
                 <w:rPr>
                   <w:rFonts w:ascii="Cambria Math" w:eastAsiaTheme="minorEastAsia" w:hAnsi="Cambria Math" w:cs="Times New Roman"/>
                   <w:b/>
-                  <w:bCs/>
                   <w:i/>
                   <w:color w:val="000000" w:themeColor="text1"/>
                 </w:rPr>
               </m:ctrlPr>
-            </m:sSupPr>
+            </m:borderBoxPr>
             <m:e>
               <m:r>
                 <m:rPr>
@@ -6511,11 +6721,50 @@
                 <w:rPr>
                   <w:rFonts w:ascii="Cambria Math" w:eastAsiaTheme="minorEastAsia" w:hAnsi="Cambria Math" w:cs="Times New Roman"/>
                   <w:color w:val="000000" w:themeColor="text1"/>
+                  <w:highlight w:val="yellow"/>
                 </w:rPr>
-                <m:t>cos</m:t>
+                <m:t>0≤</m:t>
               </m:r>
-            </m:e>
-            <m:sup>
+              <m:sSup>
+                <m:sSupPr>
+                  <m:ctrlPr>
+                    <w:rPr>
+                      <w:rFonts w:ascii="Cambria Math" w:eastAsiaTheme="minorEastAsia" w:hAnsi="Cambria Math" w:cs="Times New Roman"/>
+                      <w:b/>
+                      <w:bCs/>
+                      <w:i/>
+                      <w:color w:val="000000" w:themeColor="text1"/>
+                      <w:highlight w:val="yellow"/>
+                    </w:rPr>
+                  </m:ctrlPr>
+                </m:sSupPr>
+                <m:e>
+                  <m:r>
+                    <m:rPr>
+                      <m:sty m:val="bi"/>
+                    </m:rPr>
+                    <w:rPr>
+                      <w:rFonts w:ascii="Cambria Math" w:eastAsiaTheme="minorEastAsia" w:hAnsi="Cambria Math" w:cs="Times New Roman"/>
+                      <w:color w:val="000000" w:themeColor="text1"/>
+                      <w:highlight w:val="yellow"/>
+                    </w:rPr>
+                    <m:t>cos</m:t>
+                  </m:r>
+                </m:e>
+                <m:sup>
+                  <m:r>
+                    <m:rPr>
+                      <m:sty m:val="bi"/>
+                    </m:rPr>
+                    <w:rPr>
+                      <w:rFonts w:ascii="Cambria Math" w:eastAsiaTheme="minorEastAsia" w:hAnsi="Cambria Math" w:cs="Times New Roman"/>
+                      <w:color w:val="000000" w:themeColor="text1"/>
+                      <w:highlight w:val="yellow"/>
+                    </w:rPr>
+                    <m:t>2</m:t>
+                  </m:r>
+                </m:sup>
+              </m:sSup>
               <m:r>
                 <m:rPr>
                   <m:sty m:val="bi"/>
@@ -6523,34 +6772,60 @@
                 <w:rPr>
                   <w:rFonts w:ascii="Cambria Math" w:eastAsiaTheme="minorEastAsia" w:hAnsi="Cambria Math" w:cs="Times New Roman"/>
                   <w:color w:val="000000" w:themeColor="text1"/>
+                  <w:highlight w:val="yellow"/>
                 </w:rPr>
-                <m:t>2</m:t>
+                <m:t>γ=</m:t>
               </m:r>
-            </m:sup>
-          </m:sSup>
-          <m:r>
-            <m:rPr>
-              <m:sty m:val="bi"/>
-            </m:rPr>
-            <w:rPr>
-              <w:rFonts w:ascii="Cambria Math" w:eastAsiaTheme="minorEastAsia" w:hAnsi="Cambria Math" w:cs="Times New Roman"/>
-              <w:color w:val="000000" w:themeColor="text1"/>
-            </w:rPr>
-            <m:t>θ≤1                                0≤</m:t>
-          </m:r>
-          <m:sSup>
-            <m:sSupPr>
-              <m:ctrlPr>
+              <m:r>
+                <m:rPr>
+                  <m:sty m:val="bi"/>
+                </m:rPr>
                 <w:rPr>
                   <w:rFonts w:ascii="Cambria Math" w:eastAsiaTheme="minorEastAsia" w:hAnsi="Cambria Math" w:cs="Times New Roman"/>
-                  <w:b/>
-                  <w:bCs/>
-                  <w:i/>
-                  <w:color w:val="000000" w:themeColor="text1"/>
+                  <w:color w:val="00B0F0"/>
+                  <w:highlight w:val="yellow"/>
                 </w:rPr>
-              </m:ctrlPr>
-            </m:sSupPr>
-            <m:e>
+                <m:t>co</m:t>
+              </m:r>
+              <m:sSub>
+                <m:sSubPr>
+                  <m:ctrlPr>
+                    <w:rPr>
+                      <w:rFonts w:ascii="Cambria Math" w:eastAsiaTheme="minorEastAsia" w:hAnsi="Cambria Math" w:cs="Times New Roman"/>
+                      <w:b/>
+                      <w:i/>
+                      <w:color w:val="00B0F0"/>
+                      <w:highlight w:val="yellow"/>
+                    </w:rPr>
+                  </m:ctrlPr>
+                </m:sSubPr>
+                <m:e>
+                  <m:r>
+                    <m:rPr>
+                      <m:sty m:val="bi"/>
+                    </m:rPr>
+                    <w:rPr>
+                      <w:rFonts w:ascii="Cambria Math" w:eastAsiaTheme="minorEastAsia" w:hAnsi="Cambria Math" w:cs="Times New Roman"/>
+                      <w:color w:val="00B0F0"/>
+                      <w:highlight w:val="yellow"/>
+                    </w:rPr>
+                    <m:t>s</m:t>
+                  </m:r>
+                </m:e>
+                <m:sub>
+                  <m:r>
+                    <m:rPr>
+                      <m:sty m:val="bi"/>
+                    </m:rPr>
+                    <w:rPr>
+                      <w:rFonts w:ascii="Cambria Math" w:eastAsiaTheme="minorEastAsia" w:hAnsi="Cambria Math" w:cs="Times New Roman"/>
+                      <w:color w:val="00B0F0"/>
+                      <w:highlight w:val="yellow"/>
+                    </w:rPr>
+                    <m:t>left</m:t>
+                  </m:r>
+                </m:sub>
+              </m:sSub>
               <m:r>
                 <m:rPr>
                   <m:sty m:val="bi"/>
@@ -6558,33 +6833,12 @@
                 <w:rPr>
                   <w:rFonts w:ascii="Cambria Math" w:eastAsiaTheme="minorEastAsia" w:hAnsi="Cambria Math" w:cs="Times New Roman"/>
                   <w:color w:val="000000" w:themeColor="text1"/>
+                  <w:highlight w:val="yellow"/>
                 </w:rPr>
-                <m:t>cos</m:t>
+                <m:t>≤0.8</m:t>
               </m:r>
             </m:e>
-            <m:sup>
-              <m:r>
-                <m:rPr>
-                  <m:sty m:val="bi"/>
-                </m:rPr>
-                <w:rPr>
-                  <w:rFonts w:ascii="Cambria Math" w:eastAsiaTheme="minorEastAsia" w:hAnsi="Cambria Math" w:cs="Times New Roman"/>
-                  <w:color w:val="000000" w:themeColor="text1"/>
-                </w:rPr>
-                <m:t>2</m:t>
-              </m:r>
-            </m:sup>
-          </m:sSup>
-          <m:r>
-            <m:rPr>
-              <m:sty m:val="bi"/>
-            </m:rPr>
-            <w:rPr>
-              <w:rFonts w:ascii="Cambria Math" w:eastAsiaTheme="minorEastAsia" w:hAnsi="Cambria Math" w:cs="Times New Roman"/>
-              <w:color w:val="000000" w:themeColor="text1"/>
-            </w:rPr>
-            <m:t>γ≤1</m:t>
-          </m:r>
+          </m:borderBox>
         </m:oMath>
       </m:oMathPara>
     </w:p>
@@ -6609,6 +6863,118 @@
           <w:color w:val="000000" w:themeColor="text1"/>
         </w:rPr>
       </w:pPr>
+      <w:r>
+        <w:rPr>
+          <w:rFonts w:ascii="Times New Roman" w:eastAsiaTheme="minorEastAsia" w:hAnsi="Times New Roman" w:cs="Times New Roman"/>
+          <w:color w:val="000000" w:themeColor="text1"/>
+        </w:rPr>
+        <w:t xml:space="preserve">L’intervallo di </w:t>
+      </w:r>
+      <m:oMath>
+        <m:r>
+          <m:rPr>
+            <m:sty m:val="bi"/>
+          </m:rPr>
+          <w:rPr>
+            <w:rFonts w:ascii="Cambria Math" w:eastAsiaTheme="minorEastAsia" w:hAnsi="Cambria Math" w:cs="Times New Roman"/>
+            <w:color w:val="000000" w:themeColor="text1"/>
+          </w:rPr>
+          <m:t>co</m:t>
+        </m:r>
+        <m:sSub>
+          <m:sSubPr>
+            <m:ctrlPr>
+              <w:rPr>
+                <w:rFonts w:ascii="Cambria Math" w:eastAsiaTheme="minorEastAsia" w:hAnsi="Cambria Math" w:cs="Times New Roman"/>
+                <w:b/>
+                <w:i/>
+                <w:color w:val="000000" w:themeColor="text1"/>
+              </w:rPr>
+            </m:ctrlPr>
+          </m:sSubPr>
+          <m:e>
+            <m:r>
+              <m:rPr>
+                <m:sty m:val="bi"/>
+              </m:rPr>
+              <w:rPr>
+                <w:rFonts w:ascii="Cambria Math" w:eastAsiaTheme="minorEastAsia" w:hAnsi="Cambria Math" w:cs="Times New Roman"/>
+                <w:color w:val="000000" w:themeColor="text1"/>
+              </w:rPr>
+              <m:t>s</m:t>
+            </m:r>
+          </m:e>
+          <m:sub>
+            <m:r>
+              <m:rPr>
+                <m:sty m:val="bi"/>
+              </m:rPr>
+              <w:rPr>
+                <w:rFonts w:ascii="Cambria Math" w:eastAsiaTheme="minorEastAsia" w:hAnsi="Cambria Math" w:cs="Times New Roman"/>
+                <w:color w:val="000000" w:themeColor="text1"/>
+              </w:rPr>
+              <m:t>left</m:t>
+            </m:r>
+          </m:sub>
+        </m:sSub>
+      </m:oMath>
+      <w:r>
+        <w:rPr>
+          <w:rFonts w:ascii="Times New Roman" w:eastAsiaTheme="minorEastAsia" w:hAnsi="Times New Roman" w:cs="Times New Roman"/>
+          <w:b/>
+          <w:color w:val="00B0F0"/>
+        </w:rPr>
+        <w:t xml:space="preserve"> </w:t>
+      </w:r>
+      <w:r>
+        <w:rPr>
+          <w:rFonts w:ascii="Times New Roman" w:eastAsiaTheme="minorEastAsia" w:hAnsi="Times New Roman" w:cs="Times New Roman"/>
+          <w:color w:val="000000" w:themeColor="text1"/>
+        </w:rPr>
+        <w:t xml:space="preserve">è più ampio in quanto </w:t>
+      </w:r>
+      <w:r>
+        <w:rPr>
+          <w:rFonts w:ascii="Times New Roman" w:eastAsiaTheme="minorEastAsia" w:hAnsi="Times New Roman" w:cs="Times New Roman"/>
+          <w:color w:val="000000" w:themeColor="text1"/>
+        </w:rPr>
+        <w:t xml:space="preserve">la distanza che intercorre tra </w:t>
+      </w:r>
+      <w:r>
+        <w:rPr>
+          <w:rFonts w:ascii="Times New Roman" w:eastAsiaTheme="minorEastAsia" w:hAnsi="Times New Roman" w:cs="Times New Roman"/>
+          <w:color w:val="000000" w:themeColor="text1"/>
+        </w:rPr>
+        <w:t xml:space="preserve">i nodi 0 e 1 </w:t>
+      </w:r>
+      <w:r>
+        <w:rPr>
+          <w:rFonts w:ascii="Times New Roman" w:eastAsiaTheme="minorEastAsia" w:hAnsi="Times New Roman" w:cs="Times New Roman"/>
+          <w:color w:val="000000" w:themeColor="text1"/>
+        </w:rPr>
+        <w:t xml:space="preserve">è minore rispetto a quella </w:t>
+      </w:r>
+      <w:r>
+        <w:rPr>
+          <w:rFonts w:ascii="Times New Roman" w:eastAsiaTheme="minorEastAsia" w:hAnsi="Times New Roman" w:cs="Times New Roman"/>
+          <w:color w:val="000000" w:themeColor="text1"/>
+        </w:rPr>
+        <w:t>f</w:t>
+      </w:r>
+      <w:r>
+        <w:rPr>
+          <w:rFonts w:ascii="Times New Roman" w:eastAsiaTheme="minorEastAsia" w:hAnsi="Times New Roman" w:cs="Times New Roman"/>
+          <w:color w:val="000000" w:themeColor="text1"/>
+        </w:rPr>
+        <w:t>ra i nodi 0 e 17</w:t>
+      </w:r>
+      <w:r>
+        <w:rPr>
+          <w:rFonts w:ascii="Times New Roman" w:eastAsiaTheme="minorEastAsia" w:hAnsi="Times New Roman" w:cs="Times New Roman"/>
+          <w:color w:val="000000" w:themeColor="text1"/>
+        </w:rPr>
+        <w:t>.</w:t>
+      </w:r>
     </w:p>
     <w:p>
       <w:pPr>

</xml_diff>

<commit_message>
RecogniserSigned.py finished + Tesina Updated + Fix files
</commit_message>
<xml_diff>
--- a/TESINA.docx
+++ b/TESINA.docx
@@ -1381,27 +1381,6 @@
     </w:p>
     <w:p>
       <w:pPr>
-        <w:spacing w:after="0"/>
-        <w:ind w:left="426"/>
-        <w:jc w:val="both"/>
-        <w:rPr>
-          <w:rFonts w:ascii="Times New Roman" w:hAnsi="Times New Roman" w:cs="Times New Roman"/>
-        </w:rPr>
-      </w:pPr>
-    </w:p>
-    <w:p>
-      <w:pPr>
-        <w:spacing w:after="0"/>
-        <w:ind w:left="426"/>
-        <w:jc w:val="both"/>
-        <w:rPr>
-          <w:rFonts w:ascii="Times New Roman" w:hAnsi="Times New Roman" w:cs="Times New Roman"/>
-        </w:rPr>
-      </w:pPr>
-    </w:p>
-    <w:p>
-      <w:pPr>
-        <w:jc w:val="both"/>
         <w:rPr>
           <w:rFonts w:ascii="Times New Roman" w:hAnsi="Times New Roman" w:cs="Times New Roman"/>
           <w:color w:val="C00000"/>
@@ -1416,7 +1395,6 @@
           <w:sz w:val="28"/>
           <w:szCs w:val="28"/>
         </w:rPr>
-        <w:lastRenderedPageBreak/>
         <w:br w:type="page"/>
       </w:r>
     </w:p>
@@ -2073,21 +2051,339 @@
     <w:p>
       <w:pPr>
         <w:pStyle w:val="Paragrafoelenco"/>
+        <w:ind w:left="426"/>
+        <w:jc w:val="both"/>
+        <w:rPr>
+          <w:rFonts w:ascii="Times New Roman" w:hAnsi="Times New Roman" w:cs="Times New Roman"/>
+        </w:rPr>
+      </w:pPr>
+    </w:p>
+    <w:p>
+      <w:pPr>
+        <w:pStyle w:val="Paragrafoelenco"/>
+        <w:numPr>
+          <w:ilvl w:val="2"/>
+          <w:numId w:val="6"/>
+        </w:numPr>
         <w:ind w:left="1560"/>
         <w:jc w:val="both"/>
         <w:rPr>
           <w:rFonts w:ascii="Times New Roman" w:hAnsi="Times New Roman" w:cs="Times New Roman"/>
-          <w:color w:val="000000" w:themeColor="text1"/>
-        </w:rPr>
-      </w:pPr>
-    </w:p>
-    <w:p>
-      <w:pPr>
-        <w:pStyle w:val="Paragrafoelenco"/>
-        <w:ind w:left="426"/>
-        <w:jc w:val="both"/>
-        <w:rPr>
-          <w:rFonts w:ascii="Times New Roman" w:hAnsi="Times New Roman" w:cs="Times New Roman"/>
+          <w:color w:val="C00000"/>
+        </w:rPr>
+      </w:pPr>
+      <w:r>
+        <w:rPr>
+          <w:rFonts w:ascii="Times New Roman" w:hAnsi="Times New Roman" w:cs="Times New Roman"/>
+          <w:color w:val="C00000"/>
+        </w:rPr>
+        <w:t>Configuration Options</w:t>
+      </w:r>
+    </w:p>
+    <w:p>
+      <w:pPr>
+        <w:pStyle w:val="Paragrafoelenco"/>
+        <w:numPr>
+          <w:ilvl w:val="0"/>
+          <w:numId w:val="7"/>
+        </w:numPr>
+        <w:ind w:left="1985"/>
+        <w:jc w:val="both"/>
+        <w:rPr>
+          <w:rFonts w:ascii="Times New Roman" w:hAnsi="Times New Roman" w:cs="Times New Roman"/>
+          <w:color w:val="000000" w:themeColor="text1"/>
+        </w:rPr>
+      </w:pPr>
+      <w:bookmarkStart w:id="0" w:name="_Hlk119859728"/>
+      <w:r>
+        <w:rPr>
+          <w:rFonts w:ascii="Times New Roman" w:hAnsi="Times New Roman" w:cs="Times New Roman"/>
+          <w:b/>
+          <w:bCs/>
+          <w:color w:val="000000" w:themeColor="text1"/>
+        </w:rPr>
+        <w:t>STATIC_IMAGE_MODE</w:t>
+      </w:r>
+      <w:r>
+        <w:rPr>
+          <w:rFonts w:ascii="Times New Roman" w:hAnsi="Times New Roman" w:cs="Times New Roman"/>
+          <w:color w:val="000000" w:themeColor="text1"/>
+        </w:rPr>
+        <w:t xml:space="preserve">: </w:t>
+      </w:r>
+      <w:r>
+        <w:rPr>
+          <w:rFonts w:ascii="Times New Roman" w:hAnsi="Times New Roman" w:cs="Times New Roman"/>
+          <w:color w:val="000000" w:themeColor="text1"/>
+        </w:rPr>
+        <w:t xml:space="preserve">Se impostato su </w:t>
+      </w:r>
+      <w:r>
+        <w:rPr>
+          <w:rFonts w:ascii="Times New Roman" w:hAnsi="Times New Roman" w:cs="Times New Roman"/>
+          <w:i/>
+          <w:iCs/>
+          <w:color w:val="000000" w:themeColor="text1"/>
+        </w:rPr>
+        <w:t>false</w:t>
+      </w:r>
+      <w:r>
+        <w:rPr>
+          <w:rFonts w:ascii="Times New Roman" w:hAnsi="Times New Roman" w:cs="Times New Roman"/>
+          <w:color w:val="000000" w:themeColor="text1"/>
+        </w:rPr>
+        <w:t xml:space="preserve">, la soluzione tratta le immagini di input come un flusso video. Tenterà di rilevare le mani nelle prime immagini di input e, in caso di rilevamento riuscito, localizzerà ulteriormente i punti di riferimento della mano. Nelle immagini successive, una volta rilevate tutte le mani e localizzati i corrispondenti punti di riferimento delle mani, tiene semplicemente traccia di tali punti di riferimento senza invocare un altro rilevamento fino a quando non perde traccia </w:t>
+      </w:r>
+      <w:r>
+        <w:rPr>
+          <w:rFonts w:ascii="Times New Roman" w:hAnsi="Times New Roman" w:cs="Times New Roman"/>
+          <w:color w:val="000000" w:themeColor="text1"/>
+        </w:rPr>
+        <w:t>di tutte le mani</w:t>
+      </w:r>
+      <w:r>
+        <w:rPr>
+          <w:rFonts w:ascii="Times New Roman" w:hAnsi="Times New Roman" w:cs="Times New Roman"/>
+          <w:color w:val="000000" w:themeColor="text1"/>
+        </w:rPr>
+        <w:t xml:space="preserve">. Ciò riduce la latenza ed è ideale per l'elaborazione di fotogrammi video. Se impostato su </w:t>
+      </w:r>
+      <w:r>
+        <w:rPr>
+          <w:rFonts w:ascii="Times New Roman" w:hAnsi="Times New Roman" w:cs="Times New Roman"/>
+          <w:i/>
+          <w:iCs/>
+          <w:color w:val="000000" w:themeColor="text1"/>
+        </w:rPr>
+        <w:t>true</w:t>
+      </w:r>
+      <w:r>
+        <w:rPr>
+          <w:rFonts w:ascii="Times New Roman" w:hAnsi="Times New Roman" w:cs="Times New Roman"/>
+          <w:color w:val="000000" w:themeColor="text1"/>
+        </w:rPr>
+        <w:t xml:space="preserve">, il rilevamento delle mani viene eseguito su ogni immagine di input, ideale per l'elaborazione di un batch di immagini statiche, possibilmente non correlate. </w:t>
+      </w:r>
+      <w:r>
+        <w:rPr>
+          <w:rFonts w:ascii="Times New Roman" w:hAnsi="Times New Roman" w:cs="Times New Roman"/>
+          <w:color w:val="000000" w:themeColor="text1"/>
+        </w:rPr>
+        <w:t xml:space="preserve">Il valore di default è </w:t>
+      </w:r>
+      <w:r>
+        <w:rPr>
+          <w:rFonts w:ascii="Times New Roman" w:hAnsi="Times New Roman" w:cs="Times New Roman"/>
+          <w:i/>
+          <w:iCs/>
+          <w:color w:val="000000" w:themeColor="text1"/>
+        </w:rPr>
+        <w:t>fals</w:t>
+      </w:r>
+      <w:r>
+        <w:rPr>
+          <w:rFonts w:ascii="Times New Roman" w:hAnsi="Times New Roman" w:cs="Times New Roman"/>
+          <w:i/>
+          <w:iCs/>
+          <w:color w:val="000000" w:themeColor="text1"/>
+        </w:rPr>
+        <w:t>e</w:t>
+      </w:r>
+      <w:r>
+        <w:rPr>
+          <w:rFonts w:ascii="Times New Roman" w:hAnsi="Times New Roman" w:cs="Times New Roman"/>
+          <w:color w:val="000000" w:themeColor="text1"/>
+        </w:rPr>
+        <w:t>.</w:t>
+      </w:r>
+      <w:r>
+        <w:rPr>
+          <w:rFonts w:ascii="Times New Roman" w:hAnsi="Times New Roman" w:cs="Times New Roman"/>
+          <w:color w:val="000000" w:themeColor="text1"/>
+        </w:rPr>
+        <w:t xml:space="preserve"> </w:t>
+      </w:r>
+      <w:r>
+        <w:rPr>
+          <w:rFonts w:ascii="Times New Roman" w:hAnsi="Times New Roman" w:cs="Times New Roman"/>
+          <w:color w:val="00B0F0"/>
+        </w:rPr>
+        <w:t>FALSE</w:t>
+      </w:r>
+    </w:p>
+    <w:p>
+      <w:pPr>
+        <w:pStyle w:val="Paragrafoelenco"/>
+        <w:numPr>
+          <w:ilvl w:val="0"/>
+          <w:numId w:val="7"/>
+        </w:numPr>
+        <w:ind w:left="1985"/>
+        <w:jc w:val="both"/>
+        <w:rPr>
+          <w:rFonts w:ascii="Times New Roman" w:hAnsi="Times New Roman" w:cs="Times New Roman"/>
+          <w:color w:val="000000" w:themeColor="text1"/>
+        </w:rPr>
+      </w:pPr>
+      <w:r>
+        <w:rPr>
+          <w:rFonts w:ascii="Times New Roman" w:hAnsi="Times New Roman" w:cs="Times New Roman"/>
+          <w:b/>
+          <w:bCs/>
+          <w:color w:val="000000" w:themeColor="text1"/>
+        </w:rPr>
+        <w:t>MAX_NUM_HANDS</w:t>
+      </w:r>
+      <w:r>
+        <w:rPr>
+          <w:rFonts w:ascii="Times New Roman" w:hAnsi="Times New Roman" w:cs="Times New Roman"/>
+          <w:color w:val="000000" w:themeColor="text1"/>
+        </w:rPr>
+        <w:t>: Il numero ma</w:t>
+      </w:r>
+      <w:r>
+        <w:rPr>
+          <w:rFonts w:ascii="Times New Roman" w:hAnsi="Times New Roman" w:cs="Times New Roman"/>
+          <w:color w:val="000000" w:themeColor="text1"/>
+        </w:rPr>
+        <w:t>ssimo da mani da rilevare. Il valore di default è 2.</w:t>
+      </w:r>
+      <w:r>
+        <w:rPr>
+          <w:rFonts w:ascii="Times New Roman" w:hAnsi="Times New Roman" w:cs="Times New Roman"/>
+          <w:color w:val="000000" w:themeColor="text1"/>
+        </w:rPr>
+        <w:t xml:space="preserve"> 1</w:t>
+      </w:r>
+    </w:p>
+    <w:p>
+      <w:pPr>
+        <w:pStyle w:val="Paragrafoelenco"/>
+        <w:numPr>
+          <w:ilvl w:val="0"/>
+          <w:numId w:val="7"/>
+        </w:numPr>
+        <w:ind w:left="1985"/>
+        <w:jc w:val="both"/>
+        <w:rPr>
+          <w:rFonts w:ascii="Times New Roman" w:hAnsi="Times New Roman" w:cs="Times New Roman"/>
+          <w:color w:val="000000" w:themeColor="text1"/>
+        </w:rPr>
+      </w:pPr>
+      <w:r>
+        <w:rPr>
+          <w:rFonts w:ascii="Times New Roman" w:hAnsi="Times New Roman" w:cs="Times New Roman"/>
+          <w:b/>
+          <w:bCs/>
+          <w:color w:val="000000" w:themeColor="text1"/>
+        </w:rPr>
+        <w:t>MODEL_COMPLEXITY</w:t>
+      </w:r>
+      <w:r>
+        <w:rPr>
+          <w:rFonts w:ascii="Times New Roman" w:hAnsi="Times New Roman" w:cs="Times New Roman"/>
+          <w:color w:val="000000" w:themeColor="text1"/>
+        </w:rPr>
+        <w:t>:</w:t>
+      </w:r>
+      <w:r>
+        <w:rPr>
+          <w:rFonts w:ascii="Times New Roman" w:hAnsi="Times New Roman" w:cs="Times New Roman"/>
+          <w:color w:val="000000" w:themeColor="text1"/>
+        </w:rPr>
+        <w:t xml:space="preserve"> </w:t>
+      </w:r>
+    </w:p>
+    <w:p>
+      <w:pPr>
+        <w:pStyle w:val="Paragrafoelenco"/>
+        <w:ind w:left="1985"/>
+        <w:jc w:val="both"/>
+        <w:rPr>
+          <w:rFonts w:ascii="Times New Roman" w:hAnsi="Times New Roman" w:cs="Times New Roman"/>
+          <w:color w:val="000000" w:themeColor="text1"/>
+        </w:rPr>
+      </w:pPr>
+    </w:p>
+    <w:p>
+      <w:pPr>
+        <w:pStyle w:val="Paragrafoelenco"/>
+        <w:ind w:left="1985"/>
+        <w:jc w:val="both"/>
+        <w:rPr>
+          <w:rFonts w:ascii="Times New Roman" w:hAnsi="Times New Roman" w:cs="Times New Roman"/>
+          <w:color w:val="000000" w:themeColor="text1"/>
+        </w:rPr>
+      </w:pPr>
+    </w:p>
+    <w:p>
+      <w:pPr>
+        <w:pStyle w:val="Paragrafoelenco"/>
+        <w:ind w:left="1560"/>
+        <w:jc w:val="both"/>
+        <w:rPr>
+          <w:rFonts w:ascii="Times New Roman" w:hAnsi="Times New Roman" w:cs="Times New Roman"/>
+          <w:color w:val="000000" w:themeColor="text1"/>
+        </w:rPr>
+      </w:pPr>
+    </w:p>
+    <w:bookmarkEnd w:id="0"/>
+    <w:p>
+      <w:pPr>
+        <w:pStyle w:val="Paragrafoelenco"/>
+        <w:numPr>
+          <w:ilvl w:val="2"/>
+          <w:numId w:val="6"/>
+        </w:numPr>
+        <w:ind w:left="1560"/>
+        <w:jc w:val="both"/>
+        <w:rPr>
+          <w:rFonts w:ascii="Times New Roman" w:hAnsi="Times New Roman" w:cs="Times New Roman"/>
+          <w:color w:val="C00000"/>
+        </w:rPr>
+      </w:pPr>
+      <w:r>
+        <w:rPr>
+          <w:rFonts w:ascii="Times New Roman" w:hAnsi="Times New Roman" w:cs="Times New Roman"/>
+          <w:color w:val="C00000"/>
+        </w:rPr>
+        <w:t>Output</w:t>
+      </w:r>
+    </w:p>
+    <w:p>
+      <w:pPr>
+        <w:pStyle w:val="Paragrafoelenco"/>
+        <w:ind w:left="1560"/>
+        <w:jc w:val="both"/>
+        <w:rPr>
+          <w:rFonts w:ascii="Times New Roman" w:hAnsi="Times New Roman" w:cs="Times New Roman"/>
+          <w:color w:val="000000" w:themeColor="text1"/>
+        </w:rPr>
+      </w:pPr>
+    </w:p>
+    <w:p>
+      <w:pPr>
+        <w:pStyle w:val="Paragrafoelenco"/>
+        <w:ind w:left="1560"/>
+        <w:jc w:val="both"/>
+        <w:rPr>
+          <w:rFonts w:ascii="Times New Roman" w:hAnsi="Times New Roman" w:cs="Times New Roman"/>
+          <w:color w:val="000000" w:themeColor="text1"/>
+        </w:rPr>
+      </w:pPr>
+    </w:p>
+    <w:p>
+      <w:pPr>
+        <w:pStyle w:val="Paragrafoelenco"/>
+        <w:numPr>
+          <w:ilvl w:val="2"/>
+          <w:numId w:val="6"/>
+        </w:numPr>
+        <w:ind w:left="1560"/>
+        <w:jc w:val="both"/>
+        <w:rPr>
+          <w:rFonts w:ascii="Times New Roman" w:hAnsi="Times New Roman" w:cs="Times New Roman"/>
+          <w:color w:val="C00000"/>
         </w:rPr>
       </w:pPr>
     </w:p>
@@ -2164,6 +2460,7 @@
           <w:sz w:val="28"/>
           <w:szCs w:val="28"/>
         </w:rPr>
+        <w:lastRenderedPageBreak/>
         <w:br w:type="page"/>
       </w:r>
     </w:p>
@@ -6677,18 +6974,7 @@
                   <w:color w:val="000000" w:themeColor="text1"/>
                   <w:highlight w:val="yellow"/>
                 </w:rPr>
-                <m:t>≤0.</m:t>
-              </m:r>
-              <m:r>
-                <m:rPr>
-                  <m:sty m:val="bi"/>
-                </m:rPr>
-                <w:rPr>
-                  <w:rFonts w:ascii="Cambria Math" w:eastAsiaTheme="minorEastAsia" w:hAnsi="Cambria Math" w:cs="Times New Roman"/>
-                  <w:color w:val="000000" w:themeColor="text1"/>
-                  <w:highlight w:val="yellow"/>
-                </w:rPr>
-                <m:t>3</m:t>
+                <m:t>≤0.3</m:t>
               </m:r>
             </m:e>
           </m:borderBox>
@@ -7346,6 +7632,979 @@
           <w:szCs w:val="28"/>
         </w:rPr>
       </w:pPr>
+      <w:r>
+        <w:rPr>
+          <w:rFonts w:ascii="Times New Roman" w:hAnsi="Times New Roman" w:cs="Times New Roman"/>
+          <w:color w:val="C00000"/>
+          <w:sz w:val="28"/>
+          <w:szCs w:val="28"/>
+        </w:rPr>
+        <w:lastRenderedPageBreak/>
+        <w:t>NOTE</w:t>
+      </w:r>
+    </w:p>
+    <w:p>
+      <w:pPr>
+        <w:pStyle w:val="Paragrafoelenco"/>
+        <w:shd w:val="clear" w:color="auto" w:fill="2B2B2B"/>
+        <w:tabs>
+          <w:tab w:val="left" w:pos="916"/>
+          <w:tab w:val="left" w:pos="1832"/>
+          <w:tab w:val="left" w:pos="2748"/>
+          <w:tab w:val="left" w:pos="3664"/>
+          <w:tab w:val="left" w:pos="4580"/>
+          <w:tab w:val="left" w:pos="5496"/>
+          <w:tab w:val="left" w:pos="6412"/>
+          <w:tab w:val="left" w:pos="7328"/>
+          <w:tab w:val="left" w:pos="8244"/>
+          <w:tab w:val="left" w:pos="9160"/>
+          <w:tab w:val="left" w:pos="10076"/>
+          <w:tab w:val="left" w:pos="10992"/>
+          <w:tab w:val="left" w:pos="11908"/>
+          <w:tab w:val="left" w:pos="12824"/>
+          <w:tab w:val="left" w:pos="13740"/>
+          <w:tab w:val="left" w:pos="14656"/>
+        </w:tabs>
+        <w:spacing w:after="0" w:line="240" w:lineRule="auto"/>
+        <w:ind w:left="426"/>
+        <w:rPr>
+          <w:rFonts w:ascii="Courier New" w:eastAsia="Times New Roman" w:hAnsi="Courier New" w:cs="Courier New"/>
+          <w:color w:val="A9B7C6"/>
+          <w:sz w:val="20"/>
+          <w:szCs w:val="20"/>
+          <w:lang w:val="en-US" w:eastAsia="it-IT"/>
+        </w:rPr>
+      </w:pPr>
+      <w:r>
+        <w:rPr>
+          <w:rFonts w:ascii="Courier New" w:eastAsia="Times New Roman" w:hAnsi="Courier New" w:cs="Courier New"/>
+          <w:color w:val="808080"/>
+          <w:sz w:val="20"/>
+          <w:szCs w:val="20"/>
+          <w:lang w:val="en-US" w:eastAsia="it-IT"/>
+        </w:rPr>
+        <w:t># finds the min in error array</w:t>
+      </w:r>
+      <w:r>
+        <w:rPr>
+          <w:rFonts w:ascii="Courier New" w:eastAsia="Times New Roman" w:hAnsi="Courier New" w:cs="Courier New"/>
+          <w:color w:val="808080"/>
+          <w:sz w:val="20"/>
+          <w:szCs w:val="20"/>
+          <w:lang w:val="en-US" w:eastAsia="it-IT"/>
+        </w:rPr>
+        <w:br/>
+      </w:r>
+      <w:r>
+        <w:rPr>
+          <w:rFonts w:ascii="Courier New" w:eastAsia="Times New Roman" w:hAnsi="Courier New" w:cs="Courier New"/>
+          <w:color w:val="CC7832"/>
+          <w:sz w:val="20"/>
+          <w:szCs w:val="20"/>
+          <w:lang w:val="en-US" w:eastAsia="it-IT"/>
+        </w:rPr>
+        <w:t xml:space="preserve">for </w:t>
+      </w:r>
+      <w:r>
+        <w:rPr>
+          <w:rFonts w:ascii="Courier New" w:eastAsia="Times New Roman" w:hAnsi="Courier New" w:cs="Courier New"/>
+          <w:color w:val="A9B7C6"/>
+          <w:sz w:val="20"/>
+          <w:szCs w:val="20"/>
+          <w:lang w:val="en-US" w:eastAsia="it-IT"/>
+        </w:rPr>
+        <w:t xml:space="preserve">i </w:t>
+      </w:r>
+      <w:r>
+        <w:rPr>
+          <w:rFonts w:ascii="Courier New" w:eastAsia="Times New Roman" w:hAnsi="Courier New" w:cs="Courier New"/>
+          <w:color w:val="CC7832"/>
+          <w:sz w:val="20"/>
+          <w:szCs w:val="20"/>
+          <w:lang w:val="en-US" w:eastAsia="it-IT"/>
+        </w:rPr>
+        <w:t xml:space="preserve">in </w:t>
+      </w:r>
+      <w:proofErr w:type="gramStart"/>
+      <w:r>
+        <w:rPr>
+          <w:rFonts w:ascii="Courier New" w:eastAsia="Times New Roman" w:hAnsi="Courier New" w:cs="Courier New"/>
+          <w:color w:val="8888C6"/>
+          <w:sz w:val="20"/>
+          <w:szCs w:val="20"/>
+          <w:lang w:val="en-US" w:eastAsia="it-IT"/>
+        </w:rPr>
+        <w:t>range</w:t>
+      </w:r>
+      <w:r>
+        <w:rPr>
+          <w:rFonts w:ascii="Courier New" w:eastAsia="Times New Roman" w:hAnsi="Courier New" w:cs="Courier New"/>
+          <w:color w:val="A9B7C6"/>
+          <w:sz w:val="20"/>
+          <w:szCs w:val="20"/>
+          <w:lang w:val="en-US" w:eastAsia="it-IT"/>
+        </w:rPr>
+        <w:t>(</w:t>
+      </w:r>
+      <w:proofErr w:type="gramEnd"/>
+      <w:r>
+        <w:rPr>
+          <w:rFonts w:ascii="Courier New" w:eastAsia="Times New Roman" w:hAnsi="Courier New" w:cs="Courier New"/>
+          <w:color w:val="6897BB"/>
+          <w:sz w:val="20"/>
+          <w:szCs w:val="20"/>
+          <w:lang w:val="en-US" w:eastAsia="it-IT"/>
+        </w:rPr>
+        <w:t>0</w:t>
+      </w:r>
+      <w:r>
+        <w:rPr>
+          <w:rFonts w:ascii="Courier New" w:eastAsia="Times New Roman" w:hAnsi="Courier New" w:cs="Courier New"/>
+          <w:color w:val="CC7832"/>
+          <w:sz w:val="20"/>
+          <w:szCs w:val="20"/>
+          <w:lang w:val="en-US" w:eastAsia="it-IT"/>
+        </w:rPr>
+        <w:t xml:space="preserve">, </w:t>
+      </w:r>
+      <w:proofErr w:type="spellStart"/>
+      <w:r>
+        <w:rPr>
+          <w:rFonts w:ascii="Courier New" w:eastAsia="Times New Roman" w:hAnsi="Courier New" w:cs="Courier New"/>
+          <w:color w:val="8888C6"/>
+          <w:sz w:val="20"/>
+          <w:szCs w:val="20"/>
+          <w:lang w:val="en-US" w:eastAsia="it-IT"/>
+        </w:rPr>
+        <w:t>len</w:t>
+      </w:r>
+      <w:proofErr w:type="spellEnd"/>
+      <w:r>
+        <w:rPr>
+          <w:rFonts w:ascii="Courier New" w:eastAsia="Times New Roman" w:hAnsi="Courier New" w:cs="Courier New"/>
+          <w:color w:val="A9B7C6"/>
+          <w:sz w:val="20"/>
+          <w:szCs w:val="20"/>
+          <w:lang w:val="en-US" w:eastAsia="it-IT"/>
+        </w:rPr>
+        <w:t>(</w:t>
+      </w:r>
+      <w:proofErr w:type="spellStart"/>
+      <w:r>
+        <w:rPr>
+          <w:rFonts w:ascii="Courier New" w:eastAsia="Times New Roman" w:hAnsi="Courier New" w:cs="Courier New"/>
+          <w:color w:val="A9B7C6"/>
+          <w:sz w:val="20"/>
+          <w:szCs w:val="20"/>
+          <w:lang w:val="en-US" w:eastAsia="it-IT"/>
+        </w:rPr>
+        <w:t>errorArray</w:t>
+      </w:r>
+      <w:proofErr w:type="spellEnd"/>
+      <w:r>
+        <w:rPr>
+          <w:rFonts w:ascii="Courier New" w:eastAsia="Times New Roman" w:hAnsi="Courier New" w:cs="Courier New"/>
+          <w:color w:val="A9B7C6"/>
+          <w:sz w:val="20"/>
+          <w:szCs w:val="20"/>
+          <w:lang w:val="en-US" w:eastAsia="it-IT"/>
+        </w:rPr>
+        <w:t>)</w:t>
+      </w:r>
+      <w:r>
+        <w:rPr>
+          <w:rFonts w:ascii="Courier New" w:eastAsia="Times New Roman" w:hAnsi="Courier New" w:cs="Courier New"/>
+          <w:color w:val="CC7832"/>
+          <w:sz w:val="20"/>
+          <w:szCs w:val="20"/>
+          <w:lang w:val="en-US" w:eastAsia="it-IT"/>
+        </w:rPr>
+        <w:t xml:space="preserve">, </w:t>
+      </w:r>
+      <w:r>
+        <w:rPr>
+          <w:rFonts w:ascii="Courier New" w:eastAsia="Times New Roman" w:hAnsi="Courier New" w:cs="Courier New"/>
+          <w:color w:val="6897BB"/>
+          <w:sz w:val="20"/>
+          <w:szCs w:val="20"/>
+          <w:lang w:val="en-US" w:eastAsia="it-IT"/>
+        </w:rPr>
+        <w:t>1</w:t>
+      </w:r>
+      <w:r>
+        <w:rPr>
+          <w:rFonts w:ascii="Courier New" w:eastAsia="Times New Roman" w:hAnsi="Courier New" w:cs="Courier New"/>
+          <w:color w:val="A9B7C6"/>
+          <w:sz w:val="20"/>
+          <w:szCs w:val="20"/>
+          <w:lang w:val="en-US" w:eastAsia="it-IT"/>
+        </w:rPr>
+        <w:t>):</w:t>
+      </w:r>
+      <w:r>
+        <w:rPr>
+          <w:rFonts w:ascii="Courier New" w:eastAsia="Times New Roman" w:hAnsi="Courier New" w:cs="Courier New"/>
+          <w:color w:val="A9B7C6"/>
+          <w:sz w:val="20"/>
+          <w:szCs w:val="20"/>
+          <w:lang w:val="en-US" w:eastAsia="it-IT"/>
+        </w:rPr>
+        <w:br/>
+        <w:t xml:space="preserve">    </w:t>
+      </w:r>
+      <w:r>
+        <w:rPr>
+          <w:rFonts w:ascii="Courier New" w:eastAsia="Times New Roman" w:hAnsi="Courier New" w:cs="Courier New"/>
+          <w:color w:val="CC7832"/>
+          <w:sz w:val="20"/>
+          <w:szCs w:val="20"/>
+          <w:lang w:val="en-US" w:eastAsia="it-IT"/>
+        </w:rPr>
+        <w:t xml:space="preserve">if </w:t>
+      </w:r>
+      <w:proofErr w:type="spellStart"/>
+      <w:r>
+        <w:rPr>
+          <w:rFonts w:ascii="Courier New" w:eastAsia="Times New Roman" w:hAnsi="Courier New" w:cs="Courier New"/>
+          <w:color w:val="A9B7C6"/>
+          <w:sz w:val="20"/>
+          <w:szCs w:val="20"/>
+          <w:lang w:val="en-US" w:eastAsia="it-IT"/>
+        </w:rPr>
+        <w:t>errorArray</w:t>
+      </w:r>
+      <w:proofErr w:type="spellEnd"/>
+      <w:r>
+        <w:rPr>
+          <w:rFonts w:ascii="Courier New" w:eastAsia="Times New Roman" w:hAnsi="Courier New" w:cs="Courier New"/>
+          <w:color w:val="A9B7C6"/>
+          <w:sz w:val="20"/>
+          <w:szCs w:val="20"/>
+          <w:lang w:val="en-US" w:eastAsia="it-IT"/>
+        </w:rPr>
+        <w:t xml:space="preserve">[i] &lt; </w:t>
+      </w:r>
+      <w:proofErr w:type="spellStart"/>
+      <w:r>
+        <w:rPr>
+          <w:rFonts w:ascii="Courier New" w:eastAsia="Times New Roman" w:hAnsi="Courier New" w:cs="Courier New"/>
+          <w:color w:val="A9B7C6"/>
+          <w:sz w:val="20"/>
+          <w:szCs w:val="20"/>
+          <w:lang w:val="en-US" w:eastAsia="it-IT"/>
+        </w:rPr>
+        <w:t>errorMin</w:t>
+      </w:r>
+      <w:proofErr w:type="spellEnd"/>
+      <w:r>
+        <w:rPr>
+          <w:rFonts w:ascii="Courier New" w:eastAsia="Times New Roman" w:hAnsi="Courier New" w:cs="Courier New"/>
+          <w:color w:val="A9B7C6"/>
+          <w:sz w:val="20"/>
+          <w:szCs w:val="20"/>
+          <w:lang w:val="en-US" w:eastAsia="it-IT"/>
+        </w:rPr>
+        <w:t>:</w:t>
+      </w:r>
+      <w:r>
+        <w:rPr>
+          <w:rFonts w:ascii="Courier New" w:eastAsia="Times New Roman" w:hAnsi="Courier New" w:cs="Courier New"/>
+          <w:color w:val="A9B7C6"/>
+          <w:sz w:val="20"/>
+          <w:szCs w:val="20"/>
+          <w:lang w:val="en-US" w:eastAsia="it-IT"/>
+        </w:rPr>
+        <w:br/>
+        <w:t xml:space="preserve">        </w:t>
+      </w:r>
+      <w:proofErr w:type="spellStart"/>
+      <w:r>
+        <w:rPr>
+          <w:rFonts w:ascii="Courier New" w:eastAsia="Times New Roman" w:hAnsi="Courier New" w:cs="Courier New"/>
+          <w:color w:val="A9B7C6"/>
+          <w:sz w:val="20"/>
+          <w:szCs w:val="20"/>
+          <w:lang w:val="en-US" w:eastAsia="it-IT"/>
+        </w:rPr>
+        <w:t>errorMin</w:t>
+      </w:r>
+      <w:proofErr w:type="spellEnd"/>
+      <w:r>
+        <w:rPr>
+          <w:rFonts w:ascii="Courier New" w:eastAsia="Times New Roman" w:hAnsi="Courier New" w:cs="Courier New"/>
+          <w:color w:val="A9B7C6"/>
+          <w:sz w:val="20"/>
+          <w:szCs w:val="20"/>
+          <w:lang w:val="en-US" w:eastAsia="it-IT"/>
+        </w:rPr>
+        <w:t xml:space="preserve"> = </w:t>
+      </w:r>
+      <w:proofErr w:type="spellStart"/>
+      <w:r>
+        <w:rPr>
+          <w:rFonts w:ascii="Courier New" w:eastAsia="Times New Roman" w:hAnsi="Courier New" w:cs="Courier New"/>
+          <w:color w:val="A9B7C6"/>
+          <w:sz w:val="20"/>
+          <w:szCs w:val="20"/>
+          <w:lang w:val="en-US" w:eastAsia="it-IT"/>
+        </w:rPr>
+        <w:t>errorArray</w:t>
+      </w:r>
+      <w:proofErr w:type="spellEnd"/>
+      <w:r>
+        <w:rPr>
+          <w:rFonts w:ascii="Courier New" w:eastAsia="Times New Roman" w:hAnsi="Courier New" w:cs="Courier New"/>
+          <w:color w:val="A9B7C6"/>
+          <w:sz w:val="20"/>
+          <w:szCs w:val="20"/>
+          <w:lang w:val="en-US" w:eastAsia="it-IT"/>
+        </w:rPr>
+        <w:t>[i]</w:t>
+      </w:r>
+      <w:r>
+        <w:rPr>
+          <w:rFonts w:ascii="Courier New" w:eastAsia="Times New Roman" w:hAnsi="Courier New" w:cs="Courier New"/>
+          <w:color w:val="A9B7C6"/>
+          <w:sz w:val="20"/>
+          <w:szCs w:val="20"/>
+          <w:lang w:val="en-US" w:eastAsia="it-IT"/>
+        </w:rPr>
+        <w:br/>
+        <w:t xml:space="preserve">        </w:t>
+      </w:r>
+      <w:proofErr w:type="spellStart"/>
+      <w:r>
+        <w:rPr>
+          <w:rFonts w:ascii="Courier New" w:eastAsia="Times New Roman" w:hAnsi="Courier New" w:cs="Courier New"/>
+          <w:color w:val="A9B7C6"/>
+          <w:sz w:val="20"/>
+          <w:szCs w:val="20"/>
+          <w:lang w:val="en-US" w:eastAsia="it-IT"/>
+        </w:rPr>
+        <w:t>minIndex</w:t>
+      </w:r>
+      <w:proofErr w:type="spellEnd"/>
+      <w:r>
+        <w:rPr>
+          <w:rFonts w:ascii="Courier New" w:eastAsia="Times New Roman" w:hAnsi="Courier New" w:cs="Courier New"/>
+          <w:color w:val="A9B7C6"/>
+          <w:sz w:val="20"/>
+          <w:szCs w:val="20"/>
+          <w:lang w:val="en-US" w:eastAsia="it-IT"/>
+        </w:rPr>
+        <w:t xml:space="preserve"> = i</w:t>
+      </w:r>
+      <w:r>
+        <w:rPr>
+          <w:rFonts w:ascii="Courier New" w:eastAsia="Times New Roman" w:hAnsi="Courier New" w:cs="Courier New"/>
+          <w:color w:val="A9B7C6"/>
+          <w:sz w:val="20"/>
+          <w:szCs w:val="20"/>
+          <w:lang w:val="en-US" w:eastAsia="it-IT"/>
+        </w:rPr>
+        <w:br/>
+      </w:r>
+      <w:r>
+        <w:rPr>
+          <w:rFonts w:ascii="Courier New" w:eastAsia="Times New Roman" w:hAnsi="Courier New" w:cs="Courier New"/>
+          <w:color w:val="CC7832"/>
+          <w:sz w:val="20"/>
+          <w:szCs w:val="20"/>
+          <w:lang w:val="en-US" w:eastAsia="it-IT"/>
+        </w:rPr>
+        <w:t xml:space="preserve">if </w:t>
+      </w:r>
+      <w:proofErr w:type="spellStart"/>
+      <w:r>
+        <w:rPr>
+          <w:rFonts w:ascii="Courier New" w:eastAsia="Times New Roman" w:hAnsi="Courier New" w:cs="Courier New"/>
+          <w:color w:val="A9B7C6"/>
+          <w:sz w:val="20"/>
+          <w:szCs w:val="20"/>
+          <w:lang w:val="en-US" w:eastAsia="it-IT"/>
+        </w:rPr>
+        <w:t>errorMin</w:t>
+      </w:r>
+      <w:proofErr w:type="spellEnd"/>
+      <w:r>
+        <w:rPr>
+          <w:rFonts w:ascii="Courier New" w:eastAsia="Times New Roman" w:hAnsi="Courier New" w:cs="Courier New"/>
+          <w:color w:val="A9B7C6"/>
+          <w:sz w:val="20"/>
+          <w:szCs w:val="20"/>
+          <w:lang w:val="en-US" w:eastAsia="it-IT"/>
+        </w:rPr>
+        <w:t xml:space="preserve"> &lt; </w:t>
+      </w:r>
+      <w:proofErr w:type="spellStart"/>
+      <w:r>
+        <w:rPr>
+          <w:rFonts w:ascii="Courier New" w:eastAsia="Times New Roman" w:hAnsi="Courier New" w:cs="Courier New"/>
+          <w:color w:val="A9B7C6"/>
+          <w:sz w:val="20"/>
+          <w:szCs w:val="20"/>
+          <w:lang w:val="en-US" w:eastAsia="it-IT"/>
+        </w:rPr>
+        <w:t>tolMN</w:t>
+      </w:r>
+      <w:proofErr w:type="spellEnd"/>
+      <w:r>
+        <w:rPr>
+          <w:rFonts w:ascii="Courier New" w:eastAsia="Times New Roman" w:hAnsi="Courier New" w:cs="Courier New"/>
+          <w:color w:val="A9B7C6"/>
+          <w:sz w:val="20"/>
+          <w:szCs w:val="20"/>
+          <w:lang w:val="en-US" w:eastAsia="it-IT"/>
+        </w:rPr>
+        <w:t>:</w:t>
+      </w:r>
+      <w:r>
+        <w:rPr>
+          <w:rFonts w:ascii="Courier New" w:eastAsia="Times New Roman" w:hAnsi="Courier New" w:cs="Courier New"/>
+          <w:color w:val="A9B7C6"/>
+          <w:sz w:val="20"/>
+          <w:szCs w:val="20"/>
+          <w:lang w:val="en-US" w:eastAsia="it-IT"/>
+        </w:rPr>
+        <w:br/>
+        <w:t xml:space="preserve">    </w:t>
+      </w:r>
+      <w:r>
+        <w:rPr>
+          <w:rFonts w:ascii="Courier New" w:eastAsia="Times New Roman" w:hAnsi="Courier New" w:cs="Courier New"/>
+          <w:color w:val="CC7832"/>
+          <w:sz w:val="20"/>
+          <w:szCs w:val="20"/>
+          <w:lang w:val="en-US" w:eastAsia="it-IT"/>
+        </w:rPr>
+        <w:t xml:space="preserve">if </w:t>
+      </w:r>
+      <w:proofErr w:type="spellStart"/>
+      <w:r>
+        <w:rPr>
+          <w:rFonts w:ascii="Courier New" w:eastAsia="Times New Roman" w:hAnsi="Courier New" w:cs="Courier New"/>
+          <w:color w:val="A9B7C6"/>
+          <w:sz w:val="20"/>
+          <w:szCs w:val="20"/>
+          <w:lang w:val="en-US" w:eastAsia="it-IT"/>
+        </w:rPr>
+        <w:t>gestNames</w:t>
+      </w:r>
+      <w:proofErr w:type="spellEnd"/>
+      <w:r>
+        <w:rPr>
+          <w:rFonts w:ascii="Courier New" w:eastAsia="Times New Roman" w:hAnsi="Courier New" w:cs="Courier New"/>
+          <w:color w:val="A9B7C6"/>
+          <w:sz w:val="20"/>
+          <w:szCs w:val="20"/>
+          <w:lang w:val="en-US" w:eastAsia="it-IT"/>
+        </w:rPr>
+        <w:t>[</w:t>
+      </w:r>
+      <w:proofErr w:type="spellStart"/>
+      <w:r>
+        <w:rPr>
+          <w:rFonts w:ascii="Courier New" w:eastAsia="Times New Roman" w:hAnsi="Courier New" w:cs="Courier New"/>
+          <w:color w:val="A9B7C6"/>
+          <w:sz w:val="20"/>
+          <w:szCs w:val="20"/>
+          <w:lang w:val="en-US" w:eastAsia="it-IT"/>
+        </w:rPr>
+        <w:t>minIndex</w:t>
+      </w:r>
+      <w:proofErr w:type="spellEnd"/>
+      <w:r>
+        <w:rPr>
+          <w:rFonts w:ascii="Courier New" w:eastAsia="Times New Roman" w:hAnsi="Courier New" w:cs="Courier New"/>
+          <w:color w:val="A9B7C6"/>
+          <w:sz w:val="20"/>
+          <w:szCs w:val="20"/>
+          <w:lang w:val="en-US" w:eastAsia="it-IT"/>
+        </w:rPr>
+        <w:t xml:space="preserve">] == </w:t>
+      </w:r>
+      <w:r>
+        <w:rPr>
+          <w:rFonts w:ascii="Courier New" w:eastAsia="Times New Roman" w:hAnsi="Courier New" w:cs="Courier New"/>
+          <w:color w:val="6A8759"/>
+          <w:sz w:val="20"/>
+          <w:szCs w:val="20"/>
+          <w:lang w:val="en-US" w:eastAsia="it-IT"/>
+        </w:rPr>
+        <w:t xml:space="preserve">'M' </w:t>
+      </w:r>
+      <w:r>
+        <w:rPr>
+          <w:rFonts w:ascii="Courier New" w:eastAsia="Times New Roman" w:hAnsi="Courier New" w:cs="Courier New"/>
+          <w:color w:val="CC7832"/>
+          <w:sz w:val="20"/>
+          <w:szCs w:val="20"/>
+          <w:lang w:val="en-US" w:eastAsia="it-IT"/>
+        </w:rPr>
+        <w:t xml:space="preserve">or </w:t>
+      </w:r>
+      <w:proofErr w:type="spellStart"/>
+      <w:r>
+        <w:rPr>
+          <w:rFonts w:ascii="Courier New" w:eastAsia="Times New Roman" w:hAnsi="Courier New" w:cs="Courier New"/>
+          <w:color w:val="A9B7C6"/>
+          <w:sz w:val="20"/>
+          <w:szCs w:val="20"/>
+          <w:lang w:val="en-US" w:eastAsia="it-IT"/>
+        </w:rPr>
+        <w:t>gestNames</w:t>
+      </w:r>
+      <w:proofErr w:type="spellEnd"/>
+      <w:r>
+        <w:rPr>
+          <w:rFonts w:ascii="Courier New" w:eastAsia="Times New Roman" w:hAnsi="Courier New" w:cs="Courier New"/>
+          <w:color w:val="A9B7C6"/>
+          <w:sz w:val="20"/>
+          <w:szCs w:val="20"/>
+          <w:lang w:val="en-US" w:eastAsia="it-IT"/>
+        </w:rPr>
+        <w:t>[</w:t>
+      </w:r>
+      <w:proofErr w:type="spellStart"/>
+      <w:r>
+        <w:rPr>
+          <w:rFonts w:ascii="Courier New" w:eastAsia="Times New Roman" w:hAnsi="Courier New" w:cs="Courier New"/>
+          <w:color w:val="A9B7C6"/>
+          <w:sz w:val="20"/>
+          <w:szCs w:val="20"/>
+          <w:lang w:val="en-US" w:eastAsia="it-IT"/>
+        </w:rPr>
+        <w:t>minIndex</w:t>
+      </w:r>
+      <w:proofErr w:type="spellEnd"/>
+      <w:r>
+        <w:rPr>
+          <w:rFonts w:ascii="Courier New" w:eastAsia="Times New Roman" w:hAnsi="Courier New" w:cs="Courier New"/>
+          <w:color w:val="A9B7C6"/>
+          <w:sz w:val="20"/>
+          <w:szCs w:val="20"/>
+          <w:lang w:val="en-US" w:eastAsia="it-IT"/>
+        </w:rPr>
+        <w:t xml:space="preserve">] == </w:t>
+      </w:r>
+      <w:r>
+        <w:rPr>
+          <w:rFonts w:ascii="Courier New" w:eastAsia="Times New Roman" w:hAnsi="Courier New" w:cs="Courier New"/>
+          <w:color w:val="6A8759"/>
+          <w:sz w:val="20"/>
+          <w:szCs w:val="20"/>
+          <w:lang w:val="en-US" w:eastAsia="it-IT"/>
+        </w:rPr>
+        <w:t>'N'</w:t>
+      </w:r>
+      <w:r>
+        <w:rPr>
+          <w:rFonts w:ascii="Courier New" w:eastAsia="Times New Roman" w:hAnsi="Courier New" w:cs="Courier New"/>
+          <w:color w:val="A9B7C6"/>
+          <w:sz w:val="20"/>
+          <w:szCs w:val="20"/>
+          <w:lang w:val="en-US" w:eastAsia="it-IT"/>
+        </w:rPr>
+        <w:t>:</w:t>
+      </w:r>
+      <w:r>
+        <w:rPr>
+          <w:rFonts w:ascii="Courier New" w:eastAsia="Times New Roman" w:hAnsi="Courier New" w:cs="Courier New"/>
+          <w:color w:val="A9B7C6"/>
+          <w:sz w:val="20"/>
+          <w:szCs w:val="20"/>
+          <w:lang w:val="en-US" w:eastAsia="it-IT"/>
+        </w:rPr>
+        <w:br/>
+        <w:t xml:space="preserve">        gesture = </w:t>
+      </w:r>
+      <w:proofErr w:type="spellStart"/>
+      <w:r>
+        <w:rPr>
+          <w:rFonts w:ascii="Courier New" w:eastAsia="Times New Roman" w:hAnsi="Courier New" w:cs="Courier New"/>
+          <w:color w:val="A9B7C6"/>
+          <w:sz w:val="20"/>
+          <w:szCs w:val="20"/>
+          <w:lang w:val="en-US" w:eastAsia="it-IT"/>
+        </w:rPr>
+        <w:t>gestNames</w:t>
+      </w:r>
+      <w:proofErr w:type="spellEnd"/>
+      <w:r>
+        <w:rPr>
+          <w:rFonts w:ascii="Courier New" w:eastAsia="Times New Roman" w:hAnsi="Courier New" w:cs="Courier New"/>
+          <w:color w:val="A9B7C6"/>
+          <w:sz w:val="20"/>
+          <w:szCs w:val="20"/>
+          <w:lang w:val="en-US" w:eastAsia="it-IT"/>
+        </w:rPr>
+        <w:t>[</w:t>
+      </w:r>
+      <w:proofErr w:type="spellStart"/>
+      <w:r>
+        <w:rPr>
+          <w:rFonts w:ascii="Courier New" w:eastAsia="Times New Roman" w:hAnsi="Courier New" w:cs="Courier New"/>
+          <w:color w:val="A9B7C6"/>
+          <w:sz w:val="20"/>
+          <w:szCs w:val="20"/>
+          <w:lang w:val="en-US" w:eastAsia="it-IT"/>
+        </w:rPr>
+        <w:t>minIndex</w:t>
+      </w:r>
+      <w:proofErr w:type="spellEnd"/>
+      <w:r>
+        <w:rPr>
+          <w:rFonts w:ascii="Courier New" w:eastAsia="Times New Roman" w:hAnsi="Courier New" w:cs="Courier New"/>
+          <w:color w:val="A9B7C6"/>
+          <w:sz w:val="20"/>
+          <w:szCs w:val="20"/>
+          <w:lang w:val="en-US" w:eastAsia="it-IT"/>
+        </w:rPr>
+        <w:t>]</w:t>
+      </w:r>
+      <w:r>
+        <w:rPr>
+          <w:rFonts w:ascii="Courier New" w:eastAsia="Times New Roman" w:hAnsi="Courier New" w:cs="Courier New"/>
+          <w:color w:val="A9B7C6"/>
+          <w:sz w:val="20"/>
+          <w:szCs w:val="20"/>
+          <w:lang w:val="en-US" w:eastAsia="it-IT"/>
+        </w:rPr>
+        <w:br/>
+        <w:t xml:space="preserve">        </w:t>
+      </w:r>
+      <w:r>
+        <w:rPr>
+          <w:rFonts w:ascii="Courier New" w:eastAsia="Times New Roman" w:hAnsi="Courier New" w:cs="Courier New"/>
+          <w:color w:val="8888C6"/>
+          <w:sz w:val="20"/>
+          <w:szCs w:val="20"/>
+          <w:lang w:val="en-US" w:eastAsia="it-IT"/>
+        </w:rPr>
+        <w:t>print</w:t>
+      </w:r>
+      <w:r>
+        <w:rPr>
+          <w:rFonts w:ascii="Courier New" w:eastAsia="Times New Roman" w:hAnsi="Courier New" w:cs="Courier New"/>
+          <w:color w:val="A9B7C6"/>
+          <w:sz w:val="20"/>
+          <w:szCs w:val="20"/>
+          <w:lang w:val="en-US" w:eastAsia="it-IT"/>
+        </w:rPr>
+        <w:t>(</w:t>
+      </w:r>
+      <w:proofErr w:type="spellStart"/>
+      <w:r>
+        <w:rPr>
+          <w:rFonts w:ascii="Courier New" w:eastAsia="Times New Roman" w:hAnsi="Courier New" w:cs="Courier New"/>
+          <w:color w:val="A9B7C6"/>
+          <w:sz w:val="20"/>
+          <w:szCs w:val="20"/>
+          <w:lang w:val="en-US" w:eastAsia="it-IT"/>
+        </w:rPr>
+        <w:t>gestNames</w:t>
+      </w:r>
+      <w:proofErr w:type="spellEnd"/>
+      <w:r>
+        <w:rPr>
+          <w:rFonts w:ascii="Courier New" w:eastAsia="Times New Roman" w:hAnsi="Courier New" w:cs="Courier New"/>
+          <w:color w:val="A9B7C6"/>
+          <w:sz w:val="20"/>
+          <w:szCs w:val="20"/>
+          <w:lang w:val="en-US" w:eastAsia="it-IT"/>
+        </w:rPr>
+        <w:t>[</w:t>
+      </w:r>
+      <w:proofErr w:type="spellStart"/>
+      <w:r>
+        <w:rPr>
+          <w:rFonts w:ascii="Courier New" w:eastAsia="Times New Roman" w:hAnsi="Courier New" w:cs="Courier New"/>
+          <w:color w:val="A9B7C6"/>
+          <w:sz w:val="20"/>
+          <w:szCs w:val="20"/>
+          <w:lang w:val="en-US" w:eastAsia="it-IT"/>
+        </w:rPr>
+        <w:t>minIndex</w:t>
+      </w:r>
+      <w:proofErr w:type="spellEnd"/>
+      <w:r>
+        <w:rPr>
+          <w:rFonts w:ascii="Courier New" w:eastAsia="Times New Roman" w:hAnsi="Courier New" w:cs="Courier New"/>
+          <w:color w:val="A9B7C6"/>
+          <w:sz w:val="20"/>
+          <w:szCs w:val="20"/>
+          <w:lang w:val="en-US" w:eastAsia="it-IT"/>
+        </w:rPr>
+        <w:t>])</w:t>
+      </w:r>
+      <w:r>
+        <w:rPr>
+          <w:rFonts w:ascii="Courier New" w:eastAsia="Times New Roman" w:hAnsi="Courier New" w:cs="Courier New"/>
+          <w:color w:val="A9B7C6"/>
+          <w:sz w:val="20"/>
+          <w:szCs w:val="20"/>
+          <w:lang w:val="en-US" w:eastAsia="it-IT"/>
+        </w:rPr>
+        <w:br/>
+        <w:t xml:space="preserve">    </w:t>
+      </w:r>
+      <w:r>
+        <w:rPr>
+          <w:rFonts w:ascii="Courier New" w:eastAsia="Times New Roman" w:hAnsi="Courier New" w:cs="Courier New"/>
+          <w:color w:val="CC7832"/>
+          <w:sz w:val="20"/>
+          <w:szCs w:val="20"/>
+          <w:lang w:val="en-US" w:eastAsia="it-IT"/>
+        </w:rPr>
+        <w:t xml:space="preserve">elif </w:t>
+      </w:r>
+      <w:proofErr w:type="spellStart"/>
+      <w:r>
+        <w:rPr>
+          <w:rFonts w:ascii="Courier New" w:eastAsia="Times New Roman" w:hAnsi="Courier New" w:cs="Courier New"/>
+          <w:color w:val="A9B7C6"/>
+          <w:sz w:val="20"/>
+          <w:szCs w:val="20"/>
+          <w:lang w:val="en-US" w:eastAsia="it-IT"/>
+        </w:rPr>
+        <w:t>errorMin</w:t>
+      </w:r>
+      <w:proofErr w:type="spellEnd"/>
+      <w:r>
+        <w:rPr>
+          <w:rFonts w:ascii="Courier New" w:eastAsia="Times New Roman" w:hAnsi="Courier New" w:cs="Courier New"/>
+          <w:color w:val="A9B7C6"/>
+          <w:sz w:val="20"/>
+          <w:szCs w:val="20"/>
+          <w:lang w:val="en-US" w:eastAsia="it-IT"/>
+        </w:rPr>
+        <w:t xml:space="preserve"> &lt; </w:t>
+      </w:r>
+      <w:proofErr w:type="spellStart"/>
+      <w:r>
+        <w:rPr>
+          <w:rFonts w:ascii="Courier New" w:eastAsia="Times New Roman" w:hAnsi="Courier New" w:cs="Courier New"/>
+          <w:color w:val="A9B7C6"/>
+          <w:sz w:val="20"/>
+          <w:szCs w:val="20"/>
+          <w:lang w:val="en-US" w:eastAsia="it-IT"/>
+        </w:rPr>
+        <w:t>tol</w:t>
+      </w:r>
+      <w:proofErr w:type="spellEnd"/>
+      <w:r>
+        <w:rPr>
+          <w:rFonts w:ascii="Courier New" w:eastAsia="Times New Roman" w:hAnsi="Courier New" w:cs="Courier New"/>
+          <w:color w:val="A9B7C6"/>
+          <w:sz w:val="20"/>
+          <w:szCs w:val="20"/>
+          <w:lang w:val="en-US" w:eastAsia="it-IT"/>
+        </w:rPr>
+        <w:t>:</w:t>
+      </w:r>
+      <w:r>
+        <w:rPr>
+          <w:rFonts w:ascii="Courier New" w:eastAsia="Times New Roman" w:hAnsi="Courier New" w:cs="Courier New"/>
+          <w:color w:val="A9B7C6"/>
+          <w:sz w:val="20"/>
+          <w:szCs w:val="20"/>
+          <w:lang w:val="en-US" w:eastAsia="it-IT"/>
+        </w:rPr>
+        <w:br/>
+        <w:t xml:space="preserve">        gesture = </w:t>
+      </w:r>
+      <w:proofErr w:type="spellStart"/>
+      <w:r>
+        <w:rPr>
+          <w:rFonts w:ascii="Courier New" w:eastAsia="Times New Roman" w:hAnsi="Courier New" w:cs="Courier New"/>
+          <w:color w:val="A9B7C6"/>
+          <w:sz w:val="20"/>
+          <w:szCs w:val="20"/>
+          <w:lang w:val="en-US" w:eastAsia="it-IT"/>
+        </w:rPr>
+        <w:t>gestNames</w:t>
+      </w:r>
+      <w:proofErr w:type="spellEnd"/>
+      <w:r>
+        <w:rPr>
+          <w:rFonts w:ascii="Courier New" w:eastAsia="Times New Roman" w:hAnsi="Courier New" w:cs="Courier New"/>
+          <w:color w:val="A9B7C6"/>
+          <w:sz w:val="20"/>
+          <w:szCs w:val="20"/>
+          <w:lang w:val="en-US" w:eastAsia="it-IT"/>
+        </w:rPr>
+        <w:t>[</w:t>
+      </w:r>
+      <w:proofErr w:type="spellStart"/>
+      <w:r>
+        <w:rPr>
+          <w:rFonts w:ascii="Courier New" w:eastAsia="Times New Roman" w:hAnsi="Courier New" w:cs="Courier New"/>
+          <w:color w:val="A9B7C6"/>
+          <w:sz w:val="20"/>
+          <w:szCs w:val="20"/>
+          <w:lang w:val="en-US" w:eastAsia="it-IT"/>
+        </w:rPr>
+        <w:t>minIndex</w:t>
+      </w:r>
+      <w:proofErr w:type="spellEnd"/>
+      <w:r>
+        <w:rPr>
+          <w:rFonts w:ascii="Courier New" w:eastAsia="Times New Roman" w:hAnsi="Courier New" w:cs="Courier New"/>
+          <w:color w:val="A9B7C6"/>
+          <w:sz w:val="20"/>
+          <w:szCs w:val="20"/>
+          <w:lang w:val="en-US" w:eastAsia="it-IT"/>
+        </w:rPr>
+        <w:t>]</w:t>
+      </w:r>
+      <w:r>
+        <w:rPr>
+          <w:rFonts w:ascii="Courier New" w:eastAsia="Times New Roman" w:hAnsi="Courier New" w:cs="Courier New"/>
+          <w:color w:val="A9B7C6"/>
+          <w:sz w:val="20"/>
+          <w:szCs w:val="20"/>
+          <w:lang w:val="en-US" w:eastAsia="it-IT"/>
+        </w:rPr>
+        <w:br/>
+        <w:t xml:space="preserve">    </w:t>
+      </w:r>
+      <w:r>
+        <w:rPr>
+          <w:rFonts w:ascii="Courier New" w:eastAsia="Times New Roman" w:hAnsi="Courier New" w:cs="Courier New"/>
+          <w:color w:val="CC7832"/>
+          <w:sz w:val="20"/>
+          <w:szCs w:val="20"/>
+          <w:lang w:val="en-US" w:eastAsia="it-IT"/>
+        </w:rPr>
+        <w:t xml:space="preserve">elif </w:t>
+      </w:r>
+      <w:proofErr w:type="spellStart"/>
+      <w:r>
+        <w:rPr>
+          <w:rFonts w:ascii="Courier New" w:eastAsia="Times New Roman" w:hAnsi="Courier New" w:cs="Courier New"/>
+          <w:color w:val="A9B7C6"/>
+          <w:sz w:val="20"/>
+          <w:szCs w:val="20"/>
+          <w:lang w:val="en-US" w:eastAsia="it-IT"/>
+        </w:rPr>
+        <w:t>errorMin</w:t>
+      </w:r>
+      <w:proofErr w:type="spellEnd"/>
+      <w:r>
+        <w:rPr>
+          <w:rFonts w:ascii="Courier New" w:eastAsia="Times New Roman" w:hAnsi="Courier New" w:cs="Courier New"/>
+          <w:color w:val="A9B7C6"/>
+          <w:sz w:val="20"/>
+          <w:szCs w:val="20"/>
+          <w:lang w:val="en-US" w:eastAsia="it-IT"/>
+        </w:rPr>
+        <w:t xml:space="preserve"> &gt;= </w:t>
+      </w:r>
+      <w:proofErr w:type="spellStart"/>
+      <w:r>
+        <w:rPr>
+          <w:rFonts w:ascii="Courier New" w:eastAsia="Times New Roman" w:hAnsi="Courier New" w:cs="Courier New"/>
+          <w:color w:val="A9B7C6"/>
+          <w:sz w:val="20"/>
+          <w:szCs w:val="20"/>
+          <w:lang w:val="en-US" w:eastAsia="it-IT"/>
+        </w:rPr>
+        <w:t>tol</w:t>
+      </w:r>
+      <w:proofErr w:type="spellEnd"/>
+      <w:r>
+        <w:rPr>
+          <w:rFonts w:ascii="Courier New" w:eastAsia="Times New Roman" w:hAnsi="Courier New" w:cs="Courier New"/>
+          <w:color w:val="A9B7C6"/>
+          <w:sz w:val="20"/>
+          <w:szCs w:val="20"/>
+          <w:lang w:val="en-US" w:eastAsia="it-IT"/>
+        </w:rPr>
+        <w:t>:</w:t>
+      </w:r>
+      <w:r>
+        <w:rPr>
+          <w:rFonts w:ascii="Courier New" w:eastAsia="Times New Roman" w:hAnsi="Courier New" w:cs="Courier New"/>
+          <w:color w:val="A9B7C6"/>
+          <w:sz w:val="20"/>
+          <w:szCs w:val="20"/>
+          <w:lang w:val="en-US" w:eastAsia="it-IT"/>
+        </w:rPr>
+        <w:br/>
+        <w:t xml:space="preserve">        gesture = </w:t>
+      </w:r>
+      <w:r>
+        <w:rPr>
+          <w:rFonts w:ascii="Courier New" w:eastAsia="Times New Roman" w:hAnsi="Courier New" w:cs="Courier New"/>
+          <w:color w:val="6A8759"/>
+          <w:sz w:val="20"/>
+          <w:szCs w:val="20"/>
+          <w:lang w:val="en-US" w:eastAsia="it-IT"/>
+        </w:rPr>
+        <w:t>'Unknown'</w:t>
+      </w:r>
+      <w:r>
+        <w:rPr>
+          <w:rFonts w:ascii="Courier New" w:eastAsia="Times New Roman" w:hAnsi="Courier New" w:cs="Courier New"/>
+          <w:color w:val="6A8759"/>
+          <w:sz w:val="20"/>
+          <w:szCs w:val="20"/>
+          <w:lang w:val="en-US" w:eastAsia="it-IT"/>
+        </w:rPr>
+        <w:br/>
+      </w:r>
+      <w:r>
+        <w:rPr>
+          <w:rFonts w:ascii="Courier New" w:eastAsia="Times New Roman" w:hAnsi="Courier New" w:cs="Courier New"/>
+          <w:color w:val="CC7832"/>
+          <w:sz w:val="20"/>
+          <w:szCs w:val="20"/>
+          <w:lang w:val="en-US" w:eastAsia="it-IT"/>
+        </w:rPr>
+        <w:t xml:space="preserve">return </w:t>
+      </w:r>
+      <w:r>
+        <w:rPr>
+          <w:rFonts w:ascii="Courier New" w:eastAsia="Times New Roman" w:hAnsi="Courier New" w:cs="Courier New"/>
+          <w:color w:val="A9B7C6"/>
+          <w:sz w:val="20"/>
+          <w:szCs w:val="20"/>
+          <w:lang w:val="en-US" w:eastAsia="it-IT"/>
+        </w:rPr>
+        <w:t>gesture</w:t>
+      </w:r>
+    </w:p>
+    <w:p>
+      <w:pPr>
+        <w:pStyle w:val="Paragrafoelenco"/>
+        <w:ind w:left="426"/>
+        <w:jc w:val="both"/>
+        <w:rPr>
+          <w:rFonts w:ascii="Times New Roman" w:hAnsi="Times New Roman" w:cs="Times New Roman"/>
+          <w:color w:val="C00000"/>
+          <w:sz w:val="28"/>
+          <w:szCs w:val="28"/>
+          <w:lang w:val="en-US"/>
+        </w:rPr>
+      </w:pPr>
+    </w:p>
+    <w:p>
+      <w:pPr>
+        <w:pStyle w:val="Paragrafoelenco"/>
+        <w:numPr>
+          <w:ilvl w:val="0"/>
+          <w:numId w:val="6"/>
+        </w:numPr>
+        <w:ind w:left="426"/>
+        <w:jc w:val="both"/>
+        <w:rPr>
+          <w:rFonts w:ascii="Times New Roman" w:hAnsi="Times New Roman" w:cs="Times New Roman"/>
+          <w:color w:val="C00000"/>
+          <w:sz w:val="28"/>
+          <w:szCs w:val="28"/>
+          <w:lang w:val="en-US"/>
+        </w:rPr>
+      </w:pPr>
     </w:p>
     <w:p>
       <w:pPr>
@@ -7357,6 +8616,7 @@
           <w:color w:val="C00000"/>
           <w:sz w:val="24"/>
           <w:szCs w:val="24"/>
+          <w:lang w:val="en-US"/>
         </w:rPr>
       </w:pPr>
     </w:p>
@@ -7370,6 +8630,7 @@
           <w:color w:val="C00000"/>
           <w:sz w:val="24"/>
           <w:szCs w:val="24"/>
+          <w:lang w:val="en-US"/>
         </w:rPr>
       </w:pPr>
     </w:p>
@@ -7383,6 +8644,7 @@
           <w:color w:val="C00000"/>
           <w:sz w:val="24"/>
           <w:szCs w:val="24"/>
+          <w:lang w:val="en-US"/>
         </w:rPr>
       </w:pPr>
     </w:p>
@@ -7396,6 +8658,7 @@
           <w:color w:val="C00000"/>
           <w:sz w:val="24"/>
           <w:szCs w:val="24"/>
+          <w:lang w:val="en-US"/>
         </w:rPr>
       </w:pPr>
     </w:p>
@@ -7407,6 +8670,7 @@
           <w:color w:val="C00000"/>
           <w:sz w:val="24"/>
           <w:szCs w:val="24"/>
+          <w:lang w:val="en-US"/>
         </w:rPr>
       </w:pPr>
       <w:r>
@@ -7415,6 +8679,7 @@
           <w:color w:val="C00000"/>
           <w:sz w:val="24"/>
           <w:szCs w:val="24"/>
+          <w:lang w:val="en-US"/>
         </w:rPr>
         <w:br w:type="page"/>
       </w:r>
@@ -7426,6 +8691,7 @@
         <w:jc w:val="both"/>
         <w:rPr>
           <w:rFonts w:ascii="Times New Roman" w:hAnsi="Times New Roman" w:cs="Times New Roman"/>
+          <w:lang w:val="en-US"/>
         </w:rPr>
       </w:pPr>
     </w:p>
@@ -8775,7 +10041,6 @@
   <w:style w:type="character" w:default="1" w:styleId="Carpredefinitoparagrafo">
     <w:name w:val="Default Paragraph Font"/>
     <w:uiPriority w:val="1"/>
-    <w:semiHidden/>
     <w:unhideWhenUsed/>
   </w:style>
   <w:style w:type="table" w:default="1" w:styleId="Tabellanormale">
@@ -8870,6 +10135,55 @@
     <w:rPr>
       <w:color w:val="808080"/>
     </w:rPr>
+  </w:style>
+  <w:style w:type="paragraph" w:styleId="PreformattatoHTML">
+    <w:name w:val="HTML Preformatted"/>
+    <w:basedOn w:val="Normale"/>
+    <w:link w:val="PreformattatoHTMLCarattere"/>
+    <w:uiPriority w:val="99"/>
+    <w:semiHidden/>
+    <w:unhideWhenUsed/>
+    <w:rsid w:val="00FA262D"/>
+    <w:pPr>
+      <w:spacing w:after="0" w:line="240" w:lineRule="auto"/>
+    </w:pPr>
+    <w:rPr>
+      <w:rFonts w:ascii="Consolas" w:hAnsi="Consolas"/>
+      <w:sz w:val="20"/>
+      <w:szCs w:val="20"/>
+    </w:rPr>
+  </w:style>
+  <w:style w:type="character" w:customStyle="1" w:styleId="PreformattatoHTMLCarattere">
+    <w:name w:val="Preformattato HTML Carattere"/>
+    <w:basedOn w:val="Carpredefinitoparagrafo"/>
+    <w:link w:val="PreformattatoHTML"/>
+    <w:uiPriority w:val="99"/>
+    <w:semiHidden/>
+    <w:rsid w:val="00FA262D"/>
+    <w:rPr>
+      <w:rFonts w:ascii="Consolas" w:hAnsi="Consolas"/>
+      <w:sz w:val="20"/>
+      <w:szCs w:val="20"/>
+    </w:rPr>
+  </w:style>
+  <w:style w:type="table" w:styleId="Grigliatabella">
+    <w:name w:val="Table Grid"/>
+    <w:basedOn w:val="Tabellanormale"/>
+    <w:uiPriority w:val="39"/>
+    <w:rsid w:val="000D416F"/>
+    <w:pPr>
+      <w:spacing w:after="0" w:line="240" w:lineRule="auto"/>
+    </w:pPr>
+    <w:tblPr>
+      <w:tblBorders>
+        <w:top w:val="single" w:sz="4" w:space="0" w:color="auto"/>
+        <w:left w:val="single" w:sz="4" w:space="0" w:color="auto"/>
+        <w:bottom w:val="single" w:sz="4" w:space="0" w:color="auto"/>
+        <w:right w:val="single" w:sz="4" w:space="0" w:color="auto"/>
+        <w:insideH w:val="single" w:sz="4" w:space="0" w:color="auto"/>
+        <w:insideV w:val="single" w:sz="4" w:space="0" w:color="auto"/>
+      </w:tblBorders>
+    </w:tblPr>
   </w:style>
 </w:styles>
 </file>

</xml_diff>

<commit_message>
Fix Input Parameter for MediaPipe Configuration + Tesina Upated (MediaPipe Configuration) + added get_coordinates() function (still not used)
</commit_message>
<xml_diff>
--- a/TESINA.docx
+++ b/TESINA.docx
@@ -2121,6 +2121,8 @@
       <w:r>
         <w:rPr>
           <w:rFonts w:ascii="Times New Roman" w:hAnsi="Times New Roman" w:cs="Times New Roman"/>
+          <w:b/>
+          <w:bCs/>
           <w:i/>
           <w:iCs/>
           <w:color w:val="000000" w:themeColor="text1"/>
@@ -2151,6 +2153,8 @@
       <w:r>
         <w:rPr>
           <w:rFonts w:ascii="Times New Roman" w:hAnsi="Times New Roman" w:cs="Times New Roman"/>
+          <w:b/>
+          <w:bCs/>
           <w:i/>
           <w:iCs/>
           <w:color w:val="000000" w:themeColor="text1"/>
@@ -2195,20 +2199,6 @@
           <w:color w:val="000000" w:themeColor="text1"/>
         </w:rPr>
         <w:t>.</w:t>
-      </w:r>
-      <w:r>
-        <w:rPr>
-          <w:rFonts w:ascii="Times New Roman" w:hAnsi="Times New Roman" w:cs="Times New Roman"/>
-          <w:color w:val="000000" w:themeColor="text1"/>
-        </w:rPr>
-        <w:t xml:space="preserve"> </w:t>
-      </w:r>
-      <w:r>
-        <w:rPr>
-          <w:rFonts w:ascii="Times New Roman" w:hAnsi="Times New Roman" w:cs="Times New Roman"/>
-          <w:color w:val="00B0F0"/>
-        </w:rPr>
-        <w:t>FALSE</w:t>
       </w:r>
     </w:p>
     <w:p>
@@ -2253,7 +2243,7 @@
           <w:rFonts w:ascii="Times New Roman" w:hAnsi="Times New Roman" w:cs="Times New Roman"/>
           <w:color w:val="000000" w:themeColor="text1"/>
         </w:rPr>
-        <w:t xml:space="preserve"> 1</w:t>
+        <w:t xml:space="preserve"> </w:t>
       </w:r>
     </w:p>
     <w:p>
@@ -2293,10 +2283,88 @@
         </w:rPr>
         <w:t xml:space="preserve"> </w:t>
       </w:r>
-    </w:p>
-    <w:p>
-      <w:pPr>
-        <w:pStyle w:val="Paragrafoelenco"/>
+      <w:r>
+        <w:rPr>
+          <w:rFonts w:ascii="Times New Roman" w:hAnsi="Times New Roman" w:cs="Times New Roman"/>
+          <w:color w:val="000000" w:themeColor="text1"/>
+        </w:rPr>
+        <w:t xml:space="preserve">Complessità dell’hand landmark model. Il valore può essere </w:t>
+      </w:r>
+      <w:r>
+        <w:rPr>
+          <w:rFonts w:ascii="Times New Roman" w:hAnsi="Times New Roman" w:cs="Times New Roman"/>
+          <w:b/>
+          <w:bCs/>
+          <w:color w:val="000000" w:themeColor="text1"/>
+        </w:rPr>
+        <w:t>0</w:t>
+      </w:r>
+      <w:r>
+        <w:rPr>
+          <w:rFonts w:ascii="Times New Roman" w:hAnsi="Times New Roman" w:cs="Times New Roman"/>
+          <w:color w:val="000000" w:themeColor="text1"/>
+        </w:rPr>
+        <w:t xml:space="preserve"> o </w:t>
+      </w:r>
+      <w:r>
+        <w:rPr>
+          <w:rFonts w:ascii="Times New Roman" w:hAnsi="Times New Roman" w:cs="Times New Roman"/>
+          <w:b/>
+          <w:bCs/>
+          <w:color w:val="000000" w:themeColor="text1"/>
+        </w:rPr>
+        <w:t>1</w:t>
+      </w:r>
+      <w:r>
+        <w:rPr>
+          <w:rFonts w:ascii="Times New Roman" w:hAnsi="Times New Roman" w:cs="Times New Roman"/>
+          <w:color w:val="000000" w:themeColor="text1"/>
+        </w:rPr>
+        <w:t>. Con l’aumento della complessità del modello, l’accuratezza del punto di riferimento e la latenza dell’interferenza</w:t>
+      </w:r>
+      <w:r>
+        <w:rPr>
+          <w:rFonts w:ascii="Times New Roman" w:hAnsi="Times New Roman" w:cs="Times New Roman"/>
+          <w:color w:val="000000" w:themeColor="text1"/>
+        </w:rPr>
+        <w:t>,</w:t>
+      </w:r>
+      <w:r>
+        <w:rPr>
+          <w:rFonts w:ascii="Times New Roman" w:hAnsi="Times New Roman" w:cs="Times New Roman"/>
+          <w:color w:val="000000" w:themeColor="text1"/>
+        </w:rPr>
+        <w:t xml:space="preserve"> </w:t>
+      </w:r>
+      <w:r>
+        <w:rPr>
+          <w:rFonts w:ascii="Times New Roman" w:hAnsi="Times New Roman" w:cs="Times New Roman"/>
+          <w:color w:val="000000" w:themeColor="text1"/>
+        </w:rPr>
+        <w:t xml:space="preserve">di solito, </w:t>
+      </w:r>
+      <w:r>
+        <w:rPr>
+          <w:rFonts w:ascii="Times New Roman" w:hAnsi="Times New Roman" w:cs="Times New Roman"/>
+          <w:color w:val="000000" w:themeColor="text1"/>
+        </w:rPr>
+        <w:t>aumentano.</w:t>
+      </w:r>
+      <w:r>
+        <w:rPr>
+          <w:rFonts w:ascii="Times New Roman" w:hAnsi="Times New Roman" w:cs="Times New Roman"/>
+          <w:color w:val="000000" w:themeColor="text1"/>
+        </w:rPr>
+        <w:t xml:space="preserve"> Il valore di default è 1.</w:t>
+      </w:r>
+    </w:p>
+    <w:p>
+      <w:pPr>
+        <w:pStyle w:val="Paragrafoelenco"/>
+        <w:numPr>
+          <w:ilvl w:val="0"/>
+          <w:numId w:val="7"/>
+        </w:numPr>
         <w:ind w:left="1985"/>
         <w:jc w:val="both"/>
         <w:rPr>
@@ -2304,10 +2372,67 @@
           <w:color w:val="000000" w:themeColor="text1"/>
         </w:rPr>
       </w:pPr>
-    </w:p>
-    <w:p>
-      <w:pPr>
-        <w:pStyle w:val="Paragrafoelenco"/>
+      <w:r>
+        <w:rPr>
+          <w:rFonts w:ascii="Times New Roman" w:hAnsi="Times New Roman" w:cs="Times New Roman"/>
+          <w:b/>
+          <w:bCs/>
+          <w:color w:val="000000" w:themeColor="text1"/>
+        </w:rPr>
+        <w:t>MIN_DETECTION_CONFIDENCE</w:t>
+      </w:r>
+      <w:r>
+        <w:rPr>
+          <w:rFonts w:ascii="Times New Roman" w:hAnsi="Times New Roman" w:cs="Times New Roman"/>
+          <w:color w:val="000000" w:themeColor="text1"/>
+        </w:rPr>
+        <w:t xml:space="preserve">: </w:t>
+      </w:r>
+      <w:r>
+        <w:rPr>
+          <w:rFonts w:ascii="Times New Roman" w:hAnsi="Times New Roman" w:cs="Times New Roman"/>
+          <w:color w:val="000000" w:themeColor="text1"/>
+        </w:rPr>
+        <w:t>R</w:t>
+      </w:r>
+      <w:r>
+        <w:rPr>
+          <w:rFonts w:ascii="Times New Roman" w:hAnsi="Times New Roman" w:cs="Times New Roman"/>
+          <w:color w:val="000000" w:themeColor="text1"/>
+        </w:rPr>
+        <w:t>appresenta la misur</w:t>
+      </w:r>
+      <w:r>
+        <w:rPr>
+          <w:rFonts w:ascii="Times New Roman" w:hAnsi="Times New Roman" w:cs="Times New Roman"/>
+          <w:color w:val="000000" w:themeColor="text1"/>
+        </w:rPr>
+        <w:t xml:space="preserve">a di quanto il rilevamento della mano sia considerato riuscito da parte del modello. È un valore compreso nell’intervallo </w:t>
+      </w:r>
+      <w:r>
+        <w:rPr>
+          <w:rFonts w:ascii="Times New Roman" w:eastAsiaTheme="minorEastAsia" w:hAnsi="Times New Roman" w:cs="Times New Roman"/>
+          <w:b/>
+          <w:bCs/>
+          <w:color w:val="000000" w:themeColor="text1"/>
+        </w:rPr>
+        <w:t>[0.0, 1.0]</w:t>
+      </w:r>
+      <w:r>
+        <w:rPr>
+          <w:rFonts w:ascii="Times New Roman" w:eastAsiaTheme="minorEastAsia" w:hAnsi="Times New Roman" w:cs="Times New Roman"/>
+          <w:color w:val="000000" w:themeColor="text1"/>
+        </w:rPr>
+        <w:t>. Il valore di default è 0.5.</w:t>
+      </w:r>
+    </w:p>
+    <w:p>
+      <w:pPr>
+        <w:pStyle w:val="Paragrafoelenco"/>
+        <w:numPr>
+          <w:ilvl w:val="0"/>
+          <w:numId w:val="7"/>
+        </w:numPr>
         <w:ind w:left="1985"/>
         <w:jc w:val="both"/>
         <w:rPr>
@@ -2315,6 +2440,195 @@
           <w:color w:val="000000" w:themeColor="text1"/>
         </w:rPr>
       </w:pPr>
+      <w:r>
+        <w:rPr>
+          <w:rFonts w:ascii="Times New Roman" w:hAnsi="Times New Roman" w:cs="Times New Roman"/>
+          <w:b/>
+          <w:bCs/>
+          <w:color w:val="000000" w:themeColor="text1"/>
+        </w:rPr>
+        <w:t>MIN_TRACKING_CONFIDENCE</w:t>
+      </w:r>
+      <w:r>
+        <w:rPr>
+          <w:rFonts w:ascii="Times New Roman" w:hAnsi="Times New Roman" w:cs="Times New Roman"/>
+          <w:color w:val="000000" w:themeColor="text1"/>
+        </w:rPr>
+        <w:t>:</w:t>
+      </w:r>
+      <w:r>
+        <w:rPr>
+          <w:rFonts w:ascii="Times New Roman" w:hAnsi="Times New Roman" w:cs="Times New Roman"/>
+          <w:color w:val="000000" w:themeColor="text1"/>
+        </w:rPr>
+        <w:t xml:space="preserve"> </w:t>
+      </w:r>
+      <w:r>
+        <w:rPr>
+          <w:rFonts w:ascii="Times New Roman" w:hAnsi="Times New Roman" w:cs="Times New Roman"/>
+          <w:color w:val="000000" w:themeColor="text1"/>
+        </w:rPr>
+        <w:t>Valore di confidenza minimo (</w:t>
+      </w:r>
+      <w:r>
+        <w:rPr>
+          <w:rFonts w:ascii="Times New Roman" w:hAnsi="Times New Roman" w:cs="Times New Roman"/>
+          <w:color w:val="000000" w:themeColor="text1"/>
+        </w:rPr>
+        <w:t xml:space="preserve">nell’intervallo </w:t>
+      </w:r>
+      <w:r>
+        <w:rPr>
+          <w:rFonts w:ascii="Times New Roman" w:eastAsiaTheme="minorEastAsia" w:hAnsi="Times New Roman" w:cs="Times New Roman"/>
+          <w:b/>
+          <w:bCs/>
+          <w:color w:val="000000" w:themeColor="text1"/>
+        </w:rPr>
+        <w:t xml:space="preserve">[0.0, </w:t>
+      </w:r>
+      <w:r>
+        <w:rPr>
+          <w:rFonts w:ascii="Times New Roman" w:eastAsiaTheme="minorEastAsia" w:hAnsi="Times New Roman" w:cs="Times New Roman"/>
+          <w:b/>
+          <w:bCs/>
+          <w:color w:val="000000" w:themeColor="text1"/>
+        </w:rPr>
+        <w:t>1</w:t>
+      </w:r>
+      <w:r>
+        <w:rPr>
+          <w:rFonts w:ascii="Times New Roman" w:eastAsiaTheme="minorEastAsia" w:hAnsi="Times New Roman" w:cs="Times New Roman"/>
+          <w:b/>
+          <w:bCs/>
+          <w:color w:val="000000" w:themeColor="text1"/>
+        </w:rPr>
+        <w:t>.0]</w:t>
+      </w:r>
+      <w:r>
+        <w:rPr>
+          <w:rFonts w:ascii="Times New Roman" w:eastAsiaTheme="minorEastAsia" w:hAnsi="Times New Roman" w:cs="Times New Roman"/>
+          <w:b/>
+          <w:bCs/>
+          <w:color w:val="000000" w:themeColor="text1"/>
+        </w:rPr>
+        <w:t>)</w:t>
+      </w:r>
+      <w:r>
+        <w:rPr>
+          <w:rFonts w:ascii="Times New Roman" w:hAnsi="Times New Roman" w:cs="Times New Roman"/>
+          <w:color w:val="000000" w:themeColor="text1"/>
+        </w:rPr>
+        <w:t xml:space="preserve"> </w:t>
+      </w:r>
+      <w:r>
+        <w:rPr>
+          <w:rFonts w:ascii="Times New Roman" w:hAnsi="Times New Roman" w:cs="Times New Roman"/>
+          <w:color w:val="000000" w:themeColor="text1"/>
+        </w:rPr>
+        <w:t xml:space="preserve">richiesto </w:t>
+      </w:r>
+      <w:r>
+        <w:rPr>
+          <w:rFonts w:ascii="Times New Roman" w:hAnsi="Times New Roman" w:cs="Times New Roman"/>
+          <w:color w:val="000000" w:themeColor="text1"/>
+        </w:rPr>
+        <w:t xml:space="preserve">dal modello di tracciamento dei punti di riferimento affinché </w:t>
+      </w:r>
+      <w:r>
+        <w:rPr>
+          <w:rFonts w:ascii="Times New Roman" w:hAnsi="Times New Roman" w:cs="Times New Roman"/>
+          <w:color w:val="000000" w:themeColor="text1"/>
+        </w:rPr>
+        <w:t>questi</w:t>
+      </w:r>
+      <w:r>
+        <w:rPr>
+          <w:rFonts w:ascii="Times New Roman" w:hAnsi="Times New Roman" w:cs="Times New Roman"/>
+          <w:color w:val="000000" w:themeColor="text1"/>
+        </w:rPr>
+        <w:t xml:space="preserve"> siano considerati tracciati correttamente, altrimenti il ​​rilevamento della mano verrà richiamato automaticamente sull'immagine di input successiva. Impostandolo su un valore più elevato è possibile aumentare la robustezza della soluzione, a scapito di una latenza più elevata. </w:t>
+      </w:r>
+      <w:r>
+        <w:rPr>
+          <w:rFonts w:ascii="Times New Roman" w:hAnsi="Times New Roman" w:cs="Times New Roman"/>
+          <w:color w:val="000000" w:themeColor="text1"/>
+        </w:rPr>
+        <w:t>Questo valore è i</w:t>
+      </w:r>
+      <w:r>
+        <w:rPr>
+          <w:rFonts w:ascii="Times New Roman" w:hAnsi="Times New Roman" w:cs="Times New Roman"/>
+          <w:color w:val="000000" w:themeColor="text1"/>
+        </w:rPr>
+        <w:t xml:space="preserve">gnorato se </w:t>
+      </w:r>
+      <w:r>
+        <w:rPr>
+          <w:rFonts w:ascii="Times New Roman" w:hAnsi="Times New Roman" w:cs="Times New Roman"/>
+          <w:color w:val="000000" w:themeColor="text1"/>
+        </w:rPr>
+        <w:t xml:space="preserve">STATIC_IMAGE_MODE </w:t>
+      </w:r>
+      <w:r>
+        <w:rPr>
+          <w:rFonts w:ascii="Times New Roman" w:hAnsi="Times New Roman" w:cs="Times New Roman"/>
+          <w:color w:val="000000" w:themeColor="text1"/>
+        </w:rPr>
+        <w:t>è</w:t>
+      </w:r>
+      <w:r>
+        <w:rPr>
+          <w:rFonts w:ascii="Times New Roman" w:hAnsi="Times New Roman" w:cs="Times New Roman"/>
+          <w:color w:val="000000" w:themeColor="text1"/>
+        </w:rPr>
+        <w:t xml:space="preserve"> settato a</w:t>
+      </w:r>
+      <w:r>
+        <w:rPr>
+          <w:rFonts w:ascii="Times New Roman" w:hAnsi="Times New Roman" w:cs="Times New Roman"/>
+          <w:color w:val="000000" w:themeColor="text1"/>
+        </w:rPr>
+        <w:t xml:space="preserve"> </w:t>
+      </w:r>
+      <w:r>
+        <w:rPr>
+          <w:rFonts w:ascii="Times New Roman" w:hAnsi="Times New Roman" w:cs="Times New Roman"/>
+          <w:i/>
+          <w:iCs/>
+          <w:color w:val="000000" w:themeColor="text1"/>
+        </w:rPr>
+        <w:t>T</w:t>
+      </w:r>
+      <w:r>
+        <w:rPr>
+          <w:rFonts w:ascii="Times New Roman" w:hAnsi="Times New Roman" w:cs="Times New Roman"/>
+          <w:i/>
+          <w:iCs/>
+          <w:color w:val="000000" w:themeColor="text1"/>
+        </w:rPr>
+        <w:t>rue</w:t>
+      </w:r>
+      <w:r>
+        <w:rPr>
+          <w:rFonts w:ascii="Times New Roman" w:hAnsi="Times New Roman" w:cs="Times New Roman"/>
+          <w:color w:val="000000" w:themeColor="text1"/>
+        </w:rPr>
+        <w:t>, dove il rilevamento delle mani viene eseguito semplicemente su ogni immagine. Il valore predefinito è 0</w:t>
+      </w:r>
+      <w:r>
+        <w:rPr>
+          <w:rFonts w:ascii="Times New Roman" w:hAnsi="Times New Roman" w:cs="Times New Roman"/>
+          <w:color w:val="000000" w:themeColor="text1"/>
+        </w:rPr>
+        <w:t>.</w:t>
+      </w:r>
+      <w:r>
+        <w:rPr>
+          <w:rFonts w:ascii="Times New Roman" w:hAnsi="Times New Roman" w:cs="Times New Roman"/>
+          <w:color w:val="000000" w:themeColor="text1"/>
+        </w:rPr>
+        <w:t>5.</w:t>
+      </w:r>
     </w:p>
     <w:p>
       <w:pPr>
@@ -2347,12 +2661,773 @@
           <w:rFonts w:ascii="Times New Roman" w:hAnsi="Times New Roman" w:cs="Times New Roman"/>
           <w:color w:val="C00000"/>
         </w:rPr>
+        <w:lastRenderedPageBreak/>
         <w:t>Output</w:t>
       </w:r>
     </w:p>
     <w:p>
       <w:pPr>
         <w:pStyle w:val="Paragrafoelenco"/>
+        <w:numPr>
+          <w:ilvl w:val="0"/>
+          <w:numId w:val="8"/>
+        </w:numPr>
+        <w:ind w:left="1985"/>
+        <w:jc w:val="both"/>
+        <w:rPr>
+          <w:rFonts w:ascii="Times New Roman" w:hAnsi="Times New Roman" w:cs="Times New Roman"/>
+          <w:color w:val="000000" w:themeColor="text1"/>
+        </w:rPr>
+      </w:pPr>
+      <w:r>
+        <w:rPr>
+          <w:rFonts w:ascii="Times New Roman" w:hAnsi="Times New Roman" w:cs="Times New Roman"/>
+          <w:b/>
+          <w:bCs/>
+          <w:color w:val="000000" w:themeColor="text1"/>
+        </w:rPr>
+        <w:t>MULTI_HAND_LANDMARKS</w:t>
+      </w:r>
+      <w:r>
+        <w:rPr>
+          <w:rFonts w:ascii="Times New Roman" w:hAnsi="Times New Roman" w:cs="Times New Roman"/>
+          <w:color w:val="000000" w:themeColor="text1"/>
+        </w:rPr>
+        <w:t xml:space="preserve">: </w:t>
+      </w:r>
+      <w:r>
+        <w:rPr>
+          <w:rFonts w:ascii="Times New Roman" w:hAnsi="Times New Roman" w:cs="Times New Roman"/>
+          <w:color w:val="000000" w:themeColor="text1"/>
+        </w:rPr>
+        <w:t xml:space="preserve">Raccolta di </w:t>
+      </w:r>
+      <w:r>
+        <w:rPr>
+          <w:rFonts w:ascii="Times New Roman" w:hAnsi="Times New Roman" w:cs="Times New Roman"/>
+          <w:color w:val="000000" w:themeColor="text1"/>
+        </w:rPr>
+        <w:t>mani</w:t>
+      </w:r>
+      <w:r>
+        <w:rPr>
+          <w:rFonts w:ascii="Times New Roman" w:hAnsi="Times New Roman" w:cs="Times New Roman"/>
+          <w:color w:val="000000" w:themeColor="text1"/>
+        </w:rPr>
+        <w:t xml:space="preserve"> rilevate/tracciate, in cui ogni </w:t>
+      </w:r>
+      <w:r>
+        <w:rPr>
+          <w:rFonts w:ascii="Times New Roman" w:hAnsi="Times New Roman" w:cs="Times New Roman"/>
+          <w:color w:val="000000" w:themeColor="text1"/>
+        </w:rPr>
+        <w:t>mano</w:t>
+      </w:r>
+      <w:r>
+        <w:rPr>
+          <w:rFonts w:ascii="Times New Roman" w:hAnsi="Times New Roman" w:cs="Times New Roman"/>
+          <w:color w:val="000000" w:themeColor="text1"/>
+        </w:rPr>
+        <w:t xml:space="preserve"> è rappresentata come un elenco di 21 punti di riferimento</w:t>
+      </w:r>
+      <w:r>
+        <w:rPr>
+          <w:rFonts w:ascii="Times New Roman" w:hAnsi="Times New Roman" w:cs="Times New Roman"/>
+          <w:color w:val="000000" w:themeColor="text1"/>
+        </w:rPr>
+        <w:t xml:space="preserve">, </w:t>
+      </w:r>
+      <w:r>
+        <w:rPr>
+          <w:rFonts w:ascii="Times New Roman" w:hAnsi="Times New Roman" w:cs="Times New Roman"/>
+          <w:color w:val="000000" w:themeColor="text1"/>
+        </w:rPr>
+        <w:t>ciascun</w:t>
+      </w:r>
+      <w:r>
+        <w:rPr>
+          <w:rFonts w:ascii="Times New Roman" w:hAnsi="Times New Roman" w:cs="Times New Roman"/>
+          <w:color w:val="000000" w:themeColor="text1"/>
+        </w:rPr>
+        <w:t>o</w:t>
+      </w:r>
+      <w:r>
+        <w:rPr>
+          <w:rFonts w:ascii="Times New Roman" w:hAnsi="Times New Roman" w:cs="Times New Roman"/>
+          <w:color w:val="000000" w:themeColor="text1"/>
+        </w:rPr>
+        <w:t xml:space="preserve"> </w:t>
+      </w:r>
+      <w:r>
+        <w:rPr>
+          <w:rFonts w:ascii="Times New Roman" w:hAnsi="Times New Roman" w:cs="Times New Roman"/>
+          <w:color w:val="000000" w:themeColor="text1"/>
+        </w:rPr>
+        <w:t xml:space="preserve">di essi </w:t>
+      </w:r>
+      <w:r>
+        <w:rPr>
+          <w:rFonts w:ascii="Times New Roman" w:hAnsi="Times New Roman" w:cs="Times New Roman"/>
+          <w:color w:val="000000" w:themeColor="text1"/>
+        </w:rPr>
+        <w:t xml:space="preserve">composto da </w:t>
+      </w:r>
+      <w:r>
+        <w:rPr>
+          <w:rFonts w:ascii="Times New Roman" w:hAnsi="Times New Roman" w:cs="Times New Roman"/>
+          <w:color w:val="000000" w:themeColor="text1"/>
+        </w:rPr>
+        <w:t xml:space="preserve">3 coordinate </w:t>
+      </w:r>
+      <w:r>
+        <w:rPr>
+          <w:rFonts w:ascii="Times New Roman" w:hAnsi="Times New Roman" w:cs="Times New Roman"/>
+          <w:b/>
+          <w:bCs/>
+          <w:color w:val="000000" w:themeColor="text1"/>
+        </w:rPr>
+        <w:t>(</w:t>
+      </w:r>
+      <w:r>
+        <w:rPr>
+          <w:rFonts w:ascii="Times New Roman" w:hAnsi="Times New Roman" w:cs="Times New Roman"/>
+          <w:b/>
+          <w:bCs/>
+          <w:color w:val="000000" w:themeColor="text1"/>
+        </w:rPr>
+        <w:t>x, y</w:t>
+      </w:r>
+      <w:r>
+        <w:rPr>
+          <w:rFonts w:ascii="Times New Roman" w:hAnsi="Times New Roman" w:cs="Times New Roman"/>
+          <w:b/>
+          <w:bCs/>
+          <w:color w:val="000000" w:themeColor="text1"/>
+        </w:rPr>
+        <w:t>,</w:t>
+      </w:r>
+      <w:r>
+        <w:rPr>
+          <w:rFonts w:ascii="Times New Roman" w:hAnsi="Times New Roman" w:cs="Times New Roman"/>
+          <w:b/>
+          <w:bCs/>
+          <w:color w:val="000000" w:themeColor="text1"/>
+        </w:rPr>
+        <w:t xml:space="preserve"> z</w:t>
+      </w:r>
+      <w:r>
+        <w:rPr>
+          <w:rFonts w:ascii="Times New Roman" w:hAnsi="Times New Roman" w:cs="Times New Roman"/>
+          <w:b/>
+          <w:bCs/>
+          <w:color w:val="000000" w:themeColor="text1"/>
+        </w:rPr>
+        <w:t>)</w:t>
+      </w:r>
+      <w:r>
+        <w:rPr>
+          <w:rFonts w:ascii="Times New Roman" w:hAnsi="Times New Roman" w:cs="Times New Roman"/>
+          <w:color w:val="000000" w:themeColor="text1"/>
+        </w:rPr>
+        <w:t xml:space="preserve">. </w:t>
+      </w:r>
+      <w:r>
+        <w:rPr>
+          <w:rFonts w:ascii="Times New Roman" w:hAnsi="Times New Roman" w:cs="Times New Roman"/>
+          <w:color w:val="000000" w:themeColor="text1"/>
+        </w:rPr>
+        <w:t>‘</w:t>
+      </w:r>
+      <w:r>
+        <w:rPr>
+          <w:rFonts w:ascii="Times New Roman" w:hAnsi="Times New Roman" w:cs="Times New Roman"/>
+          <w:color w:val="000000" w:themeColor="text1"/>
+        </w:rPr>
+        <w:t>x</w:t>
+      </w:r>
+      <w:r>
+        <w:rPr>
+          <w:rFonts w:ascii="Times New Roman" w:hAnsi="Times New Roman" w:cs="Times New Roman"/>
+          <w:color w:val="000000" w:themeColor="text1"/>
+        </w:rPr>
+        <w:t>’</w:t>
+      </w:r>
+      <w:r>
+        <w:rPr>
+          <w:rFonts w:ascii="Times New Roman" w:hAnsi="Times New Roman" w:cs="Times New Roman"/>
+          <w:color w:val="000000" w:themeColor="text1"/>
+        </w:rPr>
+        <w:t xml:space="preserve"> e </w:t>
+      </w:r>
+      <w:r>
+        <w:rPr>
+          <w:rFonts w:ascii="Times New Roman" w:hAnsi="Times New Roman" w:cs="Times New Roman"/>
+          <w:color w:val="000000" w:themeColor="text1"/>
+        </w:rPr>
+        <w:t>‘</w:t>
+      </w:r>
+      <w:r>
+        <w:rPr>
+          <w:rFonts w:ascii="Times New Roman" w:hAnsi="Times New Roman" w:cs="Times New Roman"/>
+          <w:color w:val="000000" w:themeColor="text1"/>
+        </w:rPr>
+        <w:t>y</w:t>
+      </w:r>
+      <w:r>
+        <w:rPr>
+          <w:rFonts w:ascii="Times New Roman" w:hAnsi="Times New Roman" w:cs="Times New Roman"/>
+          <w:color w:val="000000" w:themeColor="text1"/>
+        </w:rPr>
+        <w:t>’</w:t>
+      </w:r>
+      <w:r>
+        <w:rPr>
+          <w:rFonts w:ascii="Times New Roman" w:hAnsi="Times New Roman" w:cs="Times New Roman"/>
+          <w:color w:val="000000" w:themeColor="text1"/>
+        </w:rPr>
+        <w:t xml:space="preserve"> sono normalizzati a </w:t>
+      </w:r>
+      <w:r>
+        <w:rPr>
+          <w:rFonts w:ascii="Times New Roman" w:hAnsi="Times New Roman" w:cs="Times New Roman"/>
+          <w:b/>
+          <w:bCs/>
+          <w:color w:val="000000" w:themeColor="text1"/>
+        </w:rPr>
+        <w:t>[0.0, 1.0]</w:t>
+      </w:r>
+      <w:r>
+        <w:rPr>
+          <w:rFonts w:ascii="Times New Roman" w:hAnsi="Times New Roman" w:cs="Times New Roman"/>
+          <w:color w:val="000000" w:themeColor="text1"/>
+        </w:rPr>
+        <w:t xml:space="preserve"> rispettivamente per la larghezza e l'altezza dell'immagine. </w:t>
+      </w:r>
+      <w:r>
+        <w:rPr>
+          <w:rFonts w:ascii="Times New Roman" w:hAnsi="Times New Roman" w:cs="Times New Roman"/>
+          <w:color w:val="000000" w:themeColor="text1"/>
+        </w:rPr>
+        <w:t>‘</w:t>
+      </w:r>
+      <w:r>
+        <w:rPr>
+          <w:rFonts w:ascii="Times New Roman" w:hAnsi="Times New Roman" w:cs="Times New Roman"/>
+          <w:color w:val="000000" w:themeColor="text1"/>
+        </w:rPr>
+        <w:t>z</w:t>
+      </w:r>
+      <w:r>
+        <w:rPr>
+          <w:rFonts w:ascii="Times New Roman" w:hAnsi="Times New Roman" w:cs="Times New Roman"/>
+          <w:color w:val="000000" w:themeColor="text1"/>
+        </w:rPr>
+        <w:t>’</w:t>
+      </w:r>
+      <w:r>
+        <w:rPr>
+          <w:rFonts w:ascii="Times New Roman" w:hAnsi="Times New Roman" w:cs="Times New Roman"/>
+          <w:color w:val="000000" w:themeColor="text1"/>
+        </w:rPr>
+        <w:t xml:space="preserve"> rappresenta la profondità del punto di riferimento con la profondità al polso come origine</w:t>
+      </w:r>
+      <w:r>
+        <w:rPr>
+          <w:rFonts w:ascii="Times New Roman" w:hAnsi="Times New Roman" w:cs="Times New Roman"/>
+          <w:color w:val="000000" w:themeColor="text1"/>
+        </w:rPr>
+        <w:t>:</w:t>
+      </w:r>
+      <w:r>
+        <w:rPr>
+          <w:rFonts w:ascii="Times New Roman" w:hAnsi="Times New Roman" w:cs="Times New Roman"/>
+          <w:color w:val="000000" w:themeColor="text1"/>
+        </w:rPr>
+        <w:t xml:space="preserve"> minore è il valore più il punto di riferimento è vicino alla fotocamera. La grandezza di z utilizza</w:t>
+      </w:r>
+      <w:r>
+        <w:rPr>
+          <w:rFonts w:ascii="Times New Roman" w:hAnsi="Times New Roman" w:cs="Times New Roman"/>
+          <w:color w:val="000000" w:themeColor="text1"/>
+        </w:rPr>
+        <w:t>,</w:t>
+      </w:r>
+      <w:r>
+        <w:rPr>
+          <w:rFonts w:ascii="Times New Roman" w:hAnsi="Times New Roman" w:cs="Times New Roman"/>
+          <w:color w:val="000000" w:themeColor="text1"/>
+        </w:rPr>
+        <w:t xml:space="preserve"> all'incirca</w:t>
+      </w:r>
+      <w:r>
+        <w:rPr>
+          <w:rFonts w:ascii="Times New Roman" w:hAnsi="Times New Roman" w:cs="Times New Roman"/>
+          <w:color w:val="000000" w:themeColor="text1"/>
+        </w:rPr>
+        <w:t>,</w:t>
+      </w:r>
+      <w:r>
+        <w:rPr>
+          <w:rFonts w:ascii="Times New Roman" w:hAnsi="Times New Roman" w:cs="Times New Roman"/>
+          <w:color w:val="000000" w:themeColor="text1"/>
+        </w:rPr>
+        <w:t xml:space="preserve"> la stessa scala di </w:t>
+      </w:r>
+      <w:r>
+        <w:rPr>
+          <w:rFonts w:ascii="Times New Roman" w:hAnsi="Times New Roman" w:cs="Times New Roman"/>
+          <w:color w:val="000000" w:themeColor="text1"/>
+        </w:rPr>
+        <w:t>‘</w:t>
+      </w:r>
+      <w:r>
+        <w:rPr>
+          <w:rFonts w:ascii="Times New Roman" w:hAnsi="Times New Roman" w:cs="Times New Roman"/>
+          <w:color w:val="000000" w:themeColor="text1"/>
+        </w:rPr>
+        <w:t>x</w:t>
+      </w:r>
+      <w:r>
+        <w:rPr>
+          <w:rFonts w:ascii="Times New Roman" w:hAnsi="Times New Roman" w:cs="Times New Roman"/>
+          <w:color w:val="000000" w:themeColor="text1"/>
+        </w:rPr>
+        <w:t>’</w:t>
+      </w:r>
+      <w:r>
+        <w:rPr>
+          <w:rFonts w:ascii="Times New Roman" w:hAnsi="Times New Roman" w:cs="Times New Roman"/>
+          <w:color w:val="000000" w:themeColor="text1"/>
+        </w:rPr>
+        <w:t>.</w:t>
+      </w:r>
+    </w:p>
+    <w:p>
+      <w:pPr>
+        <w:pStyle w:val="Paragrafoelenco"/>
+        <w:numPr>
+          <w:ilvl w:val="0"/>
+          <w:numId w:val="8"/>
+        </w:numPr>
+        <w:ind w:left="1985"/>
+        <w:jc w:val="both"/>
+        <w:rPr>
+          <w:rFonts w:ascii="Times New Roman" w:hAnsi="Times New Roman" w:cs="Times New Roman"/>
+          <w:color w:val="000000" w:themeColor="text1"/>
+        </w:rPr>
+      </w:pPr>
+      <w:r>
+        <w:rPr>
+          <w:rFonts w:ascii="Times New Roman" w:hAnsi="Times New Roman" w:cs="Times New Roman"/>
+          <w:b/>
+          <w:bCs/>
+          <w:color w:val="000000" w:themeColor="text1"/>
+        </w:rPr>
+        <w:t>MULTI_HAND_WORLD_LANDMARKS</w:t>
+      </w:r>
+      <w:r>
+        <w:rPr>
+          <w:rFonts w:ascii="Times New Roman" w:hAnsi="Times New Roman" w:cs="Times New Roman"/>
+          <w:color w:val="000000" w:themeColor="text1"/>
+        </w:rPr>
+        <w:t>:</w:t>
+      </w:r>
+      <w:r>
+        <w:rPr>
+          <w:rFonts w:ascii="Times New Roman" w:hAnsi="Times New Roman" w:cs="Times New Roman"/>
+          <w:color w:val="000000" w:themeColor="text1"/>
+        </w:rPr>
+        <w:t xml:space="preserve"> </w:t>
+      </w:r>
+      <w:r>
+        <w:rPr>
+          <w:rFonts w:ascii="Times New Roman" w:hAnsi="Times New Roman" w:cs="Times New Roman"/>
+          <w:color w:val="000000" w:themeColor="text1"/>
+        </w:rPr>
+        <w:t xml:space="preserve">Raccolta di </w:t>
+      </w:r>
+      <w:r>
+        <w:rPr>
+          <w:rFonts w:ascii="Times New Roman" w:hAnsi="Times New Roman" w:cs="Times New Roman"/>
+          <w:color w:val="000000" w:themeColor="text1"/>
+        </w:rPr>
+        <w:t xml:space="preserve">mani </w:t>
+      </w:r>
+      <w:r>
+        <w:rPr>
+          <w:rFonts w:ascii="Times New Roman" w:hAnsi="Times New Roman" w:cs="Times New Roman"/>
+          <w:color w:val="000000" w:themeColor="text1"/>
+        </w:rPr>
+        <w:t xml:space="preserve">rilevate/tracciate, </w:t>
+      </w:r>
+      <w:r>
+        <w:rPr>
+          <w:rFonts w:ascii="Times New Roman" w:hAnsi="Times New Roman" w:cs="Times New Roman"/>
+          <w:color w:val="000000" w:themeColor="text1"/>
+        </w:rPr>
+        <w:t>dove</w:t>
+      </w:r>
+      <w:r>
+        <w:rPr>
+          <w:rFonts w:ascii="Times New Roman" w:hAnsi="Times New Roman" w:cs="Times New Roman"/>
+          <w:color w:val="000000" w:themeColor="text1"/>
+        </w:rPr>
+        <w:t xml:space="preserve"> ciascuna </w:t>
+      </w:r>
+      <w:r>
+        <w:rPr>
+          <w:rFonts w:ascii="Times New Roman" w:hAnsi="Times New Roman" w:cs="Times New Roman"/>
+          <w:color w:val="000000" w:themeColor="text1"/>
+        </w:rPr>
+        <w:t>mano</w:t>
+      </w:r>
+      <w:r>
+        <w:rPr>
+          <w:rFonts w:ascii="Times New Roman" w:hAnsi="Times New Roman" w:cs="Times New Roman"/>
+          <w:color w:val="000000" w:themeColor="text1"/>
+        </w:rPr>
+        <w:t xml:space="preserve"> è rappresentata come un elenco di 21 punti di riferimento nelle coordinate del mondo. Ogni punto di riferimento è composto da</w:t>
+      </w:r>
+      <w:r>
+        <w:rPr>
+          <w:rFonts w:ascii="Times New Roman" w:hAnsi="Times New Roman" w:cs="Times New Roman"/>
+          <w:color w:val="000000" w:themeColor="text1"/>
+        </w:rPr>
+        <w:t xml:space="preserve"> tre coordinate</w:t>
+      </w:r>
+      <w:r>
+        <w:rPr>
+          <w:rFonts w:ascii="Times New Roman" w:hAnsi="Times New Roman" w:cs="Times New Roman"/>
+          <w:color w:val="000000" w:themeColor="text1"/>
+        </w:rPr>
+        <w:t xml:space="preserve"> </w:t>
+      </w:r>
+      <w:r>
+        <w:rPr>
+          <w:rFonts w:ascii="Times New Roman" w:hAnsi="Times New Roman" w:cs="Times New Roman"/>
+          <w:color w:val="000000" w:themeColor="text1"/>
+        </w:rPr>
+        <w:t>(</w:t>
+      </w:r>
+      <w:r>
+        <w:rPr>
+          <w:rFonts w:ascii="Times New Roman" w:hAnsi="Times New Roman" w:cs="Times New Roman"/>
+          <w:color w:val="000000" w:themeColor="text1"/>
+        </w:rPr>
+        <w:t>x, y e z</w:t>
+      </w:r>
+      <w:r>
+        <w:rPr>
+          <w:rFonts w:ascii="Times New Roman" w:hAnsi="Times New Roman" w:cs="Times New Roman"/>
+          <w:color w:val="000000" w:themeColor="text1"/>
+        </w:rPr>
+        <w:t>)</w:t>
+      </w:r>
+      <w:r>
+        <w:rPr>
+          <w:rFonts w:ascii="Times New Roman" w:hAnsi="Times New Roman" w:cs="Times New Roman"/>
+          <w:color w:val="000000" w:themeColor="text1"/>
+        </w:rPr>
+        <w:t xml:space="preserve">: coordinate 3D </w:t>
+      </w:r>
+      <w:r>
+        <w:rPr>
+          <w:rFonts w:ascii="Times New Roman" w:hAnsi="Times New Roman" w:cs="Times New Roman"/>
+          <w:color w:val="000000" w:themeColor="text1"/>
+        </w:rPr>
+        <w:t xml:space="preserve">(in metri) </w:t>
+      </w:r>
+      <w:r>
+        <w:rPr>
+          <w:rFonts w:ascii="Times New Roman" w:hAnsi="Times New Roman" w:cs="Times New Roman"/>
+          <w:color w:val="000000" w:themeColor="text1"/>
+        </w:rPr>
+        <w:t>del mondo reale con l'origine nel centro geometrico approssimativo della mano.</w:t>
+      </w:r>
+    </w:p>
+    <w:p>
+      <w:pPr>
+        <w:pStyle w:val="Paragrafoelenco"/>
+        <w:numPr>
+          <w:ilvl w:val="0"/>
+          <w:numId w:val="8"/>
+        </w:numPr>
+        <w:ind w:left="1985"/>
+        <w:jc w:val="both"/>
+        <w:rPr>
+          <w:rFonts w:ascii="Times New Roman" w:hAnsi="Times New Roman" w:cs="Times New Roman"/>
+          <w:color w:val="000000" w:themeColor="text1"/>
+        </w:rPr>
+      </w:pPr>
+      <w:r>
+        <w:rPr>
+          <w:rFonts w:ascii="Times New Roman" w:hAnsi="Times New Roman" w:cs="Times New Roman"/>
+          <w:b/>
+          <w:bCs/>
+          <w:color w:val="000000" w:themeColor="text1"/>
+        </w:rPr>
+        <w:t>MULTI_HANDEDNESS</w:t>
+      </w:r>
+      <w:r>
+        <w:rPr>
+          <w:rFonts w:ascii="Times New Roman" w:hAnsi="Times New Roman" w:cs="Times New Roman"/>
+          <w:color w:val="000000" w:themeColor="text1"/>
+        </w:rPr>
+        <w:t>:</w:t>
+      </w:r>
+      <w:r>
+        <w:rPr>
+          <w:rFonts w:ascii="Times New Roman" w:hAnsi="Times New Roman" w:cs="Times New Roman"/>
+          <w:color w:val="000000" w:themeColor="text1"/>
+        </w:rPr>
+        <w:t xml:space="preserve"> </w:t>
+      </w:r>
+      <w:r>
+        <w:rPr>
+          <w:rFonts w:ascii="Times New Roman" w:hAnsi="Times New Roman" w:cs="Times New Roman"/>
+          <w:color w:val="000000" w:themeColor="text1"/>
+        </w:rPr>
+        <w:t xml:space="preserve">Raccolta della manualità delle mani rilevate/tracciate (cioè </w:t>
+      </w:r>
+      <w:r>
+        <w:rPr>
+          <w:rFonts w:ascii="Times New Roman" w:hAnsi="Times New Roman" w:cs="Times New Roman"/>
+          <w:color w:val="000000" w:themeColor="text1"/>
+        </w:rPr>
+        <w:t>si tratta di</w:t>
+      </w:r>
+      <w:r>
+        <w:rPr>
+          <w:rFonts w:ascii="Times New Roman" w:hAnsi="Times New Roman" w:cs="Times New Roman"/>
+          <w:color w:val="000000" w:themeColor="text1"/>
+        </w:rPr>
+        <w:t xml:space="preserve"> una mano sinistra o destra</w:t>
+      </w:r>
+      <w:r>
+        <w:rPr>
+          <w:rFonts w:ascii="Times New Roman" w:hAnsi="Times New Roman" w:cs="Times New Roman"/>
+          <w:color w:val="000000" w:themeColor="text1"/>
+        </w:rPr>
+        <w:t>?</w:t>
+      </w:r>
+      <w:r>
+        <w:rPr>
+          <w:rFonts w:ascii="Times New Roman" w:hAnsi="Times New Roman" w:cs="Times New Roman"/>
+          <w:color w:val="000000" w:themeColor="text1"/>
+        </w:rPr>
+        <w:t xml:space="preserve">). Ogni mano è composta da </w:t>
+      </w:r>
+      <w:r>
+        <w:rPr>
+          <w:rFonts w:ascii="Times New Roman" w:hAnsi="Times New Roman" w:cs="Times New Roman"/>
+          <w:color w:val="000000" w:themeColor="text1"/>
+        </w:rPr>
+        <w:t>un’</w:t>
+      </w:r>
+      <w:r>
+        <w:rPr>
+          <w:rFonts w:ascii="Times New Roman" w:hAnsi="Times New Roman" w:cs="Times New Roman"/>
+          <w:color w:val="000000" w:themeColor="text1"/>
+        </w:rPr>
+        <w:t>etichetta e</w:t>
+      </w:r>
+      <w:r>
+        <w:rPr>
+          <w:rFonts w:ascii="Times New Roman" w:hAnsi="Times New Roman" w:cs="Times New Roman"/>
+          <w:color w:val="000000" w:themeColor="text1"/>
+        </w:rPr>
+        <w:t xml:space="preserve"> un</w:t>
+      </w:r>
+      <w:r>
+        <w:rPr>
+          <w:rFonts w:ascii="Times New Roman" w:hAnsi="Times New Roman" w:cs="Times New Roman"/>
+          <w:color w:val="000000" w:themeColor="text1"/>
+        </w:rPr>
+        <w:t xml:space="preserve"> punteggio. </w:t>
+      </w:r>
+      <w:r>
+        <w:rPr>
+          <w:rFonts w:ascii="Times New Roman" w:hAnsi="Times New Roman" w:cs="Times New Roman"/>
+          <w:color w:val="000000" w:themeColor="text1"/>
+        </w:rPr>
+        <w:t>“</w:t>
+      </w:r>
+      <w:r>
+        <w:rPr>
+          <w:rFonts w:ascii="Times New Roman" w:hAnsi="Times New Roman" w:cs="Times New Roman"/>
+          <w:b/>
+          <w:bCs/>
+          <w:color w:val="C00000"/>
+        </w:rPr>
+        <w:t>label</w:t>
+      </w:r>
+      <w:r>
+        <w:rPr>
+          <w:rFonts w:ascii="Times New Roman" w:hAnsi="Times New Roman" w:cs="Times New Roman"/>
+          <w:color w:val="000000" w:themeColor="text1"/>
+        </w:rPr>
+        <w:t>”</w:t>
+      </w:r>
+      <w:r>
+        <w:rPr>
+          <w:rFonts w:ascii="Times New Roman" w:hAnsi="Times New Roman" w:cs="Times New Roman"/>
+          <w:color w:val="000000" w:themeColor="text1"/>
+        </w:rPr>
+        <w:t xml:space="preserve"> è una stringa di valore "</w:t>
+      </w:r>
+      <w:r>
+        <w:rPr>
+          <w:rFonts w:ascii="Times New Roman" w:hAnsi="Times New Roman" w:cs="Times New Roman"/>
+          <w:b/>
+          <w:bCs/>
+          <w:i/>
+          <w:iCs/>
+          <w:color w:val="000000" w:themeColor="text1"/>
+        </w:rPr>
+        <w:t>Left</w:t>
+      </w:r>
+      <w:r>
+        <w:rPr>
+          <w:rFonts w:ascii="Times New Roman" w:hAnsi="Times New Roman" w:cs="Times New Roman"/>
+          <w:color w:val="000000" w:themeColor="text1"/>
+        </w:rPr>
+        <w:t>" o "</w:t>
+      </w:r>
+      <w:r>
+        <w:rPr>
+          <w:rFonts w:ascii="Times New Roman" w:hAnsi="Times New Roman" w:cs="Times New Roman"/>
+          <w:b/>
+          <w:bCs/>
+          <w:i/>
+          <w:iCs/>
+          <w:color w:val="000000" w:themeColor="text1"/>
+        </w:rPr>
+        <w:t>Right</w:t>
+      </w:r>
+      <w:r>
+        <w:rPr>
+          <w:rFonts w:ascii="Times New Roman" w:hAnsi="Times New Roman" w:cs="Times New Roman"/>
+          <w:color w:val="000000" w:themeColor="text1"/>
+        </w:rPr>
+        <w:t xml:space="preserve">". </w:t>
+      </w:r>
+      <w:r>
+        <w:rPr>
+          <w:rFonts w:ascii="Times New Roman" w:hAnsi="Times New Roman" w:cs="Times New Roman"/>
+          <w:color w:val="000000" w:themeColor="text1"/>
+        </w:rPr>
+        <w:t>“</w:t>
+      </w:r>
+      <w:r>
+        <w:rPr>
+          <w:rFonts w:ascii="Times New Roman" w:hAnsi="Times New Roman" w:cs="Times New Roman"/>
+          <w:b/>
+          <w:bCs/>
+          <w:color w:val="C00000"/>
+        </w:rPr>
+        <w:t>score</w:t>
+      </w:r>
+      <w:r>
+        <w:rPr>
+          <w:rFonts w:ascii="Times New Roman" w:hAnsi="Times New Roman" w:cs="Times New Roman"/>
+          <w:color w:val="000000" w:themeColor="text1"/>
+        </w:rPr>
+        <w:t>”</w:t>
+      </w:r>
+      <w:r>
+        <w:rPr>
+          <w:rFonts w:ascii="Times New Roman" w:hAnsi="Times New Roman" w:cs="Times New Roman"/>
+          <w:color w:val="000000" w:themeColor="text1"/>
+        </w:rPr>
+        <w:t xml:space="preserve"> è la probabilità stimata della manualità prevista ed è sempre </w:t>
+      </w:r>
+      <m:oMath>
+        <m:r>
+          <w:rPr>
+            <w:rFonts w:ascii="Cambria Math" w:hAnsi="Cambria Math" w:cs="Times New Roman"/>
+            <w:color w:val="000000" w:themeColor="text1"/>
+          </w:rPr>
+          <m:t xml:space="preserve">≥ </m:t>
+        </m:r>
+      </m:oMath>
+      <w:r>
+        <w:rPr>
+          <w:rFonts w:ascii="Times New Roman" w:eastAsiaTheme="minorEastAsia" w:hAnsi="Times New Roman" w:cs="Times New Roman"/>
+          <w:color w:val="000000" w:themeColor="text1"/>
+        </w:rPr>
+        <w:t>0.5</w:t>
+      </w:r>
+      <w:r>
+        <w:rPr>
+          <w:rFonts w:ascii="Times New Roman" w:hAnsi="Times New Roman" w:cs="Times New Roman"/>
+          <w:color w:val="000000" w:themeColor="text1"/>
+        </w:rPr>
+        <w:t xml:space="preserve"> (e la manualità opposta ha una probabilità stimata di </w:t>
+      </w:r>
+      <w:r>
+        <w:rPr>
+          <w:rFonts w:ascii="Times New Roman" w:hAnsi="Times New Roman" w:cs="Times New Roman"/>
+          <w:color w:val="000000" w:themeColor="text1"/>
+        </w:rPr>
+        <w:t>1 - score</w:t>
+      </w:r>
+      <w:r>
+        <w:rPr>
+          <w:rFonts w:ascii="Times New Roman" w:hAnsi="Times New Roman" w:cs="Times New Roman"/>
+          <w:color w:val="000000" w:themeColor="text1"/>
+        </w:rPr>
+        <w:t>).</w:t>
+      </w:r>
+    </w:p>
+    <w:p>
+      <w:pPr>
+        <w:pStyle w:val="Paragrafoelenco"/>
+        <w:ind w:left="1985"/>
+        <w:jc w:val="both"/>
+        <w:rPr>
+          <w:rFonts w:ascii="Times New Roman" w:hAnsi="Times New Roman" w:cs="Times New Roman"/>
+          <w:color w:val="000000" w:themeColor="text1"/>
+        </w:rPr>
+      </w:pPr>
+      <w:r>
+        <w:rPr>
+          <w:rFonts w:ascii="Times New Roman" w:hAnsi="Times New Roman" w:cs="Times New Roman"/>
+          <w:color w:val="000000" w:themeColor="text1"/>
+        </w:rPr>
+        <w:t xml:space="preserve">Si noti che la manualità è determinata assumendo che l'immagine in ingresso sia speculare, cioè scattata con una fotocamera frontale/selfie con immagini capovolte orizzontalmente. In caso contrario, </w:t>
+      </w:r>
+      <w:r>
+        <w:rPr>
+          <w:rFonts w:ascii="Times New Roman" w:hAnsi="Times New Roman" w:cs="Times New Roman"/>
+          <w:color w:val="000000" w:themeColor="text1"/>
+        </w:rPr>
+        <w:t xml:space="preserve">è necessario </w:t>
+      </w:r>
+      <w:r>
+        <w:rPr>
+          <w:rFonts w:ascii="Times New Roman" w:hAnsi="Times New Roman" w:cs="Times New Roman"/>
+          <w:color w:val="000000" w:themeColor="text1"/>
+        </w:rPr>
+        <w:t>scambiare l'output della manualità nell'applicazione.</w:t>
+      </w:r>
+      <w:r>
+        <w:rPr>
+          <w:rFonts w:ascii="Times New Roman" w:hAnsi="Times New Roman" w:cs="Times New Roman"/>
+          <w:color w:val="000000" w:themeColor="text1"/>
+        </w:rPr>
+        <w:t xml:space="preserve"> </w:t>
+      </w:r>
+      <w:r>
+        <w:rPr>
+          <w:rFonts w:ascii="Times New Roman" w:hAnsi="Times New Roman" w:cs="Times New Roman"/>
+          <w:color w:val="00B050"/>
+        </w:rPr>
+        <w:t>(Nel nostro caso abbiamo, infatti, flippato l’immagine)</w:t>
+      </w:r>
+    </w:p>
+    <w:p>
+      <w:pPr>
+        <w:pStyle w:val="Paragrafoelenco"/>
         <w:ind w:left="1560"/>
         <w:jc w:val="both"/>
         <w:rPr>
@@ -2368,9 +3443,214 @@
         <w:jc w:val="both"/>
         <w:rPr>
           <w:rFonts w:ascii="Times New Roman" w:hAnsi="Times New Roman" w:cs="Times New Roman"/>
-          <w:color w:val="000000" w:themeColor="text1"/>
-        </w:rPr>
-      </w:pPr>
+          <w:color w:val="C00000"/>
+        </w:rPr>
+      </w:pPr>
+    </w:p>
+    <w:p>
+      <w:pPr>
+        <w:pStyle w:val="Paragrafoelenco"/>
+        <w:ind w:left="426"/>
+        <w:jc w:val="both"/>
+        <w:rPr>
+          <w:rFonts w:ascii="Times New Roman" w:hAnsi="Times New Roman" w:cs="Times New Roman"/>
+        </w:rPr>
+      </w:pPr>
+    </w:p>
+    <w:p>
+      <w:pPr>
+        <w:pStyle w:val="Paragrafoelenco"/>
+        <w:ind w:left="426"/>
+        <w:jc w:val="both"/>
+        <w:rPr>
+          <w:rFonts w:ascii="Times New Roman" w:hAnsi="Times New Roman" w:cs="Times New Roman"/>
+        </w:rPr>
+      </w:pPr>
+    </w:p>
+    <w:p>
+      <w:pPr>
+        <w:pStyle w:val="Paragrafoelenco"/>
+        <w:ind w:left="426"/>
+        <w:jc w:val="both"/>
+        <w:rPr>
+          <w:rFonts w:ascii="Times New Roman" w:hAnsi="Times New Roman" w:cs="Times New Roman"/>
+        </w:rPr>
+      </w:pPr>
+    </w:p>
+    <w:p>
+      <w:pPr>
+        <w:pStyle w:val="Paragrafoelenco"/>
+        <w:ind w:left="426"/>
+        <w:jc w:val="both"/>
+        <w:rPr>
+          <w:rFonts w:ascii="Times New Roman" w:hAnsi="Times New Roman" w:cs="Times New Roman"/>
+          <w:color w:val="C00000"/>
+          <w:sz w:val="24"/>
+          <w:szCs w:val="24"/>
+        </w:rPr>
+      </w:pPr>
+    </w:p>
+    <w:p>
+      <w:pPr>
+        <w:pStyle w:val="Paragrafoelenco"/>
+        <w:ind w:left="426"/>
+        <w:jc w:val="both"/>
+        <w:rPr>
+          <w:rFonts w:ascii="Times New Roman" w:hAnsi="Times New Roman" w:cs="Times New Roman"/>
+          <w:color w:val="C00000"/>
+          <w:sz w:val="24"/>
+          <w:szCs w:val="24"/>
+        </w:rPr>
+      </w:pPr>
+    </w:p>
+    <w:p>
+      <w:pPr>
+        <w:jc w:val="both"/>
+        <w:rPr>
+          <w:rFonts w:ascii="Times New Roman" w:hAnsi="Times New Roman" w:cs="Times New Roman"/>
+          <w:color w:val="C00000"/>
+          <w:sz w:val="28"/>
+          <w:szCs w:val="28"/>
+        </w:rPr>
+      </w:pPr>
+      <w:r>
+        <w:rPr>
+          <w:rFonts w:ascii="Times New Roman" w:hAnsi="Times New Roman" w:cs="Times New Roman"/>
+          <w:color w:val="C00000"/>
+          <w:sz w:val="28"/>
+          <w:szCs w:val="28"/>
+        </w:rPr>
+        <w:br w:type="page"/>
+      </w:r>
+    </w:p>
+    <w:p>
+      <w:pPr>
+        <w:pStyle w:val="Paragrafoelenco"/>
+        <w:numPr>
+          <w:ilvl w:val="0"/>
+          <w:numId w:val="6"/>
+        </w:numPr>
+        <w:ind w:left="426"/>
+        <w:jc w:val="both"/>
+        <w:rPr>
+          <w:rFonts w:ascii="Times New Roman" w:hAnsi="Times New Roman" w:cs="Times New Roman"/>
+          <w:color w:val="C00000"/>
+          <w:sz w:val="28"/>
+          <w:szCs w:val="28"/>
+        </w:rPr>
+      </w:pPr>
+      <w:r>
+        <w:rPr>
+          <w:rFonts w:ascii="Times New Roman" w:hAnsi="Times New Roman" w:cs="Times New Roman"/>
+          <w:color w:val="C00000"/>
+          <w:sz w:val="28"/>
+          <w:szCs w:val="28"/>
+        </w:rPr>
+        <w:lastRenderedPageBreak/>
+        <w:t>Obiettivo</w:t>
+      </w:r>
+    </w:p>
+    <w:p>
+      <w:pPr>
+        <w:pStyle w:val="Paragrafoelenco"/>
+        <w:ind w:left="426"/>
+        <w:jc w:val="both"/>
+        <w:rPr>
+          <w:rFonts w:ascii="Times New Roman" w:hAnsi="Times New Roman" w:cs="Times New Roman"/>
+          <w:color w:val="000000" w:themeColor="text1"/>
+        </w:rPr>
+      </w:pPr>
+      <w:r>
+        <w:rPr>
+          <w:rFonts w:ascii="Times New Roman" w:hAnsi="Times New Roman" w:cs="Times New Roman"/>
+          <w:color w:val="000000" w:themeColor="text1"/>
+        </w:rPr>
+        <w:t>TODO</w:t>
+      </w:r>
+    </w:p>
+    <w:p>
+      <w:pPr>
+        <w:pStyle w:val="Paragrafoelenco"/>
+        <w:ind w:left="426"/>
+        <w:jc w:val="both"/>
+        <w:rPr>
+          <w:rFonts w:ascii="Times New Roman" w:hAnsi="Times New Roman" w:cs="Times New Roman"/>
+          <w:color w:val="000000" w:themeColor="text1"/>
+        </w:rPr>
+      </w:pPr>
+    </w:p>
+    <w:p>
+      <w:pPr>
+        <w:jc w:val="both"/>
+        <w:rPr>
+          <w:rFonts w:ascii="Times New Roman" w:hAnsi="Times New Roman" w:cs="Times New Roman"/>
+          <w:color w:val="C00000"/>
+          <w:sz w:val="28"/>
+          <w:szCs w:val="28"/>
+        </w:rPr>
+      </w:pPr>
+      <w:r>
+        <w:rPr>
+          <w:rFonts w:ascii="Times New Roman" w:hAnsi="Times New Roman" w:cs="Times New Roman"/>
+          <w:color w:val="C00000"/>
+          <w:sz w:val="28"/>
+          <w:szCs w:val="28"/>
+        </w:rPr>
+        <w:br w:type="page"/>
+      </w:r>
+    </w:p>
+    <w:p>
+      <w:pPr>
+        <w:pStyle w:val="Paragrafoelenco"/>
+        <w:numPr>
+          <w:ilvl w:val="0"/>
+          <w:numId w:val="6"/>
+        </w:numPr>
+        <w:ind w:left="426"/>
+        <w:jc w:val="both"/>
+        <w:rPr>
+          <w:rFonts w:ascii="Times New Roman" w:hAnsi="Times New Roman" w:cs="Times New Roman"/>
+          <w:color w:val="C00000"/>
+          <w:sz w:val="28"/>
+          <w:szCs w:val="28"/>
+        </w:rPr>
+      </w:pPr>
+      <w:r>
+        <w:rPr>
+          <w:rFonts w:ascii="Times New Roman" w:hAnsi="Times New Roman" w:cs="Times New Roman"/>
+          <w:color w:val="C00000"/>
+          <w:sz w:val="28"/>
+          <w:szCs w:val="28"/>
+        </w:rPr>
+        <w:lastRenderedPageBreak/>
+        <w:t>Implementazione</w:t>
+      </w:r>
+    </w:p>
+    <w:p>
+      <w:pPr>
+        <w:pStyle w:val="Paragrafoelenco"/>
+        <w:numPr>
+          <w:ilvl w:val="1"/>
+          <w:numId w:val="6"/>
+        </w:numPr>
+        <w:ind w:left="851"/>
+        <w:jc w:val="both"/>
+        <w:rPr>
+          <w:rFonts w:ascii="Times New Roman" w:hAnsi="Times New Roman" w:cs="Times New Roman"/>
+          <w:color w:val="C00000"/>
+          <w:sz w:val="24"/>
+          <w:szCs w:val="24"/>
+        </w:rPr>
+      </w:pPr>
+      <w:r>
+        <w:rPr>
+          <w:rFonts w:ascii="Times New Roman" w:hAnsi="Times New Roman" w:cs="Times New Roman"/>
+          <w:color w:val="C00000"/>
+          <w:sz w:val="24"/>
+          <w:szCs w:val="24"/>
+        </w:rPr>
+        <w:t>HandTrackingModule.py</w:t>
+      </w:r>
     </w:p>
     <w:p>
       <w:pPr>
@@ -2386,212 +3666,680 @@
           <w:color w:val="C00000"/>
         </w:rPr>
       </w:pPr>
-    </w:p>
-    <w:p>
-      <w:pPr>
-        <w:pStyle w:val="Paragrafoelenco"/>
-        <w:ind w:left="426"/>
-        <w:jc w:val="both"/>
-        <w:rPr>
-          <w:rFonts w:ascii="Times New Roman" w:hAnsi="Times New Roman" w:cs="Times New Roman"/>
-        </w:rPr>
-      </w:pPr>
-    </w:p>
-    <w:p>
-      <w:pPr>
-        <w:pStyle w:val="Paragrafoelenco"/>
-        <w:ind w:left="426"/>
-        <w:jc w:val="both"/>
-        <w:rPr>
-          <w:rFonts w:ascii="Times New Roman" w:hAnsi="Times New Roman" w:cs="Times New Roman"/>
-        </w:rPr>
-      </w:pPr>
-    </w:p>
-    <w:p>
-      <w:pPr>
-        <w:pStyle w:val="Paragrafoelenco"/>
-        <w:ind w:left="426"/>
-        <w:jc w:val="both"/>
-        <w:rPr>
-          <w:rFonts w:ascii="Times New Roman" w:hAnsi="Times New Roman" w:cs="Times New Roman"/>
-        </w:rPr>
-      </w:pPr>
-    </w:p>
-    <w:p>
-      <w:pPr>
-        <w:pStyle w:val="Paragrafoelenco"/>
-        <w:ind w:left="426"/>
-        <w:jc w:val="both"/>
+      <w:r>
         <w:rPr>
           <w:rFonts w:ascii="Times New Roman" w:hAnsi="Times New Roman" w:cs="Times New Roman"/>
           <w:color w:val="C00000"/>
-          <w:sz w:val="24"/>
-          <w:szCs w:val="24"/>
-        </w:rPr>
-      </w:pPr>
-    </w:p>
-    <w:p>
-      <w:pPr>
-        <w:pStyle w:val="Paragrafoelenco"/>
-        <w:ind w:left="426"/>
-        <w:jc w:val="both"/>
+        </w:rPr>
+        <w:t>Configurazione</w:t>
+      </w:r>
+      <w:r>
         <w:rPr>
           <w:rFonts w:ascii="Times New Roman" w:hAnsi="Times New Roman" w:cs="Times New Roman"/>
           <w:color w:val="C00000"/>
-          <w:sz w:val="24"/>
-          <w:szCs w:val="24"/>
-        </w:rPr>
-      </w:pPr>
-    </w:p>
-    <w:p>
-      <w:pPr>
+        </w:rPr>
+        <w:t xml:space="preserve"> di MediaPipe</w:t>
+      </w:r>
+    </w:p>
+    <w:p>
+      <w:pPr>
+        <w:pStyle w:val="Paragrafoelenco"/>
+        <w:ind w:left="1560"/>
+        <w:jc w:val="both"/>
+        <w:rPr>
+          <w:rFonts w:ascii="Times New Roman" w:hAnsi="Times New Roman" w:cs="Times New Roman"/>
+          <w:color w:val="000000" w:themeColor="text1"/>
+        </w:rPr>
+      </w:pPr>
+      <w:r>
+        <w:rPr>
+          <w:rFonts w:ascii="Times New Roman" w:hAnsi="Times New Roman" w:cs="Times New Roman"/>
+          <w:color w:val="000000" w:themeColor="text1"/>
+        </w:rPr>
+        <w:t xml:space="preserve">Nella nostra applicazione il modello Mediapipe è stato configurato con i </w:t>
+      </w:r>
+      <w:r>
+        <w:rPr>
+          <w:rFonts w:ascii="Times New Roman" w:hAnsi="Times New Roman" w:cs="Times New Roman"/>
+          <w:color w:val="000000" w:themeColor="text1"/>
+        </w:rPr>
+        <w:t>valori in tabella.</w:t>
+      </w:r>
+    </w:p>
+    <w:tbl>
+      <w:tblPr>
+        <w:tblStyle w:val="Grigliatabella"/>
+        <w:tblpPr w:leftFromText="141" w:rightFromText="141" w:vertAnchor="text" w:horzAnchor="page" w:tblpX="2713" w:tblpY="117"/>
+        <w:tblW w:w="7508" w:type="dxa"/>
+        <w:tblLook w:val="04A0" w:firstRow="1" w:lastRow="0" w:firstColumn="1" w:lastColumn="0" w:noHBand="0" w:noVBand="1"/>
+      </w:tblPr>
+      <w:tblGrid>
+        <w:gridCol w:w="3827"/>
+        <w:gridCol w:w="993"/>
+        <w:gridCol w:w="2688"/>
+      </w:tblGrid>
+      <w:tr>
+        <w:trPr>
+          <w:trHeight w:val="370"/>
+        </w:trPr>
+        <w:tc>
+          <w:tcPr>
+            <w:tcW w:w="3827" w:type="dxa"/>
+            <w:shd w:val="clear" w:color="auto" w:fill="C00000"/>
+            <w:vAlign w:val="center"/>
+          </w:tcPr>
+          <w:p>
+            <w:pPr>
+              <w:pStyle w:val="Paragrafoelenco"/>
+              <w:ind w:left="0"/>
+              <w:rPr>
+                <w:rFonts w:ascii="Times New Roman" w:hAnsi="Times New Roman" w:cs="Times New Roman"/>
+                <w:b/>
+                <w:bCs/>
+                <w:color w:val="FFFFFF" w:themeColor="background1"/>
+              </w:rPr>
+            </w:pPr>
+            <w:bookmarkStart w:id="1" w:name="_Hlk119948977"/>
+            <w:r>
+              <w:rPr>
+                <w:rFonts w:ascii="Times New Roman" w:hAnsi="Times New Roman" w:cs="Times New Roman"/>
+                <w:b/>
+                <w:bCs/>
+                <w:color w:val="FFFFFF" w:themeColor="background1"/>
+              </w:rPr>
+              <w:t>Opzioni di Configurazione</w:t>
+            </w:r>
+          </w:p>
+        </w:tc>
+        <w:tc>
+          <w:tcPr>
+            <w:tcW w:w="993" w:type="dxa"/>
+            <w:shd w:val="clear" w:color="auto" w:fill="C00000"/>
+            <w:vAlign w:val="center"/>
+          </w:tcPr>
+          <w:p>
+            <w:pPr>
+              <w:pStyle w:val="Paragrafoelenco"/>
+              <w:ind w:left="0"/>
+              <w:rPr>
+                <w:rFonts w:ascii="Times New Roman" w:hAnsi="Times New Roman" w:cs="Times New Roman"/>
+                <w:b/>
+                <w:bCs/>
+                <w:color w:val="FFFFFF" w:themeColor="background1"/>
+              </w:rPr>
+            </w:pPr>
+            <w:r>
+              <w:rPr>
+                <w:rFonts w:ascii="Times New Roman" w:hAnsi="Times New Roman" w:cs="Times New Roman"/>
+                <w:b/>
+                <w:bCs/>
+                <w:color w:val="FFFFFF" w:themeColor="background1"/>
+              </w:rPr>
+              <w:t>Value</w:t>
+            </w:r>
+          </w:p>
+        </w:tc>
+        <w:tc>
+          <w:tcPr>
+            <w:tcW w:w="2688" w:type="dxa"/>
+            <w:shd w:val="clear" w:color="auto" w:fill="C00000"/>
+            <w:vAlign w:val="center"/>
+          </w:tcPr>
+          <w:p>
+            <w:pPr>
+              <w:pStyle w:val="Paragrafoelenco"/>
+              <w:ind w:left="0"/>
+              <w:rPr>
+                <w:rFonts w:ascii="Times New Roman" w:hAnsi="Times New Roman" w:cs="Times New Roman"/>
+                <w:b/>
+                <w:bCs/>
+                <w:color w:val="FFFFFF" w:themeColor="background1"/>
+              </w:rPr>
+            </w:pPr>
+            <w:r>
+              <w:rPr>
+                <w:rFonts w:ascii="Times New Roman" w:hAnsi="Times New Roman" w:cs="Times New Roman"/>
+                <w:b/>
+                <w:bCs/>
+                <w:color w:val="FFFFFF" w:themeColor="background1"/>
+              </w:rPr>
+              <w:t>Intervallo di Riferimento</w:t>
+            </w:r>
+          </w:p>
+        </w:tc>
+      </w:tr>
+      <w:tr>
+        <w:trPr>
+          <w:trHeight w:val="370"/>
+        </w:trPr>
+        <w:tc>
+          <w:tcPr>
+            <w:tcW w:w="3827" w:type="dxa"/>
+            <w:vAlign w:val="center"/>
+          </w:tcPr>
+          <w:p>
+            <w:pPr>
+              <w:pStyle w:val="Paragrafoelenco"/>
+              <w:ind w:left="0"/>
+              <w:rPr>
+                <w:rFonts w:ascii="Times New Roman" w:hAnsi="Times New Roman" w:cs="Times New Roman"/>
+                <w:color w:val="000000" w:themeColor="text1"/>
+              </w:rPr>
+            </w:pPr>
+            <w:r>
+              <w:rPr>
+                <w:rFonts w:ascii="Times New Roman" w:hAnsi="Times New Roman" w:cs="Times New Roman"/>
+                <w:color w:val="000000" w:themeColor="text1"/>
+              </w:rPr>
+              <w:t>STATIC_IMAGE_MODE</w:t>
+            </w:r>
+          </w:p>
+        </w:tc>
+        <w:tc>
+          <w:tcPr>
+            <w:tcW w:w="993" w:type="dxa"/>
+            <w:vAlign w:val="center"/>
+          </w:tcPr>
+          <w:p>
+            <w:pPr>
+              <w:pStyle w:val="Paragrafoelenco"/>
+              <w:ind w:left="0"/>
+              <w:rPr>
+                <w:rFonts w:ascii="Times New Roman" w:hAnsi="Times New Roman" w:cs="Times New Roman"/>
+                <w:b/>
+                <w:bCs/>
+                <w:color w:val="00B050"/>
+              </w:rPr>
+            </w:pPr>
+            <w:r>
+              <w:rPr>
+                <w:rFonts w:ascii="Times New Roman" w:hAnsi="Times New Roman" w:cs="Times New Roman"/>
+                <w:b/>
+                <w:bCs/>
+                <w:color w:val="00B050"/>
+              </w:rPr>
+              <w:t>False</w:t>
+            </w:r>
+          </w:p>
+        </w:tc>
+        <w:tc>
+          <w:tcPr>
+            <w:tcW w:w="2688" w:type="dxa"/>
+            <w:vAlign w:val="center"/>
+          </w:tcPr>
+          <w:p>
+            <w:pPr>
+              <w:pStyle w:val="Paragrafoelenco"/>
+              <w:ind w:left="0"/>
+              <w:rPr>
+                <w:rFonts w:ascii="Times New Roman" w:hAnsi="Times New Roman" w:cs="Times New Roman"/>
+                <w:color w:val="000000" w:themeColor="text1"/>
+              </w:rPr>
+            </w:pPr>
+            <w:r>
+              <w:rPr>
+                <w:rFonts w:ascii="Times New Roman" w:hAnsi="Times New Roman" w:cs="Times New Roman"/>
+                <w:color w:val="000000" w:themeColor="text1"/>
+              </w:rPr>
+              <w:t>True/False</w:t>
+            </w:r>
+          </w:p>
+        </w:tc>
+      </w:tr>
+      <w:tr>
+        <w:trPr>
+          <w:trHeight w:val="370"/>
+        </w:trPr>
+        <w:tc>
+          <w:tcPr>
+            <w:tcW w:w="3827" w:type="dxa"/>
+            <w:vAlign w:val="center"/>
+          </w:tcPr>
+          <w:p>
+            <w:pPr>
+              <w:pStyle w:val="Paragrafoelenco"/>
+              <w:ind w:left="0"/>
+              <w:rPr>
+                <w:rFonts w:ascii="Times New Roman" w:hAnsi="Times New Roman" w:cs="Times New Roman"/>
+                <w:color w:val="000000" w:themeColor="text1"/>
+              </w:rPr>
+            </w:pPr>
+            <w:r>
+              <w:rPr>
+                <w:rFonts w:ascii="Times New Roman" w:hAnsi="Times New Roman" w:cs="Times New Roman"/>
+                <w:color w:val="000000" w:themeColor="text1"/>
+              </w:rPr>
+              <w:t>MAX_NUM_HANDS</w:t>
+            </w:r>
+          </w:p>
+        </w:tc>
+        <w:tc>
+          <w:tcPr>
+            <w:tcW w:w="993" w:type="dxa"/>
+            <w:vAlign w:val="center"/>
+          </w:tcPr>
+          <w:p>
+            <w:pPr>
+              <w:pStyle w:val="Paragrafoelenco"/>
+              <w:ind w:left="0"/>
+              <w:rPr>
+                <w:rFonts w:ascii="Times New Roman" w:hAnsi="Times New Roman" w:cs="Times New Roman"/>
+                <w:b/>
+                <w:bCs/>
+                <w:color w:val="00B050"/>
+              </w:rPr>
+            </w:pPr>
+            <w:r>
+              <w:rPr>
+                <w:rFonts w:ascii="Times New Roman" w:hAnsi="Times New Roman" w:cs="Times New Roman"/>
+                <w:b/>
+                <w:bCs/>
+                <w:color w:val="00B050"/>
+              </w:rPr>
+              <w:t>1</w:t>
+            </w:r>
+          </w:p>
+        </w:tc>
+        <w:tc>
+          <w:tcPr>
+            <w:tcW w:w="2688" w:type="dxa"/>
+            <w:vAlign w:val="center"/>
+          </w:tcPr>
+          <w:p>
+            <w:pPr>
+              <w:pStyle w:val="Paragrafoelenco"/>
+              <w:ind w:left="0"/>
+              <w:rPr>
+                <w:rFonts w:ascii="Times New Roman" w:hAnsi="Times New Roman" w:cs="Times New Roman"/>
+                <w:color w:val="000000" w:themeColor="text1"/>
+              </w:rPr>
+            </w:pPr>
+            <w:r>
+              <w:rPr>
+                <w:rFonts w:ascii="Times New Roman" w:hAnsi="Times New Roman" w:cs="Times New Roman"/>
+                <w:color w:val="000000" w:themeColor="text1"/>
+              </w:rPr>
+              <w:t>1, 2, …, n</w:t>
+            </w:r>
+            <w:r>
+              <w:rPr>
+                <w:rFonts w:ascii="Times New Roman" w:eastAsiaTheme="minorEastAsia" w:hAnsi="Times New Roman" w:cs="Times New Roman"/>
+                <w:color w:val="000000" w:themeColor="text1"/>
+              </w:rPr>
+              <w:t xml:space="preserve">  </w:t>
+            </w:r>
+            <m:oMath>
+              <m:r>
+                <w:rPr>
+                  <w:rFonts w:ascii="Cambria Math" w:eastAsiaTheme="minorEastAsia" w:hAnsi="Cambria Math" w:cs="Times New Roman"/>
+                  <w:color w:val="000000" w:themeColor="text1"/>
+                </w:rPr>
+                <m:t>→</m:t>
+              </m:r>
+            </m:oMath>
+            <w:r>
+              <w:rPr>
+                <w:rFonts w:ascii="Times New Roman" w:eastAsiaTheme="minorEastAsia" w:hAnsi="Times New Roman" w:cs="Times New Roman"/>
+                <w:color w:val="000000" w:themeColor="text1"/>
+              </w:rPr>
+              <w:t xml:space="preserve">  </w:t>
+            </w:r>
+            <w:r>
+              <w:rPr>
+                <w:rFonts w:ascii="Times New Roman" w:eastAsiaTheme="minorEastAsia" w:hAnsi="Times New Roman" w:cs="Times New Roman"/>
+                <w:color w:val="000000" w:themeColor="text1"/>
+              </w:rPr>
+              <w:t>unsigned int</w:t>
+            </w:r>
+          </w:p>
+        </w:tc>
+      </w:tr>
+      <w:tr>
+        <w:trPr>
+          <w:trHeight w:val="370"/>
+        </w:trPr>
+        <w:tc>
+          <w:tcPr>
+            <w:tcW w:w="3827" w:type="dxa"/>
+            <w:vAlign w:val="center"/>
+          </w:tcPr>
+          <w:p>
+            <w:pPr>
+              <w:pStyle w:val="Paragrafoelenco"/>
+              <w:ind w:left="0"/>
+              <w:rPr>
+                <w:rFonts w:ascii="Times New Roman" w:hAnsi="Times New Roman" w:cs="Times New Roman"/>
+                <w:color w:val="000000" w:themeColor="text1"/>
+              </w:rPr>
+            </w:pPr>
+            <w:r>
+              <w:rPr>
+                <w:rFonts w:ascii="Times New Roman" w:hAnsi="Times New Roman" w:cs="Times New Roman"/>
+                <w:color w:val="000000" w:themeColor="text1"/>
+              </w:rPr>
+              <w:t>MODEL_COMPLEXITY</w:t>
+            </w:r>
+          </w:p>
+        </w:tc>
+        <w:tc>
+          <w:tcPr>
+            <w:tcW w:w="993" w:type="dxa"/>
+            <w:vAlign w:val="center"/>
+          </w:tcPr>
+          <w:p>
+            <w:pPr>
+              <w:pStyle w:val="Paragrafoelenco"/>
+              <w:ind w:left="0"/>
+              <w:rPr>
+                <w:rFonts w:ascii="Times New Roman" w:hAnsi="Times New Roman" w:cs="Times New Roman"/>
+                <w:b/>
+                <w:bCs/>
+                <w:color w:val="00B050"/>
+              </w:rPr>
+            </w:pPr>
+            <w:r>
+              <w:rPr>
+                <w:rFonts w:ascii="Times New Roman" w:hAnsi="Times New Roman" w:cs="Times New Roman"/>
+                <w:b/>
+                <w:bCs/>
+                <w:color w:val="00B050"/>
+              </w:rPr>
+              <w:t>1</w:t>
+            </w:r>
+          </w:p>
+        </w:tc>
+        <w:tc>
+          <w:tcPr>
+            <w:tcW w:w="2688" w:type="dxa"/>
+            <w:vAlign w:val="center"/>
+          </w:tcPr>
+          <w:p>
+            <w:pPr>
+              <w:pStyle w:val="Paragrafoelenco"/>
+              <w:ind w:left="0"/>
+              <w:rPr>
+                <w:rFonts w:ascii="Times New Roman" w:hAnsi="Times New Roman" w:cs="Times New Roman"/>
+                <w:color w:val="000000" w:themeColor="text1"/>
+              </w:rPr>
+            </w:pPr>
+            <w:r>
+              <w:rPr>
+                <w:rFonts w:ascii="Times New Roman" w:hAnsi="Times New Roman" w:cs="Times New Roman"/>
+                <w:color w:val="000000" w:themeColor="text1"/>
+              </w:rPr>
+              <w:t>0/1</w:t>
+            </w:r>
+          </w:p>
+        </w:tc>
+      </w:tr>
+      <w:tr>
+        <w:trPr>
+          <w:trHeight w:val="370"/>
+        </w:trPr>
+        <w:tc>
+          <w:tcPr>
+            <w:tcW w:w="3827" w:type="dxa"/>
+            <w:vAlign w:val="center"/>
+          </w:tcPr>
+          <w:p>
+            <w:pPr>
+              <w:pStyle w:val="Paragrafoelenco"/>
+              <w:ind w:left="0"/>
+              <w:rPr>
+                <w:rFonts w:ascii="Times New Roman" w:hAnsi="Times New Roman" w:cs="Times New Roman"/>
+                <w:color w:val="000000" w:themeColor="text1"/>
+              </w:rPr>
+            </w:pPr>
+            <w:r>
+              <w:rPr>
+                <w:rFonts w:ascii="Times New Roman" w:hAnsi="Times New Roman" w:cs="Times New Roman"/>
+                <w:color w:val="000000" w:themeColor="text1"/>
+              </w:rPr>
+              <w:t>MIN_DETECTION_CONFIDENCE</w:t>
+            </w:r>
+          </w:p>
+        </w:tc>
+        <w:tc>
+          <w:tcPr>
+            <w:tcW w:w="993" w:type="dxa"/>
+            <w:vAlign w:val="center"/>
+          </w:tcPr>
+          <w:p>
+            <w:pPr>
+              <w:pStyle w:val="Paragrafoelenco"/>
+              <w:ind w:left="0"/>
+              <w:rPr>
+                <w:rFonts w:ascii="Times New Roman" w:hAnsi="Times New Roman" w:cs="Times New Roman"/>
+                <w:b/>
+                <w:bCs/>
+                <w:color w:val="00B050"/>
+              </w:rPr>
+            </w:pPr>
+            <w:r>
+              <w:rPr>
+                <w:rFonts w:ascii="Times New Roman" w:hAnsi="Times New Roman" w:cs="Times New Roman"/>
+                <w:b/>
+                <w:bCs/>
+                <w:color w:val="00B050"/>
+              </w:rPr>
+              <w:t>0.5</w:t>
+            </w:r>
+          </w:p>
+        </w:tc>
+        <w:tc>
+          <w:tcPr>
+            <w:tcW w:w="2688" w:type="dxa"/>
+            <w:vAlign w:val="center"/>
+          </w:tcPr>
+          <w:p>
+            <w:pPr>
+              <w:pStyle w:val="Paragrafoelenco"/>
+              <w:ind w:left="0"/>
+              <w:rPr>
+                <w:rFonts w:ascii="Times New Roman" w:hAnsi="Times New Roman" w:cs="Times New Roman"/>
+                <w:color w:val="000000" w:themeColor="text1"/>
+              </w:rPr>
+            </w:pPr>
+            <w:r>
+              <w:rPr>
+                <w:rFonts w:ascii="Times New Roman" w:hAnsi="Times New Roman" w:cs="Times New Roman"/>
+                <w:color w:val="000000" w:themeColor="text1"/>
+              </w:rPr>
+              <w:t>[0.0, 1.0]</w:t>
+            </w:r>
+          </w:p>
+        </w:tc>
+      </w:tr>
+      <w:tr>
+        <w:trPr>
+          <w:trHeight w:val="370"/>
+        </w:trPr>
+        <w:tc>
+          <w:tcPr>
+            <w:tcW w:w="3827" w:type="dxa"/>
+            <w:vAlign w:val="center"/>
+          </w:tcPr>
+          <w:p>
+            <w:pPr>
+              <w:pStyle w:val="Paragrafoelenco"/>
+              <w:ind w:left="0"/>
+              <w:rPr>
+                <w:rFonts w:ascii="Times New Roman" w:hAnsi="Times New Roman" w:cs="Times New Roman"/>
+                <w:color w:val="000000" w:themeColor="text1"/>
+              </w:rPr>
+            </w:pPr>
+            <w:r>
+              <w:rPr>
+                <w:rFonts w:ascii="Times New Roman" w:hAnsi="Times New Roman" w:cs="Times New Roman"/>
+                <w:color w:val="000000" w:themeColor="text1"/>
+              </w:rPr>
+              <w:t>MIN_TRACKING_CONFIDENCE</w:t>
+            </w:r>
+          </w:p>
+        </w:tc>
+        <w:tc>
+          <w:tcPr>
+            <w:tcW w:w="993" w:type="dxa"/>
+            <w:vAlign w:val="center"/>
+          </w:tcPr>
+          <w:p>
+            <w:pPr>
+              <w:pStyle w:val="Paragrafoelenco"/>
+              <w:ind w:left="0"/>
+              <w:rPr>
+                <w:rFonts w:ascii="Times New Roman" w:hAnsi="Times New Roman" w:cs="Times New Roman"/>
+                <w:b/>
+                <w:bCs/>
+                <w:color w:val="00B050"/>
+                <w:u w:val="single"/>
+              </w:rPr>
+            </w:pPr>
+            <w:r>
+              <w:rPr>
+                <w:rFonts w:ascii="Times New Roman" w:hAnsi="Times New Roman" w:cs="Times New Roman"/>
+                <w:b/>
+                <w:bCs/>
+                <w:color w:val="00B050"/>
+              </w:rPr>
+              <w:t>0.6</w:t>
+            </w:r>
+          </w:p>
+        </w:tc>
+        <w:tc>
+          <w:tcPr>
+            <w:tcW w:w="2688" w:type="dxa"/>
+            <w:vAlign w:val="center"/>
+          </w:tcPr>
+          <w:p>
+            <w:pPr>
+              <w:pStyle w:val="Paragrafoelenco"/>
+              <w:ind w:left="0"/>
+              <w:rPr>
+                <w:rFonts w:ascii="Times New Roman" w:hAnsi="Times New Roman" w:cs="Times New Roman"/>
+                <w:color w:val="000000" w:themeColor="text1"/>
+              </w:rPr>
+            </w:pPr>
+            <w:r>
+              <w:rPr>
+                <w:rFonts w:ascii="Times New Roman" w:hAnsi="Times New Roman" w:cs="Times New Roman"/>
+                <w:color w:val="000000" w:themeColor="text1"/>
+              </w:rPr>
+              <w:t>[0.0, 1.0]</w:t>
+            </w:r>
+          </w:p>
+        </w:tc>
+      </w:tr>
+      <w:bookmarkEnd w:id="1"/>
+    </w:tbl>
+    <w:p>
+      <w:pPr>
+        <w:pStyle w:val="Paragrafoelenco"/>
+        <w:ind w:left="1560"/>
         <w:jc w:val="both"/>
         <w:rPr>
           <w:rFonts w:ascii="Times New Roman" w:hAnsi="Times New Roman" w:cs="Times New Roman"/>
           <w:color w:val="C00000"/>
-          <w:sz w:val="28"/>
-          <w:szCs w:val="28"/>
-        </w:rPr>
-      </w:pPr>
-      <w:r>
+        </w:rPr>
+      </w:pPr>
+    </w:p>
+    <w:p>
+      <w:pPr>
+        <w:pStyle w:val="Paragrafoelenco"/>
+        <w:ind w:left="1560"/>
+        <w:jc w:val="both"/>
         <w:rPr>
           <w:rFonts w:ascii="Times New Roman" w:hAnsi="Times New Roman" w:cs="Times New Roman"/>
           <w:color w:val="C00000"/>
-          <w:sz w:val="28"/>
-          <w:szCs w:val="28"/>
-        </w:rPr>
-        <w:lastRenderedPageBreak/>
-        <w:br w:type="page"/>
-      </w:r>
-    </w:p>
-    <w:p>
-      <w:pPr>
-        <w:pStyle w:val="Paragrafoelenco"/>
-        <w:numPr>
-          <w:ilvl w:val="0"/>
-          <w:numId w:val="6"/>
-        </w:numPr>
-        <w:ind w:left="426"/>
+        </w:rPr>
+      </w:pPr>
+    </w:p>
+    <w:p>
+      <w:pPr>
+        <w:pStyle w:val="Paragrafoelenco"/>
+        <w:ind w:left="3196"/>
         <w:jc w:val="both"/>
         <w:rPr>
           <w:rFonts w:ascii="Times New Roman" w:hAnsi="Times New Roman" w:cs="Times New Roman"/>
           <w:color w:val="C00000"/>
-          <w:sz w:val="28"/>
-          <w:szCs w:val="28"/>
-        </w:rPr>
-      </w:pPr>
-      <w:r>
+        </w:rPr>
+      </w:pPr>
+    </w:p>
+    <w:p>
+      <w:pPr>
+        <w:pStyle w:val="Paragrafoelenco"/>
+        <w:ind w:left="3196"/>
+        <w:jc w:val="both"/>
         <w:rPr>
           <w:rFonts w:ascii="Times New Roman" w:hAnsi="Times New Roman" w:cs="Times New Roman"/>
           <w:color w:val="C00000"/>
-          <w:sz w:val="28"/>
-          <w:szCs w:val="28"/>
-        </w:rPr>
-        <w:lastRenderedPageBreak/>
-        <w:t>Obiettivo</w:t>
-      </w:r>
-    </w:p>
-    <w:p>
-      <w:pPr>
-        <w:pStyle w:val="Paragrafoelenco"/>
-        <w:ind w:left="426"/>
-        <w:jc w:val="both"/>
-        <w:rPr>
-          <w:rFonts w:ascii="Times New Roman" w:hAnsi="Times New Roman" w:cs="Times New Roman"/>
-          <w:color w:val="000000" w:themeColor="text1"/>
-        </w:rPr>
-      </w:pPr>
-      <w:r>
-        <w:rPr>
-          <w:rFonts w:ascii="Times New Roman" w:hAnsi="Times New Roman" w:cs="Times New Roman"/>
-          <w:color w:val="000000" w:themeColor="text1"/>
-        </w:rPr>
-        <w:t>TODO</w:t>
-      </w:r>
-    </w:p>
-    <w:p>
-      <w:pPr>
-        <w:pStyle w:val="Paragrafoelenco"/>
-        <w:ind w:left="426"/>
-        <w:jc w:val="both"/>
-        <w:rPr>
-          <w:rFonts w:ascii="Times New Roman" w:hAnsi="Times New Roman" w:cs="Times New Roman"/>
-          <w:color w:val="000000" w:themeColor="text1"/>
-        </w:rPr>
-      </w:pPr>
-    </w:p>
-    <w:p>
-      <w:pPr>
+        </w:rPr>
+      </w:pPr>
+    </w:p>
+    <w:p>
+      <w:pPr>
+        <w:pStyle w:val="Paragrafoelenco"/>
+        <w:ind w:left="3196"/>
         <w:jc w:val="both"/>
         <w:rPr>
           <w:rFonts w:ascii="Times New Roman" w:hAnsi="Times New Roman" w:cs="Times New Roman"/>
           <w:color w:val="C00000"/>
-          <w:sz w:val="28"/>
-          <w:szCs w:val="28"/>
-        </w:rPr>
-      </w:pPr>
-      <w:r>
+        </w:rPr>
+      </w:pPr>
+    </w:p>
+    <w:p>
+      <w:pPr>
+        <w:pStyle w:val="Paragrafoelenco"/>
+        <w:ind w:left="3196"/>
+        <w:jc w:val="both"/>
         <w:rPr>
           <w:rFonts w:ascii="Times New Roman" w:hAnsi="Times New Roman" w:cs="Times New Roman"/>
           <w:color w:val="C00000"/>
-          <w:sz w:val="28"/>
-          <w:szCs w:val="28"/>
-        </w:rPr>
-        <w:br w:type="page"/>
-      </w:r>
-    </w:p>
-    <w:p>
-      <w:pPr>
-        <w:pStyle w:val="Paragrafoelenco"/>
-        <w:numPr>
-          <w:ilvl w:val="0"/>
-          <w:numId w:val="6"/>
-        </w:numPr>
-        <w:ind w:left="426"/>
+        </w:rPr>
+      </w:pPr>
+    </w:p>
+    <w:p>
+      <w:pPr>
+        <w:pStyle w:val="Paragrafoelenco"/>
+        <w:ind w:left="3196"/>
         <w:jc w:val="both"/>
         <w:rPr>
           <w:rFonts w:ascii="Times New Roman" w:hAnsi="Times New Roman" w:cs="Times New Roman"/>
           <w:color w:val="C00000"/>
-          <w:sz w:val="28"/>
-          <w:szCs w:val="28"/>
-        </w:rPr>
-      </w:pPr>
-      <w:r>
+        </w:rPr>
+      </w:pPr>
+    </w:p>
+    <w:p>
+      <w:pPr>
+        <w:pStyle w:val="Paragrafoelenco"/>
+        <w:ind w:left="3196"/>
+        <w:jc w:val="both"/>
         <w:rPr>
           <w:rFonts w:ascii="Times New Roman" w:hAnsi="Times New Roman" w:cs="Times New Roman"/>
           <w:color w:val="C00000"/>
-          <w:sz w:val="28"/>
-          <w:szCs w:val="28"/>
-        </w:rPr>
-        <w:lastRenderedPageBreak/>
-        <w:t>Implementazione</w:t>
-      </w:r>
-    </w:p>
-    <w:p>
-      <w:pPr>
-        <w:pStyle w:val="Paragrafoelenco"/>
-        <w:numPr>
-          <w:ilvl w:val="1"/>
-          <w:numId w:val="6"/>
-        </w:numPr>
-        <w:ind w:left="851"/>
+        </w:rPr>
+      </w:pPr>
+    </w:p>
+    <w:p>
+      <w:pPr>
+        <w:pStyle w:val="Paragrafoelenco"/>
+        <w:ind w:left="3196"/>
         <w:jc w:val="both"/>
         <w:rPr>
           <w:rFonts w:ascii="Times New Roman" w:hAnsi="Times New Roman" w:cs="Times New Roman"/>
           <w:color w:val="C00000"/>
-          <w:sz w:val="24"/>
-          <w:szCs w:val="24"/>
-        </w:rPr>
-      </w:pPr>
-      <w:r>
+        </w:rPr>
+      </w:pPr>
+    </w:p>
+    <w:p>
+      <w:pPr>
+        <w:pStyle w:val="Paragrafoelenco"/>
+        <w:ind w:left="3196"/>
+        <w:jc w:val="both"/>
         <w:rPr>
           <w:rFonts w:ascii="Times New Roman" w:hAnsi="Times New Roman" w:cs="Times New Roman"/>
           <w:color w:val="C00000"/>
-          <w:sz w:val="24"/>
-          <w:szCs w:val="24"/>
-        </w:rPr>
-        <w:t>HandTrackingModule.py</w:t>
-      </w:r>
+        </w:rPr>
+      </w:pPr>
     </w:p>
     <w:p>
       <w:pPr>
@@ -2715,13 +4463,13 @@
         <mc:AlternateContent>
           <mc:Choice Requires="wps">
             <w:drawing>
-              <wp:anchor distT="0" distB="0" distL="114300" distR="114300" simplePos="0" relativeHeight="251659264" behindDoc="0" locked="0" layoutInCell="1" allowOverlap="1" wp14:anchorId="0CE85B1F" wp14:editId="37399E34">
+              <wp:anchor distT="0" distB="0" distL="114300" distR="114300" simplePos="0" relativeHeight="251659264" behindDoc="0" locked="0" layoutInCell="1" allowOverlap="1" wp14:anchorId="0CE85B1F" wp14:editId="011B93A5">
                 <wp:simplePos x="0" y="0"/>
                 <wp:positionH relativeFrom="column">
-                  <wp:posOffset>1941048</wp:posOffset>
+                  <wp:posOffset>4775200</wp:posOffset>
                 </wp:positionH>
                 <wp:positionV relativeFrom="paragraph">
-                  <wp:posOffset>503458</wp:posOffset>
+                  <wp:posOffset>1120140</wp:posOffset>
                 </wp:positionV>
                 <wp:extent cx="1371600" cy="433754"/>
                 <wp:effectExtent l="0" t="0" r="19050" b="23495"/>
@@ -3006,7 +4754,7 @@
                 <v:stroke joinstyle="miter"/>
                 <v:path gradientshapeok="t" o:connecttype="rect"/>
               </v:shapetype>
-              <v:shape id="Casella di testo 4" o:spid="_x0000_s1026" type="#_x0000_t202" style="position:absolute;left:0;text-align:left;margin-left:152.85pt;margin-top:39.65pt;width:108pt;height:34.15pt;z-index:251659264;visibility:visible;mso-wrap-style:square;mso-width-percent:0;mso-height-percent:0;mso-wrap-distance-left:9pt;mso-wrap-distance-top:0;mso-wrap-distance-right:9pt;mso-wrap-distance-bottom:0;mso-position-horizontal:absolute;mso-position-horizontal-relative:text;mso-position-vertical:absolute;mso-position-vertical-relative:text;mso-width-percent:0;mso-height-percent:0;mso-width-relative:margin;mso-height-relative:margin;v-text-anchor:top" o:gfxdata="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" fillcolor="white [3201]" strokeweight=".5pt">
+              <v:shape id="Casella di testo 4" o:spid="_x0000_s1026" type="#_x0000_t202" style="position:absolute;left:0;text-align:left;margin-left:376pt;margin-top:88.2pt;width:108pt;height:34.15pt;z-index:251659264;visibility:visible;mso-wrap-style:square;mso-width-percent:0;mso-height-percent:0;mso-wrap-distance-left:9pt;mso-wrap-distance-top:0;mso-wrap-distance-right:9pt;mso-wrap-distance-bottom:0;mso-position-horizontal:absolute;mso-position-horizontal-relative:text;mso-position-vertical:absolute;mso-position-vertical-relative:text;mso-width-percent:0;mso-height-percent:0;mso-width-relative:margin;mso-height-relative:margin;v-text-anchor:top" o:gfxdata="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" fillcolor="white [3201]" strokeweight=".5pt">
                 <v:textbox>
                   <w:txbxContent>
                     <w:p>
@@ -3252,9 +5000,9 @@
           <w:color w:val="C00000"/>
         </w:rPr>
         <w:drawing>
-          <wp:inline distT="0" distB="0" distL="0" distR="0" wp14:anchorId="1447B2AD" wp14:editId="74A646E1">
-            <wp:extent cx="4667250" cy="3387916"/>
-            <wp:effectExtent l="0" t="0" r="0" b="3175"/>
+          <wp:inline distT="0" distB="0" distL="0" distR="0" wp14:anchorId="1447B2AD" wp14:editId="79E581CA">
+            <wp:extent cx="3831565" cy="2781300"/>
+            <wp:effectExtent l="0" t="0" r="0" b="0"/>
             <wp:docPr id="1" name="Immagine 1"/>
             <wp:cNvGraphicFramePr>
               <a:graphicFrameLocks xmlns:a="http://schemas.openxmlformats.org/drawingml/2006/main" noChangeAspect="1"/>
@@ -3274,7 +5022,7 @@
                   <pic:spPr bwMode="auto">
                     <a:xfrm>
                       <a:off x="0" y="0"/>
-                      <a:ext cx="4710373" cy="3419219"/>
+                      <a:ext cx="3886199" cy="2820958"/>
                     </a:xfrm>
                     <a:prstGeom prst="rect">
                       <a:avLst/>
@@ -6738,22 +8486,12 @@
           <w:color w:val="000000" w:themeColor="text1"/>
         </w:rPr>
       </w:pPr>
-    </w:p>
-    <w:p>
-      <w:pPr>
-        <w:pStyle w:val="Paragrafoelenco"/>
-        <w:ind w:left="1560"/>
-        <w:jc w:val="both"/>
+      <w:r>
         <w:rPr>
           <w:rFonts w:ascii="Times New Roman" w:eastAsiaTheme="minorEastAsia" w:hAnsi="Times New Roman" w:cs="Times New Roman"/>
           <w:color w:val="000000" w:themeColor="text1"/>
         </w:rPr>
-      </w:pPr>
-      <w:r>
-        <w:rPr>
-          <w:rFonts w:ascii="Times New Roman" w:eastAsiaTheme="minorEastAsia" w:hAnsi="Times New Roman" w:cs="Times New Roman"/>
-          <w:color w:val="000000" w:themeColor="text1"/>
-        </w:rPr>
+        <w:lastRenderedPageBreak/>
         <w:t xml:space="preserve">Il coseno al quadrato è una funzione limitata nell’intervallo </w:t>
       </w:r>
       <m:oMath>
@@ -7265,6 +9003,17 @@
     <w:p>
       <w:pPr>
         <w:pStyle w:val="Paragrafoelenco"/>
+        <w:ind w:left="1560"/>
+        <w:jc w:val="both"/>
+        <w:rPr>
+          <w:rFonts w:ascii="Times New Roman" w:eastAsiaTheme="minorEastAsia" w:hAnsi="Times New Roman" w:cs="Times New Roman"/>
+          <w:color w:val="000000" w:themeColor="text1"/>
+        </w:rPr>
+      </w:pPr>
+    </w:p>
+    <w:p>
+      <w:pPr>
+        <w:pStyle w:val="Paragrafoelenco"/>
         <w:numPr>
           <w:ilvl w:val="2"/>
           <w:numId w:val="6"/>
@@ -8498,29 +10247,7 @@
           <w:szCs w:val="20"/>
           <w:lang w:val="en-US" w:eastAsia="it-IT"/>
         </w:rPr>
-        <w:t xml:space="preserve"> &gt;= </w:t>
-      </w:r>
-      <w:proofErr w:type="spellStart"/>
-      <w:r>
-        <w:rPr>
-          <w:rFonts w:ascii="Courier New" w:eastAsia="Times New Roman" w:hAnsi="Courier New" w:cs="Courier New"/>
-          <w:color w:val="A9B7C6"/>
-          <w:sz w:val="20"/>
-          <w:szCs w:val="20"/>
-          <w:lang w:val="en-US" w:eastAsia="it-IT"/>
-        </w:rPr>
-        <w:t>tol</w:t>
-      </w:r>
-      <w:proofErr w:type="spellEnd"/>
-      <w:r>
-        <w:rPr>
-          <w:rFonts w:ascii="Courier New" w:eastAsia="Times New Roman" w:hAnsi="Courier New" w:cs="Courier New"/>
-          <w:color w:val="A9B7C6"/>
-          <w:sz w:val="20"/>
-          <w:szCs w:val="20"/>
-          <w:lang w:val="en-US" w:eastAsia="it-IT"/>
-        </w:rPr>
-        <w:t>:</w:t>
+        <w:t xml:space="preserve"> &gt;= tol:</w:t>
       </w:r>
       <w:r>
         <w:rPr>
@@ -9446,6 +11173,120 @@
     </w:lvl>
   </w:abstractNum>
   <w:abstractNum w:abstractNumId="6" w15:restartNumberingAfterBreak="0">
+    <w:nsid w:val="61985216"/>
+    <w:multiLevelType w:val="hybridMultilevel"/>
+    <w:tmpl w:val="73D2CF7A"/>
+    <w:lvl w:ilvl="0" w:tplc="FFFFFFFF">
+      <w:start w:val="1"/>
+      <w:numFmt w:val="bullet"/>
+      <w:lvlText w:val=""/>
+      <w:lvlJc w:val="left"/>
+      <w:pPr>
+        <w:ind w:left="720" w:hanging="360"/>
+      </w:pPr>
+      <w:rPr>
+        <w:rFonts w:ascii="Symbol" w:eastAsiaTheme="minorHAnsi" w:hAnsi="Symbol" w:cs="Times New Roman" w:hint="default"/>
+        <w:color w:val="C00000"/>
+      </w:rPr>
+    </w:lvl>
+    <w:lvl w:ilvl="1" w:tplc="FFFFFFFF" w:tentative="1">
+      <w:start w:val="1"/>
+      <w:numFmt w:val="bullet"/>
+      <w:lvlText w:val="o"/>
+      <w:lvlJc w:val="left"/>
+      <w:pPr>
+        <w:ind w:left="1440" w:hanging="360"/>
+      </w:pPr>
+      <w:rPr>
+        <w:rFonts w:ascii="Courier New" w:hAnsi="Courier New" w:cs="Courier New" w:hint="default"/>
+      </w:rPr>
+    </w:lvl>
+    <w:lvl w:ilvl="2" w:tplc="FFFFFFFF" w:tentative="1">
+      <w:start w:val="1"/>
+      <w:numFmt w:val="bullet"/>
+      <w:lvlText w:val=""/>
+      <w:lvlJc w:val="left"/>
+      <w:pPr>
+        <w:ind w:left="2160" w:hanging="360"/>
+      </w:pPr>
+      <w:rPr>
+        <w:rFonts w:ascii="Wingdings" w:hAnsi="Wingdings" w:hint="default"/>
+      </w:rPr>
+    </w:lvl>
+    <w:lvl w:ilvl="3" w:tplc="FFFFFFFF" w:tentative="1">
+      <w:start w:val="1"/>
+      <w:numFmt w:val="bullet"/>
+      <w:lvlText w:val=""/>
+      <w:lvlJc w:val="left"/>
+      <w:pPr>
+        <w:ind w:left="2880" w:hanging="360"/>
+      </w:pPr>
+      <w:rPr>
+        <w:rFonts w:ascii="Symbol" w:hAnsi="Symbol" w:hint="default"/>
+      </w:rPr>
+    </w:lvl>
+    <w:lvl w:ilvl="4" w:tplc="FFFFFFFF" w:tentative="1">
+      <w:start w:val="1"/>
+      <w:numFmt w:val="bullet"/>
+      <w:lvlText w:val="o"/>
+      <w:lvlJc w:val="left"/>
+      <w:pPr>
+        <w:ind w:left="3600" w:hanging="360"/>
+      </w:pPr>
+      <w:rPr>
+        <w:rFonts w:ascii="Courier New" w:hAnsi="Courier New" w:cs="Courier New" w:hint="default"/>
+      </w:rPr>
+    </w:lvl>
+    <w:lvl w:ilvl="5" w:tplc="FFFFFFFF" w:tentative="1">
+      <w:start w:val="1"/>
+      <w:numFmt w:val="bullet"/>
+      <w:lvlText w:val=""/>
+      <w:lvlJc w:val="left"/>
+      <w:pPr>
+        <w:ind w:left="4320" w:hanging="360"/>
+      </w:pPr>
+      <w:rPr>
+        <w:rFonts w:ascii="Wingdings" w:hAnsi="Wingdings" w:hint="default"/>
+      </w:rPr>
+    </w:lvl>
+    <w:lvl w:ilvl="6" w:tplc="FFFFFFFF" w:tentative="1">
+      <w:start w:val="1"/>
+      <w:numFmt w:val="bullet"/>
+      <w:lvlText w:val=""/>
+      <w:lvlJc w:val="left"/>
+      <w:pPr>
+        <w:ind w:left="5040" w:hanging="360"/>
+      </w:pPr>
+      <w:rPr>
+        <w:rFonts w:ascii="Symbol" w:hAnsi="Symbol" w:hint="default"/>
+      </w:rPr>
+    </w:lvl>
+    <w:lvl w:ilvl="7" w:tplc="FFFFFFFF" w:tentative="1">
+      <w:start w:val="1"/>
+      <w:numFmt w:val="bullet"/>
+      <w:lvlText w:val="o"/>
+      <w:lvlJc w:val="left"/>
+      <w:pPr>
+        <w:ind w:left="5760" w:hanging="360"/>
+      </w:pPr>
+      <w:rPr>
+        <w:rFonts w:ascii="Courier New" w:hAnsi="Courier New" w:cs="Courier New" w:hint="default"/>
+      </w:rPr>
+    </w:lvl>
+    <w:lvl w:ilvl="8" w:tplc="FFFFFFFF" w:tentative="1">
+      <w:start w:val="1"/>
+      <w:numFmt w:val="bullet"/>
+      <w:lvlText w:val=""/>
+      <w:lvlJc w:val="left"/>
+      <w:pPr>
+        <w:ind w:left="6480" w:hanging="360"/>
+      </w:pPr>
+      <w:rPr>
+        <w:rFonts w:ascii="Wingdings" w:hAnsi="Wingdings" w:hint="default"/>
+      </w:rPr>
+    </w:lvl>
+  </w:abstractNum>
+  <w:abstractNum w:abstractNumId="7" w15:restartNumberingAfterBreak="0">
     <w:nsid w:val="78407897"/>
     <w:multiLevelType w:val="multilevel"/>
     <w:tmpl w:val="388E0A6A"/>
@@ -9607,13 +11448,16 @@
     <w:abstractNumId w:val="2"/>
   </w:num>
   <w:num w:numId="5" w16cid:durableId="1483347806">
-    <w:abstractNumId w:val="6"/>
+    <w:abstractNumId w:val="7"/>
   </w:num>
   <w:num w:numId="6" w16cid:durableId="1137183615">
     <w:abstractNumId w:val="3"/>
   </w:num>
   <w:num w:numId="7" w16cid:durableId="955671041">
     <w:abstractNumId w:val="1"/>
+  </w:num>
+  <w:num w:numId="8" w16cid:durableId="1543984390">
+    <w:abstractNumId w:val="6"/>
   </w:num>
 </w:numbering>
 </file>

</xml_diff>

<commit_message>
Updated Letters for RecogniserSigned.py + fixed code to adapt it to every letter
</commit_message>
<xml_diff>
--- a/TESINA.docx
+++ b/TESINA.docx
@@ -21,6 +21,50 @@
         </w:rPr>
         <w:t>COPERTINA</w:t>
       </w:r>
+    </w:p>
+    <w:p>
+      <w:pPr>
+        <w:jc w:val="both"/>
+        <w:rPr>
+          <w:rFonts w:ascii="Times New Roman" w:hAnsi="Times New Roman" w:cs="Times New Roman"/>
+          <w:color w:val="C00000"/>
+          <w:sz w:val="36"/>
+          <w:szCs w:val="36"/>
+        </w:rPr>
+      </w:pPr>
+    </w:p>
+    <w:p>
+      <w:pPr>
+        <w:jc w:val="both"/>
+        <w:rPr>
+          <w:rFonts w:ascii="Times New Roman" w:hAnsi="Times New Roman" w:cs="Times New Roman"/>
+          <w:color w:val="C00000"/>
+          <w:sz w:val="36"/>
+          <w:szCs w:val="36"/>
+        </w:rPr>
+      </w:pPr>
+    </w:p>
+    <w:p>
+      <w:pPr>
+        <w:jc w:val="both"/>
+        <w:rPr>
+          <w:rFonts w:ascii="Times New Roman" w:hAnsi="Times New Roman" w:cs="Times New Roman"/>
+          <w:color w:val="C00000"/>
+          <w:sz w:val="36"/>
+          <w:szCs w:val="36"/>
+        </w:rPr>
+      </w:pPr>
+    </w:p>
+    <w:p>
+      <w:pPr>
+        <w:jc w:val="both"/>
+        <w:rPr>
+          <w:rFonts w:ascii="Times New Roman" w:hAnsi="Times New Roman" w:cs="Times New Roman"/>
+          <w:color w:val="C00000"/>
+          <w:sz w:val="36"/>
+          <w:szCs w:val="36"/>
+        </w:rPr>
+      </w:pPr>
     </w:p>
     <w:p>
       <w:pPr>
@@ -777,7 +821,13 @@
         <w:rPr>
           <w:rFonts w:ascii="Times New Roman" w:hAnsi="Times New Roman" w:cs="Times New Roman"/>
         </w:rPr>
-        <w:t>movimento,</w:t>
+        <w:t>M</w:t>
+      </w:r>
+      <w:r>
+        <w:rPr>
+          <w:rFonts w:ascii="Times New Roman" w:hAnsi="Times New Roman" w:cs="Times New Roman"/>
+        </w:rPr>
+        <w:t>ovimento,</w:t>
       </w:r>
     </w:p>
     <w:p>
@@ -797,7 +847,13 @@
         <w:rPr>
           <w:rFonts w:ascii="Times New Roman" w:hAnsi="Times New Roman" w:cs="Times New Roman"/>
         </w:rPr>
-        <w:t>orientamento,</w:t>
+        <w:t>O</w:t>
+      </w:r>
+      <w:r>
+        <w:rPr>
+          <w:rFonts w:ascii="Times New Roman" w:hAnsi="Times New Roman" w:cs="Times New Roman"/>
+        </w:rPr>
+        <w:t>rientamento,</w:t>
       </w:r>
     </w:p>
     <w:p>
@@ -817,7 +873,13 @@
         <w:rPr>
           <w:rFonts w:ascii="Times New Roman" w:hAnsi="Times New Roman" w:cs="Times New Roman"/>
         </w:rPr>
-        <w:t>configurazione,</w:t>
+        <w:t>C</w:t>
+      </w:r>
+      <w:r>
+        <w:rPr>
+          <w:rFonts w:ascii="Times New Roman" w:hAnsi="Times New Roman" w:cs="Times New Roman"/>
+        </w:rPr>
+        <w:t>onfigurazione,</w:t>
       </w:r>
     </w:p>
     <w:p>
@@ -837,7 +899,13 @@
         <w:rPr>
           <w:rFonts w:ascii="Times New Roman" w:hAnsi="Times New Roman" w:cs="Times New Roman"/>
         </w:rPr>
-        <w:t>luogo</w:t>
+        <w:t>L</w:t>
+      </w:r>
+      <w:r>
+        <w:rPr>
+          <w:rFonts w:ascii="Times New Roman" w:hAnsi="Times New Roman" w:cs="Times New Roman"/>
+        </w:rPr>
+        <w:t>uogo</w:t>
       </w:r>
     </w:p>
     <w:p>
@@ -2786,43 +2854,7 @@
           <w:bCs/>
           <w:color w:val="000000" w:themeColor="text1"/>
         </w:rPr>
-        <w:t>(</w:t>
-      </w:r>
-      <w:r>
-        <w:rPr>
-          <w:rFonts w:ascii="Times New Roman" w:hAnsi="Times New Roman" w:cs="Times New Roman"/>
-          <w:b/>
-          <w:bCs/>
-          <w:color w:val="000000" w:themeColor="text1"/>
-        </w:rPr>
-        <w:t>x, y</w:t>
-      </w:r>
-      <w:r>
-        <w:rPr>
-          <w:rFonts w:ascii="Times New Roman" w:hAnsi="Times New Roman" w:cs="Times New Roman"/>
-          <w:b/>
-          <w:bCs/>
-          <w:color w:val="000000" w:themeColor="text1"/>
-        </w:rPr>
-        <w:t>,</w:t>
-      </w:r>
-      <w:r>
-        <w:rPr>
-          <w:rFonts w:ascii="Times New Roman" w:hAnsi="Times New Roman" w:cs="Times New Roman"/>
-          <w:b/>
-          <w:bCs/>
-          <w:color w:val="000000" w:themeColor="text1"/>
-        </w:rPr>
-        <w:t xml:space="preserve"> z</w:t>
-      </w:r>
-      <w:r>
-        <w:rPr>
-          <w:rFonts w:ascii="Times New Roman" w:hAnsi="Times New Roman" w:cs="Times New Roman"/>
-          <w:b/>
-          <w:bCs/>
-          <w:color w:val="000000" w:themeColor="text1"/>
-        </w:rPr>
-        <w:t>)</w:t>
+        <w:t>(x, y, z)</w:t>
       </w:r>
       <w:r>
         <w:rPr>
@@ -3775,7 +3807,16 @@
                 <w:bCs/>
                 <w:color w:val="FFFFFF" w:themeColor="background1"/>
               </w:rPr>
-              <w:t>Value</w:t>
+              <w:t>Val</w:t>
+            </w:r>
+            <w:r>
+              <w:rPr>
+                <w:rFonts w:ascii="Times New Roman" w:hAnsi="Times New Roman" w:cs="Times New Roman"/>
+                <w:b/>
+                <w:bCs/>
+                <w:color w:val="FFFFFF" w:themeColor="background1"/>
+              </w:rPr>
+              <w:t>ore</w:t>
             </w:r>
           </w:p>
         </w:tc>
@@ -3848,7 +3889,7 @@
                 <w:rFonts w:ascii="Times New Roman" w:hAnsi="Times New Roman" w:cs="Times New Roman"/>
                 <w:b/>
                 <w:bCs/>
-                <w:color w:val="00B050"/>
+                <w:color w:val="FF9900"/>
               </w:rPr>
             </w:pPr>
             <w:r>
@@ -3856,7 +3897,7 @@
                 <w:rFonts w:ascii="Times New Roman" w:hAnsi="Times New Roman" w:cs="Times New Roman"/>
                 <w:b/>
                 <w:bCs/>
-                <w:color w:val="00B050"/>
+                <w:color w:val="FF9900"/>
               </w:rPr>
               <w:t>False</w:t>
             </w:r>
@@ -3926,7 +3967,7 @@
                 <w:rFonts w:ascii="Times New Roman" w:hAnsi="Times New Roman" w:cs="Times New Roman"/>
                 <w:b/>
                 <w:bCs/>
-                <w:color w:val="00B050"/>
+                <w:color w:val="FF9900"/>
               </w:rPr>
             </w:pPr>
             <w:r>
@@ -3934,7 +3975,7 @@
                 <w:rFonts w:ascii="Times New Roman" w:hAnsi="Times New Roman" w:cs="Times New Roman"/>
                 <w:b/>
                 <w:bCs/>
-                <w:color w:val="00B050"/>
+                <w:color w:val="FF9900"/>
               </w:rPr>
               <w:t>1</w:t>
             </w:r>
@@ -4034,7 +4075,7 @@
                 <w:rFonts w:ascii="Times New Roman" w:hAnsi="Times New Roman" w:cs="Times New Roman"/>
                 <w:b/>
                 <w:bCs/>
-                <w:color w:val="00B050"/>
+                <w:color w:val="FF9900"/>
               </w:rPr>
             </w:pPr>
             <w:r>
@@ -4042,7 +4083,7 @@
                 <w:rFonts w:ascii="Times New Roman" w:hAnsi="Times New Roman" w:cs="Times New Roman"/>
                 <w:b/>
                 <w:bCs/>
-                <w:color w:val="00B050"/>
+                <w:color w:val="FF9900"/>
               </w:rPr>
               <w:t>1</w:t>
             </w:r>
@@ -4112,7 +4153,7 @@
                 <w:rFonts w:ascii="Times New Roman" w:hAnsi="Times New Roman" w:cs="Times New Roman"/>
                 <w:b/>
                 <w:bCs/>
-                <w:color w:val="00B050"/>
+                <w:color w:val="FF9900"/>
               </w:rPr>
             </w:pPr>
             <w:r>
@@ -4120,7 +4161,7 @@
                 <w:rFonts w:ascii="Times New Roman" w:hAnsi="Times New Roman" w:cs="Times New Roman"/>
                 <w:b/>
                 <w:bCs/>
-                <w:color w:val="00B050"/>
+                <w:color w:val="FF9900"/>
               </w:rPr>
               <w:t>0.5</w:t>
             </w:r>
@@ -4190,7 +4231,7 @@
                 <w:rFonts w:ascii="Times New Roman" w:hAnsi="Times New Roman" w:cs="Times New Roman"/>
                 <w:b/>
                 <w:bCs/>
-                <w:color w:val="00B050"/>
+                <w:color w:val="FF9900"/>
                 <w:u w:val="single"/>
               </w:rPr>
             </w:pPr>
@@ -4199,7 +4240,7 @@
                 <w:rFonts w:ascii="Times New Roman" w:hAnsi="Times New Roman" w:cs="Times New Roman"/>
                 <w:b/>
                 <w:bCs/>
-                <w:color w:val="00B050"/>
+                <w:color w:val="FF9900"/>
               </w:rPr>
               <w:t>0.6</w:t>
             </w:r>
@@ -8712,7 +8753,29 @@
                   <w:color w:val="000000" w:themeColor="text1"/>
                   <w:highlight w:val="yellow"/>
                 </w:rPr>
-                <m:t>≤0.3</m:t>
+                <m:t>≤0</m:t>
+              </m:r>
+              <m:r>
+                <m:rPr>
+                  <m:sty m:val="bi"/>
+                </m:rPr>
+                <w:rPr>
+                  <w:rFonts w:ascii="Cambria Math" w:eastAsiaTheme="minorEastAsia" w:hAnsi="Cambria Math" w:cs="Times New Roman"/>
+                  <w:color w:val="000000" w:themeColor="text1"/>
+                  <w:highlight w:val="yellow"/>
+                </w:rPr>
+                <m:t>.</m:t>
+              </m:r>
+              <m:r>
+                <m:rPr>
+                  <m:sty m:val="bi"/>
+                </m:rPr>
+                <w:rPr>
+                  <w:rFonts w:ascii="Cambria Math" w:eastAsiaTheme="minorEastAsia" w:hAnsi="Cambria Math" w:cs="Times New Roman"/>
+                  <w:color w:val="000000" w:themeColor="text1"/>
+                  <w:highlight w:val="yellow"/>
+                </w:rPr>
+                <m:t>4</m:t>
               </m:r>
             </m:e>
           </m:borderBox>
@@ -8859,7 +8922,18 @@
                   <w:color w:val="000000" w:themeColor="text1"/>
                   <w:highlight w:val="yellow"/>
                 </w:rPr>
-                <m:t>≤0.8</m:t>
+                <m:t>≤0.</m:t>
+              </m:r>
+              <m:r>
+                <m:rPr>
+                  <m:sty m:val="bi"/>
+                </m:rPr>
+                <w:rPr>
+                  <w:rFonts w:ascii="Cambria Math" w:eastAsiaTheme="minorEastAsia" w:hAnsi="Cambria Math" w:cs="Times New Roman"/>
+                  <w:color w:val="000000" w:themeColor="text1"/>
+                  <w:highlight w:val="yellow"/>
+                </w:rPr>
+                <m:t>9</m:t>
               </m:r>
             </m:e>
           </m:borderBox>
@@ -11885,6 +11959,7 @@
   <w:style w:type="character" w:default="1" w:styleId="Carpredefinitoparagrafo">
     <w:name w:val="Default Paragraph Font"/>
     <w:uiPriority w:val="1"/>
+    <w:semiHidden/>
     <w:unhideWhenUsed/>
   </w:style>
   <w:style w:type="table" w:default="1" w:styleId="Tabellanormale">

</xml_diff>

<commit_message>
Tesina Divisione in Parti da svolgere
</commit_message>
<xml_diff>
--- a/TESINA.docx
+++ b/TESINA.docx
@@ -4515,6 +4515,202 @@
           <w:color w:val="C00000"/>
         </w:rPr>
       </w:pPr>
+    </w:p>
+    <w:p>
+      <w:pPr>
+        <w:pStyle w:val="Paragrafoelenco"/>
+        <w:numPr>
+          <w:ilvl w:val="2"/>
+          <w:numId w:val="6"/>
+        </w:numPr>
+        <w:ind w:left="1560"/>
+        <w:jc w:val="both"/>
+        <w:rPr>
+          <w:rFonts w:ascii="Times New Roman" w:hAnsi="Times New Roman" w:cs="Times New Roman"/>
+          <w:color w:val="C00000"/>
+        </w:rPr>
+      </w:pPr>
+      <w:r>
+        <w:rPr>
+          <w:rFonts w:ascii="Times New Roman" w:hAnsi="Times New Roman" w:cs="Times New Roman"/>
+          <w:color w:val="C00000"/>
+        </w:rPr>
+        <w:t xml:space="preserve">Introduzione su Rilevamento della mano, funzioni </w:t>
+      </w:r>
+      <w:proofErr w:type="spellStart"/>
+      <w:r>
+        <w:rPr>
+          <w:rFonts w:ascii="Times New Roman" w:hAnsi="Times New Roman" w:cs="Times New Roman"/>
+          <w:color w:val="C00000"/>
+        </w:rPr>
+        <w:t>find_</w:t>
+      </w:r>
+      <w:proofErr w:type="gramStart"/>
+      <w:r>
+        <w:rPr>
+          <w:rFonts w:ascii="Times New Roman" w:hAnsi="Times New Roman" w:cs="Times New Roman"/>
+          <w:color w:val="C00000"/>
+        </w:rPr>
+        <w:t>hands</w:t>
+      </w:r>
+      <w:proofErr w:type="spellEnd"/>
+      <w:r>
+        <w:rPr>
+          <w:rFonts w:ascii="Times New Roman" w:hAnsi="Times New Roman" w:cs="Times New Roman"/>
+          <w:color w:val="C00000"/>
+        </w:rPr>
+        <w:t>(</w:t>
+      </w:r>
+      <w:proofErr w:type="gramEnd"/>
+      <w:r>
+        <w:rPr>
+          <w:rFonts w:ascii="Times New Roman" w:hAnsi="Times New Roman" w:cs="Times New Roman"/>
+          <w:color w:val="C00000"/>
+        </w:rPr>
+        <w:t>)</w:t>
+      </w:r>
+      <w:r>
+        <w:rPr>
+          <w:rFonts w:ascii="Times New Roman" w:hAnsi="Times New Roman" w:cs="Times New Roman"/>
+          <w:color w:val="C00000"/>
+        </w:rPr>
+        <w:t xml:space="preserve"> </w:t>
+      </w:r>
+      <w:r>
+        <w:rPr>
+          <w:rFonts w:ascii="Times New Roman" w:hAnsi="Times New Roman" w:cs="Times New Roman"/>
+          <w:b/>
+          <w:bCs/>
+          <w:color w:val="000000" w:themeColor="text1"/>
+        </w:rPr>
+        <w:t>MIRIANA</w:t>
+      </w:r>
+    </w:p>
+    <w:p>
+      <w:pPr>
+        <w:pStyle w:val="Paragrafoelenco"/>
+        <w:numPr>
+          <w:ilvl w:val="2"/>
+          <w:numId w:val="6"/>
+        </w:numPr>
+        <w:ind w:left="1560"/>
+        <w:jc w:val="both"/>
+        <w:rPr>
+          <w:rFonts w:ascii="Times New Roman" w:hAnsi="Times New Roman" w:cs="Times New Roman"/>
+          <w:color w:val="C00000"/>
+        </w:rPr>
+      </w:pPr>
+      <w:proofErr w:type="spellStart"/>
+      <w:r>
+        <w:rPr>
+          <w:rFonts w:ascii="Times New Roman" w:hAnsi="Times New Roman" w:cs="Times New Roman"/>
+          <w:color w:val="C00000"/>
+        </w:rPr>
+        <w:t>Right_</w:t>
+      </w:r>
+      <w:proofErr w:type="gramStart"/>
+      <w:r>
+        <w:rPr>
+          <w:rFonts w:ascii="Times New Roman" w:hAnsi="Times New Roman" w:cs="Times New Roman"/>
+          <w:color w:val="C00000"/>
+        </w:rPr>
+        <w:t>hand</w:t>
+      </w:r>
+      <w:proofErr w:type="spellEnd"/>
+      <w:r>
+        <w:rPr>
+          <w:rFonts w:ascii="Times New Roman" w:hAnsi="Times New Roman" w:cs="Times New Roman"/>
+          <w:color w:val="C00000"/>
+        </w:rPr>
+        <w:t>(</w:t>
+      </w:r>
+      <w:proofErr w:type="gramEnd"/>
+      <w:r>
+        <w:rPr>
+          <w:rFonts w:ascii="Times New Roman" w:hAnsi="Times New Roman" w:cs="Times New Roman"/>
+          <w:color w:val="C00000"/>
+        </w:rPr>
+        <w:t>)</w:t>
+      </w:r>
+      <w:r>
+        <w:rPr>
+          <w:rFonts w:ascii="Times New Roman" w:hAnsi="Times New Roman" w:cs="Times New Roman"/>
+          <w:color w:val="C00000"/>
+        </w:rPr>
+        <w:t xml:space="preserve"> </w:t>
+      </w:r>
+      <w:r>
+        <w:rPr>
+          <w:rFonts w:ascii="Times New Roman" w:hAnsi="Times New Roman" w:cs="Times New Roman"/>
+          <w:b/>
+          <w:bCs/>
+          <w:color w:val="000000" w:themeColor="text1"/>
+        </w:rPr>
+        <w:t>MIRIANA</w:t>
+      </w:r>
+    </w:p>
+    <w:p>
+      <w:pPr>
+        <w:pStyle w:val="Paragrafoelenco"/>
+        <w:numPr>
+          <w:ilvl w:val="2"/>
+          <w:numId w:val="6"/>
+        </w:numPr>
+        <w:ind w:left="1560"/>
+        <w:jc w:val="both"/>
+        <w:rPr>
+          <w:rFonts w:ascii="Times New Roman" w:hAnsi="Times New Roman" w:cs="Times New Roman"/>
+          <w:color w:val="C00000"/>
+        </w:rPr>
+      </w:pPr>
+      <w:proofErr w:type="spellStart"/>
+      <w:r>
+        <w:rPr>
+          <w:rFonts w:ascii="Times New Roman" w:hAnsi="Times New Roman" w:cs="Times New Roman"/>
+          <w:color w:val="C00000"/>
+        </w:rPr>
+        <w:t>Find_</w:t>
+      </w:r>
+      <w:proofErr w:type="gramStart"/>
+      <w:r>
+        <w:rPr>
+          <w:rFonts w:ascii="Times New Roman" w:hAnsi="Times New Roman" w:cs="Times New Roman"/>
+          <w:color w:val="C00000"/>
+        </w:rPr>
+        <w:t>position</w:t>
+      </w:r>
+      <w:proofErr w:type="spellEnd"/>
+      <w:r>
+        <w:rPr>
+          <w:rFonts w:ascii="Times New Roman" w:hAnsi="Times New Roman" w:cs="Times New Roman"/>
+          <w:color w:val="C00000"/>
+        </w:rPr>
+        <w:t>(</w:t>
+      </w:r>
+      <w:proofErr w:type="gramEnd"/>
+      <w:r>
+        <w:rPr>
+          <w:rFonts w:ascii="Times New Roman" w:hAnsi="Times New Roman" w:cs="Times New Roman"/>
+          <w:color w:val="C00000"/>
+        </w:rPr>
+        <w:t>)</w:t>
+      </w:r>
+      <w:r>
+        <w:rPr>
+          <w:rFonts w:ascii="Times New Roman" w:hAnsi="Times New Roman" w:cs="Times New Roman"/>
+          <w:color w:val="C00000"/>
+        </w:rPr>
+        <w:t xml:space="preserve"> </w:t>
+      </w:r>
+      <w:r>
+        <w:rPr>
+          <w:rFonts w:ascii="Times New Roman" w:hAnsi="Times New Roman" w:cs="Times New Roman"/>
+          <w:b/>
+          <w:bCs/>
+          <w:color w:val="000000" w:themeColor="text1"/>
+        </w:rPr>
+        <w:t>ROBERTA</w:t>
+      </w:r>
     </w:p>
     <w:p>
       <w:pPr>
@@ -8666,7 +8862,6 @@
           <w:rFonts w:ascii="Times New Roman" w:eastAsiaTheme="minorEastAsia" w:hAnsi="Times New Roman" w:cs="Times New Roman"/>
           <w:color w:val="000000" w:themeColor="text1"/>
         </w:rPr>
-        <w:lastRenderedPageBreak/>
         <w:t xml:space="preserve">Il coseno al quadrato è una funzione limitata nell’intervallo </w:t>
       </w:r>
       <m:oMath>
@@ -9190,16 +9385,27 @@
       <w:pPr>
         <w:pStyle w:val="Paragrafoelenco"/>
         <w:numPr>
-          <w:ilvl w:val="2"/>
+          <w:ilvl w:val="1"/>
           <w:numId w:val="6"/>
         </w:numPr>
-        <w:ind w:left="1560"/>
+        <w:ind w:left="851"/>
         <w:jc w:val="both"/>
         <w:rPr>
           <w:rFonts w:ascii="Times New Roman" w:hAnsi="Times New Roman" w:cs="Times New Roman"/>
           <w:color w:val="C00000"/>
-        </w:rPr>
-      </w:pPr>
+          <w:sz w:val="24"/>
+          <w:szCs w:val="24"/>
+        </w:rPr>
+      </w:pPr>
+      <w:r>
+        <w:rPr>
+          <w:rFonts w:ascii="Times New Roman" w:hAnsi="Times New Roman" w:cs="Times New Roman"/>
+          <w:color w:val="C00000"/>
+          <w:sz w:val="24"/>
+          <w:szCs w:val="24"/>
+        </w:rPr>
+        <w:t>Recogniser.py</w:t>
+      </w:r>
     </w:p>
     <w:p>
       <w:pPr>
@@ -9208,7 +9414,37 @@
         <w:jc w:val="both"/>
         <w:rPr>
           <w:rFonts w:ascii="Times New Roman" w:hAnsi="Times New Roman" w:cs="Times New Roman"/>
-          <w:color w:val="C00000"/>
+          <w:b/>
+          <w:bCs/>
+          <w:color w:val="000000" w:themeColor="text1"/>
+          <w:sz w:val="24"/>
+          <w:szCs w:val="24"/>
+        </w:rPr>
+      </w:pPr>
+      <w:bookmarkStart w:id="2" w:name="_Hlk120722198"/>
+      <w:r>
+        <w:rPr>
+          <w:rFonts w:ascii="Times New Roman" w:hAnsi="Times New Roman" w:cs="Times New Roman"/>
+          <w:b/>
+          <w:bCs/>
+          <w:color w:val="000000" w:themeColor="text1"/>
+          <w:sz w:val="24"/>
+          <w:szCs w:val="24"/>
+        </w:rPr>
+        <w:t>ROBERTA</w:t>
+      </w:r>
+    </w:p>
+    <w:bookmarkEnd w:id="2"/>
+    <w:p>
+      <w:pPr>
+        <w:pStyle w:val="Paragrafoelenco"/>
+        <w:ind w:left="851"/>
+        <w:jc w:val="both"/>
+        <w:rPr>
+          <w:rFonts w:ascii="Times New Roman" w:hAnsi="Times New Roman" w:cs="Times New Roman"/>
+          <w:b/>
+          <w:bCs/>
+          <w:color w:val="000000" w:themeColor="text1"/>
           <w:sz w:val="24"/>
           <w:szCs w:val="24"/>
         </w:rPr>
@@ -9237,8 +9473,49 @@
           <w:sz w:val="24"/>
           <w:szCs w:val="24"/>
         </w:rPr>
-        <w:t>Recogniser.py</w:t>
-      </w:r>
+        <w:t>RecogniserSigned.py</w:t>
+      </w:r>
+    </w:p>
+    <w:p>
+      <w:pPr>
+        <w:pStyle w:val="Paragrafoelenco"/>
+        <w:ind w:left="851"/>
+        <w:jc w:val="both"/>
+        <w:rPr>
+          <w:rFonts w:ascii="Times New Roman" w:hAnsi="Times New Roman" w:cs="Times New Roman"/>
+          <w:b/>
+          <w:bCs/>
+          <w:color w:val="000000" w:themeColor="text1"/>
+          <w:sz w:val="24"/>
+          <w:szCs w:val="24"/>
+        </w:rPr>
+      </w:pPr>
+      <w:bookmarkStart w:id="3" w:name="_Hlk120722253"/>
+      <w:r>
+        <w:rPr>
+          <w:rFonts w:ascii="Times New Roman" w:hAnsi="Times New Roman" w:cs="Times New Roman"/>
+          <w:b/>
+          <w:bCs/>
+          <w:color w:val="000000" w:themeColor="text1"/>
+          <w:sz w:val="24"/>
+          <w:szCs w:val="24"/>
+        </w:rPr>
+        <w:t>ROBERTA</w:t>
+      </w:r>
+    </w:p>
+    <w:bookmarkEnd w:id="3"/>
+    <w:p>
+      <w:pPr>
+        <w:pStyle w:val="Paragrafoelenco"/>
+        <w:ind w:left="851"/>
+        <w:jc w:val="both"/>
+        <w:rPr>
+          <w:rFonts w:ascii="Times New Roman" w:hAnsi="Times New Roman" w:cs="Times New Roman"/>
+          <w:color w:val="C00000"/>
+          <w:sz w:val="24"/>
+          <w:szCs w:val="24"/>
+        </w:rPr>
+      </w:pPr>
     </w:p>
     <w:p>
       <w:pPr>
@@ -9269,6 +9546,110 @@
     <w:p>
       <w:pPr>
         <w:pStyle w:val="Paragrafoelenco"/>
+        <w:ind w:left="851"/>
+        <w:jc w:val="both"/>
+        <w:rPr>
+          <w:rFonts w:ascii="Times New Roman" w:hAnsi="Times New Roman" w:cs="Times New Roman"/>
+          <w:b/>
+          <w:bCs/>
+          <w:color w:val="000000" w:themeColor="text1"/>
+          <w:sz w:val="24"/>
+          <w:szCs w:val="24"/>
+        </w:rPr>
+      </w:pPr>
+      <w:r>
+        <w:rPr>
+          <w:rFonts w:ascii="Times New Roman" w:hAnsi="Times New Roman" w:cs="Times New Roman"/>
+          <w:b/>
+          <w:bCs/>
+          <w:color w:val="000000" w:themeColor="text1"/>
+          <w:sz w:val="24"/>
+          <w:szCs w:val="24"/>
+        </w:rPr>
+        <w:t>ROBERTA</w:t>
+      </w:r>
+    </w:p>
+    <w:p>
+      <w:pPr>
+        <w:pStyle w:val="Paragrafoelenco"/>
+        <w:ind w:left="851"/>
+        <w:jc w:val="both"/>
+        <w:rPr>
+          <w:rFonts w:ascii="Times New Roman" w:hAnsi="Times New Roman" w:cs="Times New Roman"/>
+          <w:color w:val="C00000"/>
+          <w:sz w:val="24"/>
+          <w:szCs w:val="24"/>
+        </w:rPr>
+      </w:pPr>
+    </w:p>
+    <w:p>
+      <w:pPr>
+        <w:pStyle w:val="Paragrafoelenco"/>
+        <w:numPr>
+          <w:ilvl w:val="1"/>
+          <w:numId w:val="6"/>
+        </w:numPr>
+        <w:ind w:left="851"/>
+        <w:jc w:val="both"/>
+        <w:rPr>
+          <w:rFonts w:ascii="Times New Roman" w:hAnsi="Times New Roman" w:cs="Times New Roman"/>
+          <w:color w:val="C00000"/>
+          <w:sz w:val="24"/>
+          <w:szCs w:val="24"/>
+        </w:rPr>
+      </w:pPr>
+      <w:r>
+        <w:rPr>
+          <w:rFonts w:ascii="Times New Roman" w:hAnsi="Times New Roman" w:cs="Times New Roman"/>
+          <w:color w:val="C00000"/>
+          <w:sz w:val="24"/>
+          <w:szCs w:val="24"/>
+        </w:rPr>
+        <w:t xml:space="preserve">StoreGestureSigned.py </w:t>
+      </w:r>
+    </w:p>
+    <w:p>
+      <w:pPr>
+        <w:pStyle w:val="Paragrafoelenco"/>
+        <w:ind w:left="851"/>
+        <w:jc w:val="both"/>
+        <w:rPr>
+          <w:rFonts w:ascii="Times New Roman" w:hAnsi="Times New Roman" w:cs="Times New Roman"/>
+          <w:b/>
+          <w:bCs/>
+          <w:color w:val="000000" w:themeColor="text1"/>
+          <w:sz w:val="24"/>
+          <w:szCs w:val="24"/>
+        </w:rPr>
+      </w:pPr>
+      <w:r>
+        <w:rPr>
+          <w:rFonts w:ascii="Times New Roman" w:hAnsi="Times New Roman" w:cs="Times New Roman"/>
+          <w:b/>
+          <w:bCs/>
+          <w:color w:val="000000" w:themeColor="text1"/>
+          <w:sz w:val="24"/>
+          <w:szCs w:val="24"/>
+        </w:rPr>
+        <w:t>ROBERTA</w:t>
+      </w:r>
+    </w:p>
+    <w:p>
+      <w:pPr>
+        <w:pStyle w:val="Paragrafoelenco"/>
+        <w:ind w:left="851"/>
+        <w:jc w:val="both"/>
+        <w:rPr>
+          <w:rFonts w:ascii="Times New Roman" w:hAnsi="Times New Roman" w:cs="Times New Roman"/>
+          <w:color w:val="C00000"/>
+          <w:sz w:val="24"/>
+          <w:szCs w:val="24"/>
+        </w:rPr>
+      </w:pPr>
+    </w:p>
+    <w:p>
+      <w:pPr>
+        <w:pStyle w:val="Paragrafoelenco"/>
         <w:ind w:left="426"/>
         <w:jc w:val="both"/>
         <w:rPr>
@@ -9343,15 +9724,19 @@
         <w:jc w:val="both"/>
         <w:rPr>
           <w:rFonts w:ascii="Times New Roman" w:hAnsi="Times New Roman" w:cs="Times New Roman"/>
-          <w:color w:val="000000" w:themeColor="text1"/>
-        </w:rPr>
-      </w:pPr>
-      <w:r>
-        <w:rPr>
-          <w:rFonts w:ascii="Times New Roman" w:hAnsi="Times New Roman" w:cs="Times New Roman"/>
-          <w:color w:val="000000" w:themeColor="text1"/>
-        </w:rPr>
-        <w:t>TODO</w:t>
+          <w:b/>
+          <w:bCs/>
+          <w:color w:val="000000" w:themeColor="text1"/>
+        </w:rPr>
+      </w:pPr>
+      <w:r>
+        <w:rPr>
+          <w:rFonts w:ascii="Times New Roman" w:hAnsi="Times New Roman" w:cs="Times New Roman"/>
+          <w:b/>
+          <w:bCs/>
+          <w:color w:val="000000" w:themeColor="text1"/>
+        </w:rPr>
+        <w:t>MIRIANA</w:t>
       </w:r>
     </w:p>
     <w:p>
@@ -9420,15 +9805,21 @@
         <w:jc w:val="both"/>
         <w:rPr>
           <w:rFonts w:ascii="Times New Roman" w:hAnsi="Times New Roman" w:cs="Times New Roman"/>
-          <w:color w:val="000000" w:themeColor="text1"/>
-        </w:rPr>
-      </w:pPr>
-      <w:r>
-        <w:rPr>
-          <w:rFonts w:ascii="Times New Roman" w:hAnsi="Times New Roman" w:cs="Times New Roman"/>
-          <w:color w:val="000000" w:themeColor="text1"/>
-        </w:rPr>
-        <w:t>TODO</w:t>
+          <w:color w:val="C00000"/>
+          <w:sz w:val="28"/>
+          <w:szCs w:val="28"/>
+        </w:rPr>
+      </w:pPr>
+      <w:r>
+        <w:rPr>
+          <w:rFonts w:ascii="Times New Roman" w:hAnsi="Times New Roman" w:cs="Times New Roman"/>
+          <w:b/>
+          <w:bCs/>
+          <w:color w:val="000000" w:themeColor="text1"/>
+          <w:sz w:val="24"/>
+          <w:szCs w:val="24"/>
+        </w:rPr>
+        <w:t>ROBERTA</w:t>
       </w:r>
     </w:p>
     <w:p>
@@ -9497,15 +9888,19 @@
         <w:jc w:val="both"/>
         <w:rPr>
           <w:rFonts w:ascii="Times New Roman" w:hAnsi="Times New Roman" w:cs="Times New Roman"/>
-          <w:color w:val="000000" w:themeColor="text1"/>
-        </w:rPr>
-      </w:pPr>
-      <w:r>
-        <w:rPr>
-          <w:rFonts w:ascii="Times New Roman" w:hAnsi="Times New Roman" w:cs="Times New Roman"/>
-          <w:color w:val="000000" w:themeColor="text1"/>
-        </w:rPr>
-        <w:t>TODO</w:t>
+          <w:b/>
+          <w:bCs/>
+          <w:color w:val="000000" w:themeColor="text1"/>
+        </w:rPr>
+      </w:pPr>
+      <w:r>
+        <w:rPr>
+          <w:rFonts w:ascii="Times New Roman" w:hAnsi="Times New Roman" w:cs="Times New Roman"/>
+          <w:b/>
+          <w:bCs/>
+          <w:color w:val="000000" w:themeColor="text1"/>
+        </w:rPr>
+        <w:t>MIRIANA</w:t>
       </w:r>
     </w:p>
     <w:p>
@@ -9649,6 +10044,7 @@
         </w:rPr>
         <w:t xml:space="preserve">in </w:t>
       </w:r>
+      <w:proofErr w:type="gramStart"/>
       <w:r>
         <w:rPr>
           <w:rFonts w:ascii="Courier New" w:eastAsia="Times New Roman" w:hAnsi="Courier New" w:cs="Courier New"/>
@@ -9669,6 +10065,7 @@
         </w:rPr>
         <w:t>(</w:t>
       </w:r>
+      <w:proofErr w:type="gramEnd"/>
       <w:r>
         <w:rPr>
           <w:rFonts w:ascii="Courier New" w:eastAsia="Times New Roman" w:hAnsi="Courier New" w:cs="Courier New"/>
@@ -9689,6 +10086,7 @@
         </w:rPr>
         <w:t xml:space="preserve">, </w:t>
       </w:r>
+      <w:proofErr w:type="spellStart"/>
       <w:r>
         <w:rPr>
           <w:rFonts w:ascii="Courier New" w:eastAsia="Times New Roman" w:hAnsi="Courier New" w:cs="Courier New"/>
@@ -9699,6 +10097,7 @@
         </w:rPr>
         <w:t>len</w:t>
       </w:r>
+      <w:proofErr w:type="spellEnd"/>
       <w:r>
         <w:rPr>
           <w:rFonts w:ascii="Courier New" w:eastAsia="Times New Roman" w:hAnsi="Courier New" w:cs="Courier New"/>
@@ -9707,7 +10106,29 @@
           <w:szCs w:val="20"/>
           <w:lang w:val="en-US" w:eastAsia="it-IT"/>
         </w:rPr>
-        <w:t>(errorArray)</w:t>
+        <w:t>(</w:t>
+      </w:r>
+      <w:proofErr w:type="spellStart"/>
+      <w:r>
+        <w:rPr>
+          <w:rFonts w:ascii="Courier New" w:eastAsia="Times New Roman" w:hAnsi="Courier New" w:cs="Courier New"/>
+          <w:color w:val="A9B7C6"/>
+          <w:sz w:val="20"/>
+          <w:szCs w:val="20"/>
+          <w:lang w:val="en-US" w:eastAsia="it-IT"/>
+        </w:rPr>
+        <w:t>errorArray</w:t>
+      </w:r>
+      <w:proofErr w:type="spellEnd"/>
+      <w:r>
+        <w:rPr>
+          <w:rFonts w:ascii="Courier New" w:eastAsia="Times New Roman" w:hAnsi="Courier New" w:cs="Courier New"/>
+          <w:color w:val="A9B7C6"/>
+          <w:sz w:val="20"/>
+          <w:szCs w:val="20"/>
+          <w:lang w:val="en-US" w:eastAsia="it-IT"/>
+        </w:rPr>
+        <w:t>)</w:t>
       </w:r>
       <w:r>
         <w:rPr>
@@ -9760,6 +10181,7 @@
         </w:rPr>
         <w:t xml:space="preserve">if </w:t>
       </w:r>
+      <w:proofErr w:type="spellStart"/>
       <w:r>
         <w:rPr>
           <w:rFonts w:ascii="Courier New" w:eastAsia="Times New Roman" w:hAnsi="Courier New" w:cs="Courier New"/>
@@ -9768,8 +10190,9 @@
           <w:szCs w:val="20"/>
           <w:lang w:val="en-US" w:eastAsia="it-IT"/>
         </w:rPr>
-        <w:t>errorArray[i] &lt; errorMin:</w:t>
-      </w:r>
+        <w:t>errorArray</w:t>
+      </w:r>
+      <w:proofErr w:type="spellEnd"/>
       <w:r>
         <w:rPr>
           <w:rFonts w:ascii="Courier New" w:eastAsia="Times New Roman" w:hAnsi="Courier New" w:cs="Courier New"/>
@@ -9778,9 +10201,9 @@
           <w:szCs w:val="20"/>
           <w:lang w:val="en-US" w:eastAsia="it-IT"/>
         </w:rPr>
-        <w:br/>
-        <w:t xml:space="preserve">        errorMin = errorArray[i]</w:t>
-      </w:r>
+        <w:t xml:space="preserve">[i] &lt; </w:t>
+      </w:r>
+      <w:proofErr w:type="spellStart"/>
       <w:r>
         <w:rPr>
           <w:rFonts w:ascii="Courier New" w:eastAsia="Times New Roman" w:hAnsi="Courier New" w:cs="Courier New"/>
@@ -9789,9 +10212,9 @@
           <w:szCs w:val="20"/>
           <w:lang w:val="en-US" w:eastAsia="it-IT"/>
         </w:rPr>
-        <w:br/>
-        <w:t xml:space="preserve">        minIndex = i</w:t>
-      </w:r>
+        <w:t>errorMin</w:t>
+      </w:r>
+      <w:proofErr w:type="spellEnd"/>
       <w:r>
         <w:rPr>
           <w:rFonts w:ascii="Courier New" w:eastAsia="Times New Roman" w:hAnsi="Courier New" w:cs="Courier New"/>
@@ -9800,6 +10223,104 @@
           <w:szCs w:val="20"/>
           <w:lang w:val="en-US" w:eastAsia="it-IT"/>
         </w:rPr>
+        <w:t>:</w:t>
+      </w:r>
+      <w:r>
+        <w:rPr>
+          <w:rFonts w:ascii="Courier New" w:eastAsia="Times New Roman" w:hAnsi="Courier New" w:cs="Courier New"/>
+          <w:color w:val="A9B7C6"/>
+          <w:sz w:val="20"/>
+          <w:szCs w:val="20"/>
+          <w:lang w:val="en-US" w:eastAsia="it-IT"/>
+        </w:rPr>
+        <w:br/>
+        <w:t xml:space="preserve">        </w:t>
+      </w:r>
+      <w:proofErr w:type="spellStart"/>
+      <w:r>
+        <w:rPr>
+          <w:rFonts w:ascii="Courier New" w:eastAsia="Times New Roman" w:hAnsi="Courier New" w:cs="Courier New"/>
+          <w:color w:val="A9B7C6"/>
+          <w:sz w:val="20"/>
+          <w:szCs w:val="20"/>
+          <w:lang w:val="en-US" w:eastAsia="it-IT"/>
+        </w:rPr>
+        <w:t>errorMin</w:t>
+      </w:r>
+      <w:proofErr w:type="spellEnd"/>
+      <w:r>
+        <w:rPr>
+          <w:rFonts w:ascii="Courier New" w:eastAsia="Times New Roman" w:hAnsi="Courier New" w:cs="Courier New"/>
+          <w:color w:val="A9B7C6"/>
+          <w:sz w:val="20"/>
+          <w:szCs w:val="20"/>
+          <w:lang w:val="en-US" w:eastAsia="it-IT"/>
+        </w:rPr>
+        <w:t xml:space="preserve"> = </w:t>
+      </w:r>
+      <w:proofErr w:type="spellStart"/>
+      <w:r>
+        <w:rPr>
+          <w:rFonts w:ascii="Courier New" w:eastAsia="Times New Roman" w:hAnsi="Courier New" w:cs="Courier New"/>
+          <w:color w:val="A9B7C6"/>
+          <w:sz w:val="20"/>
+          <w:szCs w:val="20"/>
+          <w:lang w:val="en-US" w:eastAsia="it-IT"/>
+        </w:rPr>
+        <w:t>errorArray</w:t>
+      </w:r>
+      <w:proofErr w:type="spellEnd"/>
+      <w:r>
+        <w:rPr>
+          <w:rFonts w:ascii="Courier New" w:eastAsia="Times New Roman" w:hAnsi="Courier New" w:cs="Courier New"/>
+          <w:color w:val="A9B7C6"/>
+          <w:sz w:val="20"/>
+          <w:szCs w:val="20"/>
+          <w:lang w:val="en-US" w:eastAsia="it-IT"/>
+        </w:rPr>
+        <w:t>[i]</w:t>
+      </w:r>
+      <w:r>
+        <w:rPr>
+          <w:rFonts w:ascii="Courier New" w:eastAsia="Times New Roman" w:hAnsi="Courier New" w:cs="Courier New"/>
+          <w:color w:val="A9B7C6"/>
+          <w:sz w:val="20"/>
+          <w:szCs w:val="20"/>
+          <w:lang w:val="en-US" w:eastAsia="it-IT"/>
+        </w:rPr>
+        <w:br/>
+        <w:t xml:space="preserve">        </w:t>
+      </w:r>
+      <w:proofErr w:type="spellStart"/>
+      <w:r>
+        <w:rPr>
+          <w:rFonts w:ascii="Courier New" w:eastAsia="Times New Roman" w:hAnsi="Courier New" w:cs="Courier New"/>
+          <w:color w:val="A9B7C6"/>
+          <w:sz w:val="20"/>
+          <w:szCs w:val="20"/>
+          <w:lang w:val="en-US" w:eastAsia="it-IT"/>
+        </w:rPr>
+        <w:t>minIndex</w:t>
+      </w:r>
+      <w:proofErr w:type="spellEnd"/>
+      <w:r>
+        <w:rPr>
+          <w:rFonts w:ascii="Courier New" w:eastAsia="Times New Roman" w:hAnsi="Courier New" w:cs="Courier New"/>
+          <w:color w:val="A9B7C6"/>
+          <w:sz w:val="20"/>
+          <w:szCs w:val="20"/>
+          <w:lang w:val="en-US" w:eastAsia="it-IT"/>
+        </w:rPr>
+        <w:t xml:space="preserve"> = i</w:t>
+      </w:r>
+      <w:r>
+        <w:rPr>
+          <w:rFonts w:ascii="Courier New" w:eastAsia="Times New Roman" w:hAnsi="Courier New" w:cs="Courier New"/>
+          <w:color w:val="A9B7C6"/>
+          <w:sz w:val="20"/>
+          <w:szCs w:val="20"/>
+          <w:lang w:val="en-US" w:eastAsia="it-IT"/>
+        </w:rPr>
         <w:br/>
       </w:r>
       <w:r>
@@ -9812,6 +10333,7 @@
         </w:rPr>
         <w:t xml:space="preserve">if </w:t>
       </w:r>
+      <w:proofErr w:type="spellStart"/>
       <w:r>
         <w:rPr>
           <w:rFonts w:ascii="Courier New" w:eastAsia="Times New Roman" w:hAnsi="Courier New" w:cs="Courier New"/>
@@ -9820,8 +10342,9 @@
           <w:szCs w:val="20"/>
           <w:lang w:val="en-US" w:eastAsia="it-IT"/>
         </w:rPr>
-        <w:t>errorMin &lt; tolMN:</w:t>
-      </w:r>
+        <w:t>errorMin</w:t>
+      </w:r>
+      <w:proofErr w:type="spellEnd"/>
       <w:r>
         <w:rPr>
           <w:rFonts w:ascii="Courier New" w:eastAsia="Times New Roman" w:hAnsi="Courier New" w:cs="Courier New"/>
@@ -9830,6 +10353,38 @@
           <w:szCs w:val="20"/>
           <w:lang w:val="en-US" w:eastAsia="it-IT"/>
         </w:rPr>
+        <w:t xml:space="preserve"> &lt; </w:t>
+      </w:r>
+      <w:proofErr w:type="spellStart"/>
+      <w:r>
+        <w:rPr>
+          <w:rFonts w:ascii="Courier New" w:eastAsia="Times New Roman" w:hAnsi="Courier New" w:cs="Courier New"/>
+          <w:color w:val="A9B7C6"/>
+          <w:sz w:val="20"/>
+          <w:szCs w:val="20"/>
+          <w:lang w:val="en-US" w:eastAsia="it-IT"/>
+        </w:rPr>
+        <w:t>tolMN</w:t>
+      </w:r>
+      <w:proofErr w:type="spellEnd"/>
+      <w:r>
+        <w:rPr>
+          <w:rFonts w:ascii="Courier New" w:eastAsia="Times New Roman" w:hAnsi="Courier New" w:cs="Courier New"/>
+          <w:color w:val="A9B7C6"/>
+          <w:sz w:val="20"/>
+          <w:szCs w:val="20"/>
+          <w:lang w:val="en-US" w:eastAsia="it-IT"/>
+        </w:rPr>
+        <w:t>:</w:t>
+      </w:r>
+      <w:r>
+        <w:rPr>
+          <w:rFonts w:ascii="Courier New" w:eastAsia="Times New Roman" w:hAnsi="Courier New" w:cs="Courier New"/>
+          <w:color w:val="A9B7C6"/>
+          <w:sz w:val="20"/>
+          <w:szCs w:val="20"/>
+          <w:lang w:val="en-US" w:eastAsia="it-IT"/>
+        </w:rPr>
         <w:br/>
         <w:t xml:space="preserve">    </w:t>
       </w:r>
@@ -9843,6 +10398,7 @@
         </w:rPr>
         <w:t xml:space="preserve">if </w:t>
       </w:r>
+      <w:proofErr w:type="spellStart"/>
       <w:r>
         <w:rPr>
           <w:rFonts w:ascii="Courier New" w:eastAsia="Times New Roman" w:hAnsi="Courier New" w:cs="Courier New"/>
@@ -9851,7 +10407,40 @@
           <w:szCs w:val="20"/>
           <w:lang w:val="en-US" w:eastAsia="it-IT"/>
         </w:rPr>
-        <w:t xml:space="preserve">gestNames[minIndex] == </w:t>
+        <w:t>gestNames</w:t>
+      </w:r>
+      <w:proofErr w:type="spellEnd"/>
+      <w:r>
+        <w:rPr>
+          <w:rFonts w:ascii="Courier New" w:eastAsia="Times New Roman" w:hAnsi="Courier New" w:cs="Courier New"/>
+          <w:color w:val="A9B7C6"/>
+          <w:sz w:val="20"/>
+          <w:szCs w:val="20"/>
+          <w:lang w:val="en-US" w:eastAsia="it-IT"/>
+        </w:rPr>
+        <w:t>[</w:t>
+      </w:r>
+      <w:proofErr w:type="spellStart"/>
+      <w:r>
+        <w:rPr>
+          <w:rFonts w:ascii="Courier New" w:eastAsia="Times New Roman" w:hAnsi="Courier New" w:cs="Courier New"/>
+          <w:color w:val="A9B7C6"/>
+          <w:sz w:val="20"/>
+          <w:szCs w:val="20"/>
+          <w:lang w:val="en-US" w:eastAsia="it-IT"/>
+        </w:rPr>
+        <w:t>minIndex</w:t>
+      </w:r>
+      <w:proofErr w:type="spellEnd"/>
+      <w:r>
+        <w:rPr>
+          <w:rFonts w:ascii="Courier New" w:eastAsia="Times New Roman" w:hAnsi="Courier New" w:cs="Courier New"/>
+          <w:color w:val="A9B7C6"/>
+          <w:sz w:val="20"/>
+          <w:szCs w:val="20"/>
+          <w:lang w:val="en-US" w:eastAsia="it-IT"/>
+        </w:rPr>
+        <w:t xml:space="preserve">] == </w:t>
       </w:r>
       <w:r>
         <w:rPr>
@@ -9873,6 +10462,7 @@
         </w:rPr>
         <w:t xml:space="preserve">or </w:t>
       </w:r>
+      <w:proofErr w:type="spellStart"/>
       <w:r>
         <w:rPr>
           <w:rFonts w:ascii="Courier New" w:eastAsia="Times New Roman" w:hAnsi="Courier New" w:cs="Courier New"/>
@@ -9881,7 +10471,40 @@
           <w:szCs w:val="20"/>
           <w:lang w:val="en-US" w:eastAsia="it-IT"/>
         </w:rPr>
-        <w:t xml:space="preserve">gestNames[minIndex] == </w:t>
+        <w:t>gestNames</w:t>
+      </w:r>
+      <w:proofErr w:type="spellEnd"/>
+      <w:r>
+        <w:rPr>
+          <w:rFonts w:ascii="Courier New" w:eastAsia="Times New Roman" w:hAnsi="Courier New" w:cs="Courier New"/>
+          <w:color w:val="A9B7C6"/>
+          <w:sz w:val="20"/>
+          <w:szCs w:val="20"/>
+          <w:lang w:val="en-US" w:eastAsia="it-IT"/>
+        </w:rPr>
+        <w:t>[</w:t>
+      </w:r>
+      <w:proofErr w:type="spellStart"/>
+      <w:r>
+        <w:rPr>
+          <w:rFonts w:ascii="Courier New" w:eastAsia="Times New Roman" w:hAnsi="Courier New" w:cs="Courier New"/>
+          <w:color w:val="A9B7C6"/>
+          <w:sz w:val="20"/>
+          <w:szCs w:val="20"/>
+          <w:lang w:val="en-US" w:eastAsia="it-IT"/>
+        </w:rPr>
+        <w:t>minIndex</w:t>
+      </w:r>
+      <w:proofErr w:type="spellEnd"/>
+      <w:r>
+        <w:rPr>
+          <w:rFonts w:ascii="Courier New" w:eastAsia="Times New Roman" w:hAnsi="Courier New" w:cs="Courier New"/>
+          <w:color w:val="A9B7C6"/>
+          <w:sz w:val="20"/>
+          <w:szCs w:val="20"/>
+          <w:lang w:val="en-US" w:eastAsia="it-IT"/>
+        </w:rPr>
+        <w:t xml:space="preserve">] == </w:t>
       </w:r>
       <w:r>
         <w:rPr>
@@ -9912,8 +10535,9 @@
           <w:lang w:val="en-US" w:eastAsia="it-IT"/>
         </w:rPr>
         <w:br/>
-        <w:t xml:space="preserve">        gesture = gestNames[minIndex]</w:t>
-      </w:r>
+        <w:t xml:space="preserve">        gesture = </w:t>
+      </w:r>
+      <w:proofErr w:type="spellStart"/>
       <w:r>
         <w:rPr>
           <w:rFonts w:ascii="Courier New" w:eastAsia="Times New Roman" w:hAnsi="Courier New" w:cs="Courier New"/>
@@ -9922,6 +10546,49 @@
           <w:szCs w:val="20"/>
           <w:lang w:val="en-US" w:eastAsia="it-IT"/>
         </w:rPr>
+        <w:t>gestNames</w:t>
+      </w:r>
+      <w:proofErr w:type="spellEnd"/>
+      <w:r>
+        <w:rPr>
+          <w:rFonts w:ascii="Courier New" w:eastAsia="Times New Roman" w:hAnsi="Courier New" w:cs="Courier New"/>
+          <w:color w:val="A9B7C6"/>
+          <w:sz w:val="20"/>
+          <w:szCs w:val="20"/>
+          <w:lang w:val="en-US" w:eastAsia="it-IT"/>
+        </w:rPr>
+        <w:t>[</w:t>
+      </w:r>
+      <w:proofErr w:type="spellStart"/>
+      <w:r>
+        <w:rPr>
+          <w:rFonts w:ascii="Courier New" w:eastAsia="Times New Roman" w:hAnsi="Courier New" w:cs="Courier New"/>
+          <w:color w:val="A9B7C6"/>
+          <w:sz w:val="20"/>
+          <w:szCs w:val="20"/>
+          <w:lang w:val="en-US" w:eastAsia="it-IT"/>
+        </w:rPr>
+        <w:t>minIndex</w:t>
+      </w:r>
+      <w:proofErr w:type="spellEnd"/>
+      <w:r>
+        <w:rPr>
+          <w:rFonts w:ascii="Courier New" w:eastAsia="Times New Roman" w:hAnsi="Courier New" w:cs="Courier New"/>
+          <w:color w:val="A9B7C6"/>
+          <w:sz w:val="20"/>
+          <w:szCs w:val="20"/>
+          <w:lang w:val="en-US" w:eastAsia="it-IT"/>
+        </w:rPr>
+        <w:t>]</w:t>
+      </w:r>
+      <w:r>
+        <w:rPr>
+          <w:rFonts w:ascii="Courier New" w:eastAsia="Times New Roman" w:hAnsi="Courier New" w:cs="Courier New"/>
+          <w:color w:val="A9B7C6"/>
+          <w:sz w:val="20"/>
+          <w:szCs w:val="20"/>
+          <w:lang w:val="en-US" w:eastAsia="it-IT"/>
+        </w:rPr>
         <w:br/>
         <w:t xml:space="preserve">        </w:t>
       </w:r>
@@ -9943,8 +10610,9 @@
           <w:szCs w:val="20"/>
           <w:lang w:val="en-US" w:eastAsia="it-IT"/>
         </w:rPr>
-        <w:t>(gestNames[minIndex])</w:t>
-      </w:r>
+        <w:t>(</w:t>
+      </w:r>
+      <w:proofErr w:type="spellStart"/>
       <w:r>
         <w:rPr>
           <w:rFonts w:ascii="Courier New" w:eastAsia="Times New Roman" w:hAnsi="Courier New" w:cs="Courier New"/>
@@ -9953,6 +10621,49 @@
           <w:szCs w:val="20"/>
           <w:lang w:val="en-US" w:eastAsia="it-IT"/>
         </w:rPr>
+        <w:t>gestNames</w:t>
+      </w:r>
+      <w:proofErr w:type="spellEnd"/>
+      <w:r>
+        <w:rPr>
+          <w:rFonts w:ascii="Courier New" w:eastAsia="Times New Roman" w:hAnsi="Courier New" w:cs="Courier New"/>
+          <w:color w:val="A9B7C6"/>
+          <w:sz w:val="20"/>
+          <w:szCs w:val="20"/>
+          <w:lang w:val="en-US" w:eastAsia="it-IT"/>
+        </w:rPr>
+        <w:t>[</w:t>
+      </w:r>
+      <w:proofErr w:type="spellStart"/>
+      <w:r>
+        <w:rPr>
+          <w:rFonts w:ascii="Courier New" w:eastAsia="Times New Roman" w:hAnsi="Courier New" w:cs="Courier New"/>
+          <w:color w:val="A9B7C6"/>
+          <w:sz w:val="20"/>
+          <w:szCs w:val="20"/>
+          <w:lang w:val="en-US" w:eastAsia="it-IT"/>
+        </w:rPr>
+        <w:t>minIndex</w:t>
+      </w:r>
+      <w:proofErr w:type="spellEnd"/>
+      <w:r>
+        <w:rPr>
+          <w:rFonts w:ascii="Courier New" w:eastAsia="Times New Roman" w:hAnsi="Courier New" w:cs="Courier New"/>
+          <w:color w:val="A9B7C6"/>
+          <w:sz w:val="20"/>
+          <w:szCs w:val="20"/>
+          <w:lang w:val="en-US" w:eastAsia="it-IT"/>
+        </w:rPr>
+        <w:t>])</w:t>
+      </w:r>
+      <w:r>
+        <w:rPr>
+          <w:rFonts w:ascii="Courier New" w:eastAsia="Times New Roman" w:hAnsi="Courier New" w:cs="Courier New"/>
+          <w:color w:val="A9B7C6"/>
+          <w:sz w:val="20"/>
+          <w:szCs w:val="20"/>
+          <w:lang w:val="en-US" w:eastAsia="it-IT"/>
+        </w:rPr>
         <w:br/>
         <w:t xml:space="preserve">    </w:t>
       </w:r>
@@ -9966,6 +10677,7 @@
         </w:rPr>
         <w:t xml:space="preserve">elif </w:t>
       </w:r>
+      <w:proofErr w:type="spellStart"/>
       <w:r>
         <w:rPr>
           <w:rFonts w:ascii="Courier New" w:eastAsia="Times New Roman" w:hAnsi="Courier New" w:cs="Courier New"/>
@@ -9974,8 +10686,9 @@
           <w:szCs w:val="20"/>
           <w:lang w:val="en-US" w:eastAsia="it-IT"/>
         </w:rPr>
-        <w:t>errorMin &lt; tol:</w:t>
-      </w:r>
+        <w:t>errorMin</w:t>
+      </w:r>
+      <w:proofErr w:type="spellEnd"/>
       <w:r>
         <w:rPr>
           <w:rFonts w:ascii="Courier New" w:eastAsia="Times New Roman" w:hAnsi="Courier New" w:cs="Courier New"/>
@@ -9984,9 +10697,9 @@
           <w:szCs w:val="20"/>
           <w:lang w:val="en-US" w:eastAsia="it-IT"/>
         </w:rPr>
-        <w:br/>
-        <w:t xml:space="preserve">        gesture = gestNames[minIndex]</w:t>
-      </w:r>
+        <w:t xml:space="preserve"> &lt; </w:t>
+      </w:r>
+      <w:proofErr w:type="spellStart"/>
       <w:r>
         <w:rPr>
           <w:rFonts w:ascii="Courier New" w:eastAsia="Times New Roman" w:hAnsi="Courier New" w:cs="Courier New"/>
@@ -9995,6 +10708,82 @@
           <w:szCs w:val="20"/>
           <w:lang w:val="en-US" w:eastAsia="it-IT"/>
         </w:rPr>
+        <w:t>tol</w:t>
+      </w:r>
+      <w:proofErr w:type="spellEnd"/>
+      <w:r>
+        <w:rPr>
+          <w:rFonts w:ascii="Courier New" w:eastAsia="Times New Roman" w:hAnsi="Courier New" w:cs="Courier New"/>
+          <w:color w:val="A9B7C6"/>
+          <w:sz w:val="20"/>
+          <w:szCs w:val="20"/>
+          <w:lang w:val="en-US" w:eastAsia="it-IT"/>
+        </w:rPr>
+        <w:t>:</w:t>
+      </w:r>
+      <w:r>
+        <w:rPr>
+          <w:rFonts w:ascii="Courier New" w:eastAsia="Times New Roman" w:hAnsi="Courier New" w:cs="Courier New"/>
+          <w:color w:val="A9B7C6"/>
+          <w:sz w:val="20"/>
+          <w:szCs w:val="20"/>
+          <w:lang w:val="en-US" w:eastAsia="it-IT"/>
+        </w:rPr>
+        <w:br/>
+        <w:t xml:space="preserve">        gesture = </w:t>
+      </w:r>
+      <w:proofErr w:type="spellStart"/>
+      <w:r>
+        <w:rPr>
+          <w:rFonts w:ascii="Courier New" w:eastAsia="Times New Roman" w:hAnsi="Courier New" w:cs="Courier New"/>
+          <w:color w:val="A9B7C6"/>
+          <w:sz w:val="20"/>
+          <w:szCs w:val="20"/>
+          <w:lang w:val="en-US" w:eastAsia="it-IT"/>
+        </w:rPr>
+        <w:t>gestNames</w:t>
+      </w:r>
+      <w:proofErr w:type="spellEnd"/>
+      <w:r>
+        <w:rPr>
+          <w:rFonts w:ascii="Courier New" w:eastAsia="Times New Roman" w:hAnsi="Courier New" w:cs="Courier New"/>
+          <w:color w:val="A9B7C6"/>
+          <w:sz w:val="20"/>
+          <w:szCs w:val="20"/>
+          <w:lang w:val="en-US" w:eastAsia="it-IT"/>
+        </w:rPr>
+        <w:t>[</w:t>
+      </w:r>
+      <w:proofErr w:type="spellStart"/>
+      <w:r>
+        <w:rPr>
+          <w:rFonts w:ascii="Courier New" w:eastAsia="Times New Roman" w:hAnsi="Courier New" w:cs="Courier New"/>
+          <w:color w:val="A9B7C6"/>
+          <w:sz w:val="20"/>
+          <w:szCs w:val="20"/>
+          <w:lang w:val="en-US" w:eastAsia="it-IT"/>
+        </w:rPr>
+        <w:t>minIndex</w:t>
+      </w:r>
+      <w:proofErr w:type="spellEnd"/>
+      <w:r>
+        <w:rPr>
+          <w:rFonts w:ascii="Courier New" w:eastAsia="Times New Roman" w:hAnsi="Courier New" w:cs="Courier New"/>
+          <w:color w:val="A9B7C6"/>
+          <w:sz w:val="20"/>
+          <w:szCs w:val="20"/>
+          <w:lang w:val="en-US" w:eastAsia="it-IT"/>
+        </w:rPr>
+        <w:t>]</w:t>
+      </w:r>
+      <w:r>
+        <w:rPr>
+          <w:rFonts w:ascii="Courier New" w:eastAsia="Times New Roman" w:hAnsi="Courier New" w:cs="Courier New"/>
+          <w:color w:val="A9B7C6"/>
+          <w:sz w:val="20"/>
+          <w:szCs w:val="20"/>
+          <w:lang w:val="en-US" w:eastAsia="it-IT"/>
+        </w:rPr>
         <w:br/>
         <w:t xml:space="preserve">    </w:t>
       </w:r>
@@ -10008,6 +10797,7 @@
         </w:rPr>
         <w:t xml:space="preserve">elif </w:t>
       </w:r>
+      <w:proofErr w:type="spellStart"/>
       <w:r>
         <w:rPr>
           <w:rFonts w:ascii="Courier New" w:eastAsia="Times New Roman" w:hAnsi="Courier New" w:cs="Courier New"/>
@@ -10016,7 +10806,40 @@
           <w:szCs w:val="20"/>
           <w:lang w:val="en-US" w:eastAsia="it-IT"/>
         </w:rPr>
-        <w:t>errorMin &gt;= tol:</w:t>
+        <w:t>errorMin</w:t>
+      </w:r>
+      <w:proofErr w:type="spellEnd"/>
+      <w:r>
+        <w:rPr>
+          <w:rFonts w:ascii="Courier New" w:eastAsia="Times New Roman" w:hAnsi="Courier New" w:cs="Courier New"/>
+          <w:color w:val="A9B7C6"/>
+          <w:sz w:val="20"/>
+          <w:szCs w:val="20"/>
+          <w:lang w:val="en-US" w:eastAsia="it-IT"/>
+        </w:rPr>
+        <w:t xml:space="preserve"> &gt;= </w:t>
+      </w:r>
+      <w:proofErr w:type="spellStart"/>
+      <w:r>
+        <w:rPr>
+          <w:rFonts w:ascii="Courier New" w:eastAsia="Times New Roman" w:hAnsi="Courier New" w:cs="Courier New"/>
+          <w:color w:val="A9B7C6"/>
+          <w:sz w:val="20"/>
+          <w:szCs w:val="20"/>
+          <w:lang w:val="en-US" w:eastAsia="it-IT"/>
+        </w:rPr>
+        <w:t>tol</w:t>
+      </w:r>
+      <w:proofErr w:type="spellEnd"/>
+      <w:r>
+        <w:rPr>
+          <w:rFonts w:ascii="Courier New" w:eastAsia="Times New Roman" w:hAnsi="Courier New" w:cs="Courier New"/>
+          <w:color w:val="A9B7C6"/>
+          <w:sz w:val="20"/>
+          <w:szCs w:val="20"/>
+          <w:lang w:val="en-US" w:eastAsia="it-IT"/>
+        </w:rPr>
+        <w:t>:</w:t>
       </w:r>
       <w:r>
         <w:rPr>

</xml_diff>

<commit_message>
in Tesina added RecogniserSigned.py e StoreGesturesSigned.py
</commit_message>
<xml_diff>
--- a/TESINA.docx
+++ b/TESINA.docx
@@ -4626,6 +4626,7 @@
       <w:r>
         <w:rPr>
           <w:rFonts w:ascii="Times New Roman" w:hAnsi="Times New Roman" w:cs="Times New Roman"/>
+          <w:noProof/>
           <w:color w:val="000000" w:themeColor="text1"/>
         </w:rPr>
         <w:drawing>
@@ -4839,6 +4840,7 @@
       <w:r>
         <w:rPr>
           <w:rFonts w:ascii="Times New Roman" w:hAnsi="Times New Roman" w:cs="Times New Roman"/>
+          <w:noProof/>
           <w:color w:val="C00000"/>
         </w:rPr>
         <w:lastRenderedPageBreak/>
@@ -4901,14 +4903,7 @@
           <w:rFonts w:ascii="Times New Roman" w:hAnsi="Times New Roman" w:cs="Times New Roman"/>
           <w:noProof/>
         </w:rPr>
-        <w:t>Fig. 5.</w:t>
-      </w:r>
-      <w:r>
-        <w:rPr>
-          <w:rFonts w:ascii="Times New Roman" w:hAnsi="Times New Roman" w:cs="Times New Roman"/>
-          <w:noProof/>
-        </w:rPr>
-        <w:t>3</w:t>
+        <w:t>Fig. 5.3</w:t>
       </w:r>
     </w:p>
     <w:p>
@@ -11825,21 +11820,7 @@
           <w:rFonts w:ascii="Times New Roman" w:hAnsi="Times New Roman" w:cs="Times New Roman"/>
           <w:noProof/>
         </w:rPr>
-        <w:t xml:space="preserve"> </w:t>
-      </w:r>
-      <w:r>
-        <w:rPr>
-          <w:rFonts w:ascii="Times New Roman" w:hAnsi="Times New Roman" w:cs="Times New Roman"/>
-          <w:noProof/>
-        </w:rPr>
-        <w:t>Fig. 5.</w:t>
-      </w:r>
-      <w:r>
-        <w:rPr>
-          <w:rFonts w:ascii="Times New Roman" w:hAnsi="Times New Roman" w:cs="Times New Roman"/>
-          <w:noProof/>
-        </w:rPr>
-        <w:t>10</w:t>
+        <w:t xml:space="preserve"> Fig. 5.10</w:t>
       </w:r>
     </w:p>
     <w:p>
@@ -11906,7 +11887,7 @@
           <w:rFonts w:ascii="Times New Roman" w:hAnsi="Times New Roman" w:cs="Times New Roman"/>
           <w:color w:val="000000" w:themeColor="text1"/>
         </w:rPr>
-        <w:t>Paragrafo 5.2.</w:t>
+        <w:t>Paragrafo 5.2</w:t>
       </w:r>
       <w:r>
         <w:rPr>
@@ -12057,7 +12038,7 @@
           <w:color w:val="000000" w:themeColor="text1"/>
           <w:lang w:val="en-US"/>
         </w:rPr>
-        <w:t>distMatrix</w:t>
+        <w:t>distMatrix2</w:t>
       </w:r>
       <w:r>
         <w:rPr>
@@ -12067,7 +12048,7 @@
           <w:color w:val="000000" w:themeColor="text1"/>
           <w:lang w:val="en-US"/>
         </w:rPr>
-        <w:t>2</w:t>
+        <w:t xml:space="preserve">, …, </w:t>
       </w:r>
       <w:r>
         <w:rPr>
@@ -12077,27 +12058,7 @@
           <w:color w:val="000000" w:themeColor="text1"/>
           <w:lang w:val="en-US"/>
         </w:rPr>
-        <w:t xml:space="preserve">, …, </w:t>
-      </w:r>
-      <w:r>
-        <w:rPr>
-          <w:rFonts w:ascii="Courier New" w:hAnsi="Courier New" w:cs="Courier New"/>
-          <w:b/>
-          <w:bCs/>
-          <w:color w:val="000000" w:themeColor="text1"/>
-          <w:lang w:val="en-US"/>
-        </w:rPr>
-        <w:t>distMatrix1</w:t>
-      </w:r>
-      <w:r>
-        <w:rPr>
-          <w:rFonts w:ascii="Courier New" w:hAnsi="Courier New" w:cs="Courier New"/>
-          <w:b/>
-          <w:bCs/>
-          <w:color w:val="000000" w:themeColor="text1"/>
-          <w:lang w:val="en-US"/>
-        </w:rPr>
-        <w:t>00</w:t>
+        <w:t>distMatrix100</w:t>
       </w:r>
       <w:r>
         <w:rPr>
@@ -12257,7 +12218,25 @@
           <w:bCs/>
           <w:color w:val="000000" w:themeColor="text1"/>
         </w:rPr>
-        <w:t>calcuate_average()</w:t>
+        <w:t>calcu</w:t>
+      </w:r>
+      <w:r>
+        <w:rPr>
+          <w:rFonts w:ascii="Courier New" w:hAnsi="Courier New" w:cs="Courier New"/>
+          <w:b/>
+          <w:bCs/>
+          <w:color w:val="000000" w:themeColor="text1"/>
+        </w:rPr>
+        <w:t>l</w:t>
+      </w:r>
+      <w:r>
+        <w:rPr>
+          <w:rFonts w:ascii="Courier New" w:hAnsi="Courier New" w:cs="Courier New"/>
+          <w:b/>
+          <w:bCs/>
+          <w:color w:val="000000" w:themeColor="text1"/>
+        </w:rPr>
+        <w:t>ate_average()</w:t>
       </w:r>
       <w:r>
         <w:rPr>
@@ -12426,6 +12405,7 @@
       <w:r>
         <w:rPr>
           <w:rFonts w:ascii="Times New Roman" w:hAnsi="Times New Roman" w:cs="Times New Roman"/>
+          <w:noProof/>
           <w:color w:val="000000" w:themeColor="text1"/>
         </w:rPr>
         <w:drawing>
@@ -12564,6 +12544,7 @@
       <w:r>
         <w:rPr>
           <w:rFonts w:ascii="Times New Roman" w:hAnsi="Times New Roman" w:cs="Times New Roman"/>
+          <w:noProof/>
           <w:color w:val="000000" w:themeColor="text1"/>
         </w:rPr>
         <w:drawing>
@@ -12625,14 +12606,7 @@
           <w:rFonts w:ascii="Times New Roman" w:hAnsi="Times New Roman" w:cs="Times New Roman"/>
           <w:noProof/>
         </w:rPr>
-        <w:t>1</w:t>
-      </w:r>
-      <w:r>
-        <w:rPr>
-          <w:rFonts w:ascii="Times New Roman" w:hAnsi="Times New Roman" w:cs="Times New Roman"/>
-          <w:noProof/>
-        </w:rPr>
-        <w:t>3</w:t>
+        <w:t>13</w:t>
       </w:r>
     </w:p>
     <w:bookmarkEnd w:id="4"/>
@@ -12669,8 +12643,6 @@
         <w:jc w:val="both"/>
         <w:rPr>
           <w:rFonts w:ascii="Times New Roman" w:hAnsi="Times New Roman" w:cs="Times New Roman"/>
-          <w:b/>
-          <w:bCs/>
           <w:color w:val="000000" w:themeColor="text1"/>
         </w:rPr>
       </w:pPr>
@@ -12678,11 +12650,1372 @@
       <w:r>
         <w:rPr>
           <w:rFonts w:ascii="Times New Roman" w:hAnsi="Times New Roman" w:cs="Times New Roman"/>
-          <w:b/>
-          <w:bCs/>
-          <w:color w:val="000000" w:themeColor="text1"/>
-        </w:rPr>
-        <w:t>ROBERTA</w:t>
+          <w:color w:val="000000" w:themeColor="text1"/>
+        </w:rPr>
+        <w:t>Al fine di migliorare il nostro algoritmo</w:t>
+      </w:r>
+      <w:r>
+        <w:rPr>
+          <w:rFonts w:ascii="Times New Roman" w:hAnsi="Times New Roman" w:cs="Times New Roman"/>
+          <w:color w:val="000000" w:themeColor="text1"/>
+        </w:rPr>
+        <w:t xml:space="preserve"> è stato implementato il RecogniserSigned.py che segue gli stessi passaggi del Recogniser.py, ma calcola le distanze in un modo diverso. Infatti le distanze di Eulero calcolate prima non tengono conto della posizione di un nodo rispetto a un altro, quindi abbiamo implementato una funzione </w:t>
+      </w:r>
+      <w:r>
+        <w:rPr>
+          <w:rFonts w:ascii="Courier New" w:hAnsi="Courier New" w:cs="Courier New"/>
+          <w:b/>
+          <w:bCs/>
+          <w:color w:val="000000" w:themeColor="text1"/>
+        </w:rPr>
+        <w:t>find_distances()</w:t>
+      </w:r>
+      <w:r>
+        <w:rPr>
+          <w:rFonts w:ascii="Times New Roman" w:hAnsi="Times New Roman" w:cs="Times New Roman"/>
+          <w:color w:val="000000" w:themeColor="text1"/>
+        </w:rPr>
+        <w:t xml:space="preserve"> che, dati due nodi</w:t>
+      </w:r>
+      <w:r>
+        <w:rPr>
+          <w:rFonts w:ascii="Times New Roman" w:hAnsi="Times New Roman" w:cs="Times New Roman"/>
+          <w:color w:val="000000" w:themeColor="text1"/>
+        </w:rPr>
+        <w:t xml:space="preserve"> e le loro coordinate x, y</w:t>
+      </w:r>
+      <w:r>
+        <w:rPr>
+          <w:rFonts w:ascii="Times New Roman" w:hAnsi="Times New Roman" w:cs="Times New Roman"/>
+          <w:color w:val="000000" w:themeColor="text1"/>
+        </w:rPr>
+        <w:t xml:space="preserve">, andasse a calcolare la differenza tra le coordinate, </w:t>
+      </w:r>
+      <w:r>
+        <w:rPr>
+          <w:rFonts w:ascii="Times New Roman" w:hAnsi="Times New Roman" w:cs="Times New Roman"/>
+          <w:color w:val="000000" w:themeColor="text1"/>
+        </w:rPr>
+        <w:t>preservando</w:t>
+      </w:r>
+      <w:r>
+        <w:rPr>
+          <w:rFonts w:ascii="Times New Roman" w:hAnsi="Times New Roman" w:cs="Times New Roman"/>
+          <w:color w:val="000000" w:themeColor="text1"/>
+        </w:rPr>
+        <w:t xml:space="preserve"> quindi il segno dell’operazione</w:t>
+      </w:r>
+      <w:r>
+        <w:rPr>
+          <w:rFonts w:ascii="Times New Roman" w:hAnsi="Times New Roman" w:cs="Times New Roman"/>
+          <w:color w:val="000000" w:themeColor="text1"/>
+        </w:rPr>
+        <w:t xml:space="preserve"> </w:t>
+      </w:r>
+      <w:r>
+        <w:rPr>
+          <w:rFonts w:ascii="Times New Roman" w:hAnsi="Times New Roman" w:cs="Times New Roman"/>
+          <w:color w:val="000000" w:themeColor="text1"/>
+        </w:rPr>
+        <w:t xml:space="preserve">e salavando due valori piuttosto che uno solo </w:t>
+      </w:r>
+      <w:r>
+        <w:rPr>
+          <w:rFonts w:ascii="Times New Roman" w:hAnsi="Times New Roman" w:cs="Times New Roman"/>
+          <w:color w:val="000000" w:themeColor="text1"/>
+        </w:rPr>
+        <w:t>(Fig</w:t>
+      </w:r>
+      <w:r>
+        <w:rPr>
+          <w:rFonts w:ascii="Times New Roman" w:hAnsi="Times New Roman" w:cs="Times New Roman"/>
+          <w:color w:val="000000" w:themeColor="text1"/>
+        </w:rPr>
+        <w:t>.</w:t>
+      </w:r>
+      <w:r>
+        <w:rPr>
+          <w:rFonts w:ascii="Times New Roman" w:hAnsi="Times New Roman" w:cs="Times New Roman"/>
+          <w:color w:val="000000" w:themeColor="text1"/>
+        </w:rPr>
+        <w:t xml:space="preserve"> 5.14)</w:t>
+      </w:r>
+      <w:r>
+        <w:rPr>
+          <w:rFonts w:ascii="Times New Roman" w:hAnsi="Times New Roman" w:cs="Times New Roman"/>
+          <w:color w:val="000000" w:themeColor="text1"/>
+        </w:rPr>
+        <w:t xml:space="preserve">. </w:t>
+      </w:r>
+    </w:p>
+    <w:p>
+      <w:pPr>
+        <w:pStyle w:val="Paragrafoelenco"/>
+        <w:ind w:left="851"/>
+        <w:jc w:val="both"/>
+        <w:rPr>
+          <w:rFonts w:ascii="Times New Roman" w:hAnsi="Times New Roman" w:cs="Times New Roman"/>
+          <w:b/>
+          <w:bCs/>
+          <w:color w:val="000000" w:themeColor="text1"/>
+        </w:rPr>
+      </w:pPr>
+      <w:r>
+        <w:rPr>
+          <w:rFonts w:ascii="Times New Roman" w:hAnsi="Times New Roman" w:cs="Times New Roman"/>
+          <w:b/>
+          <w:bCs/>
+          <w:color w:val="000000" w:themeColor="text1"/>
+        </w:rPr>
+        <w:drawing>
+          <wp:inline distT="0" distB="0" distL="0" distR="0" wp14:anchorId="3975CEFE" wp14:editId="4AB7F84E">
+            <wp:extent cx="5541527" cy="1791830"/>
+            <wp:effectExtent l="0" t="0" r="2540" b="0"/>
+            <wp:docPr id="12" name="Immagine 12"/>
+            <wp:cNvGraphicFramePr>
+              <a:graphicFrameLocks xmlns:a="http://schemas.openxmlformats.org/drawingml/2006/main" noChangeAspect="1"/>
+            </wp:cNvGraphicFramePr>
+            <a:graphic xmlns:a="http://schemas.openxmlformats.org/drawingml/2006/main">
+              <a:graphicData uri="http://schemas.openxmlformats.org/drawingml/2006/picture">
+                <pic:pic xmlns:pic="http://schemas.openxmlformats.org/drawingml/2006/picture">
+                  <pic:nvPicPr>
+                    <pic:cNvPr id="1" name=""/>
+                    <pic:cNvPicPr/>
+                  </pic:nvPicPr>
+                  <pic:blipFill rotWithShape="1">
+                    <a:blip r:embed="rId27"/>
+                    <a:srcRect l="661" r="635"/>
+                    <a:stretch/>
+                  </pic:blipFill>
+                  <pic:spPr bwMode="auto">
+                    <a:xfrm>
+                      <a:off x="0" y="0"/>
+                      <a:ext cx="5590813" cy="1807766"/>
+                    </a:xfrm>
+                    <a:prstGeom prst="rect">
+                      <a:avLst/>
+                    </a:prstGeom>
+                    <a:ln>
+                      <a:noFill/>
+                    </a:ln>
+                    <a:extLst>
+                      <a:ext uri="{53640926-AAD7-44D8-BBD7-CCE9431645EC}">
+                        <a14:shadowObscured xmlns:a14="http://schemas.microsoft.com/office/drawing/2010/main"/>
+                      </a:ext>
+                    </a:extLst>
+                  </pic:spPr>
+                </pic:pic>
+              </a:graphicData>
+            </a:graphic>
+          </wp:inline>
+        </w:drawing>
+      </w:r>
+    </w:p>
+    <w:p>
+      <w:pPr>
+        <w:pStyle w:val="Paragrafoelenco"/>
+        <w:ind w:left="851"/>
+        <w:jc w:val="both"/>
+        <w:rPr>
+          <w:rFonts w:ascii="Times New Roman" w:hAnsi="Times New Roman" w:cs="Times New Roman"/>
+          <w:color w:val="000000" w:themeColor="text1"/>
+        </w:rPr>
+      </w:pPr>
+      <w:r>
+        <w:rPr>
+          <w:rFonts w:ascii="Times New Roman" w:hAnsi="Times New Roman" w:cs="Times New Roman"/>
+          <w:color w:val="000000" w:themeColor="text1"/>
+        </w:rPr>
+        <w:t>Fig. 5.14</w:t>
+      </w:r>
+    </w:p>
+    <w:p>
+      <w:pPr>
+        <w:pStyle w:val="Paragrafoelenco"/>
+        <w:ind w:left="851"/>
+        <w:jc w:val="both"/>
+        <w:rPr>
+          <w:rFonts w:ascii="Times New Roman" w:hAnsi="Times New Roman" w:cs="Times New Roman"/>
+          <w:color w:val="000000" w:themeColor="text1"/>
+        </w:rPr>
+      </w:pPr>
+    </w:p>
+    <w:p>
+      <w:pPr>
+        <w:pStyle w:val="Paragrafoelenco"/>
+        <w:ind w:left="851"/>
+        <w:jc w:val="both"/>
+        <w:rPr>
+          <w:rFonts w:ascii="Times New Roman" w:hAnsi="Times New Roman" w:cs="Times New Roman"/>
+          <w:color w:val="000000" w:themeColor="text1"/>
+        </w:rPr>
+      </w:pPr>
+      <w:r>
+        <w:rPr>
+          <w:rFonts w:ascii="Times New Roman" w:hAnsi="Times New Roman" w:cs="Times New Roman"/>
+          <w:color w:val="000000" w:themeColor="text1"/>
+        </w:rPr>
+        <w:t xml:space="preserve">Ci saranno adesso due </w:t>
+      </w:r>
+      <w:r>
+        <w:rPr>
+          <w:rFonts w:ascii="Courier New" w:hAnsi="Courier New" w:cs="Courier New"/>
+          <w:b/>
+          <w:bCs/>
+          <w:color w:val="000000" w:themeColor="text1"/>
+        </w:rPr>
+        <w:t>distMatrix</w:t>
+      </w:r>
+      <w:r>
+        <w:rPr>
+          <w:rFonts w:ascii="Times New Roman" w:hAnsi="Times New Roman" w:cs="Times New Roman"/>
+          <w:color w:val="000000" w:themeColor="text1"/>
+        </w:rPr>
+        <w:t xml:space="preserve">, una per ogni coordinata 2D: </w:t>
+      </w:r>
+      <w:r>
+        <w:rPr>
+          <w:rFonts w:ascii="Courier New" w:hAnsi="Courier New" w:cs="Courier New"/>
+          <w:b/>
+          <w:bCs/>
+          <w:color w:val="000000" w:themeColor="text1"/>
+        </w:rPr>
+        <w:t>dist</w:t>
+      </w:r>
+      <w:r>
+        <w:rPr>
+          <w:rFonts w:ascii="Courier New" w:hAnsi="Courier New" w:cs="Courier New"/>
+          <w:b/>
+          <w:bCs/>
+          <w:color w:val="000000" w:themeColor="text1"/>
+        </w:rPr>
+        <w:t>M</w:t>
+      </w:r>
+      <w:r>
+        <w:rPr>
+          <w:rFonts w:ascii="Courier New" w:hAnsi="Courier New" w:cs="Courier New"/>
+          <w:b/>
+          <w:bCs/>
+          <w:color w:val="000000" w:themeColor="text1"/>
+        </w:rPr>
+        <w:t>atrix_x</w:t>
+      </w:r>
+      <w:r>
+        <w:rPr>
+          <w:rFonts w:ascii="Times New Roman" w:hAnsi="Times New Roman" w:cs="Times New Roman"/>
+          <w:color w:val="000000" w:themeColor="text1"/>
+        </w:rPr>
+        <w:t xml:space="preserve"> e </w:t>
+      </w:r>
+      <w:r>
+        <w:rPr>
+          <w:rFonts w:ascii="Courier New" w:hAnsi="Courier New" w:cs="Courier New"/>
+          <w:b/>
+          <w:bCs/>
+          <w:color w:val="000000" w:themeColor="text1"/>
+        </w:rPr>
+        <w:t>distMatrix_y</w:t>
+      </w:r>
+      <w:r>
+        <w:rPr>
+          <w:rFonts w:ascii="Times New Roman" w:hAnsi="Times New Roman" w:cs="Times New Roman"/>
+          <w:color w:val="000000" w:themeColor="text1"/>
+        </w:rPr>
+        <w:t>.</w:t>
+      </w:r>
+    </w:p>
+    <w:p>
+      <w:pPr>
+        <w:pStyle w:val="Paragrafoelenco"/>
+        <w:ind w:left="851"/>
+        <w:jc w:val="both"/>
+        <w:rPr>
+          <w:rFonts w:ascii="Times New Roman" w:hAnsi="Times New Roman" w:cs="Times New Roman"/>
+          <w:color w:val="000000" w:themeColor="text1"/>
+        </w:rPr>
+      </w:pPr>
+    </w:p>
+    <w:p>
+      <w:pPr>
+        <w:pStyle w:val="Paragrafoelenco"/>
+        <w:ind w:left="851"/>
+        <w:jc w:val="both"/>
+        <w:rPr>
+          <w:rFonts w:ascii="Courier New" w:hAnsi="Courier New" w:cs="Courier New"/>
+          <w:b/>
+          <w:bCs/>
+          <w:color w:val="C00000"/>
+          <w:lang w:val="en-US"/>
+        </w:rPr>
+      </w:pPr>
+      <w:r>
+        <w:rPr>
+          <w:rFonts w:ascii="Courier New" w:hAnsi="Courier New" w:cs="Courier New"/>
+          <w:b/>
+          <w:bCs/>
+          <w:color w:val="C00000"/>
+          <w:lang w:val="en-US"/>
+        </w:rPr>
+        <w:t>distMatrix: [</w:t>
+      </w:r>
+      <w:r>
+        <w:rPr>
+          <w:rFonts w:ascii="Courier New" w:hAnsi="Courier New" w:cs="Courier New"/>
+          <w:b/>
+          <w:bCs/>
+          <w:color w:val="000000" w:themeColor="text1"/>
+          <w:lang w:val="en-US"/>
+        </w:rPr>
+        <w:t>distMatrix_x</w:t>
+      </w:r>
+      <w:r>
+        <w:rPr>
+          <w:rFonts w:ascii="Courier New" w:hAnsi="Courier New" w:cs="Courier New"/>
+          <w:b/>
+          <w:bCs/>
+          <w:color w:val="C00000"/>
+          <w:lang w:val="en-US"/>
+        </w:rPr>
+        <w:t>,</w:t>
+      </w:r>
+      <w:r>
+        <w:rPr>
+          <w:rFonts w:ascii="Courier New" w:hAnsi="Courier New" w:cs="Courier New"/>
+          <w:b/>
+          <w:bCs/>
+          <w:color w:val="000000" w:themeColor="text1"/>
+          <w:lang w:val="en-US"/>
+        </w:rPr>
+        <w:t xml:space="preserve"> </w:t>
+      </w:r>
+      <w:r>
+        <w:rPr>
+          <w:rFonts w:ascii="Courier New" w:hAnsi="Courier New" w:cs="Courier New"/>
+          <w:b/>
+          <w:bCs/>
+          <w:color w:val="000000" w:themeColor="text1"/>
+          <w:lang w:val="en-US"/>
+        </w:rPr>
+        <w:t>distMatrix_</w:t>
+      </w:r>
+      <w:r>
+        <w:rPr>
+          <w:rFonts w:ascii="Courier New" w:hAnsi="Courier New" w:cs="Courier New"/>
+          <w:b/>
+          <w:bCs/>
+          <w:color w:val="000000" w:themeColor="text1"/>
+          <w:lang w:val="en-US"/>
+        </w:rPr>
+        <w:t>y</w:t>
+      </w:r>
+      <w:r>
+        <w:rPr>
+          <w:rFonts w:ascii="Courier New" w:hAnsi="Courier New" w:cs="Courier New"/>
+          <w:b/>
+          <w:bCs/>
+          <w:color w:val="C00000"/>
+          <w:lang w:val="en-US"/>
+        </w:rPr>
+        <w:t>]</w:t>
+      </w:r>
+    </w:p>
+    <w:p>
+      <w:pPr>
+        <w:pStyle w:val="Paragrafoelenco"/>
+        <w:ind w:left="851"/>
+        <w:jc w:val="both"/>
+        <w:rPr>
+          <w:rFonts w:ascii="Times New Roman" w:hAnsi="Times New Roman" w:cs="Times New Roman"/>
+          <w:color w:val="000000" w:themeColor="text1"/>
+          <w:lang w:val="en-US"/>
+        </w:rPr>
+      </w:pPr>
+    </w:p>
+    <w:p>
+      <w:pPr>
+        <w:pStyle w:val="Paragrafoelenco"/>
+        <w:ind w:left="851"/>
+        <w:jc w:val="both"/>
+        <w:rPr>
+          <w:rFonts w:ascii="Times New Roman" w:hAnsi="Times New Roman" w:cs="Times New Roman"/>
+          <w:color w:val="000000" w:themeColor="text1"/>
+        </w:rPr>
+      </w:pPr>
+      <w:r>
+        <w:rPr>
+          <w:rFonts w:ascii="Times New Roman" w:hAnsi="Times New Roman" w:cs="Times New Roman"/>
+          <w:color w:val="000000" w:themeColor="text1"/>
+        </w:rPr>
+        <w:t>Dove:</w:t>
+      </w:r>
+    </w:p>
+    <w:p>
+      <w:pPr>
+        <w:pStyle w:val="Paragrafoelenco"/>
+        <w:ind w:left="851"/>
+        <w:jc w:val="both"/>
+        <w:rPr>
+          <w:rFonts w:ascii="Times New Roman" w:hAnsi="Times New Roman" w:cs="Times New Roman"/>
+          <w:color w:val="000000" w:themeColor="text1"/>
+        </w:rPr>
+      </w:pPr>
+    </w:p>
+    <w:p>
+      <w:pPr>
+        <w:pStyle w:val="Paragrafoelenco"/>
+        <w:ind w:left="851"/>
+        <w:jc w:val="both"/>
+        <w:rPr>
+          <w:rFonts w:ascii="Courier New" w:hAnsi="Courier New" w:cs="Courier New"/>
+          <w:b/>
+          <w:bCs/>
+          <w:color w:val="C00000"/>
+        </w:rPr>
+      </w:pPr>
+      <w:r>
+        <w:rPr>
+          <w:rFonts w:ascii="Courier New" w:hAnsi="Courier New" w:cs="Courier New"/>
+          <w:b/>
+          <w:bCs/>
+          <w:color w:val="C00000"/>
+        </w:rPr>
+        <w:t>distMatrix</w:t>
+      </w:r>
+      <w:r>
+        <w:rPr>
+          <w:rFonts w:ascii="Courier New" w:hAnsi="Courier New" w:cs="Courier New"/>
+          <w:b/>
+          <w:bCs/>
+          <w:color w:val="C00000"/>
+        </w:rPr>
+        <w:t>_x</w:t>
+      </w:r>
+      <w:r>
+        <w:rPr>
+          <w:rFonts w:ascii="Courier New" w:hAnsi="Courier New" w:cs="Courier New"/>
+          <w:b/>
+          <w:bCs/>
+          <w:color w:val="C00000"/>
+        </w:rPr>
+        <w:t xml:space="preserve">: </w:t>
+      </w:r>
+    </w:p>
+    <w:p>
+      <w:pPr>
+        <w:pStyle w:val="Paragrafoelenco"/>
+        <w:ind w:left="851"/>
+        <w:jc w:val="both"/>
+        <w:rPr>
+          <w:rFonts w:ascii="Courier New" w:hAnsi="Courier New" w:cs="Courier New"/>
+          <w:b/>
+          <w:bCs/>
+          <w:color w:val="C00000"/>
+        </w:rPr>
+      </w:pPr>
+      <w:r>
+        <w:rPr>
+          <w:rFonts w:ascii="Courier New" w:hAnsi="Courier New" w:cs="Courier New"/>
+          <w:b/>
+          <w:bCs/>
+          <w:color w:val="C00000"/>
+        </w:rPr>
+        <w:t>[</w:t>
+      </w:r>
+      <w:r>
+        <w:rPr>
+          <w:rFonts w:ascii="Courier New" w:hAnsi="Courier New" w:cs="Courier New"/>
+          <w:b/>
+          <w:bCs/>
+          <w:color w:val="000000" w:themeColor="text1"/>
+        </w:rPr>
+        <w:t>[</w:t>
+      </w:r>
+      <w:r>
+        <w:rPr>
+          <w:rFonts w:ascii="Courier New" w:hAnsi="Courier New" w:cs="Courier New"/>
+          <w:b/>
+          <w:bCs/>
+          <w:color w:val="000000" w:themeColor="text1"/>
+        </w:rPr>
+        <w:t>(x</w:t>
+      </w:r>
+      <w:r>
+        <w:rPr>
+          <w:rFonts w:ascii="Courier New" w:hAnsi="Courier New" w:cs="Courier New"/>
+          <w:b/>
+          <w:bCs/>
+          <w:color w:val="000000" w:themeColor="text1"/>
+        </w:rPr>
+        <w:t>0</w:t>
+      </w:r>
+      <w:r>
+        <w:rPr>
+          <w:rFonts w:ascii="Courier New" w:hAnsi="Courier New" w:cs="Courier New"/>
+          <w:b/>
+          <w:bCs/>
+          <w:color w:val="000000" w:themeColor="text1"/>
+        </w:rPr>
+        <w:t>-x</w:t>
+      </w:r>
+      <w:r>
+        <w:rPr>
+          <w:rFonts w:ascii="Courier New" w:hAnsi="Courier New" w:cs="Courier New"/>
+          <w:b/>
+          <w:bCs/>
+          <w:color w:val="000000" w:themeColor="text1"/>
+        </w:rPr>
+        <w:t>0),</w:t>
+      </w:r>
+      <w:r>
+        <w:rPr>
+          <w:rFonts w:ascii="Times New Roman" w:hAnsi="Times New Roman" w:cs="Times New Roman"/>
+          <w:color w:val="000000" w:themeColor="text1"/>
+        </w:rPr>
+        <w:t xml:space="preserve"> </w:t>
+      </w:r>
+      <w:r>
+        <w:rPr>
+          <w:rFonts w:ascii="Courier New" w:hAnsi="Courier New" w:cs="Courier New"/>
+          <w:b/>
+          <w:bCs/>
+          <w:color w:val="000000" w:themeColor="text1"/>
+        </w:rPr>
+        <w:t xml:space="preserve">…, </w:t>
+      </w:r>
+      <w:r>
+        <w:rPr>
+          <w:rFonts w:ascii="Courier New" w:hAnsi="Courier New" w:cs="Courier New"/>
+          <w:b/>
+          <w:bCs/>
+          <w:color w:val="000000" w:themeColor="text1"/>
+        </w:rPr>
+        <w:t>(x</w:t>
+      </w:r>
+      <w:r>
+        <w:rPr>
+          <w:rFonts w:ascii="Courier New" w:hAnsi="Courier New" w:cs="Courier New"/>
+          <w:b/>
+          <w:bCs/>
+          <w:color w:val="000000" w:themeColor="text1"/>
+        </w:rPr>
+        <w:t>0</w:t>
+      </w:r>
+      <w:r>
+        <w:rPr>
+          <w:rFonts w:ascii="Courier New" w:hAnsi="Courier New" w:cs="Courier New"/>
+          <w:b/>
+          <w:bCs/>
+          <w:color w:val="000000" w:themeColor="text1"/>
+        </w:rPr>
+        <w:t>-x</w:t>
+      </w:r>
+      <w:r>
+        <w:rPr>
+          <w:rFonts w:ascii="Courier New" w:hAnsi="Courier New" w:cs="Courier New"/>
+          <w:b/>
+          <w:bCs/>
+          <w:color w:val="000000" w:themeColor="text1"/>
+        </w:rPr>
+        <w:t>20]</w:t>
+      </w:r>
+      <w:r>
+        <w:rPr>
+          <w:rFonts w:ascii="Courier New" w:hAnsi="Courier New" w:cs="Courier New"/>
+          <w:b/>
+          <w:bCs/>
+          <w:color w:val="C00000"/>
+        </w:rPr>
+        <w:t>,</w:t>
+      </w:r>
+      <w:r>
+        <w:rPr>
+          <w:rFonts w:ascii="Courier New" w:hAnsi="Courier New" w:cs="Courier New"/>
+          <w:b/>
+          <w:bCs/>
+          <w:color w:val="000000" w:themeColor="text1"/>
+        </w:rPr>
+        <w:t xml:space="preserve"> …</w:t>
+      </w:r>
+      <w:r>
+        <w:rPr>
+          <w:rFonts w:ascii="Courier New" w:hAnsi="Courier New" w:cs="Courier New"/>
+          <w:b/>
+          <w:bCs/>
+          <w:color w:val="C00000"/>
+        </w:rPr>
+        <w:t>,</w:t>
+      </w:r>
+      <w:r>
+        <w:rPr>
+          <w:rFonts w:ascii="Courier New" w:hAnsi="Courier New" w:cs="Courier New"/>
+          <w:b/>
+          <w:bCs/>
+          <w:color w:val="000000" w:themeColor="text1"/>
+        </w:rPr>
+        <w:t xml:space="preserve"> [(</w:t>
+      </w:r>
+      <w:r>
+        <w:rPr>
+          <w:rFonts w:ascii="Courier New" w:hAnsi="Courier New" w:cs="Courier New"/>
+          <w:b/>
+          <w:bCs/>
+          <w:color w:val="000000" w:themeColor="text1"/>
+        </w:rPr>
+        <w:t>x</w:t>
+      </w:r>
+      <w:r>
+        <w:rPr>
+          <w:rFonts w:ascii="Courier New" w:hAnsi="Courier New" w:cs="Courier New"/>
+          <w:b/>
+          <w:bCs/>
+          <w:color w:val="000000" w:themeColor="text1"/>
+        </w:rPr>
+        <w:t>20</w:t>
+      </w:r>
+      <w:r>
+        <w:rPr>
+          <w:rFonts w:ascii="Courier New" w:hAnsi="Courier New" w:cs="Courier New"/>
+          <w:b/>
+          <w:bCs/>
+          <w:color w:val="000000" w:themeColor="text1"/>
+        </w:rPr>
+        <w:t>-x</w:t>
+      </w:r>
+      <w:r>
+        <w:rPr>
+          <w:rFonts w:ascii="Courier New" w:hAnsi="Courier New" w:cs="Courier New"/>
+          <w:b/>
+          <w:bCs/>
+          <w:color w:val="000000" w:themeColor="text1"/>
+        </w:rPr>
+        <w:t>0), …, (</w:t>
+      </w:r>
+      <w:r>
+        <w:rPr>
+          <w:rFonts w:ascii="Courier New" w:hAnsi="Courier New" w:cs="Courier New"/>
+          <w:b/>
+          <w:bCs/>
+          <w:color w:val="000000" w:themeColor="text1"/>
+        </w:rPr>
+        <w:t>x</w:t>
+      </w:r>
+      <w:r>
+        <w:rPr>
+          <w:rFonts w:ascii="Courier New" w:hAnsi="Courier New" w:cs="Courier New"/>
+          <w:b/>
+          <w:bCs/>
+          <w:color w:val="000000" w:themeColor="text1"/>
+        </w:rPr>
+        <w:t>20</w:t>
+      </w:r>
+      <w:r>
+        <w:rPr>
+          <w:rFonts w:ascii="Courier New" w:hAnsi="Courier New" w:cs="Courier New"/>
+          <w:b/>
+          <w:bCs/>
+          <w:color w:val="000000" w:themeColor="text1"/>
+        </w:rPr>
+        <w:t>-x</w:t>
+      </w:r>
+      <w:r>
+        <w:rPr>
+          <w:rFonts w:ascii="Courier New" w:hAnsi="Courier New" w:cs="Courier New"/>
+          <w:b/>
+          <w:bCs/>
+          <w:color w:val="000000" w:themeColor="text1"/>
+        </w:rPr>
+        <w:t>20)]</w:t>
+      </w:r>
+      <w:r>
+        <w:rPr>
+          <w:rFonts w:ascii="Courier New" w:hAnsi="Courier New" w:cs="Courier New"/>
+          <w:b/>
+          <w:bCs/>
+          <w:color w:val="C00000"/>
+        </w:rPr>
+        <w:t>]</w:t>
+      </w:r>
+    </w:p>
+    <w:p>
+      <w:pPr>
+        <w:pStyle w:val="Paragrafoelenco"/>
+        <w:ind w:left="851"/>
+        <w:jc w:val="both"/>
+        <w:rPr>
+          <w:rFonts w:ascii="Courier New" w:hAnsi="Courier New" w:cs="Courier New"/>
+          <w:b/>
+          <w:bCs/>
+          <w:color w:val="C00000"/>
+        </w:rPr>
+      </w:pPr>
+      <w:r>
+        <w:rPr>
+          <w:rFonts w:ascii="Courier New" w:hAnsi="Courier New" w:cs="Courier New"/>
+          <w:b/>
+          <w:bCs/>
+          <w:color w:val="C00000"/>
+        </w:rPr>
+        <w:t xml:space="preserve">          Nodo 0          </w:t>
+      </w:r>
+      <w:r>
+        <w:rPr>
+          <w:rFonts w:ascii="Courier New" w:hAnsi="Courier New" w:cs="Courier New"/>
+          <w:b/>
+          <w:bCs/>
+          <w:color w:val="C00000"/>
+        </w:rPr>
+        <w:t xml:space="preserve"> </w:t>
+      </w:r>
+      <w:r>
+        <w:rPr>
+          <w:rFonts w:ascii="Courier New" w:hAnsi="Courier New" w:cs="Courier New"/>
+          <w:b/>
+          <w:bCs/>
+          <w:color w:val="C00000"/>
+        </w:rPr>
+        <w:t xml:space="preserve">        Nodo 20</w:t>
+      </w:r>
+    </w:p>
+    <w:p>
+      <w:pPr>
+        <w:pStyle w:val="Paragrafoelenco"/>
+        <w:ind w:left="851"/>
+        <w:jc w:val="both"/>
+        <w:rPr>
+          <w:rFonts w:ascii="Times New Roman" w:hAnsi="Times New Roman" w:cs="Times New Roman"/>
+          <w:color w:val="000000" w:themeColor="text1"/>
+        </w:rPr>
+      </w:pPr>
+    </w:p>
+    <w:p>
+      <w:pPr>
+        <w:pStyle w:val="Paragrafoelenco"/>
+        <w:ind w:left="851"/>
+        <w:jc w:val="both"/>
+        <w:rPr>
+          <w:rFonts w:ascii="Courier New" w:hAnsi="Courier New" w:cs="Courier New"/>
+          <w:b/>
+          <w:bCs/>
+          <w:color w:val="C00000"/>
+          <w:lang w:val="es-ES"/>
+        </w:rPr>
+      </w:pPr>
+      <w:r>
+        <w:rPr>
+          <w:rFonts w:ascii="Courier New" w:hAnsi="Courier New" w:cs="Courier New"/>
+          <w:b/>
+          <w:bCs/>
+          <w:color w:val="C00000"/>
+          <w:lang w:val="es-ES"/>
+        </w:rPr>
+        <w:t>distMatrix</w:t>
+      </w:r>
+      <w:r>
+        <w:rPr>
+          <w:rFonts w:ascii="Courier New" w:hAnsi="Courier New" w:cs="Courier New"/>
+          <w:b/>
+          <w:bCs/>
+          <w:color w:val="C00000"/>
+          <w:lang w:val="es-ES"/>
+        </w:rPr>
+        <w:t>_y</w:t>
+      </w:r>
+      <w:r>
+        <w:rPr>
+          <w:rFonts w:ascii="Courier New" w:hAnsi="Courier New" w:cs="Courier New"/>
+          <w:b/>
+          <w:bCs/>
+          <w:color w:val="C00000"/>
+          <w:lang w:val="es-ES"/>
+        </w:rPr>
+        <w:t xml:space="preserve">: </w:t>
+      </w:r>
+    </w:p>
+    <w:p>
+      <w:pPr>
+        <w:pStyle w:val="Paragrafoelenco"/>
+        <w:ind w:left="851"/>
+        <w:jc w:val="both"/>
+        <w:rPr>
+          <w:rFonts w:ascii="Courier New" w:hAnsi="Courier New" w:cs="Courier New"/>
+          <w:b/>
+          <w:bCs/>
+          <w:color w:val="C00000"/>
+          <w:lang w:val="en-US"/>
+        </w:rPr>
+      </w:pPr>
+      <w:r>
+        <w:rPr>
+          <w:rFonts w:ascii="Courier New" w:hAnsi="Courier New" w:cs="Courier New"/>
+          <w:b/>
+          <w:bCs/>
+          <w:color w:val="C00000"/>
+          <w:lang w:val="en-US"/>
+        </w:rPr>
+        <w:t>[</w:t>
+      </w:r>
+      <w:r>
+        <w:rPr>
+          <w:rFonts w:ascii="Courier New" w:hAnsi="Courier New" w:cs="Courier New"/>
+          <w:b/>
+          <w:bCs/>
+          <w:color w:val="000000" w:themeColor="text1"/>
+          <w:lang w:val="en-US"/>
+        </w:rPr>
+        <w:t>[</w:t>
+      </w:r>
+      <w:r>
+        <w:rPr>
+          <w:rFonts w:ascii="Courier New" w:hAnsi="Courier New" w:cs="Courier New"/>
+          <w:b/>
+          <w:bCs/>
+          <w:color w:val="000000" w:themeColor="text1"/>
+          <w:lang w:val="en-US"/>
+        </w:rPr>
+        <w:t>(</w:t>
+      </w:r>
+      <w:r>
+        <w:rPr>
+          <w:rFonts w:ascii="Courier New" w:hAnsi="Courier New" w:cs="Courier New"/>
+          <w:b/>
+          <w:bCs/>
+          <w:color w:val="000000" w:themeColor="text1"/>
+          <w:lang w:val="en-US"/>
+        </w:rPr>
+        <w:t>y</w:t>
+      </w:r>
+      <w:r>
+        <w:rPr>
+          <w:rFonts w:ascii="Courier New" w:hAnsi="Courier New" w:cs="Courier New"/>
+          <w:b/>
+          <w:bCs/>
+          <w:color w:val="000000" w:themeColor="text1"/>
+          <w:lang w:val="en-US"/>
+        </w:rPr>
+        <w:t>0-</w:t>
+      </w:r>
+      <w:r>
+        <w:rPr>
+          <w:rFonts w:ascii="Courier New" w:hAnsi="Courier New" w:cs="Courier New"/>
+          <w:b/>
+          <w:bCs/>
+          <w:color w:val="000000" w:themeColor="text1"/>
+          <w:lang w:val="en-US"/>
+        </w:rPr>
+        <w:t>y</w:t>
+      </w:r>
+      <w:r>
+        <w:rPr>
+          <w:rFonts w:ascii="Courier New" w:hAnsi="Courier New" w:cs="Courier New"/>
+          <w:b/>
+          <w:bCs/>
+          <w:color w:val="000000" w:themeColor="text1"/>
+          <w:lang w:val="en-US"/>
+        </w:rPr>
+        <w:t>0)</w:t>
+      </w:r>
+      <w:r>
+        <w:rPr>
+          <w:rFonts w:ascii="Courier New" w:hAnsi="Courier New" w:cs="Courier New"/>
+          <w:b/>
+          <w:bCs/>
+          <w:color w:val="000000" w:themeColor="text1"/>
+          <w:lang w:val="en-US"/>
+        </w:rPr>
+        <w:t>,</w:t>
+      </w:r>
+      <w:r>
+        <w:rPr>
+          <w:rFonts w:ascii="Times New Roman" w:hAnsi="Times New Roman" w:cs="Times New Roman"/>
+          <w:color w:val="000000" w:themeColor="text1"/>
+          <w:lang w:val="en-US"/>
+        </w:rPr>
+        <w:t xml:space="preserve"> </w:t>
+      </w:r>
+      <w:r>
+        <w:rPr>
+          <w:rFonts w:ascii="Courier New" w:hAnsi="Courier New" w:cs="Courier New"/>
+          <w:b/>
+          <w:bCs/>
+          <w:color w:val="000000" w:themeColor="text1"/>
+          <w:lang w:val="en-US"/>
+        </w:rPr>
+        <w:t>…, (</w:t>
+      </w:r>
+      <w:r>
+        <w:rPr>
+          <w:rFonts w:ascii="Courier New" w:hAnsi="Courier New" w:cs="Courier New"/>
+          <w:b/>
+          <w:bCs/>
+          <w:color w:val="000000" w:themeColor="text1"/>
+          <w:lang w:val="en-US"/>
+        </w:rPr>
+        <w:t>y</w:t>
+      </w:r>
+      <w:r>
+        <w:rPr>
+          <w:rFonts w:ascii="Courier New" w:hAnsi="Courier New" w:cs="Courier New"/>
+          <w:b/>
+          <w:bCs/>
+          <w:color w:val="000000" w:themeColor="text1"/>
+          <w:lang w:val="en-US"/>
+        </w:rPr>
+        <w:t>0-</w:t>
+      </w:r>
+      <w:r>
+        <w:rPr>
+          <w:rFonts w:ascii="Courier New" w:hAnsi="Courier New" w:cs="Courier New"/>
+          <w:b/>
+          <w:bCs/>
+          <w:color w:val="000000" w:themeColor="text1"/>
+          <w:lang w:val="en-US"/>
+        </w:rPr>
+        <w:t>y</w:t>
+      </w:r>
+      <w:r>
+        <w:rPr>
+          <w:rFonts w:ascii="Courier New" w:hAnsi="Courier New" w:cs="Courier New"/>
+          <w:b/>
+          <w:bCs/>
+          <w:color w:val="000000" w:themeColor="text1"/>
+          <w:lang w:val="en-US"/>
+        </w:rPr>
+        <w:t>20</w:t>
+      </w:r>
+      <w:r>
+        <w:rPr>
+          <w:rFonts w:ascii="Courier New" w:hAnsi="Courier New" w:cs="Courier New"/>
+          <w:b/>
+          <w:bCs/>
+          <w:color w:val="000000" w:themeColor="text1"/>
+          <w:lang w:val="en-US"/>
+        </w:rPr>
+        <w:t>]</w:t>
+      </w:r>
+      <w:r>
+        <w:rPr>
+          <w:rFonts w:ascii="Courier New" w:hAnsi="Courier New" w:cs="Courier New"/>
+          <w:b/>
+          <w:bCs/>
+          <w:color w:val="C00000"/>
+          <w:lang w:val="en-US"/>
+        </w:rPr>
+        <w:t>,</w:t>
+      </w:r>
+      <w:r>
+        <w:rPr>
+          <w:rFonts w:ascii="Courier New" w:hAnsi="Courier New" w:cs="Courier New"/>
+          <w:b/>
+          <w:bCs/>
+          <w:color w:val="000000" w:themeColor="text1"/>
+          <w:lang w:val="en-US"/>
+        </w:rPr>
+        <w:t xml:space="preserve"> </w:t>
+      </w:r>
+      <w:r>
+        <w:rPr>
+          <w:rFonts w:ascii="Courier New" w:hAnsi="Courier New" w:cs="Courier New"/>
+          <w:b/>
+          <w:bCs/>
+          <w:color w:val="000000" w:themeColor="text1"/>
+          <w:lang w:val="en-US"/>
+        </w:rPr>
+        <w:t>…</w:t>
+      </w:r>
+      <w:r>
+        <w:rPr>
+          <w:rFonts w:ascii="Courier New" w:hAnsi="Courier New" w:cs="Courier New"/>
+          <w:b/>
+          <w:bCs/>
+          <w:color w:val="C00000"/>
+          <w:lang w:val="en-US"/>
+        </w:rPr>
+        <w:t>,</w:t>
+      </w:r>
+      <w:r>
+        <w:rPr>
+          <w:rFonts w:ascii="Courier New" w:hAnsi="Courier New" w:cs="Courier New"/>
+          <w:b/>
+          <w:bCs/>
+          <w:color w:val="000000" w:themeColor="text1"/>
+          <w:lang w:val="en-US"/>
+        </w:rPr>
+        <w:t xml:space="preserve"> </w:t>
+      </w:r>
+      <w:r>
+        <w:rPr>
+          <w:rFonts w:ascii="Courier New" w:hAnsi="Courier New" w:cs="Courier New"/>
+          <w:b/>
+          <w:bCs/>
+          <w:color w:val="000000" w:themeColor="text1"/>
+          <w:lang w:val="en-US"/>
+        </w:rPr>
+        <w:t>[</w:t>
+      </w:r>
+      <w:r>
+        <w:rPr>
+          <w:rFonts w:ascii="Courier New" w:hAnsi="Courier New" w:cs="Courier New"/>
+          <w:b/>
+          <w:bCs/>
+          <w:color w:val="000000" w:themeColor="text1"/>
+          <w:lang w:val="en-US"/>
+        </w:rPr>
+        <w:t>(</w:t>
+      </w:r>
+      <w:r>
+        <w:rPr>
+          <w:rFonts w:ascii="Courier New" w:hAnsi="Courier New" w:cs="Courier New"/>
+          <w:b/>
+          <w:bCs/>
+          <w:color w:val="000000" w:themeColor="text1"/>
+          <w:lang w:val="en-US"/>
+        </w:rPr>
+        <w:t>y</w:t>
+      </w:r>
+      <w:r>
+        <w:rPr>
+          <w:rFonts w:ascii="Courier New" w:hAnsi="Courier New" w:cs="Courier New"/>
+          <w:b/>
+          <w:bCs/>
+          <w:color w:val="000000" w:themeColor="text1"/>
+          <w:lang w:val="en-US"/>
+        </w:rPr>
+        <w:t>20-</w:t>
+      </w:r>
+      <w:r>
+        <w:rPr>
+          <w:rFonts w:ascii="Courier New" w:hAnsi="Courier New" w:cs="Courier New"/>
+          <w:b/>
+          <w:bCs/>
+          <w:color w:val="000000" w:themeColor="text1"/>
+          <w:lang w:val="en-US"/>
+        </w:rPr>
+        <w:t>y</w:t>
+      </w:r>
+      <w:r>
+        <w:rPr>
+          <w:rFonts w:ascii="Courier New" w:hAnsi="Courier New" w:cs="Courier New"/>
+          <w:b/>
+          <w:bCs/>
+          <w:color w:val="000000" w:themeColor="text1"/>
+          <w:lang w:val="en-US"/>
+        </w:rPr>
+        <w:t>0), …, (</w:t>
+      </w:r>
+      <w:r>
+        <w:rPr>
+          <w:rFonts w:ascii="Courier New" w:hAnsi="Courier New" w:cs="Courier New"/>
+          <w:b/>
+          <w:bCs/>
+          <w:color w:val="000000" w:themeColor="text1"/>
+          <w:lang w:val="en-US"/>
+        </w:rPr>
+        <w:t>y</w:t>
+      </w:r>
+      <w:r>
+        <w:rPr>
+          <w:rFonts w:ascii="Courier New" w:hAnsi="Courier New" w:cs="Courier New"/>
+          <w:b/>
+          <w:bCs/>
+          <w:color w:val="000000" w:themeColor="text1"/>
+          <w:lang w:val="en-US"/>
+        </w:rPr>
+        <w:t>20-</w:t>
+      </w:r>
+      <w:r>
+        <w:rPr>
+          <w:rFonts w:ascii="Courier New" w:hAnsi="Courier New" w:cs="Courier New"/>
+          <w:b/>
+          <w:bCs/>
+          <w:color w:val="000000" w:themeColor="text1"/>
+          <w:lang w:val="en-US"/>
+        </w:rPr>
+        <w:t>y</w:t>
+      </w:r>
+      <w:r>
+        <w:rPr>
+          <w:rFonts w:ascii="Courier New" w:hAnsi="Courier New" w:cs="Courier New"/>
+          <w:b/>
+          <w:bCs/>
+          <w:color w:val="000000" w:themeColor="text1"/>
+          <w:lang w:val="en-US"/>
+        </w:rPr>
+        <w:t>20)</w:t>
+      </w:r>
+      <w:r>
+        <w:rPr>
+          <w:rFonts w:ascii="Courier New" w:hAnsi="Courier New" w:cs="Courier New"/>
+          <w:b/>
+          <w:bCs/>
+          <w:color w:val="000000" w:themeColor="text1"/>
+          <w:lang w:val="en-US"/>
+        </w:rPr>
+        <w:t>]</w:t>
+      </w:r>
+      <w:r>
+        <w:rPr>
+          <w:rFonts w:ascii="Courier New" w:hAnsi="Courier New" w:cs="Courier New"/>
+          <w:b/>
+          <w:bCs/>
+          <w:color w:val="C00000"/>
+          <w:lang w:val="en-US"/>
+        </w:rPr>
+        <w:t>]</w:t>
+      </w:r>
+    </w:p>
+    <w:p>
+      <w:pPr>
+        <w:pStyle w:val="Paragrafoelenco"/>
+        <w:ind w:left="851"/>
+        <w:jc w:val="both"/>
+        <w:rPr>
+          <w:rFonts w:ascii="Courier New" w:hAnsi="Courier New" w:cs="Courier New"/>
+          <w:b/>
+          <w:bCs/>
+          <w:color w:val="C00000"/>
+          <w:lang w:val="es-ES"/>
+        </w:rPr>
+      </w:pPr>
+      <w:r>
+        <w:rPr>
+          <w:rFonts w:ascii="Courier New" w:hAnsi="Courier New" w:cs="Courier New"/>
+          <w:b/>
+          <w:bCs/>
+          <w:color w:val="C00000"/>
+          <w:lang w:val="es-ES"/>
+        </w:rPr>
+        <w:t xml:space="preserve">          Nodo 0          </w:t>
+      </w:r>
+      <w:r>
+        <w:rPr>
+          <w:rFonts w:ascii="Courier New" w:hAnsi="Courier New" w:cs="Courier New"/>
+          <w:b/>
+          <w:bCs/>
+          <w:color w:val="C00000"/>
+          <w:lang w:val="es-ES"/>
+        </w:rPr>
+        <w:t xml:space="preserve"> </w:t>
+      </w:r>
+      <w:r>
+        <w:rPr>
+          <w:rFonts w:ascii="Courier New" w:hAnsi="Courier New" w:cs="Courier New"/>
+          <w:b/>
+          <w:bCs/>
+          <w:color w:val="C00000"/>
+          <w:lang w:val="es-ES"/>
+        </w:rPr>
+        <w:t xml:space="preserve">        Nodo 20</w:t>
+      </w:r>
+    </w:p>
+    <w:p>
+      <w:pPr>
+        <w:pStyle w:val="Paragrafoelenco"/>
+        <w:ind w:left="851"/>
+        <w:jc w:val="both"/>
+        <w:rPr>
+          <w:rFonts w:ascii="Times New Roman" w:hAnsi="Times New Roman" w:cs="Times New Roman"/>
+          <w:color w:val="000000" w:themeColor="text1"/>
+          <w:lang w:val="es-ES"/>
+        </w:rPr>
+      </w:pPr>
+    </w:p>
+    <w:p>
+      <w:pPr>
+        <w:pStyle w:val="Paragrafoelenco"/>
+        <w:ind w:left="851"/>
+        <w:jc w:val="both"/>
+        <w:rPr>
+          <w:rFonts w:ascii="Times New Roman" w:hAnsi="Times New Roman" w:cs="Times New Roman"/>
+          <w:color w:val="000000" w:themeColor="text1"/>
+        </w:rPr>
+      </w:pPr>
+      <w:r>
+        <w:rPr>
+          <w:rFonts w:ascii="Times New Roman" w:hAnsi="Times New Roman" w:cs="Times New Roman"/>
+          <w:color w:val="000000" w:themeColor="text1"/>
+        </w:rPr>
+        <w:t>Il calcolo dell’errore verrà d</w:t>
+      </w:r>
+      <w:r>
+        <w:rPr>
+          <w:rFonts w:ascii="Times New Roman" w:hAnsi="Times New Roman" w:cs="Times New Roman"/>
+          <w:color w:val="000000" w:themeColor="text1"/>
+        </w:rPr>
+        <w:t>unque calcolato per ogni coordinata e il valore risultante sarà una coppia di valori</w:t>
+      </w:r>
+      <w:r>
+        <w:rPr>
+          <w:rFonts w:ascii="Times New Roman" w:hAnsi="Times New Roman" w:cs="Times New Roman"/>
+          <w:color w:val="000000" w:themeColor="text1"/>
+        </w:rPr>
+        <w:t xml:space="preserve"> (Fig. 5.15)</w:t>
+      </w:r>
+      <w:r>
+        <w:rPr>
+          <w:rFonts w:ascii="Times New Roman" w:hAnsi="Times New Roman" w:cs="Times New Roman"/>
+          <w:color w:val="000000" w:themeColor="text1"/>
+        </w:rPr>
+        <w:t>:</w:t>
+      </w:r>
+    </w:p>
+    <w:p>
+      <w:pPr>
+        <w:pStyle w:val="Paragrafoelenco"/>
+        <w:ind w:left="851"/>
+        <w:jc w:val="both"/>
+        <w:rPr>
+          <w:rFonts w:ascii="Times New Roman" w:hAnsi="Times New Roman" w:cs="Times New Roman"/>
+          <w:color w:val="000000" w:themeColor="text1"/>
+        </w:rPr>
+      </w:pPr>
+    </w:p>
+    <w:p>
+      <w:pPr>
+        <w:pStyle w:val="Paragrafoelenco"/>
+        <w:ind w:left="851"/>
+        <w:jc w:val="both"/>
+        <w:rPr>
+          <w:rFonts w:ascii="Courier New" w:hAnsi="Courier New" w:cs="Courier New"/>
+          <w:b/>
+          <w:bCs/>
+          <w:color w:val="C00000"/>
+          <w:lang w:val="es-ES"/>
+        </w:rPr>
+      </w:pPr>
+      <w:r>
+        <w:rPr>
+          <w:rFonts w:ascii="Courier New" w:hAnsi="Courier New" w:cs="Courier New"/>
+          <w:b/>
+          <w:bCs/>
+          <w:color w:val="C00000"/>
+          <w:lang w:val="es-ES"/>
+        </w:rPr>
+        <w:t>error</w:t>
+      </w:r>
+      <w:r>
+        <w:rPr>
+          <w:rFonts w:ascii="Courier New" w:hAnsi="Courier New" w:cs="Courier New"/>
+          <w:b/>
+          <w:bCs/>
+          <w:color w:val="C00000"/>
+          <w:lang w:val="es-ES"/>
+        </w:rPr>
+        <w:t>: [</w:t>
+      </w:r>
+      <w:r>
+        <w:rPr>
+          <w:rFonts w:ascii="Courier New" w:hAnsi="Courier New" w:cs="Courier New"/>
+          <w:b/>
+          <w:bCs/>
+          <w:color w:val="000000" w:themeColor="text1"/>
+          <w:lang w:val="es-ES"/>
+        </w:rPr>
+        <w:t>error_x</w:t>
+      </w:r>
+      <w:r>
+        <w:rPr>
+          <w:rFonts w:ascii="Courier New" w:hAnsi="Courier New" w:cs="Courier New"/>
+          <w:b/>
+          <w:bCs/>
+          <w:color w:val="C00000"/>
+          <w:lang w:val="es-ES"/>
+        </w:rPr>
+        <w:t>,</w:t>
+      </w:r>
+      <w:r>
+        <w:rPr>
+          <w:rFonts w:ascii="Courier New" w:hAnsi="Courier New" w:cs="Courier New"/>
+          <w:b/>
+          <w:bCs/>
+          <w:color w:val="000000" w:themeColor="text1"/>
+          <w:lang w:val="es-ES"/>
+        </w:rPr>
+        <w:t xml:space="preserve"> </w:t>
+      </w:r>
+      <w:r>
+        <w:rPr>
+          <w:rFonts w:ascii="Courier New" w:hAnsi="Courier New" w:cs="Courier New"/>
+          <w:b/>
+          <w:bCs/>
+          <w:color w:val="000000" w:themeColor="text1"/>
+          <w:lang w:val="es-ES"/>
+        </w:rPr>
+        <w:t>error</w:t>
+      </w:r>
+      <w:r>
+        <w:rPr>
+          <w:rFonts w:ascii="Courier New" w:hAnsi="Courier New" w:cs="Courier New"/>
+          <w:b/>
+          <w:bCs/>
+          <w:color w:val="000000" w:themeColor="text1"/>
+          <w:lang w:val="es-ES"/>
+        </w:rPr>
+        <w:t>_y</w:t>
+      </w:r>
+      <w:r>
+        <w:rPr>
+          <w:rFonts w:ascii="Courier New" w:hAnsi="Courier New" w:cs="Courier New"/>
+          <w:b/>
+          <w:bCs/>
+          <w:color w:val="C00000"/>
+          <w:lang w:val="es-ES"/>
+        </w:rPr>
+        <w:t>]</w:t>
+      </w:r>
+    </w:p>
+    <w:p>
+      <w:pPr>
+        <w:pStyle w:val="Paragrafoelenco"/>
+        <w:ind w:left="851"/>
+        <w:jc w:val="both"/>
+        <w:rPr>
+          <w:rFonts w:ascii="Times New Roman" w:hAnsi="Times New Roman" w:cs="Times New Roman"/>
+          <w:color w:val="000000" w:themeColor="text1"/>
+          <w:lang w:val="es-ES"/>
+        </w:rPr>
+      </w:pPr>
+      <w:r>
+        <w:rPr>
+          <w:rFonts w:ascii="Times New Roman" w:hAnsi="Times New Roman" w:cs="Times New Roman"/>
+          <w:color w:val="000000" w:themeColor="text1"/>
+          <w:lang w:val="es-ES"/>
+        </w:rPr>
+        <w:lastRenderedPageBreak/>
+        <w:drawing>
+          <wp:inline distT="0" distB="0" distL="0" distR="0" wp14:anchorId="44E390C6" wp14:editId="74697EAC">
+            <wp:extent cx="5567320" cy="1727728"/>
+            <wp:effectExtent l="0" t="0" r="0" b="6350"/>
+            <wp:docPr id="31" name="Immagine 31"/>
+            <wp:cNvGraphicFramePr>
+              <a:graphicFrameLocks xmlns:a="http://schemas.openxmlformats.org/drawingml/2006/main" noChangeAspect="1"/>
+            </wp:cNvGraphicFramePr>
+            <a:graphic xmlns:a="http://schemas.openxmlformats.org/drawingml/2006/main">
+              <a:graphicData uri="http://schemas.openxmlformats.org/drawingml/2006/picture">
+                <pic:pic xmlns:pic="http://schemas.openxmlformats.org/drawingml/2006/picture">
+                  <pic:nvPicPr>
+                    <pic:cNvPr id="1" name=""/>
+                    <pic:cNvPicPr/>
+                  </pic:nvPicPr>
+                  <pic:blipFill>
+                    <a:blip r:embed="rId28"/>
+                    <a:stretch>
+                      <a:fillRect/>
+                    </a:stretch>
+                  </pic:blipFill>
+                  <pic:spPr>
+                    <a:xfrm>
+                      <a:off x="0" y="0"/>
+                      <a:ext cx="5595508" cy="1736476"/>
+                    </a:xfrm>
+                    <a:prstGeom prst="rect">
+                      <a:avLst/>
+                    </a:prstGeom>
+                  </pic:spPr>
+                </pic:pic>
+              </a:graphicData>
+            </a:graphic>
+          </wp:inline>
+        </w:drawing>
       </w:r>
     </w:p>
     <w:bookmarkEnd w:id="8"/>
@@ -12690,12 +14023,273 @@
       <w:pPr>
         <w:pStyle w:val="Paragrafoelenco"/>
         <w:ind w:left="851"/>
-        <w:jc w:val="both"/>
-        <w:rPr>
-          <w:rFonts w:ascii="Times New Roman" w:hAnsi="Times New Roman" w:cs="Times New Roman"/>
-          <w:color w:val="C00000"/>
-        </w:rPr>
-      </w:pPr>
+        <w:jc w:val="right"/>
+        <w:rPr>
+          <w:rFonts w:ascii="Times New Roman" w:hAnsi="Times New Roman" w:cs="Times New Roman"/>
+          <w:color w:val="000000" w:themeColor="text1"/>
+        </w:rPr>
+      </w:pPr>
+      <w:r>
+        <w:rPr>
+          <w:rFonts w:ascii="Times New Roman" w:hAnsi="Times New Roman" w:cs="Times New Roman"/>
+          <w:color w:val="000000" w:themeColor="text1"/>
+        </w:rPr>
+        <w:t>Fig. 5.15</w:t>
+      </w:r>
+    </w:p>
+    <w:p>
+      <w:pPr>
+        <w:pStyle w:val="Paragrafoelenco"/>
+        <w:ind w:left="851"/>
+        <w:jc w:val="both"/>
+        <w:rPr>
+          <w:rFonts w:ascii="Times New Roman" w:hAnsi="Times New Roman" w:cs="Times New Roman"/>
+          <w:color w:val="000000" w:themeColor="text1"/>
+        </w:rPr>
+      </w:pPr>
+      <w:r>
+        <w:rPr>
+          <w:rFonts w:ascii="Times New Roman" w:hAnsi="Times New Roman" w:cs="Times New Roman"/>
+          <w:color w:val="000000" w:themeColor="text1"/>
+        </w:rPr>
+        <w:t>Anche il confronto verrà effettuato per ognuna delle coordinate. Anche in questo caso abbiamo più di un livello di tolleranza, in base ai vari test effettuati</w:t>
+      </w:r>
+      <w:r>
+        <w:rPr>
+          <w:rFonts w:ascii="Times New Roman" w:hAnsi="Times New Roman" w:cs="Times New Roman"/>
+          <w:color w:val="000000" w:themeColor="text1"/>
+        </w:rPr>
+        <w:t xml:space="preserve"> (Fig. 5.16)</w:t>
+      </w:r>
+      <w:r>
+        <w:rPr>
+          <w:rFonts w:ascii="Times New Roman" w:hAnsi="Times New Roman" w:cs="Times New Roman"/>
+          <w:color w:val="000000" w:themeColor="text1"/>
+        </w:rPr>
+        <w:t>.</w:t>
+      </w:r>
+    </w:p>
+    <w:p>
+      <w:pPr>
+        <w:pStyle w:val="Paragrafoelenco"/>
+        <w:ind w:left="851"/>
+        <w:jc w:val="both"/>
+        <w:rPr>
+          <w:rFonts w:ascii="Times New Roman" w:hAnsi="Times New Roman" w:cs="Times New Roman"/>
+          <w:color w:val="000000" w:themeColor="text1"/>
+        </w:rPr>
+      </w:pPr>
+      <w:r>
+        <w:rPr>
+          <w:rFonts w:ascii="Times New Roman" w:hAnsi="Times New Roman" w:cs="Times New Roman"/>
+          <w:noProof/>
+          <w:color w:val="000000" w:themeColor="text1"/>
+        </w:rPr>
+        <mc:AlternateContent>
+          <mc:Choice Requires="wps">
+            <w:drawing>
+              <wp:anchor distT="0" distB="0" distL="114300" distR="114300" simplePos="0" relativeHeight="251677696" behindDoc="0" locked="0" layoutInCell="1" allowOverlap="1" wp14:anchorId="78D164E3" wp14:editId="3BEFD86E">
+                <wp:simplePos x="0" y="0"/>
+                <wp:positionH relativeFrom="column">
+                  <wp:posOffset>4879503</wp:posOffset>
+                </wp:positionH>
+                <wp:positionV relativeFrom="paragraph">
+                  <wp:posOffset>1235710</wp:posOffset>
+                </wp:positionV>
+                <wp:extent cx="1010105" cy="695915"/>
+                <wp:effectExtent l="0" t="0" r="19050" b="28575"/>
+                <wp:wrapNone/>
+                <wp:docPr id="33" name="Ovale 33"/>
+                <wp:cNvGraphicFramePr/>
+                <a:graphic xmlns:a="http://schemas.openxmlformats.org/drawingml/2006/main">
+                  <a:graphicData uri="http://schemas.microsoft.com/office/word/2010/wordprocessingShape">
+                    <wps:wsp>
+                      <wps:cNvSpPr/>
+                      <wps:spPr>
+                        <a:xfrm>
+                          <a:off x="0" y="0"/>
+                          <a:ext cx="1010105" cy="695915"/>
+                        </a:xfrm>
+                        <a:prstGeom prst="ellipse">
+                          <a:avLst/>
+                        </a:prstGeom>
+                        <a:noFill/>
+                        <a:ln>
+                          <a:solidFill>
+                            <a:schemeClr val="bg1"/>
+                          </a:solidFill>
+                        </a:ln>
+                      </wps:spPr>
+                      <wps:style>
+                        <a:lnRef idx="2">
+                          <a:schemeClr val="accent1">
+                            <a:shade val="50000"/>
+                          </a:schemeClr>
+                        </a:lnRef>
+                        <a:fillRef idx="1">
+                          <a:schemeClr val="accent1"/>
+                        </a:fillRef>
+                        <a:effectRef idx="0">
+                          <a:schemeClr val="accent1"/>
+                        </a:effectRef>
+                        <a:fontRef idx="minor">
+                          <a:schemeClr val="lt1"/>
+                        </a:fontRef>
+                      </wps:style>
+                      <wps:bodyPr rot="0" spcFirstLastPara="0" vertOverflow="overflow" horzOverflow="overflow" vert="horz" wrap="square" lIns="91440" tIns="45720" rIns="91440" bIns="45720" numCol="1" spcCol="0" rtlCol="0" fromWordArt="0" anchor="ctr" anchorCtr="0" forceAA="0" compatLnSpc="1">
+                        <a:prstTxWarp prst="textNoShape">
+                          <a:avLst/>
+                        </a:prstTxWarp>
+                        <a:noAutofit/>
+                      </wps:bodyPr>
+                    </wps:wsp>
+                  </a:graphicData>
+                </a:graphic>
+                <wp14:sizeRelH relativeFrom="margin">
+                  <wp14:pctWidth>0</wp14:pctWidth>
+                </wp14:sizeRelH>
+                <wp14:sizeRelV relativeFrom="margin">
+                  <wp14:pctHeight>0</wp14:pctHeight>
+                </wp14:sizeRelV>
+              </wp:anchor>
+            </w:drawing>
+          </mc:Choice>
+          <mc:Fallback>
+            <w:pict>
+              <v:oval w14:anchorId="38CFDEFD" id="Ovale 33" o:spid="_x0000_s1026" style="position:absolute;margin-left:384.2pt;margin-top:97.3pt;width:79.55pt;height:54.8pt;z-index:251677696;visibility:visible;mso-wrap-style:square;mso-width-percent:0;mso-height-percent:0;mso-wrap-distance-left:9pt;mso-wrap-distance-top:0;mso-wrap-distance-right:9pt;mso-wrap-distance-bottom:0;mso-position-horizontal:absolute;mso-position-horizontal-relative:text;mso-position-vertical:absolute;mso-position-vertical-relative:text;mso-width-percent:0;mso-height-percent:0;mso-width-relative:margin;mso-height-relative:margin;v-text-anchor:middle" o:gfxdata="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" filled="f" strokecolor="white [3212]" strokeweight="1pt">
+                <v:stroke joinstyle="miter"/>
+              </v:oval>
+            </w:pict>
+          </mc:Fallback>
+        </mc:AlternateContent>
+      </w:r>
+      <w:r>
+        <w:rPr>
+          <w:rFonts w:ascii="Times New Roman" w:hAnsi="Times New Roman" w:cs="Times New Roman"/>
+          <w:color w:val="000000" w:themeColor="text1"/>
+        </w:rPr>
+        <w:drawing>
+          <wp:anchor distT="0" distB="0" distL="114300" distR="114300" simplePos="0" relativeHeight="251676672" behindDoc="0" locked="0" layoutInCell="1" allowOverlap="1" wp14:anchorId="2603FF0B" wp14:editId="34C9606B">
+            <wp:simplePos x="0" y="0"/>
+            <wp:positionH relativeFrom="column">
+              <wp:posOffset>5016534</wp:posOffset>
+            </wp:positionH>
+            <wp:positionV relativeFrom="paragraph">
+              <wp:posOffset>1341191</wp:posOffset>
+            </wp:positionV>
+            <wp:extent cx="785614" cy="469900"/>
+            <wp:effectExtent l="0" t="0" r="0" b="6350"/>
+            <wp:wrapNone/>
+            <wp:docPr id="35" name="Immagine 35"/>
+            <wp:cNvGraphicFramePr>
+              <a:graphicFrameLocks xmlns:a="http://schemas.openxmlformats.org/drawingml/2006/main" noChangeAspect="1"/>
+            </wp:cNvGraphicFramePr>
+            <a:graphic xmlns:a="http://schemas.openxmlformats.org/drawingml/2006/main">
+              <a:graphicData uri="http://schemas.openxmlformats.org/drawingml/2006/picture">
+                <pic:pic xmlns:pic="http://schemas.openxmlformats.org/drawingml/2006/picture">
+                  <pic:nvPicPr>
+                    <pic:cNvPr id="1" name=""/>
+                    <pic:cNvPicPr/>
+                  </pic:nvPicPr>
+                  <pic:blipFill>
+                    <a:blip r:embed="rId29">
+                      <a:extLst>
+                        <a:ext uri="{28A0092B-C50C-407E-A947-70E740481C1C}">
+                          <a14:useLocalDpi xmlns:a14="http://schemas.microsoft.com/office/drawing/2010/main" val="0"/>
+                        </a:ext>
+                      </a:extLst>
+                    </a:blip>
+                    <a:stretch>
+                      <a:fillRect/>
+                    </a:stretch>
+                  </pic:blipFill>
+                  <pic:spPr>
+                    <a:xfrm>
+                      <a:off x="0" y="0"/>
+                      <a:ext cx="785614" cy="469900"/>
+                    </a:xfrm>
+                    <a:prstGeom prst="rect">
+                      <a:avLst/>
+                    </a:prstGeom>
+                  </pic:spPr>
+                </pic:pic>
+              </a:graphicData>
+            </a:graphic>
+            <wp14:sizeRelH relativeFrom="page">
+              <wp14:pctWidth>0</wp14:pctWidth>
+            </wp14:sizeRelH>
+            <wp14:sizeRelV relativeFrom="page">
+              <wp14:pctHeight>0</wp14:pctHeight>
+            </wp14:sizeRelV>
+          </wp:anchor>
+        </w:drawing>
+      </w:r>
+      <w:r>
+        <w:rPr>
+          <w:rFonts w:ascii="Times New Roman" w:hAnsi="Times New Roman" w:cs="Times New Roman"/>
+          <w:color w:val="000000" w:themeColor="text1"/>
+        </w:rPr>
+        <w:drawing>
+          <wp:inline distT="0" distB="0" distL="0" distR="0" wp14:anchorId="187B2358" wp14:editId="23FD3DFD">
+            <wp:extent cx="5567045" cy="1999123"/>
+            <wp:effectExtent l="0" t="0" r="0" b="1270"/>
+            <wp:docPr id="32" name="Immagine 32"/>
+            <wp:cNvGraphicFramePr>
+              <a:graphicFrameLocks xmlns:a="http://schemas.openxmlformats.org/drawingml/2006/main" noChangeAspect="1"/>
+            </wp:cNvGraphicFramePr>
+            <a:graphic xmlns:a="http://schemas.openxmlformats.org/drawingml/2006/main">
+              <a:graphicData uri="http://schemas.openxmlformats.org/drawingml/2006/picture">
+                <pic:pic xmlns:pic="http://schemas.openxmlformats.org/drawingml/2006/picture">
+                  <pic:nvPicPr>
+                    <pic:cNvPr id="1" name=""/>
+                    <pic:cNvPicPr/>
+                  </pic:nvPicPr>
+                  <pic:blipFill>
+                    <a:blip r:embed="rId30"/>
+                    <a:stretch>
+                      <a:fillRect/>
+                    </a:stretch>
+                  </pic:blipFill>
+                  <pic:spPr>
+                    <a:xfrm>
+                      <a:off x="0" y="0"/>
+                      <a:ext cx="5569824" cy="2000121"/>
+                    </a:xfrm>
+                    <a:prstGeom prst="rect">
+                      <a:avLst/>
+                    </a:prstGeom>
+                  </pic:spPr>
+                </pic:pic>
+              </a:graphicData>
+            </a:graphic>
+          </wp:inline>
+        </w:drawing>
+      </w:r>
+    </w:p>
+    <w:p>
+      <w:pPr>
+        <w:pStyle w:val="Paragrafoelenco"/>
+        <w:ind w:left="851"/>
+        <w:jc w:val="right"/>
+        <w:rPr>
+          <w:rFonts w:ascii="Times New Roman" w:hAnsi="Times New Roman" w:cs="Times New Roman"/>
+          <w:color w:val="000000" w:themeColor="text1"/>
+        </w:rPr>
+      </w:pPr>
+      <w:r>
+        <w:rPr>
+          <w:rFonts w:ascii="Times New Roman" w:hAnsi="Times New Roman" w:cs="Times New Roman"/>
+          <w:color w:val="000000" w:themeColor="text1"/>
+        </w:rPr>
+        <w:t>Fig. 5.1</w:t>
+      </w:r>
+      <w:r>
+        <w:rPr>
+          <w:rFonts w:ascii="Times New Roman" w:hAnsi="Times New Roman" w:cs="Times New Roman"/>
+          <w:color w:val="000000" w:themeColor="text1"/>
+        </w:rPr>
+        <w:t>6</w:t>
+      </w:r>
     </w:p>
     <w:p>
       <w:pPr>
@@ -12730,20 +14324,225 @@
         <w:jc w:val="both"/>
         <w:rPr>
           <w:rFonts w:ascii="Times New Roman" w:hAnsi="Times New Roman" w:cs="Times New Roman"/>
-          <w:b/>
-          <w:bCs/>
-          <w:color w:val="000000" w:themeColor="text1"/>
-        </w:rPr>
-      </w:pPr>
-      <w:r>
-        <w:rPr>
-          <w:rFonts w:ascii="Times New Roman" w:hAnsi="Times New Roman" w:cs="Times New Roman"/>
-          <w:b/>
-          <w:bCs/>
-          <w:color w:val="000000" w:themeColor="text1"/>
-        </w:rPr>
-        <w:t>ROBERTA</w:t>
-      </w:r>
+          <w:color w:val="000000" w:themeColor="text1"/>
+        </w:rPr>
+      </w:pPr>
+      <w:r>
+        <w:rPr>
+          <w:rFonts w:ascii="Times New Roman" w:hAnsi="Times New Roman" w:cs="Times New Roman"/>
+          <w:color w:val="000000" w:themeColor="text1"/>
+        </w:rPr>
+        <w:t xml:space="preserve">Il file </w:t>
+      </w:r>
+      <w:r>
+        <w:rPr>
+          <w:rFonts w:ascii="Times New Roman" w:hAnsi="Times New Roman" w:cs="Times New Roman"/>
+          <w:b/>
+          <w:bCs/>
+          <w:color w:val="000000" w:themeColor="text1"/>
+        </w:rPr>
+        <w:t>StoreGestureSigned.py</w:t>
+      </w:r>
+      <w:r>
+        <w:rPr>
+          <w:rFonts w:ascii="Times New Roman" w:hAnsi="Times New Roman" w:cs="Times New Roman"/>
+          <w:color w:val="000000" w:themeColor="text1"/>
+        </w:rPr>
+        <w:t xml:space="preserve"> è </w:t>
+      </w:r>
+      <w:r>
+        <w:rPr>
+          <w:rFonts w:ascii="Times New Roman" w:hAnsi="Times New Roman" w:cs="Times New Roman"/>
+          <w:color w:val="000000" w:themeColor="text1"/>
+        </w:rPr>
+        <w:t xml:space="preserve">identico allo </w:t>
+      </w:r>
+      <w:r>
+        <w:rPr>
+          <w:rFonts w:ascii="Times New Roman" w:hAnsi="Times New Roman" w:cs="Times New Roman"/>
+          <w:b/>
+          <w:bCs/>
+          <w:color w:val="000000" w:themeColor="text1"/>
+        </w:rPr>
+        <w:t>StoreGesture.py</w:t>
+      </w:r>
+      <w:r>
+        <w:rPr>
+          <w:rFonts w:ascii="Times New Roman" w:hAnsi="Times New Roman" w:cs="Times New Roman"/>
+          <w:color w:val="000000" w:themeColor="text1"/>
+        </w:rPr>
+        <w:t>, ovviamente adesso</w:t>
+      </w:r>
+      <w:r>
+        <w:rPr>
+          <w:rFonts w:ascii="Times New Roman" w:hAnsi="Times New Roman" w:cs="Times New Roman"/>
+          <w:color w:val="000000" w:themeColor="text1"/>
+        </w:rPr>
+        <w:t xml:space="preserve"> tutti i calcoli saranno effettuati per ogni coordinata e</w:t>
+      </w:r>
+      <w:r>
+        <w:rPr>
+          <w:rFonts w:ascii="Times New Roman" w:hAnsi="Times New Roman" w:cs="Times New Roman"/>
+          <w:color w:val="000000" w:themeColor="text1"/>
+        </w:rPr>
+        <w:t xml:space="preserve"> i file json conterranno </w:t>
+      </w:r>
+      <w:r>
+        <w:rPr>
+          <w:rFonts w:ascii="Times New Roman" w:hAnsi="Times New Roman" w:cs="Times New Roman"/>
+          <w:color w:val="000000" w:themeColor="text1"/>
+        </w:rPr>
+        <w:t xml:space="preserve">quindi </w:t>
+      </w:r>
+      <w:r>
+        <w:rPr>
+          <w:rFonts w:ascii="Times New Roman" w:hAnsi="Times New Roman" w:cs="Times New Roman"/>
+          <w:color w:val="000000" w:themeColor="text1"/>
+        </w:rPr>
+        <w:t>due matrici delle distanze, una per la coordinata x e una per la coordinata y.</w:t>
+      </w:r>
+    </w:p>
+    <w:p>
+      <w:pPr>
+        <w:pStyle w:val="Paragrafoelenco"/>
+        <w:ind w:left="851"/>
+        <w:jc w:val="both"/>
+        <w:rPr>
+          <w:rFonts w:ascii="Times New Roman" w:hAnsi="Times New Roman" w:cs="Times New Roman"/>
+          <w:color w:val="000000" w:themeColor="text1"/>
+        </w:rPr>
+      </w:pPr>
+      <w:r>
+        <w:rPr>
+          <w:rFonts w:ascii="Times New Roman" w:hAnsi="Times New Roman" w:cs="Times New Roman"/>
+          <w:color w:val="000000" w:themeColor="text1"/>
+        </w:rPr>
+        <w:t xml:space="preserve">In Fig. 5.17 è mostrata la </w:t>
+      </w:r>
+      <w:r>
+        <w:rPr>
+          <w:rFonts w:ascii="Times New Roman" w:hAnsi="Times New Roman" w:cs="Times New Roman"/>
+          <w:color w:val="000000" w:themeColor="text1"/>
+        </w:rPr>
+        <w:t xml:space="preserve">funzione </w:t>
+      </w:r>
+      <w:r>
+        <w:rPr>
+          <w:rFonts w:ascii="Courier New" w:hAnsi="Courier New" w:cs="Courier New"/>
+          <w:b/>
+          <w:bCs/>
+          <w:color w:val="000000" w:themeColor="text1"/>
+        </w:rPr>
+        <w:t>calculate_average()</w:t>
+      </w:r>
+      <w:r>
+        <w:rPr>
+          <w:rFonts w:ascii="Times New Roman" w:hAnsi="Times New Roman" w:cs="Times New Roman"/>
+          <w:color w:val="000000" w:themeColor="text1"/>
+        </w:rPr>
+        <w:t xml:space="preserve"> che effettua la media per x e per y.</w:t>
+      </w:r>
+    </w:p>
+    <w:p>
+      <w:pPr>
+        <w:pStyle w:val="Paragrafoelenco"/>
+        <w:ind w:left="851"/>
+        <w:jc w:val="both"/>
+        <w:rPr>
+          <w:rFonts w:ascii="Times New Roman" w:hAnsi="Times New Roman" w:cs="Times New Roman"/>
+          <w:color w:val="000000" w:themeColor="text1"/>
+          <w:sz w:val="16"/>
+          <w:szCs w:val="16"/>
+        </w:rPr>
+      </w:pPr>
+    </w:p>
+    <w:p>
+      <w:pPr>
+        <w:pStyle w:val="Paragrafoelenco"/>
+        <w:ind w:left="851"/>
+        <w:jc w:val="center"/>
+        <w:rPr>
+          <w:rFonts w:ascii="Times New Roman" w:hAnsi="Times New Roman" w:cs="Times New Roman"/>
+          <w:color w:val="000000" w:themeColor="text1"/>
+        </w:rPr>
+      </w:pPr>
+      <w:r>
+        <w:rPr>
+          <w:rFonts w:ascii="Times New Roman" w:hAnsi="Times New Roman" w:cs="Times New Roman"/>
+          <w:color w:val="000000" w:themeColor="text1"/>
+        </w:rPr>
+        <w:drawing>
+          <wp:inline distT="0" distB="0" distL="0" distR="0" wp14:anchorId="3AE025C8" wp14:editId="7BA22799">
+            <wp:extent cx="2856369" cy="2123440"/>
+            <wp:effectExtent l="0" t="0" r="1270" b="0"/>
+            <wp:docPr id="36" name="Immagine 36"/>
+            <wp:cNvGraphicFramePr>
+              <a:graphicFrameLocks xmlns:a="http://schemas.openxmlformats.org/drawingml/2006/main" noChangeAspect="1"/>
+            </wp:cNvGraphicFramePr>
+            <a:graphic xmlns:a="http://schemas.openxmlformats.org/drawingml/2006/main">
+              <a:graphicData uri="http://schemas.openxmlformats.org/drawingml/2006/picture">
+                <pic:pic xmlns:pic="http://schemas.openxmlformats.org/drawingml/2006/picture">
+                  <pic:nvPicPr>
+                    <pic:cNvPr id="1" name=""/>
+                    <pic:cNvPicPr/>
+                  </pic:nvPicPr>
+                  <pic:blipFill>
+                    <a:blip r:embed="rId31"/>
+                    <a:stretch>
+                      <a:fillRect/>
+                    </a:stretch>
+                  </pic:blipFill>
+                  <pic:spPr>
+                    <a:xfrm>
+                      <a:off x="0" y="0"/>
+                      <a:ext cx="2862013" cy="2127636"/>
+                    </a:xfrm>
+                    <a:prstGeom prst="rect">
+                      <a:avLst/>
+                    </a:prstGeom>
+                  </pic:spPr>
+                </pic:pic>
+              </a:graphicData>
+            </a:graphic>
+          </wp:inline>
+        </w:drawing>
+      </w:r>
+    </w:p>
+    <w:p>
+      <w:pPr>
+        <w:pStyle w:val="Paragrafoelenco"/>
+        <w:ind w:left="851"/>
+        <w:jc w:val="center"/>
+        <w:rPr>
+          <w:rFonts w:ascii="Times New Roman" w:hAnsi="Times New Roman" w:cs="Times New Roman"/>
+          <w:color w:val="000000" w:themeColor="text1"/>
+        </w:rPr>
+      </w:pPr>
+      <w:r>
+        <w:rPr>
+          <w:rFonts w:ascii="Times New Roman" w:hAnsi="Times New Roman" w:cs="Times New Roman"/>
+          <w:color w:val="000000" w:themeColor="text1"/>
+        </w:rPr>
+        <w:t>Fig. 5.1</w:t>
+      </w:r>
+      <w:r>
+        <w:rPr>
+          <w:rFonts w:ascii="Times New Roman" w:hAnsi="Times New Roman" w:cs="Times New Roman"/>
+          <w:color w:val="000000" w:themeColor="text1"/>
+        </w:rPr>
+        <w:t>7</w:t>
+      </w:r>
+    </w:p>
+    <w:p>
+      <w:pPr>
+        <w:pStyle w:val="Paragrafoelenco"/>
+        <w:ind w:left="851"/>
+        <w:jc w:val="both"/>
+        <w:rPr>
+          <w:rFonts w:ascii="Times New Roman" w:hAnsi="Times New Roman" w:cs="Times New Roman"/>
+          <w:color w:val="000000" w:themeColor="text1"/>
+        </w:rPr>
+      </w:pPr>
     </w:p>
     <w:p>
       <w:pPr>
@@ -12968,6 +14767,8 @@
         <w:jc w:val="both"/>
         <w:rPr>
           <w:rFonts w:ascii="Times New Roman" w:hAnsi="Times New Roman" w:cs="Times New Roman"/>
+          <w:b/>
+          <w:bCs/>
           <w:color w:val="000000" w:themeColor="text1"/>
         </w:rPr>
       </w:pPr>
@@ -12999,7 +14800,7 @@
                     <pic:cNvPicPr/>
                   </pic:nvPicPr>
                   <pic:blipFill>
-                    <a:blip r:embed="rId27">
+                    <a:blip r:embed="rId32">
                       <a:extLst>
                         <a:ext uri="{28A0092B-C50C-407E-A947-70E740481C1C}">
                           <a14:useLocalDpi xmlns:a14="http://schemas.microsoft.com/office/drawing/2010/main" val="0"/>
@@ -13030,7 +14831,28 @@
           <w:rFonts w:ascii="Times New Roman" w:hAnsi="Times New Roman" w:cs="Times New Roman"/>
           <w:color w:val="000000" w:themeColor="text1"/>
         </w:rPr>
-        <w:t xml:space="preserve">Questo pezzo di codice, che spiega come abbiamo calcolato i true positive, è estratto da </w:t>
+        <w:t xml:space="preserve">Il </w:t>
+      </w:r>
+      <w:r>
+        <w:rPr>
+          <w:rFonts w:ascii="Times New Roman" w:hAnsi="Times New Roman" w:cs="Times New Roman"/>
+          <w:color w:val="000000" w:themeColor="text1"/>
+        </w:rPr>
+        <w:t>pezzo di codice</w:t>
+      </w:r>
+      <w:r>
+        <w:rPr>
+          <w:rFonts w:ascii="Times New Roman" w:hAnsi="Times New Roman" w:cs="Times New Roman"/>
+          <w:color w:val="000000" w:themeColor="text1"/>
+        </w:rPr>
+        <w:t xml:space="preserve"> in Fig. 6.1</w:t>
+      </w:r>
+      <w:r>
+        <w:rPr>
+          <w:rFonts w:ascii="Times New Roman" w:hAnsi="Times New Roman" w:cs="Times New Roman"/>
+          <w:color w:val="000000" w:themeColor="text1"/>
+        </w:rPr>
+        <w:t xml:space="preserve">, che spiega come abbiamo calcolato i true positive, è estratto da </w:t>
       </w:r>
       <w:r>
         <w:rPr>
@@ -13094,7 +14916,43 @@
     </w:p>
     <w:p>
       <w:pPr>
-        <w:jc w:val="both"/>
+        <w:pStyle w:val="Paragrafoelenco"/>
+        <w:spacing w:after="0"/>
+        <w:ind w:left="851"/>
+        <w:jc w:val="right"/>
+        <w:rPr>
+          <w:rFonts w:ascii="Times New Roman" w:hAnsi="Times New Roman" w:cs="Times New Roman"/>
+          <w:color w:val="000000" w:themeColor="text1"/>
+        </w:rPr>
+      </w:pPr>
+      <w:r>
+        <w:rPr>
+          <w:rFonts w:ascii="Times New Roman" w:hAnsi="Times New Roman" w:cs="Times New Roman"/>
+          <w:color w:val="000000" w:themeColor="text1"/>
+        </w:rPr>
+        <w:t xml:space="preserve">Fig. </w:t>
+      </w:r>
+      <w:r>
+        <w:rPr>
+          <w:rFonts w:ascii="Times New Roman" w:hAnsi="Times New Roman" w:cs="Times New Roman"/>
+          <w:color w:val="000000" w:themeColor="text1"/>
+        </w:rPr>
+        <w:t>6</w:t>
+      </w:r>
+      <w:r>
+        <w:rPr>
+          <w:rFonts w:ascii="Times New Roman" w:hAnsi="Times New Roman" w:cs="Times New Roman"/>
+          <w:color w:val="000000" w:themeColor="text1"/>
+        </w:rPr>
+        <w:t>.1</w:t>
+      </w:r>
+    </w:p>
+    <w:p>
+      <w:pPr>
+        <w:pStyle w:val="Paragrafoelenco"/>
+        <w:spacing w:after="0"/>
+        <w:ind w:left="851"/>
+        <w:jc w:val="right"/>
         <w:rPr>
           <w:rFonts w:ascii="Times New Roman" w:hAnsi="Times New Roman" w:cs="Times New Roman"/>
           <w:color w:val="000000" w:themeColor="text1"/>
@@ -13140,7 +14998,7 @@
                     <pic:cNvPicPr/>
                   </pic:nvPicPr>
                   <pic:blipFill>
-                    <a:blip r:embed="rId28">
+                    <a:blip r:embed="rId33">
                       <a:extLst>
                         <a:ext uri="{28A0092B-C50C-407E-A947-70E740481C1C}">
                           <a14:useLocalDpi xmlns:a14="http://schemas.microsoft.com/office/drawing/2010/main" val="0"/>
@@ -13200,7 +15058,7 @@
                     <pic:cNvPicPr/>
                   </pic:nvPicPr>
                   <pic:blipFill>
-                    <a:blip r:embed="rId29">
+                    <a:blip r:embed="rId34">
                       <a:extLst>
                         <a:ext uri="{28A0092B-C50C-407E-A947-70E740481C1C}">
                           <a14:useLocalDpi xmlns:a14="http://schemas.microsoft.com/office/drawing/2010/main" val="0"/>
@@ -13237,21 +15095,47 @@
           <w:rFonts w:ascii="Times New Roman" w:hAnsi="Times New Roman" w:cs="Times New Roman"/>
           <w:color w:val="000000" w:themeColor="text1"/>
         </w:rPr>
-        <w:t xml:space="preserve">Dopo aver determinato, a testa, la percentuale di riuscita di tutte le lettere dell’alfabeto, per entrambi gli approcci, ed averli salvati in dei file di questa tipologia: </w:t>
+        <w:t xml:space="preserve">Dopo aver determinato, a testa, la percentuale di riuscita di tutte le lettere dell’alfabeto, per entrambi gli approcci, ed averli salvati in dei file </w:t>
+      </w:r>
+      <w:r>
+        <w:rPr>
+          <w:rFonts w:ascii="Times New Roman" w:hAnsi="Times New Roman" w:cs="Times New Roman"/>
+          <w:color w:val="000000" w:themeColor="text1"/>
+        </w:rPr>
+        <w:t>la cui tipologia è mostrata in Fig. 6.2</w:t>
+      </w:r>
+      <w:r>
+        <w:rPr>
+          <w:rFonts w:ascii="Times New Roman" w:hAnsi="Times New Roman" w:cs="Times New Roman"/>
+          <w:color w:val="000000" w:themeColor="text1"/>
+        </w:rPr>
+        <w:t xml:space="preserve">: </w:t>
       </w:r>
     </w:p>
     <w:p>
       <w:pPr>
         <w:pStyle w:val="Paragrafoelenco"/>
         <w:ind w:left="851"/>
-        <w:jc w:val="both"/>
-        <w:rPr>
-          <w:rFonts w:ascii="Times New Roman" w:hAnsi="Times New Roman" w:cs="Times New Roman"/>
-          <w:color w:val="000000" w:themeColor="text1"/>
-          <w:sz w:val="10"/>
-          <w:szCs w:val="10"/>
-        </w:rPr>
-      </w:pPr>
+        <w:jc w:val="center"/>
+        <w:rPr>
+          <w:rFonts w:ascii="Times New Roman" w:hAnsi="Times New Roman" w:cs="Times New Roman"/>
+          <w:color w:val="000000" w:themeColor="text1"/>
+        </w:rPr>
+      </w:pPr>
+      <w:r>
+        <w:rPr>
+          <w:rFonts w:ascii="Times New Roman" w:hAnsi="Times New Roman" w:cs="Times New Roman"/>
+          <w:color w:val="000000" w:themeColor="text1"/>
+        </w:rPr>
+        <w:t>Fig. 6.</w:t>
+      </w:r>
+      <w:r>
+        <w:rPr>
+          <w:rFonts w:ascii="Times New Roman" w:hAnsi="Times New Roman" w:cs="Times New Roman"/>
+          <w:color w:val="000000" w:themeColor="text1"/>
+        </w:rPr>
+        <w:t>2</w:t>
+      </w:r>
     </w:p>
     <w:p>
       <w:pPr>
@@ -13268,6 +15152,15 @@
           <w:color w:val="000000" w:themeColor="text1"/>
         </w:rPr>
         <w:t>Abbiamo calcolato la riuscita media, tramite l’</w:t>
+      </w:r>
+      <w:r>
+        <w:rPr>
+          <w:rFonts w:ascii="Times New Roman" w:hAnsi="Times New Roman" w:cs="Times New Roman"/>
+          <w:b/>
+          <w:bCs/>
+          <w:color w:val="000000" w:themeColor="text1"/>
+        </w:rPr>
+        <w:t>AverageCalculator.py</w:t>
       </w:r>
       <w:r>
         <w:rPr>
@@ -13276,7 +15169,7 @@
           <w:iCs/>
           <w:color w:val="000000" w:themeColor="text1"/>
         </w:rPr>
-        <w:t>AverageCalculator.py,</w:t>
+        <w:t>,</w:t>
       </w:r>
       <w:r>
         <w:rPr>
@@ -13545,16 +15438,85 @@
           <w:color w:val="000000" w:themeColor="text1"/>
         </w:rPr>
         <w:drawing>
-          <wp:anchor distT="0" distB="0" distL="114300" distR="114300" simplePos="0" relativeHeight="251666432" behindDoc="0" locked="0" layoutInCell="1" allowOverlap="1" wp14:anchorId="28212BB0" wp14:editId="1B95C5F9">
+          <wp:anchor distT="0" distB="0" distL="114300" distR="114300" simplePos="0" relativeHeight="251668480" behindDoc="0" locked="0" layoutInCell="1" allowOverlap="1" wp14:anchorId="5BD89C6D" wp14:editId="13773CC9">
+            <wp:simplePos x="0" y="0"/>
+            <wp:positionH relativeFrom="column">
+              <wp:posOffset>-14605</wp:posOffset>
+            </wp:positionH>
+            <wp:positionV relativeFrom="paragraph">
+              <wp:posOffset>1876425</wp:posOffset>
+            </wp:positionV>
+            <wp:extent cx="2328545" cy="1615440"/>
+            <wp:effectExtent l="0" t="0" r="0" b="3810"/>
+            <wp:wrapSquare wrapText="bothSides"/>
+            <wp:docPr id="28" name="Immagine 28"/>
+            <wp:cNvGraphicFramePr>
+              <a:graphicFrameLocks xmlns:a="http://schemas.openxmlformats.org/drawingml/2006/main" noChangeAspect="1"/>
+            </wp:cNvGraphicFramePr>
+            <a:graphic xmlns:a="http://schemas.openxmlformats.org/drawingml/2006/main">
+              <a:graphicData uri="http://schemas.openxmlformats.org/drawingml/2006/picture">
+                <pic:pic xmlns:pic="http://schemas.openxmlformats.org/drawingml/2006/picture">
+                  <pic:nvPicPr>
+                    <pic:cNvPr id="1" name=""/>
+                    <pic:cNvPicPr/>
+                  </pic:nvPicPr>
+                  <pic:blipFill rotWithShape="1">
+                    <a:blip r:embed="rId35" cstate="print">
+                      <a:extLst>
+                        <a:ext uri="{28A0092B-C50C-407E-A947-70E740481C1C}">
+                          <a14:useLocalDpi xmlns:a14="http://schemas.microsoft.com/office/drawing/2010/main" val="0"/>
+                        </a:ext>
+                      </a:extLst>
+                    </a:blip>
+                    <a:srcRect t="1" b="8858"/>
+                    <a:stretch/>
+                  </pic:blipFill>
+                  <pic:spPr bwMode="auto">
+                    <a:xfrm>
+                      <a:off x="0" y="0"/>
+                      <a:ext cx="2328545" cy="1615440"/>
+                    </a:xfrm>
+                    <a:prstGeom prst="rect">
+                      <a:avLst/>
+                    </a:prstGeom>
+                    <a:ln>
+                      <a:noFill/>
+                    </a:ln>
+                    <a:extLst>
+                      <a:ext uri="{53640926-AAD7-44D8-BBD7-CCE9431645EC}">
+                        <a14:shadowObscured xmlns:a14="http://schemas.microsoft.com/office/drawing/2010/main"/>
+                      </a:ext>
+                    </a:extLst>
+                  </pic:spPr>
+                </pic:pic>
+              </a:graphicData>
+            </a:graphic>
+            <wp14:sizeRelH relativeFrom="margin">
+              <wp14:pctWidth>0</wp14:pctWidth>
+            </wp14:sizeRelH>
+            <wp14:sizeRelV relativeFrom="margin">
+              <wp14:pctHeight>0</wp14:pctHeight>
+            </wp14:sizeRelV>
+          </wp:anchor>
+        </w:drawing>
+      </w:r>
+      <w:r>
+        <w:rPr>
+          <w:rFonts w:ascii="Times New Roman" w:hAnsi="Times New Roman" w:cs="Times New Roman"/>
+          <w:noProof/>
+          <w:color w:val="000000" w:themeColor="text1"/>
+        </w:rPr>
+        <w:drawing>
+          <wp:anchor distT="0" distB="0" distL="114300" distR="114300" simplePos="0" relativeHeight="251666432" behindDoc="0" locked="0" layoutInCell="1" allowOverlap="1" wp14:anchorId="28212BB0" wp14:editId="7D3C3850">
             <wp:simplePos x="0" y="0"/>
             <wp:positionH relativeFrom="page">
-              <wp:posOffset>4768850</wp:posOffset>
+              <wp:posOffset>4770755</wp:posOffset>
             </wp:positionH>
             <wp:positionV relativeFrom="paragraph">
-              <wp:posOffset>1889125</wp:posOffset>
+              <wp:posOffset>1890395</wp:posOffset>
             </wp:positionV>
-            <wp:extent cx="2374900" cy="1766570"/>
-            <wp:effectExtent l="0" t="0" r="6350" b="5080"/>
+            <wp:extent cx="2374900" cy="1642110"/>
+            <wp:effectExtent l="0" t="0" r="6350" b="0"/>
             <wp:wrapSquare wrapText="bothSides"/>
             <wp:docPr id="26" name="Immagine 26" descr="Immagine che contiene testo, interni, guanti&#10;&#10;Descrizione generata automaticamente"/>
             <wp:cNvGraphicFramePr>
@@ -13567,26 +15529,33 @@
                     <pic:cNvPr id="26" name="Immagine 26" descr="Immagine che contiene testo, interni, guanti&#10;&#10;Descrizione generata automaticamente"/>
                     <pic:cNvPicPr/>
                   </pic:nvPicPr>
-                  <pic:blipFill>
-                    <a:blip r:embed="rId30" cstate="print">
+                  <pic:blipFill rotWithShape="1">
+                    <a:blip r:embed="rId36" cstate="print">
                       <a:extLst>
                         <a:ext uri="{28A0092B-C50C-407E-A947-70E740481C1C}">
                           <a14:useLocalDpi xmlns:a14="http://schemas.microsoft.com/office/drawing/2010/main" val="0"/>
                         </a:ext>
                       </a:extLst>
                     </a:blip>
-                    <a:stretch>
-                      <a:fillRect/>
-                    </a:stretch>
+                    <a:srcRect b="7046"/>
+                    <a:stretch/>
                   </pic:blipFill>
-                  <pic:spPr>
+                  <pic:spPr bwMode="auto">
                     <a:xfrm>
                       <a:off x="0" y="0"/>
-                      <a:ext cx="2374900" cy="1766570"/>
+                      <a:ext cx="2374900" cy="1642110"/>
                     </a:xfrm>
                     <a:prstGeom prst="rect">
                       <a:avLst/>
                     </a:prstGeom>
+                    <a:ln>
+                      <a:noFill/>
+                    </a:ln>
+                    <a:extLst>
+                      <a:ext uri="{53640926-AAD7-44D8-BBD7-CCE9431645EC}">
+                        <a14:shadowObscured xmlns:a14="http://schemas.microsoft.com/office/drawing/2010/main"/>
+                      </a:ext>
+                    </a:extLst>
                   </pic:spPr>
                 </pic:pic>
               </a:graphicData>
@@ -13607,77 +15576,15 @@
           <w:color w:val="000000" w:themeColor="text1"/>
         </w:rPr>
         <w:drawing>
-          <wp:anchor distT="0" distB="0" distL="114300" distR="114300" simplePos="0" relativeHeight="251668480" behindDoc="0" locked="0" layoutInCell="1" allowOverlap="1" wp14:anchorId="5BD89C6D" wp14:editId="1FF5D991">
+          <wp:anchor distT="0" distB="0" distL="114300" distR="114300" simplePos="0" relativeHeight="251667456" behindDoc="0" locked="0" layoutInCell="1" allowOverlap="1" wp14:anchorId="35A84C98" wp14:editId="49BC5366">
             <wp:simplePos x="0" y="0"/>
-            <wp:positionH relativeFrom="column">
-              <wp:posOffset>-13970</wp:posOffset>
+            <wp:positionH relativeFrom="margin">
+              <wp:posOffset>2006600</wp:posOffset>
             </wp:positionH>
             <wp:positionV relativeFrom="paragraph">
-              <wp:posOffset>1879600</wp:posOffset>
+              <wp:posOffset>1892935</wp:posOffset>
             </wp:positionV>
-            <wp:extent cx="2328545" cy="1772920"/>
-            <wp:effectExtent l="0" t="0" r="0" b="0"/>
-            <wp:wrapSquare wrapText="bothSides"/>
-            <wp:docPr id="28" name="Immagine 28"/>
-            <wp:cNvGraphicFramePr>
-              <a:graphicFrameLocks xmlns:a="http://schemas.openxmlformats.org/drawingml/2006/main" noChangeAspect="1"/>
-            </wp:cNvGraphicFramePr>
-            <a:graphic xmlns:a="http://schemas.openxmlformats.org/drawingml/2006/main">
-              <a:graphicData uri="http://schemas.openxmlformats.org/drawingml/2006/picture">
-                <pic:pic xmlns:pic="http://schemas.openxmlformats.org/drawingml/2006/picture">
-                  <pic:nvPicPr>
-                    <pic:cNvPr id="1" name=""/>
-                    <pic:cNvPicPr/>
-                  </pic:nvPicPr>
-                  <pic:blipFill>
-                    <a:blip r:embed="rId31" cstate="print">
-                      <a:extLst>
-                        <a:ext uri="{28A0092B-C50C-407E-A947-70E740481C1C}">
-                          <a14:useLocalDpi xmlns:a14="http://schemas.microsoft.com/office/drawing/2010/main" val="0"/>
-                        </a:ext>
-                      </a:extLst>
-                    </a:blip>
-                    <a:stretch>
-                      <a:fillRect/>
-                    </a:stretch>
-                  </pic:blipFill>
-                  <pic:spPr>
-                    <a:xfrm>
-                      <a:off x="0" y="0"/>
-                      <a:ext cx="2328545" cy="1772920"/>
-                    </a:xfrm>
-                    <a:prstGeom prst="rect">
-                      <a:avLst/>
-                    </a:prstGeom>
-                  </pic:spPr>
-                </pic:pic>
-              </a:graphicData>
-            </a:graphic>
-            <wp14:sizeRelH relativeFrom="margin">
-              <wp14:pctWidth>0</wp14:pctWidth>
-            </wp14:sizeRelH>
-            <wp14:sizeRelV relativeFrom="margin">
-              <wp14:pctHeight>0</wp14:pctHeight>
-            </wp14:sizeRelV>
-          </wp:anchor>
-        </w:drawing>
-      </w:r>
-      <w:r>
-        <w:rPr>
-          <w:rFonts w:ascii="Times New Roman" w:hAnsi="Times New Roman" w:cs="Times New Roman"/>
-          <w:noProof/>
-          <w:color w:val="000000" w:themeColor="text1"/>
-        </w:rPr>
-        <w:drawing>
-          <wp:anchor distT="0" distB="0" distL="114300" distR="114300" simplePos="0" relativeHeight="251667456" behindDoc="0" locked="0" layoutInCell="1" allowOverlap="1" wp14:anchorId="35A84C98" wp14:editId="148F308C">
-            <wp:simplePos x="0" y="0"/>
-            <wp:positionH relativeFrom="margin">
-              <wp:posOffset>2007870</wp:posOffset>
-            </wp:positionH>
-            <wp:positionV relativeFrom="paragraph">
-              <wp:posOffset>1891665</wp:posOffset>
-            </wp:positionV>
-            <wp:extent cx="2355215" cy="1760855"/>
+            <wp:extent cx="2355215" cy="1642110"/>
             <wp:effectExtent l="0" t="0" r="6985" b="0"/>
             <wp:wrapSquare wrapText="bothSides"/>
             <wp:docPr id="27" name="Immagine 27" descr="Immagine che contiene testo, persona&#10;&#10;Descrizione generata automaticamente"/>
@@ -13691,26 +15598,33 @@
                     <pic:cNvPr id="27" name="Immagine 27" descr="Immagine che contiene testo, persona&#10;&#10;Descrizione generata automaticamente"/>
                     <pic:cNvPicPr/>
                   </pic:nvPicPr>
-                  <pic:blipFill>
-                    <a:blip r:embed="rId32" cstate="print">
+                  <pic:blipFill rotWithShape="1">
+                    <a:blip r:embed="rId37" cstate="print">
                       <a:extLst>
                         <a:ext uri="{28A0092B-C50C-407E-A947-70E740481C1C}">
                           <a14:useLocalDpi xmlns:a14="http://schemas.microsoft.com/office/drawing/2010/main" val="0"/>
                         </a:ext>
                       </a:extLst>
                     </a:blip>
-                    <a:stretch>
-                      <a:fillRect/>
-                    </a:stretch>
+                    <a:srcRect b="6711"/>
+                    <a:stretch/>
                   </pic:blipFill>
-                  <pic:spPr>
+                  <pic:spPr bwMode="auto">
                     <a:xfrm>
                       <a:off x="0" y="0"/>
-                      <a:ext cx="2355215" cy="1760855"/>
+                      <a:ext cx="2355215" cy="1642110"/>
                     </a:xfrm>
                     <a:prstGeom prst="rect">
                       <a:avLst/>
                     </a:prstGeom>
+                    <a:ln>
+                      <a:noFill/>
+                    </a:ln>
+                    <a:extLst>
+                      <a:ext uri="{53640926-AAD7-44D8-BBD7-CCE9431645EC}">
+                        <a14:shadowObscured xmlns:a14="http://schemas.microsoft.com/office/drawing/2010/main"/>
+                      </a:ext>
+                    </a:extLst>
                   </pic:spPr>
                 </pic:pic>
               </a:graphicData>
@@ -13754,7 +15668,7 @@
                     <pic:cNvPicPr/>
                   </pic:nvPicPr>
                   <pic:blipFill>
-                    <a:blip r:embed="rId33" cstate="print">
+                    <a:blip r:embed="rId38" cstate="print">
                       <a:extLst>
                         <a:ext uri="{28A0092B-C50C-407E-A947-70E740481C1C}">
                           <a14:useLocalDpi xmlns:a14="http://schemas.microsoft.com/office/drawing/2010/main" val="0"/>
@@ -13816,7 +15730,7 @@
                     <pic:cNvPicPr/>
                   </pic:nvPicPr>
                   <pic:blipFill>
-                    <a:blip r:embed="rId34" cstate="print">
+                    <a:blip r:embed="rId39" cstate="print">
                       <a:extLst>
                         <a:ext uri="{28A0092B-C50C-407E-A947-70E740481C1C}">
                           <a14:useLocalDpi xmlns:a14="http://schemas.microsoft.com/office/drawing/2010/main" val="0"/>
@@ -13878,7 +15792,7 @@
                     <pic:cNvPicPr/>
                   </pic:nvPicPr>
                   <pic:blipFill>
-                    <a:blip r:embed="rId35" cstate="print">
+                    <a:blip r:embed="rId40" cstate="print">
                       <a:extLst>
                         <a:ext uri="{28A0092B-C50C-407E-A947-70E740481C1C}">
                           <a14:useLocalDpi xmlns:a14="http://schemas.microsoft.com/office/drawing/2010/main" val="0"/>
@@ -13976,6 +15890,58 @@
           <w:b/>
           <w:bCs/>
           <w:color w:val="000000" w:themeColor="text1"/>
+          <w:sz w:val="8"/>
+          <w:szCs w:val="8"/>
+        </w:rPr>
+      </w:pPr>
+    </w:p>
+    <w:p>
+      <w:pPr>
+        <w:pStyle w:val="Paragrafoelenco"/>
+        <w:ind w:left="426"/>
+        <w:jc w:val="center"/>
+        <w:rPr>
+          <w:rFonts w:ascii="Times New Roman" w:hAnsi="Times New Roman" w:cs="Times New Roman"/>
+          <w:color w:val="000000" w:themeColor="text1"/>
+        </w:rPr>
+      </w:pPr>
+      <w:r>
+        <w:rPr>
+          <w:rFonts w:ascii="Times New Roman" w:hAnsi="Times New Roman" w:cs="Times New Roman"/>
+          <w:color w:val="000000" w:themeColor="text1"/>
+        </w:rPr>
+        <w:t xml:space="preserve">Fig. </w:t>
+      </w:r>
+      <w:r>
+        <w:rPr>
+          <w:rFonts w:ascii="Times New Roman" w:hAnsi="Times New Roman" w:cs="Times New Roman"/>
+          <w:color w:val="000000" w:themeColor="text1"/>
+        </w:rPr>
+        <w:t>7</w:t>
+      </w:r>
+      <w:r>
+        <w:rPr>
+          <w:rFonts w:ascii="Times New Roman" w:hAnsi="Times New Roman" w:cs="Times New Roman"/>
+          <w:color w:val="000000" w:themeColor="text1"/>
+        </w:rPr>
+        <w:t>.</w:t>
+      </w:r>
+      <w:r>
+        <w:rPr>
+          <w:rFonts w:ascii="Times New Roman" w:hAnsi="Times New Roman" w:cs="Times New Roman"/>
+          <w:color w:val="000000" w:themeColor="text1"/>
+        </w:rPr>
+        <w:t>1</w:t>
+      </w:r>
+    </w:p>
+    <w:p>
+      <w:pPr>
+        <w:pStyle w:val="Paragrafoelenco"/>
+        <w:ind w:left="426"/>
+        <w:jc w:val="center"/>
+        <w:rPr>
+          <w:rFonts w:ascii="Times New Roman" w:hAnsi="Times New Roman" w:cs="Times New Roman"/>
+          <w:color w:val="000000" w:themeColor="text1"/>
         </w:rPr>
       </w:pPr>
     </w:p>
@@ -14432,6 +16398,9 @@
     </w:p>
     <w:p>
       <w:pPr>
+        <w:pStyle w:val="Paragrafoelenco"/>
+        <w:ind w:left="426"/>
+        <w:jc w:val="both"/>
         <w:rPr>
           <w:rFonts w:ascii="Times New Roman" w:hAnsi="Times New Roman" w:cs="Times New Roman"/>
           <w:color w:val="C00000"/>
@@ -14439,15 +16408,19 @@
           <w:szCs w:val="28"/>
         </w:rPr>
       </w:pPr>
-      <w:r>
+    </w:p>
+    <w:p>
+      <w:pPr>
+        <w:pStyle w:val="Paragrafoelenco"/>
+        <w:ind w:left="426"/>
+        <w:jc w:val="both"/>
         <w:rPr>
           <w:rFonts w:ascii="Times New Roman" w:hAnsi="Times New Roman" w:cs="Times New Roman"/>
           <w:color w:val="C00000"/>
           <w:sz w:val="28"/>
           <w:szCs w:val="28"/>
         </w:rPr>
-        <w:br w:type="page"/>
-      </w:r>
+      </w:pPr>
     </w:p>
     <w:p>
       <w:pPr>
@@ -14457,8 +16430,8 @@
         <w:rPr>
           <w:rFonts w:ascii="Times New Roman" w:hAnsi="Times New Roman" w:cs="Times New Roman"/>
           <w:color w:val="C00000"/>
-          <w:sz w:val="24"/>
-          <w:szCs w:val="24"/>
+          <w:sz w:val="28"/>
+          <w:szCs w:val="28"/>
         </w:rPr>
       </w:pPr>
     </w:p>
@@ -14470,42 +16443,21 @@
         <w:rPr>
           <w:rFonts w:ascii="Times New Roman" w:hAnsi="Times New Roman" w:cs="Times New Roman"/>
           <w:color w:val="C00000"/>
-          <w:sz w:val="24"/>
-          <w:szCs w:val="24"/>
-        </w:rPr>
-      </w:pPr>
-    </w:p>
-    <w:p>
-      <w:pPr>
-        <w:jc w:val="both"/>
-        <w:rPr>
-          <w:rFonts w:ascii="Times New Roman" w:hAnsi="Times New Roman" w:cs="Times New Roman"/>
-          <w:color w:val="C00000"/>
-          <w:sz w:val="24"/>
-          <w:szCs w:val="24"/>
-        </w:rPr>
-      </w:pPr>
-      <w:r>
-        <w:rPr>
-          <w:rFonts w:ascii="Times New Roman" w:hAnsi="Times New Roman" w:cs="Times New Roman"/>
-          <w:color w:val="C00000"/>
-          <w:sz w:val="24"/>
-          <w:szCs w:val="24"/>
-        </w:rPr>
-        <w:br w:type="page"/>
-      </w:r>
-    </w:p>
-    <w:p>
-      <w:pPr>
-        <w:spacing w:after="0"/>
-        <w:ind w:left="66"/>
-        <w:jc w:val="both"/>
-        <w:rPr>
-          <w:rFonts w:ascii="Times New Roman" w:hAnsi="Times New Roman" w:cs="Times New Roman"/>
-        </w:rPr>
-      </w:pPr>
-    </w:p>
-    <w:p/>
+          <w:sz w:val="28"/>
+          <w:szCs w:val="28"/>
+        </w:rPr>
+      </w:pPr>
+    </w:p>
+    <w:p>
+      <w:pPr>
+        <w:rPr>
+          <w:rFonts w:ascii="Times New Roman" w:hAnsi="Times New Roman" w:cs="Times New Roman"/>
+          <w:color w:val="C00000"/>
+          <w:sz w:val="28"/>
+          <w:szCs w:val="28"/>
+        </w:rPr>
+      </w:pPr>
+    </w:p>
     <w:sectPr>
       <w:type w:val="continuous"/>
       <w:pgSz w:w="11906" w:h="16838"/>

</xml_diff>

<commit_message>
in Tesina Condizioni di Luminosità + ho fuso gli ultimi due capitoli in uno "Requisiti di Funzionamento"
</commit_message>
<xml_diff>
--- a/TESINA.docx
+++ b/TESINA.docx
@@ -369,7 +369,7 @@
         <w:rPr>
           <w:rFonts w:ascii="Times New Roman" w:hAnsi="Times New Roman" w:cs="Times New Roman"/>
         </w:rPr>
-        <w:t>Risultato Ottenuto</w:t>
+        <w:t xml:space="preserve">Risultato Ottenuto </w:t>
       </w:r>
     </w:p>
     <w:p>
@@ -389,27 +389,13 @@
         <w:rPr>
           <w:rFonts w:ascii="Times New Roman" w:hAnsi="Times New Roman" w:cs="Times New Roman"/>
         </w:rPr>
-        <w:t xml:space="preserve">Condizioni di Luminosità </w:t>
-      </w:r>
-    </w:p>
-    <w:p>
-      <w:pPr>
-        <w:pStyle w:val="Paragrafoelenco"/>
-        <w:numPr>
-          <w:ilvl w:val="0"/>
-          <w:numId w:val="1"/>
-        </w:numPr>
-        <w:ind w:left="426"/>
-        <w:jc w:val="both"/>
-        <w:rPr>
-          <w:rFonts w:ascii="Times New Roman" w:hAnsi="Times New Roman" w:cs="Times New Roman"/>
-        </w:rPr>
-      </w:pPr>
-      <w:r>
-        <w:rPr>
-          <w:rFonts w:ascii="Times New Roman" w:hAnsi="Times New Roman" w:cs="Times New Roman"/>
-        </w:rPr>
-        <w:t>Requisiti Hardware and Software</w:t>
+        <w:t xml:space="preserve">Requisiti </w:t>
+      </w:r>
+      <w:r>
+        <w:rPr>
+          <w:rFonts w:ascii="Times New Roman" w:hAnsi="Times New Roman" w:cs="Times New Roman"/>
+        </w:rPr>
+        <w:t>di Funzionamento</w:t>
       </w:r>
     </w:p>
     <w:p>
@@ -12765,6 +12751,7 @@
           <w:rFonts w:ascii="Times New Roman" w:hAnsi="Times New Roman" w:cs="Times New Roman"/>
           <w:b/>
           <w:bCs/>
+          <w:noProof/>
           <w:color w:val="000000" w:themeColor="text1"/>
         </w:rPr>
         <w:drawing>
@@ -12945,7 +12932,7 @@
           <w:b/>
           <w:bCs/>
           <w:color w:val="C00000"/>
-          <w:lang w:val="en-US"/>
+          <w:lang w:val="es-ES"/>
         </w:rPr>
       </w:pPr>
       <w:r>
@@ -12954,7 +12941,7 @@
           <w:b/>
           <w:bCs/>
           <w:color w:val="C00000"/>
-          <w:lang w:val="en-US"/>
+          <w:lang w:val="es-ES"/>
         </w:rPr>
         <w:t>distMatrix: [</w:t>
       </w:r>
@@ -12964,7 +12951,7 @@
           <w:b/>
           <w:bCs/>
           <w:color w:val="000000" w:themeColor="text1"/>
-          <w:lang w:val="en-US"/>
+          <w:lang w:val="es-ES"/>
         </w:rPr>
         <w:t>distMatrix_x</w:t>
       </w:r>
@@ -12974,7 +12961,7 @@
           <w:b/>
           <w:bCs/>
           <w:color w:val="C00000"/>
-          <w:lang w:val="en-US"/>
+          <w:lang w:val="es-ES"/>
         </w:rPr>
         <w:t>,</w:t>
       </w:r>
@@ -12984,7 +12971,127 @@
           <w:b/>
           <w:bCs/>
           <w:color w:val="000000" w:themeColor="text1"/>
-          <w:lang w:val="en-US"/>
+          <w:lang w:val="es-ES"/>
+        </w:rPr>
+        <w:t xml:space="preserve"> distMatrix_y</w:t>
+      </w:r>
+      <w:r>
+        <w:rPr>
+          <w:rFonts w:ascii="Courier New" w:hAnsi="Courier New" w:cs="Courier New"/>
+          <w:b/>
+          <w:bCs/>
+          <w:color w:val="C00000"/>
+          <w:lang w:val="es-ES"/>
+        </w:rPr>
+        <w:t>]</w:t>
+      </w:r>
+    </w:p>
+    <w:p>
+      <w:pPr>
+        <w:pStyle w:val="Paragrafoelenco"/>
+        <w:ind w:left="851"/>
+        <w:jc w:val="both"/>
+        <w:rPr>
+          <w:rFonts w:ascii="Times New Roman" w:hAnsi="Times New Roman" w:cs="Times New Roman"/>
+          <w:color w:val="000000" w:themeColor="text1"/>
+          <w:lang w:val="es-ES"/>
+        </w:rPr>
+      </w:pPr>
+    </w:p>
+    <w:p>
+      <w:pPr>
+        <w:pStyle w:val="Paragrafoelenco"/>
+        <w:ind w:left="851"/>
+        <w:jc w:val="both"/>
+        <w:rPr>
+          <w:rFonts w:ascii="Times New Roman" w:hAnsi="Times New Roman" w:cs="Times New Roman"/>
+          <w:color w:val="000000" w:themeColor="text1"/>
+          <w:lang w:val="es-ES"/>
+        </w:rPr>
+      </w:pPr>
+      <w:r>
+        <w:rPr>
+          <w:rFonts w:ascii="Times New Roman" w:hAnsi="Times New Roman" w:cs="Times New Roman"/>
+          <w:color w:val="000000" w:themeColor="text1"/>
+          <w:lang w:val="es-ES"/>
+        </w:rPr>
+        <w:t>Dove:</w:t>
+      </w:r>
+    </w:p>
+    <w:p>
+      <w:pPr>
+        <w:pStyle w:val="Paragrafoelenco"/>
+        <w:ind w:left="851"/>
+        <w:jc w:val="both"/>
+        <w:rPr>
+          <w:rFonts w:ascii="Times New Roman" w:hAnsi="Times New Roman" w:cs="Times New Roman"/>
+          <w:color w:val="000000" w:themeColor="text1"/>
+          <w:lang w:val="es-ES"/>
+        </w:rPr>
+      </w:pPr>
+    </w:p>
+    <w:p>
+      <w:pPr>
+        <w:pStyle w:val="Paragrafoelenco"/>
+        <w:ind w:left="851"/>
+        <w:jc w:val="both"/>
+        <w:rPr>
+          <w:rFonts w:ascii="Courier New" w:hAnsi="Courier New" w:cs="Courier New"/>
+          <w:b/>
+          <w:bCs/>
+          <w:color w:val="C00000"/>
+          <w:lang w:val="es-ES"/>
+        </w:rPr>
+      </w:pPr>
+      <w:r>
+        <w:rPr>
+          <w:rFonts w:ascii="Courier New" w:hAnsi="Courier New" w:cs="Courier New"/>
+          <w:b/>
+          <w:bCs/>
+          <w:color w:val="C00000"/>
+          <w:lang w:val="es-ES"/>
+        </w:rPr>
+        <w:t xml:space="preserve">distMatrix_x: </w:t>
+      </w:r>
+    </w:p>
+    <w:p>
+      <w:pPr>
+        <w:pStyle w:val="Paragrafoelenco"/>
+        <w:ind w:left="851"/>
+        <w:jc w:val="both"/>
+        <w:rPr>
+          <w:rFonts w:ascii="Courier New" w:hAnsi="Courier New" w:cs="Courier New"/>
+          <w:b/>
+          <w:bCs/>
+          <w:color w:val="C00000"/>
+          <w:lang w:val="es-ES"/>
+        </w:rPr>
+      </w:pPr>
+      <w:r>
+        <w:rPr>
+          <w:rFonts w:ascii="Courier New" w:hAnsi="Courier New" w:cs="Courier New"/>
+          <w:b/>
+          <w:bCs/>
+          <w:color w:val="C00000"/>
+          <w:lang w:val="es-ES"/>
+        </w:rPr>
+        <w:t>[</w:t>
+      </w:r>
+      <w:r>
+        <w:rPr>
+          <w:rFonts w:ascii="Courier New" w:hAnsi="Courier New" w:cs="Courier New"/>
+          <w:b/>
+          <w:bCs/>
+          <w:color w:val="000000" w:themeColor="text1"/>
+          <w:lang w:val="es-ES"/>
+        </w:rPr>
+        <w:t>[(x0-x0),</w:t>
+      </w:r>
+      <w:r>
+        <w:rPr>
+          <w:rFonts w:ascii="Times New Roman" w:hAnsi="Times New Roman" w:cs="Times New Roman"/>
+          <w:color w:val="000000" w:themeColor="text1"/>
+          <w:lang w:val="es-ES"/>
         </w:rPr>
         <w:t xml:space="preserve"> </w:t>
       </w:r>
@@ -12994,27 +13101,57 @@
           <w:b/>
           <w:bCs/>
           <w:color w:val="000000" w:themeColor="text1"/>
-          <w:lang w:val="en-US"/>
-        </w:rPr>
-        <w:t>distMatrix_</w:t>
+          <w:lang w:val="es-ES"/>
+        </w:rPr>
+        <w:t>…, (x0-x20]</w:t>
       </w:r>
       <w:r>
         <w:rPr>
           <w:rFonts w:ascii="Courier New" w:hAnsi="Courier New" w:cs="Courier New"/>
           <w:b/>
           <w:bCs/>
-          <w:color w:val="000000" w:themeColor="text1"/>
-          <w:lang w:val="en-US"/>
-        </w:rPr>
-        <w:t>y</w:t>
+          <w:color w:val="C00000"/>
+          <w:lang w:val="es-ES"/>
+        </w:rPr>
+        <w:t>,</w:t>
       </w:r>
       <w:r>
         <w:rPr>
           <w:rFonts w:ascii="Courier New" w:hAnsi="Courier New" w:cs="Courier New"/>
           <w:b/>
           <w:bCs/>
-          <w:color w:val="C00000"/>
-          <w:lang w:val="en-US"/>
+          <w:color w:val="000000" w:themeColor="text1"/>
+          <w:lang w:val="es-ES"/>
+        </w:rPr>
+        <w:t xml:space="preserve"> …</w:t>
+      </w:r>
+      <w:r>
+        <w:rPr>
+          <w:rFonts w:ascii="Courier New" w:hAnsi="Courier New" w:cs="Courier New"/>
+          <w:b/>
+          <w:bCs/>
+          <w:color w:val="C00000"/>
+          <w:lang w:val="es-ES"/>
+        </w:rPr>
+        <w:t>,</w:t>
+      </w:r>
+      <w:r>
+        <w:rPr>
+          <w:rFonts w:ascii="Courier New" w:hAnsi="Courier New" w:cs="Courier New"/>
+          <w:b/>
+          <w:bCs/>
+          <w:color w:val="000000" w:themeColor="text1"/>
+          <w:lang w:val="es-ES"/>
+        </w:rPr>
+        <w:t xml:space="preserve"> [(x20-x0), …, (x20-x20)]</w:t>
+      </w:r>
+      <w:r>
+        <w:rPr>
+          <w:rFonts w:ascii="Courier New" w:hAnsi="Courier New" w:cs="Courier New"/>
+          <w:b/>
+          <w:bCs/>
+          <w:color w:val="C00000"/>
+          <w:lang w:val="es-ES"/>
         </w:rPr>
         <w:t>]</w:t>
       </w:r>
@@ -13025,11 +13162,23 @@
         <w:ind w:left="851"/>
         <w:jc w:val="both"/>
         <w:rPr>
-          <w:rFonts w:ascii="Times New Roman" w:hAnsi="Times New Roman" w:cs="Times New Roman"/>
-          <w:color w:val="000000" w:themeColor="text1"/>
-          <w:lang w:val="en-US"/>
-        </w:rPr>
-      </w:pPr>
+          <w:rFonts w:ascii="Courier New" w:hAnsi="Courier New" w:cs="Courier New"/>
+          <w:b/>
+          <w:bCs/>
+          <w:color w:val="C00000"/>
+          <w:lang w:val="es-ES"/>
+        </w:rPr>
+      </w:pPr>
+      <w:r>
+        <w:rPr>
+          <w:rFonts w:ascii="Courier New" w:hAnsi="Courier New" w:cs="Courier New"/>
+          <w:b/>
+          <w:bCs/>
+          <w:color w:val="C00000"/>
+          <w:lang w:val="es-ES"/>
+        </w:rPr>
+        <w:t xml:space="preserve">          Nodo 0                   Nodo 20</w:t>
+      </w:r>
     </w:p>
     <w:p>
       <w:pPr>
@@ -13039,15 +13188,9 @@
         <w:rPr>
           <w:rFonts w:ascii="Times New Roman" w:hAnsi="Times New Roman" w:cs="Times New Roman"/>
           <w:color w:val="000000" w:themeColor="text1"/>
-        </w:rPr>
-      </w:pPr>
-      <w:r>
-        <w:rPr>
-          <w:rFonts w:ascii="Times New Roman" w:hAnsi="Times New Roman" w:cs="Times New Roman"/>
-          <w:color w:val="000000" w:themeColor="text1"/>
-        </w:rPr>
-        <w:t>Dove:</w:t>
-      </w:r>
+          <w:lang w:val="es-ES"/>
+        </w:rPr>
+      </w:pPr>
     </w:p>
     <w:p>
       <w:pPr>
@@ -13055,10 +13198,23 @@
         <w:ind w:left="851"/>
         <w:jc w:val="both"/>
         <w:rPr>
-          <w:rFonts w:ascii="Times New Roman" w:hAnsi="Times New Roman" w:cs="Times New Roman"/>
-          <w:color w:val="000000" w:themeColor="text1"/>
-        </w:rPr>
-      </w:pPr>
+          <w:rFonts w:ascii="Courier New" w:hAnsi="Courier New" w:cs="Courier New"/>
+          <w:b/>
+          <w:bCs/>
+          <w:color w:val="C00000"/>
+          <w:lang w:val="es-ES"/>
+        </w:rPr>
+      </w:pPr>
+      <w:r>
+        <w:rPr>
+          <w:rFonts w:ascii="Courier New" w:hAnsi="Courier New" w:cs="Courier New"/>
+          <w:b/>
+          <w:bCs/>
+          <w:color w:val="C00000"/>
+          <w:lang w:val="es-ES"/>
+        </w:rPr>
+        <w:t xml:space="preserve">distMatrix_y: </w:t>
+      </w:r>
     </w:p>
     <w:p>
       <w:pPr>
@@ -13070,6 +13226,7 @@
           <w:b/>
           <w:bCs/>
           <w:color w:val="C00000"/>
+          <w:lang w:val="es-ES"/>
         </w:rPr>
       </w:pPr>
       <w:r>
@@ -13078,26 +13235,87 @@
           <w:b/>
           <w:bCs/>
           <w:color w:val="C00000"/>
-        </w:rPr>
-        <w:t>distMatrix</w:t>
+          <w:lang w:val="es-ES"/>
+        </w:rPr>
+        <w:t>[</w:t>
       </w:r>
       <w:r>
         <w:rPr>
           <w:rFonts w:ascii="Courier New" w:hAnsi="Courier New" w:cs="Courier New"/>
           <w:b/>
           <w:bCs/>
-          <w:color w:val="C00000"/>
-        </w:rPr>
-        <w:t>_x</w:t>
+          <w:color w:val="000000" w:themeColor="text1"/>
+          <w:lang w:val="es-ES"/>
+        </w:rPr>
+        <w:t>[(y0-y0),</w:t>
+      </w:r>
+      <w:r>
+        <w:rPr>
+          <w:rFonts w:ascii="Times New Roman" w:hAnsi="Times New Roman" w:cs="Times New Roman"/>
+          <w:color w:val="000000" w:themeColor="text1"/>
+          <w:lang w:val="es-ES"/>
+        </w:rPr>
+        <w:t xml:space="preserve"> </w:t>
       </w:r>
       <w:r>
         <w:rPr>
           <w:rFonts w:ascii="Courier New" w:hAnsi="Courier New" w:cs="Courier New"/>
           <w:b/>
           <w:bCs/>
-          <w:color w:val="C00000"/>
-        </w:rPr>
-        <w:t xml:space="preserve">: </w:t>
+          <w:color w:val="000000" w:themeColor="text1"/>
+          <w:lang w:val="es-ES"/>
+        </w:rPr>
+        <w:t>…, (y0-y20]</w:t>
+      </w:r>
+      <w:r>
+        <w:rPr>
+          <w:rFonts w:ascii="Courier New" w:hAnsi="Courier New" w:cs="Courier New"/>
+          <w:b/>
+          <w:bCs/>
+          <w:color w:val="C00000"/>
+          <w:lang w:val="es-ES"/>
+        </w:rPr>
+        <w:t>,</w:t>
+      </w:r>
+      <w:r>
+        <w:rPr>
+          <w:rFonts w:ascii="Courier New" w:hAnsi="Courier New" w:cs="Courier New"/>
+          <w:b/>
+          <w:bCs/>
+          <w:color w:val="000000" w:themeColor="text1"/>
+          <w:lang w:val="es-ES"/>
+        </w:rPr>
+        <w:t xml:space="preserve"> …</w:t>
+      </w:r>
+      <w:r>
+        <w:rPr>
+          <w:rFonts w:ascii="Courier New" w:hAnsi="Courier New" w:cs="Courier New"/>
+          <w:b/>
+          <w:bCs/>
+          <w:color w:val="C00000"/>
+          <w:lang w:val="es-ES"/>
+        </w:rPr>
+        <w:t>,</w:t>
+      </w:r>
+      <w:r>
+        <w:rPr>
+          <w:rFonts w:ascii="Courier New" w:hAnsi="Courier New" w:cs="Courier New"/>
+          <w:b/>
+          <w:bCs/>
+          <w:color w:val="000000" w:themeColor="text1"/>
+          <w:lang w:val="es-ES"/>
+        </w:rPr>
+        <w:t xml:space="preserve"> [(y20-y0), …, (y20-y20)]</w:t>
+      </w:r>
+      <w:r>
+        <w:rPr>
+          <w:rFonts w:ascii="Courier New" w:hAnsi="Courier New" w:cs="Courier New"/>
+          <w:b/>
+          <w:bCs/>
+          <w:color w:val="C00000"/>
+          <w:lang w:val="es-ES"/>
+        </w:rPr>
+        <w:t>]</w:t>
       </w:r>
     </w:p>
     <w:p>
@@ -13110,6 +13328,7 @@
           <w:b/>
           <w:bCs/>
           <w:color w:val="C00000"/>
+          <w:lang w:val="es-ES"/>
         </w:rPr>
       </w:pPr>
       <w:r>
@@ -13118,44 +13337,115 @@
           <w:b/>
           <w:bCs/>
           <w:color w:val="C00000"/>
-        </w:rPr>
-        <w:t>[</w:t>
+          <w:lang w:val="es-ES"/>
+        </w:rPr>
+        <w:t xml:space="preserve">          Nodo 0          </w:t>
       </w:r>
       <w:r>
         <w:rPr>
           <w:rFonts w:ascii="Courier New" w:hAnsi="Courier New" w:cs="Courier New"/>
           <w:b/>
           <w:bCs/>
-          <w:color w:val="000000" w:themeColor="text1"/>
-        </w:rPr>
-        <w:t>[</w:t>
+          <w:color w:val="C00000"/>
+          <w:lang w:val="es-ES"/>
+        </w:rPr>
+        <w:t xml:space="preserve"> </w:t>
       </w:r>
       <w:r>
         <w:rPr>
           <w:rFonts w:ascii="Courier New" w:hAnsi="Courier New" w:cs="Courier New"/>
           <w:b/>
           <w:bCs/>
-          <w:color w:val="000000" w:themeColor="text1"/>
-        </w:rPr>
-        <w:t>(x</w:t>
-      </w:r>
-      <w:r>
+          <w:color w:val="C00000"/>
+          <w:lang w:val="es-ES"/>
+        </w:rPr>
+        <w:t xml:space="preserve">        Nodo 20</w:t>
+      </w:r>
+    </w:p>
+    <w:p>
+      <w:pPr>
+        <w:pStyle w:val="Paragrafoelenco"/>
+        <w:ind w:left="851"/>
+        <w:jc w:val="both"/>
+        <w:rPr>
+          <w:rFonts w:ascii="Times New Roman" w:hAnsi="Times New Roman" w:cs="Times New Roman"/>
+          <w:color w:val="000000" w:themeColor="text1"/>
+          <w:lang w:val="es-ES"/>
+        </w:rPr>
+      </w:pPr>
+    </w:p>
+    <w:p>
+      <w:pPr>
+        <w:pStyle w:val="Paragrafoelenco"/>
+        <w:ind w:left="851"/>
+        <w:jc w:val="both"/>
+        <w:rPr>
+          <w:rFonts w:ascii="Times New Roman" w:hAnsi="Times New Roman" w:cs="Times New Roman"/>
+          <w:color w:val="000000" w:themeColor="text1"/>
+        </w:rPr>
+      </w:pPr>
+      <w:r>
+        <w:rPr>
+          <w:rFonts w:ascii="Times New Roman" w:hAnsi="Times New Roman" w:cs="Times New Roman"/>
+          <w:color w:val="000000" w:themeColor="text1"/>
+        </w:rPr>
+        <w:t>Il calcolo dell’errore verrà d</w:t>
+      </w:r>
+      <w:r>
+        <w:rPr>
+          <w:rFonts w:ascii="Times New Roman" w:hAnsi="Times New Roman" w:cs="Times New Roman"/>
+          <w:color w:val="000000" w:themeColor="text1"/>
+        </w:rPr>
+        <w:t>unque calcolato per ogni coordinata e il valore risultante sarà una coppia di valori</w:t>
+      </w:r>
+      <w:r>
+        <w:rPr>
+          <w:rFonts w:ascii="Times New Roman" w:hAnsi="Times New Roman" w:cs="Times New Roman"/>
+          <w:color w:val="000000" w:themeColor="text1"/>
+        </w:rPr>
+        <w:t xml:space="preserve"> (Fig. 5.15)</w:t>
+      </w:r>
+      <w:r>
+        <w:rPr>
+          <w:rFonts w:ascii="Times New Roman" w:hAnsi="Times New Roman" w:cs="Times New Roman"/>
+          <w:color w:val="000000" w:themeColor="text1"/>
+        </w:rPr>
+        <w:t>:</w:t>
+      </w:r>
+    </w:p>
+    <w:p>
+      <w:pPr>
+        <w:pStyle w:val="Paragrafoelenco"/>
+        <w:ind w:left="851"/>
+        <w:jc w:val="both"/>
+        <w:rPr>
+          <w:rFonts w:ascii="Times New Roman" w:hAnsi="Times New Roman" w:cs="Times New Roman"/>
+          <w:color w:val="000000" w:themeColor="text1"/>
+        </w:rPr>
+      </w:pPr>
+    </w:p>
+    <w:p>
+      <w:pPr>
+        <w:pStyle w:val="Paragrafoelenco"/>
+        <w:ind w:left="851"/>
+        <w:jc w:val="both"/>
         <w:rPr>
           <w:rFonts w:ascii="Courier New" w:hAnsi="Courier New" w:cs="Courier New"/>
           <w:b/>
           <w:bCs/>
-          <w:color w:val="000000" w:themeColor="text1"/>
-        </w:rPr>
-        <w:t>0</w:t>
-      </w:r>
+          <w:color w:val="C00000"/>
+          <w:lang w:val="es-ES"/>
+        </w:rPr>
+      </w:pPr>
       <w:r>
         <w:rPr>
           <w:rFonts w:ascii="Courier New" w:hAnsi="Courier New" w:cs="Courier New"/>
           <w:b/>
           <w:bCs/>
-          <w:color w:val="000000" w:themeColor="text1"/>
-        </w:rPr>
-        <w:t>-x</w:t>
+          <w:color w:val="C00000"/>
+          <w:lang w:val="es-ES"/>
+        </w:rPr>
+        <w:t>error: [</w:t>
       </w:r>
       <w:r>
         <w:rPr>
@@ -13163,13 +13453,27 @@
           <w:b/>
           <w:bCs/>
           <w:color w:val="000000" w:themeColor="text1"/>
-        </w:rPr>
-        <w:t>0),</w:t>
-      </w:r>
-      <w:r>
-        <w:rPr>
-          <w:rFonts w:ascii="Times New Roman" w:hAnsi="Times New Roman" w:cs="Times New Roman"/>
-          <w:color w:val="000000" w:themeColor="text1"/>
+          <w:lang w:val="es-ES"/>
+        </w:rPr>
+        <w:t>error_x</w:t>
+      </w:r>
+      <w:r>
+        <w:rPr>
+          <w:rFonts w:ascii="Courier New" w:hAnsi="Courier New" w:cs="Courier New"/>
+          <w:b/>
+          <w:bCs/>
+          <w:color w:val="C00000"/>
+          <w:lang w:val="es-ES"/>
+        </w:rPr>
+        <w:t>,</w:t>
+      </w:r>
+      <w:r>
+        <w:rPr>
+          <w:rFonts w:ascii="Courier New" w:hAnsi="Courier New" w:cs="Courier New"/>
+          <w:b/>
+          <w:bCs/>
+          <w:color w:val="000000" w:themeColor="text1"/>
+          <w:lang w:val="es-ES"/>
         </w:rPr>
         <w:t xml:space="preserve"> </w:t>
       </w:r>
@@ -13179,8 +13483,9 @@
           <w:b/>
           <w:bCs/>
           <w:color w:val="000000" w:themeColor="text1"/>
-        </w:rPr>
-        <w:t xml:space="preserve">…, </w:t>
+          <w:lang w:val="es-ES"/>
+        </w:rPr>
+        <w:t>error</w:t>
       </w:r>
       <w:r>
         <w:rPr>
@@ -13188,150 +13493,17 @@
           <w:b/>
           <w:bCs/>
           <w:color w:val="000000" w:themeColor="text1"/>
-        </w:rPr>
-        <w:t>(x</w:t>
+          <w:lang w:val="es-ES"/>
+        </w:rPr>
+        <w:t>_y</w:t>
       </w:r>
       <w:r>
         <w:rPr>
           <w:rFonts w:ascii="Courier New" w:hAnsi="Courier New" w:cs="Courier New"/>
           <w:b/>
           <w:bCs/>
-          <w:color w:val="000000" w:themeColor="text1"/>
-        </w:rPr>
-        <w:t>0</w:t>
-      </w:r>
-      <w:r>
-        <w:rPr>
-          <w:rFonts w:ascii="Courier New" w:hAnsi="Courier New" w:cs="Courier New"/>
-          <w:b/>
-          <w:bCs/>
-          <w:color w:val="000000" w:themeColor="text1"/>
-        </w:rPr>
-        <w:t>-x</w:t>
-      </w:r>
-      <w:r>
-        <w:rPr>
-          <w:rFonts w:ascii="Courier New" w:hAnsi="Courier New" w:cs="Courier New"/>
-          <w:b/>
-          <w:bCs/>
-          <w:color w:val="000000" w:themeColor="text1"/>
-        </w:rPr>
-        <w:t>20]</w:t>
-      </w:r>
-      <w:r>
-        <w:rPr>
-          <w:rFonts w:ascii="Courier New" w:hAnsi="Courier New" w:cs="Courier New"/>
-          <w:b/>
-          <w:bCs/>
-          <w:color w:val="C00000"/>
-        </w:rPr>
-        <w:t>,</w:t>
-      </w:r>
-      <w:r>
-        <w:rPr>
-          <w:rFonts w:ascii="Courier New" w:hAnsi="Courier New" w:cs="Courier New"/>
-          <w:b/>
-          <w:bCs/>
-          <w:color w:val="000000" w:themeColor="text1"/>
-        </w:rPr>
-        <w:t xml:space="preserve"> …</w:t>
-      </w:r>
-      <w:r>
-        <w:rPr>
-          <w:rFonts w:ascii="Courier New" w:hAnsi="Courier New" w:cs="Courier New"/>
-          <w:b/>
-          <w:bCs/>
-          <w:color w:val="C00000"/>
-        </w:rPr>
-        <w:t>,</w:t>
-      </w:r>
-      <w:r>
-        <w:rPr>
-          <w:rFonts w:ascii="Courier New" w:hAnsi="Courier New" w:cs="Courier New"/>
-          <w:b/>
-          <w:bCs/>
-          <w:color w:val="000000" w:themeColor="text1"/>
-        </w:rPr>
-        <w:t xml:space="preserve"> [(</w:t>
-      </w:r>
-      <w:r>
-        <w:rPr>
-          <w:rFonts w:ascii="Courier New" w:hAnsi="Courier New" w:cs="Courier New"/>
-          <w:b/>
-          <w:bCs/>
-          <w:color w:val="000000" w:themeColor="text1"/>
-        </w:rPr>
-        <w:t>x</w:t>
-      </w:r>
-      <w:r>
-        <w:rPr>
-          <w:rFonts w:ascii="Courier New" w:hAnsi="Courier New" w:cs="Courier New"/>
-          <w:b/>
-          <w:bCs/>
-          <w:color w:val="000000" w:themeColor="text1"/>
-        </w:rPr>
-        <w:t>20</w:t>
-      </w:r>
-      <w:r>
-        <w:rPr>
-          <w:rFonts w:ascii="Courier New" w:hAnsi="Courier New" w:cs="Courier New"/>
-          <w:b/>
-          <w:bCs/>
-          <w:color w:val="000000" w:themeColor="text1"/>
-        </w:rPr>
-        <w:t>-x</w:t>
-      </w:r>
-      <w:r>
-        <w:rPr>
-          <w:rFonts w:ascii="Courier New" w:hAnsi="Courier New" w:cs="Courier New"/>
-          <w:b/>
-          <w:bCs/>
-          <w:color w:val="000000" w:themeColor="text1"/>
-        </w:rPr>
-        <w:t>0), …, (</w:t>
-      </w:r>
-      <w:r>
-        <w:rPr>
-          <w:rFonts w:ascii="Courier New" w:hAnsi="Courier New" w:cs="Courier New"/>
-          <w:b/>
-          <w:bCs/>
-          <w:color w:val="000000" w:themeColor="text1"/>
-        </w:rPr>
-        <w:t>x</w:t>
-      </w:r>
-      <w:r>
-        <w:rPr>
-          <w:rFonts w:ascii="Courier New" w:hAnsi="Courier New" w:cs="Courier New"/>
-          <w:b/>
-          <w:bCs/>
-          <w:color w:val="000000" w:themeColor="text1"/>
-        </w:rPr>
-        <w:t>20</w:t>
-      </w:r>
-      <w:r>
-        <w:rPr>
-          <w:rFonts w:ascii="Courier New" w:hAnsi="Courier New" w:cs="Courier New"/>
-          <w:b/>
-          <w:bCs/>
-          <w:color w:val="000000" w:themeColor="text1"/>
-        </w:rPr>
-        <w:t>-x</w:t>
-      </w:r>
-      <w:r>
-        <w:rPr>
-          <w:rFonts w:ascii="Courier New" w:hAnsi="Courier New" w:cs="Courier New"/>
-          <w:b/>
-          <w:bCs/>
-          <w:color w:val="000000" w:themeColor="text1"/>
-        </w:rPr>
-        <w:t>20)]</w:t>
-      </w:r>
-      <w:r>
-        <w:rPr>
-          <w:rFonts w:ascii="Courier New" w:hAnsi="Courier New" w:cs="Courier New"/>
-          <w:b/>
-          <w:bCs/>
-          <w:color w:val="C00000"/>
+          <w:color w:val="C00000"/>
+          <w:lang w:val="es-ES"/>
         </w:rPr>
         <w:t>]</w:t>
       </w:r>
@@ -13342,641 +13514,15 @@
         <w:ind w:left="851"/>
         <w:jc w:val="both"/>
         <w:rPr>
-          <w:rFonts w:ascii="Courier New" w:hAnsi="Courier New" w:cs="Courier New"/>
-          <w:b/>
-          <w:bCs/>
-          <w:color w:val="C00000"/>
-        </w:rPr>
-      </w:pPr>
-      <w:r>
-        <w:rPr>
-          <w:rFonts w:ascii="Courier New" w:hAnsi="Courier New" w:cs="Courier New"/>
-          <w:b/>
-          <w:bCs/>
-          <w:color w:val="C00000"/>
-        </w:rPr>
-        <w:t xml:space="preserve">          Nodo 0          </w:t>
-      </w:r>
-      <w:r>
-        <w:rPr>
-          <w:rFonts w:ascii="Courier New" w:hAnsi="Courier New" w:cs="Courier New"/>
-          <w:b/>
-          <w:bCs/>
-          <w:color w:val="C00000"/>
-        </w:rPr>
-        <w:t xml:space="preserve"> </w:t>
-      </w:r>
-      <w:r>
-        <w:rPr>
-          <w:rFonts w:ascii="Courier New" w:hAnsi="Courier New" w:cs="Courier New"/>
-          <w:b/>
-          <w:bCs/>
-          <w:color w:val="C00000"/>
-        </w:rPr>
-        <w:t xml:space="preserve">        Nodo 20</w:t>
-      </w:r>
-    </w:p>
-    <w:p>
-      <w:pPr>
-        <w:pStyle w:val="Paragrafoelenco"/>
-        <w:ind w:left="851"/>
-        <w:jc w:val="both"/>
-        <w:rPr>
-          <w:rFonts w:ascii="Times New Roman" w:hAnsi="Times New Roman" w:cs="Times New Roman"/>
-          <w:color w:val="000000" w:themeColor="text1"/>
-        </w:rPr>
-      </w:pPr>
-    </w:p>
-    <w:p>
-      <w:pPr>
-        <w:pStyle w:val="Paragrafoelenco"/>
-        <w:ind w:left="851"/>
-        <w:jc w:val="both"/>
-        <w:rPr>
-          <w:rFonts w:ascii="Courier New" w:hAnsi="Courier New" w:cs="Courier New"/>
-          <w:b/>
-          <w:bCs/>
-          <w:color w:val="C00000"/>
+          <w:rFonts w:ascii="Times New Roman" w:hAnsi="Times New Roman" w:cs="Times New Roman"/>
+          <w:color w:val="000000" w:themeColor="text1"/>
           <w:lang w:val="es-ES"/>
         </w:rPr>
       </w:pPr>
       <w:r>
         <w:rPr>
-          <w:rFonts w:ascii="Courier New" w:hAnsi="Courier New" w:cs="Courier New"/>
-          <w:b/>
-          <w:bCs/>
-          <w:color w:val="C00000"/>
-          <w:lang w:val="es-ES"/>
-        </w:rPr>
-        <w:t>distMatrix</w:t>
-      </w:r>
-      <w:r>
-        <w:rPr>
-          <w:rFonts w:ascii="Courier New" w:hAnsi="Courier New" w:cs="Courier New"/>
-          <w:b/>
-          <w:bCs/>
-          <w:color w:val="C00000"/>
-          <w:lang w:val="es-ES"/>
-        </w:rPr>
-        <w:t>_y</w:t>
-      </w:r>
-      <w:r>
-        <w:rPr>
-          <w:rFonts w:ascii="Courier New" w:hAnsi="Courier New" w:cs="Courier New"/>
-          <w:b/>
-          <w:bCs/>
-          <w:color w:val="C00000"/>
-          <w:lang w:val="es-ES"/>
-        </w:rPr>
-        <w:t xml:space="preserve">: </w:t>
-      </w:r>
-    </w:p>
-    <w:p>
-      <w:pPr>
-        <w:pStyle w:val="Paragrafoelenco"/>
-        <w:ind w:left="851"/>
-        <w:jc w:val="both"/>
-        <w:rPr>
-          <w:rFonts w:ascii="Courier New" w:hAnsi="Courier New" w:cs="Courier New"/>
-          <w:b/>
-          <w:bCs/>
-          <w:color w:val="C00000"/>
-          <w:lang w:val="en-US"/>
-        </w:rPr>
-      </w:pPr>
-      <w:r>
-        <w:rPr>
-          <w:rFonts w:ascii="Courier New" w:hAnsi="Courier New" w:cs="Courier New"/>
-          <w:b/>
-          <w:bCs/>
-          <w:color w:val="C00000"/>
-          <w:lang w:val="en-US"/>
-        </w:rPr>
-        <w:t>[</w:t>
-      </w:r>
-      <w:r>
-        <w:rPr>
-          <w:rFonts w:ascii="Courier New" w:hAnsi="Courier New" w:cs="Courier New"/>
-          <w:b/>
-          <w:bCs/>
-          <w:color w:val="000000" w:themeColor="text1"/>
-          <w:lang w:val="en-US"/>
-        </w:rPr>
-        <w:t>[</w:t>
-      </w:r>
-      <w:r>
-        <w:rPr>
-          <w:rFonts w:ascii="Courier New" w:hAnsi="Courier New" w:cs="Courier New"/>
-          <w:b/>
-          <w:bCs/>
-          <w:color w:val="000000" w:themeColor="text1"/>
-          <w:lang w:val="en-US"/>
-        </w:rPr>
-        <w:t>(</w:t>
-      </w:r>
-      <w:r>
-        <w:rPr>
-          <w:rFonts w:ascii="Courier New" w:hAnsi="Courier New" w:cs="Courier New"/>
-          <w:b/>
-          <w:bCs/>
-          <w:color w:val="000000" w:themeColor="text1"/>
-          <w:lang w:val="en-US"/>
-        </w:rPr>
-        <w:t>y</w:t>
-      </w:r>
-      <w:r>
-        <w:rPr>
-          <w:rFonts w:ascii="Courier New" w:hAnsi="Courier New" w:cs="Courier New"/>
-          <w:b/>
-          <w:bCs/>
-          <w:color w:val="000000" w:themeColor="text1"/>
-          <w:lang w:val="en-US"/>
-        </w:rPr>
-        <w:t>0-</w:t>
-      </w:r>
-      <w:r>
-        <w:rPr>
-          <w:rFonts w:ascii="Courier New" w:hAnsi="Courier New" w:cs="Courier New"/>
-          <w:b/>
-          <w:bCs/>
-          <w:color w:val="000000" w:themeColor="text1"/>
-          <w:lang w:val="en-US"/>
-        </w:rPr>
-        <w:t>y</w:t>
-      </w:r>
-      <w:r>
-        <w:rPr>
-          <w:rFonts w:ascii="Courier New" w:hAnsi="Courier New" w:cs="Courier New"/>
-          <w:b/>
-          <w:bCs/>
-          <w:color w:val="000000" w:themeColor="text1"/>
-          <w:lang w:val="en-US"/>
-        </w:rPr>
-        <w:t>0)</w:t>
-      </w:r>
-      <w:r>
-        <w:rPr>
-          <w:rFonts w:ascii="Courier New" w:hAnsi="Courier New" w:cs="Courier New"/>
-          <w:b/>
-          <w:bCs/>
-          <w:color w:val="000000" w:themeColor="text1"/>
-          <w:lang w:val="en-US"/>
-        </w:rPr>
-        <w:t>,</w:t>
-      </w:r>
-      <w:r>
-        <w:rPr>
-          <w:rFonts w:ascii="Times New Roman" w:hAnsi="Times New Roman" w:cs="Times New Roman"/>
-          <w:color w:val="000000" w:themeColor="text1"/>
-          <w:lang w:val="en-US"/>
-        </w:rPr>
-        <w:t xml:space="preserve"> </w:t>
-      </w:r>
-      <w:r>
-        <w:rPr>
-          <w:rFonts w:ascii="Courier New" w:hAnsi="Courier New" w:cs="Courier New"/>
-          <w:b/>
-          <w:bCs/>
-          <w:color w:val="000000" w:themeColor="text1"/>
-          <w:lang w:val="en-US"/>
-        </w:rPr>
-        <w:t>…, (</w:t>
-      </w:r>
-      <w:r>
-        <w:rPr>
-          <w:rFonts w:ascii="Courier New" w:hAnsi="Courier New" w:cs="Courier New"/>
-          <w:b/>
-          <w:bCs/>
-          <w:color w:val="000000" w:themeColor="text1"/>
-          <w:lang w:val="en-US"/>
-        </w:rPr>
-        <w:t>y</w:t>
-      </w:r>
-      <w:r>
-        <w:rPr>
-          <w:rFonts w:ascii="Courier New" w:hAnsi="Courier New" w:cs="Courier New"/>
-          <w:b/>
-          <w:bCs/>
-          <w:color w:val="000000" w:themeColor="text1"/>
-          <w:lang w:val="en-US"/>
-        </w:rPr>
-        <w:t>0-</w:t>
-      </w:r>
-      <w:r>
-        <w:rPr>
-          <w:rFonts w:ascii="Courier New" w:hAnsi="Courier New" w:cs="Courier New"/>
-          <w:b/>
-          <w:bCs/>
-          <w:color w:val="000000" w:themeColor="text1"/>
-          <w:lang w:val="en-US"/>
-        </w:rPr>
-        <w:t>y</w:t>
-      </w:r>
-      <w:r>
-        <w:rPr>
-          <w:rFonts w:ascii="Courier New" w:hAnsi="Courier New" w:cs="Courier New"/>
-          <w:b/>
-          <w:bCs/>
-          <w:color w:val="000000" w:themeColor="text1"/>
-          <w:lang w:val="en-US"/>
-        </w:rPr>
-        <w:t>20</w:t>
-      </w:r>
-      <w:r>
-        <w:rPr>
-          <w:rFonts w:ascii="Courier New" w:hAnsi="Courier New" w:cs="Courier New"/>
-          <w:b/>
-          <w:bCs/>
-          <w:color w:val="000000" w:themeColor="text1"/>
-          <w:lang w:val="en-US"/>
-        </w:rPr>
-        <w:t>]</w:t>
-      </w:r>
-      <w:r>
-        <w:rPr>
-          <w:rFonts w:ascii="Courier New" w:hAnsi="Courier New" w:cs="Courier New"/>
-          <w:b/>
-          <w:bCs/>
-          <w:color w:val="C00000"/>
-          <w:lang w:val="en-US"/>
-        </w:rPr>
-        <w:t>,</w:t>
-      </w:r>
-      <w:r>
-        <w:rPr>
-          <w:rFonts w:ascii="Courier New" w:hAnsi="Courier New" w:cs="Courier New"/>
-          <w:b/>
-          <w:bCs/>
-          <w:color w:val="000000" w:themeColor="text1"/>
-          <w:lang w:val="en-US"/>
-        </w:rPr>
-        <w:t xml:space="preserve"> </w:t>
-      </w:r>
-      <w:r>
-        <w:rPr>
-          <w:rFonts w:ascii="Courier New" w:hAnsi="Courier New" w:cs="Courier New"/>
-          <w:b/>
-          <w:bCs/>
-          <w:color w:val="000000" w:themeColor="text1"/>
-          <w:lang w:val="en-US"/>
-        </w:rPr>
-        <w:t>…</w:t>
-      </w:r>
-      <w:r>
-        <w:rPr>
-          <w:rFonts w:ascii="Courier New" w:hAnsi="Courier New" w:cs="Courier New"/>
-          <w:b/>
-          <w:bCs/>
-          <w:color w:val="C00000"/>
-          <w:lang w:val="en-US"/>
-        </w:rPr>
-        <w:t>,</w:t>
-      </w:r>
-      <w:r>
-        <w:rPr>
-          <w:rFonts w:ascii="Courier New" w:hAnsi="Courier New" w:cs="Courier New"/>
-          <w:b/>
-          <w:bCs/>
-          <w:color w:val="000000" w:themeColor="text1"/>
-          <w:lang w:val="en-US"/>
-        </w:rPr>
-        <w:t xml:space="preserve"> </w:t>
-      </w:r>
-      <w:r>
-        <w:rPr>
-          <w:rFonts w:ascii="Courier New" w:hAnsi="Courier New" w:cs="Courier New"/>
-          <w:b/>
-          <w:bCs/>
-          <w:color w:val="000000" w:themeColor="text1"/>
-          <w:lang w:val="en-US"/>
-        </w:rPr>
-        <w:t>[</w:t>
-      </w:r>
-      <w:r>
-        <w:rPr>
-          <w:rFonts w:ascii="Courier New" w:hAnsi="Courier New" w:cs="Courier New"/>
-          <w:b/>
-          <w:bCs/>
-          <w:color w:val="000000" w:themeColor="text1"/>
-          <w:lang w:val="en-US"/>
-        </w:rPr>
-        <w:t>(</w:t>
-      </w:r>
-      <w:r>
-        <w:rPr>
-          <w:rFonts w:ascii="Courier New" w:hAnsi="Courier New" w:cs="Courier New"/>
-          <w:b/>
-          <w:bCs/>
-          <w:color w:val="000000" w:themeColor="text1"/>
-          <w:lang w:val="en-US"/>
-        </w:rPr>
-        <w:t>y</w:t>
-      </w:r>
-      <w:r>
-        <w:rPr>
-          <w:rFonts w:ascii="Courier New" w:hAnsi="Courier New" w:cs="Courier New"/>
-          <w:b/>
-          <w:bCs/>
-          <w:color w:val="000000" w:themeColor="text1"/>
-          <w:lang w:val="en-US"/>
-        </w:rPr>
-        <w:t>20-</w:t>
-      </w:r>
-      <w:r>
-        <w:rPr>
-          <w:rFonts w:ascii="Courier New" w:hAnsi="Courier New" w:cs="Courier New"/>
-          <w:b/>
-          <w:bCs/>
-          <w:color w:val="000000" w:themeColor="text1"/>
-          <w:lang w:val="en-US"/>
-        </w:rPr>
-        <w:t>y</w:t>
-      </w:r>
-      <w:r>
-        <w:rPr>
-          <w:rFonts w:ascii="Courier New" w:hAnsi="Courier New" w:cs="Courier New"/>
-          <w:b/>
-          <w:bCs/>
-          <w:color w:val="000000" w:themeColor="text1"/>
-          <w:lang w:val="en-US"/>
-        </w:rPr>
-        <w:t>0), …, (</w:t>
-      </w:r>
-      <w:r>
-        <w:rPr>
-          <w:rFonts w:ascii="Courier New" w:hAnsi="Courier New" w:cs="Courier New"/>
-          <w:b/>
-          <w:bCs/>
-          <w:color w:val="000000" w:themeColor="text1"/>
-          <w:lang w:val="en-US"/>
-        </w:rPr>
-        <w:t>y</w:t>
-      </w:r>
-      <w:r>
-        <w:rPr>
-          <w:rFonts w:ascii="Courier New" w:hAnsi="Courier New" w:cs="Courier New"/>
-          <w:b/>
-          <w:bCs/>
-          <w:color w:val="000000" w:themeColor="text1"/>
-          <w:lang w:val="en-US"/>
-        </w:rPr>
-        <w:t>20-</w:t>
-      </w:r>
-      <w:r>
-        <w:rPr>
-          <w:rFonts w:ascii="Courier New" w:hAnsi="Courier New" w:cs="Courier New"/>
-          <w:b/>
-          <w:bCs/>
-          <w:color w:val="000000" w:themeColor="text1"/>
-          <w:lang w:val="en-US"/>
-        </w:rPr>
-        <w:t>y</w:t>
-      </w:r>
-      <w:r>
-        <w:rPr>
-          <w:rFonts w:ascii="Courier New" w:hAnsi="Courier New" w:cs="Courier New"/>
-          <w:b/>
-          <w:bCs/>
-          <w:color w:val="000000" w:themeColor="text1"/>
-          <w:lang w:val="en-US"/>
-        </w:rPr>
-        <w:t>20)</w:t>
-      </w:r>
-      <w:r>
-        <w:rPr>
-          <w:rFonts w:ascii="Courier New" w:hAnsi="Courier New" w:cs="Courier New"/>
-          <w:b/>
-          <w:bCs/>
-          <w:color w:val="000000" w:themeColor="text1"/>
-          <w:lang w:val="en-US"/>
-        </w:rPr>
-        <w:t>]</w:t>
-      </w:r>
-      <w:r>
-        <w:rPr>
-          <w:rFonts w:ascii="Courier New" w:hAnsi="Courier New" w:cs="Courier New"/>
-          <w:b/>
-          <w:bCs/>
-          <w:color w:val="C00000"/>
-          <w:lang w:val="en-US"/>
-        </w:rPr>
-        <w:t>]</w:t>
-      </w:r>
-    </w:p>
-    <w:p>
-      <w:pPr>
-        <w:pStyle w:val="Paragrafoelenco"/>
-        <w:ind w:left="851"/>
-        <w:jc w:val="both"/>
-        <w:rPr>
-          <w:rFonts w:ascii="Courier New" w:hAnsi="Courier New" w:cs="Courier New"/>
-          <w:b/>
-          <w:bCs/>
-          <w:color w:val="C00000"/>
-          <w:lang w:val="es-ES"/>
-        </w:rPr>
-      </w:pPr>
-      <w:r>
-        <w:rPr>
-          <w:rFonts w:ascii="Courier New" w:hAnsi="Courier New" w:cs="Courier New"/>
-          <w:b/>
-          <w:bCs/>
-          <w:color w:val="C00000"/>
-          <w:lang w:val="es-ES"/>
-        </w:rPr>
-        <w:t xml:space="preserve">          Nodo 0          </w:t>
-      </w:r>
-      <w:r>
-        <w:rPr>
-          <w:rFonts w:ascii="Courier New" w:hAnsi="Courier New" w:cs="Courier New"/>
-          <w:b/>
-          <w:bCs/>
-          <w:color w:val="C00000"/>
-          <w:lang w:val="es-ES"/>
-        </w:rPr>
-        <w:t xml:space="preserve"> </w:t>
-      </w:r>
-      <w:r>
-        <w:rPr>
-          <w:rFonts w:ascii="Courier New" w:hAnsi="Courier New" w:cs="Courier New"/>
-          <w:b/>
-          <w:bCs/>
-          <w:color w:val="C00000"/>
-          <w:lang w:val="es-ES"/>
-        </w:rPr>
-        <w:t xml:space="preserve">        Nodo 20</w:t>
-      </w:r>
-    </w:p>
-    <w:p>
-      <w:pPr>
-        <w:pStyle w:val="Paragrafoelenco"/>
-        <w:ind w:left="851"/>
-        <w:jc w:val="both"/>
-        <w:rPr>
-          <w:rFonts w:ascii="Times New Roman" w:hAnsi="Times New Roman" w:cs="Times New Roman"/>
-          <w:color w:val="000000" w:themeColor="text1"/>
-          <w:lang w:val="es-ES"/>
-        </w:rPr>
-      </w:pPr>
-    </w:p>
-    <w:p>
-      <w:pPr>
-        <w:pStyle w:val="Paragrafoelenco"/>
-        <w:ind w:left="851"/>
-        <w:jc w:val="both"/>
-        <w:rPr>
-          <w:rFonts w:ascii="Times New Roman" w:hAnsi="Times New Roman" w:cs="Times New Roman"/>
-          <w:color w:val="000000" w:themeColor="text1"/>
-        </w:rPr>
-      </w:pPr>
-      <w:r>
-        <w:rPr>
-          <w:rFonts w:ascii="Times New Roman" w:hAnsi="Times New Roman" w:cs="Times New Roman"/>
-          <w:color w:val="000000" w:themeColor="text1"/>
-        </w:rPr>
-        <w:t>Il calcolo dell’errore verrà d</w:t>
-      </w:r>
-      <w:r>
-        <w:rPr>
-          <w:rFonts w:ascii="Times New Roman" w:hAnsi="Times New Roman" w:cs="Times New Roman"/>
-          <w:color w:val="000000" w:themeColor="text1"/>
-        </w:rPr>
-        <w:t>unque calcolato per ogni coordinata e il valore risultante sarà una coppia di valori</w:t>
-      </w:r>
-      <w:r>
-        <w:rPr>
-          <w:rFonts w:ascii="Times New Roman" w:hAnsi="Times New Roman" w:cs="Times New Roman"/>
-          <w:color w:val="000000" w:themeColor="text1"/>
-        </w:rPr>
-        <w:t xml:space="preserve"> (Fig. 5.15)</w:t>
-      </w:r>
-      <w:r>
-        <w:rPr>
-          <w:rFonts w:ascii="Times New Roman" w:hAnsi="Times New Roman" w:cs="Times New Roman"/>
-          <w:color w:val="000000" w:themeColor="text1"/>
-        </w:rPr>
-        <w:t>:</w:t>
-      </w:r>
-    </w:p>
-    <w:p>
-      <w:pPr>
-        <w:pStyle w:val="Paragrafoelenco"/>
-        <w:ind w:left="851"/>
-        <w:jc w:val="both"/>
-        <w:rPr>
-          <w:rFonts w:ascii="Times New Roman" w:hAnsi="Times New Roman" w:cs="Times New Roman"/>
-          <w:color w:val="000000" w:themeColor="text1"/>
-        </w:rPr>
-      </w:pPr>
-    </w:p>
-    <w:p>
-      <w:pPr>
-        <w:pStyle w:val="Paragrafoelenco"/>
-        <w:ind w:left="851"/>
-        <w:jc w:val="both"/>
-        <w:rPr>
-          <w:rFonts w:ascii="Courier New" w:hAnsi="Courier New" w:cs="Courier New"/>
-          <w:b/>
-          <w:bCs/>
-          <w:color w:val="C00000"/>
-          <w:lang w:val="es-ES"/>
-        </w:rPr>
-      </w:pPr>
-      <w:r>
-        <w:rPr>
-          <w:rFonts w:ascii="Courier New" w:hAnsi="Courier New" w:cs="Courier New"/>
-          <w:b/>
-          <w:bCs/>
-          <w:color w:val="C00000"/>
-          <w:lang w:val="es-ES"/>
-        </w:rPr>
-        <w:t>error</w:t>
-      </w:r>
-      <w:r>
-        <w:rPr>
-          <w:rFonts w:ascii="Courier New" w:hAnsi="Courier New" w:cs="Courier New"/>
-          <w:b/>
-          <w:bCs/>
-          <w:color w:val="C00000"/>
-          <w:lang w:val="es-ES"/>
-        </w:rPr>
-        <w:t>: [</w:t>
-      </w:r>
-      <w:r>
-        <w:rPr>
-          <w:rFonts w:ascii="Courier New" w:hAnsi="Courier New" w:cs="Courier New"/>
-          <w:b/>
-          <w:bCs/>
-          <w:color w:val="000000" w:themeColor="text1"/>
-          <w:lang w:val="es-ES"/>
-        </w:rPr>
-        <w:t>error_x</w:t>
-      </w:r>
-      <w:r>
-        <w:rPr>
-          <w:rFonts w:ascii="Courier New" w:hAnsi="Courier New" w:cs="Courier New"/>
-          <w:b/>
-          <w:bCs/>
-          <w:color w:val="C00000"/>
-          <w:lang w:val="es-ES"/>
-        </w:rPr>
-        <w:t>,</w:t>
-      </w:r>
-      <w:r>
-        <w:rPr>
-          <w:rFonts w:ascii="Courier New" w:hAnsi="Courier New" w:cs="Courier New"/>
-          <w:b/>
-          <w:bCs/>
-          <w:color w:val="000000" w:themeColor="text1"/>
-          <w:lang w:val="es-ES"/>
-        </w:rPr>
-        <w:t xml:space="preserve"> </w:t>
-      </w:r>
-      <w:r>
-        <w:rPr>
-          <w:rFonts w:ascii="Courier New" w:hAnsi="Courier New" w:cs="Courier New"/>
-          <w:b/>
-          <w:bCs/>
-          <w:color w:val="000000" w:themeColor="text1"/>
-          <w:lang w:val="es-ES"/>
-        </w:rPr>
-        <w:t>error</w:t>
-      </w:r>
-      <w:r>
-        <w:rPr>
-          <w:rFonts w:ascii="Courier New" w:hAnsi="Courier New" w:cs="Courier New"/>
-          <w:b/>
-          <w:bCs/>
-          <w:color w:val="000000" w:themeColor="text1"/>
-          <w:lang w:val="es-ES"/>
-        </w:rPr>
-        <w:t>_y</w:t>
-      </w:r>
-      <w:r>
-        <w:rPr>
-          <w:rFonts w:ascii="Courier New" w:hAnsi="Courier New" w:cs="Courier New"/>
-          <w:b/>
-          <w:bCs/>
-          <w:color w:val="C00000"/>
-          <w:lang w:val="es-ES"/>
-        </w:rPr>
-        <w:t>]</w:t>
-      </w:r>
-    </w:p>
-    <w:p>
-      <w:pPr>
-        <w:pStyle w:val="Paragrafoelenco"/>
-        <w:ind w:left="851"/>
-        <w:jc w:val="both"/>
-        <w:rPr>
-          <w:rFonts w:ascii="Times New Roman" w:hAnsi="Times New Roman" w:cs="Times New Roman"/>
-          <w:color w:val="000000" w:themeColor="text1"/>
-          <w:lang w:val="es-ES"/>
-        </w:rPr>
-      </w:pPr>
-      <w:r>
-        <w:rPr>
-          <w:rFonts w:ascii="Times New Roman" w:hAnsi="Times New Roman" w:cs="Times New Roman"/>
+          <w:rFonts w:ascii="Times New Roman" w:hAnsi="Times New Roman" w:cs="Times New Roman"/>
+          <w:noProof/>
           <w:color w:val="000000" w:themeColor="text1"/>
           <w:lang w:val="es-ES"/>
         </w:rPr>
@@ -14166,6 +13712,7 @@
       <w:r>
         <w:rPr>
           <w:rFonts w:ascii="Times New Roman" w:hAnsi="Times New Roman" w:cs="Times New Roman"/>
+          <w:noProof/>
           <w:color w:val="000000" w:themeColor="text1"/>
         </w:rPr>
         <w:drawing>
@@ -14227,6 +13774,7 @@
       <w:r>
         <w:rPr>
           <w:rFonts w:ascii="Times New Roman" w:hAnsi="Times New Roman" w:cs="Times New Roman"/>
+          <w:noProof/>
           <w:color w:val="000000" w:themeColor="text1"/>
         </w:rPr>
         <w:drawing>
@@ -14281,14 +13829,7 @@
           <w:rFonts w:ascii="Times New Roman" w:hAnsi="Times New Roman" w:cs="Times New Roman"/>
           <w:color w:val="000000" w:themeColor="text1"/>
         </w:rPr>
-        <w:t>Fig. 5.1</w:t>
-      </w:r>
-      <w:r>
-        <w:rPr>
-          <w:rFonts w:ascii="Times New Roman" w:hAnsi="Times New Roman" w:cs="Times New Roman"/>
-          <w:color w:val="000000" w:themeColor="text1"/>
-        </w:rPr>
-        <w:t>6</w:t>
+        <w:t>Fig. 5.16</w:t>
       </w:r>
     </w:p>
     <w:p>
@@ -14469,6 +14010,7 @@
       <w:r>
         <w:rPr>
           <w:rFonts w:ascii="Times New Roman" w:hAnsi="Times New Roman" w:cs="Times New Roman"/>
+          <w:noProof/>
           <w:color w:val="000000" w:themeColor="text1"/>
         </w:rPr>
         <w:drawing>
@@ -14523,14 +14065,7 @@
           <w:rFonts w:ascii="Times New Roman" w:hAnsi="Times New Roman" w:cs="Times New Roman"/>
           <w:color w:val="000000" w:themeColor="text1"/>
         </w:rPr>
-        <w:t>Fig. 5.1</w:t>
-      </w:r>
-      <w:r>
-        <w:rPr>
-          <w:rFonts w:ascii="Times New Roman" w:hAnsi="Times New Roman" w:cs="Times New Roman"/>
-          <w:color w:val="000000" w:themeColor="text1"/>
-        </w:rPr>
-        <w:t>7</w:t>
+        <w:t>Fig. 5.17</w:t>
       </w:r>
     </w:p>
     <w:p>
@@ -14930,21 +14465,7 @@
           <w:rFonts w:ascii="Times New Roman" w:hAnsi="Times New Roman" w:cs="Times New Roman"/>
           <w:color w:val="000000" w:themeColor="text1"/>
         </w:rPr>
-        <w:t xml:space="preserve">Fig. </w:t>
-      </w:r>
-      <w:r>
-        <w:rPr>
-          <w:rFonts w:ascii="Times New Roman" w:hAnsi="Times New Roman" w:cs="Times New Roman"/>
-          <w:color w:val="000000" w:themeColor="text1"/>
-        </w:rPr>
-        <w:t>6</w:t>
-      </w:r>
-      <w:r>
-        <w:rPr>
-          <w:rFonts w:ascii="Times New Roman" w:hAnsi="Times New Roman" w:cs="Times New Roman"/>
-          <w:color w:val="000000" w:themeColor="text1"/>
-        </w:rPr>
-        <w:t>.1</w:t>
+        <w:t>Fig. 6.1</w:t>
       </w:r>
     </w:p>
     <w:p>
@@ -15127,14 +14648,7 @@
           <w:rFonts w:ascii="Times New Roman" w:hAnsi="Times New Roman" w:cs="Times New Roman"/>
           <w:color w:val="000000" w:themeColor="text1"/>
         </w:rPr>
-        <w:t>Fig. 6.</w:t>
-      </w:r>
-      <w:r>
-        <w:rPr>
-          <w:rFonts w:ascii="Times New Roman" w:hAnsi="Times New Roman" w:cs="Times New Roman"/>
-          <w:color w:val="000000" w:themeColor="text1"/>
-        </w:rPr>
-        <w:t>2</w:t>
+        <w:t>Fig. 6.2</w:t>
       </w:r>
     </w:p>
     <w:p>
@@ -15910,28 +15424,7 @@
           <w:rFonts w:ascii="Times New Roman" w:hAnsi="Times New Roman" w:cs="Times New Roman"/>
           <w:color w:val="000000" w:themeColor="text1"/>
         </w:rPr>
-        <w:t xml:space="preserve">Fig. </w:t>
-      </w:r>
-      <w:r>
-        <w:rPr>
-          <w:rFonts w:ascii="Times New Roman" w:hAnsi="Times New Roman" w:cs="Times New Roman"/>
-          <w:color w:val="000000" w:themeColor="text1"/>
-        </w:rPr>
-        <w:t>7</w:t>
-      </w:r>
-      <w:r>
-        <w:rPr>
-          <w:rFonts w:ascii="Times New Roman" w:hAnsi="Times New Roman" w:cs="Times New Roman"/>
-          <w:color w:val="000000" w:themeColor="text1"/>
-        </w:rPr>
-        <w:t>.</w:t>
-      </w:r>
-      <w:r>
-        <w:rPr>
-          <w:rFonts w:ascii="Times New Roman" w:hAnsi="Times New Roman" w:cs="Times New Roman"/>
-          <w:color w:val="000000" w:themeColor="text1"/>
-        </w:rPr>
-        <w:t>1</w:t>
+        <w:t>Fig. 7.1</w:t>
       </w:r>
     </w:p>
     <w:p>
@@ -16037,13 +15530,26 @@
           <w:szCs w:val="28"/>
         </w:rPr>
         <w:lastRenderedPageBreak/>
-        <w:t>Condizioni di Luminosità</w:t>
-      </w:r>
-    </w:p>
-    <w:p>
-      <w:pPr>
-        <w:pStyle w:val="Paragrafoelenco"/>
-        <w:ind w:left="426"/>
+        <w:t>Requisiti</w:t>
+      </w:r>
+      <w:r>
+        <w:rPr>
+          <w:rFonts w:ascii="Times New Roman" w:hAnsi="Times New Roman" w:cs="Times New Roman"/>
+          <w:color w:val="C00000"/>
+          <w:sz w:val="28"/>
+          <w:szCs w:val="28"/>
+        </w:rPr>
+        <w:t xml:space="preserve"> di Funzionamento</w:t>
+      </w:r>
+    </w:p>
+    <w:p>
+      <w:pPr>
+        <w:pStyle w:val="Paragrafoelenco"/>
+        <w:numPr>
+          <w:ilvl w:val="1"/>
+          <w:numId w:val="6"/>
+        </w:numPr>
+        <w:ind w:left="851"/>
         <w:jc w:val="both"/>
         <w:rPr>
           <w:rFonts w:ascii="Times New Roman" w:hAnsi="Times New Roman" w:cs="Times New Roman"/>
@@ -16055,28 +15561,124 @@
       <w:r>
         <w:rPr>
           <w:rFonts w:ascii="Times New Roman" w:hAnsi="Times New Roman" w:cs="Times New Roman"/>
-          <w:b/>
-          <w:bCs/>
-          <w:color w:val="000000" w:themeColor="text1"/>
-        </w:rPr>
-        <w:t>ROBERTA</w:t>
-      </w:r>
-    </w:p>
-    <w:p>
-      <w:pPr>
-        <w:pStyle w:val="Paragrafoelenco"/>
-        <w:ind w:left="426"/>
-        <w:jc w:val="both"/>
-        <w:rPr>
-          <w:rFonts w:ascii="Times New Roman" w:hAnsi="Times New Roman" w:cs="Times New Roman"/>
           <w:color w:val="C00000"/>
           <w:sz w:val="24"/>
           <w:szCs w:val="24"/>
         </w:rPr>
-      </w:pPr>
-    </w:p>
-    <w:p>
-      <w:pPr>
+        <w:t>Condizioni di Luminosità</w:t>
+      </w:r>
+    </w:p>
+    <w:p>
+      <w:pPr>
+        <w:pStyle w:val="Paragrafoelenco"/>
+        <w:ind w:left="851"/>
+        <w:jc w:val="both"/>
+        <w:rPr>
+          <w:rFonts w:ascii="Times New Roman" w:hAnsi="Times New Roman" w:cs="Times New Roman"/>
+          <w:color w:val="000000" w:themeColor="text1"/>
+        </w:rPr>
+      </w:pPr>
+      <w:r>
+        <w:rPr>
+          <w:rFonts w:ascii="Times New Roman" w:hAnsi="Times New Roman" w:cs="Times New Roman"/>
+          <w:color w:val="000000" w:themeColor="text1"/>
+        </w:rPr>
+        <w:t>I modelli MediaPipe sono addestrati per funzionare bene in "condizioni normali" di buona illuminazione e buona qualità della fotocamera</w:t>
+      </w:r>
+      <w:r>
+        <w:rPr>
+          <w:rFonts w:ascii="Times New Roman" w:hAnsi="Times New Roman" w:cs="Times New Roman"/>
+          <w:color w:val="000000" w:themeColor="text1"/>
+        </w:rPr>
+        <w:t>.</w:t>
+      </w:r>
+      <w:r>
+        <w:rPr>
+          <w:rFonts w:ascii="Times New Roman" w:hAnsi="Times New Roman" w:cs="Times New Roman"/>
+          <w:color w:val="000000" w:themeColor="text1"/>
+        </w:rPr>
+        <w:t xml:space="preserve"> </w:t>
+      </w:r>
+    </w:p>
+    <w:p>
+      <w:pPr>
+        <w:pStyle w:val="Paragrafoelenco"/>
+        <w:ind w:left="851"/>
+        <w:jc w:val="both"/>
+        <w:rPr>
+          <w:rFonts w:ascii="Times New Roman" w:hAnsi="Times New Roman" w:cs="Times New Roman"/>
+          <w:color w:val="000000" w:themeColor="text1"/>
+        </w:rPr>
+      </w:pPr>
+      <w:r>
+        <w:rPr>
+          <w:rFonts w:ascii="Times New Roman" w:hAnsi="Times New Roman" w:cs="Times New Roman"/>
+          <w:color w:val="000000" w:themeColor="text1"/>
+        </w:rPr>
+        <w:t>Abbiamo notato che, in condizioni di basso contrasto,</w:t>
+      </w:r>
+      <w:r>
+        <w:rPr>
+          <w:rFonts w:ascii="Times New Roman" w:hAnsi="Times New Roman" w:cs="Times New Roman"/>
+          <w:color w:val="000000" w:themeColor="text1"/>
+        </w:rPr>
+        <w:t xml:space="preserve"> il modello ha difficoltà a rilevare la mano e dunque a riconoscere i segni.</w:t>
+      </w:r>
+      <w:r>
+        <w:rPr>
+          <w:rFonts w:ascii="Times New Roman" w:hAnsi="Times New Roman" w:cs="Times New Roman"/>
+          <w:color w:val="000000" w:themeColor="text1"/>
+        </w:rPr>
+        <w:t xml:space="preserve"> </w:t>
+      </w:r>
+      <w:r>
+        <w:rPr>
+          <w:rFonts w:ascii="Times New Roman" w:hAnsi="Times New Roman" w:cs="Times New Roman"/>
+          <w:color w:val="000000" w:themeColor="text1"/>
+        </w:rPr>
+        <w:t xml:space="preserve">È </w:t>
+      </w:r>
+      <w:r>
+        <w:rPr>
+          <w:rFonts w:ascii="Times New Roman" w:hAnsi="Times New Roman" w:cs="Times New Roman"/>
+          <w:color w:val="000000" w:themeColor="text1"/>
+        </w:rPr>
+        <w:t>dunque necessario che ci sia un alto contrasto tra la mano e lo sfondo</w:t>
+      </w:r>
+      <w:r>
+        <w:rPr>
+          <w:rFonts w:ascii="Times New Roman" w:hAnsi="Times New Roman" w:cs="Times New Roman"/>
+          <w:color w:val="000000" w:themeColor="text1"/>
+        </w:rPr>
+        <w:t xml:space="preserve">, una situazione come in </w:t>
+      </w:r>
+      <w:r>
+        <w:rPr>
+          <w:rFonts w:ascii="Times New Roman" w:hAnsi="Times New Roman" w:cs="Times New Roman"/>
+          <w:color w:val="000000" w:themeColor="text1"/>
+        </w:rPr>
+        <w:t>Fig.7.1</w:t>
+      </w:r>
+      <w:r>
+        <w:rPr>
+          <w:rFonts w:ascii="Times New Roman" w:hAnsi="Times New Roman" w:cs="Times New Roman"/>
+          <w:color w:val="000000" w:themeColor="text1"/>
+        </w:rPr>
+        <w:t xml:space="preserve"> è considerata accettabile</w:t>
+      </w:r>
+      <w:r>
+        <w:rPr>
+          <w:rFonts w:ascii="Times New Roman" w:hAnsi="Times New Roman" w:cs="Times New Roman"/>
+          <w:color w:val="000000" w:themeColor="text1"/>
+        </w:rPr>
+        <w:t>.</w:t>
+      </w:r>
+    </w:p>
+    <w:p>
+      <w:pPr>
+        <w:pStyle w:val="Paragrafoelenco"/>
+        <w:ind w:left="851"/>
+        <w:jc w:val="both"/>
         <w:rPr>
           <w:rFonts w:ascii="Times New Roman" w:hAnsi="Times New Roman" w:cs="Times New Roman"/>
           <w:color w:val="C00000"/>
@@ -16084,46 +15686,37 @@
           <w:szCs w:val="28"/>
         </w:rPr>
       </w:pPr>
-      <w:r>
-        <w:rPr>
-          <w:rFonts w:ascii="Times New Roman" w:hAnsi="Times New Roman" w:cs="Times New Roman"/>
-          <w:color w:val="C00000"/>
-          <w:sz w:val="28"/>
-          <w:szCs w:val="28"/>
-        </w:rPr>
-        <w:br w:type="page"/>
-      </w:r>
     </w:p>
     <w:p>
       <w:pPr>
         <w:pStyle w:val="Paragrafoelenco"/>
         <w:numPr>
-          <w:ilvl w:val="0"/>
+          <w:ilvl w:val="1"/>
           <w:numId w:val="6"/>
         </w:numPr>
-        <w:ind w:left="426"/>
-        <w:jc w:val="both"/>
-        <w:rPr>
-          <w:rFonts w:ascii="Times New Roman" w:hAnsi="Times New Roman" w:cs="Times New Roman"/>
-          <w:color w:val="C00000"/>
-          <w:sz w:val="28"/>
-          <w:szCs w:val="28"/>
-        </w:rPr>
-      </w:pPr>
-      <w:r>
-        <w:rPr>
-          <w:rFonts w:ascii="Times New Roman" w:hAnsi="Times New Roman" w:cs="Times New Roman"/>
-          <w:color w:val="C00000"/>
-          <w:sz w:val="28"/>
-          <w:szCs w:val="28"/>
-        </w:rPr>
-        <w:lastRenderedPageBreak/>
+        <w:spacing w:after="0"/>
+        <w:ind w:left="851"/>
+        <w:jc w:val="both"/>
+        <w:rPr>
+          <w:rFonts w:ascii="Times New Roman" w:hAnsi="Times New Roman" w:cs="Times New Roman"/>
+          <w:color w:val="C00000"/>
+          <w:sz w:val="24"/>
+          <w:szCs w:val="24"/>
+        </w:rPr>
+      </w:pPr>
+      <w:r>
+        <w:rPr>
+          <w:rFonts w:ascii="Times New Roman" w:hAnsi="Times New Roman" w:cs="Times New Roman"/>
+          <w:color w:val="C00000"/>
+          <w:sz w:val="24"/>
+          <w:szCs w:val="24"/>
+        </w:rPr>
         <w:t>Requisiti Hardware e Software</w:t>
       </w:r>
     </w:p>
     <w:p>
       <w:pPr>
-        <w:ind w:left="425"/>
+        <w:ind w:left="851"/>
         <w:jc w:val="both"/>
         <w:rPr>
           <w:rFonts w:ascii="Times New Roman" w:eastAsiaTheme="minorEastAsia" w:hAnsi="Times New Roman" w:cs="Times New Roman"/>
@@ -16135,13 +15728,20 @@
           <w:rFonts w:ascii="Times New Roman" w:eastAsiaTheme="minorEastAsia" w:hAnsi="Times New Roman" w:cs="Times New Roman"/>
           <w:color w:val="000000" w:themeColor="text1"/>
         </w:rPr>
-        <w:t>Caratteristiche hardware e software dei computer</w:t>
+        <w:t>Le c</w:t>
       </w:r>
       <w:r>
         <w:rPr>
           <w:rFonts w:ascii="Times New Roman" w:eastAsiaTheme="minorEastAsia" w:hAnsi="Times New Roman" w:cs="Times New Roman"/>
           <w:color w:val="000000" w:themeColor="text1"/>
         </w:rPr>
+        <w:t>aratteristiche hardware e software dei computer</w:t>
+      </w:r>
+      <w:r>
+        <w:rPr>
+          <w:rFonts w:ascii="Times New Roman" w:eastAsiaTheme="minorEastAsia" w:hAnsi="Times New Roman" w:cs="Times New Roman"/>
+          <w:color w:val="000000" w:themeColor="text1"/>
+        </w:rPr>
         <w:t xml:space="preserve"> che abbiamo usato per </w:t>
       </w:r>
       <w:r>
@@ -16157,6 +15757,13 @@
           <w:color w:val="000000" w:themeColor="text1"/>
         </w:rPr>
         <w:t xml:space="preserve"> progetto</w:t>
+      </w:r>
+      <w:r>
+        <w:rPr>
+          <w:rFonts w:ascii="Times New Roman" w:eastAsiaTheme="minorEastAsia" w:hAnsi="Times New Roman" w:cs="Times New Roman"/>
+          <w:color w:val="000000" w:themeColor="text1"/>
+        </w:rPr>
+        <w:t xml:space="preserve"> sono le seguenti</w:t>
       </w:r>
       <w:r>
         <w:rPr>
@@ -16173,6 +15780,7 @@
           <w:ilvl w:val="0"/>
           <w:numId w:val="9"/>
         </w:numPr>
+        <w:ind w:left="1276"/>
         <w:jc w:val="both"/>
         <w:rPr>
           <w:rFonts w:ascii="Times New Roman" w:eastAsiaTheme="minorEastAsia" w:hAnsi="Times New Roman" w:cs="Times New Roman"/>
@@ -16206,6 +15814,7 @@
           <w:ilvl w:val="0"/>
           <w:numId w:val="9"/>
         </w:numPr>
+        <w:ind w:left="1276"/>
         <w:jc w:val="both"/>
         <w:rPr>
           <w:rFonts w:ascii="Times New Roman" w:eastAsiaTheme="minorEastAsia" w:hAnsi="Times New Roman" w:cs="Times New Roman"/>
@@ -16236,6 +15845,7 @@
           <w:ilvl w:val="0"/>
           <w:numId w:val="9"/>
         </w:numPr>
+        <w:ind w:left="1276"/>
         <w:jc w:val="both"/>
         <w:rPr>
           <w:rFonts w:ascii="Times New Roman" w:eastAsiaTheme="minorEastAsia" w:hAnsi="Times New Roman" w:cs="Times New Roman"/>
@@ -16266,6 +15876,7 @@
           <w:ilvl w:val="0"/>
           <w:numId w:val="9"/>
         </w:numPr>
+        <w:ind w:left="1276"/>
         <w:jc w:val="both"/>
         <w:rPr>
           <w:rFonts w:ascii="Times New Roman" w:eastAsiaTheme="minorEastAsia" w:hAnsi="Times New Roman" w:cs="Times New Roman"/>
@@ -16287,6 +15898,20 @@
           <w:color w:val="000000" w:themeColor="text1"/>
         </w:rPr>
         <w:t>: Windows</w:t>
+      </w:r>
+      <w:r>
+        <w:rPr>
+          <w:rFonts w:ascii="Times New Roman" w:eastAsiaTheme="minorEastAsia" w:hAnsi="Times New Roman" w:cs="Times New Roman"/>
+          <w:color w:val="000000" w:themeColor="text1"/>
+        </w:rPr>
+        <w:t xml:space="preserve"> 10 Home</w:t>
+      </w:r>
+      <w:r>
+        <w:rPr>
+          <w:rFonts w:ascii="Times New Roman" w:eastAsiaTheme="minorEastAsia" w:hAnsi="Times New Roman" w:cs="Times New Roman"/>
+          <w:color w:val="000000" w:themeColor="text1"/>
+        </w:rPr>
+        <w:t>, x64</w:t>
       </w:r>
     </w:p>
     <w:p>
@@ -16296,6 +15921,7 @@
           <w:ilvl w:val="0"/>
           <w:numId w:val="9"/>
         </w:numPr>
+        <w:ind w:left="1276"/>
         <w:jc w:val="both"/>
         <w:rPr>
           <w:rFonts w:ascii="Times New Roman" w:eastAsiaTheme="minorEastAsia" w:hAnsi="Times New Roman" w:cs="Times New Roman"/>
@@ -16317,6 +15943,7 @@
           <w:ilvl w:val="0"/>
           <w:numId w:val="9"/>
         </w:numPr>
+        <w:ind w:left="1276"/>
         <w:jc w:val="both"/>
         <w:rPr>
           <w:rFonts w:ascii="Times New Roman" w:eastAsiaTheme="minorEastAsia" w:hAnsi="Times New Roman" w:cs="Times New Roman"/>
@@ -16347,6 +15974,7 @@
           <w:ilvl w:val="0"/>
           <w:numId w:val="9"/>
         </w:numPr>
+        <w:ind w:left="1276"/>
         <w:jc w:val="both"/>
         <w:rPr>
           <w:rFonts w:ascii="Times New Roman" w:eastAsiaTheme="minorEastAsia" w:hAnsi="Times New Roman" w:cs="Times New Roman"/>
@@ -16367,8 +15995,35 @@
           <w:rFonts w:ascii="Times New Roman" w:eastAsiaTheme="minorEastAsia" w:hAnsi="Times New Roman" w:cs="Times New Roman"/>
           <w:color w:val="000000" w:themeColor="text1"/>
         </w:rPr>
-        <w:t>: Mediapipe, OpenCV, matplotlib e altre più basiche</w:t>
-      </w:r>
+        <w:t xml:space="preserve">: Mediapipe, OpenCV, </w:t>
+      </w:r>
+      <w:r>
+        <w:rPr>
+          <w:rFonts w:ascii="Times New Roman" w:eastAsiaTheme="minorEastAsia" w:hAnsi="Times New Roman" w:cs="Times New Roman"/>
+          <w:color w:val="000000" w:themeColor="text1"/>
+        </w:rPr>
+        <w:t>M</w:t>
+      </w:r>
+      <w:r>
+        <w:rPr>
+          <w:rFonts w:ascii="Times New Roman" w:eastAsiaTheme="minorEastAsia" w:hAnsi="Times New Roman" w:cs="Times New Roman"/>
+          <w:color w:val="000000" w:themeColor="text1"/>
+        </w:rPr>
+        <w:t>atplotlib e altre più basiche</w:t>
+      </w:r>
+    </w:p>
+    <w:p>
+      <w:pPr>
+        <w:pStyle w:val="Paragrafoelenco"/>
+        <w:ind w:left="851"/>
+        <w:jc w:val="both"/>
+        <w:rPr>
+          <w:rFonts w:ascii="Times New Roman" w:hAnsi="Times New Roman" w:cs="Times New Roman"/>
+          <w:color w:val="C00000"/>
+          <w:sz w:val="24"/>
+          <w:szCs w:val="24"/>
+        </w:rPr>
+      </w:pPr>
     </w:p>
     <w:p>
       <w:pPr>
@@ -16378,8 +16033,6 @@
         <w:rPr>
           <w:rFonts w:ascii="Times New Roman" w:hAnsi="Times New Roman" w:cs="Times New Roman"/>
           <w:color w:val="C00000"/>
-          <w:sz w:val="28"/>
-          <w:szCs w:val="28"/>
         </w:rPr>
       </w:pPr>
     </w:p>
@@ -16391,55 +16044,11 @@
         <w:rPr>
           <w:rFonts w:ascii="Times New Roman" w:hAnsi="Times New Roman" w:cs="Times New Roman"/>
           <w:color w:val="C00000"/>
-          <w:sz w:val="28"/>
-          <w:szCs w:val="28"/>
-        </w:rPr>
-      </w:pPr>
-    </w:p>
-    <w:p>
-      <w:pPr>
-        <w:pStyle w:val="Paragrafoelenco"/>
-        <w:ind w:left="426"/>
-        <w:jc w:val="both"/>
-        <w:rPr>
-          <w:rFonts w:ascii="Times New Roman" w:hAnsi="Times New Roman" w:cs="Times New Roman"/>
-          <w:color w:val="C00000"/>
-          <w:sz w:val="28"/>
-          <w:szCs w:val="28"/>
-        </w:rPr>
-      </w:pPr>
-    </w:p>
-    <w:p>
-      <w:pPr>
-        <w:pStyle w:val="Paragrafoelenco"/>
-        <w:ind w:left="426"/>
-        <w:jc w:val="both"/>
-        <w:rPr>
-          <w:rFonts w:ascii="Times New Roman" w:hAnsi="Times New Roman" w:cs="Times New Roman"/>
-          <w:color w:val="C00000"/>
-          <w:sz w:val="28"/>
-          <w:szCs w:val="28"/>
-        </w:rPr>
-      </w:pPr>
-    </w:p>
-    <w:p>
-      <w:pPr>
-        <w:pStyle w:val="Paragrafoelenco"/>
-        <w:ind w:left="426"/>
-        <w:jc w:val="both"/>
-        <w:rPr>
-          <w:rFonts w:ascii="Times New Roman" w:hAnsi="Times New Roman" w:cs="Times New Roman"/>
-          <w:color w:val="C00000"/>
-          <w:sz w:val="28"/>
-          <w:szCs w:val="28"/>
-        </w:rPr>
-      </w:pPr>
-    </w:p>
-    <w:p>
-      <w:pPr>
-        <w:pStyle w:val="Paragrafoelenco"/>
-        <w:ind w:left="426"/>
-        <w:jc w:val="both"/>
+        </w:rPr>
+      </w:pPr>
+    </w:p>
+    <w:p>
+      <w:pPr>
         <w:rPr>
           <w:rFonts w:ascii="Times New Roman" w:hAnsi="Times New Roman" w:cs="Times New Roman"/>
           <w:color w:val="C00000"/>
@@ -17154,7 +16763,7 @@
   <w:abstractNum w:abstractNumId="6" w15:restartNumberingAfterBreak="0">
     <w:nsid w:val="54EA61EC"/>
     <w:multiLevelType w:val="multilevel"/>
-    <w:tmpl w:val="578AAC00"/>
+    <w:tmpl w:val="FDE01B3C"/>
     <w:lvl w:ilvl="0">
       <w:start w:val="1"/>
       <w:numFmt w:val="decimal"/>
@@ -17175,6 +16784,8 @@
       </w:pPr>
       <w:rPr>
         <w:rFonts w:hint="default"/>
+        <w:sz w:val="24"/>
+        <w:szCs w:val="24"/>
       </w:rPr>
     </w:lvl>
     <w:lvl w:ilvl="2">

</xml_diff>

<commit_message>
Fix Tesina + Abstract + pdf
</commit_message>
<xml_diff>
--- a/TESINA.docx
+++ b/TESINA.docx
@@ -197,37 +197,26 @@
     </w:p>
     <w:p>
       <w:pPr>
-        <w:jc w:val="both"/>
-        <w:rPr>
-          <w:rFonts w:ascii="Times New Roman" w:hAnsi="Times New Roman" w:cs="Times New Roman"/>
-          <w:color w:val="000000" w:themeColor="text1"/>
+        <w:jc w:val="center"/>
+        <w:rPr>
+          <w:rFonts w:ascii="Times New Roman" w:hAnsi="Times New Roman" w:cs="Times New Roman"/>
+          <w:b/>
+          <w:bCs/>
+          <w:color w:val="C00000"/>
           <w:sz w:val="36"/>
           <w:szCs w:val="36"/>
         </w:rPr>
       </w:pPr>
-    </w:p>
-    <w:p>
-      <w:pPr>
-        <w:jc w:val="center"/>
-        <w:rPr>
-          <w:rFonts w:ascii="Times New Roman" w:hAnsi="Times New Roman" w:cs="Times New Roman"/>
-          <w:b/>
-          <w:bCs/>
-          <w:color w:val="000000" w:themeColor="text1"/>
+      <w:r>
+        <w:rPr>
+          <w:rFonts w:ascii="Times New Roman" w:hAnsi="Times New Roman" w:cs="Times New Roman"/>
+          <w:b/>
+          <w:bCs/>
+          <w:color w:val="C00000"/>
           <w:sz w:val="36"/>
           <w:szCs w:val="36"/>
         </w:rPr>
-      </w:pPr>
-      <w:r>
-        <w:rPr>
-          <w:rFonts w:ascii="Times New Roman" w:hAnsi="Times New Roman" w:cs="Times New Roman"/>
-          <w:b/>
-          <w:bCs/>
-          <w:color w:val="000000" w:themeColor="text1"/>
-          <w:sz w:val="36"/>
-          <w:szCs w:val="36"/>
-        </w:rPr>
-        <w:t>TITOLO</w:t>
+        <w:t>Prototipo Real-Time di un Assistente Visivo Virtuale della Lingua dei Segni Internazionale tramite MediaPipe</w:t>
       </w:r>
     </w:p>
     <w:p>
@@ -308,13 +297,13 @@
         <mc:AlternateContent>
           <mc:Choice Requires="wps">
             <w:drawing>
-              <wp:anchor distT="0" distB="0" distL="114300" distR="114300" simplePos="0" relativeHeight="251678720" behindDoc="0" locked="0" layoutInCell="1" allowOverlap="1" wp14:anchorId="5227CF56" wp14:editId="2AC735B0">
+              <wp:anchor distT="0" distB="0" distL="114300" distR="114300" simplePos="0" relativeHeight="251678720" behindDoc="0" locked="0" layoutInCell="1" allowOverlap="1" wp14:anchorId="5227CF56" wp14:editId="07D5C046">
                 <wp:simplePos x="0" y="0"/>
                 <wp:positionH relativeFrom="column">
-                  <wp:posOffset>3755091</wp:posOffset>
+                  <wp:posOffset>3571203</wp:posOffset>
                 </wp:positionH>
                 <wp:positionV relativeFrom="paragraph">
-                  <wp:posOffset>337633</wp:posOffset>
+                  <wp:posOffset>337185</wp:posOffset>
                 </wp:positionV>
                 <wp:extent cx="2810884" cy="672998"/>
                 <wp:effectExtent l="0" t="0" r="0" b="0"/>
@@ -414,7 +403,7 @@
                 <v:stroke joinstyle="miter"/>
                 <v:path gradientshapeok="t" o:connecttype="rect"/>
               </v:shapetype>
-              <v:shape id="Casella di testo 37" o:spid="_x0000_s1026" type="#_x0000_t202" style="position:absolute;left:0;text-align:left;margin-left:295.7pt;margin-top:26.6pt;width:221.35pt;height:53pt;z-index:251678720;visibility:visible;mso-wrap-style:square;mso-width-percent:0;mso-height-percent:0;mso-wrap-distance-left:9pt;mso-wrap-distance-top:0;mso-wrap-distance-right:9pt;mso-wrap-distance-bottom:0;mso-position-horizontal:absolute;mso-position-horizontal-relative:text;mso-position-vertical:absolute;mso-position-vertical-relative:text;mso-width-percent:0;mso-height-percent:0;mso-width-relative:margin;mso-height-relative:margin;v-text-anchor:top" o:gfxdata="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" filled="f" stroked="f" strokeweight=".5pt">
+              <v:shape id="Casella di testo 37" o:spid="_x0000_s1026" type="#_x0000_t202" style="position:absolute;left:0;text-align:left;margin-left:281.2pt;margin-top:26.55pt;width:221.35pt;height:53pt;z-index:251678720;visibility:visible;mso-wrap-style:square;mso-width-percent:0;mso-height-percent:0;mso-wrap-distance-left:9pt;mso-wrap-distance-top:0;mso-wrap-distance-right:9pt;mso-wrap-distance-bottom:0;mso-position-horizontal:absolute;mso-position-horizontal-relative:text;mso-position-vertical:absolute;mso-position-vertical-relative:text;mso-width-percent:0;mso-height-percent:0;mso-width-relative:margin;mso-height-relative:margin;v-text-anchor:top" o:gfxdata="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" filled="f" stroked="f" strokeweight=".5pt">
                 <v:textbox>
                   <w:txbxContent>
                     <w:p>
@@ -475,7 +464,7 @@
     </w:p>
     <w:p>
       <w:pPr>
-        <w:ind w:left="4395"/>
+        <w:ind w:left="3969"/>
         <w:jc w:val="both"/>
         <w:rPr>
           <w:rFonts w:ascii="Times New Roman" w:hAnsi="Times New Roman" w:cs="Times New Roman"/>
@@ -622,11 +611,15 @@
         <w:jc w:val="both"/>
         <w:rPr>
           <w:rFonts w:ascii="Times New Roman" w:hAnsi="Times New Roman" w:cs="Times New Roman"/>
-        </w:rPr>
-      </w:pPr>
-      <w:r>
-        <w:rPr>
-          <w:rFonts w:ascii="Times New Roman" w:hAnsi="Times New Roman" w:cs="Times New Roman"/>
+          <w:sz w:val="24"/>
+          <w:szCs w:val="24"/>
+        </w:rPr>
+      </w:pPr>
+      <w:r>
+        <w:rPr>
+          <w:rFonts w:ascii="Times New Roman" w:hAnsi="Times New Roman" w:cs="Times New Roman"/>
+          <w:sz w:val="24"/>
+          <w:szCs w:val="24"/>
         </w:rPr>
         <w:t>Abstract</w:t>
       </w:r>
@@ -642,11 +635,15 @@
         <w:jc w:val="both"/>
         <w:rPr>
           <w:rFonts w:ascii="Times New Roman" w:hAnsi="Times New Roman" w:cs="Times New Roman"/>
-        </w:rPr>
-      </w:pPr>
-      <w:r>
-        <w:rPr>
-          <w:rFonts w:ascii="Times New Roman" w:hAnsi="Times New Roman" w:cs="Times New Roman"/>
+          <w:sz w:val="24"/>
+          <w:szCs w:val="24"/>
+        </w:rPr>
+      </w:pPr>
+      <w:r>
+        <w:rPr>
+          <w:rFonts w:ascii="Times New Roman" w:hAnsi="Times New Roman" w:cs="Times New Roman"/>
+          <w:sz w:val="24"/>
+          <w:szCs w:val="24"/>
         </w:rPr>
         <w:t>Linguaggio dei Segni</w:t>
       </w:r>
@@ -662,13 +659,41 @@
         <w:jc w:val="both"/>
         <w:rPr>
           <w:rFonts w:ascii="Times New Roman" w:hAnsi="Times New Roman" w:cs="Times New Roman"/>
-        </w:rPr>
-      </w:pPr>
-      <w:r>
-        <w:rPr>
-          <w:rFonts w:ascii="Times New Roman" w:hAnsi="Times New Roman" w:cs="Times New Roman"/>
+          <w:sz w:val="24"/>
+          <w:szCs w:val="24"/>
+        </w:rPr>
+      </w:pPr>
+      <w:r>
+        <w:rPr>
+          <w:rFonts w:ascii="Times New Roman" w:hAnsi="Times New Roman" w:cs="Times New Roman"/>
+          <w:sz w:val="24"/>
+          <w:szCs w:val="24"/>
         </w:rPr>
         <w:t>MediaPipe</w:t>
+      </w:r>
+    </w:p>
+    <w:p>
+      <w:pPr>
+        <w:pStyle w:val="Paragrafoelenco"/>
+        <w:numPr>
+          <w:ilvl w:val="3"/>
+          <w:numId w:val="1"/>
+        </w:numPr>
+        <w:ind w:left="993" w:hanging="502"/>
+        <w:jc w:val="both"/>
+        <w:rPr>
+          <w:rFonts w:ascii="Times New Roman" w:hAnsi="Times New Roman" w:cs="Times New Roman"/>
+          <w:sz w:val="24"/>
+          <w:szCs w:val="24"/>
+        </w:rPr>
+      </w:pPr>
+      <w:r>
+        <w:rPr>
+          <w:rFonts w:ascii="Times New Roman" w:hAnsi="Times New Roman" w:cs="Times New Roman"/>
+          <w:sz w:val="24"/>
+          <w:szCs w:val="24"/>
+        </w:rPr>
+        <w:t>MediaPipe Hands</w:t>
       </w:r>
     </w:p>
     <w:p>
@@ -682,11 +707,15 @@
         <w:jc w:val="both"/>
         <w:rPr>
           <w:rFonts w:ascii="Times New Roman" w:hAnsi="Times New Roman" w:cs="Times New Roman"/>
-        </w:rPr>
-      </w:pPr>
-      <w:r>
-        <w:rPr>
-          <w:rFonts w:ascii="Times New Roman" w:hAnsi="Times New Roman" w:cs="Times New Roman"/>
+          <w:sz w:val="24"/>
+          <w:szCs w:val="24"/>
+        </w:rPr>
+      </w:pPr>
+      <w:r>
+        <w:rPr>
+          <w:rFonts w:ascii="Times New Roman" w:hAnsi="Times New Roman" w:cs="Times New Roman"/>
+          <w:sz w:val="24"/>
+          <w:szCs w:val="24"/>
         </w:rPr>
         <w:t>Obiettivo (Risultato Atteso)</w:t>
       </w:r>
@@ -702,11 +731,15 @@
         <w:jc w:val="both"/>
         <w:rPr>
           <w:rFonts w:ascii="Times New Roman" w:hAnsi="Times New Roman" w:cs="Times New Roman"/>
-        </w:rPr>
-      </w:pPr>
-      <w:r>
-        <w:rPr>
-          <w:rFonts w:ascii="Times New Roman" w:hAnsi="Times New Roman" w:cs="Times New Roman"/>
+          <w:sz w:val="24"/>
+          <w:szCs w:val="24"/>
+        </w:rPr>
+      </w:pPr>
+      <w:r>
+        <w:rPr>
+          <w:rFonts w:ascii="Times New Roman" w:hAnsi="Times New Roman" w:cs="Times New Roman"/>
+          <w:sz w:val="24"/>
+          <w:szCs w:val="24"/>
         </w:rPr>
         <w:t>Implementazione</w:t>
       </w:r>
@@ -721,11 +754,15 @@
         <w:ind w:left="993" w:hanging="502"/>
         <w:rPr>
           <w:rFonts w:ascii="Times New Roman" w:hAnsi="Times New Roman" w:cs="Times New Roman"/>
-        </w:rPr>
-      </w:pPr>
-      <w:r>
-        <w:rPr>
-          <w:rFonts w:ascii="Times New Roman" w:hAnsi="Times New Roman" w:cs="Times New Roman"/>
+          <w:sz w:val="24"/>
+          <w:szCs w:val="24"/>
+        </w:rPr>
+      </w:pPr>
+      <w:r>
+        <w:rPr>
+          <w:rFonts w:ascii="Times New Roman" w:hAnsi="Times New Roman" w:cs="Times New Roman"/>
+          <w:sz w:val="24"/>
+          <w:szCs w:val="24"/>
         </w:rPr>
         <w:t>HandTrackingModule.py</w:t>
       </w:r>
@@ -741,11 +778,15 @@
         <w:jc w:val="both"/>
         <w:rPr>
           <w:rFonts w:ascii="Times New Roman" w:hAnsi="Times New Roman" w:cs="Times New Roman"/>
-        </w:rPr>
-      </w:pPr>
-      <w:r>
-        <w:rPr>
-          <w:rFonts w:ascii="Times New Roman" w:hAnsi="Times New Roman" w:cs="Times New Roman"/>
+          <w:sz w:val="24"/>
+          <w:szCs w:val="24"/>
+        </w:rPr>
+      </w:pPr>
+      <w:r>
+        <w:rPr>
+          <w:rFonts w:ascii="Times New Roman" w:hAnsi="Times New Roman" w:cs="Times New Roman"/>
+          <w:sz w:val="24"/>
+          <w:szCs w:val="24"/>
         </w:rPr>
         <w:t>Recogniser.py</w:t>
       </w:r>
@@ -761,11 +802,15 @@
         <w:jc w:val="both"/>
         <w:rPr>
           <w:rFonts w:ascii="Times New Roman" w:hAnsi="Times New Roman" w:cs="Times New Roman"/>
-        </w:rPr>
-      </w:pPr>
-      <w:r>
-        <w:rPr>
-          <w:rFonts w:ascii="Times New Roman" w:hAnsi="Times New Roman" w:cs="Times New Roman"/>
+          <w:sz w:val="24"/>
+          <w:szCs w:val="24"/>
+        </w:rPr>
+      </w:pPr>
+      <w:r>
+        <w:rPr>
+          <w:rFonts w:ascii="Times New Roman" w:hAnsi="Times New Roman" w:cs="Times New Roman"/>
+          <w:sz w:val="24"/>
+          <w:szCs w:val="24"/>
         </w:rPr>
         <w:t>StoreGesture.py</w:t>
       </w:r>
@@ -781,25 +826,17 @@
         <w:jc w:val="both"/>
         <w:rPr>
           <w:rFonts w:ascii="Times New Roman" w:hAnsi="Times New Roman" w:cs="Times New Roman"/>
-        </w:rPr>
-      </w:pPr>
-      <w:r>
-        <w:rPr>
-          <w:rFonts w:ascii="Times New Roman" w:hAnsi="Times New Roman" w:cs="Times New Roman"/>
-        </w:rPr>
-        <w:t>Recogniser</w:t>
-      </w:r>
-      <w:r>
-        <w:rPr>
-          <w:rFonts w:ascii="Times New Roman" w:hAnsi="Times New Roman" w:cs="Times New Roman"/>
-        </w:rPr>
-        <w:t>Signed</w:t>
-      </w:r>
-      <w:r>
-        <w:rPr>
-          <w:rFonts w:ascii="Times New Roman" w:hAnsi="Times New Roman" w:cs="Times New Roman"/>
-        </w:rPr>
-        <w:t>.py</w:t>
+          <w:sz w:val="24"/>
+          <w:szCs w:val="24"/>
+        </w:rPr>
+      </w:pPr>
+      <w:r>
+        <w:rPr>
+          <w:rFonts w:ascii="Times New Roman" w:hAnsi="Times New Roman" w:cs="Times New Roman"/>
+          <w:sz w:val="24"/>
+          <w:szCs w:val="24"/>
+        </w:rPr>
+        <w:t>RecogniserSigned.py</w:t>
       </w:r>
     </w:p>
     <w:p>
@@ -813,25 +850,17 @@
         <w:jc w:val="both"/>
         <w:rPr>
           <w:rFonts w:ascii="Times New Roman" w:hAnsi="Times New Roman" w:cs="Times New Roman"/>
-        </w:rPr>
-      </w:pPr>
-      <w:r>
-        <w:rPr>
-          <w:rFonts w:ascii="Times New Roman" w:hAnsi="Times New Roman" w:cs="Times New Roman"/>
-        </w:rPr>
-        <w:t>StoreGesture</w:t>
-      </w:r>
-      <w:r>
-        <w:rPr>
-          <w:rFonts w:ascii="Times New Roman" w:hAnsi="Times New Roman" w:cs="Times New Roman"/>
-        </w:rPr>
-        <w:t>Signed</w:t>
-      </w:r>
-      <w:r>
-        <w:rPr>
-          <w:rFonts w:ascii="Times New Roman" w:hAnsi="Times New Roman" w:cs="Times New Roman"/>
-        </w:rPr>
-        <w:t>.py</w:t>
+          <w:sz w:val="24"/>
+          <w:szCs w:val="24"/>
+        </w:rPr>
+      </w:pPr>
+      <w:r>
+        <w:rPr>
+          <w:rFonts w:ascii="Times New Roman" w:hAnsi="Times New Roman" w:cs="Times New Roman"/>
+          <w:sz w:val="24"/>
+          <w:szCs w:val="24"/>
+        </w:rPr>
+        <w:t>StoreGestureSigned.py</w:t>
       </w:r>
     </w:p>
     <w:p>
@@ -845,11 +874,15 @@
         <w:jc w:val="both"/>
         <w:rPr>
           <w:rFonts w:ascii="Times New Roman" w:hAnsi="Times New Roman" w:cs="Times New Roman"/>
-        </w:rPr>
-      </w:pPr>
-      <w:r>
-        <w:rPr>
-          <w:rFonts w:ascii="Times New Roman" w:hAnsi="Times New Roman" w:cs="Times New Roman"/>
+          <w:sz w:val="24"/>
+          <w:szCs w:val="24"/>
+        </w:rPr>
+      </w:pPr>
+      <w:r>
+        <w:rPr>
+          <w:rFonts w:ascii="Times New Roman" w:hAnsi="Times New Roman" w:cs="Times New Roman"/>
+          <w:sz w:val="24"/>
+          <w:szCs w:val="24"/>
         </w:rPr>
         <w:t>Valutazione dei Metodi Implementati</w:t>
       </w:r>
@@ -865,11 +898,15 @@
         <w:jc w:val="both"/>
         <w:rPr>
           <w:rFonts w:ascii="Times New Roman" w:hAnsi="Times New Roman" w:cs="Times New Roman"/>
-        </w:rPr>
-      </w:pPr>
-      <w:r>
-        <w:rPr>
-          <w:rFonts w:ascii="Times New Roman" w:hAnsi="Times New Roman" w:cs="Times New Roman"/>
+          <w:sz w:val="24"/>
+          <w:szCs w:val="24"/>
+        </w:rPr>
+      </w:pPr>
+      <w:r>
+        <w:rPr>
+          <w:rFonts w:ascii="Times New Roman" w:hAnsi="Times New Roman" w:cs="Times New Roman"/>
+          <w:sz w:val="24"/>
+          <w:szCs w:val="24"/>
         </w:rPr>
         <w:t xml:space="preserve">Risultato Ottenuto </w:t>
       </w:r>
@@ -885,19 +922,73 @@
         <w:jc w:val="both"/>
         <w:rPr>
           <w:rFonts w:ascii="Times New Roman" w:hAnsi="Times New Roman" w:cs="Times New Roman"/>
-        </w:rPr>
-      </w:pPr>
-      <w:r>
-        <w:rPr>
-          <w:rFonts w:ascii="Times New Roman" w:hAnsi="Times New Roman" w:cs="Times New Roman"/>
+          <w:sz w:val="24"/>
+          <w:szCs w:val="24"/>
+        </w:rPr>
+      </w:pPr>
+      <w:r>
+        <w:rPr>
+          <w:rFonts w:ascii="Times New Roman" w:hAnsi="Times New Roman" w:cs="Times New Roman"/>
+          <w:sz w:val="24"/>
+          <w:szCs w:val="24"/>
         </w:rPr>
         <w:t xml:space="preserve">Requisiti </w:t>
       </w:r>
       <w:r>
         <w:rPr>
           <w:rFonts w:ascii="Times New Roman" w:hAnsi="Times New Roman" w:cs="Times New Roman"/>
+          <w:sz w:val="24"/>
+          <w:szCs w:val="24"/>
         </w:rPr>
         <w:t>di Funzionamento</w:t>
+      </w:r>
+    </w:p>
+    <w:p>
+      <w:pPr>
+        <w:pStyle w:val="Paragrafoelenco"/>
+        <w:numPr>
+          <w:ilvl w:val="4"/>
+          <w:numId w:val="1"/>
+        </w:numPr>
+        <w:ind w:left="993" w:hanging="502"/>
+        <w:jc w:val="both"/>
+        <w:rPr>
+          <w:rFonts w:ascii="Times New Roman" w:hAnsi="Times New Roman" w:cs="Times New Roman"/>
+          <w:sz w:val="24"/>
+          <w:szCs w:val="24"/>
+        </w:rPr>
+      </w:pPr>
+      <w:r>
+        <w:rPr>
+          <w:rFonts w:ascii="Times New Roman" w:hAnsi="Times New Roman" w:cs="Times New Roman"/>
+          <w:sz w:val="24"/>
+          <w:szCs w:val="24"/>
+        </w:rPr>
+        <w:t>Condizioni di Luminosità</w:t>
+      </w:r>
+    </w:p>
+    <w:p>
+      <w:pPr>
+        <w:pStyle w:val="Paragrafoelenco"/>
+        <w:numPr>
+          <w:ilvl w:val="4"/>
+          <w:numId w:val="1"/>
+        </w:numPr>
+        <w:ind w:left="993" w:hanging="502"/>
+        <w:jc w:val="both"/>
+        <w:rPr>
+          <w:rFonts w:ascii="Times New Roman" w:hAnsi="Times New Roman" w:cs="Times New Roman"/>
+          <w:sz w:val="24"/>
+          <w:szCs w:val="24"/>
+        </w:rPr>
+      </w:pPr>
+      <w:r>
+        <w:rPr>
+          <w:rFonts w:ascii="Times New Roman" w:hAnsi="Times New Roman" w:cs="Times New Roman"/>
+          <w:sz w:val="24"/>
+          <w:szCs w:val="24"/>
+        </w:rPr>
+        <w:t>Requisiti Hardware e Software</w:t>
       </w:r>
     </w:p>
     <w:p>
@@ -1125,14 +1216,255 @@
         <w:jc w:val="both"/>
         <w:rPr>
           <w:rFonts w:ascii="Times New Roman" w:hAnsi="Times New Roman" w:cs="Times New Roman"/>
-        </w:rPr>
-      </w:pPr>
-      <w:r>
-        <w:rPr>
-          <w:rFonts w:ascii="Times New Roman" w:hAnsi="Times New Roman" w:cs="Times New Roman"/>
-        </w:rPr>
-        <w:t>TODO</w:t>
-      </w:r>
+          <w:noProof/>
+        </w:rPr>
+      </w:pPr>
+      <w:r>
+        <w:rPr>
+          <w:rFonts w:ascii="Times New Roman" w:hAnsi="Times New Roman" w:cs="Times New Roman"/>
+          <w:noProof/>
+        </w:rPr>
+        <w:t xml:space="preserve">Ciò che ci ha spinto nella realizzazione di questo progetto è il desiderio di permettere alle persone non udenti di comunicare con più facilità. </w:t>
+      </w:r>
+      <w:r>
+        <w:rPr>
+          <w:rFonts w:ascii="Times New Roman" w:hAnsi="Times New Roman" w:cs="Times New Roman"/>
+          <w:noProof/>
+        </w:rPr>
+        <w:t>Per cui abbiamo</w:t>
+      </w:r>
+      <w:r>
+        <w:rPr>
+          <w:rFonts w:ascii="Times New Roman" w:hAnsi="Times New Roman" w:cs="Times New Roman"/>
+          <w:noProof/>
+        </w:rPr>
+        <w:t xml:space="preserve"> </w:t>
+      </w:r>
+      <w:r>
+        <w:rPr>
+          <w:rFonts w:ascii="Times New Roman" w:hAnsi="Times New Roman" w:cs="Times New Roman"/>
+          <w:noProof/>
+        </w:rPr>
+        <w:t xml:space="preserve">deciso di dare un piccolo contributo </w:t>
+      </w:r>
+      <w:r>
+        <w:rPr>
+          <w:rFonts w:ascii="Times New Roman" w:hAnsi="Times New Roman" w:cs="Times New Roman"/>
+          <w:noProof/>
+        </w:rPr>
+        <w:t xml:space="preserve">implementando un prototipo di </w:t>
+      </w:r>
+      <w:r>
+        <w:rPr>
+          <w:rFonts w:ascii="Times New Roman" w:hAnsi="Times New Roman" w:cs="Times New Roman"/>
+          <w:noProof/>
+        </w:rPr>
+        <w:t xml:space="preserve">un </w:t>
+      </w:r>
+      <w:r>
+        <w:rPr>
+          <w:rFonts w:ascii="Times New Roman" w:hAnsi="Times New Roman" w:cs="Times New Roman"/>
+          <w:noProof/>
+        </w:rPr>
+        <w:t xml:space="preserve">assistente visivo </w:t>
+      </w:r>
+      <w:r>
+        <w:rPr>
+          <w:rFonts w:ascii="Times New Roman" w:hAnsi="Times New Roman" w:cs="Times New Roman"/>
+          <w:noProof/>
+        </w:rPr>
+        <w:t xml:space="preserve">virtuale </w:t>
+      </w:r>
+      <w:r>
+        <w:rPr>
+          <w:rFonts w:ascii="Times New Roman" w:hAnsi="Times New Roman" w:cs="Times New Roman"/>
+          <w:noProof/>
+        </w:rPr>
+        <w:t>real-time in grado di interpretare i gesti dell’alfabeto della Lingua dei Segni Internazionale.</w:t>
+      </w:r>
+    </w:p>
+    <w:p>
+      <w:pPr>
+        <w:pStyle w:val="Paragrafoelenco"/>
+        <w:ind w:left="426"/>
+        <w:jc w:val="both"/>
+        <w:rPr>
+          <w:rFonts w:ascii="Times New Roman" w:hAnsi="Times New Roman" w:cs="Times New Roman"/>
+          <w:noProof/>
+        </w:rPr>
+      </w:pPr>
+      <w:r>
+        <w:rPr>
+          <w:rFonts w:ascii="Times New Roman" w:hAnsi="Times New Roman" w:cs="Times New Roman"/>
+          <w:noProof/>
+        </w:rPr>
+        <w:t xml:space="preserve">Quest’assistente, implementato mediante l’utilizzo del framework MediaPipe e </w:t>
+      </w:r>
+      <w:r>
+        <w:rPr>
+          <w:rFonts w:ascii="Times New Roman" w:hAnsi="Times New Roman" w:cs="Times New Roman"/>
+          <w:noProof/>
+        </w:rPr>
+        <w:t>del</w:t>
+      </w:r>
+      <w:r>
+        <w:rPr>
+          <w:rFonts w:ascii="Times New Roman" w:hAnsi="Times New Roman" w:cs="Times New Roman"/>
+          <w:noProof/>
+        </w:rPr>
+        <w:t>la libreria OpenCV</w:t>
+      </w:r>
+      <w:r>
+        <w:rPr>
+          <w:rFonts w:ascii="Times New Roman" w:hAnsi="Times New Roman" w:cs="Times New Roman"/>
+          <w:noProof/>
+        </w:rPr>
+        <w:t xml:space="preserve">, </w:t>
+      </w:r>
+      <w:r>
+        <w:rPr>
+          <w:rFonts w:ascii="Times New Roman" w:hAnsi="Times New Roman" w:cs="Times New Roman"/>
+          <w:noProof/>
+        </w:rPr>
+        <w:t xml:space="preserve">è capace di riconosce e tradurre </w:t>
+      </w:r>
+      <w:r>
+        <w:rPr>
+          <w:rFonts w:ascii="Times New Roman" w:hAnsi="Times New Roman" w:cs="Times New Roman"/>
+          <w:noProof/>
+        </w:rPr>
+        <w:t xml:space="preserve">con grande semplicità </w:t>
+      </w:r>
+      <w:r>
+        <w:rPr>
+          <w:rFonts w:ascii="Times New Roman" w:hAnsi="Times New Roman" w:cs="Times New Roman"/>
+          <w:noProof/>
+        </w:rPr>
+        <w:t xml:space="preserve">i </w:t>
+      </w:r>
+      <w:r>
+        <w:rPr>
+          <w:rFonts w:ascii="Times New Roman" w:hAnsi="Times New Roman" w:cs="Times New Roman"/>
+          <w:noProof/>
+        </w:rPr>
+        <w:t>gesti statici</w:t>
+      </w:r>
+      <w:r>
+        <w:rPr>
+          <w:rFonts w:ascii="Times New Roman" w:hAnsi="Times New Roman" w:cs="Times New Roman"/>
+          <w:noProof/>
+        </w:rPr>
+        <w:t xml:space="preserve"> prodotti dalla mano sinistra in real-time</w:t>
+      </w:r>
+      <w:r>
+        <w:rPr>
+          <w:rFonts w:ascii="Times New Roman" w:hAnsi="Times New Roman" w:cs="Times New Roman"/>
+          <w:noProof/>
+        </w:rPr>
+        <w:t xml:space="preserve">, </w:t>
+      </w:r>
+      <w:r>
+        <w:rPr>
+          <w:rFonts w:ascii="Times New Roman" w:hAnsi="Times New Roman" w:cs="Times New Roman"/>
+          <w:noProof/>
+        </w:rPr>
+        <w:t>in quanto richiede il solo utilizzo di una webcam</w:t>
+      </w:r>
+      <w:r>
+        <w:rPr>
+          <w:rFonts w:ascii="Times New Roman" w:hAnsi="Times New Roman" w:cs="Times New Roman"/>
+          <w:noProof/>
+        </w:rPr>
+        <w:t>.</w:t>
+      </w:r>
+      <w:r>
+        <w:rPr>
+          <w:rFonts w:ascii="Times New Roman" w:hAnsi="Times New Roman" w:cs="Times New Roman"/>
+          <w:noProof/>
+        </w:rPr>
+        <w:t xml:space="preserve"> </w:t>
+      </w:r>
+    </w:p>
+    <w:p>
+      <w:pPr>
+        <w:pStyle w:val="Paragrafoelenco"/>
+        <w:ind w:left="426"/>
+        <w:jc w:val="both"/>
+        <w:rPr>
+          <w:rFonts w:ascii="Times New Roman" w:hAnsi="Times New Roman" w:cs="Times New Roman"/>
+          <w:noProof/>
+        </w:rPr>
+      </w:pPr>
+      <w:r>
+        <w:rPr>
+          <w:rFonts w:ascii="Times New Roman" w:hAnsi="Times New Roman" w:cs="Times New Roman"/>
+          <w:noProof/>
+        </w:rPr>
+        <w:t>T</w:t>
+      </w:r>
+      <w:r>
+        <w:rPr>
+          <w:rFonts w:ascii="Times New Roman" w:hAnsi="Times New Roman" w:cs="Times New Roman"/>
+          <w:noProof/>
+        </w:rPr>
+        <w:t xml:space="preserve">uttavia, essendo un prototipo, </w:t>
+      </w:r>
+      <w:r>
+        <w:rPr>
+          <w:rFonts w:ascii="Times New Roman" w:hAnsi="Times New Roman" w:cs="Times New Roman"/>
+          <w:noProof/>
+        </w:rPr>
+        <w:t>andrebbe</w:t>
+      </w:r>
+      <w:r>
+        <w:rPr>
+          <w:rFonts w:ascii="Times New Roman" w:hAnsi="Times New Roman" w:cs="Times New Roman"/>
+          <w:noProof/>
+        </w:rPr>
+        <w:t xml:space="preserve"> migliorato in termini di precisione nel riconoscimento dei gesti</w:t>
+      </w:r>
+      <w:r>
+        <w:rPr>
+          <w:rFonts w:ascii="Times New Roman" w:hAnsi="Times New Roman" w:cs="Times New Roman"/>
+          <w:noProof/>
+        </w:rPr>
+        <w:t xml:space="preserve"> e ampliato all’interpretazione di intere espressioni o frasi più complesse</w:t>
+      </w:r>
+      <w:r>
+        <w:rPr>
+          <w:rFonts w:ascii="Times New Roman" w:hAnsi="Times New Roman" w:cs="Times New Roman"/>
+          <w:noProof/>
+        </w:rPr>
+        <w:t xml:space="preserve"> che richiedono il movimento della mano nel tempo</w:t>
+      </w:r>
+      <w:r>
+        <w:rPr>
+          <w:rFonts w:ascii="Times New Roman" w:hAnsi="Times New Roman" w:cs="Times New Roman"/>
+          <w:noProof/>
+        </w:rPr>
+        <w:t>.</w:t>
+      </w:r>
+    </w:p>
+    <w:p>
+      <w:pPr>
+        <w:pStyle w:val="Paragrafoelenco"/>
+        <w:ind w:left="426"/>
+        <w:jc w:val="both"/>
+        <w:rPr>
+          <w:rFonts w:ascii="Times New Roman" w:hAnsi="Times New Roman" w:cs="Times New Roman"/>
+          <w:noProof/>
+        </w:rPr>
+      </w:pPr>
+    </w:p>
+    <w:p>
+      <w:pPr>
+        <w:pStyle w:val="Paragrafoelenco"/>
+        <w:ind w:left="426"/>
+        <w:jc w:val="both"/>
+        <w:rPr>
+          <w:rFonts w:ascii="Times New Roman" w:hAnsi="Times New Roman" w:cs="Times New Roman"/>
+        </w:rPr>
+      </w:pPr>
     </w:p>
     <w:p>
       <w:pPr>
@@ -1244,7 +1576,19 @@
         <w:rPr>
           <w:rFonts w:ascii="Times New Roman" w:hAnsi="Times New Roman" w:cs="Times New Roman"/>
         </w:rPr>
-        <w:t xml:space="preserve"> persone sorde.</w:t>
+        <w:t xml:space="preserve"> persone </w:t>
+      </w:r>
+      <w:r>
+        <w:rPr>
+          <w:rFonts w:ascii="Times New Roman" w:hAnsi="Times New Roman" w:cs="Times New Roman"/>
+        </w:rPr>
+        <w:t>non udenti</w:t>
+      </w:r>
+      <w:r>
+        <w:rPr>
+          <w:rFonts w:ascii="Times New Roman" w:hAnsi="Times New Roman" w:cs="Times New Roman"/>
+        </w:rPr>
+        <w:t>.</w:t>
       </w:r>
     </w:p>
     <w:p>
@@ -1706,7 +2050,31 @@
         <w:rPr>
           <w:rFonts w:ascii="Times New Roman" w:hAnsi="Times New Roman" w:cs="Times New Roman"/>
         </w:rPr>
-        <w:t xml:space="preserve">, sviluppata dalla World Federation of Deaf negli anni ’50, per permette la comunicazione tra persone sorde anche se di diversa nazionalità, e quindi usanti diverse lingue dei segni. </w:t>
+        <w:t>, sviluppata dalla World Federation of Deaf negli anni ’50, per permette</w:t>
+      </w:r>
+      <w:r>
+        <w:rPr>
+          <w:rFonts w:ascii="Times New Roman" w:hAnsi="Times New Roman" w:cs="Times New Roman"/>
+        </w:rPr>
+        <w:t>re</w:t>
+      </w:r>
+      <w:r>
+        <w:rPr>
+          <w:rFonts w:ascii="Times New Roman" w:hAnsi="Times New Roman" w:cs="Times New Roman"/>
+        </w:rPr>
+        <w:t xml:space="preserve"> la comunicazione tra persone </w:t>
+      </w:r>
+      <w:r>
+        <w:rPr>
+          <w:rFonts w:ascii="Times New Roman" w:hAnsi="Times New Roman" w:cs="Times New Roman"/>
+        </w:rPr>
+        <w:t>non udenti</w:t>
+      </w:r>
+      <w:r>
+        <w:rPr>
+          <w:rFonts w:ascii="Times New Roman" w:hAnsi="Times New Roman" w:cs="Times New Roman"/>
+        </w:rPr>
+        <w:t xml:space="preserve"> anche se di diversa nazionalità, e quindi usanti diverse lingue dei segni. </w:t>
       </w:r>
     </w:p>
     <w:p>
@@ -2412,7 +2780,35 @@
           <w:rFonts w:ascii="Times New Roman" w:hAnsi="Times New Roman" w:cs="Times New Roman"/>
           <w:color w:val="000000" w:themeColor="text1"/>
         </w:rPr>
-        <w:t>Per ottenere il risultato sono state annotate manualmente ~30.000 immagini del mondo reale con 21 coordinate 3D, come mostrato in Fig.1.1 (il valore Z viene preso dalla mappa di profondità dell'immagine, se esiste, per ogni coordinata corrispondente). Per coprire meglio le possibili pose della mano e fornire un'ulteriore supervisione sulla natura della geometria della mano, viene eseguito anche il rendering di un modello di mano sintetico di alta qualità su vari sfondi e lo mappiamo alle corrispondenti coordinate 3D.</w:t>
+        <w:t>Per ottenere il risultato sono state annotate manualmente ~30.000 immagini del mondo reale con 21 coordinate 3D, come mostrato in Fig.</w:t>
+      </w:r>
+      <w:r>
+        <w:rPr>
+          <w:rFonts w:ascii="Times New Roman" w:hAnsi="Times New Roman" w:cs="Times New Roman"/>
+          <w:color w:val="000000" w:themeColor="text1"/>
+        </w:rPr>
+        <w:t>3</w:t>
+      </w:r>
+      <w:r>
+        <w:rPr>
+          <w:rFonts w:ascii="Times New Roman" w:hAnsi="Times New Roman" w:cs="Times New Roman"/>
+          <w:color w:val="000000" w:themeColor="text1"/>
+        </w:rPr>
+        <w:t xml:space="preserve">.1 (il valore Z viene preso dalla mappa di profondità dell'immagine, se esiste, per ogni coordinata corrispondente). Per coprire meglio le possibili pose della mano e fornire un'ulteriore supervisione sulla natura della geometria della mano, viene eseguito anche il rendering di un modello di mano sintetico di alta qualità su vari sfondi e </w:t>
+      </w:r>
+      <w:r>
+        <w:rPr>
+          <w:rFonts w:ascii="Times New Roman" w:hAnsi="Times New Roman" w:cs="Times New Roman"/>
+          <w:color w:val="000000" w:themeColor="text1"/>
+        </w:rPr>
+        <w:t>viene mappato</w:t>
+      </w:r>
+      <w:r>
+        <w:rPr>
+          <w:rFonts w:ascii="Times New Roman" w:hAnsi="Times New Roman" w:cs="Times New Roman"/>
+          <w:color w:val="000000" w:themeColor="text1"/>
+        </w:rPr>
+        <w:t xml:space="preserve"> alle corrispondenti coordinate 3D.</w:t>
       </w:r>
     </w:p>
     <w:p>
@@ -2538,7 +2934,7 @@
           <w:rFonts w:ascii="Times New Roman" w:hAnsi="Times New Roman" w:cs="Times New Roman"/>
           <w:color w:val="C00000"/>
         </w:rPr>
-        <w:t>Configuration Options</w:t>
+        <w:t>Opzioni di Configurazione</w:t>
       </w:r>
     </w:p>
     <w:p>
@@ -2697,7 +3093,21 @@
           <w:rFonts w:ascii="Times New Roman" w:hAnsi="Times New Roman" w:cs="Times New Roman"/>
           <w:color w:val="000000" w:themeColor="text1"/>
         </w:rPr>
-        <w:t xml:space="preserve">ssimo da mani da rilevare. Il valore di default è 2. </w:t>
+        <w:t>ssimo d</w:t>
+      </w:r>
+      <w:r>
+        <w:rPr>
+          <w:rFonts w:ascii="Times New Roman" w:hAnsi="Times New Roman" w:cs="Times New Roman"/>
+          <w:color w:val="000000" w:themeColor="text1"/>
+        </w:rPr>
+        <w:t>i</w:t>
+      </w:r>
+      <w:r>
+        <w:rPr>
+          <w:rFonts w:ascii="Times New Roman" w:hAnsi="Times New Roman" w:cs="Times New Roman"/>
+          <w:color w:val="000000" w:themeColor="text1"/>
+        </w:rPr>
+        <w:t xml:space="preserve"> mani da rilevare. Il valore di default è 2. </w:t>
       </w:r>
     </w:p>
     <w:p>
@@ -3885,6 +4295,7 @@
           <w:color w:val="000000" w:themeColor="text1"/>
         </w:rPr>
       </w:pPr>
+      <w:bookmarkStart w:id="1" w:name="_Hlk120958467"/>
       <w:r>
         <w:rPr>
           <w:rFonts w:ascii="Times New Roman" w:hAnsi="Times New Roman" w:cs="Times New Roman"/>
@@ -3931,7 +4342,21 @@
           <w:rFonts w:ascii="Times New Roman" w:hAnsi="Times New Roman" w:cs="Times New Roman"/>
           <w:noProof/>
         </w:rPr>
-        <w:t>(Fig 2.1).</w:t>
+        <w:t>(Fig</w:t>
+      </w:r>
+      <w:r>
+        <w:rPr>
+          <w:rFonts w:ascii="Times New Roman" w:hAnsi="Times New Roman" w:cs="Times New Roman"/>
+          <w:noProof/>
+        </w:rPr>
+        <w:t>.</w:t>
+      </w:r>
+      <w:r>
+        <w:rPr>
+          <w:rFonts w:ascii="Times New Roman" w:hAnsi="Times New Roman" w:cs="Times New Roman"/>
+          <w:noProof/>
+        </w:rPr>
+        <w:t xml:space="preserve"> 2.1).</w:t>
       </w:r>
     </w:p>
     <w:p>
@@ -3981,6 +4406,7 @@
         <w:t>Un tale traduttore potrebbe ridurre notevolmente la barriera tra molte persone non udenti e ipoudenti in modo che possano migliorare la comunicazione con gli altri nelle loro attività quotidiane.</w:t>
       </w:r>
     </w:p>
+    <w:bookmarkEnd w:id="1"/>
     <w:p>
       <w:pPr>
         <w:pStyle w:val="Paragrafoelenco"/>
@@ -4066,7 +4492,7 @@
           <w:szCs w:val="24"/>
         </w:rPr>
       </w:pPr>
-      <w:bookmarkStart w:id="1" w:name="_Hlk120819981"/>
+      <w:bookmarkStart w:id="2" w:name="_Hlk120819981"/>
       <w:r>
         <w:rPr>
           <w:rFonts w:ascii="Times New Roman" w:hAnsi="Times New Roman" w:cs="Times New Roman"/>
@@ -4077,7 +4503,7 @@
         <w:t>HandTrackingModule.py</w:t>
       </w:r>
     </w:p>
-    <w:bookmarkEnd w:id="1"/>
+    <w:bookmarkEnd w:id="2"/>
     <w:p>
       <w:pPr>
         <w:pStyle w:val="Paragrafoelenco"/>
@@ -4151,7 +4577,7 @@
                 <w:color w:val="FFFFFF" w:themeColor="background1"/>
               </w:rPr>
             </w:pPr>
-            <w:bookmarkStart w:id="2" w:name="_Hlk119948977"/>
+            <w:bookmarkStart w:id="3" w:name="_Hlk119948977"/>
             <w:r>
               <w:rPr>
                 <w:rFonts w:ascii="Times New Roman" w:hAnsi="Times New Roman" w:cs="Times New Roman"/>
@@ -4650,7 +5076,7 @@
           </w:p>
         </w:tc>
       </w:tr>
-      <w:bookmarkEnd w:id="2"/>
+      <w:bookmarkEnd w:id="3"/>
     </w:tbl>
     <w:p>
       <w:pPr>
@@ -5234,7 +5660,21 @@
           <w:rFonts w:ascii="Times New Roman" w:hAnsi="Times New Roman" w:cs="Times New Roman"/>
           <w:color w:val="000000" w:themeColor="text1"/>
         </w:rPr>
-        <w:t xml:space="preserve">Il rilevamento dei dati inerenti alla mano è possibile tramite </w:t>
+        <w:t>Il rilevamento dei dati inerenti alla mano è possibile tramite</w:t>
+      </w:r>
+      <w:r>
+        <w:rPr>
+          <w:rFonts w:ascii="Times New Roman" w:hAnsi="Times New Roman" w:cs="Times New Roman"/>
+          <w:color w:val="000000" w:themeColor="text1"/>
+        </w:rPr>
+        <w:t xml:space="preserve"> la funzione</w:t>
+      </w:r>
+      <w:r>
+        <w:rPr>
+          <w:rFonts w:ascii="Times New Roman" w:hAnsi="Times New Roman" w:cs="Times New Roman"/>
+          <w:color w:val="000000" w:themeColor="text1"/>
+        </w:rPr>
+        <w:t xml:space="preserve"> </w:t>
       </w:r>
       <w:r>
         <w:rPr>
@@ -5259,7 +5699,7 @@
           <w:rFonts w:ascii="Times New Roman" w:hAnsi="Times New Roman" w:cs="Times New Roman"/>
           <w:color w:val="000000" w:themeColor="text1"/>
         </w:rPr>
-        <w:t xml:space="preserve"> , una funzione c</w:t>
+        <w:t>, una funzione c</w:t>
       </w:r>
       <w:r>
         <w:rPr>
@@ -10041,7 +10481,21 @@
           <w:rFonts w:ascii="Times New Roman" w:hAnsi="Times New Roman" w:cs="Times New Roman"/>
           <w:noProof/>
         </w:rPr>
-        <w:t xml:space="preserve"> (Fig 5.</w:t>
+        <w:t xml:space="preserve"> (Fig</w:t>
+      </w:r>
+      <w:r>
+        <w:rPr>
+          <w:rFonts w:ascii="Times New Roman" w:hAnsi="Times New Roman" w:cs="Times New Roman"/>
+          <w:noProof/>
+        </w:rPr>
+        <w:t>.</w:t>
+      </w:r>
+      <w:r>
+        <w:rPr>
+          <w:rFonts w:ascii="Times New Roman" w:hAnsi="Times New Roman" w:cs="Times New Roman"/>
+          <w:noProof/>
+        </w:rPr>
+        <w:t xml:space="preserve"> 5.</w:t>
       </w:r>
       <w:r>
         <w:rPr>
@@ -10181,7 +10635,7 @@
           <w:color w:val="000000" w:themeColor="text1"/>
         </w:rPr>
       </w:pPr>
-      <w:bookmarkStart w:id="3" w:name="_Hlk120722198"/>
+      <w:bookmarkStart w:id="4" w:name="_Hlk120722198"/>
       <w:r>
         <w:rPr>
           <w:rFonts w:ascii="Times New Roman" w:hAnsi="Times New Roman" w:cs="Times New Roman"/>
@@ -10461,7 +10915,7 @@
           <w:lang w:val="en-US"/>
         </w:rPr>
       </w:pPr>
-      <w:bookmarkStart w:id="4" w:name="_Hlk120815577"/>
+      <w:bookmarkStart w:id="5" w:name="_Hlk120815577"/>
       <w:r>
         <w:rPr>
           <w:rFonts w:ascii="Courier New" w:hAnsi="Courier New" w:cs="Courier New"/>
@@ -10683,7 +11137,7 @@
         </w:rPr>
       </w:pPr>
     </w:p>
-    <w:bookmarkEnd w:id="4"/>
+    <w:bookmarkEnd w:id="5"/>
     <w:p>
       <w:pPr>
         <w:pStyle w:val="Paragrafoelenco"/>
@@ -10733,7 +11187,7 @@
           <w:rFonts w:ascii="Times New Roman" w:hAnsi="Times New Roman" w:cs="Times New Roman"/>
           <w:noProof/>
         </w:rPr>
-        <w:t>Fig. 5.</w:t>
+        <w:t>Fig.5.</w:t>
       </w:r>
       <w:r>
         <w:rPr>
@@ -10776,8 +11230,8 @@
           <w:lang w:val="en-US"/>
         </w:rPr>
       </w:pPr>
-      <w:bookmarkStart w:id="5" w:name="_Hlk120816025"/>
-      <w:bookmarkStart w:id="6" w:name="_Hlk120892645"/>
+      <w:bookmarkStart w:id="6" w:name="_Hlk120816025"/>
+      <w:bookmarkStart w:id="7" w:name="_Hlk120892645"/>
       <w:r>
         <w:rPr>
           <w:rFonts w:ascii="Courier New" w:hAnsi="Courier New" w:cs="Courier New"/>
@@ -10789,7 +11243,7 @@
         <w:t xml:space="preserve">distMatrix: </w:t>
       </w:r>
     </w:p>
-    <w:bookmarkEnd w:id="5"/>
+    <w:bookmarkEnd w:id="6"/>
     <w:p>
       <w:pPr>
         <w:pStyle w:val="Paragrafoelenco"/>
@@ -11042,7 +11496,7 @@
         <w:t>Nodo 0                           Nodo 20</w:t>
       </w:r>
     </w:p>
-    <w:bookmarkEnd w:id="6"/>
+    <w:bookmarkEnd w:id="7"/>
     <w:p>
       <w:pPr>
         <w:pStyle w:val="Paragrafoelenco"/>
@@ -11086,7 +11540,35 @@
           <w:rFonts w:ascii="Times New Roman" w:hAnsi="Times New Roman" w:cs="Times New Roman"/>
           <w:color w:val="000000" w:themeColor="text1"/>
         </w:rPr>
-        <w:t xml:space="preserve"> rispetto alla lunghezza del palmo per permettere al riconoscitore di riconoscere i segni anche se la mano si trova a distanze diverse dalla webcam.</w:t>
+        <w:t xml:space="preserve"> rispetto alla lunghezza del palmo per permetter</w:t>
+      </w:r>
+      <w:r>
+        <w:rPr>
+          <w:rFonts w:ascii="Times New Roman" w:hAnsi="Times New Roman" w:cs="Times New Roman"/>
+          <w:color w:val="000000" w:themeColor="text1"/>
+        </w:rPr>
+        <w:t>e</w:t>
+      </w:r>
+      <w:r>
+        <w:rPr>
+          <w:rFonts w:ascii="Times New Roman" w:hAnsi="Times New Roman" w:cs="Times New Roman"/>
+          <w:color w:val="000000" w:themeColor="text1"/>
+        </w:rPr>
+        <w:t xml:space="preserve"> al</w:t>
+      </w:r>
+      <w:r>
+        <w:rPr>
+          <w:rFonts w:ascii="Times New Roman" w:hAnsi="Times New Roman" w:cs="Times New Roman"/>
+          <w:color w:val="000000" w:themeColor="text1"/>
+        </w:rPr>
+        <w:t xml:space="preserve"> programma</w:t>
+      </w:r>
+      <w:r>
+        <w:rPr>
+          <w:rFonts w:ascii="Times New Roman" w:hAnsi="Times New Roman" w:cs="Times New Roman"/>
+          <w:color w:val="000000" w:themeColor="text1"/>
+        </w:rPr>
+        <w:t xml:space="preserve"> di riconoscere i segni anche se la mano si trova a distanze diverse dalla webcam.</w:t>
       </w:r>
     </w:p>
     <w:p>
@@ -11787,7 +12269,35 @@
           <w:rFonts w:ascii="Times New Roman" w:hAnsi="Times New Roman" w:cs="Times New Roman"/>
           <w:color w:val="000000" w:themeColor="text1"/>
         </w:rPr>
-        <w:t xml:space="preserve">Successivamente, l’errore minimo viene sottoposto ad un ulteriore controllo di tolleranza. Cioè il calcolo del minimo non è sufficiente per stabilire che il gesto rilevato sia effettivamente corrispondente a quello trovato, ma è necessario stabilire una soglia entro cui un determinato risultato può essere accettato o meno. </w:t>
+        <w:t>Successivamente, l’errore minimo viene sottoposto ad un ulteriore controllo di tolleranza</w:t>
+      </w:r>
+      <w:r>
+        <w:rPr>
+          <w:rFonts w:ascii="Times New Roman" w:hAnsi="Times New Roman" w:cs="Times New Roman"/>
+          <w:color w:val="000000" w:themeColor="text1"/>
+        </w:rPr>
+        <w:t>, c</w:t>
+      </w:r>
+      <w:r>
+        <w:rPr>
+          <w:rFonts w:ascii="Times New Roman" w:hAnsi="Times New Roman" w:cs="Times New Roman"/>
+          <w:color w:val="000000" w:themeColor="text1"/>
+        </w:rPr>
+        <w:t>ioè</w:t>
+      </w:r>
+      <w:r>
+        <w:rPr>
+          <w:rFonts w:ascii="Times New Roman" w:hAnsi="Times New Roman" w:cs="Times New Roman"/>
+          <w:color w:val="000000" w:themeColor="text1"/>
+        </w:rPr>
+        <w:t>,</w:t>
+      </w:r>
+      <w:r>
+        <w:rPr>
+          <w:rFonts w:ascii="Times New Roman" w:hAnsi="Times New Roman" w:cs="Times New Roman"/>
+          <w:color w:val="000000" w:themeColor="text1"/>
+        </w:rPr>
+        <w:t xml:space="preserve"> il calcolo del minimo non è sufficiente per stabilire che il gesto rilevato sia effettivamente corrispondente a quello trovato, ma è necessario stabilire una soglia entro cui un determinato risultato può essere accettato o meno. </w:t>
       </w:r>
     </w:p>
     <w:p>
@@ -12103,7 +12613,21 @@
           <w:rFonts w:ascii="Times New Roman" w:hAnsi="Times New Roman" w:cs="Times New Roman"/>
           <w:color w:val="000000" w:themeColor="text1"/>
         </w:rPr>
-        <w:t>Dopo aver trovato il gesto corrispondente a quello rilevato, viene effettuato un ulteriore controllo sull’orientamento della mano, ampliamente spiegato nel Paragrafo 5.1.5. Quindi se la mano è orientata nel giusto modo il simbolo verrà riconosciuto e mostrato al video altrimenti utente verrà sollecitato a riposizionare la mano correttamente.</w:t>
+        <w:t xml:space="preserve">Dopo aver trovato il gesto corrispondente a quello rilevato, viene effettuato un ulteriore controllo sull’orientamento della mano, ampliamente spiegato nel Paragrafo 5.1.5. Quindi se la mano è orientata nel giusto modo il simbolo verrà riconosciuto e mostrato a video altrimenti </w:t>
+      </w:r>
+      <w:r>
+        <w:rPr>
+          <w:rFonts w:ascii="Times New Roman" w:hAnsi="Times New Roman" w:cs="Times New Roman"/>
+          <w:color w:val="000000" w:themeColor="text1"/>
+        </w:rPr>
+        <w:t>l’</w:t>
+      </w:r>
+      <w:r>
+        <w:rPr>
+          <w:rFonts w:ascii="Times New Roman" w:hAnsi="Times New Roman" w:cs="Times New Roman"/>
+          <w:color w:val="000000" w:themeColor="text1"/>
+        </w:rPr>
+        <w:t>utente verrà sollecitato a riposizionare la mano correttamente.</w:t>
       </w:r>
     </w:p>
     <w:p>
@@ -13121,7 +13645,7 @@
         <w:t>13</w:t>
       </w:r>
     </w:p>
-    <w:bookmarkEnd w:id="3"/>
+    <w:bookmarkEnd w:id="4"/>
     <w:p>
       <w:pPr>
         <w:pStyle w:val="Paragrafoelenco"/>
@@ -13158,7 +13682,7 @@
           <w:color w:val="000000" w:themeColor="text1"/>
         </w:rPr>
       </w:pPr>
-      <w:bookmarkStart w:id="7" w:name="_Hlk120722253"/>
+      <w:bookmarkStart w:id="8" w:name="_Hlk120722253"/>
       <w:r>
         <w:rPr>
           <w:rFonts w:ascii="Times New Roman" w:hAnsi="Times New Roman" w:cs="Times New Roman"/>
@@ -13171,7 +13695,39 @@
           <w:rFonts w:ascii="Times New Roman" w:hAnsi="Times New Roman" w:cs="Times New Roman"/>
           <w:color w:val="000000" w:themeColor="text1"/>
         </w:rPr>
-        <w:t xml:space="preserve"> è stato implementato il RecogniserSigned.py che segue gli stessi passaggi del Recogniser.py, ma calcola le distanze in un modo diverso. Infatti le distanze di Eulero calcolate prima non tengono conto della posizione di un nodo rispetto a un altro, quindi abbiamo implementato una funzione </w:t>
+        <w:t xml:space="preserve"> è stato implementato il </w:t>
+      </w:r>
+      <w:r>
+        <w:rPr>
+          <w:rFonts w:ascii="Times New Roman" w:hAnsi="Times New Roman" w:cs="Times New Roman"/>
+          <w:b/>
+          <w:bCs/>
+          <w:color w:val="000000" w:themeColor="text1"/>
+        </w:rPr>
+        <w:t>RecogniserSigned.py</w:t>
+      </w:r>
+      <w:r>
+        <w:rPr>
+          <w:rFonts w:ascii="Times New Roman" w:hAnsi="Times New Roman" w:cs="Times New Roman"/>
+          <w:color w:val="000000" w:themeColor="text1"/>
+        </w:rPr>
+        <w:t xml:space="preserve"> che segue gli stessi passaggi del </w:t>
+      </w:r>
+      <w:r>
+        <w:rPr>
+          <w:rFonts w:ascii="Times New Roman" w:hAnsi="Times New Roman" w:cs="Times New Roman"/>
+          <w:i/>
+          <w:iCs/>
+          <w:color w:val="000000" w:themeColor="text1"/>
+        </w:rPr>
+        <w:t>Recogniser.py</w:t>
+      </w:r>
+      <w:r>
+        <w:rPr>
+          <w:rFonts w:ascii="Times New Roman" w:hAnsi="Times New Roman" w:cs="Times New Roman"/>
+          <w:color w:val="000000" w:themeColor="text1"/>
+        </w:rPr>
+        <w:t xml:space="preserve">, ma calcola le distanze in un modo diverso. Infatti le distanze di Eulero calcolate prima non tengono conto della posizione di un nodo rispetto a un altro, quindi abbiamo implementato una funzione </w:t>
       </w:r>
       <w:r>
         <w:rPr>
@@ -13201,7 +13757,21 @@
           <w:rFonts w:ascii="Times New Roman" w:hAnsi="Times New Roman" w:cs="Times New Roman"/>
           <w:color w:val="000000" w:themeColor="text1"/>
         </w:rPr>
-        <w:t xml:space="preserve">, andasse a calcolare la differenza tra le coordinate, </w:t>
+        <w:t xml:space="preserve">, </w:t>
+      </w:r>
+      <w:r>
+        <w:rPr>
+          <w:rFonts w:ascii="Times New Roman" w:hAnsi="Times New Roman" w:cs="Times New Roman"/>
+          <w:color w:val="000000" w:themeColor="text1"/>
+        </w:rPr>
+        <w:t>vada</w:t>
+      </w:r>
+      <w:r>
+        <w:rPr>
+          <w:rFonts w:ascii="Times New Roman" w:hAnsi="Times New Roman" w:cs="Times New Roman"/>
+          <w:color w:val="000000" w:themeColor="text1"/>
+        </w:rPr>
+        <w:t xml:space="preserve"> a calcolare la differenza tra le coordinate, </w:t>
       </w:r>
       <w:r>
         <w:rPr>
@@ -14090,7 +14660,7 @@
         </w:drawing>
       </w:r>
     </w:p>
-    <w:bookmarkEnd w:id="7"/>
+    <w:bookmarkEnd w:id="8"/>
     <w:p>
       <w:pPr>
         <w:pStyle w:val="Paragrafoelenco"/>
@@ -14906,7 +15476,7 @@
           <w:rFonts w:ascii="Times New Roman" w:hAnsi="Times New Roman" w:cs="Times New Roman"/>
           <w:color w:val="000000" w:themeColor="text1"/>
         </w:rPr>
-        <w:t xml:space="preserve"> in Fig. 6.1</w:t>
+        <w:t xml:space="preserve"> in Fig.6.1</w:t>
       </w:r>
       <w:r>
         <w:rPr>
@@ -15003,8 +15573,8 @@
         <w:rPr>
           <w:rFonts w:ascii="Times New Roman" w:hAnsi="Times New Roman" w:cs="Times New Roman"/>
           <w:color w:val="000000" w:themeColor="text1"/>
-          <w:sz w:val="10"/>
-          <w:szCs w:val="10"/>
+          <w:sz w:val="8"/>
+          <w:szCs w:val="8"/>
         </w:rPr>
       </w:pPr>
     </w:p>
@@ -15022,13 +15592,73 @@
           <w:noProof/>
         </w:rPr>
         <w:drawing>
-          <wp:anchor distT="0" distB="0" distL="114300" distR="114300" simplePos="0" relativeHeight="251672576" behindDoc="0" locked="0" layoutInCell="1" allowOverlap="1" wp14:anchorId="227F18EA" wp14:editId="00EB8D7F">
+          <wp:anchor distT="0" distB="0" distL="114300" distR="114300" simplePos="0" relativeHeight="251680768" behindDoc="0" locked="0" layoutInCell="1" allowOverlap="1" wp14:anchorId="624AC973" wp14:editId="4DEA054A">
             <wp:simplePos x="0" y="0"/>
             <wp:positionH relativeFrom="column">
-              <wp:posOffset>581025</wp:posOffset>
+              <wp:posOffset>2478034</wp:posOffset>
             </wp:positionH>
             <wp:positionV relativeFrom="paragraph">
-              <wp:posOffset>385445</wp:posOffset>
+              <wp:posOffset>767715</wp:posOffset>
+            </wp:positionV>
+            <wp:extent cx="3454400" cy="2886710"/>
+            <wp:effectExtent l="0" t="0" r="0" b="8890"/>
+            <wp:wrapTopAndBottom/>
+            <wp:docPr id="15" name="Immagine 15" descr="Immagine che contiene testo&#10;&#10;Descrizione generata automaticamente"/>
+            <wp:cNvGraphicFramePr>
+              <a:graphicFrameLocks xmlns:a="http://schemas.openxmlformats.org/drawingml/2006/main" noChangeAspect="1"/>
+            </wp:cNvGraphicFramePr>
+            <a:graphic xmlns:a="http://schemas.openxmlformats.org/drawingml/2006/main">
+              <a:graphicData uri="http://schemas.openxmlformats.org/drawingml/2006/picture">
+                <pic:pic xmlns:pic="http://schemas.openxmlformats.org/drawingml/2006/picture">
+                  <pic:nvPicPr>
+                    <pic:cNvPr id="9" name="Immagine 9" descr="Immagine che contiene testo&#10;&#10;Descrizione generata automaticamente"/>
+                    <pic:cNvPicPr/>
+                  </pic:nvPicPr>
+                  <pic:blipFill>
+                    <a:blip r:embed="rId34">
+                      <a:extLst>
+                        <a:ext uri="{28A0092B-C50C-407E-A947-70E740481C1C}">
+                          <a14:useLocalDpi xmlns:a14="http://schemas.microsoft.com/office/drawing/2010/main" val="0"/>
+                        </a:ext>
+                      </a:extLst>
+                    </a:blip>
+                    <a:stretch>
+                      <a:fillRect/>
+                    </a:stretch>
+                  </pic:blipFill>
+                  <pic:spPr>
+                    <a:xfrm>
+                      <a:off x="0" y="0"/>
+                      <a:ext cx="3454400" cy="2886710"/>
+                    </a:xfrm>
+                    <a:prstGeom prst="rect">
+                      <a:avLst/>
+                    </a:prstGeom>
+                  </pic:spPr>
+                </pic:pic>
+              </a:graphicData>
+            </a:graphic>
+            <wp14:sizeRelH relativeFrom="margin">
+              <wp14:pctWidth>0</wp14:pctWidth>
+            </wp14:sizeRelH>
+            <wp14:sizeRelV relativeFrom="margin">
+              <wp14:pctHeight>0</wp14:pctHeight>
+            </wp14:sizeRelV>
+          </wp:anchor>
+        </w:drawing>
+      </w:r>
+      <w:r>
+        <w:rPr>
+          <w:noProof/>
+        </w:rPr>
+        <w:drawing>
+          <wp:anchor distT="0" distB="0" distL="114300" distR="114300" simplePos="0" relativeHeight="251681792" behindDoc="0" locked="0" layoutInCell="1" allowOverlap="1" wp14:anchorId="46F96950" wp14:editId="4E2776A6">
+            <wp:simplePos x="0" y="0"/>
+            <wp:positionH relativeFrom="column">
+              <wp:posOffset>646370</wp:posOffset>
+            </wp:positionH>
+            <wp:positionV relativeFrom="paragraph">
+              <wp:posOffset>768362</wp:posOffset>
             </wp:positionV>
             <wp:extent cx="1823720" cy="717550"/>
             <wp:effectExtent l="0" t="0" r="5080" b="6350"/>
@@ -15045,7 +15675,7 @@
                     <pic:cNvPicPr/>
                   </pic:nvPicPr>
                   <pic:blipFill>
-                    <a:blip r:embed="rId34">
+                    <a:blip r:embed="rId35">
                       <a:extLst>
                         <a:ext uri="{28A0092B-C50C-407E-A947-70E740481C1C}">
                           <a14:useLocalDpi xmlns:a14="http://schemas.microsoft.com/office/drawing/2010/main" val="0"/>
@@ -15079,66 +15709,6 @@
       </w:r>
       <w:r>
         <w:rPr>
-          <w:noProof/>
-        </w:rPr>
-        <w:drawing>
-          <wp:anchor distT="0" distB="0" distL="114300" distR="114300" simplePos="0" relativeHeight="251671552" behindDoc="0" locked="0" layoutInCell="1" allowOverlap="1" wp14:anchorId="679FF55C" wp14:editId="7E94BB69">
-            <wp:simplePos x="0" y="0"/>
-            <wp:positionH relativeFrom="column">
-              <wp:posOffset>2384425</wp:posOffset>
-            </wp:positionH>
-            <wp:positionV relativeFrom="paragraph">
-              <wp:posOffset>383540</wp:posOffset>
-            </wp:positionV>
-            <wp:extent cx="3454400" cy="2886710"/>
-            <wp:effectExtent l="0" t="0" r="0" b="8890"/>
-            <wp:wrapTopAndBottom/>
-            <wp:docPr id="15" name="Immagine 15" descr="Immagine che contiene testo&#10;&#10;Descrizione generata automaticamente"/>
-            <wp:cNvGraphicFramePr>
-              <a:graphicFrameLocks xmlns:a="http://schemas.openxmlformats.org/drawingml/2006/main" noChangeAspect="1"/>
-            </wp:cNvGraphicFramePr>
-            <a:graphic xmlns:a="http://schemas.openxmlformats.org/drawingml/2006/main">
-              <a:graphicData uri="http://schemas.openxmlformats.org/drawingml/2006/picture">
-                <pic:pic xmlns:pic="http://schemas.openxmlformats.org/drawingml/2006/picture">
-                  <pic:nvPicPr>
-                    <pic:cNvPr id="9" name="Immagine 9" descr="Immagine che contiene testo&#10;&#10;Descrizione generata automaticamente"/>
-                    <pic:cNvPicPr/>
-                  </pic:nvPicPr>
-                  <pic:blipFill>
-                    <a:blip r:embed="rId35">
-                      <a:extLst>
-                        <a:ext uri="{28A0092B-C50C-407E-A947-70E740481C1C}">
-                          <a14:useLocalDpi xmlns:a14="http://schemas.microsoft.com/office/drawing/2010/main" val="0"/>
-                        </a:ext>
-                      </a:extLst>
-                    </a:blip>
-                    <a:stretch>
-                      <a:fillRect/>
-                    </a:stretch>
-                  </pic:blipFill>
-                  <pic:spPr>
-                    <a:xfrm>
-                      <a:off x="0" y="0"/>
-                      <a:ext cx="3454400" cy="2886710"/>
-                    </a:xfrm>
-                    <a:prstGeom prst="rect">
-                      <a:avLst/>
-                    </a:prstGeom>
-                  </pic:spPr>
-                </pic:pic>
-              </a:graphicData>
-            </a:graphic>
-            <wp14:sizeRelH relativeFrom="margin">
-              <wp14:pctWidth>0</wp14:pctWidth>
-            </wp14:sizeRelH>
-            <wp14:sizeRelV relativeFrom="margin">
-              <wp14:pctHeight>0</wp14:pctHeight>
-            </wp14:sizeRelV>
-          </wp:anchor>
-        </w:drawing>
-      </w:r>
-      <w:r>
-        <w:rPr>
           <w:rFonts w:ascii="Times New Roman" w:hAnsi="Times New Roman" w:cs="Times New Roman"/>
           <w:color w:val="000000" w:themeColor="text1"/>
         </w:rPr>
@@ -15149,15 +15719,144 @@
           <w:rFonts w:ascii="Times New Roman" w:hAnsi="Times New Roman" w:cs="Times New Roman"/>
           <w:color w:val="000000" w:themeColor="text1"/>
         </w:rPr>
-        <w:t>la cui tipologia è mostrata in Fig. 6.2</w:t>
-      </w:r>
-      <w:r>
-        <w:rPr>
-          <w:rFonts w:ascii="Times New Roman" w:hAnsi="Times New Roman" w:cs="Times New Roman"/>
-          <w:color w:val="000000" w:themeColor="text1"/>
-        </w:rPr>
-        <w:t xml:space="preserve">: </w:t>
-      </w:r>
+        <w:t>la cui tipologia è mostrata in Fig.6.2</w:t>
+      </w:r>
+      <w:r>
+        <w:rPr>
+          <w:rFonts w:ascii="Times New Roman" w:hAnsi="Times New Roman" w:cs="Times New Roman"/>
+          <w:color w:val="000000" w:themeColor="text1"/>
+        </w:rPr>
+        <w:t>, a</w:t>
+      </w:r>
+      <w:r>
+        <w:rPr>
+          <w:rFonts w:ascii="Times New Roman" w:hAnsi="Times New Roman" w:cs="Times New Roman"/>
+          <w:color w:val="000000" w:themeColor="text1"/>
+        </w:rPr>
+        <w:t>bbiamo calcolato la riuscita media, tramite l’</w:t>
+      </w:r>
+      <w:r>
+        <w:rPr>
+          <w:rFonts w:ascii="Times New Roman" w:hAnsi="Times New Roman" w:cs="Times New Roman"/>
+          <w:b/>
+          <w:bCs/>
+          <w:color w:val="000000" w:themeColor="text1"/>
+        </w:rPr>
+        <w:t>AverageCalculator.py</w:t>
+      </w:r>
+      <w:r>
+        <w:rPr>
+          <w:rFonts w:ascii="Times New Roman" w:hAnsi="Times New Roman" w:cs="Times New Roman"/>
+          <w:i/>
+          <w:iCs/>
+          <w:color w:val="000000" w:themeColor="text1"/>
+        </w:rPr>
+        <w:t>,</w:t>
+      </w:r>
+      <w:r>
+        <w:rPr>
+          <w:rFonts w:ascii="Times New Roman" w:hAnsi="Times New Roman" w:cs="Times New Roman"/>
+          <w:color w:val="000000" w:themeColor="text1"/>
+        </w:rPr>
+        <w:t xml:space="preserve"> ottenendo una percentuale di riuscita del </w:t>
+      </w:r>
+      <w:r>
+        <w:rPr>
+          <w:rFonts w:ascii="Times New Roman" w:hAnsi="Times New Roman" w:cs="Times New Roman"/>
+          <w:b/>
+          <w:bCs/>
+          <w:color w:val="000000" w:themeColor="text1"/>
+        </w:rPr>
+        <w:t>Recogniser.py</w:t>
+      </w:r>
+      <w:r>
+        <w:rPr>
+          <w:rFonts w:ascii="Times New Roman" w:hAnsi="Times New Roman" w:cs="Times New Roman"/>
+          <w:color w:val="000000" w:themeColor="text1"/>
+        </w:rPr>
+        <w:t xml:space="preserve"> del </w:t>
+      </w:r>
+      <w:r>
+        <w:rPr>
+          <w:rFonts w:ascii="Times New Roman" w:hAnsi="Times New Roman" w:cs="Times New Roman"/>
+          <w:b/>
+          <w:bCs/>
+          <w:i/>
+          <w:iCs/>
+          <w:color w:val="000000" w:themeColor="text1"/>
+        </w:rPr>
+        <w:t>90.99%</w:t>
+      </w:r>
+      <w:r>
+        <w:rPr>
+          <w:rFonts w:ascii="Times New Roman" w:hAnsi="Times New Roman" w:cs="Times New Roman"/>
+          <w:i/>
+          <w:iCs/>
+          <w:color w:val="000000" w:themeColor="text1"/>
+        </w:rPr>
+        <w:t xml:space="preserve"> </w:t>
+      </w:r>
+      <w:r>
+        <w:rPr>
+          <w:rFonts w:ascii="Times New Roman" w:hAnsi="Times New Roman" w:cs="Times New Roman"/>
+          <w:color w:val="000000" w:themeColor="text1"/>
+        </w:rPr>
+        <w:t xml:space="preserve">e del </w:t>
+      </w:r>
+      <w:r>
+        <w:rPr>
+          <w:rFonts w:ascii="Times New Roman" w:hAnsi="Times New Roman" w:cs="Times New Roman"/>
+          <w:b/>
+          <w:bCs/>
+          <w:color w:val="000000" w:themeColor="text1"/>
+        </w:rPr>
+        <w:t>RecogniserSigned.py</w:t>
+      </w:r>
+      <w:r>
+        <w:rPr>
+          <w:rFonts w:ascii="Times New Roman" w:hAnsi="Times New Roman" w:cs="Times New Roman"/>
+          <w:color w:val="000000" w:themeColor="text1"/>
+        </w:rPr>
+        <w:t xml:space="preserve"> del </w:t>
+      </w:r>
+      <w:r>
+        <w:rPr>
+          <w:rFonts w:ascii="Times New Roman" w:hAnsi="Times New Roman" w:cs="Times New Roman"/>
+          <w:b/>
+          <w:bCs/>
+          <w:i/>
+          <w:iCs/>
+          <w:color w:val="000000" w:themeColor="text1"/>
+        </w:rPr>
+        <w:t>92.04%</w:t>
+      </w:r>
+      <w:r>
+        <w:rPr>
+          <w:rFonts w:ascii="Times New Roman" w:hAnsi="Times New Roman" w:cs="Times New Roman"/>
+          <w:color w:val="000000" w:themeColor="text1"/>
+        </w:rPr>
+        <w:t>.</w:t>
+      </w:r>
+      <w:r>
+        <w:rPr>
+          <w:rFonts w:ascii="Times New Roman" w:hAnsi="Times New Roman" w:cs="Times New Roman"/>
+          <w:color w:val="000000" w:themeColor="text1"/>
+        </w:rPr>
+        <w:t xml:space="preserve"> </w:t>
+      </w:r>
+    </w:p>
+    <w:p>
+      <w:pPr>
+        <w:spacing w:after="0"/>
+        <w:ind w:left="426"/>
+        <w:jc w:val="both"/>
+        <w:rPr>
+          <w:rFonts w:ascii="Times New Roman" w:hAnsi="Times New Roman" w:cs="Times New Roman"/>
+          <w:color w:val="000000" w:themeColor="text1"/>
+          <w:sz w:val="10"/>
+          <w:szCs w:val="10"/>
+        </w:rPr>
+      </w:pPr>
     </w:p>
     <w:p>
       <w:pPr>
@@ -15175,125 +15874,6 @@
           <w:color w:val="000000" w:themeColor="text1"/>
         </w:rPr>
         <w:t>Fig. 6.2</w:t>
-      </w:r>
-    </w:p>
-    <w:p>
-      <w:pPr>
-        <w:ind w:left="426"/>
-        <w:jc w:val="both"/>
-        <w:rPr>
-          <w:rFonts w:ascii="Times New Roman" w:hAnsi="Times New Roman" w:cs="Times New Roman"/>
-          <w:color w:val="000000" w:themeColor="text1"/>
-        </w:rPr>
-      </w:pPr>
-      <w:r>
-        <w:rPr>
-          <w:rFonts w:ascii="Times New Roman" w:hAnsi="Times New Roman" w:cs="Times New Roman"/>
-          <w:color w:val="000000" w:themeColor="text1"/>
-        </w:rPr>
-        <w:t>Abbiamo calcolato la riuscita media, tramite l’</w:t>
-      </w:r>
-      <w:r>
-        <w:rPr>
-          <w:rFonts w:ascii="Times New Roman" w:hAnsi="Times New Roman" w:cs="Times New Roman"/>
-          <w:b/>
-          <w:bCs/>
-          <w:color w:val="000000" w:themeColor="text1"/>
-        </w:rPr>
-        <w:t>AverageCalculator.py</w:t>
-      </w:r>
-      <w:r>
-        <w:rPr>
-          <w:rFonts w:ascii="Times New Roman" w:hAnsi="Times New Roman" w:cs="Times New Roman"/>
-          <w:i/>
-          <w:iCs/>
-          <w:color w:val="000000" w:themeColor="text1"/>
-        </w:rPr>
-        <w:t>,</w:t>
-      </w:r>
-      <w:r>
-        <w:rPr>
-          <w:rFonts w:ascii="Times New Roman" w:hAnsi="Times New Roman" w:cs="Times New Roman"/>
-          <w:color w:val="000000" w:themeColor="text1"/>
-        </w:rPr>
-        <w:t xml:space="preserve"> ottenendo una percentuale di riuscita del </w:t>
-      </w:r>
-      <w:r>
-        <w:rPr>
-          <w:rFonts w:ascii="Times New Roman" w:hAnsi="Times New Roman" w:cs="Times New Roman"/>
-          <w:b/>
-          <w:bCs/>
-          <w:color w:val="000000" w:themeColor="text1"/>
-        </w:rPr>
-        <w:t>Recogniser.py</w:t>
-      </w:r>
-      <w:r>
-        <w:rPr>
-          <w:rFonts w:ascii="Times New Roman" w:hAnsi="Times New Roman" w:cs="Times New Roman"/>
-          <w:color w:val="000000" w:themeColor="text1"/>
-        </w:rPr>
-        <w:t xml:space="preserve"> del </w:t>
-      </w:r>
-      <w:r>
-        <w:rPr>
-          <w:rFonts w:ascii="Times New Roman" w:hAnsi="Times New Roman" w:cs="Times New Roman"/>
-          <w:b/>
-          <w:bCs/>
-          <w:i/>
-          <w:iCs/>
-          <w:color w:val="000000" w:themeColor="text1"/>
-        </w:rPr>
-        <w:t>90.99%</w:t>
-      </w:r>
-      <w:r>
-        <w:rPr>
-          <w:rFonts w:ascii="Times New Roman" w:hAnsi="Times New Roman" w:cs="Times New Roman"/>
-          <w:i/>
-          <w:iCs/>
-          <w:color w:val="000000" w:themeColor="text1"/>
-        </w:rPr>
-        <w:t xml:space="preserve"> </w:t>
-      </w:r>
-      <w:r>
-        <w:rPr>
-          <w:rFonts w:ascii="Times New Roman" w:hAnsi="Times New Roman" w:cs="Times New Roman"/>
-          <w:color w:val="000000" w:themeColor="text1"/>
-        </w:rPr>
-        <w:t xml:space="preserve">e del </w:t>
-      </w:r>
-      <w:r>
-        <w:rPr>
-          <w:rFonts w:ascii="Times New Roman" w:hAnsi="Times New Roman" w:cs="Times New Roman"/>
-          <w:b/>
-          <w:bCs/>
-          <w:color w:val="000000" w:themeColor="text1"/>
-        </w:rPr>
-        <w:t>RecogniserSigned.py</w:t>
-      </w:r>
-      <w:r>
-        <w:rPr>
-          <w:rFonts w:ascii="Times New Roman" w:hAnsi="Times New Roman" w:cs="Times New Roman"/>
-          <w:color w:val="000000" w:themeColor="text1"/>
-        </w:rPr>
-        <w:t xml:space="preserve"> del </w:t>
-      </w:r>
-      <w:r>
-        <w:rPr>
-          <w:rFonts w:ascii="Times New Roman" w:hAnsi="Times New Roman" w:cs="Times New Roman"/>
-          <w:b/>
-          <w:bCs/>
-          <w:i/>
-          <w:iCs/>
-          <w:color w:val="000000" w:themeColor="text1"/>
-        </w:rPr>
-        <w:t>92.04%</w:t>
-      </w:r>
-      <w:r>
-        <w:rPr>
-          <w:rFonts w:ascii="Times New Roman" w:hAnsi="Times New Roman" w:cs="Times New Roman"/>
-          <w:color w:val="000000" w:themeColor="text1"/>
-        </w:rPr>
-        <w:t>.</w:t>
       </w:r>
     </w:p>
     <w:p>
@@ -15440,7 +16020,35 @@
           <w:rFonts w:ascii="Times New Roman" w:hAnsi="Times New Roman" w:cs="Times New Roman"/>
           <w:color w:val="000000" w:themeColor="text1"/>
         </w:rPr>
-        <w:t xml:space="preserve"> che in real-time è in grado di riconoscere tutti i gesti rappresentanti le lettere dell’alfabeto del Signuno.</w:t>
+        <w:t xml:space="preserve"> che</w:t>
+      </w:r>
+      <w:r>
+        <w:rPr>
+          <w:rFonts w:ascii="Times New Roman" w:hAnsi="Times New Roman" w:cs="Times New Roman"/>
+          <w:color w:val="000000" w:themeColor="text1"/>
+        </w:rPr>
+        <w:t>,</w:t>
+      </w:r>
+      <w:r>
+        <w:rPr>
+          <w:rFonts w:ascii="Times New Roman" w:hAnsi="Times New Roman" w:cs="Times New Roman"/>
+          <w:color w:val="000000" w:themeColor="text1"/>
+        </w:rPr>
+        <w:t xml:space="preserve"> in real-time</w:t>
+      </w:r>
+      <w:r>
+        <w:rPr>
+          <w:rFonts w:ascii="Times New Roman" w:hAnsi="Times New Roman" w:cs="Times New Roman"/>
+          <w:color w:val="000000" w:themeColor="text1"/>
+        </w:rPr>
+        <w:t>,</w:t>
+      </w:r>
+      <w:r>
+        <w:rPr>
+          <w:rFonts w:ascii="Times New Roman" w:hAnsi="Times New Roman" w:cs="Times New Roman"/>
+          <w:color w:val="000000" w:themeColor="text1"/>
+        </w:rPr>
+        <w:t xml:space="preserve"> è in grado di riconoscere tutti i gesti rappresentanti le lettere dell’alfabeto del Signuno.</w:t>
       </w:r>
       <w:r>
         <w:rPr>
@@ -15997,7 +16605,21 @@
           <w:rFonts w:ascii="Times New Roman" w:hAnsi="Times New Roman" w:cs="Times New Roman"/>
           <w:color w:val="000000" w:themeColor="text1"/>
         </w:rPr>
-        <w:t>, in quanto non sempre il programma è in grado di riconoscerli correttamente. A volte, infatti, pur facendo il gesto correttamente, come riportato in figura 2.1, quest’ultimo non viene riconosciuto o scambiato per un altro, mentre altre volte pur non eseguendo il gesto nel modo delineato in figura 2.1, il programma riesce a riconoscerlo.</w:t>
+        <w:t xml:space="preserve">, in quanto non sempre il programma è in grado di riconoscerli correttamente. A volte, infatti, pur facendo il gesto correttamente, come riportato in figura </w:t>
+      </w:r>
+      <w:r>
+        <w:rPr>
+          <w:rFonts w:ascii="Times New Roman" w:hAnsi="Times New Roman" w:cs="Times New Roman"/>
+          <w:color w:val="000000" w:themeColor="text1"/>
+        </w:rPr>
+        <w:t>2</w:t>
+      </w:r>
+      <w:r>
+        <w:rPr>
+          <w:rFonts w:ascii="Times New Roman" w:hAnsi="Times New Roman" w:cs="Times New Roman"/>
+          <w:color w:val="000000" w:themeColor="text1"/>
+        </w:rPr>
+        <w:t>.1, quest’ultimo non viene riconosciuto o scambiato per un altro, mentre altre volte pur non eseguendo il gesto nel modo delineato in figura 2.1, il programma riesce a riconoscerlo.</w:t>
       </w:r>
     </w:p>
     <w:p>
@@ -16813,7 +17435,7 @@
   <w:abstractNum w:abstractNumId="2" w15:restartNumberingAfterBreak="0">
     <w:nsid w:val="3C717610"/>
     <w:multiLevelType w:val="hybridMultilevel"/>
-    <w:tmpl w:val="534CF1E0"/>
+    <w:tmpl w:val="56661B88"/>
     <w:lvl w:ilvl="0" w:tplc="0410000F">
       <w:start w:val="1"/>
       <w:numFmt w:val="decimal"/>
@@ -16839,7 +17461,7 @@
         <w:color w:val="C00000"/>
       </w:rPr>
     </w:lvl>
-    <w:lvl w:ilvl="2" w:tplc="B7409168">
+    <w:lvl w:ilvl="2" w:tplc="4EC8AB80">
       <w:start w:val="1"/>
       <w:numFmt w:val="decimal"/>
       <w:lvlText w:val="5.%3."/>
@@ -16854,23 +17476,33 @@
         <w:szCs w:val="22"/>
       </w:rPr>
     </w:lvl>
-    <w:lvl w:ilvl="3" w:tplc="0410000F" w:tentative="1">
+    <w:lvl w:ilvl="3" w:tplc="B6C8B7EC">
       <w:start w:val="1"/>
       <w:numFmt w:val="decimal"/>
-      <w:lvlText w:val="%4."/>
+      <w:lvlText w:val="3.%4."/>
       <w:lvlJc w:val="left"/>
       <w:pPr>
         <w:ind w:left="2880" w:hanging="360"/>
       </w:pPr>
+      <w:rPr>
+        <w:rFonts w:hint="default"/>
+        <w:color w:val="C00000"/>
+      </w:rPr>
     </w:lvl>
-    <w:lvl w:ilvl="4" w:tplc="04100019" w:tentative="1">
+    <w:lvl w:ilvl="4" w:tplc="88AA86CA">
       <w:start w:val="1"/>
-      <w:numFmt w:val="lowerLetter"/>
-      <w:lvlText w:val="%5."/>
+      <w:numFmt w:val="decimal"/>
+      <w:lvlText w:val="8.%5."/>
       <w:lvlJc w:val="left"/>
       <w:pPr>
         <w:ind w:left="3600" w:hanging="360"/>
       </w:pPr>
+      <w:rPr>
+        <w:rFonts w:hint="default"/>
+        <w:color w:val="C00000"/>
+        <w:sz w:val="22"/>
+        <w:szCs w:val="22"/>
+      </w:rPr>
     </w:lvl>
     <w:lvl w:ilvl="5" w:tplc="0410001B" w:tentative="1">
       <w:start w:val="1"/>
@@ -18392,6 +19024,7 @@
   <w:style w:type="character" w:default="1" w:styleId="Carpredefinitoparagrafo">
     <w:name w:val="Default Paragraph Font"/>
     <w:uiPriority w:val="1"/>
+    <w:semiHidden/>
     <w:unhideWhenUsed/>
   </w:style>
   <w:style w:type="table" w:default="1" w:styleId="Tabellanormale">

</xml_diff>